<commit_message>
API and dev guide documentation update
</commit_message>
<xml_diff>
--- a/doc/development/HPC Development Environment Setup.docx
+++ b/doc/development/HPC Development Environment Setup.docx
@@ -126,7 +126,7 @@
           <w:rFonts w:ascii="Arial" w:hAnsi="Arial" w:cs="Arial"/>
           <w:i/>
         </w:rPr>
-        <w:t>1.2</w:t>
+        <w:t>1.3</w:t>
       </w:r>
     </w:p>
     <w:p>
@@ -141,7 +141,7 @@
           <w:rFonts w:ascii="Arial" w:hAnsi="Arial" w:cs="Arial"/>
           <w:i/>
         </w:rPr>
-        <w:t>01/01</w:t>
+        <w:t>06/12</w:t>
       </w:r>
       <w:r>
         <w:rPr>
@@ -569,8 +569,16 @@
               <w:rPr>
                 <w:rFonts w:cs="Arial"/>
               </w:rPr>
-              <w:t>Create local Keystore</w:t>
+              <w:t xml:space="preserve">Create local </w:t>
             </w:r>
+            <w:proofErr w:type="spellStart"/>
+            <w:r>
+              <w:rPr>
+                <w:rFonts w:cs="Arial"/>
+              </w:rPr>
+              <w:t>Keystore</w:t>
+            </w:r>
+            <w:proofErr w:type="spellEnd"/>
           </w:p>
         </w:tc>
       </w:tr>
@@ -663,6 +671,131 @@
           </w:p>
         </w:tc>
       </w:tr>
+      <w:tr>
+        <w:trPr>
+          <w:trHeight w:val="248"/>
+        </w:trPr>
+        <w:tc>
+          <w:tcPr>
+            <w:tcW w:w="914" w:type="dxa"/>
+          </w:tcPr>
+          <w:p>
+            <w:pPr>
+              <w:pStyle w:val="Tabletext"/>
+              <w:jc w:val="center"/>
+              <w:rPr>
+                <w:rFonts w:cs="Arial"/>
+              </w:rPr>
+            </w:pPr>
+            <w:r>
+              <w:rPr>
+                <w:rFonts w:cs="Arial"/>
+              </w:rPr>
+              <w:t>1.3</w:t>
+            </w:r>
+          </w:p>
+        </w:tc>
+        <w:tc>
+          <w:tcPr>
+            <w:tcW w:w="1710" w:type="dxa"/>
+          </w:tcPr>
+          <w:p>
+            <w:pPr>
+              <w:pStyle w:val="Tabletext"/>
+              <w:rPr>
+                <w:rFonts w:cs="Arial"/>
+              </w:rPr>
+            </w:pPr>
+            <w:r>
+              <w:rPr>
+                <w:rFonts w:cs="Arial"/>
+              </w:rPr>
+              <w:t>Eran Rosenberg</w:t>
+            </w:r>
+          </w:p>
+        </w:tc>
+        <w:tc>
+          <w:tcPr>
+            <w:tcW w:w="990" w:type="dxa"/>
+          </w:tcPr>
+          <w:p>
+            <w:pPr>
+              <w:pStyle w:val="Tabletext"/>
+              <w:jc w:val="center"/>
+              <w:rPr>
+                <w:rFonts w:cs="Arial"/>
+              </w:rPr>
+            </w:pPr>
+            <w:r>
+              <w:rPr>
+                <w:rFonts w:cs="Arial"/>
+              </w:rPr>
+              <w:t>6/12/2017</w:t>
+            </w:r>
+          </w:p>
+        </w:tc>
+        <w:tc>
+          <w:tcPr>
+            <w:tcW w:w="5670" w:type="dxa"/>
+          </w:tcPr>
+          <w:p>
+            <w:pPr>
+              <w:pStyle w:val="Tabletext"/>
+              <w:rPr>
+                <w:rFonts w:cs="Arial"/>
+              </w:rPr>
+            </w:pPr>
+            <w:r>
+              <w:rPr>
+                <w:rFonts w:cs="Arial"/>
+              </w:rPr>
+              <w:t xml:space="preserve">Configure </w:t>
+            </w:r>
+            <w:proofErr w:type="spellStart"/>
+            <w:r>
+              <w:rPr>
+                <w:rFonts w:cs="Arial"/>
+              </w:rPr>
+              <w:t>servicemix</w:t>
+            </w:r>
+            <w:proofErr w:type="spellEnd"/>
+            <w:r>
+              <w:rPr>
+                <w:rFonts w:cs="Arial"/>
+              </w:rPr>
+              <w:t xml:space="preserve"> w/ </w:t>
+            </w:r>
+            <w:proofErr w:type="spellStart"/>
+            <w:r>
+              <w:rPr>
+                <w:rFonts w:cs="Arial"/>
+              </w:rPr>
+              <w:t>Keystore</w:t>
+            </w:r>
+            <w:proofErr w:type="spellEnd"/>
+            <w:r>
+              <w:rPr>
+                <w:rFonts w:cs="Arial"/>
+              </w:rPr>
+              <w:t xml:space="preserve"> + </w:t>
+            </w:r>
+            <w:proofErr w:type="spellStart"/>
+            <w:r>
+              <w:rPr>
+                <w:rFonts w:cs="Arial"/>
+              </w:rPr>
+              <w:t>Git</w:t>
+            </w:r>
+            <w:proofErr w:type="spellEnd"/>
+            <w:r>
+              <w:rPr>
+                <w:rFonts w:cs="Arial"/>
+              </w:rPr>
+              <w:t xml:space="preserve"> repo</w:t>
+            </w:r>
+          </w:p>
+        </w:tc>
+      </w:tr>
     </w:tbl>
     <w:p>
       <w:pPr>
@@ -749,7 +882,7 @@
         <w:fldChar w:fldCharType="separate"/>
       </w:r>
       <w:r>
-        <w:t>SVN Code Repository</w:t>
+        <w:t>Git Code Repository</w:t>
       </w:r>
       <w:r>
         <w:tab/>
@@ -758,7 +891,7 @@
         <w:fldChar w:fldCharType="begin"/>
       </w:r>
       <w:r>
-        <w:instrText xml:space="preserve"> PAGEREF _Toc301437072 \h </w:instrText>
+        <w:instrText xml:space="preserve"> PAGEREF _Toc358910278 \h </w:instrText>
       </w:r>
       <w:r>
         <w:fldChar w:fldCharType="separate"/>
@@ -792,7 +925,7 @@
         <w:fldChar w:fldCharType="begin"/>
       </w:r>
       <w:r>
-        <w:instrText xml:space="preserve"> PAGEREF _Toc301437073 \h </w:instrText>
+        <w:instrText xml:space="preserve"> PAGEREF _Toc358910279 \h </w:instrText>
       </w:r>
       <w:r>
         <w:fldChar w:fldCharType="separate"/>
@@ -826,7 +959,7 @@
         <w:fldChar w:fldCharType="begin"/>
       </w:r>
       <w:r>
-        <w:instrText xml:space="preserve"> PAGEREF _Toc301437074 \h </w:instrText>
+        <w:instrText xml:space="preserve"> PAGEREF _Toc358910280 \h </w:instrText>
       </w:r>
       <w:r>
         <w:fldChar w:fldCharType="separate"/>
@@ -860,7 +993,7 @@
         <w:fldChar w:fldCharType="begin"/>
       </w:r>
       <w:r>
-        <w:instrText xml:space="preserve"> PAGEREF _Toc301437075 \h </w:instrText>
+        <w:instrText xml:space="preserve"> PAGEREF _Toc358910281 \h </w:instrText>
       </w:r>
       <w:r>
         <w:fldChar w:fldCharType="separate"/>
@@ -885,7 +1018,7 @@
         </w:rPr>
       </w:pPr>
       <w:r>
-        <w:t>MONGO DB</w:t>
+        <w:t>PostgreSQL DB</w:t>
       </w:r>
       <w:r>
         <w:tab/>
@@ -894,13 +1027,13 @@
         <w:fldChar w:fldCharType="begin"/>
       </w:r>
       <w:r>
-        <w:instrText xml:space="preserve"> PAGEREF _Toc301437076 \h </w:instrText>
+        <w:instrText xml:space="preserve"> PAGEREF _Toc358910282 \h </w:instrText>
       </w:r>
       <w:r>
         <w:fldChar w:fldCharType="separate"/>
       </w:r>
       <w:r>
-        <w:t>4</w:t>
+        <w:t>5</w:t>
       </w:r>
       <w:r>
         <w:fldChar w:fldCharType="end"/>
@@ -919,7 +1052,7 @@
         </w:rPr>
       </w:pPr>
       <w:r>
-        <w:t>PATH</w:t>
+        <w:t>IRODS</w:t>
       </w:r>
       <w:r>
         <w:tab/>
@@ -928,13 +1061,13 @@
         <w:fldChar w:fldCharType="begin"/>
       </w:r>
       <w:r>
-        <w:instrText xml:space="preserve"> PAGEREF _Toc301437077 \h </w:instrText>
+        <w:instrText xml:space="preserve"> PAGEREF _Toc358910283 \h </w:instrText>
       </w:r>
       <w:r>
         <w:fldChar w:fldCharType="separate"/>
       </w:r>
       <w:r>
-        <w:t>4</w:t>
+        <w:t>5</w:t>
       </w:r>
       <w:r>
         <w:fldChar w:fldCharType="end"/>
@@ -953,7 +1086,7 @@
         </w:rPr>
       </w:pPr>
       <w:r>
-        <w:t>Create Local Keystore</w:t>
+        <w:t>PATH</w:t>
       </w:r>
       <w:r>
         <w:tab/>
@@ -962,7 +1095,7 @@
         <w:fldChar w:fldCharType="begin"/>
       </w:r>
       <w:r>
-        <w:instrText xml:space="preserve"> PAGEREF _Toc301437078 \h </w:instrText>
+        <w:instrText xml:space="preserve"> PAGEREF _Toc358910284 \h </w:instrText>
       </w:r>
       <w:r>
         <w:fldChar w:fldCharType="separate"/>
@@ -996,7 +1129,7 @@
         <w:fldChar w:fldCharType="begin"/>
       </w:r>
       <w:r>
-        <w:instrText xml:space="preserve"> PAGEREF _Toc301437079 \h </w:instrText>
+        <w:instrText xml:space="preserve"> PAGEREF _Toc358910285 \h </w:instrText>
       </w:r>
       <w:r>
         <w:fldChar w:fldCharType="separate"/>
@@ -1021,7 +1154,7 @@
         </w:rPr>
       </w:pPr>
       <w:r>
-        <w:t>DEPLOY</w:t>
+        <w:t>DEPLOY to SERVICEMIX</w:t>
       </w:r>
       <w:r>
         <w:tab/>
@@ -1030,7 +1163,7 @@
         <w:fldChar w:fldCharType="begin"/>
       </w:r>
       <w:r>
-        <w:instrText xml:space="preserve"> PAGEREF _Toc301437080 \h </w:instrText>
+        <w:instrText xml:space="preserve"> PAGEREF _Toc358910286 \h </w:instrText>
       </w:r>
       <w:r>
         <w:fldChar w:fldCharType="separate"/>
@@ -1064,13 +1197,47 @@
         <w:fldChar w:fldCharType="begin"/>
       </w:r>
       <w:r>
-        <w:instrText xml:space="preserve"> PAGEREF _Toc301437081 \h </w:instrText>
+        <w:instrText xml:space="preserve"> PAGEREF _Toc358910287 \h </w:instrText>
       </w:r>
       <w:r>
         <w:fldChar w:fldCharType="separate"/>
       </w:r>
       <w:r>
-        <w:t>5</w:t>
+        <w:t>6</w:t>
+      </w:r>
+      <w:r>
+        <w:fldChar w:fldCharType="end"/>
+      </w:r>
+    </w:p>
+    <w:p>
+      <w:pPr>
+        <w:pStyle w:val="TOC1"/>
+        <w:rPr>
+          <w:rFonts w:asciiTheme="minorHAnsi" w:eastAsiaTheme="minorEastAsia" w:hAnsiTheme="minorHAnsi" w:cstheme="minorBidi"/>
+          <w:b w:val="0"/>
+          <w:bCs w:val="0"/>
+          <w:caps w:val="0"/>
+          <w:szCs w:val="24"/>
+          <w:lang w:eastAsia="ja-JP"/>
+        </w:rPr>
+      </w:pPr>
+      <w:r>
+        <w:t>SOAP-UI</w:t>
+      </w:r>
+      <w:r>
+        <w:tab/>
+      </w:r>
+      <w:r>
+        <w:fldChar w:fldCharType="begin"/>
+      </w:r>
+      <w:r>
+        <w:instrText xml:space="preserve"> PAGEREF _Toc358910288 \h </w:instrText>
+      </w:r>
+      <w:r>
+        <w:fldChar w:fldCharType="separate"/>
+      </w:r>
+      <w:r>
+        <w:t>6</w:t>
       </w:r>
       <w:r>
         <w:fldChar w:fldCharType="end"/>
@@ -1131,9 +1298,12 @@
       <w:pPr>
         <w:pStyle w:val="Heading1"/>
       </w:pPr>
-      <w:bookmarkStart w:id="2" w:name="_Toc301437072"/>
-      <w:r>
-        <w:t>SVN Code Repository</w:t>
+      <w:bookmarkStart w:id="2" w:name="_Toc358910278"/>
+      <w:r>
+        <w:t>Git</w:t>
+      </w:r>
+      <w:r>
+        <w:t xml:space="preserve"> Code Repository</w:t>
       </w:r>
       <w:bookmarkEnd w:id="2"/>
     </w:p>
@@ -1142,7 +1312,15 @@
         <w:ind w:left="216"/>
       </w:pPr>
       <w:r>
-        <w:t>Check out the source code from SVN:</w:t>
+        <w:t xml:space="preserve">Check out the source code from </w:t>
+      </w:r>
+      <w:proofErr w:type="spellStart"/>
+      <w:r>
+        <w:t>Git</w:t>
+      </w:r>
+      <w:proofErr w:type="spellEnd"/>
+      <w:r>
+        <w:t>:</w:t>
       </w:r>
     </w:p>
     <w:p>
@@ -1157,7 +1335,7 @@
           <w:rPr>
             <w:rStyle w:val="Hyperlink"/>
           </w:rPr>
-          <w:t>https://ncisvn.nci.nih.gov/svn/HPC_Data_Management</w:t>
+          <w:t>https://github.com/CBIIT/HPC_DME_APIs</w:t>
         </w:r>
       </w:hyperlink>
     </w:p>
@@ -1169,7 +1347,7 @@
         <w:t xml:space="preserve">Branch name: </w:t>
       </w:r>
       <w:r>
-        <w:t>hpc-prototype-dev</w:t>
+        <w:t>master</w:t>
       </w:r>
     </w:p>
     <w:p>
@@ -1181,23 +1359,61 @@
       <w:pPr>
         <w:ind w:left="216"/>
       </w:pPr>
+      <w:proofErr w:type="gramStart"/>
       <w:r>
         <w:t>Set HPC_HOME environment variable to the ‘</w:t>
       </w:r>
-      <w:r>
-        <w:t>hpc/</w:t>
-      </w:r>
-      <w:r>
-        <w:t>src’ directory path in the source tree.</w:t>
-      </w:r>
+      <w:proofErr w:type="spellStart"/>
+      <w:r>
+        <w:t>hpc</w:t>
+      </w:r>
+      <w:proofErr w:type="spellEnd"/>
+      <w:r>
+        <w:t>/</w:t>
+      </w:r>
+      <w:proofErr w:type="spellStart"/>
+      <w:r>
+        <w:t>src</w:t>
+      </w:r>
+      <w:proofErr w:type="spellEnd"/>
+      <w:r>
+        <w:t>’ directory path in the source tree.</w:t>
+      </w:r>
+      <w:proofErr w:type="gramEnd"/>
     </w:p>
     <w:p>
       <w:pPr>
         <w:ind w:left="216"/>
       </w:pPr>
-      <w:r>
-        <w:t>e.g /Development/HPC-DM/hpc-prototype-dev/src/hpc</w:t>
-      </w:r>
+      <w:proofErr w:type="spellStart"/>
+      <w:proofErr w:type="gramStart"/>
+      <w:r>
+        <w:t>e</w:t>
+      </w:r>
+      <w:proofErr w:type="gramEnd"/>
+      <w:r>
+        <w:t>.g</w:t>
+      </w:r>
+      <w:proofErr w:type="spellEnd"/>
+      <w:r>
+        <w:t xml:space="preserve"> /Development/HPC-DM</w:t>
+      </w:r>
+      <w:r>
+        <w:t>/</w:t>
+      </w:r>
+      <w:proofErr w:type="spellStart"/>
+      <w:r>
+        <w:t>src</w:t>
+      </w:r>
+      <w:proofErr w:type="spellEnd"/>
+      <w:r>
+        <w:t>/</w:t>
+      </w:r>
+      <w:proofErr w:type="spellStart"/>
+      <w:r>
+        <w:t>hpc</w:t>
+      </w:r>
+      <w:proofErr w:type="spellEnd"/>
     </w:p>
     <w:p>
       <w:pPr>
@@ -1208,7 +1424,7 @@
       <w:pPr>
         <w:pStyle w:val="Heading1"/>
       </w:pPr>
-      <w:bookmarkStart w:id="3" w:name="_Toc301437073"/>
+      <w:bookmarkStart w:id="3" w:name="_Toc358910279"/>
       <w:r>
         <w:t>JDK</w:t>
       </w:r>
@@ -1226,10 +1442,7 @@
         <w:t>8</w:t>
       </w:r>
       <w:r>
-        <w:t xml:space="preserve"> </w:t>
-      </w:r>
-      <w:r>
-        <w:t>8u111</w:t>
+        <w:t>.x</w:t>
       </w:r>
       <w:r>
         <w:t xml:space="preserve">: </w:t>
@@ -1239,7 +1452,7 @@
           <w:rPr>
             <w:rStyle w:val="Hyperlink"/>
           </w:rPr>
-          <w:t>http://www.oracle.com/technetwork/java/javase/downloads/jdk8-downloads-2133151.html</w:t>
+          <w:t>http://www.oracle.com/technetwork/java/javase/downloads/index-jsp-138363.html</w:t>
         </w:r>
       </w:hyperlink>
     </w:p>
@@ -1266,7 +1479,7 @@
       <w:pPr>
         <w:pStyle w:val="Heading1"/>
       </w:pPr>
-      <w:bookmarkStart w:id="4" w:name="_Toc301437074"/>
+      <w:bookmarkStart w:id="4" w:name="_Toc358910280"/>
       <w:r>
         <w:t>MAVEN</w:t>
       </w:r>
@@ -1277,7 +1490,10 @@
         <w:ind w:left="216"/>
       </w:pPr>
       <w:r>
-        <w:t xml:space="preserve">Install Maven 3.3.3: </w:t>
+        <w:t>Install Maven 3.3.9</w:t>
+      </w:r>
+      <w:r>
+        <w:t xml:space="preserve">: </w:t>
       </w:r>
       <w:hyperlink r:id="rId17" w:history="1">
         <w:r>
@@ -1310,7 +1526,7 @@
       <w:pPr>
         <w:pStyle w:val="Heading1"/>
       </w:pPr>
-      <w:bookmarkStart w:id="5" w:name="_Toc301437075"/>
+      <w:bookmarkStart w:id="5" w:name="_Toc358910281"/>
       <w:r>
         <w:t>SERVICEMIX</w:t>
       </w:r>
@@ -1321,7 +1537,15 @@
         <w:ind w:left="216"/>
       </w:pPr>
       <w:r>
-        <w:t xml:space="preserve">Install Servicemix </w:t>
+        <w:t xml:space="preserve">Install </w:t>
+      </w:r>
+      <w:proofErr w:type="spellStart"/>
+      <w:r>
+        <w:t>Servicemix</w:t>
+      </w:r>
+      <w:proofErr w:type="spellEnd"/>
+      <w:r>
+        <w:t xml:space="preserve"> </w:t>
       </w:r>
       <w:r>
         <w:t>7.0</w:t>
@@ -1329,11 +1553,16 @@
       <w:r>
         <w:t>.0</w:t>
       </w:r>
-      <w:r>
-        <w:t>.M3</w:t>
-      </w:r>
-      <w:r>
-        <w:t xml:space="preserve">: </w:t>
+      <w:proofErr w:type="gramStart"/>
+      <w:r>
+        <w:t>.</w:t>
+      </w:r>
+      <w:r>
+        <w:t>:</w:t>
+      </w:r>
+      <w:proofErr w:type="gramEnd"/>
+      <w:r>
+        <w:t xml:space="preserve"> </w:t>
       </w:r>
       <w:hyperlink r:id="rId18" w:history="1">
         <w:r>
@@ -1353,8 +1582,16 @@
       <w:pPr>
         <w:ind w:left="216"/>
       </w:pPr>
-      <w:r>
-        <w:t>Set  SERVICE_MIX_HOME environment variable accordingly</w:t>
+      <w:proofErr w:type="gramStart"/>
+      <w:r>
+        <w:t>Set  SERVICE</w:t>
+      </w:r>
+      <w:proofErr w:type="gramEnd"/>
+      <w:r>
+        <w:t>_MIX_HOME environment variable accordingly</w:t>
+      </w:r>
+      <w:r>
+        <w:t>.</w:t>
       </w:r>
     </w:p>
     <w:p>
@@ -1364,10 +1601,559 @@
     </w:p>
     <w:p>
       <w:pPr>
+        <w:ind w:left="216"/>
+        <w:jc w:val="left"/>
+      </w:pPr>
+      <w:r>
+        <w:rPr>
+          <w:color w:val="3B2322"/>
+        </w:rPr>
+        <w:t xml:space="preserve">To allow the server to communicate with </w:t>
+      </w:r>
+      <w:proofErr w:type="spellStart"/>
+      <w:r>
+        <w:rPr>
+          <w:color w:val="3B2322"/>
+        </w:rPr>
+        <w:t>iRODS</w:t>
+      </w:r>
+      <w:proofErr w:type="spellEnd"/>
+      <w:r>
+        <w:rPr>
+          <w:color w:val="3B2322"/>
+        </w:rPr>
+        <w:t xml:space="preserve"> and LDAP, we need to deploy/configure a </w:t>
+      </w:r>
+      <w:proofErr w:type="spellStart"/>
+      <w:r>
+        <w:rPr>
+          <w:color w:val="3B2322"/>
+        </w:rPr>
+        <w:t>keystore</w:t>
+      </w:r>
+      <w:proofErr w:type="spellEnd"/>
+      <w:r>
+        <w:rPr>
+          <w:color w:val="3B2322"/>
+        </w:rPr>
+        <w:t xml:space="preserve"> to Service</w:t>
+      </w:r>
+      <w:r>
+        <w:rPr>
+          <w:color w:val="3B2322"/>
+        </w:rPr>
+        <w:t>mix:</w:t>
+      </w:r>
+    </w:p>
+    <w:p>
+      <w:pPr>
+        <w:ind w:left="216"/>
+        <w:jc w:val="left"/>
+      </w:pPr>
+    </w:p>
+    <w:p>
+      <w:pPr>
+        <w:pStyle w:val="ListParagraph"/>
+        <w:numPr>
+          <w:ilvl w:val="0"/>
+          <w:numId w:val="13"/>
+        </w:numPr>
+        <w:jc w:val="left"/>
+      </w:pPr>
+      <w:r>
+        <w:rPr>
+          <w:color w:val="3B2322"/>
+        </w:rPr>
+        <w:t xml:space="preserve">Obtain </w:t>
+      </w:r>
+      <w:r>
+        <w:rPr>
+          <w:color w:val="3B2322"/>
+        </w:rPr>
+        <w:t xml:space="preserve">the </w:t>
+      </w:r>
+      <w:proofErr w:type="spellStart"/>
+      <w:r>
+        <w:rPr>
+          <w:color w:val="3B2322"/>
+        </w:rPr>
+        <w:t>keystore</w:t>
+      </w:r>
+      <w:proofErr w:type="spellEnd"/>
+      <w:r>
+        <w:rPr>
+          <w:color w:val="3B2322"/>
+        </w:rPr>
+        <w:t xml:space="preserve"> file used in the DEV environment (file name is </w:t>
+      </w:r>
+      <w:proofErr w:type="spellStart"/>
+      <w:r>
+        <w:rPr>
+          <w:color w:val="3B2322"/>
+        </w:rPr>
+        <w:t>hpc-keystore.jks</w:t>
+      </w:r>
+      <w:proofErr w:type="spellEnd"/>
+      <w:r>
+        <w:rPr>
+          <w:color w:val="3B2322"/>
+        </w:rPr>
+        <w:t>).</w:t>
+      </w:r>
+    </w:p>
+    <w:p>
+      <w:pPr>
+        <w:pStyle w:val="ListParagraph"/>
+        <w:numPr>
+          <w:ilvl w:val="0"/>
+          <w:numId w:val="13"/>
+        </w:numPr>
+        <w:jc w:val="left"/>
+      </w:pPr>
+      <w:r>
+        <w:rPr>
+          <w:color w:val="3B2322"/>
+        </w:rPr>
+        <w:t xml:space="preserve">Copy the </w:t>
+      </w:r>
+      <w:proofErr w:type="spellStart"/>
+      <w:r>
+        <w:rPr>
+          <w:color w:val="3B2322"/>
+        </w:rPr>
+        <w:t>keystore</w:t>
+      </w:r>
+      <w:proofErr w:type="spellEnd"/>
+      <w:r>
+        <w:rPr>
+          <w:color w:val="3B2322"/>
+        </w:rPr>
+        <w:t xml:space="preserve"> file to $SERVICE_MIX_HOME/</w:t>
+      </w:r>
+      <w:proofErr w:type="spellStart"/>
+      <w:r>
+        <w:rPr>
+          <w:color w:val="3B2322"/>
+        </w:rPr>
+        <w:t>etc</w:t>
+      </w:r>
+      <w:proofErr w:type="spellEnd"/>
+    </w:p>
+    <w:p>
+      <w:pPr>
+        <w:pStyle w:val="ListParagraph"/>
+        <w:numPr>
+          <w:ilvl w:val="0"/>
+          <w:numId w:val="13"/>
+        </w:numPr>
+        <w:jc w:val="left"/>
+      </w:pPr>
+      <w:r>
+        <w:rPr>
+          <w:color w:val="3B2322"/>
+        </w:rPr>
+        <w:t>Add the following to the end of $SERVICE_MIX_HOME/</w:t>
+      </w:r>
+      <w:proofErr w:type="spellStart"/>
+      <w:r>
+        <w:rPr>
+          <w:color w:val="3B2322"/>
+        </w:rPr>
+        <w:t>etc</w:t>
+      </w:r>
+      <w:proofErr w:type="spellEnd"/>
+      <w:r>
+        <w:rPr>
+          <w:color w:val="3B2322"/>
+        </w:rPr>
+        <w:t>/</w:t>
+      </w:r>
+      <w:proofErr w:type="spellStart"/>
+      <w:r>
+        <w:rPr>
+          <w:color w:val="3B2322"/>
+        </w:rPr>
+        <w:t>system.properties</w:t>
+      </w:r>
+      <w:proofErr w:type="spellEnd"/>
+    </w:p>
+    <w:p>
+      <w:pPr>
+        <w:widowControl w:val="0"/>
+        <w:tabs>
+          <w:tab w:val="left" w:pos="560"/>
+          <w:tab w:val="left" w:pos="1120"/>
+          <w:tab w:val="left" w:pos="1680"/>
+          <w:tab w:val="left" w:pos="2240"/>
+          <w:tab w:val="left" w:pos="2800"/>
+          <w:tab w:val="left" w:pos="3360"/>
+          <w:tab w:val="left" w:pos="3920"/>
+          <w:tab w:val="left" w:pos="4480"/>
+          <w:tab w:val="left" w:pos="5040"/>
+          <w:tab w:val="left" w:pos="5600"/>
+          <w:tab w:val="left" w:pos="6160"/>
+          <w:tab w:val="left" w:pos="6720"/>
+        </w:tabs>
+        <w:autoSpaceDE w:val="0"/>
+        <w:autoSpaceDN w:val="0"/>
+        <w:adjustRightInd w:val="0"/>
+        <w:spacing w:before="0" w:after="0"/>
+        <w:ind w:left="0"/>
+        <w:jc w:val="left"/>
+        <w:rPr>
+          <w:color w:val="3B2322"/>
+        </w:rPr>
+      </w:pPr>
+      <w:r>
+        <w:rPr>
+          <w:color w:val="3B2322"/>
+        </w:rPr>
+        <w:tab/>
+      </w:r>
+      <w:r>
+        <w:rPr>
+          <w:color w:val="3B2322"/>
+        </w:rPr>
+        <w:t xml:space="preserve"># HPC-DM </w:t>
+      </w:r>
+      <w:proofErr w:type="spellStart"/>
+      <w:r>
+        <w:rPr>
+          <w:color w:val="3B2322"/>
+        </w:rPr>
+        <w:t>keystore</w:t>
+      </w:r>
+      <w:proofErr w:type="spellEnd"/>
+    </w:p>
+    <w:p>
+      <w:pPr>
+        <w:widowControl w:val="0"/>
+        <w:tabs>
+          <w:tab w:val="left" w:pos="560"/>
+          <w:tab w:val="left" w:pos="1120"/>
+          <w:tab w:val="left" w:pos="1680"/>
+          <w:tab w:val="left" w:pos="2240"/>
+          <w:tab w:val="left" w:pos="2800"/>
+          <w:tab w:val="left" w:pos="3360"/>
+          <w:tab w:val="left" w:pos="3920"/>
+          <w:tab w:val="left" w:pos="4480"/>
+          <w:tab w:val="left" w:pos="5040"/>
+          <w:tab w:val="left" w:pos="5600"/>
+          <w:tab w:val="left" w:pos="6160"/>
+          <w:tab w:val="left" w:pos="6720"/>
+        </w:tabs>
+        <w:autoSpaceDE w:val="0"/>
+        <w:autoSpaceDN w:val="0"/>
+        <w:adjustRightInd w:val="0"/>
+        <w:spacing w:before="0" w:after="0"/>
+        <w:ind w:left="0"/>
+        <w:jc w:val="left"/>
+        <w:rPr>
+          <w:color w:val="3B2322"/>
+        </w:rPr>
+      </w:pPr>
+      <w:r>
+        <w:rPr>
+          <w:color w:val="3B2322"/>
+        </w:rPr>
+        <w:t xml:space="preserve">   </w:t>
+      </w:r>
+      <w:r>
+        <w:rPr>
+          <w:color w:val="3B2322"/>
+        </w:rPr>
+        <w:tab/>
+      </w:r>
+      <w:proofErr w:type="spellStart"/>
+      <w:proofErr w:type="gramStart"/>
+      <w:r>
+        <w:rPr>
+          <w:color w:val="3B2322"/>
+        </w:rPr>
+        <w:t>javax.net.ssl.keyStore</w:t>
+      </w:r>
+      <w:proofErr w:type="spellEnd"/>
+      <w:proofErr w:type="gramEnd"/>
+      <w:r>
+        <w:rPr>
+          <w:color w:val="3B2322"/>
+        </w:rPr>
+        <w:t>=${</w:t>
+      </w:r>
+      <w:proofErr w:type="spellStart"/>
+      <w:r>
+        <w:rPr>
+          <w:color w:val="3B2322"/>
+        </w:rPr>
+        <w:t>karaf.home</w:t>
+      </w:r>
+      <w:proofErr w:type="spellEnd"/>
+      <w:r>
+        <w:rPr>
+          <w:color w:val="3B2322"/>
+        </w:rPr>
+        <w:t>}/</w:t>
+      </w:r>
+      <w:proofErr w:type="spellStart"/>
+      <w:r>
+        <w:rPr>
+          <w:color w:val="3B2322"/>
+        </w:rPr>
+        <w:t>etc</w:t>
+      </w:r>
+      <w:proofErr w:type="spellEnd"/>
+      <w:r>
+        <w:rPr>
+          <w:color w:val="3B2322"/>
+        </w:rPr>
+        <w:t>/</w:t>
+      </w:r>
+      <w:proofErr w:type="spellStart"/>
+      <w:r>
+        <w:rPr>
+          <w:color w:val="3B2322"/>
+        </w:rPr>
+        <w:t>hpc-keystore.jks</w:t>
+      </w:r>
+      <w:proofErr w:type="spellEnd"/>
+    </w:p>
+    <w:p>
+      <w:pPr>
+        <w:widowControl w:val="0"/>
+        <w:tabs>
+          <w:tab w:val="left" w:pos="560"/>
+          <w:tab w:val="left" w:pos="1120"/>
+          <w:tab w:val="left" w:pos="1680"/>
+          <w:tab w:val="left" w:pos="2240"/>
+          <w:tab w:val="left" w:pos="2800"/>
+          <w:tab w:val="left" w:pos="3360"/>
+          <w:tab w:val="left" w:pos="3920"/>
+          <w:tab w:val="left" w:pos="4480"/>
+          <w:tab w:val="left" w:pos="5040"/>
+          <w:tab w:val="left" w:pos="5600"/>
+          <w:tab w:val="left" w:pos="6160"/>
+          <w:tab w:val="left" w:pos="6720"/>
+        </w:tabs>
+        <w:autoSpaceDE w:val="0"/>
+        <w:autoSpaceDN w:val="0"/>
+        <w:adjustRightInd w:val="0"/>
+        <w:spacing w:before="0" w:after="0"/>
+        <w:ind w:left="0"/>
+        <w:jc w:val="left"/>
+        <w:rPr>
+          <w:color w:val="3B2322"/>
+        </w:rPr>
+      </w:pPr>
+      <w:r>
+        <w:rPr>
+          <w:color w:val="3B2322"/>
+        </w:rPr>
+        <w:t xml:space="preserve">   </w:t>
+      </w:r>
+      <w:r>
+        <w:rPr>
+          <w:color w:val="3B2322"/>
+        </w:rPr>
+        <w:tab/>
+      </w:r>
+      <w:proofErr w:type="spellStart"/>
+      <w:proofErr w:type="gramStart"/>
+      <w:r>
+        <w:rPr>
+          <w:color w:val="3B2322"/>
+        </w:rPr>
+        <w:t>javax.net.ssl.keyStorePassword</w:t>
+      </w:r>
+      <w:proofErr w:type="spellEnd"/>
+      <w:proofErr w:type="gramEnd"/>
+      <w:r>
+        <w:rPr>
+          <w:color w:val="3B2322"/>
+        </w:rPr>
+        <w:t>=</w:t>
+      </w:r>
+      <w:proofErr w:type="spellStart"/>
+      <w:r>
+        <w:rPr>
+          <w:color w:val="3B2322"/>
+        </w:rPr>
+        <w:t>hpc</w:t>
+      </w:r>
+      <w:proofErr w:type="spellEnd"/>
+      <w:r>
+        <w:rPr>
+          <w:color w:val="3B2322"/>
+        </w:rPr>
+        <w:t>-server-store-</w:t>
+      </w:r>
+      <w:proofErr w:type="spellStart"/>
+      <w:r>
+        <w:rPr>
+          <w:color w:val="3B2322"/>
+        </w:rPr>
+        <w:t>pwd</w:t>
+      </w:r>
+      <w:proofErr w:type="spellEnd"/>
+    </w:p>
+    <w:p>
+      <w:pPr>
+        <w:widowControl w:val="0"/>
+        <w:tabs>
+          <w:tab w:val="left" w:pos="560"/>
+          <w:tab w:val="left" w:pos="1120"/>
+          <w:tab w:val="left" w:pos="1680"/>
+          <w:tab w:val="left" w:pos="2240"/>
+          <w:tab w:val="left" w:pos="2800"/>
+          <w:tab w:val="left" w:pos="3360"/>
+          <w:tab w:val="left" w:pos="3920"/>
+          <w:tab w:val="left" w:pos="4480"/>
+          <w:tab w:val="left" w:pos="5040"/>
+          <w:tab w:val="left" w:pos="5600"/>
+          <w:tab w:val="left" w:pos="6160"/>
+          <w:tab w:val="left" w:pos="6720"/>
+        </w:tabs>
+        <w:autoSpaceDE w:val="0"/>
+        <w:autoSpaceDN w:val="0"/>
+        <w:adjustRightInd w:val="0"/>
+        <w:spacing w:before="0" w:after="0"/>
+        <w:ind w:left="0"/>
+        <w:jc w:val="left"/>
+        <w:rPr>
+          <w:color w:val="3B2322"/>
+        </w:rPr>
+      </w:pPr>
+      <w:r>
+        <w:rPr>
+          <w:color w:val="3B2322"/>
+        </w:rPr>
+        <w:t xml:space="preserve">   </w:t>
+      </w:r>
+      <w:r>
+        <w:rPr>
+          <w:color w:val="3B2322"/>
+        </w:rPr>
+        <w:tab/>
+      </w:r>
+      <w:proofErr w:type="spellStart"/>
+      <w:proofErr w:type="gramStart"/>
+      <w:r>
+        <w:rPr>
+          <w:color w:val="3B2322"/>
+        </w:rPr>
+        <w:t>javax.net.ssl.trustStore</w:t>
+      </w:r>
+      <w:proofErr w:type="spellEnd"/>
+      <w:proofErr w:type="gramEnd"/>
+      <w:r>
+        <w:rPr>
+          <w:color w:val="3B2322"/>
+        </w:rPr>
+        <w:t>=${</w:t>
+      </w:r>
+      <w:proofErr w:type="spellStart"/>
+      <w:r>
+        <w:rPr>
+          <w:color w:val="3B2322"/>
+        </w:rPr>
+        <w:t>karaf.home</w:t>
+      </w:r>
+      <w:proofErr w:type="spellEnd"/>
+      <w:r>
+        <w:rPr>
+          <w:color w:val="3B2322"/>
+        </w:rPr>
+        <w:t>}/</w:t>
+      </w:r>
+      <w:proofErr w:type="spellStart"/>
+      <w:r>
+        <w:rPr>
+          <w:color w:val="3B2322"/>
+        </w:rPr>
+        <w:t>etc</w:t>
+      </w:r>
+      <w:proofErr w:type="spellEnd"/>
+      <w:r>
+        <w:rPr>
+          <w:color w:val="3B2322"/>
+        </w:rPr>
+        <w:t>/</w:t>
+      </w:r>
+      <w:proofErr w:type="spellStart"/>
+      <w:r>
+        <w:rPr>
+          <w:color w:val="3B2322"/>
+        </w:rPr>
+        <w:t>hpc-keystore.jks</w:t>
+      </w:r>
+      <w:proofErr w:type="spellEnd"/>
+    </w:p>
+    <w:p>
+      <w:pPr>
+        <w:ind w:left="216"/>
+      </w:pPr>
+      <w:r>
+        <w:rPr>
+          <w:color w:val="3B2322"/>
+        </w:rPr>
+        <w:t xml:space="preserve">   </w:t>
+      </w:r>
+      <w:r>
+        <w:rPr>
+          <w:color w:val="3B2322"/>
+        </w:rPr>
+        <w:t xml:space="preserve">  </w:t>
+      </w:r>
+      <w:proofErr w:type="spellStart"/>
+      <w:proofErr w:type="gramStart"/>
+      <w:r>
+        <w:rPr>
+          <w:color w:val="3B2322"/>
+        </w:rPr>
+        <w:t>javax.net.ssl.trustStorePassword</w:t>
+      </w:r>
+      <w:proofErr w:type="spellEnd"/>
+      <w:proofErr w:type="gramEnd"/>
+      <w:r>
+        <w:rPr>
+          <w:color w:val="3B2322"/>
+        </w:rPr>
+        <w:t>=</w:t>
+      </w:r>
+      <w:proofErr w:type="spellStart"/>
+      <w:r>
+        <w:rPr>
+          <w:color w:val="3B2322"/>
+        </w:rPr>
+        <w:t>hpc</w:t>
+      </w:r>
+      <w:proofErr w:type="spellEnd"/>
+      <w:r>
+        <w:rPr>
+          <w:color w:val="3B2322"/>
+        </w:rPr>
+        <w:t>-server-store-</w:t>
+      </w:r>
+      <w:proofErr w:type="spellStart"/>
+      <w:r>
+        <w:rPr>
+          <w:color w:val="3B2322"/>
+        </w:rPr>
+        <w:t>pwd</w:t>
+      </w:r>
+      <w:proofErr w:type="spellEnd"/>
+    </w:p>
+    <w:p>
+      <w:pPr>
+        <w:ind w:left="216"/>
+      </w:pPr>
+    </w:p>
+    <w:p>
+      <w:pPr>
         <w:pStyle w:val="Heading1"/>
       </w:pPr>
-      <w:bookmarkStart w:id="6" w:name="_Toc301437076"/>
-      <w:r>
+      <w:bookmarkStart w:id="6" w:name="_Toc358910282"/>
+      <w:r>
+        <w:lastRenderedPageBreak/>
         <w:t>PostgreSQL</w:t>
       </w:r>
       <w:r>
@@ -1383,7 +2169,15 @@
         <w:t>Install</w:t>
       </w:r>
       <w:r>
-        <w:t xml:space="preserve"> PostgreSQL DB 9.5.5</w:t>
+        <w:t xml:space="preserve"> </w:t>
+      </w:r>
+      <w:proofErr w:type="spellStart"/>
+      <w:r>
+        <w:t>PostgreSQL</w:t>
+      </w:r>
+      <w:proofErr w:type="spellEnd"/>
+      <w:r>
+        <w:t xml:space="preserve"> DB 9.6.3</w:t>
       </w:r>
       <w:r>
         <w:t xml:space="preserve"> </w:t>
@@ -1399,50 +2193,223 @@
     </w:p>
     <w:p>
       <w:pPr>
+        <w:pStyle w:val="ListParagraph"/>
+        <w:numPr>
+          <w:ilvl w:val="0"/>
+          <w:numId w:val="10"/>
+        </w:numPr>
+        <w:jc w:val="left"/>
+      </w:pPr>
+      <w:r>
+        <w:t>Execute a</w:t>
+      </w:r>
+      <w:r>
+        <w:t>ll SQL scripts in $HPC_HOME/</w:t>
+      </w:r>
+      <w:proofErr w:type="spellStart"/>
+      <w:r>
+        <w:t>hpc</w:t>
+      </w:r>
+      <w:proofErr w:type="spellEnd"/>
+      <w:r>
+        <w:t>-server/</w:t>
+      </w:r>
+      <w:proofErr w:type="spellStart"/>
+      <w:r>
+        <w:t>hpc-dao-impl</w:t>
+      </w:r>
+      <w:proofErr w:type="spellEnd"/>
+      <w:r>
+        <w:t>/</w:t>
+      </w:r>
+      <w:proofErr w:type="spellStart"/>
+      <w:r>
+        <w:t>src</w:t>
+      </w:r>
+      <w:proofErr w:type="spellEnd"/>
+      <w:r>
+        <w:t>/main/scripts</w:t>
+      </w:r>
+      <w:r>
+        <w:t>/schema</w:t>
+      </w:r>
+      <w:r>
+        <w:t xml:space="preserve"> </w:t>
+      </w:r>
+      <w:r>
+        <w:rPr>
+          <w:b/>
+        </w:rPr>
+        <w:t xml:space="preserve">except </w:t>
+      </w:r>
+      <w:proofErr w:type="spellStart"/>
+      <w:r>
+        <w:rPr>
+          <w:color w:val="3B2322"/>
+        </w:rPr>
+        <w:t>hpc_hierarchical_metadata.sql</w:t>
+      </w:r>
+      <w:proofErr w:type="spellEnd"/>
+      <w:r>
+        <w:rPr>
+          <w:color w:val="3B2322"/>
+        </w:rPr>
+        <w:t xml:space="preserve"> (this script is depending on having </w:t>
+      </w:r>
+      <w:proofErr w:type="spellStart"/>
+      <w:r>
+        <w:rPr>
+          <w:color w:val="3B2322"/>
+        </w:rPr>
+        <w:t>iRODS</w:t>
+      </w:r>
+      <w:proofErr w:type="spellEnd"/>
+      <w:r>
+        <w:rPr>
+          <w:color w:val="3B2322"/>
+        </w:rPr>
+        <w:t xml:space="preserve"> installed which we don’t have on local development environment)</w:t>
+      </w:r>
+      <w:r>
+        <w:rPr>
+          <w:color w:val="3B2322"/>
+        </w:rPr>
+        <w:t xml:space="preserve">. Please note that the </w:t>
+      </w:r>
+      <w:proofErr w:type="spellStart"/>
+      <w:r>
+        <w:rPr>
+          <w:color w:val="3B2322"/>
+        </w:rPr>
+        <w:t>hpc_hierarchical_metadata_local_dev_env.sql</w:t>
+      </w:r>
+      <w:proofErr w:type="spellEnd"/>
+      <w:r>
+        <w:rPr>
+          <w:color w:val="3B2322"/>
+        </w:rPr>
+        <w:t xml:space="preserve"> will create these hierarchical views as foreign tables in your local DB.</w:t>
+      </w:r>
+    </w:p>
+    <w:p>
+      <w:pPr>
+        <w:pStyle w:val="ListParagraph"/>
+        <w:numPr>
+          <w:ilvl w:val="0"/>
+          <w:numId w:val="10"/>
+        </w:numPr>
+        <w:jc w:val="left"/>
+      </w:pPr>
+      <w:r>
+        <w:t>Execute SQL scripts intended for DEV environment (they end with ‘</w:t>
+      </w:r>
+      <w:proofErr w:type="spellStart"/>
+      <w:r>
+        <w:t>dev</w:t>
+      </w:r>
+      <w:proofErr w:type="spellEnd"/>
+      <w:r>
+        <w:t>’ in the script name’) in $HPC_HOME/</w:t>
+      </w:r>
+      <w:proofErr w:type="spellStart"/>
+      <w:r>
+        <w:t>hpc</w:t>
+      </w:r>
+      <w:proofErr w:type="spellEnd"/>
+      <w:r>
+        <w:t>-server/</w:t>
+      </w:r>
+      <w:proofErr w:type="spellStart"/>
+      <w:r>
+        <w:t>hpc-dao-impl</w:t>
+      </w:r>
+      <w:proofErr w:type="spellEnd"/>
+      <w:r>
+        <w:t>/</w:t>
+      </w:r>
+      <w:proofErr w:type="spellStart"/>
+      <w:r>
+        <w:t>src</w:t>
+      </w:r>
+      <w:proofErr w:type="spellEnd"/>
+      <w:r>
+        <w:t>/main/scripts/restore.</w:t>
+      </w:r>
+    </w:p>
+    <w:p>
+      <w:pPr>
+        <w:pStyle w:val="ListParagraph"/>
+        <w:numPr>
+          <w:ilvl w:val="0"/>
+          <w:numId w:val="10"/>
+        </w:numPr>
+        <w:jc w:val="left"/>
+      </w:pPr>
+      <w:r>
+        <w:t xml:space="preserve">Manually insert a row into HPC_USER table using your info (NIH user-id, first-name, last-name, </w:t>
+      </w:r>
+      <w:proofErr w:type="spellStart"/>
+      <w:r>
+        <w:t>etc</w:t>
+      </w:r>
+      <w:proofErr w:type="spellEnd"/>
+      <w:r>
+        <w:t>)</w:t>
+      </w:r>
+    </w:p>
+    <w:p>
+      <w:pPr>
         <w:ind w:left="216"/>
       </w:pPr>
-      <w:r>
-        <w:t>Execute a</w:t>
-      </w:r>
-      <w:r>
-        <w:t>ll SQL scripts in $HPC_HOME/</w:t>
-      </w:r>
-      <w:r>
-        <w:t xml:space="preserve">hpc-server/hpc-dao-impl/src/main/scripts </w:t>
-      </w:r>
-      <w:r>
-        <w:rPr>
-          <w:b/>
-        </w:rPr>
-        <w:t xml:space="preserve">except </w:t>
-      </w:r>
-      <w:r>
-        <w:rPr>
-          <w:color w:val="3B2322"/>
-        </w:rPr>
-        <w:t>hpc_hierarchical_metadata.sql</w:t>
-      </w:r>
-      <w:r>
-        <w:rPr>
-          <w:color w:val="3B2322"/>
-        </w:rPr>
-        <w:t xml:space="preserve"> (this script is depending on having iRODS installed which we don’t have on local development environment)</w:t>
-      </w:r>
+    </w:p>
+    <w:p>
+      <w:pPr>
+        <w:pStyle w:val="Heading1"/>
+      </w:pPr>
+      <w:bookmarkStart w:id="7" w:name="_Toc358910283"/>
+      <w:r>
+        <w:t>IRODS</w:t>
+      </w:r>
+      <w:bookmarkEnd w:id="7"/>
     </w:p>
     <w:p>
       <w:pPr>
         <w:ind w:left="216"/>
       </w:pPr>
+      <w:r>
+        <w:t xml:space="preserve">You will need an </w:t>
+      </w:r>
+      <w:proofErr w:type="spellStart"/>
+      <w:r>
+        <w:t>iRODS</w:t>
+      </w:r>
+      <w:proofErr w:type="spellEnd"/>
+      <w:r>
+        <w:t xml:space="preserve"> account in the DEV environment. Ask a team member to register you as an HPC-DM user in the DEV environment. Use your NIH user-id and first/last name. The registration in DEV will create your </w:t>
+      </w:r>
+      <w:proofErr w:type="spellStart"/>
+      <w:r>
+        <w:t>iRODS</w:t>
+      </w:r>
+      <w:proofErr w:type="spellEnd"/>
+      <w:r>
+        <w:t xml:space="preserve"> user.</w:t>
+      </w:r>
     </w:p>
     <w:p>
       <w:pPr>
         <w:pStyle w:val="Heading1"/>
       </w:pPr>
-      <w:bookmarkStart w:id="7" w:name="_Toc301437077"/>
+    </w:p>
+    <w:p>
+      <w:pPr>
+        <w:pStyle w:val="Heading1"/>
+      </w:pPr>
+      <w:bookmarkStart w:id="8" w:name="_Toc358910284"/>
       <w:r>
         <w:t>PATH</w:t>
       </w:r>
-      <w:bookmarkEnd w:id="7"/>
+      <w:bookmarkEnd w:id="8"/>
     </w:p>
     <w:p>
       <w:pPr>
@@ -1461,38 +2428,39 @@
           <w:rFonts w:ascii="Courier" w:hAnsi="Courier" w:cs="Courier"/>
           <w:color w:val="3B2322"/>
         </w:rPr>
-        <w:t>PATH=$MAVEN_HOME/bin:$SERVICE_MIX_HOME/bin:$PATH</w:t>
-      </w:r>
-    </w:p>
-    <w:p>
-      <w:pPr>
-        <w:spacing w:before="0" w:after="0"/>
-        <w:ind w:left="0"/>
-        <w:jc w:val="left"/>
-        <w:rPr>
-          <w:rFonts w:eastAsia="Arial Unicode MS"/>
-          <w:b/>
-          <w:bCs/>
-          <w:caps/>
-          <w:noProof/>
-          <w:kern w:val="36"/>
-          <w:sz w:val="28"/>
-          <w:szCs w:val="48"/>
-        </w:rPr>
-      </w:pPr>
-      <w:r>
-        <w:br w:type="page"/>
-      </w:r>
+        <w:t>PATH=$MAVEN_HOME/bin</w:t>
+      </w:r>
+      <w:proofErr w:type="gramStart"/>
+      <w:r>
+        <w:rPr>
+          <w:rFonts w:ascii="Courier" w:hAnsi="Courier" w:cs="Courier"/>
+          <w:color w:val="3B2322"/>
+        </w:rPr>
+        <w:t>:$</w:t>
+      </w:r>
+      <w:proofErr w:type="gramEnd"/>
+      <w:r>
+        <w:rPr>
+          <w:rFonts w:ascii="Courier" w:hAnsi="Courier" w:cs="Courier"/>
+          <w:color w:val="3B2322"/>
+        </w:rPr>
+        <w:t>SERVICE_MIX_HOME/bin:$PATH</w:t>
+      </w:r>
+    </w:p>
+    <w:p>
+      <w:pPr>
+        <w:ind w:left="216"/>
+      </w:pPr>
     </w:p>
     <w:p>
       <w:pPr>
         <w:pStyle w:val="Heading1"/>
       </w:pPr>
-      <w:bookmarkStart w:id="8" w:name="_Toc301437078"/>
-      <w:r>
-        <w:t>Create Local Keystore</w:t>
-      </w:r>
-      <w:bookmarkEnd w:id="8"/>
+      <w:bookmarkStart w:id="9" w:name="_Toc358910285"/>
+      <w:r>
+        <w:t>BUILD</w:t>
+      </w:r>
+      <w:bookmarkEnd w:id="9"/>
     </w:p>
     <w:p>
       <w:pPr>
@@ -1506,8 +2474,15 @@
       <w:pPr>
         <w:ind w:left="216"/>
       </w:pPr>
-      <w:r>
-        <w:t>mvn clean install (This build will fail because the keystore file was not generated yet)</w:t>
+      <w:proofErr w:type="spellStart"/>
+      <w:proofErr w:type="gramStart"/>
+      <w:r>
+        <w:t>mvn</w:t>
+      </w:r>
+      <w:proofErr w:type="spellEnd"/>
+      <w:proofErr w:type="gramEnd"/>
+      <w:r>
+        <w:t xml:space="preserve"> clean install</w:t>
       </w:r>
     </w:p>
     <w:p>
@@ -1517,185 +2492,358 @@
     </w:p>
     <w:p>
       <w:pPr>
+        <w:pStyle w:val="Heading1"/>
+      </w:pPr>
+      <w:bookmarkStart w:id="10" w:name="_Toc358910286"/>
+      <w:r>
+        <w:t>DEPLOY</w:t>
+      </w:r>
+      <w:r>
+        <w:t xml:space="preserve"> to SERVICEMIX</w:t>
+      </w:r>
+      <w:bookmarkEnd w:id="10"/>
+    </w:p>
+    <w:p>
+      <w:pPr>
         <w:ind w:left="216"/>
       </w:pPr>
       <w:r>
-        <w:t>cd $HPC_HOME/hpc-server/hpc-ws-rs-impl</w:t>
-      </w:r>
+        <w:t xml:space="preserve">Run </w:t>
+      </w:r>
+      <w:proofErr w:type="spellStart"/>
+      <w:r>
+        <w:t>Servicemix</w:t>
+      </w:r>
+      <w:proofErr w:type="spellEnd"/>
+      <w:r>
+        <w:t xml:space="preserve"> console</w:t>
+      </w:r>
+      <w:r>
+        <w:t xml:space="preserve">: </w:t>
+      </w:r>
+      <w:proofErr w:type="spellStart"/>
+      <w:r>
+        <w:t>servicemix</w:t>
+      </w:r>
+      <w:proofErr w:type="spellEnd"/>
     </w:p>
     <w:p>
       <w:pPr>
         <w:ind w:left="216"/>
       </w:pPr>
       <w:r>
-        <w:t>mvn clean install –Pkeystore</w:t>
+        <w:t xml:space="preserve">Install </w:t>
+      </w:r>
+      <w:proofErr w:type="spellStart"/>
+      <w:r>
+        <w:t>hpc</w:t>
+      </w:r>
+      <w:proofErr w:type="spellEnd"/>
+      <w:r>
+        <w:t xml:space="preserve">-server (in </w:t>
+      </w:r>
+      <w:proofErr w:type="spellStart"/>
+      <w:r>
+        <w:t>Servicemix</w:t>
+      </w:r>
+      <w:proofErr w:type="spellEnd"/>
+      <w:r>
+        <w:t xml:space="preserve"> console): </w:t>
       </w:r>
     </w:p>
     <w:p>
       <w:pPr>
         <w:ind w:left="216"/>
-      </w:pPr>
+        <w:rPr>
+          <w:color w:val="3B2322"/>
+        </w:rPr>
+      </w:pPr>
+      <w:r>
+        <w:tab/>
+      </w:r>
+      <w:proofErr w:type="spellStart"/>
+      <w:proofErr w:type="gramStart"/>
+      <w:r>
+        <w:rPr>
+          <w:color w:val="3B2322"/>
+        </w:rPr>
+        <w:t>features:</w:t>
+      </w:r>
+      <w:r>
+        <w:rPr>
+          <w:color w:val="3B2322"/>
+        </w:rPr>
+        <w:t>repo</w:t>
+      </w:r>
+      <w:proofErr w:type="gramEnd"/>
+      <w:r>
+        <w:rPr>
+          <w:color w:val="3B2322"/>
+        </w:rPr>
+        <w:t>-add</w:t>
+      </w:r>
+      <w:proofErr w:type="spellEnd"/>
+      <w:r>
+        <w:rPr>
+          <w:color w:val="3B2322"/>
+        </w:rPr>
+        <w:t xml:space="preserve"> </w:t>
+      </w:r>
+      <w:proofErr w:type="spellStart"/>
+      <w:r>
+        <w:rPr>
+          <w:color w:val="3B2322"/>
+        </w:rPr>
+        <w:t>mvn:gov.nih.nci.hpc</w:t>
+      </w:r>
+      <w:proofErr w:type="spellEnd"/>
+      <w:r>
+        <w:rPr>
+          <w:color w:val="3B2322"/>
+        </w:rPr>
+        <w:t>/</w:t>
+      </w:r>
+      <w:proofErr w:type="spellStart"/>
+      <w:r>
+        <w:rPr>
+          <w:color w:val="3B2322"/>
+        </w:rPr>
+        <w:t>hpc</w:t>
+      </w:r>
+      <w:proofErr w:type="spellEnd"/>
+      <w:r>
+        <w:rPr>
+          <w:color w:val="3B2322"/>
+        </w:rPr>
+        <w:t>-features/1.0.0-SNAPSHOT/xml/features</w:t>
+      </w:r>
     </w:p>
     <w:p>
       <w:pPr>
         <w:ind w:left="216"/>
-      </w:pPr>
-      <w:r>
-        <w:t>Note: This step is needed to be performed once.</w:t>
+        <w:rPr>
+          <w:color w:val="3B2322"/>
+        </w:rPr>
+      </w:pPr>
+      <w:r>
+        <w:rPr>
+          <w:color w:val="3B2322"/>
+        </w:rPr>
+        <w:tab/>
+      </w:r>
+      <w:proofErr w:type="spellStart"/>
+      <w:proofErr w:type="gramStart"/>
+      <w:r>
+        <w:rPr>
+          <w:color w:val="3B2322"/>
+        </w:rPr>
+        <w:t>feature</w:t>
+      </w:r>
+      <w:r>
+        <w:rPr>
+          <w:color w:val="3B2322"/>
+        </w:rPr>
+        <w:t>:install</w:t>
+      </w:r>
+      <w:proofErr w:type="spellEnd"/>
+      <w:proofErr w:type="gramEnd"/>
+      <w:r>
+        <w:rPr>
+          <w:color w:val="3B2322"/>
+        </w:rPr>
+        <w:t xml:space="preserve"> </w:t>
+      </w:r>
+      <w:proofErr w:type="spellStart"/>
+      <w:r>
+        <w:rPr>
+          <w:color w:val="3B2322"/>
+        </w:rPr>
+        <w:t>hpc</w:t>
+      </w:r>
+      <w:proofErr w:type="spellEnd"/>
+      <w:r>
+        <w:rPr>
+          <w:color w:val="3B2322"/>
+        </w:rPr>
+        <w:t>-server</w:t>
+      </w:r>
+      <w:r>
+        <w:rPr>
+          <w:color w:val="3B2322"/>
+        </w:rPr>
+        <w:t>-rest-services</w:t>
       </w:r>
     </w:p>
     <w:p>
       <w:pPr>
         <w:ind w:left="216"/>
-      </w:pPr>
+        <w:rPr>
+          <w:color w:val="3B2322"/>
+        </w:rPr>
+      </w:pPr>
+      <w:r>
+        <w:rPr>
+          <w:color w:val="3B2322"/>
+        </w:rPr>
+        <w:tab/>
+      </w:r>
+      <w:proofErr w:type="spellStart"/>
+      <w:proofErr w:type="gramStart"/>
+      <w:r>
+        <w:rPr>
+          <w:color w:val="3B2322"/>
+        </w:rPr>
+        <w:t>feature:install</w:t>
+      </w:r>
+      <w:proofErr w:type="spellEnd"/>
+      <w:proofErr w:type="gramEnd"/>
+      <w:r>
+        <w:rPr>
+          <w:color w:val="3B2322"/>
+        </w:rPr>
+        <w:t xml:space="preserve"> </w:t>
+      </w:r>
+      <w:proofErr w:type="spellStart"/>
+      <w:r>
+        <w:rPr>
+          <w:color w:val="3B2322"/>
+        </w:rPr>
+        <w:t>hpc</w:t>
+      </w:r>
+      <w:proofErr w:type="spellEnd"/>
+      <w:r>
+        <w:rPr>
+          <w:color w:val="3B2322"/>
+        </w:rPr>
+        <w:t>-server-scheduler</w:t>
+      </w:r>
+    </w:p>
+    <w:p>
+      <w:pPr>
+        <w:ind w:left="216"/>
+        <w:rPr>
+          <w:color w:val="3B2322"/>
+        </w:rPr>
+      </w:pPr>
+    </w:p>
+    <w:p>
+      <w:pPr>
+        <w:ind w:left="216"/>
+      </w:pPr>
+      <w:r>
+        <w:rPr>
+          <w:color w:val="3B2322"/>
+        </w:rPr>
+        <w:t xml:space="preserve">Note: in a local development environment, we typically don’t run the scheduler since we share the same </w:t>
+      </w:r>
+      <w:proofErr w:type="spellStart"/>
+      <w:r>
+        <w:rPr>
+          <w:color w:val="3B2322"/>
+        </w:rPr>
+        <w:t>iRODS</w:t>
+      </w:r>
+      <w:proofErr w:type="spellEnd"/>
+      <w:r>
+        <w:rPr>
+          <w:color w:val="3B2322"/>
+        </w:rPr>
+        <w:t xml:space="preserve"> server with DEV </w:t>
+      </w:r>
+      <w:proofErr w:type="gramStart"/>
+      <w:r>
+        <w:rPr>
+          <w:color w:val="3B2322"/>
+        </w:rPr>
+        <w:t>and  the</w:t>
+      </w:r>
+      <w:proofErr w:type="gramEnd"/>
+      <w:r>
+        <w:rPr>
+          <w:color w:val="3B2322"/>
+        </w:rPr>
+        <w:t xml:space="preserve"> scheduler is running there. Having </w:t>
+      </w:r>
+      <w:proofErr w:type="gramStart"/>
+      <w:r>
+        <w:rPr>
+          <w:color w:val="3B2322"/>
+        </w:rPr>
+        <w:t>2 scheduler running</w:t>
+      </w:r>
+      <w:proofErr w:type="gramEnd"/>
+      <w:r>
+        <w:rPr>
+          <w:color w:val="3B2322"/>
+        </w:rPr>
+        <w:t xml:space="preserve"> (pointing to the same </w:t>
+      </w:r>
+      <w:proofErr w:type="spellStart"/>
+      <w:r>
+        <w:rPr>
+          <w:color w:val="3B2322"/>
+        </w:rPr>
+        <w:t>iRODS</w:t>
+      </w:r>
+      <w:proofErr w:type="spellEnd"/>
+      <w:r>
+        <w:rPr>
+          <w:color w:val="3B2322"/>
+        </w:rPr>
+        <w:t xml:space="preserve"> but having different HPC DB) will cause issues in the </w:t>
+      </w:r>
+      <w:proofErr w:type="spellStart"/>
+      <w:r>
+        <w:rPr>
+          <w:color w:val="3B2322"/>
+        </w:rPr>
+        <w:t>async</w:t>
+      </w:r>
+      <w:proofErr w:type="spellEnd"/>
+      <w:r>
+        <w:rPr>
+          <w:color w:val="3B2322"/>
+        </w:rPr>
+        <w:t xml:space="preserve"> upload of data objects.</w:t>
+      </w:r>
+    </w:p>
+    <w:p/>
+    <w:p>
+      <w:pPr>
+        <w:ind w:left="216"/>
+      </w:pPr>
+      <w:r>
+        <w:t xml:space="preserve">Also – you can start </w:t>
+      </w:r>
+      <w:proofErr w:type="spellStart"/>
+      <w:r>
+        <w:t>servicemix</w:t>
+      </w:r>
+      <w:proofErr w:type="spellEnd"/>
+      <w:r>
+        <w:t xml:space="preserve"> in a debug mode by ‘</w:t>
+      </w:r>
+      <w:proofErr w:type="spellStart"/>
+      <w:r>
+        <w:t>servicemix</w:t>
+      </w:r>
+      <w:proofErr w:type="spellEnd"/>
+      <w:r>
+        <w:t xml:space="preserve"> debug’, and then attach a debugger to a remote Java application on port 5005.</w:t>
+      </w:r>
     </w:p>
     <w:p>
       <w:pPr>
         <w:pStyle w:val="Heading1"/>
       </w:pPr>
-      <w:bookmarkStart w:id="9" w:name="_Toc301437079"/>
-      <w:r>
-        <w:t>BUILD</w:t>
-      </w:r>
-      <w:bookmarkEnd w:id="9"/>
-    </w:p>
-    <w:p>
-      <w:pPr>
-        <w:ind w:left="216"/>
-      </w:pPr>
-      <w:r>
-        <w:t>cd $HPC_HOME</w:t>
-      </w:r>
-    </w:p>
-    <w:p>
-      <w:pPr>
-        <w:ind w:left="216"/>
-      </w:pPr>
-      <w:r>
-        <w:t>mvn clean install</w:t>
-      </w:r>
-    </w:p>
-    <w:p>
-      <w:pPr>
-        <w:ind w:left="216"/>
-      </w:pPr>
-    </w:p>
-    <w:p>
-      <w:pPr>
-        <w:pStyle w:val="Heading1"/>
-      </w:pPr>
-      <w:bookmarkStart w:id="10" w:name="_Toc301437080"/>
-      <w:r>
-        <w:t>DEPLOY</w:t>
-      </w:r>
-      <w:bookmarkEnd w:id="10"/>
-      <w:r>
-        <w:t xml:space="preserve"> to SERVICEMIX</w:t>
-      </w:r>
-      <w:bookmarkStart w:id="11" w:name="_GoBack"/>
+      <w:bookmarkStart w:id="11" w:name="_Toc358910287"/>
+      <w:bookmarkStart w:id="12" w:name="_GoBack"/>
+      <w:bookmarkEnd w:id="12"/>
+      <w:r>
+        <w:lastRenderedPageBreak/>
+        <w:t>ENDPOINTS</w:t>
+      </w:r>
       <w:bookmarkEnd w:id="11"/>
-    </w:p>
-    <w:p>
-      <w:pPr>
-        <w:ind w:left="216"/>
-      </w:pPr>
-      <w:r>
-        <w:t>Run Servicemix</w:t>
-      </w:r>
-      <w:r>
-        <w:t xml:space="preserve"> console</w:t>
-      </w:r>
-      <w:r>
-        <w:t>: servicemix</w:t>
-      </w:r>
-    </w:p>
-    <w:p>
-      <w:pPr>
-        <w:ind w:left="216"/>
-      </w:pPr>
-      <w:r>
-        <w:t xml:space="preserve">Install hpc-server (in Servicemix console): </w:t>
-      </w:r>
-    </w:p>
-    <w:p>
-      <w:pPr>
-        <w:ind w:left="216"/>
-        <w:rPr>
-          <w:color w:val="3B2322"/>
-        </w:rPr>
-      </w:pPr>
-      <w:r>
-        <w:tab/>
-      </w:r>
-      <w:r>
-        <w:rPr>
-          <w:color w:val="3B2322"/>
-        </w:rPr>
-        <w:t>features:</w:t>
-      </w:r>
-      <w:r>
-        <w:rPr>
-          <w:color w:val="3B2322"/>
-        </w:rPr>
-        <w:t>repo-add</w:t>
-      </w:r>
-      <w:r>
-        <w:rPr>
-          <w:color w:val="3B2322"/>
-        </w:rPr>
-        <w:t xml:space="preserve"> mvn:gov.nih.nci.hpc/hpc-features/1.0.0-SNAPSHOT/xml/features</w:t>
-      </w:r>
-    </w:p>
-    <w:p>
-      <w:pPr>
-        <w:ind w:left="216"/>
-        <w:rPr>
-          <w:color w:val="3B2322"/>
-        </w:rPr>
-      </w:pPr>
-      <w:r>
-        <w:rPr>
-          <w:color w:val="3B2322"/>
-        </w:rPr>
-        <w:tab/>
-        <w:t>feature</w:t>
-      </w:r>
-      <w:r>
-        <w:rPr>
-          <w:color w:val="3B2322"/>
-        </w:rPr>
-        <w:t>:install hpc-server</w:t>
-      </w:r>
-      <w:r>
-        <w:rPr>
-          <w:color w:val="3B2322"/>
-        </w:rPr>
-        <w:t>-rest-services</w:t>
-      </w:r>
-    </w:p>
-    <w:p>
-      <w:pPr>
-        <w:ind w:left="216"/>
-      </w:pPr>
-      <w:r>
-        <w:rPr>
-          <w:color w:val="3B2322"/>
-        </w:rPr>
-        <w:tab/>
-        <w:t>feature:install hpc-server-scheduler</w:t>
-      </w:r>
-    </w:p>
-    <w:p/>
-    <w:p/>
-    <w:p>
-      <w:pPr>
-        <w:pStyle w:val="Heading1"/>
-      </w:pPr>
-      <w:bookmarkStart w:id="12" w:name="_Toc301437081"/>
-      <w:r>
-        <w:t>ENDPOINTS</w:t>
-      </w:r>
-      <w:bookmarkEnd w:id="12"/>
     </w:p>
     <w:p/>
     <w:p>
@@ -1715,6 +2863,69 @@
       </w:hyperlink>
       <w:r>
         <w:t>&gt;</w:t>
+      </w:r>
+    </w:p>
+    <w:p>
+      <w:pPr>
+        <w:ind w:left="216"/>
+      </w:pPr>
+    </w:p>
+    <w:p>
+      <w:pPr>
+        <w:ind w:left="216"/>
+      </w:pPr>
+    </w:p>
+    <w:p>
+      <w:pPr>
+        <w:pStyle w:val="Heading1"/>
+      </w:pPr>
+      <w:bookmarkStart w:id="13" w:name="_Toc358910288"/>
+      <w:r>
+        <w:t>SOAP-UI</w:t>
+      </w:r>
+      <w:bookmarkEnd w:id="13"/>
+    </w:p>
+    <w:p>
+      <w:pPr>
+        <w:ind w:left="216"/>
+      </w:pPr>
+      <w:r>
+        <w:t>Soap UI workspace and project can be found under $HPC_HOME/</w:t>
+      </w:r>
+      <w:proofErr w:type="spellStart"/>
+      <w:r>
+        <w:t>hpc</w:t>
+      </w:r>
+      <w:proofErr w:type="spellEnd"/>
+      <w:r>
+        <w:t>-soap-</w:t>
+      </w:r>
+      <w:proofErr w:type="spellStart"/>
+      <w:r>
+        <w:t>ui</w:t>
+      </w:r>
+      <w:proofErr w:type="spellEnd"/>
+      <w:r>
+        <w:t xml:space="preserve"> folder.</w:t>
+      </w:r>
+    </w:p>
+    <w:p>
+      <w:pPr>
+        <w:ind w:left="216"/>
+      </w:pPr>
+      <w:r>
+        <w:t>Note – after pointing soap-</w:t>
+      </w:r>
+      <w:proofErr w:type="spellStart"/>
+      <w:r>
+        <w:t>ui</w:t>
+      </w:r>
+      <w:proofErr w:type="spellEnd"/>
+      <w:r>
+        <w:t xml:space="preserve"> to the workspace, you will need to correct the path to the project</w:t>
+      </w:r>
+      <w:r>
+        <w:t xml:space="preserve"> based on the directory you pulled the code into.</w:t>
       </w:r>
     </w:p>
     <w:p/>
@@ -2189,7 +3400,7 @@
         <w:sz w:val="18"/>
         <w:szCs w:val="18"/>
       </w:rPr>
-      <w:t>5</w:t>
+      <w:t>6</w:t>
     </w:r>
     <w:r>
       <w:rPr>
@@ -2244,7 +3455,7 @@
         <w:sz w:val="18"/>
         <w:szCs w:val="18"/>
       </w:rPr>
-      <w:t>5</w:t>
+      <w:t>6</w:t>
     </w:r>
     <w:r>
       <w:rPr>
@@ -2647,7 +3858,7 @@
   <w:abstractNum w:abstractNumId="0">
     <w:nsid w:val="FFFFFF1D"/>
     <w:multiLevelType w:val="multilevel"/>
-    <w:tmpl w:val="C0CE3976"/>
+    <w:tmpl w:val="5E962094"/>
     <w:lvl w:ilvl="0">
       <w:start w:val="1"/>
       <w:numFmt w:val="bullet"/>
@@ -3211,6 +4422,96 @@
     </w:lvl>
   </w:abstractNum>
   <w:abstractNum w:abstractNumId="5">
+    <w:nsid w:val="36046D80"/>
+    <w:multiLevelType w:val="hybridMultilevel"/>
+    <w:tmpl w:val="43021EAA"/>
+    <w:lvl w:ilvl="0" w:tplc="3E34D2E6">
+      <w:start w:val="1"/>
+      <w:numFmt w:val="decimal"/>
+      <w:lvlText w:val="%1."/>
+      <w:lvlJc w:val="left"/>
+      <w:pPr>
+        <w:ind w:left="576" w:hanging="360"/>
+      </w:pPr>
+      <w:rPr>
+        <w:rFonts w:hint="default"/>
+        <w:color w:val="3B2322"/>
+      </w:rPr>
+    </w:lvl>
+    <w:lvl w:ilvl="1" w:tplc="04090019" w:tentative="1">
+      <w:start w:val="1"/>
+      <w:numFmt w:val="lowerLetter"/>
+      <w:lvlText w:val="%2."/>
+      <w:lvlJc w:val="left"/>
+      <w:pPr>
+        <w:ind w:left="1296" w:hanging="360"/>
+      </w:pPr>
+    </w:lvl>
+    <w:lvl w:ilvl="2" w:tplc="0409001B" w:tentative="1">
+      <w:start w:val="1"/>
+      <w:numFmt w:val="lowerRoman"/>
+      <w:lvlText w:val="%3."/>
+      <w:lvlJc w:val="right"/>
+      <w:pPr>
+        <w:ind w:left="2016" w:hanging="180"/>
+      </w:pPr>
+    </w:lvl>
+    <w:lvl w:ilvl="3" w:tplc="0409000F" w:tentative="1">
+      <w:start w:val="1"/>
+      <w:numFmt w:val="decimal"/>
+      <w:lvlText w:val="%4."/>
+      <w:lvlJc w:val="left"/>
+      <w:pPr>
+        <w:ind w:left="2736" w:hanging="360"/>
+      </w:pPr>
+    </w:lvl>
+    <w:lvl w:ilvl="4" w:tplc="04090019" w:tentative="1">
+      <w:start w:val="1"/>
+      <w:numFmt w:val="lowerLetter"/>
+      <w:lvlText w:val="%5."/>
+      <w:lvlJc w:val="left"/>
+      <w:pPr>
+        <w:ind w:left="3456" w:hanging="360"/>
+      </w:pPr>
+    </w:lvl>
+    <w:lvl w:ilvl="5" w:tplc="0409001B" w:tentative="1">
+      <w:start w:val="1"/>
+      <w:numFmt w:val="lowerRoman"/>
+      <w:lvlText w:val="%6."/>
+      <w:lvlJc w:val="right"/>
+      <w:pPr>
+        <w:ind w:left="4176" w:hanging="180"/>
+      </w:pPr>
+    </w:lvl>
+    <w:lvl w:ilvl="6" w:tplc="0409000F" w:tentative="1">
+      <w:start w:val="1"/>
+      <w:numFmt w:val="decimal"/>
+      <w:lvlText w:val="%7."/>
+      <w:lvlJc w:val="left"/>
+      <w:pPr>
+        <w:ind w:left="4896" w:hanging="360"/>
+      </w:pPr>
+    </w:lvl>
+    <w:lvl w:ilvl="7" w:tplc="04090019" w:tentative="1">
+      <w:start w:val="1"/>
+      <w:numFmt w:val="lowerLetter"/>
+      <w:lvlText w:val="%8."/>
+      <w:lvlJc w:val="left"/>
+      <w:pPr>
+        <w:ind w:left="5616" w:hanging="360"/>
+      </w:pPr>
+    </w:lvl>
+    <w:lvl w:ilvl="8" w:tplc="0409001B" w:tentative="1">
+      <w:start w:val="1"/>
+      <w:numFmt w:val="lowerRoman"/>
+      <w:lvlText w:val="%9."/>
+      <w:lvlJc w:val="right"/>
+      <w:pPr>
+        <w:ind w:left="6336" w:hanging="180"/>
+      </w:pPr>
+    </w:lvl>
+  </w:abstractNum>
+  <w:abstractNum w:abstractNumId="6">
     <w:nsid w:val="37DC1EC6"/>
     <w:multiLevelType w:val="multilevel"/>
     <w:tmpl w:val="B1941240"/>
@@ -3362,7 +4663,93 @@
       </w:rPr>
     </w:lvl>
   </w:abstractNum>
-  <w:abstractNum w:abstractNumId="6">
+  <w:abstractNum w:abstractNumId="7">
+    <w:nsid w:val="3B061D28"/>
+    <w:multiLevelType w:val="hybridMultilevel"/>
+    <w:tmpl w:val="56CAECD0"/>
+    <w:lvl w:ilvl="0" w:tplc="0409000F">
+      <w:start w:val="1"/>
+      <w:numFmt w:val="decimal"/>
+      <w:lvlText w:val="%1."/>
+      <w:lvlJc w:val="left"/>
+      <w:pPr>
+        <w:ind w:left="936" w:hanging="360"/>
+      </w:pPr>
+    </w:lvl>
+    <w:lvl w:ilvl="1" w:tplc="04090019" w:tentative="1">
+      <w:start w:val="1"/>
+      <w:numFmt w:val="lowerLetter"/>
+      <w:lvlText w:val="%2."/>
+      <w:lvlJc w:val="left"/>
+      <w:pPr>
+        <w:ind w:left="1656" w:hanging="360"/>
+      </w:pPr>
+    </w:lvl>
+    <w:lvl w:ilvl="2" w:tplc="0409001B" w:tentative="1">
+      <w:start w:val="1"/>
+      <w:numFmt w:val="lowerRoman"/>
+      <w:lvlText w:val="%3."/>
+      <w:lvlJc w:val="right"/>
+      <w:pPr>
+        <w:ind w:left="2376" w:hanging="180"/>
+      </w:pPr>
+    </w:lvl>
+    <w:lvl w:ilvl="3" w:tplc="0409000F" w:tentative="1">
+      <w:start w:val="1"/>
+      <w:numFmt w:val="decimal"/>
+      <w:lvlText w:val="%4."/>
+      <w:lvlJc w:val="left"/>
+      <w:pPr>
+        <w:ind w:left="3096" w:hanging="360"/>
+      </w:pPr>
+    </w:lvl>
+    <w:lvl w:ilvl="4" w:tplc="04090019" w:tentative="1">
+      <w:start w:val="1"/>
+      <w:numFmt w:val="lowerLetter"/>
+      <w:lvlText w:val="%5."/>
+      <w:lvlJc w:val="left"/>
+      <w:pPr>
+        <w:ind w:left="3816" w:hanging="360"/>
+      </w:pPr>
+    </w:lvl>
+    <w:lvl w:ilvl="5" w:tplc="0409001B" w:tentative="1">
+      <w:start w:val="1"/>
+      <w:numFmt w:val="lowerRoman"/>
+      <w:lvlText w:val="%6."/>
+      <w:lvlJc w:val="right"/>
+      <w:pPr>
+        <w:ind w:left="4536" w:hanging="180"/>
+      </w:pPr>
+    </w:lvl>
+    <w:lvl w:ilvl="6" w:tplc="0409000F" w:tentative="1">
+      <w:start w:val="1"/>
+      <w:numFmt w:val="decimal"/>
+      <w:lvlText w:val="%7."/>
+      <w:lvlJc w:val="left"/>
+      <w:pPr>
+        <w:ind w:left="5256" w:hanging="360"/>
+      </w:pPr>
+    </w:lvl>
+    <w:lvl w:ilvl="7" w:tplc="04090019" w:tentative="1">
+      <w:start w:val="1"/>
+      <w:numFmt w:val="lowerLetter"/>
+      <w:lvlText w:val="%8."/>
+      <w:lvlJc w:val="left"/>
+      <w:pPr>
+        <w:ind w:left="5976" w:hanging="360"/>
+      </w:pPr>
+    </w:lvl>
+    <w:lvl w:ilvl="8" w:tplc="0409001B" w:tentative="1">
+      <w:start w:val="1"/>
+      <w:numFmt w:val="lowerRoman"/>
+      <w:lvlText w:val="%9."/>
+      <w:lvlJc w:val="right"/>
+      <w:pPr>
+        <w:ind w:left="6696" w:hanging="180"/>
+      </w:pPr>
+    </w:lvl>
+  </w:abstractNum>
+  <w:abstractNum w:abstractNumId="8">
     <w:nsid w:val="3D825F45"/>
     <w:multiLevelType w:val="hybridMultilevel"/>
     <w:tmpl w:val="32AC5334"/>
@@ -3475,7 +4862,7 @@
       </w:rPr>
     </w:lvl>
   </w:abstractNum>
-  <w:abstractNum w:abstractNumId="7">
+  <w:abstractNum w:abstractNumId="9">
     <w:nsid w:val="5AAE0FFE"/>
     <w:multiLevelType w:val="hybridMultilevel"/>
     <w:tmpl w:val="977632B8"/>
@@ -3596,7 +4983,210 @@
       </w:pPr>
     </w:lvl>
   </w:abstractNum>
-  <w:abstractNum w:abstractNumId="8">
+  <w:abstractNum w:abstractNumId="10">
+    <w:nsid w:val="5E78757F"/>
+    <w:multiLevelType w:val="hybridMultilevel"/>
+    <w:tmpl w:val="AA609FD2"/>
+    <w:lvl w:ilvl="0" w:tplc="3E34D2E6">
+      <w:start w:val="1"/>
+      <w:numFmt w:val="decimal"/>
+      <w:lvlText w:val="%1."/>
+      <w:lvlJc w:val="left"/>
+      <w:pPr>
+        <w:ind w:left="576" w:hanging="360"/>
+      </w:pPr>
+      <w:rPr>
+        <w:rFonts w:hint="default"/>
+        <w:color w:val="3B2322"/>
+      </w:rPr>
+    </w:lvl>
+    <w:lvl w:ilvl="1" w:tplc="04090019" w:tentative="1">
+      <w:start w:val="1"/>
+      <w:numFmt w:val="lowerLetter"/>
+      <w:lvlText w:val="%2."/>
+      <w:lvlJc w:val="left"/>
+      <w:pPr>
+        <w:ind w:left="1440" w:hanging="360"/>
+      </w:pPr>
+    </w:lvl>
+    <w:lvl w:ilvl="2" w:tplc="0409001B" w:tentative="1">
+      <w:start w:val="1"/>
+      <w:numFmt w:val="lowerRoman"/>
+      <w:lvlText w:val="%3."/>
+      <w:lvlJc w:val="right"/>
+      <w:pPr>
+        <w:ind w:left="2160" w:hanging="180"/>
+      </w:pPr>
+    </w:lvl>
+    <w:lvl w:ilvl="3" w:tplc="0409000F" w:tentative="1">
+      <w:start w:val="1"/>
+      <w:numFmt w:val="decimal"/>
+      <w:lvlText w:val="%4."/>
+      <w:lvlJc w:val="left"/>
+      <w:pPr>
+        <w:ind w:left="2880" w:hanging="360"/>
+      </w:pPr>
+    </w:lvl>
+    <w:lvl w:ilvl="4" w:tplc="04090019" w:tentative="1">
+      <w:start w:val="1"/>
+      <w:numFmt w:val="lowerLetter"/>
+      <w:lvlText w:val="%5."/>
+      <w:lvlJc w:val="left"/>
+      <w:pPr>
+        <w:ind w:left="3600" w:hanging="360"/>
+      </w:pPr>
+    </w:lvl>
+    <w:lvl w:ilvl="5" w:tplc="0409001B" w:tentative="1">
+      <w:start w:val="1"/>
+      <w:numFmt w:val="lowerRoman"/>
+      <w:lvlText w:val="%6."/>
+      <w:lvlJc w:val="right"/>
+      <w:pPr>
+        <w:ind w:left="4320" w:hanging="180"/>
+      </w:pPr>
+    </w:lvl>
+    <w:lvl w:ilvl="6" w:tplc="0409000F" w:tentative="1">
+      <w:start w:val="1"/>
+      <w:numFmt w:val="decimal"/>
+      <w:lvlText w:val="%7."/>
+      <w:lvlJc w:val="left"/>
+      <w:pPr>
+        <w:ind w:left="5040" w:hanging="360"/>
+      </w:pPr>
+    </w:lvl>
+    <w:lvl w:ilvl="7" w:tplc="04090019" w:tentative="1">
+      <w:start w:val="1"/>
+      <w:numFmt w:val="lowerLetter"/>
+      <w:lvlText w:val="%8."/>
+      <w:lvlJc w:val="left"/>
+      <w:pPr>
+        <w:ind w:left="5760" w:hanging="360"/>
+      </w:pPr>
+    </w:lvl>
+    <w:lvl w:ilvl="8" w:tplc="0409001B" w:tentative="1">
+      <w:start w:val="1"/>
+      <w:numFmt w:val="lowerRoman"/>
+      <w:lvlText w:val="%9."/>
+      <w:lvlJc w:val="right"/>
+      <w:pPr>
+        <w:ind w:left="6480" w:hanging="180"/>
+      </w:pPr>
+    </w:lvl>
+  </w:abstractNum>
+  <w:abstractNum w:abstractNumId="11">
+    <w:nsid w:val="63672FBE"/>
+    <w:multiLevelType w:val="hybridMultilevel"/>
+    <w:tmpl w:val="B5B68B48"/>
+    <w:lvl w:ilvl="0" w:tplc="04090001">
+      <w:start w:val="1"/>
+      <w:numFmt w:val="bullet"/>
+      <w:lvlText w:val=""/>
+      <w:lvlJc w:val="left"/>
+      <w:pPr>
+        <w:ind w:left="936" w:hanging="360"/>
+      </w:pPr>
+      <w:rPr>
+        <w:rFonts w:ascii="Symbol" w:hAnsi="Symbol" w:hint="default"/>
+      </w:rPr>
+    </w:lvl>
+    <w:lvl w:ilvl="1" w:tplc="04090003" w:tentative="1">
+      <w:start w:val="1"/>
+      <w:numFmt w:val="bullet"/>
+      <w:lvlText w:val="o"/>
+      <w:lvlJc w:val="left"/>
+      <w:pPr>
+        <w:ind w:left="1656" w:hanging="360"/>
+      </w:pPr>
+      <w:rPr>
+        <w:rFonts w:ascii="Courier New" w:hAnsi="Courier New" w:hint="default"/>
+      </w:rPr>
+    </w:lvl>
+    <w:lvl w:ilvl="2" w:tplc="04090005" w:tentative="1">
+      <w:start w:val="1"/>
+      <w:numFmt w:val="bullet"/>
+      <w:lvlText w:val=""/>
+      <w:lvlJc w:val="left"/>
+      <w:pPr>
+        <w:ind w:left="2376" w:hanging="360"/>
+      </w:pPr>
+      <w:rPr>
+        <w:rFonts w:ascii="Wingdings" w:hAnsi="Wingdings" w:hint="default"/>
+      </w:rPr>
+    </w:lvl>
+    <w:lvl w:ilvl="3" w:tplc="04090001" w:tentative="1">
+      <w:start w:val="1"/>
+      <w:numFmt w:val="bullet"/>
+      <w:lvlText w:val=""/>
+      <w:lvlJc w:val="left"/>
+      <w:pPr>
+        <w:ind w:left="3096" w:hanging="360"/>
+      </w:pPr>
+      <w:rPr>
+        <w:rFonts w:ascii="Symbol" w:hAnsi="Symbol" w:hint="default"/>
+      </w:rPr>
+    </w:lvl>
+    <w:lvl w:ilvl="4" w:tplc="04090003" w:tentative="1">
+      <w:start w:val="1"/>
+      <w:numFmt w:val="bullet"/>
+      <w:lvlText w:val="o"/>
+      <w:lvlJc w:val="left"/>
+      <w:pPr>
+        <w:ind w:left="3816" w:hanging="360"/>
+      </w:pPr>
+      <w:rPr>
+        <w:rFonts w:ascii="Courier New" w:hAnsi="Courier New" w:hint="default"/>
+      </w:rPr>
+    </w:lvl>
+    <w:lvl w:ilvl="5" w:tplc="04090005" w:tentative="1">
+      <w:start w:val="1"/>
+      <w:numFmt w:val="bullet"/>
+      <w:lvlText w:val=""/>
+      <w:lvlJc w:val="left"/>
+      <w:pPr>
+        <w:ind w:left="4536" w:hanging="360"/>
+      </w:pPr>
+      <w:rPr>
+        <w:rFonts w:ascii="Wingdings" w:hAnsi="Wingdings" w:hint="default"/>
+      </w:rPr>
+    </w:lvl>
+    <w:lvl w:ilvl="6" w:tplc="04090001" w:tentative="1">
+      <w:start w:val="1"/>
+      <w:numFmt w:val="bullet"/>
+      <w:lvlText w:val=""/>
+      <w:lvlJc w:val="left"/>
+      <w:pPr>
+        <w:ind w:left="5256" w:hanging="360"/>
+      </w:pPr>
+      <w:rPr>
+        <w:rFonts w:ascii="Symbol" w:hAnsi="Symbol" w:hint="default"/>
+      </w:rPr>
+    </w:lvl>
+    <w:lvl w:ilvl="7" w:tplc="04090003" w:tentative="1">
+      <w:start w:val="1"/>
+      <w:numFmt w:val="bullet"/>
+      <w:lvlText w:val="o"/>
+      <w:lvlJc w:val="left"/>
+      <w:pPr>
+        <w:ind w:left="5976" w:hanging="360"/>
+      </w:pPr>
+      <w:rPr>
+        <w:rFonts w:ascii="Courier New" w:hAnsi="Courier New" w:hint="default"/>
+      </w:rPr>
+    </w:lvl>
+    <w:lvl w:ilvl="8" w:tplc="04090005" w:tentative="1">
+      <w:start w:val="1"/>
+      <w:numFmt w:val="bullet"/>
+      <w:lvlText w:val=""/>
+      <w:lvlJc w:val="left"/>
+      <w:pPr>
+        <w:ind w:left="6696" w:hanging="360"/>
+      </w:pPr>
+      <w:rPr>
+        <w:rFonts w:ascii="Wingdings" w:hAnsi="Wingdings" w:hint="default"/>
+      </w:rPr>
+    </w:lvl>
+  </w:abstractNum>
+  <w:abstractNum w:abstractNumId="12">
     <w:nsid w:val="6E53289F"/>
     <w:multiLevelType w:val="hybridMultilevel"/>
     <w:tmpl w:val="2DC06A1C"/>
@@ -3740,19 +5330,19 @@
     <w:abstractNumId w:val="3"/>
   </w:num>
   <w:num w:numId="2">
-    <w:abstractNumId w:val="7"/>
+    <w:abstractNumId w:val="9"/>
   </w:num>
   <w:num w:numId="3">
-    <w:abstractNumId w:val="8"/>
+    <w:abstractNumId w:val="12"/>
   </w:num>
   <w:num w:numId="4">
-    <w:abstractNumId w:val="5"/>
+    <w:abstractNumId w:val="6"/>
   </w:num>
   <w:num w:numId="5">
     <w:abstractNumId w:val="0"/>
   </w:num>
   <w:num w:numId="6">
-    <w:abstractNumId w:val="6"/>
+    <w:abstractNumId w:val="8"/>
   </w:num>
   <w:num w:numId="7">
     <w:abstractNumId w:val="1"/>
@@ -3762,6 +5352,18 @@
   </w:num>
   <w:num w:numId="9">
     <w:abstractNumId w:val="4"/>
+  </w:num>
+  <w:num w:numId="10">
+    <w:abstractNumId w:val="7"/>
+  </w:num>
+  <w:num w:numId="11">
+    <w:abstractNumId w:val="11"/>
+  </w:num>
+  <w:num w:numId="12">
+    <w:abstractNumId w:val="5"/>
+  </w:num>
+  <w:num w:numId="13">
+    <w:abstractNumId w:val="10"/>
   </w:num>
   <w:numIdMacAtCleanup w:val="4"/>
 </w:numbering>
@@ -4117,6 +5719,7 @@
   <w:style w:type="character" w:default="1" w:styleId="DefaultParagraphFont">
     <w:name w:val="Default Paragraph Font"/>
     <w:uiPriority w:val="1"/>
+    <w:semiHidden/>
     <w:unhideWhenUsed/>
   </w:style>
   <w:style w:type="table" w:default="1" w:styleId="TableNormal">
@@ -5421,6 +7024,7 @@
   <w:style w:type="character" w:default="1" w:styleId="DefaultParagraphFont">
     <w:name w:val="Default Paragraph Font"/>
     <w:uiPriority w:val="1"/>
+    <w:semiHidden/>
     <w:unhideWhenUsed/>
   </w:style>
   <w:style w:type="table" w:default="1" w:styleId="TableNormal">

</xml_diff>

<commit_message>
Add foreign system account table for easy dev env setup. Updated documentation.
</commit_message>
<xml_diff>
--- a/doc/development/HPC Development Environment Setup.docx
+++ b/doc/development/HPC Development Environment Setup.docx
@@ -2201,10 +2201,10 @@
         <w:jc w:val="left"/>
       </w:pPr>
       <w:r>
-        <w:t>Execute a</w:t>
-      </w:r>
-      <w:r>
-        <w:t>ll SQL scripts in $HPC_HOME/</w:t>
+        <w:t xml:space="preserve">Execute the following scripts in </w:t>
+      </w:r>
+      <w:r>
+        <w:t>$HPC_HOME/</w:t>
       </w:r>
       <w:proofErr w:type="spellStart"/>
       <w:r>
@@ -2228,68 +2228,77 @@
       </w:r>
       <w:proofErr w:type="spellEnd"/>
       <w:r>
-        <w:t>/main/scripts</w:t>
-      </w:r>
-      <w:r>
-        <w:t>/schema</w:t>
-      </w:r>
-      <w:r>
-        <w:t xml:space="preserve"> </w:t>
-      </w:r>
-      <w:r>
-        <w:rPr>
-          <w:b/>
-        </w:rPr>
-        <w:t xml:space="preserve">except </w:t>
+        <w:t>/main/scripts/schema</w:t>
+      </w:r>
+      <w:r>
+        <w:t xml:space="preserve"> (in this order). Note: these scripts are intended only for local </w:t>
       </w:r>
       <w:proofErr w:type="spellStart"/>
       <w:r>
-        <w:rPr>
-          <w:color w:val="3B2322"/>
-        </w:rPr>
-        <w:t>hpc_hierarchical_metadata.sql</w:t>
+        <w:t>dev</w:t>
       </w:r>
       <w:proofErr w:type="spellEnd"/>
       <w:r>
-        <w:rPr>
-          <w:color w:val="3B2322"/>
-        </w:rPr>
-        <w:t xml:space="preserve"> (this script is depending on having </w:t>
-      </w:r>
+        <w:t xml:space="preserve"> environment</w:t>
+      </w:r>
+    </w:p>
+    <w:p>
+      <w:pPr>
+        <w:pStyle w:val="ListParagraph"/>
+        <w:numPr>
+          <w:ilvl w:val="1"/>
+          <w:numId w:val="10"/>
+        </w:numPr>
+        <w:jc w:val="left"/>
+      </w:pPr>
       <w:proofErr w:type="spellStart"/>
-      <w:r>
-        <w:rPr>
-          <w:color w:val="3B2322"/>
-        </w:rPr>
-        <w:t>iRODS</w:t>
+      <w:proofErr w:type="gramStart"/>
+      <w:r>
+        <w:rPr>
+          <w:color w:val="3B2322"/>
+        </w:rPr>
+        <w:t>hpc</w:t>
+      </w:r>
+      <w:proofErr w:type="gramEnd"/>
+      <w:r>
+        <w:rPr>
+          <w:color w:val="3B2322"/>
+        </w:rPr>
+        <w:t>_hierarchical_metadata</w:t>
+      </w:r>
+      <w:r>
+        <w:rPr>
+          <w:color w:val="3B2322"/>
+        </w:rPr>
+        <w:t>_local_dev_env.sql</w:t>
       </w:r>
       <w:proofErr w:type="spellEnd"/>
-      <w:r>
-        <w:rPr>
-          <w:color w:val="3B2322"/>
-        </w:rPr>
-        <w:t xml:space="preserve"> installed which we don’t have on local development environment)</w:t>
-      </w:r>
-      <w:r>
-        <w:rPr>
-          <w:color w:val="3B2322"/>
-        </w:rPr>
-        <w:t xml:space="preserve">. Please note that the </w:t>
-      </w:r>
+    </w:p>
+    <w:p>
+      <w:pPr>
+        <w:pStyle w:val="ListParagraph"/>
+        <w:numPr>
+          <w:ilvl w:val="1"/>
+          <w:numId w:val="10"/>
+        </w:numPr>
+        <w:jc w:val="left"/>
+      </w:pPr>
       <w:proofErr w:type="spellStart"/>
-      <w:r>
-        <w:rPr>
-          <w:color w:val="3B2322"/>
-        </w:rPr>
-        <w:t>hpc_hierarchical_metadata_local_dev_env.sql</w:t>
+      <w:proofErr w:type="gramStart"/>
+      <w:r>
+        <w:rPr>
+          <w:color w:val="3B2322"/>
+        </w:rPr>
+        <w:t>hpc</w:t>
+      </w:r>
+      <w:proofErr w:type="gramEnd"/>
+      <w:r>
+        <w:rPr>
+          <w:color w:val="3B2322"/>
+        </w:rPr>
+        <w:t>_system_account_local_dev_env.sql</w:t>
       </w:r>
       <w:proofErr w:type="spellEnd"/>
-      <w:r>
-        <w:rPr>
-          <w:color w:val="3B2322"/>
-        </w:rPr>
-        <w:t xml:space="preserve"> will create these hierarchical views as foreign tables in your local DB.</w:t>
-      </w:r>
     </w:p>
     <w:p>
       <w:pPr>
@@ -2301,39 +2310,83 @@
         <w:jc w:val="left"/>
       </w:pPr>
       <w:r>
-        <w:t>Execute SQL scripts intended for DEV environment (they end with ‘</w:t>
+        <w:t xml:space="preserve">Execute </w:t>
+      </w:r>
+      <w:r>
+        <w:t>the rest of the</w:t>
+      </w:r>
+      <w:r>
+        <w:t xml:space="preserve"> SQL scripts in $HPC_HOME/</w:t>
       </w:r>
       <w:proofErr w:type="spellStart"/>
       <w:r>
-        <w:t>dev</w:t>
+        <w:t>hpc</w:t>
       </w:r>
       <w:proofErr w:type="spellEnd"/>
       <w:r>
-        <w:t>’ in the script name’) in $HPC_HOME/</w:t>
+        <w:t>-server/</w:t>
       </w:r>
       <w:proofErr w:type="spellStart"/>
       <w:r>
-        <w:t>hpc</w:t>
+        <w:t>hpc-dao-impl</w:t>
       </w:r>
       <w:proofErr w:type="spellEnd"/>
       <w:r>
-        <w:t>-server/</w:t>
+        <w:t>/</w:t>
       </w:r>
       <w:proofErr w:type="spellStart"/>
       <w:r>
-        <w:t>hpc-dao-impl</w:t>
+        <w:t>src</w:t>
       </w:r>
       <w:proofErr w:type="spellEnd"/>
       <w:r>
-        <w:t>/</w:t>
+        <w:t>/main/scripts</w:t>
+      </w:r>
+      <w:r>
+        <w:t>/schema</w:t>
+      </w:r>
+      <w:r>
+        <w:t xml:space="preserve"> </w:t>
+      </w:r>
+      <w:r>
+        <w:t xml:space="preserve">folder </w:t>
+      </w:r>
+      <w:r>
+        <w:rPr>
+          <w:b/>
+        </w:rPr>
+        <w:t xml:space="preserve">except </w:t>
       </w:r>
       <w:proofErr w:type="spellStart"/>
       <w:r>
-        <w:t>src</w:t>
+        <w:rPr>
+          <w:color w:val="3B2322"/>
+        </w:rPr>
+        <w:t>hpc_hierarchical_metadata.sql</w:t>
       </w:r>
       <w:proofErr w:type="spellEnd"/>
       <w:r>
-        <w:t>/main/scripts/restore.</w:t>
+        <w:rPr>
+          <w:color w:val="3B2322"/>
+        </w:rPr>
+        <w:t xml:space="preserve"> </w:t>
+      </w:r>
+      <w:r>
+        <w:rPr>
+          <w:color w:val="3B2322"/>
+        </w:rPr>
+        <w:t xml:space="preserve">and </w:t>
+      </w:r>
+      <w:proofErr w:type="spellStart"/>
+      <w:r>
+        <w:rPr>
+          <w:color w:val="3B2322"/>
+        </w:rPr>
+        <w:t>hpc_system_account.sql</w:t>
+      </w:r>
+      <w:proofErr w:type="spellEnd"/>
+      <w:r>
+        <w:t>.</w:t>
       </w:r>
     </w:p>
     <w:p>
@@ -2346,6 +2399,56 @@
         <w:jc w:val="left"/>
       </w:pPr>
       <w:r>
+        <w:t>Execute SQL scripts intended for DEV environment (they end with ‘</w:t>
+      </w:r>
+      <w:proofErr w:type="spellStart"/>
+      <w:r>
+        <w:t>dev</w:t>
+      </w:r>
+      <w:proofErr w:type="spellEnd"/>
+      <w:r>
+        <w:t>’ in the script name’) in $HPC_HOME/</w:t>
+      </w:r>
+      <w:proofErr w:type="spellStart"/>
+      <w:r>
+        <w:t>hpc</w:t>
+      </w:r>
+      <w:proofErr w:type="spellEnd"/>
+      <w:r>
+        <w:t>-server/</w:t>
+      </w:r>
+      <w:proofErr w:type="spellStart"/>
+      <w:r>
+        <w:t>hpc-dao-impl</w:t>
+      </w:r>
+      <w:proofErr w:type="spellEnd"/>
+      <w:r>
+        <w:t>/</w:t>
+      </w:r>
+      <w:proofErr w:type="spellStart"/>
+      <w:r>
+        <w:t>src</w:t>
+      </w:r>
+      <w:proofErr w:type="spellEnd"/>
+      <w:r>
+        <w:t>/</w:t>
+      </w:r>
+      <w:bookmarkStart w:id="7" w:name="_GoBack"/>
+      <w:bookmarkEnd w:id="7"/>
+      <w:r>
+        <w:t>main/scripts/restore.</w:t>
+      </w:r>
+    </w:p>
+    <w:p>
+      <w:pPr>
+        <w:pStyle w:val="ListParagraph"/>
+        <w:numPr>
+          <w:ilvl w:val="0"/>
+          <w:numId w:val="10"/>
+        </w:numPr>
+        <w:jc w:val="left"/>
+      </w:pPr>
+      <w:r>
         <w:t xml:space="preserve">Manually insert a row into HPC_USER table using your info (NIH user-id, first-name, last-name, </w:t>
       </w:r>
       <w:proofErr w:type="spellStart"/>
@@ -2366,11 +2469,11 @@
       <w:pPr>
         <w:pStyle w:val="Heading1"/>
       </w:pPr>
-      <w:bookmarkStart w:id="7" w:name="_Toc358910283"/>
+      <w:bookmarkStart w:id="8" w:name="_Toc358910283"/>
       <w:r>
         <w:t>IRODS</w:t>
       </w:r>
-      <w:bookmarkEnd w:id="7"/>
+      <w:bookmarkEnd w:id="8"/>
     </w:p>
     <w:p>
       <w:pPr>
@@ -2405,11 +2508,11 @@
       <w:pPr>
         <w:pStyle w:val="Heading1"/>
       </w:pPr>
-      <w:bookmarkStart w:id="8" w:name="_Toc358910284"/>
+      <w:bookmarkStart w:id="9" w:name="_Toc358910284"/>
       <w:r>
         <w:t>PATH</w:t>
       </w:r>
-      <w:bookmarkEnd w:id="8"/>
+      <w:bookmarkEnd w:id="9"/>
     </w:p>
     <w:p>
       <w:pPr>
@@ -2456,11 +2559,11 @@
       <w:pPr>
         <w:pStyle w:val="Heading1"/>
       </w:pPr>
-      <w:bookmarkStart w:id="9" w:name="_Toc358910285"/>
+      <w:bookmarkStart w:id="10" w:name="_Toc358910285"/>
       <w:r>
         <w:t>BUILD</w:t>
       </w:r>
-      <w:bookmarkEnd w:id="9"/>
+      <w:bookmarkEnd w:id="10"/>
     </w:p>
     <w:p>
       <w:pPr>
@@ -2494,14 +2597,14 @@
       <w:pPr>
         <w:pStyle w:val="Heading1"/>
       </w:pPr>
-      <w:bookmarkStart w:id="10" w:name="_Toc358910286"/>
+      <w:bookmarkStart w:id="11" w:name="_Toc358910286"/>
       <w:r>
         <w:t>DEPLOY</w:t>
       </w:r>
       <w:r>
         <w:t xml:space="preserve"> to SERVICEMIX</w:t>
       </w:r>
-      <w:bookmarkEnd w:id="10"/>
+      <w:bookmarkEnd w:id="11"/>
     </w:p>
     <w:p>
       <w:pPr>
@@ -2813,6 +2916,7 @@
         <w:ind w:left="216"/>
       </w:pPr>
       <w:r>
+        <w:lastRenderedPageBreak/>
         <w:t xml:space="preserve">Also – you can start </w:t>
       </w:r>
       <w:proofErr w:type="spellStart"/>
@@ -2836,14 +2940,11 @@
       <w:pPr>
         <w:pStyle w:val="Heading1"/>
       </w:pPr>
-      <w:bookmarkStart w:id="11" w:name="_Toc358910287"/>
-      <w:bookmarkStart w:id="12" w:name="_GoBack"/>
+      <w:bookmarkStart w:id="12" w:name="_Toc358910287"/>
+      <w:r>
+        <w:t>ENDPOINTS</w:t>
+      </w:r>
       <w:bookmarkEnd w:id="12"/>
-      <w:r>
-        <w:lastRenderedPageBreak/>
-        <w:t>ENDPOINTS</w:t>
-      </w:r>
-      <w:bookmarkEnd w:id="11"/>
     </w:p>
     <w:p/>
     <w:p>
@@ -3400,7 +3501,7 @@
         <w:sz w:val="18"/>
         <w:szCs w:val="18"/>
       </w:rPr>
-      <w:t>6</w:t>
+      <w:t>5</w:t>
     </w:r>
     <w:r>
       <w:rPr>
@@ -3858,7 +3959,7 @@
   <w:abstractNum w:abstractNumId="0">
     <w:nsid w:val="FFFFFF1D"/>
     <w:multiLevelType w:val="multilevel"/>
-    <w:tmpl w:val="5E962094"/>
+    <w:tmpl w:val="36D26BEA"/>
     <w:lvl w:ilvl="0">
       <w:start w:val="1"/>
       <w:numFmt w:val="bullet"/>
@@ -4676,7 +4777,7 @@
         <w:ind w:left="936" w:hanging="360"/>
       </w:pPr>
     </w:lvl>
-    <w:lvl w:ilvl="1" w:tplc="04090019" w:tentative="1">
+    <w:lvl w:ilvl="1" w:tplc="04090019">
       <w:start w:val="1"/>
       <w:numFmt w:val="lowerLetter"/>
       <w:lvlText w:val="%2."/>

</xml_diff>

<commit_message>
Dev setup updates for system account table and smix deployment
</commit_message>
<xml_diff>
--- a/doc/development/HPC Development Environment Setup.docx
+++ b/doc/development/HPC Development Environment Setup.docx
@@ -569,16 +569,8 @@
               <w:rPr>
                 <w:rFonts w:cs="Arial"/>
               </w:rPr>
-              <w:t xml:space="preserve">Create local </w:t>
+              <w:t>Create local Keystore</w:t>
             </w:r>
-            <w:proofErr w:type="spellStart"/>
-            <w:r>
-              <w:rPr>
-                <w:rFonts w:cs="Arial"/>
-              </w:rPr>
-              <w:t>Keystore</w:t>
-            </w:r>
-            <w:proofErr w:type="spellEnd"/>
           </w:p>
         </w:tc>
       </w:tr>
@@ -749,49 +741,13 @@
               <w:rPr>
                 <w:rFonts w:cs="Arial"/>
               </w:rPr>
-              <w:t xml:space="preserve">Configure </w:t>
+              <w:t>Configure servicemix w/ Keystore</w:t>
             </w:r>
-            <w:proofErr w:type="spellStart"/>
             <w:r>
               <w:rPr>
                 <w:rFonts w:cs="Arial"/>
               </w:rPr>
-              <w:t>servicemix</w:t>
-            </w:r>
-            <w:proofErr w:type="spellEnd"/>
-            <w:r>
-              <w:rPr>
-                <w:rFonts w:cs="Arial"/>
-              </w:rPr>
-              <w:t xml:space="preserve"> w/ </w:t>
-            </w:r>
-            <w:proofErr w:type="spellStart"/>
-            <w:r>
-              <w:rPr>
-                <w:rFonts w:cs="Arial"/>
-              </w:rPr>
-              <w:t>Keystore</w:t>
-            </w:r>
-            <w:proofErr w:type="spellEnd"/>
-            <w:r>
-              <w:rPr>
-                <w:rFonts w:cs="Arial"/>
-              </w:rPr>
-              <w:t xml:space="preserve"> + </w:t>
-            </w:r>
-            <w:proofErr w:type="spellStart"/>
-            <w:r>
-              <w:rPr>
-                <w:rFonts w:cs="Arial"/>
-              </w:rPr>
-              <w:t>Git</w:t>
-            </w:r>
-            <w:proofErr w:type="spellEnd"/>
-            <w:r>
-              <w:rPr>
-                <w:rFonts w:cs="Arial"/>
-              </w:rPr>
-              <w:t xml:space="preserve"> repo</w:t>
+              <w:t xml:space="preserve"> + Git repo</w:t>
             </w:r>
           </w:p>
         </w:tc>
@@ -1314,11 +1270,9 @@
       <w:r>
         <w:t xml:space="preserve">Check out the source code from </w:t>
       </w:r>
-      <w:proofErr w:type="spellStart"/>
       <w:r>
         <w:t>Git</w:t>
       </w:r>
-      <w:proofErr w:type="spellEnd"/>
       <w:r>
         <w:t>:</w:t>
       </w:r>
@@ -1359,61 +1313,26 @@
       <w:pPr>
         <w:ind w:left="216"/>
       </w:pPr>
-      <w:proofErr w:type="gramStart"/>
       <w:r>
         <w:t>Set HPC_HOME environment variable to the ‘</w:t>
       </w:r>
-      <w:proofErr w:type="spellStart"/>
-      <w:r>
-        <w:t>hpc</w:t>
-      </w:r>
-      <w:proofErr w:type="spellEnd"/>
-      <w:r>
-        <w:t>/</w:t>
-      </w:r>
-      <w:proofErr w:type="spellStart"/>
-      <w:r>
-        <w:t>src</w:t>
-      </w:r>
-      <w:proofErr w:type="spellEnd"/>
-      <w:r>
-        <w:t>’ directory path in the source tree.</w:t>
-      </w:r>
-      <w:proofErr w:type="gramEnd"/>
+      <w:r>
+        <w:t>hpc/</w:t>
+      </w:r>
+      <w:r>
+        <w:t>src’ directory path in the source tree.</w:t>
+      </w:r>
     </w:p>
     <w:p>
       <w:pPr>
         <w:ind w:left="216"/>
       </w:pPr>
-      <w:proofErr w:type="spellStart"/>
-      <w:proofErr w:type="gramStart"/>
-      <w:r>
-        <w:t>e</w:t>
-      </w:r>
-      <w:proofErr w:type="gramEnd"/>
-      <w:r>
-        <w:t>.g</w:t>
-      </w:r>
-      <w:proofErr w:type="spellEnd"/>
-      <w:r>
-        <w:t xml:space="preserve"> /Development/HPC-DM</w:t>
-      </w:r>
-      <w:r>
-        <w:t>/</w:t>
-      </w:r>
-      <w:proofErr w:type="spellStart"/>
-      <w:r>
-        <w:t>src</w:t>
-      </w:r>
-      <w:proofErr w:type="spellEnd"/>
-      <w:r>
-        <w:t>/</w:t>
-      </w:r>
-      <w:proofErr w:type="spellStart"/>
-      <w:r>
-        <w:t>hpc</w:t>
-      </w:r>
-      <w:proofErr w:type="spellEnd"/>
+      <w:r>
+        <w:t>e.g /Development/HPC-DM</w:t>
+      </w:r>
+      <w:r>
+        <w:t>/src/hpc</w:t>
+      </w:r>
     </w:p>
     <w:p>
       <w:pPr>
@@ -1537,15 +1456,7 @@
         <w:ind w:left="216"/>
       </w:pPr>
       <w:r>
-        <w:t xml:space="preserve">Install </w:t>
-      </w:r>
-      <w:proofErr w:type="spellStart"/>
-      <w:r>
-        <w:t>Servicemix</w:t>
-      </w:r>
-      <w:proofErr w:type="spellEnd"/>
-      <w:r>
-        <w:t xml:space="preserve"> </w:t>
+        <w:t xml:space="preserve">Install Servicemix </w:t>
       </w:r>
       <w:r>
         <w:t>7.0</w:t>
@@ -1553,16 +1464,11 @@
       <w:r>
         <w:t>.0</w:t>
       </w:r>
-      <w:proofErr w:type="gramStart"/>
       <w:r>
         <w:t>.</w:t>
       </w:r>
       <w:r>
-        <w:t>:</w:t>
-      </w:r>
-      <w:proofErr w:type="gramEnd"/>
-      <w:r>
-        <w:t xml:space="preserve"> </w:t>
+        <w:t xml:space="preserve">: </w:t>
       </w:r>
       <w:hyperlink r:id="rId18" w:history="1">
         <w:r>
@@ -1582,13 +1488,8 @@
       <w:pPr>
         <w:ind w:left="216"/>
       </w:pPr>
-      <w:proofErr w:type="gramStart"/>
-      <w:r>
-        <w:t>Set  SERVICE</w:t>
-      </w:r>
-      <w:proofErr w:type="gramEnd"/>
-      <w:r>
-        <w:t>_MIX_HOME environment variable accordingly</w:t>
+      <w:r>
+        <w:t>Set  SERVICE_MIX_HOME environment variable accordingly</w:t>
       </w:r>
       <w:r>
         <w:t>.</w:t>
@@ -1608,35 +1509,7 @@
         <w:rPr>
           <w:color w:val="3B2322"/>
         </w:rPr>
-        <w:t xml:space="preserve">To allow the server to communicate with </w:t>
-      </w:r>
-      <w:proofErr w:type="spellStart"/>
-      <w:r>
-        <w:rPr>
-          <w:color w:val="3B2322"/>
-        </w:rPr>
-        <w:t>iRODS</w:t>
-      </w:r>
-      <w:proofErr w:type="spellEnd"/>
-      <w:r>
-        <w:rPr>
-          <w:color w:val="3B2322"/>
-        </w:rPr>
-        <w:t xml:space="preserve"> and LDAP, we need to deploy/configure a </w:t>
-      </w:r>
-      <w:proofErr w:type="spellStart"/>
-      <w:r>
-        <w:rPr>
-          <w:color w:val="3B2322"/>
-        </w:rPr>
-        <w:t>keystore</w:t>
-      </w:r>
-      <w:proofErr w:type="spellEnd"/>
-      <w:r>
-        <w:rPr>
-          <w:color w:val="3B2322"/>
-        </w:rPr>
-        <w:t xml:space="preserve"> to Service</w:t>
+        <w:t>To allow the server to communicate with iRODS and LDAP, we need to deploy/configure a keystore to Service</w:t>
       </w:r>
       <w:r>
         <w:rPr>
@@ -1670,36 +1543,16 @@
         <w:rPr>
           <w:color w:val="3B2322"/>
         </w:rPr>
-        <w:t xml:space="preserve">the </w:t>
-      </w:r>
-      <w:proofErr w:type="spellStart"/>
+        <w:t>the keystore file used in the DEV environment (file name is hpc-keystore.jks).</w:t>
+      </w:r>
       <w:r>
         <w:rPr>
           <w:color w:val="3B2322"/>
         </w:rPr>
-        <w:t>keystore</w:t>
-      </w:r>
-      <w:proofErr w:type="spellEnd"/>
-      <w:r>
-        <w:rPr>
-          <w:color w:val="3B2322"/>
-        </w:rPr>
-        <w:t xml:space="preserve"> file used in the DEV environment (file name is </w:t>
-      </w:r>
-      <w:proofErr w:type="spellStart"/>
-      <w:r>
-        <w:rPr>
-          <w:color w:val="3B2322"/>
-        </w:rPr>
-        <w:t>hpc-keystore.jks</w:t>
-      </w:r>
-      <w:proofErr w:type="spellEnd"/>
-      <w:r>
-        <w:rPr>
-          <w:color w:val="3B2322"/>
-        </w:rPr>
-        <w:t>).</w:t>
-      </w:r>
+        <w:t xml:space="preserve"> Please note that this file is NOT checked in to Git, so ask a team member to provide it to you.</w:t>
+      </w:r>
+      <w:bookmarkStart w:id="6" w:name="_GoBack"/>
+      <w:bookmarkEnd w:id="6"/>
     </w:p>
     <w:p>
       <w:pPr>
@@ -1714,30 +1567,8 @@
         <w:rPr>
           <w:color w:val="3B2322"/>
         </w:rPr>
-        <w:t xml:space="preserve">Copy the </w:t>
-      </w:r>
-      <w:proofErr w:type="spellStart"/>
-      <w:r>
-        <w:rPr>
-          <w:color w:val="3B2322"/>
-        </w:rPr>
-        <w:t>keystore</w:t>
-      </w:r>
-      <w:proofErr w:type="spellEnd"/>
-      <w:r>
-        <w:rPr>
-          <w:color w:val="3B2322"/>
-        </w:rPr>
-        <w:t xml:space="preserve"> file to $SERVICE_MIX_HOME/</w:t>
-      </w:r>
-      <w:proofErr w:type="spellStart"/>
-      <w:r>
-        <w:rPr>
-          <w:color w:val="3B2322"/>
-        </w:rPr>
-        <w:t>etc</w:t>
-      </w:r>
-      <w:proofErr w:type="spellEnd"/>
+        <w:t>Copy the keystore file to $SERVICE_MIX_HOME/etc</w:t>
+      </w:r>
     </w:p>
     <w:p>
       <w:pPr>
@@ -1752,30 +1583,8 @@
         <w:rPr>
           <w:color w:val="3B2322"/>
         </w:rPr>
-        <w:t>Add the following to the end of $SERVICE_MIX_HOME/</w:t>
-      </w:r>
-      <w:proofErr w:type="spellStart"/>
-      <w:r>
-        <w:rPr>
-          <w:color w:val="3B2322"/>
-        </w:rPr>
-        <w:t>etc</w:t>
-      </w:r>
-      <w:proofErr w:type="spellEnd"/>
-      <w:r>
-        <w:rPr>
-          <w:color w:val="3B2322"/>
-        </w:rPr>
-        <w:t>/</w:t>
-      </w:r>
-      <w:proofErr w:type="spellStart"/>
-      <w:r>
-        <w:rPr>
-          <w:color w:val="3B2322"/>
-        </w:rPr>
-        <w:t>system.properties</w:t>
-      </w:r>
-      <w:proofErr w:type="spellEnd"/>
+        <w:t>Add the following to the end of $SERVICE_MIX_HOME/etc/system.properties</w:t>
+      </w:r>
     </w:p>
     <w:p>
       <w:pPr>
@@ -1814,16 +1623,8 @@
         <w:rPr>
           <w:color w:val="3B2322"/>
         </w:rPr>
-        <w:t xml:space="preserve"># HPC-DM </w:t>
-      </w:r>
-      <w:proofErr w:type="spellStart"/>
-      <w:r>
-        <w:rPr>
-          <w:color w:val="3B2322"/>
-        </w:rPr>
-        <w:t>keystore</w:t>
-      </w:r>
-      <w:proofErr w:type="spellEnd"/>
+        <w:t># HPC-DM keystore</w:t>
+      </w:r>
     </w:p>
     <w:p>
       <w:pPr>
@@ -1864,58 +1665,12 @@
         </w:rPr>
         <w:tab/>
       </w:r>
-      <w:proofErr w:type="spellStart"/>
-      <w:proofErr w:type="gramStart"/>
       <w:r>
         <w:rPr>
           <w:color w:val="3B2322"/>
         </w:rPr>
-        <w:t>javax.net.ssl.keyStore</w:t>
-      </w:r>
-      <w:proofErr w:type="spellEnd"/>
-      <w:proofErr w:type="gramEnd"/>
-      <w:r>
-        <w:rPr>
-          <w:color w:val="3B2322"/>
-        </w:rPr>
-        <w:t>=${</w:t>
-      </w:r>
-      <w:proofErr w:type="spellStart"/>
-      <w:r>
-        <w:rPr>
-          <w:color w:val="3B2322"/>
-        </w:rPr>
-        <w:t>karaf.home</w:t>
-      </w:r>
-      <w:proofErr w:type="spellEnd"/>
-      <w:r>
-        <w:rPr>
-          <w:color w:val="3B2322"/>
-        </w:rPr>
-        <w:t>}/</w:t>
-      </w:r>
-      <w:proofErr w:type="spellStart"/>
-      <w:r>
-        <w:rPr>
-          <w:color w:val="3B2322"/>
-        </w:rPr>
-        <w:t>etc</w:t>
-      </w:r>
-      <w:proofErr w:type="spellEnd"/>
-      <w:r>
-        <w:rPr>
-          <w:color w:val="3B2322"/>
-        </w:rPr>
-        <w:t>/</w:t>
-      </w:r>
-      <w:proofErr w:type="spellStart"/>
-      <w:r>
-        <w:rPr>
-          <w:color w:val="3B2322"/>
-        </w:rPr>
-        <w:t>hpc-keystore.jks</w:t>
-      </w:r>
-      <w:proofErr w:type="spellEnd"/>
+        <w:t>javax.net.ssl.keyStore=${karaf.home}/etc/hpc-keystore.jks</w:t>
+      </w:r>
     </w:p>
     <w:p>
       <w:pPr>
@@ -1956,44 +1711,12 @@
         </w:rPr>
         <w:tab/>
       </w:r>
-      <w:proofErr w:type="spellStart"/>
-      <w:proofErr w:type="gramStart"/>
       <w:r>
         <w:rPr>
           <w:color w:val="3B2322"/>
         </w:rPr>
-        <w:t>javax.net.ssl.keyStorePassword</w:t>
-      </w:r>
-      <w:proofErr w:type="spellEnd"/>
-      <w:proofErr w:type="gramEnd"/>
-      <w:r>
-        <w:rPr>
-          <w:color w:val="3B2322"/>
-        </w:rPr>
-        <w:t>=</w:t>
-      </w:r>
-      <w:proofErr w:type="spellStart"/>
-      <w:r>
-        <w:rPr>
-          <w:color w:val="3B2322"/>
-        </w:rPr>
-        <w:t>hpc</w:t>
-      </w:r>
-      <w:proofErr w:type="spellEnd"/>
-      <w:r>
-        <w:rPr>
-          <w:color w:val="3B2322"/>
-        </w:rPr>
-        <w:t>-server-store-</w:t>
-      </w:r>
-      <w:proofErr w:type="spellStart"/>
-      <w:r>
-        <w:rPr>
-          <w:color w:val="3B2322"/>
-        </w:rPr>
-        <w:t>pwd</w:t>
-      </w:r>
-      <w:proofErr w:type="spellEnd"/>
+        <w:t>javax.net.ssl.keyStorePassword=hpc-server-store-pwd</w:t>
+      </w:r>
     </w:p>
     <w:p>
       <w:pPr>
@@ -2034,124 +1757,46 @@
         </w:rPr>
         <w:tab/>
       </w:r>
-      <w:proofErr w:type="spellStart"/>
-      <w:proofErr w:type="gramStart"/>
       <w:r>
         <w:rPr>
           <w:color w:val="3B2322"/>
         </w:rPr>
-        <w:t>javax.net.ssl.trustStore</w:t>
-      </w:r>
-      <w:proofErr w:type="spellEnd"/>
-      <w:proofErr w:type="gramEnd"/>
+        <w:t>javax.net.ssl.trustStore=${karaf.home}/etc/hpc-keystore.jks</w:t>
+      </w:r>
+    </w:p>
+    <w:p>
+      <w:pPr>
+        <w:ind w:left="216"/>
+      </w:pPr>
       <w:r>
         <w:rPr>
           <w:color w:val="3B2322"/>
         </w:rPr>
-        <w:t>=${</w:t>
-      </w:r>
-      <w:proofErr w:type="spellStart"/>
+        <w:t xml:space="preserve">   </w:t>
+      </w:r>
       <w:r>
         <w:rPr>
           <w:color w:val="3B2322"/>
         </w:rPr>
-        <w:t>karaf.home</w:t>
-      </w:r>
-      <w:proofErr w:type="spellEnd"/>
+        <w:t xml:space="preserve">  </w:t>
+      </w:r>
       <w:r>
         <w:rPr>
           <w:color w:val="3B2322"/>
         </w:rPr>
-        <w:t>}/</w:t>
-      </w:r>
-      <w:proofErr w:type="spellStart"/>
-      <w:r>
-        <w:rPr>
-          <w:color w:val="3B2322"/>
-        </w:rPr>
-        <w:t>etc</w:t>
-      </w:r>
-      <w:proofErr w:type="spellEnd"/>
-      <w:r>
-        <w:rPr>
-          <w:color w:val="3B2322"/>
-        </w:rPr>
-        <w:t>/</w:t>
-      </w:r>
-      <w:proofErr w:type="spellStart"/>
-      <w:r>
-        <w:rPr>
-          <w:color w:val="3B2322"/>
-        </w:rPr>
-        <w:t>hpc-keystore.jks</w:t>
-      </w:r>
-      <w:proofErr w:type="spellEnd"/>
+        <w:t>javax.net.ssl.trustStorePassword=hpc-server-store-pwd</w:t>
+      </w:r>
     </w:p>
     <w:p>
       <w:pPr>
         <w:ind w:left="216"/>
       </w:pPr>
-      <w:r>
-        <w:rPr>
-          <w:color w:val="3B2322"/>
-        </w:rPr>
-        <w:t xml:space="preserve">   </w:t>
-      </w:r>
-      <w:r>
-        <w:rPr>
-          <w:color w:val="3B2322"/>
-        </w:rPr>
-        <w:t xml:space="preserve">  </w:t>
-      </w:r>
-      <w:proofErr w:type="spellStart"/>
-      <w:proofErr w:type="gramStart"/>
-      <w:r>
-        <w:rPr>
-          <w:color w:val="3B2322"/>
-        </w:rPr>
-        <w:t>javax.net.ssl.trustStorePassword</w:t>
-      </w:r>
-      <w:proofErr w:type="spellEnd"/>
-      <w:proofErr w:type="gramEnd"/>
-      <w:r>
-        <w:rPr>
-          <w:color w:val="3B2322"/>
-        </w:rPr>
-        <w:t>=</w:t>
-      </w:r>
-      <w:proofErr w:type="spellStart"/>
-      <w:r>
-        <w:rPr>
-          <w:color w:val="3B2322"/>
-        </w:rPr>
-        <w:t>hpc</w:t>
-      </w:r>
-      <w:proofErr w:type="spellEnd"/>
-      <w:r>
-        <w:rPr>
-          <w:color w:val="3B2322"/>
-        </w:rPr>
-        <w:t>-server-store-</w:t>
-      </w:r>
-      <w:proofErr w:type="spellStart"/>
-      <w:r>
-        <w:rPr>
-          <w:color w:val="3B2322"/>
-        </w:rPr>
-        <w:t>pwd</w:t>
-      </w:r>
-      <w:proofErr w:type="spellEnd"/>
-    </w:p>
-    <w:p>
-      <w:pPr>
-        <w:ind w:left="216"/>
-      </w:pPr>
     </w:p>
     <w:p>
       <w:pPr>
         <w:pStyle w:val="Heading1"/>
       </w:pPr>
-      <w:bookmarkStart w:id="6" w:name="_Toc358910282"/>
+      <w:bookmarkStart w:id="7" w:name="_Toc358910282"/>
       <w:r>
         <w:lastRenderedPageBreak/>
         <w:t>PostgreSQL</w:t>
@@ -2159,7 +1804,7 @@
       <w:r>
         <w:t xml:space="preserve"> DB</w:t>
       </w:r>
-      <w:bookmarkEnd w:id="6"/>
+      <w:bookmarkEnd w:id="7"/>
     </w:p>
     <w:p>
       <w:pPr>
@@ -2169,15 +1814,7 @@
         <w:t>Install</w:t>
       </w:r>
       <w:r>
-        <w:t xml:space="preserve"> </w:t>
-      </w:r>
-      <w:proofErr w:type="spellStart"/>
-      <w:r>
-        <w:t>PostgreSQL</w:t>
-      </w:r>
-      <w:proofErr w:type="spellEnd"/>
-      <w:r>
-        <w:t xml:space="preserve"> DB 9.6.3</w:t>
+        <w:t xml:space="preserve"> PostgreSQL DB 9.6.3</w:t>
       </w:r>
       <w:r>
         <w:t xml:space="preserve"> </w:t>
@@ -2206,29 +1843,8 @@
       <w:r>
         <w:t>ll SQL scripts in $HPC_HOME/</w:t>
       </w:r>
-      <w:proofErr w:type="spellStart"/>
-      <w:r>
-        <w:t>hpc</w:t>
-      </w:r>
-      <w:proofErr w:type="spellEnd"/>
-      <w:r>
-        <w:t>-server/</w:t>
-      </w:r>
-      <w:proofErr w:type="spellStart"/>
-      <w:r>
-        <w:t>hpc-dao-impl</w:t>
-      </w:r>
-      <w:proofErr w:type="spellEnd"/>
-      <w:r>
-        <w:t>/</w:t>
-      </w:r>
-      <w:proofErr w:type="spellStart"/>
-      <w:r>
-        <w:t>src</w:t>
-      </w:r>
-      <w:proofErr w:type="spellEnd"/>
-      <w:r>
-        <w:t>/main/scripts</w:t>
+      <w:r>
+        <w:t>hpc-server/hpc-dao-impl/src/main/scripts</w:t>
       </w:r>
       <w:r>
         <w:t>/schema</w:t>
@@ -2242,53 +1858,43 @@
         </w:rPr>
         <w:t xml:space="preserve">except </w:t>
       </w:r>
-      <w:proofErr w:type="spellStart"/>
+    </w:p>
+    <w:p>
+      <w:pPr>
+        <w:pStyle w:val="ListParagraph"/>
+        <w:numPr>
+          <w:ilvl w:val="1"/>
+          <w:numId w:val="10"/>
+        </w:numPr>
+        <w:jc w:val="left"/>
+      </w:pPr>
       <w:r>
         <w:rPr>
           <w:color w:val="3B2322"/>
         </w:rPr>
-        <w:t>hpc_hierarchical_metadata.sql</w:t>
-      </w:r>
-      <w:proofErr w:type="spellEnd"/>
+        <w:t>hpc_hierarchical_metadata.sql (this script is depending on having iRODS installed which we don’t have on local development environment)</w:t>
+      </w:r>
       <w:r>
         <w:rPr>
           <w:color w:val="3B2322"/>
         </w:rPr>
-        <w:t xml:space="preserve"> (this script is depending on having </w:t>
-      </w:r>
-      <w:proofErr w:type="spellStart"/>
+        <w:t>.</w:t>
+      </w:r>
+    </w:p>
+    <w:p>
+      <w:pPr>
+        <w:pStyle w:val="ListParagraph"/>
+        <w:numPr>
+          <w:ilvl w:val="1"/>
+          <w:numId w:val="10"/>
+        </w:numPr>
+        <w:jc w:val="left"/>
+      </w:pPr>
       <w:r>
         <w:rPr>
           <w:color w:val="3B2322"/>
         </w:rPr>
-        <w:t>iRODS</w:t>
-      </w:r>
-      <w:proofErr w:type="spellEnd"/>
-      <w:r>
-        <w:rPr>
-          <w:color w:val="3B2322"/>
-        </w:rPr>
-        <w:t xml:space="preserve"> installed which we don’t have on local development environment)</w:t>
-      </w:r>
-      <w:r>
-        <w:rPr>
-          <w:color w:val="3B2322"/>
-        </w:rPr>
-        <w:t xml:space="preserve">. Please note that the </w:t>
-      </w:r>
-      <w:proofErr w:type="spellStart"/>
-      <w:r>
-        <w:rPr>
-          <w:color w:val="3B2322"/>
-        </w:rPr>
-        <w:t>hpc_hierarchical_metadata_local_dev_env.sql</w:t>
-      </w:r>
-      <w:proofErr w:type="spellEnd"/>
-      <w:r>
-        <w:rPr>
-          <w:color w:val="3B2322"/>
-        </w:rPr>
-        <w:t xml:space="preserve"> will create these hierarchical views as foreign tables in your local DB.</w:t>
+        <w:t>hpc_system_account.sql (The local-dev version will create foreign tables, so you don’t need to maintain system account credentials locally)</w:t>
       </w:r>
     </w:p>
     <w:p>
@@ -2301,39 +1907,7 @@
         <w:jc w:val="left"/>
       </w:pPr>
       <w:r>
-        <w:t>Execute SQL scripts intended for DEV environment (they end with ‘</w:t>
-      </w:r>
-      <w:proofErr w:type="spellStart"/>
-      <w:r>
-        <w:t>dev</w:t>
-      </w:r>
-      <w:proofErr w:type="spellEnd"/>
-      <w:r>
-        <w:t>’ in the script name’) in $HPC_HOME/</w:t>
-      </w:r>
-      <w:proofErr w:type="spellStart"/>
-      <w:r>
-        <w:t>hpc</w:t>
-      </w:r>
-      <w:proofErr w:type="spellEnd"/>
-      <w:r>
-        <w:t>-server/</w:t>
-      </w:r>
-      <w:proofErr w:type="spellStart"/>
-      <w:r>
-        <w:t>hpc-dao-impl</w:t>
-      </w:r>
-      <w:proofErr w:type="spellEnd"/>
-      <w:r>
-        <w:t>/</w:t>
-      </w:r>
-      <w:proofErr w:type="spellStart"/>
-      <w:r>
-        <w:t>src</w:t>
-      </w:r>
-      <w:proofErr w:type="spellEnd"/>
-      <w:r>
-        <w:t>/main/scripts/restore.</w:t>
+        <w:t>Execute SQL scripts intended for DEV environment (they end with ‘dev’ in the script name’) in $HPC_HOME/hpc-server/hpc-dao-impl/src/main/scripts/restore.</w:t>
       </w:r>
     </w:p>
     <w:p>
@@ -2346,15 +1920,7 @@
         <w:jc w:val="left"/>
       </w:pPr>
       <w:r>
-        <w:t xml:space="preserve">Manually insert a row into HPC_USER table using your info (NIH user-id, first-name, last-name, </w:t>
-      </w:r>
-      <w:proofErr w:type="spellStart"/>
-      <w:r>
-        <w:t>etc</w:t>
-      </w:r>
-      <w:proofErr w:type="spellEnd"/>
-      <w:r>
-        <w:t>)</w:t>
+        <w:t>Manually insert a row into HPC_USER table using your info (NIH user-id, first-name, last-name, etc)</w:t>
       </w:r>
     </w:p>
     <w:p>
@@ -2366,34 +1932,18 @@
       <w:pPr>
         <w:pStyle w:val="Heading1"/>
       </w:pPr>
-      <w:bookmarkStart w:id="7" w:name="_Toc358910283"/>
+      <w:bookmarkStart w:id="8" w:name="_Toc358910283"/>
       <w:r>
         <w:t>IRODS</w:t>
       </w:r>
-      <w:bookmarkEnd w:id="7"/>
+      <w:bookmarkEnd w:id="8"/>
     </w:p>
     <w:p>
       <w:pPr>
         <w:ind w:left="216"/>
       </w:pPr>
       <w:r>
-        <w:t xml:space="preserve">You will need an </w:t>
-      </w:r>
-      <w:proofErr w:type="spellStart"/>
-      <w:r>
-        <w:t>iRODS</w:t>
-      </w:r>
-      <w:proofErr w:type="spellEnd"/>
-      <w:r>
-        <w:t xml:space="preserve"> account in the DEV environment. Ask a team member to register you as an HPC-DM user in the DEV environment. Use your NIH user-id and first/last name. The registration in DEV will create your </w:t>
-      </w:r>
-      <w:proofErr w:type="spellStart"/>
-      <w:r>
-        <w:t>iRODS</w:t>
-      </w:r>
-      <w:proofErr w:type="spellEnd"/>
-      <w:r>
-        <w:t xml:space="preserve"> user.</w:t>
+        <w:t>You will need an iRODS account in the DEV environment. Ask a team member to register you as an HPC-DM user in the DEV environment. Use your NIH user-id and first/last name. The registration in DEV will create your iRODS user.</w:t>
       </w:r>
     </w:p>
     <w:p>
@@ -2405,11 +1955,11 @@
       <w:pPr>
         <w:pStyle w:val="Heading1"/>
       </w:pPr>
-      <w:bookmarkStart w:id="8" w:name="_Toc358910284"/>
+      <w:bookmarkStart w:id="9" w:name="_Toc358910284"/>
       <w:r>
         <w:t>PATH</w:t>
       </w:r>
-      <w:bookmarkEnd w:id="8"/>
+      <w:bookmarkEnd w:id="9"/>
     </w:p>
     <w:p>
       <w:pPr>
@@ -2428,422 +1978,224 @@
           <w:rFonts w:ascii="Courier" w:hAnsi="Courier" w:cs="Courier"/>
           <w:color w:val="3B2322"/>
         </w:rPr>
-        <w:t>PATH=$MAVEN_HOME/bin</w:t>
-      </w:r>
-      <w:proofErr w:type="gramStart"/>
-      <w:r>
-        <w:rPr>
-          <w:rFonts w:ascii="Courier" w:hAnsi="Courier" w:cs="Courier"/>
+        <w:t>PATH=$MAVEN_HOME/bin:$SERVICE_MIX_HOME/bin:$PATH</w:t>
+      </w:r>
+    </w:p>
+    <w:p>
+      <w:pPr>
+        <w:ind w:left="216"/>
+      </w:pPr>
+    </w:p>
+    <w:p>
+      <w:pPr>
+        <w:pStyle w:val="Heading1"/>
+      </w:pPr>
+      <w:bookmarkStart w:id="10" w:name="_Toc358910285"/>
+      <w:r>
+        <w:t>BUILD</w:t>
+      </w:r>
+      <w:bookmarkEnd w:id="10"/>
+    </w:p>
+    <w:p>
+      <w:pPr>
+        <w:ind w:left="216"/>
+      </w:pPr>
+      <w:r>
+        <w:t>cd $HPC_HOME</w:t>
+      </w:r>
+    </w:p>
+    <w:p>
+      <w:pPr>
+        <w:ind w:left="216"/>
+      </w:pPr>
+      <w:r>
+        <w:t>mvn clean install</w:t>
+      </w:r>
+    </w:p>
+    <w:p>
+      <w:pPr>
+        <w:ind w:left="216"/>
+      </w:pPr>
+    </w:p>
+    <w:p>
+      <w:pPr>
+        <w:pStyle w:val="Heading1"/>
+      </w:pPr>
+      <w:bookmarkStart w:id="11" w:name="_Toc358910286"/>
+      <w:r>
+        <w:t>DEPLOY</w:t>
+      </w:r>
+      <w:r>
+        <w:t xml:space="preserve"> to SERVICEMIX</w:t>
+      </w:r>
+      <w:bookmarkEnd w:id="11"/>
+    </w:p>
+    <w:p>
+      <w:pPr>
+        <w:ind w:left="216"/>
+      </w:pPr>
+      <w:r>
+        <w:t>Find the server version (from the top level pom file). You will need to use it in the command to start the server.</w:t>
+      </w:r>
+    </w:p>
+    <w:p>
+      <w:pPr>
+        <w:ind w:left="216"/>
+      </w:pPr>
+      <w:r>
+        <w:t>Run Servicemix</w:t>
+      </w:r>
+      <w:r>
+        <w:t xml:space="preserve"> console</w:t>
+      </w:r>
+      <w:r>
+        <w:t>: servicemix</w:t>
+      </w:r>
+    </w:p>
+    <w:p>
+      <w:pPr>
+        <w:ind w:left="216"/>
+      </w:pPr>
+      <w:r>
+        <w:t xml:space="preserve">Install hpc-server (in Servicemix console): </w:t>
+      </w:r>
+    </w:p>
+    <w:p>
+      <w:pPr>
+        <w:ind w:left="216"/>
+        <w:rPr>
           <w:color w:val="3B2322"/>
         </w:rPr>
-        <w:t>:$</w:t>
-      </w:r>
-      <w:proofErr w:type="gramEnd"/>
-      <w:r>
-        <w:rPr>
-          <w:rFonts w:ascii="Courier" w:hAnsi="Courier" w:cs="Courier"/>
+      </w:pPr>
+      <w:r>
+        <w:tab/>
+      </w:r>
+      <w:r>
+        <w:rPr>
           <w:color w:val="3B2322"/>
         </w:rPr>
-        <w:t>SERVICE_MIX_HOME/bin:$PATH</w:t>
+        <w:t>features:</w:t>
+      </w:r>
+      <w:r>
+        <w:rPr>
+          <w:color w:val="3B2322"/>
+        </w:rPr>
+        <w:t>repo-add</w:t>
+      </w:r>
+      <w:r>
+        <w:rPr>
+          <w:color w:val="3B2322"/>
+        </w:rPr>
+        <w:t xml:space="preserve"> mvn:gov.nih.nci.hpc/hpc-features</w:t>
+      </w:r>
+      <w:r>
+        <w:rPr>
+          <w:i/>
+          <w:color w:val="3B2322"/>
+        </w:rPr>
+        <w:t>/</w:t>
+      </w:r>
+      <w:r>
+        <w:rPr>
+          <w:i/>
+          <w:color w:val="3B2322"/>
+        </w:rPr>
+        <w:t>&lt;server-version&gt;</w:t>
+      </w:r>
+      <w:r>
+        <w:rPr>
+          <w:i/>
+          <w:color w:val="3B2322"/>
+        </w:rPr>
+        <w:t>/</w:t>
+      </w:r>
+      <w:r>
+        <w:rPr>
+          <w:color w:val="3B2322"/>
+        </w:rPr>
+        <w:t>xml/features</w:t>
       </w:r>
     </w:p>
     <w:p>
       <w:pPr>
         <w:ind w:left="216"/>
-      </w:pPr>
+        <w:rPr>
+          <w:color w:val="3B2322"/>
+        </w:rPr>
+      </w:pPr>
+      <w:r>
+        <w:rPr>
+          <w:color w:val="3B2322"/>
+        </w:rPr>
+        <w:tab/>
+        <w:t>feature</w:t>
+      </w:r>
+      <w:r>
+        <w:rPr>
+          <w:color w:val="3B2322"/>
+        </w:rPr>
+        <w:t>:install hpc-server</w:t>
+      </w:r>
+      <w:r>
+        <w:rPr>
+          <w:color w:val="3B2322"/>
+        </w:rPr>
+        <w:t>-rest-services</w:t>
+      </w:r>
+    </w:p>
+    <w:p>
+      <w:pPr>
+        <w:ind w:left="216"/>
+        <w:rPr>
+          <w:color w:val="3B2322"/>
+        </w:rPr>
+      </w:pPr>
+      <w:r>
+        <w:rPr>
+          <w:color w:val="3B2322"/>
+        </w:rPr>
+        <w:tab/>
+        <w:t>feature:install hpc-server-scheduler</w:t>
+      </w:r>
+    </w:p>
+    <w:p>
+      <w:pPr>
+        <w:ind w:left="216"/>
+        <w:rPr>
+          <w:color w:val="3B2322"/>
+        </w:rPr>
+      </w:pPr>
+    </w:p>
+    <w:p>
+      <w:pPr>
+        <w:ind w:left="216"/>
+      </w:pPr>
+      <w:r>
+        <w:rPr>
+          <w:color w:val="3B2322"/>
+        </w:rPr>
+        <w:t>Note: in a local development environment, we typically don’t run the scheduler since we share the same iRODS server with DEV and  the scheduler is running there. Having 2 scheduler running (pointing to the same iRODS but having different HPC DB) will cause issues in the async upload of data objects.</w:t>
+      </w:r>
+    </w:p>
+    <w:p/>
+    <w:p>
+      <w:pPr>
+        <w:ind w:left="216"/>
+      </w:pPr>
+      <w:r>
+        <w:lastRenderedPageBreak/>
+        <w:t>Also – you can start servicemix in a debug mode by ‘servicemix debug’, and then attach a debugger to a remote Java application on port 5005.</w:t>
+      </w:r>
     </w:p>
     <w:p>
       <w:pPr>
         <w:pStyle w:val="Heading1"/>
       </w:pPr>
-      <w:bookmarkStart w:id="9" w:name="_Toc358910285"/>
-      <w:r>
-        <w:t>BUILD</w:t>
-      </w:r>
-      <w:bookmarkEnd w:id="9"/>
-    </w:p>
-    <w:p>
-      <w:pPr>
-        <w:ind w:left="216"/>
-      </w:pPr>
-      <w:r>
-        <w:t>cd $HPC_HOME</w:t>
-      </w:r>
-    </w:p>
-    <w:p>
-      <w:pPr>
-        <w:ind w:left="216"/>
-      </w:pPr>
-      <w:proofErr w:type="spellStart"/>
-      <w:proofErr w:type="gramStart"/>
-      <w:r>
-        <w:t>mvn</w:t>
-      </w:r>
-      <w:proofErr w:type="spellEnd"/>
-      <w:proofErr w:type="gramEnd"/>
-      <w:r>
-        <w:t xml:space="preserve"> clean install</w:t>
-      </w:r>
-    </w:p>
-    <w:p>
-      <w:pPr>
-        <w:ind w:left="216"/>
-      </w:pPr>
-    </w:p>
-    <w:p>
-      <w:pPr>
-        <w:pStyle w:val="Heading1"/>
-      </w:pPr>
-      <w:bookmarkStart w:id="10" w:name="_Toc358910286"/>
-      <w:r>
-        <w:t>DEPLOY</w:t>
-      </w:r>
-      <w:r>
-        <w:t xml:space="preserve"> to SERVICEMIX</w:t>
-      </w:r>
-      <w:bookmarkEnd w:id="10"/>
-    </w:p>
-    <w:p>
-      <w:pPr>
-        <w:ind w:left="216"/>
-      </w:pPr>
-      <w:r>
-        <w:t xml:space="preserve">Run </w:t>
-      </w:r>
-      <w:proofErr w:type="spellStart"/>
-      <w:r>
-        <w:t>Servicemix</w:t>
-      </w:r>
-      <w:proofErr w:type="spellEnd"/>
-      <w:r>
-        <w:t xml:space="preserve"> console</w:t>
-      </w:r>
-      <w:r>
-        <w:t xml:space="preserve">: </w:t>
-      </w:r>
-      <w:proofErr w:type="spellStart"/>
-      <w:r>
-        <w:t>servicemix</w:t>
-      </w:r>
-      <w:proofErr w:type="spellEnd"/>
-    </w:p>
-    <w:p>
-      <w:pPr>
-        <w:ind w:left="216"/>
-      </w:pPr>
-      <w:r>
-        <w:t xml:space="preserve">Install </w:t>
-      </w:r>
-      <w:proofErr w:type="spellStart"/>
-      <w:r>
-        <w:t>hpc</w:t>
-      </w:r>
-      <w:proofErr w:type="spellEnd"/>
-      <w:r>
-        <w:t xml:space="preserve">-server (in </w:t>
-      </w:r>
-      <w:proofErr w:type="spellStart"/>
-      <w:r>
-        <w:t>Servicemix</w:t>
-      </w:r>
-      <w:proofErr w:type="spellEnd"/>
-      <w:r>
-        <w:t xml:space="preserve"> console): </w:t>
-      </w:r>
-    </w:p>
-    <w:p>
-      <w:pPr>
-        <w:ind w:left="216"/>
-        <w:rPr>
-          <w:color w:val="3B2322"/>
-        </w:rPr>
-      </w:pPr>
-      <w:r>
-        <w:tab/>
-      </w:r>
-      <w:proofErr w:type="spellStart"/>
-      <w:proofErr w:type="gramStart"/>
-      <w:r>
-        <w:rPr>
-          <w:color w:val="3B2322"/>
-        </w:rPr>
-        <w:t>features:</w:t>
-      </w:r>
-      <w:r>
-        <w:rPr>
-          <w:color w:val="3B2322"/>
-        </w:rPr>
-        <w:t>repo</w:t>
-      </w:r>
-      <w:proofErr w:type="gramEnd"/>
-      <w:r>
-        <w:rPr>
-          <w:color w:val="3B2322"/>
-        </w:rPr>
-        <w:t>-add</w:t>
-      </w:r>
-      <w:proofErr w:type="spellEnd"/>
-      <w:r>
-        <w:rPr>
-          <w:color w:val="3B2322"/>
-        </w:rPr>
-        <w:t xml:space="preserve"> </w:t>
-      </w:r>
-      <w:proofErr w:type="spellStart"/>
-      <w:r>
-        <w:rPr>
-          <w:color w:val="3B2322"/>
-        </w:rPr>
-        <w:t>mvn:gov.nih.nci.hpc</w:t>
-      </w:r>
-      <w:proofErr w:type="spellEnd"/>
-      <w:r>
-        <w:rPr>
-          <w:color w:val="3B2322"/>
-        </w:rPr>
-        <w:t>/</w:t>
-      </w:r>
-      <w:proofErr w:type="spellStart"/>
-      <w:r>
-        <w:rPr>
-          <w:color w:val="3B2322"/>
-        </w:rPr>
-        <w:t>hpc</w:t>
-      </w:r>
-      <w:proofErr w:type="spellEnd"/>
-      <w:r>
-        <w:rPr>
-          <w:color w:val="3B2322"/>
-        </w:rPr>
-        <w:t>-features/1.0.0-SNAPSHOT/xml/features</w:t>
-      </w:r>
-    </w:p>
-    <w:p>
-      <w:pPr>
-        <w:ind w:left="216"/>
-        <w:rPr>
-          <w:color w:val="3B2322"/>
-        </w:rPr>
-      </w:pPr>
-      <w:r>
-        <w:rPr>
-          <w:color w:val="3B2322"/>
-        </w:rPr>
-        <w:tab/>
-      </w:r>
-      <w:proofErr w:type="spellStart"/>
-      <w:proofErr w:type="gramStart"/>
-      <w:r>
-        <w:rPr>
-          <w:color w:val="3B2322"/>
-        </w:rPr>
-        <w:t>feature</w:t>
-      </w:r>
-      <w:r>
-        <w:rPr>
-          <w:color w:val="3B2322"/>
-        </w:rPr>
-        <w:t>:install</w:t>
-      </w:r>
-      <w:proofErr w:type="spellEnd"/>
-      <w:proofErr w:type="gramEnd"/>
-      <w:r>
-        <w:rPr>
-          <w:color w:val="3B2322"/>
-        </w:rPr>
-        <w:t xml:space="preserve"> </w:t>
-      </w:r>
-      <w:proofErr w:type="spellStart"/>
-      <w:r>
-        <w:rPr>
-          <w:color w:val="3B2322"/>
-        </w:rPr>
-        <w:t>hpc</w:t>
-      </w:r>
-      <w:proofErr w:type="spellEnd"/>
-      <w:r>
-        <w:rPr>
-          <w:color w:val="3B2322"/>
-        </w:rPr>
-        <w:t>-server</w:t>
-      </w:r>
-      <w:r>
-        <w:rPr>
-          <w:color w:val="3B2322"/>
-        </w:rPr>
-        <w:t>-rest-services</w:t>
-      </w:r>
-    </w:p>
-    <w:p>
-      <w:pPr>
-        <w:ind w:left="216"/>
-        <w:rPr>
-          <w:color w:val="3B2322"/>
-        </w:rPr>
-      </w:pPr>
-      <w:r>
-        <w:rPr>
-          <w:color w:val="3B2322"/>
-        </w:rPr>
-        <w:tab/>
-      </w:r>
-      <w:proofErr w:type="spellStart"/>
-      <w:proofErr w:type="gramStart"/>
-      <w:r>
-        <w:rPr>
-          <w:color w:val="3B2322"/>
-        </w:rPr>
-        <w:t>feature:install</w:t>
-      </w:r>
-      <w:proofErr w:type="spellEnd"/>
-      <w:proofErr w:type="gramEnd"/>
-      <w:r>
-        <w:rPr>
-          <w:color w:val="3B2322"/>
-        </w:rPr>
-        <w:t xml:space="preserve"> </w:t>
-      </w:r>
-      <w:proofErr w:type="spellStart"/>
-      <w:r>
-        <w:rPr>
-          <w:color w:val="3B2322"/>
-        </w:rPr>
-        <w:t>hpc</w:t>
-      </w:r>
-      <w:proofErr w:type="spellEnd"/>
-      <w:r>
-        <w:rPr>
-          <w:color w:val="3B2322"/>
-        </w:rPr>
-        <w:t>-server-scheduler</w:t>
-      </w:r>
-    </w:p>
-    <w:p>
-      <w:pPr>
-        <w:ind w:left="216"/>
-        <w:rPr>
-          <w:color w:val="3B2322"/>
-        </w:rPr>
-      </w:pPr>
-    </w:p>
-    <w:p>
-      <w:pPr>
-        <w:ind w:left="216"/>
-      </w:pPr>
-      <w:r>
-        <w:rPr>
-          <w:color w:val="3B2322"/>
-        </w:rPr>
-        <w:t xml:space="preserve">Note: in a local development environment, we typically don’t run the scheduler since we share the same </w:t>
-      </w:r>
-      <w:proofErr w:type="spellStart"/>
-      <w:r>
-        <w:rPr>
-          <w:color w:val="3B2322"/>
-        </w:rPr>
-        <w:t>iRODS</w:t>
-      </w:r>
-      <w:proofErr w:type="spellEnd"/>
-      <w:r>
-        <w:rPr>
-          <w:color w:val="3B2322"/>
-        </w:rPr>
-        <w:t xml:space="preserve"> server with DEV </w:t>
-      </w:r>
-      <w:proofErr w:type="gramStart"/>
-      <w:r>
-        <w:rPr>
-          <w:color w:val="3B2322"/>
-        </w:rPr>
-        <w:t>and  the</w:t>
-      </w:r>
-      <w:proofErr w:type="gramEnd"/>
-      <w:r>
-        <w:rPr>
-          <w:color w:val="3B2322"/>
-        </w:rPr>
-        <w:t xml:space="preserve"> scheduler is running there. Having </w:t>
-      </w:r>
-      <w:proofErr w:type="gramStart"/>
-      <w:r>
-        <w:rPr>
-          <w:color w:val="3B2322"/>
-        </w:rPr>
-        <w:t>2 scheduler running</w:t>
-      </w:r>
-      <w:proofErr w:type="gramEnd"/>
-      <w:r>
-        <w:rPr>
-          <w:color w:val="3B2322"/>
-        </w:rPr>
-        <w:t xml:space="preserve"> (pointing to the same </w:t>
-      </w:r>
-      <w:proofErr w:type="spellStart"/>
-      <w:r>
-        <w:rPr>
-          <w:color w:val="3B2322"/>
-        </w:rPr>
-        <w:t>iRODS</w:t>
-      </w:r>
-      <w:proofErr w:type="spellEnd"/>
-      <w:r>
-        <w:rPr>
-          <w:color w:val="3B2322"/>
-        </w:rPr>
-        <w:t xml:space="preserve"> but having different HPC DB) will cause issues in the </w:t>
-      </w:r>
-      <w:proofErr w:type="spellStart"/>
-      <w:r>
-        <w:rPr>
-          <w:color w:val="3B2322"/>
-        </w:rPr>
-        <w:t>async</w:t>
-      </w:r>
-      <w:proofErr w:type="spellEnd"/>
-      <w:r>
-        <w:rPr>
-          <w:color w:val="3B2322"/>
-        </w:rPr>
-        <w:t xml:space="preserve"> upload of data objects.</w:t>
-      </w:r>
-    </w:p>
-    <w:p/>
-    <w:p>
-      <w:pPr>
-        <w:ind w:left="216"/>
-      </w:pPr>
-      <w:r>
-        <w:t xml:space="preserve">Also – you can start </w:t>
-      </w:r>
-      <w:proofErr w:type="spellStart"/>
-      <w:r>
-        <w:t>servicemix</w:t>
-      </w:r>
-      <w:proofErr w:type="spellEnd"/>
-      <w:r>
-        <w:t xml:space="preserve"> in a debug mode by ‘</w:t>
-      </w:r>
-      <w:proofErr w:type="spellStart"/>
-      <w:r>
-        <w:t>servicemix</w:t>
-      </w:r>
-      <w:proofErr w:type="spellEnd"/>
-      <w:r>
-        <w:t xml:space="preserve"> debug’, and then attach a debugger to a remote Java application on port 5005.</w:t>
-      </w:r>
-    </w:p>
-    <w:p>
-      <w:pPr>
-        <w:pStyle w:val="Heading1"/>
-      </w:pPr>
-      <w:bookmarkStart w:id="11" w:name="_Toc358910287"/>
-      <w:bookmarkStart w:id="12" w:name="_GoBack"/>
+      <w:bookmarkStart w:id="12" w:name="_Toc358910287"/>
+      <w:r>
+        <w:t>ENDPOINTS</w:t>
+      </w:r>
       <w:bookmarkEnd w:id="12"/>
-      <w:r>
-        <w:lastRenderedPageBreak/>
-        <w:t>ENDPOINTS</w:t>
-      </w:r>
-      <w:bookmarkEnd w:id="11"/>
     </w:p>
     <w:p/>
     <w:p>
@@ -2890,23 +2242,7 @@
         <w:ind w:left="216"/>
       </w:pPr>
       <w:r>
-        <w:t>Soap UI workspace and project can be found under $HPC_HOME/</w:t>
-      </w:r>
-      <w:proofErr w:type="spellStart"/>
-      <w:r>
-        <w:t>hpc</w:t>
-      </w:r>
-      <w:proofErr w:type="spellEnd"/>
-      <w:r>
-        <w:t>-soap-</w:t>
-      </w:r>
-      <w:proofErr w:type="spellStart"/>
-      <w:r>
-        <w:t>ui</w:t>
-      </w:r>
-      <w:proofErr w:type="spellEnd"/>
-      <w:r>
-        <w:t xml:space="preserve"> folder.</w:t>
+        <w:t>Soap UI workspace and project can be found under $HPC_HOME/hpc-soap-ui folder.</w:t>
       </w:r>
     </w:p>
     <w:p>
@@ -2914,15 +2250,7 @@
         <w:ind w:left="216"/>
       </w:pPr>
       <w:r>
-        <w:t>Note – after pointing soap-</w:t>
-      </w:r>
-      <w:proofErr w:type="spellStart"/>
-      <w:r>
-        <w:t>ui</w:t>
-      </w:r>
-      <w:proofErr w:type="spellEnd"/>
-      <w:r>
-        <w:t xml:space="preserve"> to the workspace, you will need to correct the path to the project</w:t>
+        <w:t>Note – after pointing soap-ui to the workspace, you will need to correct the path to the project</w:t>
       </w:r>
       <w:r>
         <w:t xml:space="preserve"> based on the directory you pulled the code into.</w:t>
@@ -3400,7 +2728,7 @@
         <w:sz w:val="18"/>
         <w:szCs w:val="18"/>
       </w:rPr>
-      <w:t>6</w:t>
+      <w:t>4</w:t>
     </w:r>
     <w:r>
       <w:rPr>
@@ -3858,7 +3186,7 @@
   <w:abstractNum w:abstractNumId="0">
     <w:nsid w:val="FFFFFF1D"/>
     <w:multiLevelType w:val="multilevel"/>
-    <w:tmpl w:val="5E962094"/>
+    <w:tmpl w:val="99DC157A"/>
     <w:lvl w:ilvl="0">
       <w:start w:val="1"/>
       <w:numFmt w:val="bullet"/>
@@ -4676,7 +4004,7 @@
         <w:ind w:left="936" w:hanging="360"/>
       </w:pPr>
     </w:lvl>
-    <w:lvl w:ilvl="1" w:tplc="04090019" w:tentative="1">
+    <w:lvl w:ilvl="1" w:tplc="04090019">
       <w:start w:val="1"/>
       <w:numFmt w:val="lowerLetter"/>
       <w:lvlText w:val="%2."/>

</xml_diff>

<commit_message>
Modified section about ServiceMix to specify usage of keystore file that has been added to GitHub repository.  Previously, guide stated that one should obtain the keystore file from another HPC DME developer.
</commit_message>
<xml_diff>
--- a/doc/development/HPC Development Environment Setup.docx
+++ b/doc/development/HPC Development Environment Setup.docx
@@ -1,6 +1,6 @@
 
 <file path=word/document.xml><?xml version="1.0" encoding="utf-8"?>
-<w:document xmlns:wpc="http://schemas.microsoft.com/office/word/2010/wordprocessingCanvas" xmlns:mo="http://schemas.microsoft.com/office/mac/office/2008/main" xmlns:mc="http://schemas.openxmlformats.org/markup-compatibility/2006" xmlns:mv="urn:schemas-microsoft-com:mac:vml" xmlns:o="urn:schemas-microsoft-com:office:office" xmlns:r="http://schemas.openxmlformats.org/officeDocument/2006/relationships" xmlns:m="http://schemas.openxmlformats.org/officeDocument/2006/math" xmlns:v="urn:schemas-microsoft-com:vml" xmlns:wp14="http://schemas.microsoft.com/office/word/2010/wordprocessingDrawing" xmlns:wp="http://schemas.openxmlformats.org/drawingml/2006/wordprocessingDrawing" xmlns:w10="urn:schemas-microsoft-com:office:word" xmlns:w="http://schemas.openxmlformats.org/wordprocessingml/2006/main" xmlns:w14="http://schemas.microsoft.com/office/word/2010/wordml" xmlns:wpg="http://schemas.microsoft.com/office/word/2010/wordprocessingGroup" xmlns:wpi="http://schemas.microsoft.com/office/word/2010/wordprocessingInk" xmlns:wne="http://schemas.microsoft.com/office/word/2006/wordml" xmlns:wps="http://schemas.microsoft.com/office/word/2010/wordprocessingShape" mc:Ignorable="w14 wp14">
+<w:document xmlns:wpc="http://schemas.microsoft.com/office/word/2010/wordprocessingCanvas" xmlns:cx="http://schemas.microsoft.com/office/drawing/2014/chartex" xmlns:cx1="http://schemas.microsoft.com/office/drawing/2015/9/8/chartex" xmlns:cx2="http://schemas.microsoft.com/office/drawing/2015/10/21/chartex" xmlns:cx3="http://schemas.microsoft.com/office/drawing/2016/5/9/chartex" xmlns:cx4="http://schemas.microsoft.com/office/drawing/2016/5/10/chartex" xmlns:cx5="http://schemas.microsoft.com/office/drawing/2016/5/11/chartex" xmlns:cx6="http://schemas.microsoft.com/office/drawing/2016/5/12/chartex" xmlns:cx7="http://schemas.microsoft.com/office/drawing/2016/5/13/chartex" xmlns:cx8="http://schemas.microsoft.com/office/drawing/2016/5/14/chartex" xmlns:mc="http://schemas.openxmlformats.org/markup-compatibility/2006" xmlns:aink="http://schemas.microsoft.com/office/drawing/2016/ink" xmlns:am3d="http://schemas.microsoft.com/office/drawing/2017/model3d" xmlns:o="urn:schemas-microsoft-com:office:office" xmlns:r="http://schemas.openxmlformats.org/officeDocument/2006/relationships" xmlns:m="http://schemas.openxmlformats.org/officeDocument/2006/math" xmlns:v="urn:schemas-microsoft-com:vml" xmlns:wp14="http://schemas.microsoft.com/office/word/2010/wordprocessingDrawing" xmlns:wp="http://schemas.openxmlformats.org/drawingml/2006/wordprocessingDrawing" xmlns:w10="urn:schemas-microsoft-com:office:word" xmlns:w="http://schemas.openxmlformats.org/wordprocessingml/2006/main" xmlns:w14="http://schemas.microsoft.com/office/word/2010/wordml" xmlns:w15="http://schemas.microsoft.com/office/word/2012/wordml" xmlns:w16se="http://schemas.microsoft.com/office/word/2015/wordml/symex" xmlns:wpg="http://schemas.microsoft.com/office/word/2010/wordprocessingGroup" xmlns:wpi="http://schemas.microsoft.com/office/word/2010/wordprocessingInk" xmlns:wne="http://schemas.microsoft.com/office/word/2006/wordml" xmlns:wps="http://schemas.microsoft.com/office/word/2010/wordprocessingShape" mc:Ignorable="w14 w15 w16se wp14">
   <w:body>
     <w:p>
       <w:pPr>
@@ -173,11 +173,11 @@
           <w:rFonts w:ascii="Arial" w:hAnsi="Arial" w:cs="Arial"/>
         </w:rPr>
         <w:sectPr>
-          <w:headerReference w:type="default" r:id="rId10"/>
-          <w:footerReference w:type="even" r:id="rId11"/>
-          <w:footerReference w:type="default" r:id="rId12"/>
-          <w:headerReference w:type="first" r:id="rId13"/>
-          <w:footerReference w:type="first" r:id="rId14"/>
+          <w:headerReference w:type="default" r:id="rId9"/>
+          <w:footerReference w:type="even" r:id="rId10"/>
+          <w:footerReference w:type="default" r:id="rId11"/>
+          <w:headerReference w:type="first" r:id="rId12"/>
+          <w:footerReference w:type="first" r:id="rId13"/>
           <w:pgSz w:w="12240" w:h="15840" w:code="1"/>
           <w:pgMar w:top="720" w:right="1440" w:bottom="720" w:left="1440" w:header="432" w:footer="432" w:gutter="432"/>
           <w:cols w:space="720"/>
@@ -209,7 +209,6 @@
           <w:sz w:val="36"/>
           <w:szCs w:val="36"/>
         </w:rPr>
-        <w:lastRenderedPageBreak/>
         <w:t>Version History</w:t>
       </w:r>
     </w:p>
@@ -786,7 +785,6 @@
         <w:rPr>
           <w:rFonts w:ascii="Arial" w:hAnsi="Arial" w:cs="Arial"/>
         </w:rPr>
-        <w:lastRenderedPageBreak/>
         <w:t xml:space="preserve"> </w:t>
       </w:r>
     </w:p>
@@ -1284,7 +1282,7 @@
       <w:r>
         <w:t xml:space="preserve">Repository URL: </w:t>
       </w:r>
-      <w:hyperlink r:id="rId15" w:history="1">
+      <w:hyperlink r:id="rId14" w:history="1">
         <w:r>
           <w:rPr>
             <w:rStyle w:val="Hyperlink"/>
@@ -1366,7 +1364,7 @@
       <w:r>
         <w:t xml:space="preserve">: </w:t>
       </w:r>
-      <w:hyperlink r:id="rId16" w:history="1">
+      <w:hyperlink r:id="rId15" w:history="1">
         <w:r>
           <w:rPr>
             <w:rStyle w:val="Hyperlink"/>
@@ -1414,7 +1412,7 @@
       <w:r>
         <w:t xml:space="preserve">: </w:t>
       </w:r>
-      <w:hyperlink r:id="rId17" w:history="1">
+      <w:hyperlink r:id="rId16" w:history="1">
         <w:r>
           <w:rPr>
             <w:rStyle w:val="Hyperlink"/>
@@ -1470,7 +1468,7 @@
       <w:r>
         <w:t xml:space="preserve">: </w:t>
       </w:r>
-      <w:hyperlink r:id="rId18" w:history="1">
+      <w:hyperlink r:id="rId17" w:history="1">
         <w:r>
           <w:rPr>
             <w:rStyle w:val="Hyperlink"/>
@@ -1532,27 +1530,78 @@
           <w:numId w:val="13"/>
         </w:numPr>
         <w:jc w:val="left"/>
-      </w:pPr>
-      <w:r>
         <w:rPr>
           <w:color w:val="3B2322"/>
         </w:rPr>
-        <w:t xml:space="preserve">Obtain </w:t>
-      </w:r>
+      </w:pPr>
       <w:r>
         <w:rPr>
           <w:color w:val="3B2322"/>
         </w:rPr>
-        <w:t>the keystore file used in the DEV environment (file name is hpc-keystore.jks).</w:t>
+        <w:t>Download</w:t>
       </w:r>
       <w:r>
         <w:rPr>
           <w:color w:val="3B2322"/>
         </w:rPr>
-        <w:t xml:space="preserve"> Please note that this file is NOT checked in to Git, so ask a team member to provide it to you.</w:t>
-      </w:r>
-      <w:bookmarkStart w:id="6" w:name="_GoBack"/>
-      <w:bookmarkEnd w:id="6"/>
+        <w:t xml:space="preserve"> </w:t>
+      </w:r>
+      <w:r>
+        <w:rPr>
+          <w:color w:val="3B2322"/>
+        </w:rPr>
+        <w:t>the keystore file</w:t>
+      </w:r>
+      <w:r>
+        <w:rPr>
+          <w:color w:val="3B2322"/>
+        </w:rPr>
+        <w:t xml:space="preserve"> named hpc-keystore.jks</w:t>
+      </w:r>
+      <w:r>
+        <w:rPr>
+          <w:color w:val="3B2322"/>
+        </w:rPr>
+        <w:t xml:space="preserve"> </w:t>
+      </w:r>
+      <w:r>
+        <w:rPr>
+          <w:color w:val="3B2322"/>
+        </w:rPr>
+        <w:t>from</w:t>
+      </w:r>
+      <w:r>
+        <w:rPr>
+          <w:color w:val="3B2322"/>
+        </w:rPr>
+        <w:t xml:space="preserve"> the GitHub repository</w:t>
+      </w:r>
+      <w:r>
+        <w:rPr>
+          <w:color w:val="3B2322"/>
+        </w:rPr>
+        <w:t xml:space="preserve"> at </w:t>
+      </w:r>
+      <w:hyperlink r:id="rId18" w:history="1">
+        <w:r>
+          <w:rPr>
+            <w:rStyle w:val="Hyperlink"/>
+          </w:rPr>
+          <w:t>https://github.com/CBIIT/HPC_DME_APIs/blob/master/doc/development/hpc-keystore.jks</w:t>
+        </w:r>
+      </w:hyperlink>
+      <w:r>
+        <w:rPr>
+          <w:color w:val="3B2322"/>
+        </w:rPr>
+        <w:t xml:space="preserve">.  </w:t>
+      </w:r>
+      <w:r>
+        <w:rPr>
+          <w:color w:val="3B2322"/>
+        </w:rPr>
+        <w:t>Alternatively, find this keystore file in your local clone of the GitHub repository.</w:t>
+      </w:r>
     </w:p>
     <w:p>
       <w:pPr>
@@ -1567,7 +1616,37 @@
         <w:rPr>
           <w:color w:val="3B2322"/>
         </w:rPr>
-        <w:t>Copy the keystore file to $SERVICE_MIX_HOME/etc</w:t>
+        <w:t xml:space="preserve">Copy </w:t>
+      </w:r>
+      <w:r>
+        <w:rPr>
+          <w:color w:val="3B2322"/>
+        </w:rPr>
+        <w:t>hpc-</w:t>
+      </w:r>
+      <w:r>
+        <w:rPr>
+          <w:color w:val="3B2322"/>
+        </w:rPr>
+        <w:t>keystore</w:t>
+      </w:r>
+      <w:r>
+        <w:rPr>
+          <w:color w:val="3B2322"/>
+        </w:rPr>
+        <w:t>.jks</w:t>
+      </w:r>
+      <w:r>
+        <w:rPr>
+          <w:color w:val="3B2322"/>
+        </w:rPr>
+        <w:t xml:space="preserve"> to $SERVICE_MIX_HOME/etc</w:t>
+      </w:r>
+      <w:r>
+        <w:rPr>
+          <w:color w:val="3B2322"/>
+        </w:rPr>
+        <w:t>/ directory.</w:t>
       </w:r>
     </w:p>
     <w:p>
@@ -1786,6 +1865,8 @@
         </w:rPr>
         <w:t>javax.net.ssl.trustStorePassword=hpc-server-store-pwd</w:t>
       </w:r>
+      <w:bookmarkStart w:id="6" w:name="_GoBack"/>
+      <w:bookmarkEnd w:id="6"/>
     </w:p>
     <w:p>
       <w:pPr>
@@ -1798,7 +1879,6 @@
       </w:pPr>
       <w:bookmarkStart w:id="7" w:name="_Toc358910282"/>
       <w:r>
-        <w:lastRenderedPageBreak/>
         <w:t>PostgreSQL</w:t>
       </w:r>
       <w:r>
@@ -2183,7 +2263,6 @@
         <w:ind w:left="216"/>
       </w:pPr>
       <w:r>
-        <w:lastRenderedPageBreak/>
         <w:t>Also – you can start servicemix in a debug mode by ‘servicemix debug’, and then attach a debugger to a remote Java application on port 5005.</w:t>
       </w:r>
     </w:p>
@@ -2270,7 +2349,7 @@
 </file>
 
 <file path=word/endnotes.xml><?xml version="1.0" encoding="utf-8"?>
-<w:endnotes xmlns:wpc="http://schemas.microsoft.com/office/word/2010/wordprocessingCanvas" xmlns:mo="http://schemas.microsoft.com/office/mac/office/2008/main" xmlns:mc="http://schemas.openxmlformats.org/markup-compatibility/2006" xmlns:mv="urn:schemas-microsoft-com:mac:vml" xmlns:o="urn:schemas-microsoft-com:office:office" xmlns:r="http://schemas.openxmlformats.org/officeDocument/2006/relationships" xmlns:m="http://schemas.openxmlformats.org/officeDocument/2006/math" xmlns:v="urn:schemas-microsoft-com:vml" xmlns:wp14="http://schemas.microsoft.com/office/word/2010/wordprocessingDrawing" xmlns:wp="http://schemas.openxmlformats.org/drawingml/2006/wordprocessingDrawing" xmlns:w10="urn:schemas-microsoft-com:office:word" xmlns:w="http://schemas.openxmlformats.org/wordprocessingml/2006/main" xmlns:w14="http://schemas.microsoft.com/office/word/2010/wordml" xmlns:wpg="http://schemas.microsoft.com/office/word/2010/wordprocessingGroup" xmlns:wpi="http://schemas.microsoft.com/office/word/2010/wordprocessingInk" xmlns:wne="http://schemas.microsoft.com/office/word/2006/wordml" xmlns:wps="http://schemas.microsoft.com/office/word/2010/wordprocessingShape" mc:Ignorable="w14 wp14">
+<w:endnotes xmlns:wpc="http://schemas.microsoft.com/office/word/2010/wordprocessingCanvas" xmlns:cx="http://schemas.microsoft.com/office/drawing/2014/chartex" xmlns:cx1="http://schemas.microsoft.com/office/drawing/2015/9/8/chartex" xmlns:cx2="http://schemas.microsoft.com/office/drawing/2015/10/21/chartex" xmlns:cx3="http://schemas.microsoft.com/office/drawing/2016/5/9/chartex" xmlns:cx4="http://schemas.microsoft.com/office/drawing/2016/5/10/chartex" xmlns:cx5="http://schemas.microsoft.com/office/drawing/2016/5/11/chartex" xmlns:cx6="http://schemas.microsoft.com/office/drawing/2016/5/12/chartex" xmlns:cx7="http://schemas.microsoft.com/office/drawing/2016/5/13/chartex" xmlns:cx8="http://schemas.microsoft.com/office/drawing/2016/5/14/chartex" xmlns:mc="http://schemas.openxmlformats.org/markup-compatibility/2006" xmlns:aink="http://schemas.microsoft.com/office/drawing/2016/ink" xmlns:am3d="http://schemas.microsoft.com/office/drawing/2017/model3d" xmlns:o="urn:schemas-microsoft-com:office:office" xmlns:r="http://schemas.openxmlformats.org/officeDocument/2006/relationships" xmlns:m="http://schemas.openxmlformats.org/officeDocument/2006/math" xmlns:v="urn:schemas-microsoft-com:vml" xmlns:wp14="http://schemas.microsoft.com/office/word/2010/wordprocessingDrawing" xmlns:wp="http://schemas.openxmlformats.org/drawingml/2006/wordprocessingDrawing" xmlns:w10="urn:schemas-microsoft-com:office:word" xmlns:w="http://schemas.openxmlformats.org/wordprocessingml/2006/main" xmlns:w14="http://schemas.microsoft.com/office/word/2010/wordml" xmlns:w15="http://schemas.microsoft.com/office/word/2012/wordml" xmlns:w16se="http://schemas.microsoft.com/office/word/2015/wordml/symex" xmlns:wpg="http://schemas.microsoft.com/office/word/2010/wordprocessingGroup" xmlns:wpi="http://schemas.microsoft.com/office/word/2010/wordprocessingInk" xmlns:wne="http://schemas.microsoft.com/office/word/2006/wordml" xmlns:wps="http://schemas.microsoft.com/office/word/2010/wordprocessingShape" mc:Ignorable="w14 w15 w16se wp14">
   <w:endnote w:type="separator" w:id="-1">
     <w:p>
       <w:r>
@@ -2289,7 +2368,7 @@
 </file>
 
 <file path=word/footer1.xml><?xml version="1.0" encoding="utf-8"?>
-<w:ftr xmlns:wpc="http://schemas.microsoft.com/office/word/2010/wordprocessingCanvas" xmlns:mo="http://schemas.microsoft.com/office/mac/office/2008/main" xmlns:mc="http://schemas.openxmlformats.org/markup-compatibility/2006" xmlns:mv="urn:schemas-microsoft-com:mac:vml" xmlns:o="urn:schemas-microsoft-com:office:office" xmlns:r="http://schemas.openxmlformats.org/officeDocument/2006/relationships" xmlns:m="http://schemas.openxmlformats.org/officeDocument/2006/math" xmlns:v="urn:schemas-microsoft-com:vml" xmlns:wp14="http://schemas.microsoft.com/office/word/2010/wordprocessingDrawing" xmlns:wp="http://schemas.openxmlformats.org/drawingml/2006/wordprocessingDrawing" xmlns:w10="urn:schemas-microsoft-com:office:word" xmlns:w="http://schemas.openxmlformats.org/wordprocessingml/2006/main" xmlns:w14="http://schemas.microsoft.com/office/word/2010/wordml" xmlns:wpg="http://schemas.microsoft.com/office/word/2010/wordprocessingGroup" xmlns:wpi="http://schemas.microsoft.com/office/word/2010/wordprocessingInk" xmlns:wne="http://schemas.microsoft.com/office/word/2006/wordml" xmlns:wps="http://schemas.microsoft.com/office/word/2010/wordprocessingShape" mc:Ignorable="w14 wp14">
+<w:ftr xmlns:wpc="http://schemas.microsoft.com/office/word/2010/wordprocessingCanvas" xmlns:cx="http://schemas.microsoft.com/office/drawing/2014/chartex" xmlns:cx1="http://schemas.microsoft.com/office/drawing/2015/9/8/chartex" xmlns:cx2="http://schemas.microsoft.com/office/drawing/2015/10/21/chartex" xmlns:cx3="http://schemas.microsoft.com/office/drawing/2016/5/9/chartex" xmlns:cx4="http://schemas.microsoft.com/office/drawing/2016/5/10/chartex" xmlns:cx5="http://schemas.microsoft.com/office/drawing/2016/5/11/chartex" xmlns:cx6="http://schemas.microsoft.com/office/drawing/2016/5/12/chartex" xmlns:cx7="http://schemas.microsoft.com/office/drawing/2016/5/13/chartex" xmlns:cx8="http://schemas.microsoft.com/office/drawing/2016/5/14/chartex" xmlns:mc="http://schemas.openxmlformats.org/markup-compatibility/2006" xmlns:aink="http://schemas.microsoft.com/office/drawing/2016/ink" xmlns:am3d="http://schemas.microsoft.com/office/drawing/2017/model3d" xmlns:o="urn:schemas-microsoft-com:office:office" xmlns:r="http://schemas.openxmlformats.org/officeDocument/2006/relationships" xmlns:m="http://schemas.openxmlformats.org/officeDocument/2006/math" xmlns:v="urn:schemas-microsoft-com:vml" xmlns:wp14="http://schemas.microsoft.com/office/word/2010/wordprocessingDrawing" xmlns:wp="http://schemas.openxmlformats.org/drawingml/2006/wordprocessingDrawing" xmlns:w10="urn:schemas-microsoft-com:office:word" xmlns:w="http://schemas.openxmlformats.org/wordprocessingml/2006/main" xmlns:w14="http://schemas.microsoft.com/office/word/2010/wordml" xmlns:w15="http://schemas.microsoft.com/office/word/2012/wordml" xmlns:w16se="http://schemas.microsoft.com/office/word/2015/wordml/symex" xmlns:wpg="http://schemas.microsoft.com/office/word/2010/wordprocessingGroup" xmlns:wpi="http://schemas.microsoft.com/office/word/2010/wordprocessingInk" xmlns:wne="http://schemas.microsoft.com/office/word/2006/wordml" xmlns:wps="http://schemas.microsoft.com/office/word/2010/wordprocessingShape" mc:Ignorable="w14 w15 w16se wp14">
   <w:p>
     <w:pPr>
       <w:pStyle w:val="Footer"/>
@@ -2327,7 +2406,7 @@
 </file>
 
 <file path=word/footer2.xml><?xml version="1.0" encoding="utf-8"?>
-<w:ftr xmlns:wpc="http://schemas.microsoft.com/office/word/2010/wordprocessingCanvas" xmlns:mo="http://schemas.microsoft.com/office/mac/office/2008/main" xmlns:mc="http://schemas.openxmlformats.org/markup-compatibility/2006" xmlns:mv="urn:schemas-microsoft-com:mac:vml" xmlns:o="urn:schemas-microsoft-com:office:office" xmlns:r="http://schemas.openxmlformats.org/officeDocument/2006/relationships" xmlns:m="http://schemas.openxmlformats.org/officeDocument/2006/math" xmlns:v="urn:schemas-microsoft-com:vml" xmlns:wp14="http://schemas.microsoft.com/office/word/2010/wordprocessingDrawing" xmlns:wp="http://schemas.openxmlformats.org/drawingml/2006/wordprocessingDrawing" xmlns:w10="urn:schemas-microsoft-com:office:word" xmlns:w="http://schemas.openxmlformats.org/wordprocessingml/2006/main" xmlns:w14="http://schemas.microsoft.com/office/word/2010/wordml" xmlns:wpg="http://schemas.microsoft.com/office/word/2010/wordprocessingGroup" xmlns:wpi="http://schemas.microsoft.com/office/word/2010/wordprocessingInk" xmlns:wne="http://schemas.microsoft.com/office/word/2006/wordml" xmlns:wps="http://schemas.microsoft.com/office/word/2010/wordprocessingShape" mc:Ignorable="w14 wp14">
+<w:ftr xmlns:wpc="http://schemas.microsoft.com/office/word/2010/wordprocessingCanvas" xmlns:cx="http://schemas.microsoft.com/office/drawing/2014/chartex" xmlns:cx1="http://schemas.microsoft.com/office/drawing/2015/9/8/chartex" xmlns:cx2="http://schemas.microsoft.com/office/drawing/2015/10/21/chartex" xmlns:cx3="http://schemas.microsoft.com/office/drawing/2016/5/9/chartex" xmlns:cx4="http://schemas.microsoft.com/office/drawing/2016/5/10/chartex" xmlns:cx5="http://schemas.microsoft.com/office/drawing/2016/5/11/chartex" xmlns:cx6="http://schemas.microsoft.com/office/drawing/2016/5/12/chartex" xmlns:cx7="http://schemas.microsoft.com/office/drawing/2016/5/13/chartex" xmlns:cx8="http://schemas.microsoft.com/office/drawing/2016/5/14/chartex" xmlns:mc="http://schemas.openxmlformats.org/markup-compatibility/2006" xmlns:aink="http://schemas.microsoft.com/office/drawing/2016/ink" xmlns:am3d="http://schemas.microsoft.com/office/drawing/2017/model3d" xmlns:o="urn:schemas-microsoft-com:office:office" xmlns:r="http://schemas.openxmlformats.org/officeDocument/2006/relationships" xmlns:m="http://schemas.openxmlformats.org/officeDocument/2006/math" xmlns:v="urn:schemas-microsoft-com:vml" xmlns:wp14="http://schemas.microsoft.com/office/word/2010/wordprocessingDrawing" xmlns:wp="http://schemas.openxmlformats.org/drawingml/2006/wordprocessingDrawing" xmlns:w10="urn:schemas-microsoft-com:office:word" xmlns:w="http://schemas.openxmlformats.org/wordprocessingml/2006/main" xmlns:w14="http://schemas.microsoft.com/office/word/2010/wordml" xmlns:w15="http://schemas.microsoft.com/office/word/2012/wordml" xmlns:w16se="http://schemas.microsoft.com/office/word/2015/wordml/symex" xmlns:wpg="http://schemas.microsoft.com/office/word/2010/wordprocessingGroup" xmlns:wpi="http://schemas.microsoft.com/office/word/2010/wordprocessingInk" xmlns:wne="http://schemas.microsoft.com/office/word/2006/wordml" xmlns:wps="http://schemas.microsoft.com/office/word/2010/wordprocessingShape" mc:Ignorable="w14 w15 w16se wp14">
   <w:p>
     <w:pPr>
       <w:pStyle w:val="Footer"/>
@@ -2610,7 +2689,7 @@
 </file>
 
 <file path=word/footer3.xml><?xml version="1.0" encoding="utf-8"?>
-<w:ftr xmlns:wpc="http://schemas.microsoft.com/office/word/2010/wordprocessingCanvas" xmlns:mo="http://schemas.microsoft.com/office/mac/office/2008/main" xmlns:mc="http://schemas.openxmlformats.org/markup-compatibility/2006" xmlns:mv="urn:schemas-microsoft-com:mac:vml" xmlns:o="urn:schemas-microsoft-com:office:office" xmlns:r="http://schemas.openxmlformats.org/officeDocument/2006/relationships" xmlns:m="http://schemas.openxmlformats.org/officeDocument/2006/math" xmlns:v="urn:schemas-microsoft-com:vml" xmlns:wp14="http://schemas.microsoft.com/office/word/2010/wordprocessingDrawing" xmlns:wp="http://schemas.openxmlformats.org/drawingml/2006/wordprocessingDrawing" xmlns:w10="urn:schemas-microsoft-com:office:word" xmlns:w="http://schemas.openxmlformats.org/wordprocessingml/2006/main" xmlns:w14="http://schemas.microsoft.com/office/word/2010/wordml" xmlns:wpg="http://schemas.microsoft.com/office/word/2010/wordprocessingGroup" xmlns:wpi="http://schemas.microsoft.com/office/word/2010/wordprocessingInk" xmlns:wne="http://schemas.microsoft.com/office/word/2006/wordml" xmlns:wps="http://schemas.microsoft.com/office/word/2010/wordprocessingShape" mc:Ignorable="w14 wp14">
+<w:ftr xmlns:wpc="http://schemas.microsoft.com/office/word/2010/wordprocessingCanvas" xmlns:cx="http://schemas.microsoft.com/office/drawing/2014/chartex" xmlns:cx1="http://schemas.microsoft.com/office/drawing/2015/9/8/chartex" xmlns:cx2="http://schemas.microsoft.com/office/drawing/2015/10/21/chartex" xmlns:cx3="http://schemas.microsoft.com/office/drawing/2016/5/9/chartex" xmlns:cx4="http://schemas.microsoft.com/office/drawing/2016/5/10/chartex" xmlns:cx5="http://schemas.microsoft.com/office/drawing/2016/5/11/chartex" xmlns:cx6="http://schemas.microsoft.com/office/drawing/2016/5/12/chartex" xmlns:cx7="http://schemas.microsoft.com/office/drawing/2016/5/13/chartex" xmlns:cx8="http://schemas.microsoft.com/office/drawing/2016/5/14/chartex" xmlns:mc="http://schemas.openxmlformats.org/markup-compatibility/2006" xmlns:aink="http://schemas.microsoft.com/office/drawing/2016/ink" xmlns:am3d="http://schemas.microsoft.com/office/drawing/2017/model3d" xmlns:o="urn:schemas-microsoft-com:office:office" xmlns:r="http://schemas.openxmlformats.org/officeDocument/2006/relationships" xmlns:m="http://schemas.openxmlformats.org/officeDocument/2006/math" xmlns:v="urn:schemas-microsoft-com:vml" xmlns:wp14="http://schemas.microsoft.com/office/word/2010/wordprocessingDrawing" xmlns:wp="http://schemas.openxmlformats.org/drawingml/2006/wordprocessingDrawing" xmlns:w10="urn:schemas-microsoft-com:office:word" xmlns:w="http://schemas.openxmlformats.org/wordprocessingml/2006/main" xmlns:w14="http://schemas.microsoft.com/office/word/2010/wordml" xmlns:w15="http://schemas.microsoft.com/office/word/2012/wordml" xmlns:w16se="http://schemas.microsoft.com/office/word/2015/wordml/symex" xmlns:wpg="http://schemas.microsoft.com/office/word/2010/wordprocessingGroup" xmlns:wpi="http://schemas.microsoft.com/office/word/2010/wordprocessingInk" xmlns:wne="http://schemas.microsoft.com/office/word/2006/wordml" xmlns:wps="http://schemas.microsoft.com/office/word/2010/wordprocessingShape" mc:Ignorable="w14 w15 w16se wp14">
   <w:p>
     <w:pPr>
       <w:pStyle w:val="Footer"/>
@@ -2637,7 +2716,7 @@
 </file>
 
 <file path=word/footer4.xml><?xml version="1.0" encoding="utf-8"?>
-<w:ftr xmlns:wpc="http://schemas.microsoft.com/office/word/2010/wordprocessingCanvas" xmlns:mo="http://schemas.microsoft.com/office/mac/office/2008/main" xmlns:mc="http://schemas.openxmlformats.org/markup-compatibility/2006" xmlns:mv="urn:schemas-microsoft-com:mac:vml" xmlns:o="urn:schemas-microsoft-com:office:office" xmlns:r="http://schemas.openxmlformats.org/officeDocument/2006/relationships" xmlns:m="http://schemas.openxmlformats.org/officeDocument/2006/math" xmlns:v="urn:schemas-microsoft-com:vml" xmlns:wp14="http://schemas.microsoft.com/office/word/2010/wordprocessingDrawing" xmlns:wp="http://schemas.openxmlformats.org/drawingml/2006/wordprocessingDrawing" xmlns:w10="urn:schemas-microsoft-com:office:word" xmlns:w="http://schemas.openxmlformats.org/wordprocessingml/2006/main" xmlns:w14="http://schemas.microsoft.com/office/word/2010/wordml" xmlns:wpg="http://schemas.microsoft.com/office/word/2010/wordprocessingGroup" xmlns:wpi="http://schemas.microsoft.com/office/word/2010/wordprocessingInk" xmlns:wne="http://schemas.microsoft.com/office/word/2006/wordml" xmlns:wps="http://schemas.microsoft.com/office/word/2010/wordprocessingShape" mc:Ignorable="w14 wp14">
+<w:ftr xmlns:wpc="http://schemas.microsoft.com/office/word/2010/wordprocessingCanvas" xmlns:cx="http://schemas.microsoft.com/office/drawing/2014/chartex" xmlns:cx1="http://schemas.microsoft.com/office/drawing/2015/9/8/chartex" xmlns:cx2="http://schemas.microsoft.com/office/drawing/2015/10/21/chartex" xmlns:cx3="http://schemas.microsoft.com/office/drawing/2016/5/9/chartex" xmlns:cx4="http://schemas.microsoft.com/office/drawing/2016/5/10/chartex" xmlns:cx5="http://schemas.microsoft.com/office/drawing/2016/5/11/chartex" xmlns:cx6="http://schemas.microsoft.com/office/drawing/2016/5/12/chartex" xmlns:cx7="http://schemas.microsoft.com/office/drawing/2016/5/13/chartex" xmlns:cx8="http://schemas.microsoft.com/office/drawing/2016/5/14/chartex" xmlns:mc="http://schemas.openxmlformats.org/markup-compatibility/2006" xmlns:aink="http://schemas.microsoft.com/office/drawing/2016/ink" xmlns:am3d="http://schemas.microsoft.com/office/drawing/2017/model3d" xmlns:o="urn:schemas-microsoft-com:office:office" xmlns:r="http://schemas.openxmlformats.org/officeDocument/2006/relationships" xmlns:m="http://schemas.openxmlformats.org/officeDocument/2006/math" xmlns:v="urn:schemas-microsoft-com:vml" xmlns:wp14="http://schemas.microsoft.com/office/word/2010/wordprocessingDrawing" xmlns:wp="http://schemas.openxmlformats.org/drawingml/2006/wordprocessingDrawing" xmlns:w10="urn:schemas-microsoft-com:office:word" xmlns:w="http://schemas.openxmlformats.org/wordprocessingml/2006/main" xmlns:w14="http://schemas.microsoft.com/office/word/2010/wordml" xmlns:w15="http://schemas.microsoft.com/office/word/2012/wordml" xmlns:w16se="http://schemas.microsoft.com/office/word/2015/wordml/symex" xmlns:wpg="http://schemas.microsoft.com/office/word/2010/wordprocessingGroup" xmlns:wpi="http://schemas.microsoft.com/office/word/2010/wordprocessingInk" xmlns:wne="http://schemas.microsoft.com/office/word/2006/wordml" xmlns:wps="http://schemas.microsoft.com/office/word/2010/wordprocessingShape" mc:Ignorable="w14 w15 w16se wp14">
   <w:p>
     <w:pPr>
       <w:pStyle w:val="Footer"/>
@@ -2810,7 +2889,7 @@
 </file>
 
 <file path=word/footnotes.xml><?xml version="1.0" encoding="utf-8"?>
-<w:footnotes xmlns:wpc="http://schemas.microsoft.com/office/word/2010/wordprocessingCanvas" xmlns:mo="http://schemas.microsoft.com/office/mac/office/2008/main" xmlns:mc="http://schemas.openxmlformats.org/markup-compatibility/2006" xmlns:mv="urn:schemas-microsoft-com:mac:vml" xmlns:o="urn:schemas-microsoft-com:office:office" xmlns:r="http://schemas.openxmlformats.org/officeDocument/2006/relationships" xmlns:m="http://schemas.openxmlformats.org/officeDocument/2006/math" xmlns:v="urn:schemas-microsoft-com:vml" xmlns:wp14="http://schemas.microsoft.com/office/word/2010/wordprocessingDrawing" xmlns:wp="http://schemas.openxmlformats.org/drawingml/2006/wordprocessingDrawing" xmlns:w10="urn:schemas-microsoft-com:office:word" xmlns:w="http://schemas.openxmlformats.org/wordprocessingml/2006/main" xmlns:w14="http://schemas.microsoft.com/office/word/2010/wordml" xmlns:wpg="http://schemas.microsoft.com/office/word/2010/wordprocessingGroup" xmlns:wpi="http://schemas.microsoft.com/office/word/2010/wordprocessingInk" xmlns:wne="http://schemas.microsoft.com/office/word/2006/wordml" xmlns:wps="http://schemas.microsoft.com/office/word/2010/wordprocessingShape" mc:Ignorable="w14 wp14">
+<w:footnotes xmlns:wpc="http://schemas.microsoft.com/office/word/2010/wordprocessingCanvas" xmlns:cx="http://schemas.microsoft.com/office/drawing/2014/chartex" xmlns:cx1="http://schemas.microsoft.com/office/drawing/2015/9/8/chartex" xmlns:cx2="http://schemas.microsoft.com/office/drawing/2015/10/21/chartex" xmlns:cx3="http://schemas.microsoft.com/office/drawing/2016/5/9/chartex" xmlns:cx4="http://schemas.microsoft.com/office/drawing/2016/5/10/chartex" xmlns:cx5="http://schemas.microsoft.com/office/drawing/2016/5/11/chartex" xmlns:cx6="http://schemas.microsoft.com/office/drawing/2016/5/12/chartex" xmlns:cx7="http://schemas.microsoft.com/office/drawing/2016/5/13/chartex" xmlns:cx8="http://schemas.microsoft.com/office/drawing/2016/5/14/chartex" xmlns:mc="http://schemas.openxmlformats.org/markup-compatibility/2006" xmlns:aink="http://schemas.microsoft.com/office/drawing/2016/ink" xmlns:am3d="http://schemas.microsoft.com/office/drawing/2017/model3d" xmlns:o="urn:schemas-microsoft-com:office:office" xmlns:r="http://schemas.openxmlformats.org/officeDocument/2006/relationships" xmlns:m="http://schemas.openxmlformats.org/officeDocument/2006/math" xmlns:v="urn:schemas-microsoft-com:vml" xmlns:wp14="http://schemas.microsoft.com/office/word/2010/wordprocessingDrawing" xmlns:wp="http://schemas.openxmlformats.org/drawingml/2006/wordprocessingDrawing" xmlns:w10="urn:schemas-microsoft-com:office:word" xmlns:w="http://schemas.openxmlformats.org/wordprocessingml/2006/main" xmlns:w14="http://schemas.microsoft.com/office/word/2010/wordml" xmlns:w15="http://schemas.microsoft.com/office/word/2012/wordml" xmlns:w16se="http://schemas.microsoft.com/office/word/2015/wordml/symex" xmlns:wpg="http://schemas.microsoft.com/office/word/2010/wordprocessingGroup" xmlns:wpi="http://schemas.microsoft.com/office/word/2010/wordprocessingInk" xmlns:wne="http://schemas.microsoft.com/office/word/2006/wordml" xmlns:wps="http://schemas.microsoft.com/office/word/2010/wordprocessingShape" mc:Ignorable="w14 w15 w16se wp14">
   <w:footnote w:type="separator" w:id="-1">
     <w:p>
       <w:r>
@@ -2829,7 +2908,7 @@
 </file>
 
 <file path=word/header1.xml><?xml version="1.0" encoding="utf-8"?>
-<w:hdr xmlns:wpc="http://schemas.microsoft.com/office/word/2010/wordprocessingCanvas" xmlns:mo="http://schemas.microsoft.com/office/mac/office/2008/main" xmlns:mc="http://schemas.openxmlformats.org/markup-compatibility/2006" xmlns:mv="urn:schemas-microsoft-com:mac:vml" xmlns:o="urn:schemas-microsoft-com:office:office" xmlns:r="http://schemas.openxmlformats.org/officeDocument/2006/relationships" xmlns:m="http://schemas.openxmlformats.org/officeDocument/2006/math" xmlns:v="urn:schemas-microsoft-com:vml" xmlns:wp14="http://schemas.microsoft.com/office/word/2010/wordprocessingDrawing" xmlns:wp="http://schemas.openxmlformats.org/drawingml/2006/wordprocessingDrawing" xmlns:w10="urn:schemas-microsoft-com:office:word" xmlns:w="http://schemas.openxmlformats.org/wordprocessingml/2006/main" xmlns:w14="http://schemas.microsoft.com/office/word/2010/wordml" xmlns:wpg="http://schemas.microsoft.com/office/word/2010/wordprocessingGroup" xmlns:wpi="http://schemas.microsoft.com/office/word/2010/wordprocessingInk" xmlns:wne="http://schemas.microsoft.com/office/word/2006/wordml" xmlns:wps="http://schemas.microsoft.com/office/word/2010/wordprocessingShape" mc:Ignorable="w14 wp14">
+<w:hdr xmlns:wpc="http://schemas.microsoft.com/office/word/2010/wordprocessingCanvas" xmlns:cx="http://schemas.microsoft.com/office/drawing/2014/chartex" xmlns:cx1="http://schemas.microsoft.com/office/drawing/2015/9/8/chartex" xmlns:cx2="http://schemas.microsoft.com/office/drawing/2015/10/21/chartex" xmlns:cx3="http://schemas.microsoft.com/office/drawing/2016/5/9/chartex" xmlns:cx4="http://schemas.microsoft.com/office/drawing/2016/5/10/chartex" xmlns:cx5="http://schemas.microsoft.com/office/drawing/2016/5/11/chartex" xmlns:cx6="http://schemas.microsoft.com/office/drawing/2016/5/12/chartex" xmlns:cx7="http://schemas.microsoft.com/office/drawing/2016/5/13/chartex" xmlns:cx8="http://schemas.microsoft.com/office/drawing/2016/5/14/chartex" xmlns:mc="http://schemas.openxmlformats.org/markup-compatibility/2006" xmlns:aink="http://schemas.microsoft.com/office/drawing/2016/ink" xmlns:am3d="http://schemas.microsoft.com/office/drawing/2017/model3d" xmlns:o="urn:schemas-microsoft-com:office:office" xmlns:r="http://schemas.openxmlformats.org/officeDocument/2006/relationships" xmlns:m="http://schemas.openxmlformats.org/officeDocument/2006/math" xmlns:v="urn:schemas-microsoft-com:vml" xmlns:wp14="http://schemas.microsoft.com/office/word/2010/wordprocessingDrawing" xmlns:wp="http://schemas.openxmlformats.org/drawingml/2006/wordprocessingDrawing" xmlns:w10="urn:schemas-microsoft-com:office:word" xmlns:w="http://schemas.openxmlformats.org/wordprocessingml/2006/main" xmlns:w14="http://schemas.microsoft.com/office/word/2010/wordml" xmlns:w15="http://schemas.microsoft.com/office/word/2012/wordml" xmlns:w16se="http://schemas.microsoft.com/office/word/2015/wordml/symex" xmlns:wpg="http://schemas.microsoft.com/office/word/2010/wordprocessingGroup" xmlns:wpi="http://schemas.microsoft.com/office/word/2010/wordprocessingInk" xmlns:wne="http://schemas.microsoft.com/office/word/2006/wordml" xmlns:wps="http://schemas.microsoft.com/office/word/2010/wordprocessingShape" mc:Ignorable="w14 w15 w16se wp14">
   <w:p>
     <w:pPr>
       <w:pStyle w:val="Header"/>
@@ -3075,7 +3154,7 @@
 </file>
 
 <file path=word/header2.xml><?xml version="1.0" encoding="utf-8"?>
-<w:hdr xmlns:wpc="http://schemas.microsoft.com/office/word/2010/wordprocessingCanvas" xmlns:mo="http://schemas.microsoft.com/office/mac/office/2008/main" xmlns:mc="http://schemas.openxmlformats.org/markup-compatibility/2006" xmlns:mv="urn:schemas-microsoft-com:mac:vml" xmlns:o="urn:schemas-microsoft-com:office:office" xmlns:r="http://schemas.openxmlformats.org/officeDocument/2006/relationships" xmlns:m="http://schemas.openxmlformats.org/officeDocument/2006/math" xmlns:v="urn:schemas-microsoft-com:vml" xmlns:wp14="http://schemas.microsoft.com/office/word/2010/wordprocessingDrawing" xmlns:wp="http://schemas.openxmlformats.org/drawingml/2006/wordprocessingDrawing" xmlns:w10="urn:schemas-microsoft-com:office:word" xmlns:w="http://schemas.openxmlformats.org/wordprocessingml/2006/main" xmlns:w14="http://schemas.microsoft.com/office/word/2010/wordml" xmlns:wpg="http://schemas.microsoft.com/office/word/2010/wordprocessingGroup" xmlns:wpi="http://schemas.microsoft.com/office/word/2010/wordprocessingInk" xmlns:wne="http://schemas.microsoft.com/office/word/2006/wordml" xmlns:wps="http://schemas.microsoft.com/office/word/2010/wordprocessingShape" mc:Ignorable="w14 wp14">
+<w:hdr xmlns:wpc="http://schemas.microsoft.com/office/word/2010/wordprocessingCanvas" xmlns:cx="http://schemas.microsoft.com/office/drawing/2014/chartex" xmlns:cx1="http://schemas.microsoft.com/office/drawing/2015/9/8/chartex" xmlns:cx2="http://schemas.microsoft.com/office/drawing/2015/10/21/chartex" xmlns:cx3="http://schemas.microsoft.com/office/drawing/2016/5/9/chartex" xmlns:cx4="http://schemas.microsoft.com/office/drawing/2016/5/10/chartex" xmlns:cx5="http://schemas.microsoft.com/office/drawing/2016/5/11/chartex" xmlns:cx6="http://schemas.microsoft.com/office/drawing/2016/5/12/chartex" xmlns:cx7="http://schemas.microsoft.com/office/drawing/2016/5/13/chartex" xmlns:cx8="http://schemas.microsoft.com/office/drawing/2016/5/14/chartex" xmlns:mc="http://schemas.openxmlformats.org/markup-compatibility/2006" xmlns:aink="http://schemas.microsoft.com/office/drawing/2016/ink" xmlns:am3d="http://schemas.microsoft.com/office/drawing/2017/model3d" xmlns:o="urn:schemas-microsoft-com:office:office" xmlns:r="http://schemas.openxmlformats.org/officeDocument/2006/relationships" xmlns:m="http://schemas.openxmlformats.org/officeDocument/2006/math" xmlns:v="urn:schemas-microsoft-com:vml" xmlns:wp14="http://schemas.microsoft.com/office/word/2010/wordprocessingDrawing" xmlns:wp="http://schemas.openxmlformats.org/drawingml/2006/wordprocessingDrawing" xmlns:w10="urn:schemas-microsoft-com:office:word" xmlns:w="http://schemas.openxmlformats.org/wordprocessingml/2006/main" xmlns:w14="http://schemas.microsoft.com/office/word/2010/wordml" xmlns:w15="http://schemas.microsoft.com/office/word/2012/wordml" xmlns:w16se="http://schemas.microsoft.com/office/word/2015/wordml/symex" xmlns:wpg="http://schemas.microsoft.com/office/word/2010/wordprocessingGroup" xmlns:wpi="http://schemas.microsoft.com/office/word/2010/wordprocessingInk" xmlns:wne="http://schemas.microsoft.com/office/word/2006/wordml" xmlns:wps="http://schemas.microsoft.com/office/word/2010/wordprocessingShape" mc:Ignorable="w14 w15 w16se wp14">
   <w:p>
     <w:pPr>
       <w:pStyle w:val="Header"/>
@@ -3138,7 +3217,7 @@
 </file>
 
 <file path=word/header3.xml><?xml version="1.0" encoding="utf-8"?>
-<w:hdr xmlns:wpc="http://schemas.microsoft.com/office/word/2010/wordprocessingCanvas" xmlns:mo="http://schemas.microsoft.com/office/mac/office/2008/main" xmlns:mc="http://schemas.openxmlformats.org/markup-compatibility/2006" xmlns:mv="urn:schemas-microsoft-com:mac:vml" xmlns:o="urn:schemas-microsoft-com:office:office" xmlns:r="http://schemas.openxmlformats.org/officeDocument/2006/relationships" xmlns:m="http://schemas.openxmlformats.org/officeDocument/2006/math" xmlns:v="urn:schemas-microsoft-com:vml" xmlns:wp14="http://schemas.microsoft.com/office/word/2010/wordprocessingDrawing" xmlns:wp="http://schemas.openxmlformats.org/drawingml/2006/wordprocessingDrawing" xmlns:w10="urn:schemas-microsoft-com:office:word" xmlns:w="http://schemas.openxmlformats.org/wordprocessingml/2006/main" xmlns:w14="http://schemas.microsoft.com/office/word/2010/wordml" xmlns:wpg="http://schemas.microsoft.com/office/word/2010/wordprocessingGroup" xmlns:wpi="http://schemas.microsoft.com/office/word/2010/wordprocessingInk" xmlns:wne="http://schemas.microsoft.com/office/word/2006/wordml" xmlns:wps="http://schemas.microsoft.com/office/word/2010/wordprocessingShape" mc:Ignorable="w14 wp14">
+<w:hdr xmlns:wpc="http://schemas.microsoft.com/office/word/2010/wordprocessingCanvas" xmlns:cx="http://schemas.microsoft.com/office/drawing/2014/chartex" xmlns:cx1="http://schemas.microsoft.com/office/drawing/2015/9/8/chartex" xmlns:cx2="http://schemas.microsoft.com/office/drawing/2015/10/21/chartex" xmlns:cx3="http://schemas.microsoft.com/office/drawing/2016/5/9/chartex" xmlns:cx4="http://schemas.microsoft.com/office/drawing/2016/5/10/chartex" xmlns:cx5="http://schemas.microsoft.com/office/drawing/2016/5/11/chartex" xmlns:cx6="http://schemas.microsoft.com/office/drawing/2016/5/12/chartex" xmlns:cx7="http://schemas.microsoft.com/office/drawing/2016/5/13/chartex" xmlns:cx8="http://schemas.microsoft.com/office/drawing/2016/5/14/chartex" xmlns:mc="http://schemas.openxmlformats.org/markup-compatibility/2006" xmlns:aink="http://schemas.microsoft.com/office/drawing/2016/ink" xmlns:am3d="http://schemas.microsoft.com/office/drawing/2017/model3d" xmlns:o="urn:schemas-microsoft-com:office:office" xmlns:r="http://schemas.openxmlformats.org/officeDocument/2006/relationships" xmlns:m="http://schemas.openxmlformats.org/officeDocument/2006/math" xmlns:v="urn:schemas-microsoft-com:vml" xmlns:wp14="http://schemas.microsoft.com/office/word/2010/wordprocessingDrawing" xmlns:wp="http://schemas.openxmlformats.org/drawingml/2006/wordprocessingDrawing" xmlns:w10="urn:schemas-microsoft-com:office:word" xmlns:w="http://schemas.openxmlformats.org/wordprocessingml/2006/main" xmlns:w14="http://schemas.microsoft.com/office/word/2010/wordml" xmlns:w15="http://schemas.microsoft.com/office/word/2012/wordml" xmlns:w16se="http://schemas.microsoft.com/office/word/2015/wordml/symex" xmlns:wpg="http://schemas.microsoft.com/office/word/2010/wordprocessingGroup" xmlns:wpi="http://schemas.microsoft.com/office/word/2010/wordprocessingInk" xmlns:wne="http://schemas.microsoft.com/office/word/2006/wordml" xmlns:wps="http://schemas.microsoft.com/office/word/2010/wordprocessingShape" mc:Ignorable="w14 w15 w16se wp14">
   <w:p>
     <w:pPr>
       <w:pStyle w:val="Header"/>
@@ -3182,8 +3261,8 @@
 </file>
 
 <file path=word/numbering.xml><?xml version="1.0" encoding="utf-8"?>
-<w:numbering xmlns:wpc="http://schemas.microsoft.com/office/word/2010/wordprocessingCanvas" xmlns:mo="http://schemas.microsoft.com/office/mac/office/2008/main" xmlns:mc="http://schemas.openxmlformats.org/markup-compatibility/2006" xmlns:mv="urn:schemas-microsoft-com:mac:vml" xmlns:o="urn:schemas-microsoft-com:office:office" xmlns:r="http://schemas.openxmlformats.org/officeDocument/2006/relationships" xmlns:m="http://schemas.openxmlformats.org/officeDocument/2006/math" xmlns:v="urn:schemas-microsoft-com:vml" xmlns:wp14="http://schemas.microsoft.com/office/word/2010/wordprocessingDrawing" xmlns:wp="http://schemas.openxmlformats.org/drawingml/2006/wordprocessingDrawing" xmlns:w10="urn:schemas-microsoft-com:office:word" xmlns:w="http://schemas.openxmlformats.org/wordprocessingml/2006/main" xmlns:w14="http://schemas.microsoft.com/office/word/2010/wordml" xmlns:wpg="http://schemas.microsoft.com/office/word/2010/wordprocessingGroup" xmlns:wpi="http://schemas.microsoft.com/office/word/2010/wordprocessingInk" xmlns:wne="http://schemas.microsoft.com/office/word/2006/wordml" xmlns:wps="http://schemas.microsoft.com/office/word/2010/wordprocessingShape" mc:Ignorable="w14 wp14">
-  <w:abstractNum w:abstractNumId="0">
+<w:numbering xmlns:wpc="http://schemas.microsoft.com/office/word/2010/wordprocessingCanvas" xmlns:cx="http://schemas.microsoft.com/office/drawing/2014/chartex" xmlns:cx1="http://schemas.microsoft.com/office/drawing/2015/9/8/chartex" xmlns:cx2="http://schemas.microsoft.com/office/drawing/2015/10/21/chartex" xmlns:cx3="http://schemas.microsoft.com/office/drawing/2016/5/9/chartex" xmlns:cx4="http://schemas.microsoft.com/office/drawing/2016/5/10/chartex" xmlns:cx5="http://schemas.microsoft.com/office/drawing/2016/5/11/chartex" xmlns:cx6="http://schemas.microsoft.com/office/drawing/2016/5/12/chartex" xmlns:cx7="http://schemas.microsoft.com/office/drawing/2016/5/13/chartex" xmlns:cx8="http://schemas.microsoft.com/office/drawing/2016/5/14/chartex" xmlns:mc="http://schemas.openxmlformats.org/markup-compatibility/2006" xmlns:aink="http://schemas.microsoft.com/office/drawing/2016/ink" xmlns:am3d="http://schemas.microsoft.com/office/drawing/2017/model3d" xmlns:o="urn:schemas-microsoft-com:office:office" xmlns:r="http://schemas.openxmlformats.org/officeDocument/2006/relationships" xmlns:m="http://schemas.openxmlformats.org/officeDocument/2006/math" xmlns:v="urn:schemas-microsoft-com:vml" xmlns:wp14="http://schemas.microsoft.com/office/word/2010/wordprocessingDrawing" xmlns:wp="http://schemas.openxmlformats.org/drawingml/2006/wordprocessingDrawing" xmlns:w10="urn:schemas-microsoft-com:office:word" xmlns:w="http://schemas.openxmlformats.org/wordprocessingml/2006/main" xmlns:w14="http://schemas.microsoft.com/office/word/2010/wordml" xmlns:w15="http://schemas.microsoft.com/office/word/2012/wordml" xmlns:w16se="http://schemas.microsoft.com/office/word/2015/wordml/symex" xmlns:wpg="http://schemas.microsoft.com/office/word/2010/wordprocessingGroup" xmlns:wpi="http://schemas.microsoft.com/office/word/2010/wordprocessingInk" xmlns:wne="http://schemas.microsoft.com/office/word/2006/wordml" xmlns:wps="http://schemas.microsoft.com/office/word/2010/wordprocessingShape" mc:Ignorable="w14 w15 w16se wp14">
+  <w:abstractNum w:abstractNumId="0" w15:restartNumberingAfterBreak="0">
     <w:nsid w:val="FFFFFF1D"/>
     <w:multiLevelType w:val="multilevel"/>
     <w:tmpl w:val="99DC157A"/>
@@ -3323,7 +3402,7 @@
       </w:rPr>
     </w:lvl>
   </w:abstractNum>
-  <w:abstractNum w:abstractNumId="1">
+  <w:abstractNum w:abstractNumId="1" w15:restartNumberingAfterBreak="0">
     <w:nsid w:val="06103D38"/>
     <w:multiLevelType w:val="hybridMultilevel"/>
     <w:tmpl w:val="F9F6F83C"/>
@@ -3436,7 +3515,7 @@
       </w:rPr>
     </w:lvl>
   </w:abstractNum>
-  <w:abstractNum w:abstractNumId="2">
+  <w:abstractNum w:abstractNumId="2" w15:restartNumberingAfterBreak="0">
     <w:nsid w:val="0B7A7473"/>
     <w:multiLevelType w:val="multilevel"/>
     <w:tmpl w:val="0409001F"/>
@@ -3522,7 +3601,7 @@
       </w:pPr>
     </w:lvl>
   </w:abstractNum>
-  <w:abstractNum w:abstractNumId="3">
+  <w:abstractNum w:abstractNumId="3" w15:restartNumberingAfterBreak="0">
     <w:nsid w:val="17293ECA"/>
     <w:multiLevelType w:val="hybridMultilevel"/>
     <w:tmpl w:val="D0D620D8"/>
@@ -3663,7 +3742,7 @@
       </w:rPr>
     </w:lvl>
   </w:abstractNum>
-  <w:abstractNum w:abstractNumId="4">
+  <w:abstractNum w:abstractNumId="4" w15:restartNumberingAfterBreak="0">
     <w:nsid w:val="1A671EA3"/>
     <w:multiLevelType w:val="hybridMultilevel"/>
     <w:tmpl w:val="FF506032"/>
@@ -3749,7 +3828,7 @@
       </w:pPr>
     </w:lvl>
   </w:abstractNum>
-  <w:abstractNum w:abstractNumId="5">
+  <w:abstractNum w:abstractNumId="5" w15:restartNumberingAfterBreak="0">
     <w:nsid w:val="36046D80"/>
     <w:multiLevelType w:val="hybridMultilevel"/>
     <w:tmpl w:val="43021EAA"/>
@@ -3839,7 +3918,7 @@
       </w:pPr>
     </w:lvl>
   </w:abstractNum>
-  <w:abstractNum w:abstractNumId="6">
+  <w:abstractNum w:abstractNumId="6" w15:restartNumberingAfterBreak="0">
     <w:nsid w:val="37DC1EC6"/>
     <w:multiLevelType w:val="multilevel"/>
     <w:tmpl w:val="B1941240"/>
@@ -3991,7 +4070,7 @@
       </w:rPr>
     </w:lvl>
   </w:abstractNum>
-  <w:abstractNum w:abstractNumId="7">
+  <w:abstractNum w:abstractNumId="7" w15:restartNumberingAfterBreak="0">
     <w:nsid w:val="3B061D28"/>
     <w:multiLevelType w:val="hybridMultilevel"/>
     <w:tmpl w:val="56CAECD0"/>
@@ -4077,7 +4156,7 @@
       </w:pPr>
     </w:lvl>
   </w:abstractNum>
-  <w:abstractNum w:abstractNumId="8">
+  <w:abstractNum w:abstractNumId="8" w15:restartNumberingAfterBreak="0">
     <w:nsid w:val="3D825F45"/>
     <w:multiLevelType w:val="hybridMultilevel"/>
     <w:tmpl w:val="32AC5334"/>
@@ -4190,7 +4269,7 @@
       </w:rPr>
     </w:lvl>
   </w:abstractNum>
-  <w:abstractNum w:abstractNumId="9">
+  <w:abstractNum w:abstractNumId="9" w15:restartNumberingAfterBreak="0">
     <w:nsid w:val="5AAE0FFE"/>
     <w:multiLevelType w:val="hybridMultilevel"/>
     <w:tmpl w:val="977632B8"/>
@@ -4311,7 +4390,7 @@
       </w:pPr>
     </w:lvl>
   </w:abstractNum>
-  <w:abstractNum w:abstractNumId="10">
+  <w:abstractNum w:abstractNumId="10" w15:restartNumberingAfterBreak="0">
     <w:nsid w:val="5E78757F"/>
     <w:multiLevelType w:val="hybridMultilevel"/>
     <w:tmpl w:val="AA609FD2"/>
@@ -4401,7 +4480,7 @@
       </w:pPr>
     </w:lvl>
   </w:abstractNum>
-  <w:abstractNum w:abstractNumId="11">
+  <w:abstractNum w:abstractNumId="11" w15:restartNumberingAfterBreak="0">
     <w:nsid w:val="63672FBE"/>
     <w:multiLevelType w:val="hybridMultilevel"/>
     <w:tmpl w:val="B5B68B48"/>
@@ -4514,7 +4593,7 @@
       </w:rPr>
     </w:lvl>
   </w:abstractNum>
-  <w:abstractNum w:abstractNumId="12">
+  <w:abstractNum w:abstractNumId="12" w15:restartNumberingAfterBreak="0">
     <w:nsid w:val="6E53289F"/>
     <w:multiLevelType w:val="hybridMultilevel"/>
     <w:tmpl w:val="2DC06A1C"/>
@@ -4698,7 +4777,7 @@
 </file>
 
 <file path=word/styles.xml><?xml version="1.0" encoding="utf-8"?>
-<w:styles xmlns:mc="http://schemas.openxmlformats.org/markup-compatibility/2006" xmlns:r="http://schemas.openxmlformats.org/officeDocument/2006/relationships" xmlns:w="http://schemas.openxmlformats.org/wordprocessingml/2006/main" xmlns:w14="http://schemas.microsoft.com/office/word/2010/wordml" mc:Ignorable="w14">
+<w:styles xmlns:mc="http://schemas.openxmlformats.org/markup-compatibility/2006" xmlns:r="http://schemas.openxmlformats.org/officeDocument/2006/relationships" xmlns:w="http://schemas.openxmlformats.org/wordprocessingml/2006/main" xmlns:w14="http://schemas.microsoft.com/office/word/2010/wordml" xmlns:w15="http://schemas.microsoft.com/office/word/2012/wordml" xmlns:w16se="http://schemas.microsoft.com/office/word/2015/wordml/symex" mc:Ignorable="w14 w15 w16se">
   <w:docDefaults>
     <w:rPrDefault>
       <w:rPr>
@@ -4708,36 +4787,154 @@
     </w:rPrDefault>
     <w:pPrDefault/>
   </w:docDefaults>
-  <w:latentStyles w:defLockedState="0" w:defUIPriority="0" w:defSemiHidden="0" w:defUnhideWhenUsed="0" w:defQFormat="0" w:count="276">
+  <w:latentStyles w:defLockedState="0" w:defUIPriority="0" w:defSemiHidden="0" w:defUnhideWhenUsed="0" w:defQFormat="0" w:count="375">
     <w:lsdException w:name="Normal" w:qFormat="1"/>
     <w:lsdException w:name="heading 1" w:qFormat="1"/>
     <w:lsdException w:name="heading 2" w:qFormat="1"/>
     <w:lsdException w:name="heading 3" w:qFormat="1"/>
     <w:lsdException w:name="heading 4" w:qFormat="1"/>
     <w:lsdException w:name="heading 5" w:qFormat="1"/>
-    <w:lsdException w:name="heading 6" w:qFormat="1"/>
+    <w:lsdException w:name="heading 6" w:semiHidden="1" w:unhideWhenUsed="1" w:qFormat="1"/>
     <w:lsdException w:name="heading 7" w:qFormat="1"/>
     <w:lsdException w:name="heading 8" w:qFormat="1"/>
     <w:lsdException w:name="heading 9" w:qFormat="1"/>
-    <w:lsdException w:name="toc 1" w:uiPriority="39"/>
-    <w:lsdException w:name="toc 2" w:uiPriority="39"/>
-    <w:lsdException w:name="toc 4" w:uiPriority="39"/>
-    <w:lsdException w:name="caption" w:qFormat="1"/>
+    <w:lsdException w:name="index 3" w:semiHidden="1" w:unhideWhenUsed="1"/>
+    <w:lsdException w:name="index 4" w:semiHidden="1" w:unhideWhenUsed="1"/>
+    <w:lsdException w:name="index 5" w:semiHidden="1" w:unhideWhenUsed="1"/>
+    <w:lsdException w:name="index 6" w:semiHidden="1" w:unhideWhenUsed="1"/>
+    <w:lsdException w:name="index 7" w:semiHidden="1" w:unhideWhenUsed="1"/>
+    <w:lsdException w:name="index 8" w:semiHidden="1" w:unhideWhenUsed="1"/>
+    <w:lsdException w:name="index 9" w:semiHidden="1" w:unhideWhenUsed="1"/>
+    <w:lsdException w:name="toc 1" w:semiHidden="1" w:uiPriority="39" w:unhideWhenUsed="1"/>
+    <w:lsdException w:name="toc 2" w:semiHidden="1" w:uiPriority="39" w:unhideWhenUsed="1"/>
+    <w:lsdException w:name="toc 3" w:semiHidden="1" w:unhideWhenUsed="1"/>
+    <w:lsdException w:name="toc 4" w:semiHidden="1" w:uiPriority="39" w:unhideWhenUsed="1"/>
+    <w:lsdException w:name="toc 5" w:semiHidden="1" w:unhideWhenUsed="1"/>
+    <w:lsdException w:name="toc 6" w:semiHidden="1" w:unhideWhenUsed="1"/>
+    <w:lsdException w:name="toc 7" w:semiHidden="1" w:unhideWhenUsed="1"/>
+    <w:lsdException w:name="toc 8" w:semiHidden="1" w:unhideWhenUsed="1"/>
+    <w:lsdException w:name="toc 9" w:semiHidden="1" w:unhideWhenUsed="1"/>
+    <w:lsdException w:name="Normal Indent" w:semiHidden="1" w:unhideWhenUsed="1"/>
+    <w:lsdException w:name="footnote text" w:semiHidden="1" w:unhideWhenUsed="1"/>
+    <w:lsdException w:name="annotation text" w:semiHidden="1" w:unhideWhenUsed="1"/>
+    <w:lsdException w:name="header" w:semiHidden="1" w:unhideWhenUsed="1"/>
+    <w:lsdException w:name="footer" w:semiHidden="1" w:unhideWhenUsed="1"/>
+    <w:lsdException w:name="index heading" w:semiHidden="1" w:unhideWhenUsed="1"/>
+    <w:lsdException w:name="caption" w:semiHidden="1" w:unhideWhenUsed="1" w:qFormat="1"/>
+    <w:lsdException w:name="table of figures" w:semiHidden="1" w:unhideWhenUsed="1"/>
+    <w:lsdException w:name="envelope address" w:semiHidden="1" w:unhideWhenUsed="1"/>
+    <w:lsdException w:name="envelope return" w:semiHidden="1" w:unhideWhenUsed="1"/>
+    <w:lsdException w:name="footnote reference" w:semiHidden="1" w:unhideWhenUsed="1"/>
+    <w:lsdException w:name="annotation reference" w:semiHidden="1" w:unhideWhenUsed="1"/>
+    <w:lsdException w:name="line number" w:semiHidden="1" w:unhideWhenUsed="1"/>
+    <w:lsdException w:name="page number" w:semiHidden="1" w:unhideWhenUsed="1"/>
+    <w:lsdException w:name="endnote reference" w:semiHidden="1" w:unhideWhenUsed="1"/>
+    <w:lsdException w:name="endnote text" w:semiHidden="1" w:unhideWhenUsed="1"/>
+    <w:lsdException w:name="table of authorities" w:semiHidden="1" w:unhideWhenUsed="1"/>
+    <w:lsdException w:name="macro" w:semiHidden="1" w:unhideWhenUsed="1"/>
+    <w:lsdException w:name="toa heading" w:semiHidden="1" w:unhideWhenUsed="1"/>
+    <w:lsdException w:name="List" w:semiHidden="1" w:unhideWhenUsed="1"/>
+    <w:lsdException w:name="List Bullet" w:semiHidden="1" w:unhideWhenUsed="1"/>
+    <w:lsdException w:name="List Number" w:semiHidden="1" w:unhideWhenUsed="1"/>
+    <w:lsdException w:name="List 2" w:semiHidden="1" w:unhideWhenUsed="1"/>
+    <w:lsdException w:name="List 3" w:semiHidden="1" w:unhideWhenUsed="1"/>
+    <w:lsdException w:name="List 4" w:semiHidden="1" w:unhideWhenUsed="1"/>
+    <w:lsdException w:name="List 5" w:semiHidden="1" w:unhideWhenUsed="1"/>
+    <w:lsdException w:name="List Bullet 3" w:semiHidden="1" w:unhideWhenUsed="1"/>
+    <w:lsdException w:name="List Bullet 4" w:semiHidden="1" w:unhideWhenUsed="1"/>
+    <w:lsdException w:name="List Number 3" w:semiHidden="1" w:unhideWhenUsed="1"/>
+    <w:lsdException w:name="List Number 4" w:semiHidden="1" w:unhideWhenUsed="1"/>
+    <w:lsdException w:name="List Number 5" w:semiHidden="1" w:unhideWhenUsed="1"/>
     <w:lsdException w:name="Title" w:qFormat="1"/>
+    <w:lsdException w:name="Closing" w:semiHidden="1" w:unhideWhenUsed="1"/>
+    <w:lsdException w:name="Signature" w:semiHidden="1" w:unhideWhenUsed="1"/>
+    <w:lsdException w:name="Default Paragraph Font" w:semiHidden="1" w:unhideWhenUsed="1"/>
+    <w:lsdException w:name="Body Text" w:semiHidden="1" w:unhideWhenUsed="1"/>
+    <w:lsdException w:name="Body Text Indent" w:semiHidden="1" w:unhideWhenUsed="1"/>
+    <w:lsdException w:name="List Continue" w:semiHidden="1" w:unhideWhenUsed="1"/>
+    <w:lsdException w:name="List Continue 2" w:semiHidden="1" w:unhideWhenUsed="1"/>
+    <w:lsdException w:name="List Continue 3" w:semiHidden="1" w:unhideWhenUsed="1"/>
+    <w:lsdException w:name="List Continue 4" w:semiHidden="1" w:unhideWhenUsed="1"/>
+    <w:lsdException w:name="List Continue 5" w:semiHidden="1" w:unhideWhenUsed="1"/>
+    <w:lsdException w:name="Message Header" w:semiHidden="1" w:unhideWhenUsed="1"/>
     <w:lsdException w:name="Subtitle" w:qFormat="1"/>
-    <w:lsdException w:name="Hyperlink" w:uiPriority="99"/>
+    <w:lsdException w:name="Salutation" w:semiHidden="1" w:unhideWhenUsed="1"/>
+    <w:lsdException w:name="Date" w:semiHidden="1" w:unhideWhenUsed="1"/>
+    <w:lsdException w:name="Body Text First Indent" w:semiHidden="1" w:unhideWhenUsed="1"/>
+    <w:lsdException w:name="Body Text First Indent 2" w:semiHidden="1" w:unhideWhenUsed="1"/>
+    <w:lsdException w:name="Body Text Indent 3" w:semiHidden="1" w:unhideWhenUsed="1"/>
+    <w:lsdException w:name="Block Text" w:semiHidden="1" w:unhideWhenUsed="1"/>
+    <w:lsdException w:name="Hyperlink" w:semiHidden="1" w:uiPriority="99" w:unhideWhenUsed="1"/>
+    <w:lsdException w:name="FollowedHyperlink" w:semiHidden="1" w:unhideWhenUsed="1"/>
     <w:lsdException w:name="Strong" w:qFormat="1"/>
     <w:lsdException w:name="Emphasis" w:qFormat="1"/>
-    <w:lsdException w:name="Note Level 1" w:semiHidden="1" w:uiPriority="99"/>
-    <w:lsdException w:name="Note Level 2" w:uiPriority="1" w:qFormat="1"/>
-    <w:lsdException w:name="Note Level 3" w:uiPriority="60"/>
-    <w:lsdException w:name="Note Level 4" w:uiPriority="61"/>
-    <w:lsdException w:name="Note Level 5" w:uiPriority="62"/>
-    <w:lsdException w:name="Note Level 6" w:uiPriority="63"/>
-    <w:lsdException w:name="Note Level 7" w:uiPriority="64"/>
-    <w:lsdException w:name="Note Level 8" w:uiPriority="65"/>
-    <w:lsdException w:name="Note Level 9" w:uiPriority="66"/>
-    <w:lsdException w:name="Placeholder Text" w:uiPriority="67"/>
+    <w:lsdException w:name="Document Map" w:semiHidden="1" w:unhideWhenUsed="1"/>
+    <w:lsdException w:name="Plain Text" w:semiHidden="1" w:unhideWhenUsed="1"/>
+    <w:lsdException w:name="E-mail Signature" w:semiHidden="1" w:unhideWhenUsed="1"/>
+    <w:lsdException w:name="HTML Top of Form" w:semiHidden="1" w:unhideWhenUsed="1"/>
+    <w:lsdException w:name="HTML Bottom of Form" w:semiHidden="1" w:unhideWhenUsed="1"/>
+    <w:lsdException w:name="Normal (Web)" w:semiHidden="1" w:unhideWhenUsed="1"/>
+    <w:lsdException w:name="HTML Acronym" w:semiHidden="1" w:unhideWhenUsed="1"/>
+    <w:lsdException w:name="HTML Address" w:semiHidden="1" w:unhideWhenUsed="1"/>
+    <w:lsdException w:name="HTML Cite" w:semiHidden="1" w:unhideWhenUsed="1"/>
+    <w:lsdException w:name="HTML Code" w:semiHidden="1" w:unhideWhenUsed="1"/>
+    <w:lsdException w:name="HTML Definition" w:semiHidden="1" w:unhideWhenUsed="1"/>
+    <w:lsdException w:name="HTML Keyboard" w:semiHidden="1" w:unhideWhenUsed="1"/>
+    <w:lsdException w:name="HTML Preformatted" w:semiHidden="1" w:unhideWhenUsed="1"/>
+    <w:lsdException w:name="HTML Sample" w:semiHidden="1" w:unhideWhenUsed="1"/>
+    <w:lsdException w:name="HTML Typewriter" w:semiHidden="1" w:unhideWhenUsed="1"/>
+    <w:lsdException w:name="HTML Variable" w:semiHidden="1" w:unhideWhenUsed="1"/>
+    <w:lsdException w:name="Normal Table" w:semiHidden="1" w:unhideWhenUsed="1"/>
+    <w:lsdException w:name="annotation subject" w:semiHidden="1" w:unhideWhenUsed="1"/>
+    <w:lsdException w:name="No List" w:semiHidden="1" w:unhideWhenUsed="1"/>
+    <w:lsdException w:name="Outline List 1" w:semiHidden="1" w:unhideWhenUsed="1"/>
+    <w:lsdException w:name="Outline List 2" w:semiHidden="1" w:unhideWhenUsed="1"/>
+    <w:lsdException w:name="Outline List 3" w:semiHidden="1" w:unhideWhenUsed="1"/>
+    <w:lsdException w:name="Table Simple 1" w:semiHidden="1" w:unhideWhenUsed="1"/>
+    <w:lsdException w:name="Table Simple 2" w:semiHidden="1" w:unhideWhenUsed="1"/>
+    <w:lsdException w:name="Table Simple 3" w:semiHidden="1" w:unhideWhenUsed="1"/>
+    <w:lsdException w:name="Table Classic 1" w:semiHidden="1" w:unhideWhenUsed="1"/>
+    <w:lsdException w:name="Table Classic 2" w:semiHidden="1" w:unhideWhenUsed="1"/>
+    <w:lsdException w:name="Table Classic 3" w:semiHidden="1" w:unhideWhenUsed="1"/>
+    <w:lsdException w:name="Table Classic 4" w:semiHidden="1" w:unhideWhenUsed="1"/>
+    <w:lsdException w:name="Table Colorful 1" w:semiHidden="1" w:unhideWhenUsed="1"/>
+    <w:lsdException w:name="Table Colorful 2" w:semiHidden="1" w:unhideWhenUsed="1"/>
+    <w:lsdException w:name="Table Colorful 3" w:semiHidden="1" w:unhideWhenUsed="1"/>
+    <w:lsdException w:name="Table Columns 1" w:semiHidden="1" w:unhideWhenUsed="1"/>
+    <w:lsdException w:name="Table Columns 2" w:semiHidden="1" w:unhideWhenUsed="1"/>
+    <w:lsdException w:name="Table Columns 3" w:semiHidden="1" w:unhideWhenUsed="1"/>
+    <w:lsdException w:name="Table Columns 4" w:semiHidden="1" w:unhideWhenUsed="1"/>
+    <w:lsdException w:name="Table Columns 5" w:semiHidden="1" w:unhideWhenUsed="1"/>
+    <w:lsdException w:name="Table Grid 1" w:semiHidden="1" w:unhideWhenUsed="1"/>
+    <w:lsdException w:name="Table Grid 2" w:semiHidden="1" w:unhideWhenUsed="1"/>
+    <w:lsdException w:name="Table Grid 3" w:semiHidden="1" w:unhideWhenUsed="1"/>
+    <w:lsdException w:name="Table Grid 4" w:semiHidden="1" w:unhideWhenUsed="1"/>
+    <w:lsdException w:name="Table Grid 5" w:semiHidden="1" w:unhideWhenUsed="1"/>
+    <w:lsdException w:name="Table Grid 6" w:semiHidden="1" w:unhideWhenUsed="1"/>
+    <w:lsdException w:name="Table Grid 7" w:semiHidden="1" w:unhideWhenUsed="1"/>
+    <w:lsdException w:name="Table Grid 8" w:semiHidden="1" w:unhideWhenUsed="1"/>
+    <w:lsdException w:name="Table List 1" w:semiHidden="1" w:unhideWhenUsed="1"/>
+    <w:lsdException w:name="Table List 2" w:semiHidden="1" w:unhideWhenUsed="1"/>
+    <w:lsdException w:name="Table List 3" w:semiHidden="1" w:unhideWhenUsed="1"/>
+    <w:lsdException w:name="Table List 4" w:semiHidden="1" w:unhideWhenUsed="1"/>
+    <w:lsdException w:name="Table List 5" w:semiHidden="1" w:unhideWhenUsed="1"/>
+    <w:lsdException w:name="Table List 6" w:semiHidden="1" w:unhideWhenUsed="1"/>
+    <w:lsdException w:name="Table List 7" w:semiHidden="1" w:unhideWhenUsed="1"/>
+    <w:lsdException w:name="Table List 8" w:semiHidden="1" w:unhideWhenUsed="1"/>
+    <w:lsdException w:name="Table 3D effects 1" w:semiHidden="1" w:unhideWhenUsed="1"/>
+    <w:lsdException w:name="Table 3D effects 2" w:semiHidden="1" w:unhideWhenUsed="1"/>
+    <w:lsdException w:name="Table 3D effects 3" w:semiHidden="1" w:unhideWhenUsed="1"/>
+    <w:lsdException w:name="Table Contemporary" w:semiHidden="1" w:unhideWhenUsed="1"/>
+    <w:lsdException w:name="Table Elegant" w:semiHidden="1" w:unhideWhenUsed="1"/>
+    <w:lsdException w:name="Table Professional" w:semiHidden="1" w:unhideWhenUsed="1"/>
+    <w:lsdException w:name="Table Subtle 1" w:semiHidden="1" w:unhideWhenUsed="1"/>
+    <w:lsdException w:name="Table Subtle 2" w:semiHidden="1" w:unhideWhenUsed="1"/>
+    <w:lsdException w:name="Table Web 1" w:semiHidden="1" w:unhideWhenUsed="1"/>
+    <w:lsdException w:name="Table Web 2" w:semiHidden="1" w:unhideWhenUsed="1"/>
+    <w:lsdException w:name="Table Web 3" w:semiHidden="1" w:unhideWhenUsed="1"/>
+    <w:lsdException w:name="Balloon Text" w:semiHidden="1" w:unhideWhenUsed="1"/>
+    <w:lsdException w:name="Table Theme" w:semiHidden="1" w:unhideWhenUsed="1"/>
+    <w:lsdException w:name="Placeholder Text" w:semiHidden="1" w:uiPriority="67"/>
     <w:lsdException w:name="No Spacing" w:uiPriority="68"/>
     <w:lsdException w:name="Light Shading" w:uiPriority="69"/>
     <w:lsdException w:name="Light List" w:uiPriority="70"/>
@@ -4750,7 +4947,7 @@
     <w:lsdException w:name="Medium Grid 2" w:uiPriority="63"/>
     <w:lsdException w:name="Medium Grid 3" w:uiPriority="64"/>
     <w:lsdException w:name="Dark List" w:uiPriority="65"/>
-    <w:lsdException w:name="Colorful Shading" w:semiHidden="1" w:uiPriority="99"/>
+    <w:lsdException w:name="Colorful Shading" w:uiPriority="99"/>
     <w:lsdException w:name="Colorful List" w:uiPriority="34" w:qFormat="1"/>
     <w:lsdException w:name="Colorful Grid" w:uiPriority="29" w:qFormat="1"/>
     <w:lsdException w:name="Light Shading Accent 1" w:uiPriority="30" w:qFormat="1"/>
@@ -4759,7 +4956,7 @@
     <w:lsdException w:name="Medium Shading 1 Accent 1" w:uiPriority="68"/>
     <w:lsdException w:name="Medium Shading 2 Accent 1" w:uiPriority="69"/>
     <w:lsdException w:name="Medium List 1 Accent 1" w:uiPriority="70"/>
-    <w:lsdException w:name="Revision" w:uiPriority="71"/>
+    <w:lsdException w:name="Revision" w:semiHidden="1" w:uiPriority="71"/>
     <w:lsdException w:name="List Paragraph" w:uiPriority="72"/>
     <w:lsdException w:name="Quote" w:uiPriority="73"/>
     <w:lsdException w:name="Intense Quote" w:uiPriority="60"/>
@@ -4837,8 +5034,8 @@
     <w:lsdException w:name="Medium Grid 1 Accent 6" w:uiPriority="31" w:qFormat="1"/>
     <w:lsdException w:name="Medium Grid 2 Accent 6" w:uiPriority="32" w:qFormat="1"/>
     <w:lsdException w:name="Medium Grid 3 Accent 6" w:uiPriority="33" w:qFormat="1"/>
-    <w:lsdException w:name="Dark List Accent 6" w:semiHidden="1" w:uiPriority="37" w:unhideWhenUsed="1"/>
-    <w:lsdException w:name="Colorful Shading Accent 6" w:semiHidden="1" w:uiPriority="39" w:unhideWhenUsed="1" w:qFormat="1"/>
+    <w:lsdException w:name="Dark List Accent 6" w:uiPriority="37"/>
+    <w:lsdException w:name="Colorful Shading Accent 6" w:uiPriority="39" w:qFormat="1"/>
     <w:lsdException w:name="Colorful List Accent 6" w:uiPriority="72"/>
     <w:lsdException w:name="Colorful Grid Accent 6" w:uiPriority="73"/>
     <w:lsdException w:name="Subtle Emphasis" w:uiPriority="19" w:qFormat="1"/>
@@ -4848,6 +5045,105 @@
     <w:lsdException w:name="Book Title" w:uiPriority="33" w:qFormat="1"/>
     <w:lsdException w:name="Bibliography" w:semiHidden="1" w:uiPriority="37" w:unhideWhenUsed="1"/>
     <w:lsdException w:name="TOC Heading" w:semiHidden="1" w:uiPriority="39" w:unhideWhenUsed="1" w:qFormat="1"/>
+    <w:lsdException w:name="Grid Table 4" w:uiPriority="49"/>
+    <w:lsdException w:name="Grid Table 5 Dark" w:uiPriority="50"/>
+    <w:lsdException w:name="Grid Table 6 Colorful" w:uiPriority="51"/>
+    <w:lsdException w:name="Grid Table 7 Colorful" w:uiPriority="52"/>
+    <w:lsdException w:name="Grid Table 1 Light Accent 1" w:uiPriority="46"/>
+    <w:lsdException w:name="Grid Table 2 Accent 1" w:uiPriority="47"/>
+    <w:lsdException w:name="Grid Table 3 Accent 1" w:uiPriority="48"/>
+    <w:lsdException w:name="Grid Table 4 Accent 1" w:uiPriority="49"/>
+    <w:lsdException w:name="Grid Table 5 Dark Accent 1" w:uiPriority="50"/>
+    <w:lsdException w:name="Grid Table 6 Colorful Accent 1" w:uiPriority="51"/>
+    <w:lsdException w:name="Grid Table 7 Colorful Accent 1" w:uiPriority="52"/>
+    <w:lsdException w:name="Grid Table 1 Light Accent 2" w:uiPriority="46"/>
+    <w:lsdException w:name="Grid Table 2 Accent 2" w:uiPriority="47"/>
+    <w:lsdException w:name="Grid Table 3 Accent 2" w:uiPriority="48"/>
+    <w:lsdException w:name="Grid Table 4 Accent 2" w:uiPriority="49"/>
+    <w:lsdException w:name="Grid Table 5 Dark Accent 2" w:uiPriority="50"/>
+    <w:lsdException w:name="Grid Table 6 Colorful Accent 2" w:uiPriority="51"/>
+    <w:lsdException w:name="Grid Table 7 Colorful Accent 2" w:uiPriority="52"/>
+    <w:lsdException w:name="Grid Table 1 Light Accent 3" w:uiPriority="46"/>
+    <w:lsdException w:name="Grid Table 2 Accent 3" w:uiPriority="47"/>
+    <w:lsdException w:name="Grid Table 3 Accent 3" w:uiPriority="48"/>
+    <w:lsdException w:name="Grid Table 4 Accent 3" w:uiPriority="49"/>
+    <w:lsdException w:name="Grid Table 5 Dark Accent 3" w:uiPriority="50"/>
+    <w:lsdException w:name="Grid Table 6 Colorful Accent 3" w:uiPriority="51"/>
+    <w:lsdException w:name="Grid Table 7 Colorful Accent 3" w:uiPriority="52"/>
+    <w:lsdException w:name="Grid Table 1 Light Accent 4" w:uiPriority="46"/>
+    <w:lsdException w:name="Grid Table 2 Accent 4" w:uiPriority="47"/>
+    <w:lsdException w:name="Grid Table 3 Accent 4" w:uiPriority="48"/>
+    <w:lsdException w:name="Grid Table 4 Accent 4" w:uiPriority="49"/>
+    <w:lsdException w:name="Grid Table 5 Dark Accent 4" w:uiPriority="50"/>
+    <w:lsdException w:name="Grid Table 6 Colorful Accent 4" w:uiPriority="51"/>
+    <w:lsdException w:name="Grid Table 7 Colorful Accent 4" w:uiPriority="52"/>
+    <w:lsdException w:name="Grid Table 1 Light Accent 5" w:uiPriority="46"/>
+    <w:lsdException w:name="Grid Table 2 Accent 5" w:uiPriority="47"/>
+    <w:lsdException w:name="Grid Table 3 Accent 5" w:uiPriority="48"/>
+    <w:lsdException w:name="Grid Table 4 Accent 5" w:uiPriority="49"/>
+    <w:lsdException w:name="Grid Table 5 Dark Accent 5" w:uiPriority="50"/>
+    <w:lsdException w:name="Grid Table 6 Colorful Accent 5" w:uiPriority="51"/>
+    <w:lsdException w:name="Grid Table 7 Colorful Accent 5" w:uiPriority="52"/>
+    <w:lsdException w:name="Grid Table 1 Light Accent 6" w:uiPriority="46"/>
+    <w:lsdException w:name="Grid Table 2 Accent 6" w:uiPriority="47"/>
+    <w:lsdException w:name="Grid Table 3 Accent 6" w:uiPriority="48"/>
+    <w:lsdException w:name="Grid Table 4 Accent 6" w:uiPriority="49"/>
+    <w:lsdException w:name="Grid Table 5 Dark Accent 6" w:uiPriority="50"/>
+    <w:lsdException w:name="Grid Table 6 Colorful Accent 6" w:uiPriority="51"/>
+    <w:lsdException w:name="Grid Table 7 Colorful Accent 6" w:uiPriority="52"/>
+    <w:lsdException w:name="List Table 1 Light" w:uiPriority="46"/>
+    <w:lsdException w:name="List Table 2" w:uiPriority="47"/>
+    <w:lsdException w:name="List Table 3" w:uiPriority="48"/>
+    <w:lsdException w:name="List Table 4" w:uiPriority="49"/>
+    <w:lsdException w:name="List Table 5 Dark" w:uiPriority="50"/>
+    <w:lsdException w:name="List Table 6 Colorful" w:uiPriority="51"/>
+    <w:lsdException w:name="List Table 7 Colorful" w:uiPriority="52"/>
+    <w:lsdException w:name="List Table 1 Light Accent 1" w:uiPriority="46"/>
+    <w:lsdException w:name="List Table 2 Accent 1" w:uiPriority="47"/>
+    <w:lsdException w:name="List Table 3 Accent 1" w:uiPriority="48"/>
+    <w:lsdException w:name="List Table 4 Accent 1" w:uiPriority="49"/>
+    <w:lsdException w:name="List Table 5 Dark Accent 1" w:uiPriority="50"/>
+    <w:lsdException w:name="List Table 6 Colorful Accent 1" w:uiPriority="51"/>
+    <w:lsdException w:name="List Table 7 Colorful Accent 1" w:uiPriority="52"/>
+    <w:lsdException w:name="List Table 1 Light Accent 2" w:uiPriority="46"/>
+    <w:lsdException w:name="List Table 2 Accent 2" w:uiPriority="47"/>
+    <w:lsdException w:name="List Table 3 Accent 2" w:uiPriority="48"/>
+    <w:lsdException w:name="List Table 4 Accent 2" w:uiPriority="49"/>
+    <w:lsdException w:name="List Table 5 Dark Accent 2" w:uiPriority="50"/>
+    <w:lsdException w:name="List Table 6 Colorful Accent 2" w:uiPriority="51"/>
+    <w:lsdException w:name="List Table 7 Colorful Accent 2" w:uiPriority="52"/>
+    <w:lsdException w:name="List Table 1 Light Accent 3" w:uiPriority="46"/>
+    <w:lsdException w:name="List Table 2 Accent 3" w:uiPriority="47"/>
+    <w:lsdException w:name="List Table 3 Accent 3" w:uiPriority="48"/>
+    <w:lsdException w:name="List Table 4 Accent 3" w:uiPriority="49"/>
+    <w:lsdException w:name="List Table 5 Dark Accent 3" w:uiPriority="50"/>
+    <w:lsdException w:name="List Table 6 Colorful Accent 3" w:uiPriority="51"/>
+    <w:lsdException w:name="List Table 7 Colorful Accent 3" w:uiPriority="52"/>
+    <w:lsdException w:name="List Table 1 Light Accent 4" w:uiPriority="46"/>
+    <w:lsdException w:name="List Table 2 Accent 4" w:uiPriority="47"/>
+    <w:lsdException w:name="List Table 3 Accent 4" w:uiPriority="48"/>
+    <w:lsdException w:name="List Table 4 Accent 4" w:uiPriority="49"/>
+    <w:lsdException w:name="List Table 5 Dark Accent 4" w:uiPriority="50"/>
+    <w:lsdException w:name="List Table 6 Colorful Accent 4" w:uiPriority="51"/>
+    <w:lsdException w:name="List Table 7 Colorful Accent 4" w:uiPriority="52"/>
+    <w:lsdException w:name="List Table 1 Light Accent 5" w:uiPriority="46"/>
+    <w:lsdException w:name="List Table 2 Accent 5" w:uiPriority="47"/>
+    <w:lsdException w:name="List Table 3 Accent 5" w:uiPriority="48"/>
+    <w:lsdException w:name="List Table 4 Accent 5" w:uiPriority="49"/>
+    <w:lsdException w:name="List Table 5 Dark Accent 5" w:uiPriority="50"/>
+    <w:lsdException w:name="List Table 6 Colorful Accent 5" w:uiPriority="51"/>
+    <w:lsdException w:name="List Table 7 Colorful Accent 5" w:uiPriority="52"/>
+    <w:lsdException w:name="List Table 1 Light Accent 6" w:uiPriority="46"/>
+    <w:lsdException w:name="List Table 2 Accent 6" w:uiPriority="47"/>
+    <w:lsdException w:name="List Table 3 Accent 6" w:uiPriority="48"/>
+    <w:lsdException w:name="List Table 4 Accent 6" w:uiPriority="49"/>
+    <w:lsdException w:name="List Table 5 Dark Accent 6" w:uiPriority="50"/>
+    <w:lsdException w:name="List Table 6 Colorful Accent 6" w:uiPriority="51"/>
+    <w:lsdException w:name="List Table 7 Colorful Accent 6" w:uiPriority="52"/>
+    <w:lsdException w:name="Mention" w:semiHidden="1" w:uiPriority="99" w:unhideWhenUsed="1"/>
+    <w:lsdException w:name="Smart Hyperlink" w:semiHidden="1" w:uiPriority="99" w:unhideWhenUsed="1"/>
+    <w:lsdException w:name="Hashtag" w:semiHidden="1" w:uiPriority="99" w:unhideWhenUsed="1"/>
+    <w:lsdException w:name="Unresolved Mention" w:semiHidden="1" w:uiPriority="99" w:unhideWhenUsed="1"/>
   </w:latentStyles>
   <w:style w:type="paragraph" w:default="1" w:styleId="Normal">
     <w:name w:val="Normal"/>
@@ -5934,7 +6230,6 @@
       <w:jc w:val="both"/>
     </w:pPr>
     <w:tblPr>
-      <w:tblInd w:w="0" w:type="dxa"/>
       <w:tblBorders>
         <w:top w:val="single" w:sz="4" w:space="0" w:color="auto"/>
         <w:left w:val="single" w:sz="4" w:space="0" w:color="auto"/>
@@ -5943,12 +6238,6 @@
         <w:insideH w:val="single" w:sz="4" w:space="0" w:color="auto"/>
         <w:insideV w:val="single" w:sz="4" w:space="0" w:color="auto"/>
       </w:tblBorders>
-      <w:tblCellMar>
-        <w:top w:w="0" w:type="dxa"/>
-        <w:left w:w="108" w:type="dxa"/>
-        <w:bottom w:w="0" w:type="dxa"/>
-        <w:right w:w="108" w:type="dxa"/>
-      </w:tblCellMar>
     </w:tblPr>
   </w:style>
   <w:style w:type="paragraph" w:customStyle="1" w:styleId="InfoBlue">
@@ -5999,1310 +6288,17 @@
       <w:contextualSpacing/>
     </w:pPr>
   </w:style>
-</w:styles>
-</file>
-
-<file path=word/stylesWithEffects.xml><?xml version="1.0" encoding="utf-8"?>
-<w:styles xmlns:wpc="http://schemas.microsoft.com/office/word/2010/wordprocessingCanvas" xmlns:mo="http://schemas.microsoft.com/office/mac/office/2008/main" xmlns:mc="http://schemas.openxmlformats.org/markup-compatibility/2006" xmlns:mv="urn:schemas-microsoft-com:mac:vml" xmlns:o="urn:schemas-microsoft-com:office:office" xmlns:r="http://schemas.openxmlformats.org/officeDocument/2006/relationships" xmlns:m="http://schemas.openxmlformats.org/officeDocument/2006/math" xmlns:v="urn:schemas-microsoft-com:vml" xmlns:wp14="http://schemas.microsoft.com/office/word/2010/wordprocessingDrawing" xmlns:wp="http://schemas.openxmlformats.org/drawingml/2006/wordprocessingDrawing" xmlns:w10="urn:schemas-microsoft-com:office:word" xmlns:w="http://schemas.openxmlformats.org/wordprocessingml/2006/main" xmlns:w14="http://schemas.microsoft.com/office/word/2010/wordml" xmlns:wpg="http://schemas.microsoft.com/office/word/2010/wordprocessingGroup" xmlns:wpi="http://schemas.microsoft.com/office/word/2010/wordprocessingInk" xmlns:wne="http://schemas.microsoft.com/office/word/2006/wordml" xmlns:wps="http://schemas.microsoft.com/office/word/2010/wordprocessingShape" mc:Ignorable="w14 wp14">
-  <w:docDefaults>
-    <w:rPrDefault>
-      <w:rPr>
-        <w:rFonts w:ascii="Times New Roman" w:eastAsia="Times New Roman" w:hAnsi="Times New Roman" w:cs="Times New Roman"/>
-        <w:lang w:val="en-US" w:eastAsia="en-US" w:bidi="ar-SA"/>
-      </w:rPr>
-    </w:rPrDefault>
-    <w:pPrDefault/>
-  </w:docDefaults>
-  <w:latentStyles w:defLockedState="0" w:defUIPriority="0" w:defSemiHidden="0" w:defUnhideWhenUsed="0" w:defQFormat="0" w:count="276">
-    <w:lsdException w:name="Normal" w:qFormat="1"/>
-    <w:lsdException w:name="heading 1" w:qFormat="1"/>
-    <w:lsdException w:name="heading 2" w:qFormat="1"/>
-    <w:lsdException w:name="heading 3" w:qFormat="1"/>
-    <w:lsdException w:name="heading 4" w:qFormat="1"/>
-    <w:lsdException w:name="heading 5" w:qFormat="1"/>
-    <w:lsdException w:name="heading 6" w:qFormat="1"/>
-    <w:lsdException w:name="heading 7" w:qFormat="1"/>
-    <w:lsdException w:name="heading 8" w:qFormat="1"/>
-    <w:lsdException w:name="heading 9" w:qFormat="1"/>
-    <w:lsdException w:name="toc 1" w:uiPriority="39"/>
-    <w:lsdException w:name="toc 2" w:uiPriority="39"/>
-    <w:lsdException w:name="toc 4" w:uiPriority="39"/>
-    <w:lsdException w:name="caption" w:qFormat="1"/>
-    <w:lsdException w:name="Title" w:qFormat="1"/>
-    <w:lsdException w:name="Subtitle" w:qFormat="1"/>
-    <w:lsdException w:name="Hyperlink" w:uiPriority="99"/>
-    <w:lsdException w:name="Strong" w:qFormat="1"/>
-    <w:lsdException w:name="Emphasis" w:qFormat="1"/>
-    <w:lsdException w:name="Note Level 1" w:semiHidden="1" w:uiPriority="99"/>
-    <w:lsdException w:name="Note Level 2" w:uiPriority="1" w:qFormat="1"/>
-    <w:lsdException w:name="Note Level 3" w:uiPriority="60"/>
-    <w:lsdException w:name="Note Level 4" w:uiPriority="61"/>
-    <w:lsdException w:name="Note Level 5" w:uiPriority="62"/>
-    <w:lsdException w:name="Note Level 6" w:uiPriority="63"/>
-    <w:lsdException w:name="Note Level 7" w:uiPriority="64"/>
-    <w:lsdException w:name="Note Level 8" w:uiPriority="65"/>
-    <w:lsdException w:name="Note Level 9" w:uiPriority="66"/>
-    <w:lsdException w:name="Placeholder Text" w:uiPriority="67"/>
-    <w:lsdException w:name="No Spacing" w:uiPriority="68"/>
-    <w:lsdException w:name="Light Shading" w:uiPriority="69"/>
-    <w:lsdException w:name="Light List" w:uiPriority="70"/>
-    <w:lsdException w:name="Light Grid" w:uiPriority="71"/>
-    <w:lsdException w:name="Medium Shading 1" w:uiPriority="72"/>
-    <w:lsdException w:name="Medium Shading 2" w:uiPriority="73"/>
-    <w:lsdException w:name="Medium List 1" w:uiPriority="60"/>
-    <w:lsdException w:name="Medium List 2" w:uiPriority="61"/>
-    <w:lsdException w:name="Medium Grid 1" w:uiPriority="62"/>
-    <w:lsdException w:name="Medium Grid 2" w:uiPriority="63"/>
-    <w:lsdException w:name="Medium Grid 3" w:uiPriority="64"/>
-    <w:lsdException w:name="Dark List" w:uiPriority="65"/>
-    <w:lsdException w:name="Colorful Shading" w:semiHidden="1" w:uiPriority="99"/>
-    <w:lsdException w:name="Colorful List" w:uiPriority="34" w:qFormat="1"/>
-    <w:lsdException w:name="Colorful Grid" w:uiPriority="29" w:qFormat="1"/>
-    <w:lsdException w:name="Light Shading Accent 1" w:uiPriority="30" w:qFormat="1"/>
-    <w:lsdException w:name="Light List Accent 1" w:uiPriority="66"/>
-    <w:lsdException w:name="Light Grid Accent 1" w:uiPriority="67"/>
-    <w:lsdException w:name="Medium Shading 1 Accent 1" w:uiPriority="68"/>
-    <w:lsdException w:name="Medium Shading 2 Accent 1" w:uiPriority="69"/>
-    <w:lsdException w:name="Medium List 1 Accent 1" w:uiPriority="70"/>
-    <w:lsdException w:name="Revision" w:uiPriority="71"/>
-    <w:lsdException w:name="List Paragraph" w:uiPriority="72"/>
-    <w:lsdException w:name="Quote" w:uiPriority="73"/>
-    <w:lsdException w:name="Intense Quote" w:uiPriority="60"/>
-    <w:lsdException w:name="Medium List 2 Accent 1" w:uiPriority="61"/>
-    <w:lsdException w:name="Medium Grid 1 Accent 1" w:uiPriority="62"/>
-    <w:lsdException w:name="Medium Grid 2 Accent 1" w:uiPriority="63"/>
-    <w:lsdException w:name="Medium Grid 3 Accent 1" w:uiPriority="64"/>
-    <w:lsdException w:name="Dark List Accent 1" w:uiPriority="65"/>
-    <w:lsdException w:name="Colorful Shading Accent 1" w:uiPriority="66"/>
-    <w:lsdException w:name="Colorful List Accent 1" w:uiPriority="67"/>
-    <w:lsdException w:name="Colorful Grid Accent 1" w:uiPriority="68"/>
-    <w:lsdException w:name="Light Shading Accent 2" w:uiPriority="69"/>
-    <w:lsdException w:name="Light List Accent 2" w:uiPriority="70"/>
-    <w:lsdException w:name="Light Grid Accent 2" w:uiPriority="71"/>
-    <w:lsdException w:name="Medium Shading 1 Accent 2" w:uiPriority="72"/>
-    <w:lsdException w:name="Medium Shading 2 Accent 2" w:uiPriority="73"/>
-    <w:lsdException w:name="Medium List 1 Accent 2" w:uiPriority="60"/>
-    <w:lsdException w:name="Medium List 2 Accent 2" w:uiPriority="61"/>
-    <w:lsdException w:name="Medium Grid 1 Accent 2" w:uiPriority="62"/>
-    <w:lsdException w:name="Medium Grid 2 Accent 2" w:uiPriority="63"/>
-    <w:lsdException w:name="Medium Grid 3 Accent 2" w:uiPriority="64"/>
-    <w:lsdException w:name="Dark List Accent 2" w:uiPriority="65"/>
-    <w:lsdException w:name="Colorful Shading Accent 2" w:uiPriority="66"/>
-    <w:lsdException w:name="Colorful List Accent 2" w:uiPriority="67"/>
-    <w:lsdException w:name="Colorful Grid Accent 2" w:uiPriority="68"/>
-    <w:lsdException w:name="Light Shading Accent 3" w:uiPriority="69"/>
-    <w:lsdException w:name="Light List Accent 3" w:uiPriority="70"/>
-    <w:lsdException w:name="Light Grid Accent 3" w:uiPriority="71"/>
-    <w:lsdException w:name="Medium Shading 1 Accent 3" w:uiPriority="72"/>
-    <w:lsdException w:name="Medium Shading 2 Accent 3" w:uiPriority="73"/>
-    <w:lsdException w:name="Medium List 1 Accent 3" w:uiPriority="60"/>
-    <w:lsdException w:name="Medium List 2 Accent 3" w:uiPriority="61"/>
-    <w:lsdException w:name="Medium Grid 1 Accent 3" w:uiPriority="62"/>
-    <w:lsdException w:name="Medium Grid 2 Accent 3" w:uiPriority="63"/>
-    <w:lsdException w:name="Medium Grid 3 Accent 3" w:uiPriority="64"/>
-    <w:lsdException w:name="Dark List Accent 3" w:uiPriority="65"/>
-    <w:lsdException w:name="Colorful Shading Accent 3" w:uiPriority="66"/>
-    <w:lsdException w:name="Colorful List Accent 3" w:uiPriority="67"/>
-    <w:lsdException w:name="Colorful Grid Accent 3" w:uiPriority="68"/>
-    <w:lsdException w:name="Light Shading Accent 4" w:uiPriority="69"/>
-    <w:lsdException w:name="Light List Accent 4" w:uiPriority="70"/>
-    <w:lsdException w:name="Light Grid Accent 4" w:uiPriority="71"/>
-    <w:lsdException w:name="Medium Shading 1 Accent 4" w:uiPriority="72"/>
-    <w:lsdException w:name="Medium Shading 2 Accent 4" w:uiPriority="73"/>
-    <w:lsdException w:name="Medium List 1 Accent 4" w:uiPriority="60"/>
-    <w:lsdException w:name="Medium List 2 Accent 4" w:uiPriority="61"/>
-    <w:lsdException w:name="Medium Grid 1 Accent 4" w:uiPriority="62"/>
-    <w:lsdException w:name="Medium Grid 2 Accent 4" w:uiPriority="63"/>
-    <w:lsdException w:name="Medium Grid 3 Accent 4" w:uiPriority="64"/>
-    <w:lsdException w:name="Dark List Accent 4" w:uiPriority="65"/>
-    <w:lsdException w:name="Colorful Shading Accent 4" w:uiPriority="66"/>
-    <w:lsdException w:name="Colorful List Accent 4" w:uiPriority="67"/>
-    <w:lsdException w:name="Colorful Grid Accent 4" w:uiPriority="68"/>
-    <w:lsdException w:name="Light Shading Accent 5" w:uiPriority="69"/>
-    <w:lsdException w:name="Light List Accent 5" w:uiPriority="70"/>
-    <w:lsdException w:name="Light Grid Accent 5" w:uiPriority="71"/>
-    <w:lsdException w:name="Medium Shading 1 Accent 5" w:uiPriority="72"/>
-    <w:lsdException w:name="Medium Shading 2 Accent 5" w:uiPriority="73"/>
-    <w:lsdException w:name="Medium List 1 Accent 5" w:uiPriority="60"/>
-    <w:lsdException w:name="Medium List 2 Accent 5" w:uiPriority="61"/>
-    <w:lsdException w:name="Medium Grid 1 Accent 5" w:uiPriority="62"/>
-    <w:lsdException w:name="Medium Grid 2 Accent 5" w:uiPriority="63"/>
-    <w:lsdException w:name="Medium Grid 3 Accent 5" w:uiPriority="64"/>
-    <w:lsdException w:name="Dark List Accent 5" w:uiPriority="65"/>
-    <w:lsdException w:name="Colorful Shading Accent 5" w:uiPriority="66"/>
-    <w:lsdException w:name="Colorful List Accent 5" w:uiPriority="67"/>
-    <w:lsdException w:name="Colorful Grid Accent 5" w:uiPriority="68"/>
-    <w:lsdException w:name="Light Shading Accent 6" w:uiPriority="69"/>
-    <w:lsdException w:name="Light List Accent 6" w:uiPriority="70"/>
-    <w:lsdException w:name="Light Grid Accent 6" w:uiPriority="71"/>
-    <w:lsdException w:name="Medium Shading 1 Accent 6" w:uiPriority="72"/>
-    <w:lsdException w:name="Medium Shading 2 Accent 6" w:uiPriority="73"/>
-    <w:lsdException w:name="Medium List 1 Accent 6" w:uiPriority="19" w:qFormat="1"/>
-    <w:lsdException w:name="Medium List 2 Accent 6" w:uiPriority="21" w:qFormat="1"/>
-    <w:lsdException w:name="Medium Grid 1 Accent 6" w:uiPriority="31" w:qFormat="1"/>
-    <w:lsdException w:name="Medium Grid 2 Accent 6" w:uiPriority="32" w:qFormat="1"/>
-    <w:lsdException w:name="Medium Grid 3 Accent 6" w:uiPriority="33" w:qFormat="1"/>
-    <w:lsdException w:name="Dark List Accent 6" w:semiHidden="1" w:uiPriority="37" w:unhideWhenUsed="1"/>
-    <w:lsdException w:name="Colorful Shading Accent 6" w:semiHidden="1" w:uiPriority="39" w:unhideWhenUsed="1" w:qFormat="1"/>
-    <w:lsdException w:name="Colorful List Accent 6" w:uiPriority="72"/>
-    <w:lsdException w:name="Colorful Grid Accent 6" w:uiPriority="73"/>
-    <w:lsdException w:name="Subtle Emphasis" w:uiPriority="19" w:qFormat="1"/>
-    <w:lsdException w:name="Intense Emphasis" w:uiPriority="21" w:qFormat="1"/>
-    <w:lsdException w:name="Subtle Reference" w:uiPriority="31" w:qFormat="1"/>
-    <w:lsdException w:name="Intense Reference" w:uiPriority="32" w:qFormat="1"/>
-    <w:lsdException w:name="Book Title" w:uiPriority="33" w:qFormat="1"/>
-    <w:lsdException w:name="Bibliography" w:semiHidden="1" w:uiPriority="37" w:unhideWhenUsed="1"/>
-    <w:lsdException w:name="TOC Heading" w:semiHidden="1" w:uiPriority="39" w:unhideWhenUsed="1" w:qFormat="1"/>
-  </w:latentStyles>
-  <w:style w:type="paragraph" w:default="1" w:styleId="Normal">
-    <w:name w:val="Normal"/>
-    <w:qFormat/>
-    <w:pPr>
-      <w:spacing w:before="60" w:after="60"/>
-      <w:ind w:left="576"/>
-      <w:jc w:val="both"/>
-    </w:pPr>
-    <w:rPr>
-      <w:sz w:val="24"/>
-      <w:szCs w:val="24"/>
-    </w:rPr>
-  </w:style>
-  <w:style w:type="paragraph" w:styleId="Heading1">
-    <w:name w:val="heading 1"/>
-    <w:basedOn w:val="Normal"/>
-    <w:autoRedefine/>
-    <w:qFormat/>
-    <w:rsid w:val="0012733B"/>
-    <w:pPr>
-      <w:keepNext/>
-      <w:spacing w:before="180" w:after="120"/>
-      <w:ind w:left="216"/>
-      <w:jc w:val="left"/>
-      <w:outlineLvl w:val="0"/>
-    </w:pPr>
-    <w:rPr>
-      <w:rFonts w:eastAsia="Arial Unicode MS"/>
-      <w:b/>
-      <w:bCs/>
-      <w:caps/>
-      <w:noProof/>
-      <w:kern w:val="36"/>
-      <w:sz w:val="28"/>
-      <w:szCs w:val="48"/>
-    </w:rPr>
-  </w:style>
-  <w:style w:type="paragraph" w:styleId="Heading2">
-    <w:name w:val="heading 2"/>
-    <w:basedOn w:val="Normal"/>
-    <w:qFormat/>
-    <w:pPr>
-      <w:keepNext/>
-      <w:keepLines/>
-      <w:numPr>
-        <w:ilvl w:val="1"/>
-        <w:numId w:val="4"/>
-      </w:numPr>
-      <w:spacing w:before="180" w:after="120"/>
-      <w:outlineLvl w:val="1"/>
-    </w:pPr>
-    <w:rPr>
-      <w:rFonts w:eastAsia="Arial Unicode MS" w:cs="Arial Unicode MS"/>
-      <w:b/>
-      <w:bCs/>
-      <w:caps/>
-    </w:rPr>
-  </w:style>
-  <w:style w:type="paragraph" w:styleId="Heading3">
-    <w:name w:val="heading 3"/>
-    <w:basedOn w:val="Normal"/>
-    <w:qFormat/>
-    <w:pPr>
-      <w:keepNext/>
-      <w:numPr>
-        <w:ilvl w:val="2"/>
-        <w:numId w:val="4"/>
-      </w:numPr>
-      <w:tabs>
-        <w:tab w:val="left" w:pos="864"/>
-      </w:tabs>
-      <w:spacing w:before="120"/>
-      <w:outlineLvl w:val="2"/>
-    </w:pPr>
-    <w:rPr>
-      <w:rFonts w:eastAsia="Arial Unicode MS" w:cs="Arial Unicode MS"/>
-      <w:b/>
-      <w:bCs/>
-    </w:rPr>
-  </w:style>
-  <w:style w:type="paragraph" w:styleId="Heading4">
-    <w:name w:val="heading 4"/>
-    <w:basedOn w:val="Normal"/>
-    <w:qFormat/>
-    <w:pPr>
-      <w:keepNext/>
-      <w:numPr>
-        <w:ilvl w:val="3"/>
-        <w:numId w:val="4"/>
-      </w:numPr>
-      <w:tabs>
-        <w:tab w:val="left" w:pos="1152"/>
-      </w:tabs>
-      <w:spacing w:before="120"/>
-      <w:outlineLvl w:val="3"/>
-    </w:pPr>
-    <w:rPr>
-      <w:rFonts w:ascii="Arial" w:eastAsia="Arial Unicode MS" w:hAnsi="Arial" w:cs="Arial Unicode MS"/>
-      <w:b/>
-      <w:bCs/>
-    </w:rPr>
-  </w:style>
-  <w:style w:type="paragraph" w:styleId="Heading5">
-    <w:name w:val="heading 5"/>
-    <w:basedOn w:val="Normal"/>
-    <w:qFormat/>
-    <w:pPr>
-      <w:numPr>
-        <w:ilvl w:val="4"/>
-        <w:numId w:val="4"/>
-      </w:numPr>
-      <w:outlineLvl w:val="4"/>
-    </w:pPr>
-    <w:rPr>
-      <w:rFonts w:ascii="Arial" w:eastAsia="Arial Unicode MS" w:hAnsi="Arial" w:cs="Arial Unicode MS"/>
-      <w:b/>
-      <w:bCs/>
-      <w:szCs w:val="20"/>
-    </w:rPr>
-  </w:style>
-  <w:style w:type="paragraph" w:styleId="Heading6">
-    <w:name w:val="heading 6"/>
-    <w:basedOn w:val="Normal"/>
-    <w:next w:val="Normal"/>
-    <w:qFormat/>
-    <w:pPr>
-      <w:numPr>
-        <w:ilvl w:val="5"/>
-        <w:numId w:val="4"/>
-      </w:numPr>
-      <w:outlineLvl w:val="5"/>
-    </w:pPr>
-    <w:rPr>
-      <w:rFonts w:ascii="Arial" w:hAnsi="Arial"/>
-      <w:b/>
-      <w:bCs/>
-      <w:caps/>
-      <w:sz w:val="28"/>
-      <w:szCs w:val="22"/>
-    </w:rPr>
-  </w:style>
-  <w:style w:type="paragraph" w:styleId="Heading7">
-    <w:name w:val="heading 7"/>
-    <w:basedOn w:val="Normal"/>
-    <w:next w:val="Normal"/>
-    <w:qFormat/>
-    <w:pPr>
-      <w:numPr>
-        <w:ilvl w:val="6"/>
-        <w:numId w:val="4"/>
-      </w:numPr>
-      <w:outlineLvl w:val="6"/>
-    </w:pPr>
-    <w:rPr>
-      <w:rFonts w:ascii="Arial" w:hAnsi="Arial"/>
-      <w:b/>
-    </w:rPr>
-  </w:style>
-  <w:style w:type="paragraph" w:styleId="Heading8">
-    <w:name w:val="heading 8"/>
-    <w:basedOn w:val="Normal"/>
-    <w:next w:val="Normal"/>
-    <w:qFormat/>
-    <w:pPr>
-      <w:numPr>
-        <w:ilvl w:val="7"/>
-        <w:numId w:val="4"/>
-      </w:numPr>
-      <w:outlineLvl w:val="7"/>
-    </w:pPr>
-    <w:rPr>
-      <w:rFonts w:ascii="Arial" w:hAnsi="Arial"/>
-      <w:b/>
-      <w:iCs/>
-    </w:rPr>
-  </w:style>
-  <w:style w:type="paragraph" w:styleId="Heading9">
-    <w:name w:val="heading 9"/>
-    <w:basedOn w:val="Normal"/>
-    <w:next w:val="Normal"/>
-    <w:qFormat/>
-    <w:pPr>
-      <w:numPr>
-        <w:ilvl w:val="8"/>
-        <w:numId w:val="4"/>
-      </w:numPr>
-      <w:spacing w:before="240"/>
-      <w:outlineLvl w:val="8"/>
-    </w:pPr>
-    <w:rPr>
-      <w:rFonts w:ascii="Arial" w:hAnsi="Arial" w:cs="Arial"/>
-      <w:sz w:val="22"/>
-      <w:szCs w:val="22"/>
-    </w:rPr>
-  </w:style>
-  <w:style w:type="character" w:default="1" w:styleId="DefaultParagraphFont">
-    <w:name w:val="Default Paragraph Font"/>
-    <w:uiPriority w:val="1"/>
-    <w:semiHidden/>
-    <w:unhideWhenUsed/>
-  </w:style>
-  <w:style w:type="table" w:default="1" w:styleId="TableNormal">
-    <w:name w:val="Normal Table"/>
+  <w:style w:type="character" w:styleId="UnresolvedMention">
+    <w:name w:val="Unresolved Mention"/>
+    <w:basedOn w:val="DefaultParagraphFont"/>
     <w:uiPriority w:val="99"/>
     <w:semiHidden/>
     <w:unhideWhenUsed/>
-    <w:tblPr>
-      <w:tblInd w:w="0" w:type="dxa"/>
-      <w:tblCellMar>
-        <w:top w:w="0" w:type="dxa"/>
-        <w:left w:w="108" w:type="dxa"/>
-        <w:bottom w:w="0" w:type="dxa"/>
-        <w:right w:w="108" w:type="dxa"/>
-      </w:tblCellMar>
-    </w:tblPr>
-  </w:style>
-  <w:style w:type="numbering" w:default="1" w:styleId="NoList">
-    <w:name w:val="No List"/>
-    <w:uiPriority w:val="99"/>
-    <w:semiHidden/>
-    <w:unhideWhenUsed/>
-  </w:style>
-  <w:style w:type="character" w:styleId="Hyperlink">
-    <w:name w:val="Hyperlink"/>
-    <w:basedOn w:val="DefaultParagraphFont"/>
-    <w:uiPriority w:val="99"/>
-    <w:rPr>
-      <w:color w:val="000FFF"/>
-      <w:u w:val="single"/>
-    </w:rPr>
-  </w:style>
-  <w:style w:type="paragraph" w:styleId="Header">
-    <w:name w:val="header"/>
-    <w:basedOn w:val="Normal"/>
-    <w:pPr>
-      <w:tabs>
-        <w:tab w:val="center" w:pos="4320"/>
-        <w:tab w:val="right" w:pos="8640"/>
-      </w:tabs>
-    </w:pPr>
-  </w:style>
-  <w:style w:type="paragraph" w:styleId="Footer">
-    <w:name w:val="footer"/>
-    <w:basedOn w:val="Normal"/>
-    <w:pPr>
-      <w:tabs>
-        <w:tab w:val="center" w:pos="4320"/>
-        <w:tab w:val="right" w:pos="8640"/>
-      </w:tabs>
-    </w:pPr>
-  </w:style>
-  <w:style w:type="paragraph" w:styleId="Title">
-    <w:name w:val="Title"/>
-    <w:basedOn w:val="Normal"/>
-    <w:qFormat/>
-    <w:pPr>
-      <w:spacing w:before="180" w:after="120"/>
-      <w:ind w:left="0"/>
-      <w:jc w:val="center"/>
-    </w:pPr>
-    <w:rPr>
-      <w:b/>
-      <w:bCs/>
-      <w:caps/>
-      <w:sz w:val="36"/>
-    </w:rPr>
-  </w:style>
-  <w:style w:type="paragraph" w:styleId="Caption">
-    <w:name w:val="caption"/>
-    <w:basedOn w:val="Normal"/>
-    <w:next w:val="Normal"/>
-    <w:qFormat/>
-    <w:pPr>
-      <w:keepNext/>
-    </w:pPr>
-    <w:rPr>
-      <w:b/>
-      <w:bCs/>
-      <w:i/>
-      <w:sz w:val="20"/>
-      <w:szCs w:val="20"/>
-    </w:rPr>
-  </w:style>
-  <w:style w:type="paragraph" w:styleId="BodyTextIndent">
-    <w:name w:val="Body Text Indent"/>
-    <w:basedOn w:val="Normal"/>
-  </w:style>
-  <w:style w:type="paragraph" w:styleId="TOC1">
-    <w:name w:val="toc 1"/>
-    <w:basedOn w:val="Normal"/>
-    <w:next w:val="Normal"/>
-    <w:uiPriority w:val="39"/>
-    <w:pPr>
-      <w:tabs>
-        <w:tab w:val="left" w:pos="288"/>
-        <w:tab w:val="left" w:pos="720"/>
-        <w:tab w:val="right" w:leader="dot" w:pos="9350"/>
-      </w:tabs>
-      <w:spacing w:before="180"/>
-      <w:ind w:left="0"/>
-    </w:pPr>
-    <w:rPr>
-      <w:b/>
-      <w:bCs/>
-      <w:caps/>
-      <w:noProof/>
-      <w:szCs w:val="28"/>
-    </w:rPr>
-  </w:style>
-  <w:style w:type="paragraph" w:styleId="TOC2">
-    <w:name w:val="toc 2"/>
-    <w:basedOn w:val="Normal"/>
-    <w:next w:val="Normal"/>
-    <w:uiPriority w:val="39"/>
-    <w:pPr>
-      <w:tabs>
-        <w:tab w:val="left" w:pos="720"/>
-        <w:tab w:val="left" w:pos="1296"/>
-        <w:tab w:val="right" w:leader="dot" w:pos="9350"/>
-      </w:tabs>
-      <w:ind w:left="432"/>
-    </w:pPr>
-    <w:rPr>
-      <w:noProof/>
-    </w:rPr>
-  </w:style>
-  <w:style w:type="paragraph" w:styleId="TOC3">
-    <w:name w:val="toc 3"/>
-    <w:basedOn w:val="Normal"/>
-    <w:next w:val="Normal"/>
-    <w:autoRedefine/>
-    <w:semiHidden/>
-    <w:pPr>
-      <w:tabs>
-        <w:tab w:val="left" w:pos="1620"/>
-        <w:tab w:val="left" w:pos="1920"/>
-        <w:tab w:val="right" w:leader="dot" w:pos="9350"/>
-      </w:tabs>
-      <w:ind w:left="900"/>
-    </w:pPr>
-    <w:rPr>
-      <w:noProof/>
-    </w:rPr>
-  </w:style>
-  <w:style w:type="paragraph" w:styleId="TOC4">
-    <w:name w:val="toc 4"/>
-    <w:basedOn w:val="Normal"/>
-    <w:next w:val="Normal"/>
-    <w:autoRedefine/>
-    <w:uiPriority w:val="39"/>
-    <w:pPr>
-      <w:tabs>
-        <w:tab w:val="left" w:pos="2160"/>
-        <w:tab w:val="right" w:leader="dot" w:pos="9360"/>
-      </w:tabs>
-      <w:ind w:left="0"/>
-    </w:pPr>
-    <w:rPr>
-      <w:b/>
-      <w:caps/>
-      <w:szCs w:val="28"/>
-    </w:rPr>
-  </w:style>
-  <w:style w:type="paragraph" w:styleId="TOC5">
-    <w:name w:val="toc 5"/>
-    <w:basedOn w:val="Normal"/>
-    <w:next w:val="Normal"/>
-    <w:autoRedefine/>
-    <w:semiHidden/>
-    <w:pPr>
-      <w:ind w:left="0"/>
-    </w:pPr>
-  </w:style>
-  <w:style w:type="paragraph" w:styleId="TOC6">
-    <w:name w:val="toc 6"/>
-    <w:basedOn w:val="Normal"/>
-    <w:next w:val="Normal"/>
-    <w:autoRedefine/>
-    <w:semiHidden/>
-    <w:pPr>
-      <w:ind w:left="1200"/>
-    </w:pPr>
-  </w:style>
-  <w:style w:type="paragraph" w:styleId="TOC7">
-    <w:name w:val="toc 7"/>
-    <w:basedOn w:val="Normal"/>
-    <w:next w:val="Normal"/>
-    <w:autoRedefine/>
-    <w:semiHidden/>
-    <w:pPr>
-      <w:ind w:left="1440"/>
-    </w:pPr>
-  </w:style>
-  <w:style w:type="paragraph" w:styleId="TOC8">
-    <w:name w:val="toc 8"/>
-    <w:basedOn w:val="Normal"/>
-    <w:next w:val="Normal"/>
-    <w:autoRedefine/>
-    <w:semiHidden/>
-    <w:pPr>
-      <w:ind w:left="1680"/>
-    </w:pPr>
-  </w:style>
-  <w:style w:type="paragraph" w:styleId="TOC9">
-    <w:name w:val="toc 9"/>
-    <w:basedOn w:val="Normal"/>
-    <w:next w:val="Normal"/>
-    <w:autoRedefine/>
-    <w:semiHidden/>
-    <w:pPr>
-      <w:ind w:left="1920"/>
-    </w:pPr>
-  </w:style>
-  <w:style w:type="paragraph" w:customStyle="1" w:styleId="tabletxt">
-    <w:name w:val="tabletxt"/>
-    <w:basedOn w:val="Normal"/>
-    <w:pPr>
-      <w:autoSpaceDE w:val="0"/>
-      <w:autoSpaceDN w:val="0"/>
-      <w:adjustRightInd w:val="0"/>
-      <w:spacing w:before="20" w:after="20"/>
-      <w:ind w:left="0"/>
-    </w:pPr>
-    <w:rPr>
-      <w:rFonts w:cs="Arial"/>
-      <w:sz w:val="20"/>
-      <w:szCs w:val="20"/>
-    </w:rPr>
-  </w:style>
-  <w:style w:type="paragraph" w:customStyle="1" w:styleId="TitleCover">
-    <w:name w:val="Title Cover"/>
-    <w:basedOn w:val="Normal"/>
-    <w:next w:val="Normal"/>
-    <w:pPr>
-      <w:keepNext/>
-      <w:keepLines/>
-      <w:pBdr>
-        <w:top w:val="single" w:sz="48" w:space="31" w:color="auto"/>
-      </w:pBdr>
-      <w:tabs>
-        <w:tab w:val="left" w:pos="0"/>
-      </w:tabs>
-      <w:spacing w:before="240" w:after="500" w:line="640" w:lineRule="exact"/>
-      <w:ind w:left="0"/>
-      <w:jc w:val="left"/>
-    </w:pPr>
-    <w:rPr>
-      <w:rFonts w:ascii="Arial Black" w:hAnsi="Arial Black"/>
-      <w:b/>
-      <w:spacing w:val="-48"/>
-      <w:kern w:val="28"/>
-      <w:sz w:val="64"/>
-      <w:szCs w:val="20"/>
-    </w:rPr>
-  </w:style>
-  <w:style w:type="paragraph" w:customStyle="1" w:styleId="SubtitleCover">
-    <w:name w:val="Subtitle Cover"/>
-    <w:basedOn w:val="TitleCover"/>
-    <w:next w:val="BodyText"/>
-    <w:pPr>
-      <w:pBdr>
-        <w:top w:val="single" w:sz="6" w:space="24" w:color="auto"/>
-      </w:pBdr>
-      <w:tabs>
-        <w:tab w:val="clear" w:pos="0"/>
-      </w:tabs>
-      <w:spacing w:before="0" w:after="0" w:line="480" w:lineRule="atLeast"/>
-      <w:jc w:val="right"/>
-    </w:pPr>
-    <w:rPr>
-      <w:rFonts w:ascii="Arial" w:hAnsi="Arial"/>
-      <w:b w:val="0"/>
-      <w:spacing w:val="-30"/>
-      <w:sz w:val="48"/>
-    </w:rPr>
-  </w:style>
-  <w:style w:type="paragraph" w:customStyle="1" w:styleId="SubtitleCover2">
-    <w:name w:val="Subtitle Cover2"/>
-    <w:basedOn w:val="SubtitleCover"/>
-    <w:rPr>
-      <w:spacing w:val="0"/>
-      <w:sz w:val="36"/>
-    </w:rPr>
-  </w:style>
-  <w:style w:type="paragraph" w:styleId="BodyText">
-    <w:name w:val="Body Text"/>
-    <w:basedOn w:val="Normal"/>
-    <w:link w:val="BodyTextChar"/>
-    <w:pPr>
-      <w:spacing w:after="120"/>
-    </w:pPr>
-  </w:style>
-  <w:style w:type="paragraph" w:customStyle="1" w:styleId="Tabletext">
-    <w:name w:val="Tabletext"/>
-    <w:basedOn w:val="Normal"/>
-    <w:pPr>
-      <w:keepLines/>
-      <w:widowControl w:val="0"/>
-      <w:spacing w:before="0" w:after="0" w:line="240" w:lineRule="atLeast"/>
-      <w:ind w:left="0"/>
-      <w:jc w:val="left"/>
-    </w:pPr>
-    <w:rPr>
-      <w:rFonts w:ascii="Arial" w:hAnsi="Arial"/>
-      <w:sz w:val="20"/>
-      <w:szCs w:val="20"/>
-    </w:rPr>
-  </w:style>
-  <w:style w:type="paragraph" w:customStyle="1" w:styleId="InfoBlueCharChar">
-    <w:name w:val="InfoBlue Char Char"/>
-    <w:basedOn w:val="Normal"/>
-    <w:next w:val="BodyText"/>
-    <w:pPr>
-      <w:keepLines/>
-      <w:spacing w:before="0" w:after="120" w:line="240" w:lineRule="atLeast"/>
-    </w:pPr>
-    <w:rPr>
-      <w:i/>
-      <w:color w:val="0000FF"/>
-      <w:szCs w:val="20"/>
-    </w:rPr>
-  </w:style>
-  <w:style w:type="paragraph" w:customStyle="1" w:styleId="Paragraph2">
-    <w:name w:val="Paragraph2"/>
-    <w:basedOn w:val="Normal"/>
-    <w:pPr>
-      <w:widowControl w:val="0"/>
-      <w:spacing w:before="80" w:after="0" w:line="240" w:lineRule="atLeast"/>
-      <w:ind w:left="720"/>
-    </w:pPr>
-    <w:rPr>
-      <w:rFonts w:ascii="Arial" w:hAnsi="Arial"/>
-      <w:color w:val="000000"/>
-      <w:sz w:val="20"/>
-      <w:szCs w:val="20"/>
-      <w:lang w:val="en-AU"/>
-    </w:rPr>
-  </w:style>
-  <w:style w:type="paragraph" w:customStyle="1" w:styleId="StyleSubtitleCover2TopNoborder">
-    <w:name w:val="Style Subtitle Cover2 + Top: (No border)"/>
-    <w:basedOn w:val="SubtitleCover2"/>
-    <w:pPr>
-      <w:pBdr>
-        <w:top w:val="none" w:sz="0" w:space="0" w:color="auto"/>
-      </w:pBdr>
-    </w:pPr>
-    <w:rPr>
-      <w:rFonts w:ascii="Times New Roman" w:hAnsi="Times New Roman"/>
-      <w:sz w:val="32"/>
-    </w:rPr>
-  </w:style>
-  <w:style w:type="paragraph" w:customStyle="1" w:styleId="StyleInfoBlueBoldCharChar">
-    <w:name w:val="Style InfoBlue + Bold Char Char"/>
-    <w:basedOn w:val="InfoBlueCharChar"/>
-    <w:rPr>
-      <w:b/>
-      <w:bCs/>
-      <w:iCs/>
-    </w:rPr>
-  </w:style>
-  <w:style w:type="character" w:customStyle="1" w:styleId="InfoBlueCharCharChar">
-    <w:name w:val="InfoBlue Char Char Char"/>
-    <w:basedOn w:val="DefaultParagraphFont"/>
-    <w:rPr>
-      <w:i/>
-      <w:color w:val="0000FF"/>
-      <w:sz w:val="24"/>
-      <w:lang w:val="en-US" w:eastAsia="en-US" w:bidi="ar-SA"/>
-    </w:rPr>
-  </w:style>
-  <w:style w:type="character" w:customStyle="1" w:styleId="StyleInfoBlueBoldCharCharChar">
-    <w:name w:val="Style InfoBlue + Bold Char Char Char"/>
-    <w:basedOn w:val="InfoBlueCharCharChar"/>
-    <w:rPr>
-      <w:b/>
-      <w:bCs/>
-      <w:i/>
-      <w:iCs/>
-      <w:color w:val="0000FF"/>
-      <w:sz w:val="24"/>
-      <w:lang w:val="en-US" w:eastAsia="en-US" w:bidi="ar-SA"/>
-    </w:rPr>
-  </w:style>
-  <w:style w:type="paragraph" w:styleId="BalloonText">
-    <w:name w:val="Balloon Text"/>
-    <w:basedOn w:val="Normal"/>
-    <w:semiHidden/>
-    <w:rPr>
-      <w:rFonts w:ascii="Tahoma" w:hAnsi="Tahoma" w:cs="Tahoma"/>
-      <w:sz w:val="16"/>
-      <w:szCs w:val="16"/>
-    </w:rPr>
-  </w:style>
-  <w:style w:type="character" w:styleId="CommentReference">
-    <w:name w:val="annotation reference"/>
-    <w:basedOn w:val="DefaultParagraphFont"/>
-    <w:semiHidden/>
-    <w:rPr>
-      <w:sz w:val="16"/>
-      <w:szCs w:val="16"/>
-    </w:rPr>
-  </w:style>
-  <w:style w:type="paragraph" w:customStyle="1" w:styleId="InfoBlueCharCharCharCharCharChar">
-    <w:name w:val="InfoBlue Char Char Char Char Char Char"/>
-    <w:basedOn w:val="Normal"/>
-    <w:next w:val="BodyText"/>
-    <w:pPr>
-      <w:keepLines/>
-      <w:spacing w:before="0" w:after="120" w:line="240" w:lineRule="atLeast"/>
-    </w:pPr>
-    <w:rPr>
-      <w:i/>
-      <w:color w:val="0000FF"/>
-    </w:rPr>
-  </w:style>
-  <w:style w:type="character" w:customStyle="1" w:styleId="InfoBlueCharCharCharCharCharCharChar">
-    <w:name w:val="InfoBlue Char Char Char Char Char Char Char"/>
-    <w:basedOn w:val="DefaultParagraphFont"/>
-    <w:rPr>
-      <w:i/>
-      <w:color w:val="0000FF"/>
-      <w:sz w:val="24"/>
-      <w:szCs w:val="24"/>
-      <w:lang w:val="en-US" w:eastAsia="en-US" w:bidi="ar-SA"/>
-    </w:rPr>
-  </w:style>
-  <w:style w:type="paragraph" w:customStyle="1" w:styleId="InfoBlueChar">
-    <w:name w:val="InfoBlue Char"/>
-    <w:basedOn w:val="Normal"/>
-    <w:next w:val="BodyText"/>
-    <w:pPr>
-      <w:keepLines/>
-      <w:spacing w:before="0" w:after="120" w:line="240" w:lineRule="atLeast"/>
-    </w:pPr>
-    <w:rPr>
-      <w:i/>
-      <w:color w:val="0000FF"/>
-      <w:szCs w:val="20"/>
-    </w:rPr>
-  </w:style>
-  <w:style w:type="paragraph" w:styleId="CommentText">
-    <w:name w:val="annotation text"/>
-    <w:basedOn w:val="Normal"/>
-    <w:semiHidden/>
-    <w:rPr>
-      <w:sz w:val="20"/>
-      <w:szCs w:val="20"/>
-    </w:rPr>
-  </w:style>
-  <w:style w:type="paragraph" w:styleId="CommentSubject">
-    <w:name w:val="annotation subject"/>
-    <w:basedOn w:val="CommentText"/>
-    <w:next w:val="CommentText"/>
-    <w:semiHidden/>
-    <w:rPr>
-      <w:b/>
-      <w:bCs/>
-    </w:rPr>
-  </w:style>
-  <w:style w:type="paragraph" w:customStyle="1" w:styleId="ResumeBody">
-    <w:name w:val="Resume Body"/>
-    <w:basedOn w:val="Normal"/>
-    <w:pPr>
-      <w:spacing w:after="120"/>
-      <w:ind w:left="0"/>
-      <w:jc w:val="left"/>
-    </w:pPr>
-    <w:rPr>
-      <w:sz w:val="20"/>
-    </w:rPr>
-  </w:style>
-  <w:style w:type="paragraph" w:styleId="BodyText2">
-    <w:name w:val="Body Text 2"/>
-    <w:basedOn w:val="Normal"/>
-    <w:pPr>
-      <w:spacing w:before="0" w:after="0"/>
-      <w:ind w:left="0"/>
-      <w:jc w:val="left"/>
-    </w:pPr>
-    <w:rPr>
-      <w:rFonts w:ascii="Arial" w:hAnsi="Arial" w:cs="Arial"/>
-      <w:sz w:val="22"/>
-      <w:szCs w:val="22"/>
-    </w:rPr>
-  </w:style>
-  <w:style w:type="paragraph" w:styleId="NormalWeb">
-    <w:name w:val="Normal (Web)"/>
-    <w:basedOn w:val="Normal"/>
-    <w:pPr>
-      <w:spacing w:before="100" w:beforeAutospacing="1" w:after="100" w:afterAutospacing="1"/>
-      <w:ind w:left="0"/>
-      <w:jc w:val="left"/>
-    </w:pPr>
-  </w:style>
-  <w:style w:type="character" w:styleId="Strong">
-    <w:name w:val="Strong"/>
-    <w:basedOn w:val="DefaultParagraphFont"/>
-    <w:qFormat/>
-    <w:rPr>
-      <w:b/>
-      <w:bCs/>
-    </w:rPr>
-  </w:style>
-  <w:style w:type="character" w:styleId="FollowedHyperlink">
-    <w:name w:val="FollowedHyperlink"/>
-    <w:basedOn w:val="DefaultParagraphFont"/>
-    <w:rPr>
-      <w:color w:val="800080"/>
-      <w:u w:val="single"/>
-    </w:rPr>
-  </w:style>
-  <w:style w:type="paragraph" w:styleId="BodyText3">
-    <w:name w:val="Body Text 3"/>
-    <w:basedOn w:val="Normal"/>
-    <w:pPr>
-      <w:tabs>
-        <w:tab w:val="num" w:pos="1800"/>
-      </w:tabs>
-      <w:ind w:left="0"/>
-    </w:pPr>
-  </w:style>
-  <w:style w:type="character" w:customStyle="1" w:styleId="InstructionsChar1">
-    <w:name w:val="Instructions Char1"/>
-    <w:basedOn w:val="DefaultParagraphFont"/>
-    <w:rPr>
-      <w:i/>
-      <w:color w:val="0000FF"/>
-      <w:sz w:val="24"/>
-      <w:lang w:val="en-US" w:eastAsia="en-US" w:bidi="ar-SA"/>
-    </w:rPr>
-  </w:style>
-  <w:style w:type="character" w:styleId="HTMLCite">
-    <w:name w:val="HTML Cite"/>
-    <w:basedOn w:val="DefaultParagraphFont"/>
-    <w:rPr>
-      <w:i/>
-      <w:iCs/>
-    </w:rPr>
-  </w:style>
-  <w:style w:type="paragraph" w:customStyle="1" w:styleId="TableColumnHeading">
-    <w:name w:val="TableColumnHeading"/>
-    <w:next w:val="Normal"/>
-    <w:pPr>
-      <w:spacing w:before="60" w:after="60"/>
-      <w:jc w:val="center"/>
-    </w:pPr>
-    <w:rPr>
-      <w:rFonts w:ascii="Arial" w:hAnsi="Arial"/>
-      <w:b/>
-    </w:rPr>
-  </w:style>
-  <w:style w:type="paragraph" w:customStyle="1" w:styleId="TableText0">
-    <w:name w:val="TableText"/>
-    <w:aliases w:val="tt"/>
-    <w:pPr>
-      <w:spacing w:before="40" w:after="40"/>
-    </w:pPr>
-    <w:rPr>
-      <w:rFonts w:ascii="Arial" w:hAnsi="Arial"/>
-    </w:rPr>
-  </w:style>
-  <w:style w:type="paragraph" w:styleId="BodyTextIndent2">
-    <w:name w:val="Body Text Indent 2"/>
-    <w:basedOn w:val="Normal"/>
-    <w:pPr>
-      <w:spacing w:before="120" w:after="0"/>
-      <w:ind w:left="720"/>
-      <w:jc w:val="left"/>
-    </w:pPr>
-    <w:rPr>
-      <w:rFonts w:ascii="Arial" w:hAnsi="Arial" w:cs="Arial"/>
-      <w:sz w:val="20"/>
-      <w:szCs w:val="20"/>
-    </w:rPr>
-  </w:style>
-  <w:style w:type="character" w:customStyle="1" w:styleId="StyleInfoBlueBoldCharCharCharChar">
-    <w:name w:val="Style InfoBlue + Bold Char Char Char Char"/>
-    <w:basedOn w:val="InfoBlueCharCharChar"/>
-    <w:rPr>
-      <w:b/>
-      <w:bCs/>
-      <w:i/>
-      <w:iCs/>
-      <w:color w:val="0000FF"/>
-      <w:sz w:val="24"/>
-      <w:lang w:val="en-US" w:eastAsia="en-US" w:bidi="ar-SA"/>
-    </w:rPr>
-  </w:style>
-  <w:style w:type="paragraph" w:customStyle="1" w:styleId="Tableheader">
-    <w:name w:val="Table header"/>
-    <w:basedOn w:val="Normal"/>
-    <w:pPr>
-      <w:spacing w:before="0" w:after="0"/>
-      <w:ind w:left="0"/>
-      <w:jc w:val="left"/>
-    </w:pPr>
-    <w:rPr>
-      <w:rFonts w:ascii="Arial" w:hAnsi="Arial"/>
-      <w:b/>
-      <w:sz w:val="22"/>
-    </w:rPr>
-  </w:style>
-  <w:style w:type="paragraph" w:customStyle="1" w:styleId="PageTitle">
-    <w:name w:val="PageTitle"/>
-    <w:basedOn w:val="Normal"/>
-    <w:pPr>
-      <w:spacing w:before="120" w:after="120"/>
-      <w:ind w:left="0"/>
-      <w:jc w:val="center"/>
-      <w:outlineLvl w:val="0"/>
-    </w:pPr>
-    <w:rPr>
-      <w:rFonts w:ascii="Arial" w:hAnsi="Arial"/>
-      <w:b/>
-      <w:color w:val="000000"/>
-      <w:sz w:val="32"/>
-      <w:szCs w:val="20"/>
-    </w:rPr>
-  </w:style>
-  <w:style w:type="paragraph" w:customStyle="1" w:styleId="TableHeading">
-    <w:name w:val="Table Heading"/>
-    <w:pPr>
-      <w:shd w:val="pct5" w:color="auto" w:fill="FFFFFF"/>
-      <w:snapToGrid w:val="0"/>
-    </w:pPr>
-    <w:rPr>
-      <w:rFonts w:ascii="Arial" w:hAnsi="Arial"/>
-      <w:b/>
-    </w:rPr>
-  </w:style>
-  <w:style w:type="paragraph" w:customStyle="1" w:styleId="Table10Text">
-    <w:name w:val="Table 10 Text"/>
-    <w:basedOn w:val="Normal"/>
-    <w:pPr>
-      <w:spacing w:before="20" w:after="20"/>
-      <w:ind w:left="0"/>
-      <w:jc w:val="left"/>
-    </w:pPr>
-    <w:rPr>
-      <w:rFonts w:ascii="Arial" w:hAnsi="Arial"/>
-      <w:sz w:val="20"/>
-      <w:szCs w:val="20"/>
-    </w:rPr>
-  </w:style>
-  <w:style w:type="paragraph" w:customStyle="1" w:styleId="TextBold">
-    <w:name w:val="Text Bold"/>
-    <w:basedOn w:val="Normal"/>
-    <w:next w:val="Normal"/>
-    <w:pPr>
-      <w:spacing w:before="0" w:after="0"/>
-      <w:ind w:left="0"/>
-      <w:jc w:val="left"/>
-    </w:pPr>
-    <w:rPr>
-      <w:rFonts w:ascii="Arial" w:hAnsi="Arial"/>
-      <w:b/>
-      <w:sz w:val="20"/>
-      <w:szCs w:val="20"/>
-    </w:rPr>
-  </w:style>
-  <w:style w:type="paragraph" w:customStyle="1" w:styleId="TextUnderBold">
-    <w:name w:val="Text UnderBold"/>
-    <w:basedOn w:val="Normal"/>
-    <w:pPr>
-      <w:spacing w:before="0" w:after="0"/>
-      <w:ind w:left="0"/>
-      <w:jc w:val="center"/>
-    </w:pPr>
-    <w:rPr>
-      <w:rFonts w:ascii="Arial" w:hAnsi="Arial"/>
-      <w:sz w:val="20"/>
-      <w:szCs w:val="20"/>
-      <w:u w:val="single"/>
-    </w:rPr>
-  </w:style>
-  <w:style w:type="paragraph" w:customStyle="1" w:styleId="BodyTextKeep">
-    <w:name w:val="Body Text Keep"/>
-    <w:basedOn w:val="BodyText"/>
-    <w:pPr>
-      <w:keepNext/>
-      <w:spacing w:before="0" w:after="220" w:line="220" w:lineRule="atLeast"/>
-      <w:ind w:left="1080"/>
-      <w:jc w:val="left"/>
-    </w:pPr>
-    <w:rPr>
-      <w:rFonts w:ascii="Arial" w:hAnsi="Arial"/>
-      <w:szCs w:val="20"/>
-    </w:rPr>
-  </w:style>
-  <w:style w:type="paragraph" w:customStyle="1" w:styleId="SectionHeading">
-    <w:name w:val="Section Heading"/>
-    <w:basedOn w:val="Heading1"/>
-    <w:pPr>
-      <w:keepLines/>
-      <w:shd w:val="pct15" w:color="auto" w:fill="auto"/>
-      <w:spacing w:before="220" w:after="220" w:line="280" w:lineRule="atLeast"/>
-      <w:ind w:left="0" w:firstLine="1080"/>
-    </w:pPr>
-    <w:rPr>
-      <w:rFonts w:ascii="Arial" w:eastAsia="Times New Roman" w:hAnsi="Arial"/>
-      <w:bCs w:val="0"/>
-      <w:caps w:val="0"/>
-      <w:spacing w:val="-10"/>
-      <w:kern w:val="28"/>
-      <w:position w:val="6"/>
-      <w:sz w:val="24"/>
-      <w:szCs w:val="20"/>
-    </w:rPr>
-  </w:style>
-  <w:style w:type="paragraph" w:customStyle="1" w:styleId="narratstyle">
-    <w:name w:val="narrat style"/>
-    <w:basedOn w:val="SectionHeading"/>
-    <w:pPr>
-      <w:keepNext w:val="0"/>
-      <w:keepLines w:val="0"/>
-      <w:shd w:val="clear" w:color="auto" w:fill="auto"/>
-      <w:spacing w:before="0" w:after="0" w:line="240" w:lineRule="auto"/>
-      <w:ind w:left="342" w:right="355" w:firstLine="0"/>
-      <w:jc w:val="center"/>
-      <w:outlineLvl w:val="9"/>
-    </w:pPr>
-    <w:rPr>
-      <w:rFonts w:ascii="Book Antiqua" w:hAnsi="Book Antiqua"/>
-      <w:i/>
-      <w:spacing w:val="0"/>
-      <w:kern w:val="0"/>
-      <w:position w:val="0"/>
-      <w:sz w:val="22"/>
-    </w:rPr>
-  </w:style>
-  <w:style w:type="paragraph" w:customStyle="1" w:styleId="formtext">
-    <w:name w:val="form text"/>
-    <w:basedOn w:val="Normal"/>
-    <w:pPr>
-      <w:spacing w:before="120" w:after="0"/>
-      <w:ind w:left="0"/>
-      <w:jc w:val="left"/>
-    </w:pPr>
-    <w:rPr>
-      <w:b/>
-      <w:i/>
-      <w:sz w:val="22"/>
-      <w:szCs w:val="20"/>
-    </w:rPr>
-  </w:style>
-  <w:style w:type="paragraph" w:customStyle="1" w:styleId="tableheading0">
-    <w:name w:val="table heading"/>
-    <w:basedOn w:val="formtext-small"/>
-    <w:pPr>
-      <w:spacing w:before="60"/>
-    </w:pPr>
-    <w:rPr>
-      <w:i/>
-      <w:sz w:val="18"/>
-    </w:rPr>
-  </w:style>
-  <w:style w:type="paragraph" w:customStyle="1" w:styleId="formtext-small">
-    <w:name w:val="form text - small"/>
-    <w:basedOn w:val="Normal"/>
-    <w:pPr>
-      <w:spacing w:before="240" w:after="0"/>
-      <w:ind w:left="0"/>
-      <w:jc w:val="left"/>
-    </w:pPr>
-    <w:rPr>
-      <w:sz w:val="20"/>
-      <w:szCs w:val="20"/>
-    </w:rPr>
-  </w:style>
-  <w:style w:type="paragraph" w:customStyle="1" w:styleId="Instructions">
-    <w:name w:val="Instructions"/>
-    <w:basedOn w:val="Normal"/>
-    <w:autoRedefine/>
-    <w:pPr>
-      <w:shd w:val="clear" w:color="auto" w:fill="FFFFFF"/>
-      <w:spacing w:before="0" w:after="0"/>
-      <w:ind w:left="0"/>
-      <w:jc w:val="left"/>
-    </w:pPr>
-    <w:rPr>
-      <w:i/>
-      <w:color w:val="0000FF"/>
-      <w:szCs w:val="20"/>
-    </w:rPr>
-  </w:style>
-  <w:style w:type="paragraph" w:customStyle="1" w:styleId="Bullet1">
-    <w:name w:val="Bullet 1"/>
-    <w:basedOn w:val="Normal"/>
-    <w:pPr>
-      <w:numPr>
-        <w:numId w:val="1"/>
-      </w:numPr>
-      <w:tabs>
-        <w:tab w:val="clear" w:pos="720"/>
-        <w:tab w:val="num" w:pos="340"/>
-        <w:tab w:val="num" w:pos="454"/>
-      </w:tabs>
-      <w:spacing w:before="0" w:after="0"/>
-      <w:ind w:left="340" w:hanging="227"/>
-      <w:jc w:val="left"/>
-    </w:pPr>
-    <w:rPr>
-      <w:rFonts w:ascii="Arial" w:hAnsi="Arial"/>
-    </w:rPr>
-  </w:style>
-  <w:style w:type="paragraph" w:customStyle="1" w:styleId="TableText1">
-    <w:name w:val="Table Text"/>
-    <w:basedOn w:val="TableHeading"/>
-    <w:pPr>
-      <w:shd w:val="clear" w:color="auto" w:fill="auto"/>
-      <w:overflowPunct w:val="0"/>
-      <w:autoSpaceDE w:val="0"/>
-      <w:autoSpaceDN w:val="0"/>
-      <w:adjustRightInd w:val="0"/>
-      <w:snapToGrid/>
-      <w:textAlignment w:val="baseline"/>
-    </w:pPr>
-    <w:rPr>
-      <w:b w:val="0"/>
-      <w:noProof/>
-    </w:rPr>
-  </w:style>
-  <w:style w:type="character" w:styleId="HTMLAcronym">
-    <w:name w:val="HTML Acronym"/>
-    <w:basedOn w:val="DefaultParagraphFont"/>
-    <w:rPr>
-      <w:color w:val="666666"/>
-    </w:rPr>
-  </w:style>
-  <w:style w:type="paragraph" w:customStyle="1" w:styleId="InfoBlueCharChar2">
-    <w:name w:val="InfoBlue Char Char2"/>
-    <w:basedOn w:val="Normal"/>
-    <w:next w:val="BodyText"/>
-    <w:pPr>
-      <w:keepLines/>
-      <w:spacing w:before="0" w:after="120" w:line="240" w:lineRule="atLeast"/>
-    </w:pPr>
-    <w:rPr>
-      <w:i/>
-      <w:color w:val="0000FF"/>
-    </w:rPr>
-  </w:style>
-  <w:style w:type="character" w:customStyle="1" w:styleId="InfoBlueCharCharChar1">
-    <w:name w:val="InfoBlue Char Char Char1"/>
-    <w:basedOn w:val="DefaultParagraphFont"/>
-    <w:rPr>
-      <w:i/>
-      <w:color w:val="0000FF"/>
-      <w:sz w:val="24"/>
-      <w:szCs w:val="24"/>
-      <w:lang w:val="en-US" w:eastAsia="en-US" w:bidi="ar-SA"/>
-    </w:rPr>
-  </w:style>
-  <w:style w:type="character" w:customStyle="1" w:styleId="InstructionsChar">
-    <w:name w:val="Instructions Char"/>
-    <w:basedOn w:val="DefaultParagraphFont"/>
-    <w:rPr>
-      <w:i/>
-      <w:color w:val="0000FF"/>
-      <w:sz w:val="24"/>
-      <w:lang w:val="en-US" w:eastAsia="en-US" w:bidi="ar-SA"/>
-    </w:rPr>
-  </w:style>
-  <w:style w:type="paragraph" w:customStyle="1" w:styleId="Appendix">
-    <w:name w:val="Appendix"/>
-    <w:basedOn w:val="Normal"/>
-    <w:pPr>
-      <w:ind w:left="0"/>
-    </w:pPr>
-    <w:rPr>
-      <w:b/>
-      <w:sz w:val="28"/>
-      <w:szCs w:val="28"/>
-    </w:rPr>
-  </w:style>
-  <w:style w:type="table" w:styleId="TableGrid">
-    <w:name w:val="Table Grid"/>
-    <w:basedOn w:val="TableNormal"/>
-    <w:rsid w:val="00961811"/>
-    <w:pPr>
-      <w:spacing w:before="60" w:after="60"/>
-      <w:ind w:left="576"/>
-      <w:jc w:val="both"/>
-    </w:pPr>
-    <w:tblPr>
-      <w:tblInd w:w="0" w:type="dxa"/>
-      <w:tblBorders>
-        <w:top w:val="single" w:sz="4" w:space="0" w:color="auto"/>
-        <w:left w:val="single" w:sz="4" w:space="0" w:color="auto"/>
-        <w:bottom w:val="single" w:sz="4" w:space="0" w:color="auto"/>
-        <w:right w:val="single" w:sz="4" w:space="0" w:color="auto"/>
-        <w:insideH w:val="single" w:sz="4" w:space="0" w:color="auto"/>
-        <w:insideV w:val="single" w:sz="4" w:space="0" w:color="auto"/>
-      </w:tblBorders>
-      <w:tblCellMar>
-        <w:top w:w="0" w:type="dxa"/>
-        <w:left w:w="108" w:type="dxa"/>
-        <w:bottom w:w="0" w:type="dxa"/>
-        <w:right w:w="108" w:type="dxa"/>
-      </w:tblCellMar>
-    </w:tblPr>
-  </w:style>
-  <w:style w:type="paragraph" w:customStyle="1" w:styleId="InfoBlue">
-    <w:name w:val="InfoBlue"/>
-    <w:basedOn w:val="Normal"/>
-    <w:next w:val="BodyText"/>
-    <w:pPr>
-      <w:widowControl w:val="0"/>
-      <w:spacing w:before="0" w:after="120" w:line="240" w:lineRule="atLeast"/>
-    </w:pPr>
-    <w:rPr>
-      <w:i/>
-      <w:color w:val="0000FF"/>
-      <w:szCs w:val="20"/>
-    </w:rPr>
-  </w:style>
-  <w:style w:type="character" w:styleId="PageNumber">
-    <w:name w:val="page number"/>
-    <w:basedOn w:val="DefaultParagraphFont"/>
-  </w:style>
-  <w:style w:type="character" w:customStyle="1" w:styleId="BodyTextChar">
-    <w:name w:val="Body Text Char"/>
-    <w:basedOn w:val="DefaultParagraphFont"/>
-    <w:link w:val="BodyText"/>
-    <w:rsid w:val="00786E9C"/>
-    <w:rPr>
-      <w:sz w:val="24"/>
-      <w:szCs w:val="24"/>
-    </w:rPr>
-  </w:style>
-  <w:style w:type="character" w:styleId="Emphasis">
-    <w:name w:val="Emphasis"/>
-    <w:basedOn w:val="DefaultParagraphFont"/>
-    <w:qFormat/>
-    <w:rsid w:val="0012733B"/>
-    <w:rPr>
-      <w:i/>
-      <w:iCs/>
-    </w:rPr>
-  </w:style>
-  <w:style w:type="paragraph" w:styleId="ListParagraph">
-    <w:name w:val="List Paragraph"/>
-    <w:basedOn w:val="Normal"/>
-    <w:uiPriority w:val="72"/>
-    <w:rsid w:val="0012733B"/>
-    <w:pPr>
-      <w:ind w:left="720"/>
-      <w:contextualSpacing/>
-    </w:pPr>
+    <w:rsid w:val="00F92758"/>
+    <w:rPr>
+      <w:color w:val="808080"/>
+      <w:shd w:val="clear" w:color="auto" w:fill="E6E6E6"/>
+    </w:rPr>
   </w:style>
 </w:styles>
 </file>
@@ -7628,15 +6624,6 @@
 </file>
 
 <file path=customXml/item1.xml><?xml version="1.0" encoding="utf-8"?>
-<?mso-contentType ?>
-<FormTemplates xmlns="http://schemas.microsoft.com/sharepoint/v3/contenttype/forms">
-  <Display>DocumentLibraryForm</Display>
-  <Edit>DocumentLibraryForm</Edit>
-  <New>DocumentLibraryForm</New>
-</FormTemplates>
-</file>
-
-<file path=customXml/item2.xml><?xml version="1.0" encoding="utf-8"?>
 <ct:contentTypeSchema xmlns:ct="http://schemas.microsoft.com/office/2006/metadata/contentType" xmlns:ma="http://schemas.microsoft.com/office/2006/metadata/properties/metaAttributes" ct:_="" ma:_="" ma:contentTypeName="Document" ma:contentTypeID="0x01010024D1768208899D418F028F6C3AF82400" ma:contentTypeVersion="1" ma:contentTypeDescription="Create a new document." ma:contentTypeScope="" ma:versionID="520fa819e570fd115ba5fb6b06c1191a">
   <xsd:schema xmlns:xsd="http://www.w3.org/2001/XMLSchema" xmlns:p="http://schemas.microsoft.com/office/2006/metadata/properties" targetNamespace="http://schemas.microsoft.com/office/2006/metadata/properties" ma:root="true" ma:fieldsID="4aeb20c0e3442673af7ee10786458764">
     <xsd:element name="properties">
@@ -7685,15 +6672,16 @@
 </ct:contentTypeSchema>
 </file>
 
-<file path=customXml/itemProps1.xml><?xml version="1.0" encoding="utf-8"?>
-<ds:datastoreItem xmlns:ds="http://schemas.openxmlformats.org/officeDocument/2006/customXml" ds:itemID="{8D35C508-92B7-4418-B10D-4D3E815FA5E6}">
-  <ds:schemaRefs>
-    <ds:schemaRef ds:uri="http://schemas.microsoft.com/sharepoint/v3/contenttype/forms"/>
-  </ds:schemaRefs>
-</ds:datastoreItem>
+<file path=customXml/item2.xml><?xml version="1.0" encoding="utf-8"?>
+<?mso-contentType ?>
+<FormTemplates xmlns="http://schemas.microsoft.com/sharepoint/v3/contenttype/forms">
+  <Display>DocumentLibraryForm</Display>
+  <Edit>DocumentLibraryForm</Edit>
+  <New>DocumentLibraryForm</New>
+</FormTemplates>
 </file>
 
-<file path=customXml/itemProps2.xml><?xml version="1.0" encoding="utf-8"?>
+<file path=customXml/itemProps1.xml><?xml version="1.0" encoding="utf-8"?>
 <ds:datastoreItem xmlns:ds="http://schemas.openxmlformats.org/officeDocument/2006/customXml" ds:itemID="{177C7043-315B-4994-8586-66F83B23A7BB}">
   <ds:schemaRefs>
     <ds:schemaRef ds:uri="http://schemas.microsoft.com/office/2006/metadata/contentType"/>
@@ -7706,4 +6694,12 @@
     <ds:schemaRef ds:uri="http://schemas.microsoft.com/office/internal/2005/internalDocumentation"/>
   </ds:schemaRefs>
 </ds:datastoreItem>
+</file>
+
+<file path=customXml/itemProps2.xml><?xml version="1.0" encoding="utf-8"?>
+<ds:datastoreItem xmlns:ds="http://schemas.openxmlformats.org/officeDocument/2006/customXml" ds:itemID="{8D35C508-92B7-4418-B10D-4D3E815FA5E6}">
+  <ds:schemaRefs>
+    <ds:schemaRef ds:uri="http://schemas.microsoft.com/sharepoint/v3/contenttype/forms"/>
+  </ds:schemaRefs>
+</ds:datastoreItem>
 </file>
</xml_diff>

<commit_message>
Added material in Build section about how to save time on Maven builds.
</commit_message>
<xml_diff>
--- a/doc/development/HPC Development Environment Setup.docx
+++ b/doc/development/HPC Development Environment Setup.docx
@@ -74,6 +74,8 @@
           <w:szCs w:val="40"/>
         </w:rPr>
       </w:pPr>
+      <w:bookmarkStart w:id="2" w:name="_GoBack"/>
+      <w:bookmarkEnd w:id="2"/>
       <w:r>
         <w:rPr>
           <w:rFonts w:ascii="Arial" w:hAnsi="Arial" w:cs="Arial"/>
@@ -126,22 +128,43 @@
           <w:rFonts w:ascii="Arial" w:hAnsi="Arial" w:cs="Arial"/>
           <w:i/>
         </w:rPr>
-        <w:t>1.3</w:t>
-      </w:r>
-    </w:p>
-    <w:p>
-      <w:pPr>
-        <w:pStyle w:val="StyleSubtitleCover2TopNoborder"/>
-        <w:rPr>
-          <w:rFonts w:ascii="Arial" w:hAnsi="Arial" w:cs="Arial"/>
-        </w:rPr>
-      </w:pPr>
+        <w:t>1.</w:t>
+      </w:r>
       <w:r>
         <w:rPr>
           <w:rFonts w:ascii="Arial" w:hAnsi="Arial" w:cs="Arial"/>
           <w:i/>
         </w:rPr>
-        <w:t>06/12</w:t>
+        <w:t>4</w:t>
+      </w:r>
+    </w:p>
+    <w:p>
+      <w:pPr>
+        <w:pStyle w:val="StyleSubtitleCover2TopNoborder"/>
+        <w:rPr>
+          <w:rFonts w:ascii="Arial" w:hAnsi="Arial" w:cs="Arial"/>
+        </w:rPr>
+      </w:pPr>
+      <w:r>
+        <w:rPr>
+          <w:rFonts w:ascii="Arial" w:hAnsi="Arial" w:cs="Arial"/>
+          <w:i/>
+        </w:rPr>
+        <w:t>11</w:t>
+      </w:r>
+      <w:r>
+        <w:rPr>
+          <w:rFonts w:ascii="Arial" w:hAnsi="Arial" w:cs="Arial"/>
+          <w:i/>
+        </w:rPr>
+        <w:t>/1</w:t>
+      </w:r>
+      <w:r>
+        <w:rPr>
+          <w:rFonts w:ascii="Arial" w:hAnsi="Arial" w:cs="Arial"/>
+          <w:i/>
+        </w:rPr>
+        <w:t>6</w:t>
       </w:r>
       <w:r>
         <w:rPr>
@@ -209,6 +232,7 @@
           <w:sz w:val="36"/>
           <w:szCs w:val="36"/>
         </w:rPr>
+        <w:lastRenderedPageBreak/>
         <w:t>Version History</w:t>
       </w:r>
     </w:p>
@@ -242,8 +266,8 @@
       <w:tblGrid>
         <w:gridCol w:w="914"/>
         <w:gridCol w:w="1710"/>
-        <w:gridCol w:w="990"/>
-        <w:gridCol w:w="5670"/>
+        <w:gridCol w:w="1260"/>
+        <w:gridCol w:w="5400"/>
       </w:tblGrid>
       <w:tr>
         <w:trPr>
@@ -329,7 +353,7 @@
         </w:tc>
         <w:tc>
           <w:tcPr>
-            <w:tcW w:w="990" w:type="dxa"/>
+            <w:tcW w:w="1260" w:type="dxa"/>
             <w:shd w:val="clear" w:color="auto" w:fill="D9D9D9"/>
           </w:tcPr>
           <w:p>
@@ -373,7 +397,7 @@
         </w:tc>
         <w:tc>
           <w:tcPr>
-            <w:tcW w:w="5670" w:type="dxa"/>
+            <w:tcW w:w="5400" w:type="dxa"/>
             <w:shd w:val="clear" w:color="auto" w:fill="D9D9D9"/>
           </w:tcPr>
           <w:p>
@@ -451,7 +475,7 @@
         </w:tc>
         <w:tc>
           <w:tcPr>
-            <w:tcW w:w="990" w:type="dxa"/>
+            <w:tcW w:w="1260" w:type="dxa"/>
           </w:tcPr>
           <w:p>
             <w:pPr>
@@ -472,7 +496,7 @@
         </w:tc>
         <w:tc>
           <w:tcPr>
-            <w:tcW w:w="5670" w:type="dxa"/>
+            <w:tcW w:w="5400" w:type="dxa"/>
           </w:tcPr>
           <w:p>
             <w:pPr>
@@ -535,7 +559,7 @@
         </w:tc>
         <w:tc>
           <w:tcPr>
-            <w:tcW w:w="990" w:type="dxa"/>
+            <w:tcW w:w="1260" w:type="dxa"/>
           </w:tcPr>
           <w:p>
             <w:pPr>
@@ -555,7 +579,7 @@
         </w:tc>
         <w:tc>
           <w:tcPr>
-            <w:tcW w:w="5670" w:type="dxa"/>
+            <w:tcW w:w="5400" w:type="dxa"/>
           </w:tcPr>
           <w:p>
             <w:pPr>
@@ -568,8 +592,16 @@
               <w:rPr>
                 <w:rFonts w:cs="Arial"/>
               </w:rPr>
-              <w:t>Create local Keystore</w:t>
+              <w:t xml:space="preserve">Create local </w:t>
             </w:r>
+            <w:proofErr w:type="spellStart"/>
+            <w:r>
+              <w:rPr>
+                <w:rFonts w:cs="Arial"/>
+              </w:rPr>
+              <w:t>Keystore</w:t>
+            </w:r>
+            <w:proofErr w:type="spellEnd"/>
           </w:p>
         </w:tc>
       </w:tr>
@@ -624,7 +656,7 @@
         </w:tc>
         <w:tc>
           <w:tcPr>
-            <w:tcW w:w="990" w:type="dxa"/>
+            <w:tcW w:w="1260" w:type="dxa"/>
           </w:tcPr>
           <w:p>
             <w:pPr>
@@ -644,7 +676,7 @@
         </w:tc>
         <w:tc>
           <w:tcPr>
-            <w:tcW w:w="5670" w:type="dxa"/>
+            <w:tcW w:w="5400" w:type="dxa"/>
           </w:tcPr>
           <w:p>
             <w:pPr>
@@ -707,7 +739,7 @@
         </w:tc>
         <w:tc>
           <w:tcPr>
-            <w:tcW w:w="990" w:type="dxa"/>
+            <w:tcW w:w="1260" w:type="dxa"/>
           </w:tcPr>
           <w:p>
             <w:pPr>
@@ -727,7 +759,7 @@
         </w:tc>
         <w:tc>
           <w:tcPr>
-            <w:tcW w:w="5670" w:type="dxa"/>
+            <w:tcW w:w="5400" w:type="dxa"/>
           </w:tcPr>
           <w:p>
             <w:pPr>
@@ -740,13 +772,130 @@
               <w:rPr>
                 <w:rFonts w:cs="Arial"/>
               </w:rPr>
-              <w:t>Configure servicemix w/ Keystore</w:t>
+              <w:t xml:space="preserve">Configure servicemix w/ </w:t>
+            </w:r>
+            <w:proofErr w:type="spellStart"/>
+            <w:r>
+              <w:rPr>
+                <w:rFonts w:cs="Arial"/>
+              </w:rPr>
+              <w:t>Keystore</w:t>
+            </w:r>
+            <w:proofErr w:type="spellEnd"/>
+            <w:r>
+              <w:rPr>
+                <w:rFonts w:cs="Arial"/>
+              </w:rPr>
+              <w:t xml:space="preserve"> + </w:t>
+            </w:r>
+            <w:proofErr w:type="spellStart"/>
+            <w:r>
+              <w:rPr>
+                <w:rFonts w:cs="Arial"/>
+              </w:rPr>
+              <w:t>Git</w:t>
+            </w:r>
+            <w:proofErr w:type="spellEnd"/>
+            <w:r>
+              <w:rPr>
+                <w:rFonts w:cs="Arial"/>
+              </w:rPr>
+              <w:t xml:space="preserve"> repo</w:t>
+            </w:r>
+          </w:p>
+        </w:tc>
+      </w:tr>
+      <w:tr>
+        <w:trPr>
+          <w:trHeight w:val="248"/>
+        </w:trPr>
+        <w:tc>
+          <w:tcPr>
+            <w:tcW w:w="914" w:type="dxa"/>
+          </w:tcPr>
+          <w:p>
+            <w:pPr>
+              <w:pStyle w:val="Tabletext"/>
+              <w:jc w:val="center"/>
+              <w:rPr>
+                <w:rFonts w:cs="Arial"/>
+              </w:rPr>
+            </w:pPr>
+            <w:r>
+              <w:rPr>
+                <w:rFonts w:cs="Arial"/>
+              </w:rPr>
+              <w:t>1.4</w:t>
+            </w:r>
+          </w:p>
+        </w:tc>
+        <w:tc>
+          <w:tcPr>
+            <w:tcW w:w="1710" w:type="dxa"/>
+          </w:tcPr>
+          <w:p>
+            <w:pPr>
+              <w:pStyle w:val="Tabletext"/>
+              <w:rPr>
+                <w:rFonts w:cs="Arial"/>
+              </w:rPr>
+            </w:pPr>
+            <w:r>
+              <w:rPr>
+                <w:rFonts w:cs="Arial"/>
+              </w:rPr>
+              <w:t>William Liu</w:t>
+            </w:r>
+          </w:p>
+        </w:tc>
+        <w:tc>
+          <w:tcPr>
+            <w:tcW w:w="1260" w:type="dxa"/>
+          </w:tcPr>
+          <w:p>
+            <w:pPr>
+              <w:pStyle w:val="Tabletext"/>
+              <w:jc w:val="center"/>
+              <w:rPr>
+                <w:rFonts w:cs="Arial"/>
+              </w:rPr>
+            </w:pPr>
+            <w:r>
+              <w:rPr>
+                <w:rFonts w:cs="Arial"/>
+              </w:rPr>
+              <w:t>11/16/2017</w:t>
+            </w:r>
+          </w:p>
+        </w:tc>
+        <w:tc>
+          <w:tcPr>
+            <w:tcW w:w="5400" w:type="dxa"/>
+          </w:tcPr>
+          <w:p>
+            <w:pPr>
+              <w:pStyle w:val="Tabletext"/>
+              <w:rPr>
+                <w:rFonts w:cs="Arial"/>
+              </w:rPr>
+            </w:pPr>
+            <w:r>
+              <w:rPr>
+                <w:rFonts w:cs="Arial"/>
+              </w:rPr>
+              <w:t>Added material in Build section about saving</w:t>
             </w:r>
             <w:r>
               <w:rPr>
                 <w:rFonts w:cs="Arial"/>
               </w:rPr>
-              <w:t xml:space="preserve"> + Git repo</w:t>
+              <w:t xml:space="preserve"> time</w:t>
+            </w:r>
+            <w:r>
+              <w:rPr>
+                <w:rFonts w:cs="Arial"/>
+              </w:rPr>
+              <w:t xml:space="preserve"> on Maven builds</w:t>
             </w:r>
           </w:p>
         </w:tc>
@@ -785,6 +934,7 @@
         <w:rPr>
           <w:rFonts w:ascii="Arial" w:hAnsi="Arial" w:cs="Arial"/>
         </w:rPr>
+        <w:lastRenderedPageBreak/>
         <w:t xml:space="preserve"> </w:t>
       </w:r>
     </w:p>
@@ -1123,7 +1273,7 @@
         <w:fldChar w:fldCharType="separate"/>
       </w:r>
       <w:r>
-        <w:t>5</w:t>
+        <w:t>6</w:t>
       </w:r>
       <w:r>
         <w:fldChar w:fldCharType="end"/>
@@ -1252,14 +1402,14 @@
       <w:pPr>
         <w:pStyle w:val="Heading1"/>
       </w:pPr>
-      <w:bookmarkStart w:id="2" w:name="_Toc358910278"/>
+      <w:bookmarkStart w:id="3" w:name="_Toc358910278"/>
       <w:r>
         <w:t>Git</w:t>
       </w:r>
       <w:r>
         <w:t xml:space="preserve"> Code Repository</w:t>
       </w:r>
-      <w:bookmarkEnd w:id="2"/>
+      <w:bookmarkEnd w:id="3"/>
     </w:p>
     <w:p>
       <w:pPr>
@@ -1317,19 +1467,37 @@
       <w:r>
         <w:t>hpc/</w:t>
       </w:r>
-      <w:r>
-        <w:t>src’ directory path in the source tree.</w:t>
+      <w:proofErr w:type="spellStart"/>
+      <w:r>
+        <w:t>src</w:t>
+      </w:r>
+      <w:proofErr w:type="spellEnd"/>
+      <w:r>
+        <w:t>’ directory path in the source tree.</w:t>
       </w:r>
     </w:p>
     <w:p>
       <w:pPr>
         <w:ind w:left="216"/>
       </w:pPr>
-      <w:r>
-        <w:t>e.g /Development/HPC-DM</w:t>
-      </w:r>
-      <w:r>
-        <w:t>/src/hpc</w:t>
+      <w:proofErr w:type="spellStart"/>
+      <w:r>
+        <w:t>e.g</w:t>
+      </w:r>
+      <w:proofErr w:type="spellEnd"/>
+      <w:r>
+        <w:t xml:space="preserve"> /Development/HPC-DM</w:t>
+      </w:r>
+      <w:r>
+        <w:t>/</w:t>
+      </w:r>
+      <w:proofErr w:type="spellStart"/>
+      <w:r>
+        <w:t>src</w:t>
+      </w:r>
+      <w:proofErr w:type="spellEnd"/>
+      <w:r>
+        <w:t>/hpc</w:t>
       </w:r>
     </w:p>
     <w:p>
@@ -1341,11 +1509,11 @@
       <w:pPr>
         <w:pStyle w:val="Heading1"/>
       </w:pPr>
-      <w:bookmarkStart w:id="3" w:name="_Toc358910279"/>
+      <w:bookmarkStart w:id="4" w:name="_Toc358910279"/>
       <w:r>
         <w:t>JDK</w:t>
       </w:r>
-      <w:bookmarkEnd w:id="3"/>
+      <w:bookmarkEnd w:id="4"/>
     </w:p>
     <w:p>
       <w:pPr>
@@ -1396,11 +1564,11 @@
       <w:pPr>
         <w:pStyle w:val="Heading1"/>
       </w:pPr>
-      <w:bookmarkStart w:id="4" w:name="_Toc358910280"/>
+      <w:bookmarkStart w:id="5" w:name="_Toc358910280"/>
       <w:r>
         <w:t>MAVEN</w:t>
       </w:r>
-      <w:bookmarkEnd w:id="4"/>
+      <w:bookmarkEnd w:id="5"/>
     </w:p>
     <w:p>
       <w:pPr>
@@ -1443,11 +1611,11 @@
       <w:pPr>
         <w:pStyle w:val="Heading1"/>
       </w:pPr>
-      <w:bookmarkStart w:id="5" w:name="_Toc358910281"/>
+      <w:bookmarkStart w:id="6" w:name="_Toc358910281"/>
       <w:r>
         <w:t>SERVICEMIX</w:t>
       </w:r>
-      <w:bookmarkEnd w:id="5"/>
+      <w:bookmarkEnd w:id="6"/>
     </w:p>
     <w:p>
       <w:pPr>
@@ -1486,8 +1654,13 @@
       <w:pPr>
         <w:ind w:left="216"/>
       </w:pPr>
-      <w:r>
-        <w:t>Set  SERVICE_MIX_HOME environment variable accordingly</w:t>
+      <w:proofErr w:type="gramStart"/>
+      <w:r>
+        <w:t>Set  SERVICE</w:t>
+      </w:r>
+      <w:proofErr w:type="gramEnd"/>
+      <w:r>
+        <w:t>_MIX_HOME environment variable accordingly</w:t>
       </w:r>
       <w:r>
         <w:t>.</w:t>
@@ -1507,7 +1680,35 @@
         <w:rPr>
           <w:color w:val="3B2322"/>
         </w:rPr>
-        <w:t>To allow the server to communicate with iRODS and LDAP, we need to deploy/configure a keystore to Service</w:t>
+        <w:t xml:space="preserve">To allow the server to communicate with </w:t>
+      </w:r>
+      <w:proofErr w:type="spellStart"/>
+      <w:r>
+        <w:rPr>
+          <w:color w:val="3B2322"/>
+        </w:rPr>
+        <w:t>iRODS</w:t>
+      </w:r>
+      <w:proofErr w:type="spellEnd"/>
+      <w:r>
+        <w:rPr>
+          <w:color w:val="3B2322"/>
+        </w:rPr>
+        <w:t xml:space="preserve"> and LDAP, we need to deploy/configure a </w:t>
+      </w:r>
+      <w:proofErr w:type="spellStart"/>
+      <w:r>
+        <w:rPr>
+          <w:color w:val="3B2322"/>
+        </w:rPr>
+        <w:t>keystore</w:t>
+      </w:r>
+      <w:proofErr w:type="spellEnd"/>
+      <w:r>
+        <w:rPr>
+          <w:color w:val="3B2322"/>
+        </w:rPr>
+        <w:t xml:space="preserve"> to Service</w:t>
       </w:r>
       <w:r>
         <w:rPr>
@@ -1550,14 +1751,36 @@
         <w:rPr>
           <w:color w:val="3B2322"/>
         </w:rPr>
-        <w:t>the keystore file</w:t>
-      </w:r>
-      <w:r>
-        <w:rPr>
-          <w:color w:val="3B2322"/>
-        </w:rPr>
-        <w:t xml:space="preserve"> named hpc-keystore.jks</w:t>
-      </w:r>
+        <w:t xml:space="preserve">the </w:t>
+      </w:r>
+      <w:proofErr w:type="spellStart"/>
+      <w:r>
+        <w:rPr>
+          <w:color w:val="3B2322"/>
+        </w:rPr>
+        <w:t>keystore</w:t>
+      </w:r>
+      <w:proofErr w:type="spellEnd"/>
+      <w:r>
+        <w:rPr>
+          <w:color w:val="3B2322"/>
+        </w:rPr>
+        <w:t xml:space="preserve"> file</w:t>
+      </w:r>
+      <w:r>
+        <w:rPr>
+          <w:color w:val="3B2322"/>
+        </w:rPr>
+        <w:t xml:space="preserve"> named hpc-</w:t>
+      </w:r>
+      <w:proofErr w:type="spellStart"/>
+      <w:r>
+        <w:rPr>
+          <w:color w:val="3B2322"/>
+        </w:rPr>
+        <w:t>keystore.jks</w:t>
+      </w:r>
+      <w:proofErr w:type="spellEnd"/>
       <w:r>
         <w:rPr>
           <w:color w:val="3B2322"/>
@@ -1600,7 +1823,21 @@
         <w:rPr>
           <w:color w:val="3B2322"/>
         </w:rPr>
-        <w:t>Alternatively, find this keystore file in your local clone of the GitHub repository.</w:t>
+        <w:t xml:space="preserve">Alternatively, find this </w:t>
+      </w:r>
+      <w:proofErr w:type="spellStart"/>
+      <w:r>
+        <w:rPr>
+          <w:color w:val="3B2322"/>
+        </w:rPr>
+        <w:t>keystore</w:t>
+      </w:r>
+      <w:proofErr w:type="spellEnd"/>
+      <w:r>
+        <w:rPr>
+          <w:color w:val="3B2322"/>
+        </w:rPr>
+        <w:t xml:space="preserve"> file in your local clone of the GitHub repository.</w:t>
       </w:r>
     </w:p>
     <w:p>
@@ -1624,6 +1861,7 @@
         </w:rPr>
         <w:t>hpc-</w:t>
       </w:r>
+      <w:proofErr w:type="spellStart"/>
       <w:r>
         <w:rPr>
           <w:color w:val="3B2322"/>
@@ -1636,12 +1874,21 @@
         </w:rPr>
         <w:t>.jks</w:t>
       </w:r>
-      <w:r>
-        <w:rPr>
-          <w:color w:val="3B2322"/>
-        </w:rPr>
-        <w:t xml:space="preserve"> to $SERVICE_MIX_HOME/etc</w:t>
-      </w:r>
+      <w:proofErr w:type="spellEnd"/>
+      <w:r>
+        <w:rPr>
+          <w:color w:val="3B2322"/>
+        </w:rPr>
+        <w:t xml:space="preserve"> to $SERVICE_MIX_HOME/</w:t>
+      </w:r>
+      <w:proofErr w:type="spellStart"/>
+      <w:r>
+        <w:rPr>
+          <w:color w:val="3B2322"/>
+        </w:rPr>
+        <w:t>etc</w:t>
+      </w:r>
+      <w:proofErr w:type="spellEnd"/>
       <w:r>
         <w:rPr>
           <w:color w:val="3B2322"/>
@@ -1662,8 +1909,30 @@
         <w:rPr>
           <w:color w:val="3B2322"/>
         </w:rPr>
-        <w:t>Add the following to the end of $SERVICE_MIX_HOME/etc/system.properties</w:t>
-      </w:r>
+        <w:t>Add the following to the end of $SERVICE_MIX_HOME/</w:t>
+      </w:r>
+      <w:proofErr w:type="spellStart"/>
+      <w:r>
+        <w:rPr>
+          <w:color w:val="3B2322"/>
+        </w:rPr>
+        <w:t>etc</w:t>
+      </w:r>
+      <w:proofErr w:type="spellEnd"/>
+      <w:r>
+        <w:rPr>
+          <w:color w:val="3B2322"/>
+        </w:rPr>
+        <w:t>/</w:t>
+      </w:r>
+      <w:proofErr w:type="spellStart"/>
+      <w:r>
+        <w:rPr>
+          <w:color w:val="3B2322"/>
+        </w:rPr>
+        <w:t>system.properties</w:t>
+      </w:r>
+      <w:proofErr w:type="spellEnd"/>
     </w:p>
     <w:p>
       <w:pPr>
@@ -1702,8 +1971,16 @@
         <w:rPr>
           <w:color w:val="3B2322"/>
         </w:rPr>
-        <w:t># HPC-DM keystore</w:t>
-      </w:r>
+        <w:t xml:space="preserve"># HPC-DM </w:t>
+      </w:r>
+      <w:proofErr w:type="spellStart"/>
+      <w:r>
+        <w:rPr>
+          <w:color w:val="3B2322"/>
+        </w:rPr>
+        <w:t>keystore</w:t>
+      </w:r>
+      <w:proofErr w:type="spellEnd"/>
     </w:p>
     <w:p>
       <w:pPr>
@@ -1744,12 +2021,58 @@
         </w:rPr>
         <w:tab/>
       </w:r>
-      <w:r>
-        <w:rPr>
-          <w:color w:val="3B2322"/>
-        </w:rPr>
-        <w:t>javax.net.ssl.keyStore=${karaf.home}/etc/hpc-keystore.jks</w:t>
-      </w:r>
+      <w:proofErr w:type="spellStart"/>
+      <w:proofErr w:type="gramStart"/>
+      <w:r>
+        <w:rPr>
+          <w:color w:val="3B2322"/>
+        </w:rPr>
+        <w:t>javax.net.ssl.keyStore</w:t>
+      </w:r>
+      <w:proofErr w:type="spellEnd"/>
+      <w:proofErr w:type="gramEnd"/>
+      <w:r>
+        <w:rPr>
+          <w:color w:val="3B2322"/>
+        </w:rPr>
+        <w:t>=${</w:t>
+      </w:r>
+      <w:proofErr w:type="spellStart"/>
+      <w:r>
+        <w:rPr>
+          <w:color w:val="3B2322"/>
+        </w:rPr>
+        <w:t>karaf.home</w:t>
+      </w:r>
+      <w:proofErr w:type="spellEnd"/>
+      <w:r>
+        <w:rPr>
+          <w:color w:val="3B2322"/>
+        </w:rPr>
+        <w:t>}/</w:t>
+      </w:r>
+      <w:proofErr w:type="spellStart"/>
+      <w:r>
+        <w:rPr>
+          <w:color w:val="3B2322"/>
+        </w:rPr>
+        <w:t>etc</w:t>
+      </w:r>
+      <w:proofErr w:type="spellEnd"/>
+      <w:r>
+        <w:rPr>
+          <w:color w:val="3B2322"/>
+        </w:rPr>
+        <w:t>/hpc-</w:t>
+      </w:r>
+      <w:proofErr w:type="spellStart"/>
+      <w:r>
+        <w:rPr>
+          <w:color w:val="3B2322"/>
+        </w:rPr>
+        <w:t>keystore.jks</w:t>
+      </w:r>
+      <w:proofErr w:type="spellEnd"/>
     </w:p>
     <w:p>
       <w:pPr>
@@ -1790,12 +2113,30 @@
         </w:rPr>
         <w:tab/>
       </w:r>
-      <w:r>
-        <w:rPr>
-          <w:color w:val="3B2322"/>
-        </w:rPr>
-        <w:t>javax.net.ssl.keyStorePassword=hpc-server-store-pwd</w:t>
-      </w:r>
+      <w:proofErr w:type="spellStart"/>
+      <w:proofErr w:type="gramStart"/>
+      <w:r>
+        <w:rPr>
+          <w:color w:val="3B2322"/>
+        </w:rPr>
+        <w:t>javax.net.ssl.keyStorePassword</w:t>
+      </w:r>
+      <w:proofErr w:type="spellEnd"/>
+      <w:proofErr w:type="gramEnd"/>
+      <w:r>
+        <w:rPr>
+          <w:color w:val="3B2322"/>
+        </w:rPr>
+        <w:t>=hpc-server-store-</w:t>
+      </w:r>
+      <w:proofErr w:type="spellStart"/>
+      <w:r>
+        <w:rPr>
+          <w:color w:val="3B2322"/>
+        </w:rPr>
+        <w:t>pwd</w:t>
+      </w:r>
+      <w:proofErr w:type="spellEnd"/>
     </w:p>
     <w:p>
       <w:pPr>
@@ -1836,12 +2177,58 @@
         </w:rPr>
         <w:tab/>
       </w:r>
-      <w:r>
-        <w:rPr>
-          <w:color w:val="3B2322"/>
-        </w:rPr>
-        <w:t>javax.net.ssl.trustStore=${karaf.home}/etc/hpc-keystore.jks</w:t>
-      </w:r>
+      <w:proofErr w:type="spellStart"/>
+      <w:proofErr w:type="gramStart"/>
+      <w:r>
+        <w:rPr>
+          <w:color w:val="3B2322"/>
+        </w:rPr>
+        <w:t>javax.net.ssl.trustStore</w:t>
+      </w:r>
+      <w:proofErr w:type="spellEnd"/>
+      <w:proofErr w:type="gramEnd"/>
+      <w:r>
+        <w:rPr>
+          <w:color w:val="3B2322"/>
+        </w:rPr>
+        <w:t>=${</w:t>
+      </w:r>
+      <w:proofErr w:type="spellStart"/>
+      <w:r>
+        <w:rPr>
+          <w:color w:val="3B2322"/>
+        </w:rPr>
+        <w:t>karaf.home</w:t>
+      </w:r>
+      <w:proofErr w:type="spellEnd"/>
+      <w:r>
+        <w:rPr>
+          <w:color w:val="3B2322"/>
+        </w:rPr>
+        <w:t>}/</w:t>
+      </w:r>
+      <w:proofErr w:type="spellStart"/>
+      <w:r>
+        <w:rPr>
+          <w:color w:val="3B2322"/>
+        </w:rPr>
+        <w:t>etc</w:t>
+      </w:r>
+      <w:proofErr w:type="spellEnd"/>
+      <w:r>
+        <w:rPr>
+          <w:color w:val="3B2322"/>
+        </w:rPr>
+        <w:t>/hpc-</w:t>
+      </w:r>
+      <w:proofErr w:type="spellStart"/>
+      <w:r>
+        <w:rPr>
+          <w:color w:val="3B2322"/>
+        </w:rPr>
+        <w:t>keystore.jks</w:t>
+      </w:r>
+      <w:proofErr w:type="spellEnd"/>
     </w:p>
     <w:p>
       <w:pPr>
@@ -1859,14 +2246,30 @@
         </w:rPr>
         <w:t xml:space="preserve">  </w:t>
       </w:r>
-      <w:r>
-        <w:rPr>
-          <w:color w:val="3B2322"/>
-        </w:rPr>
-        <w:t>javax.net.ssl.trustStorePassword=hpc-server-store-pwd</w:t>
-      </w:r>
-      <w:bookmarkStart w:id="6" w:name="_GoBack"/>
-      <w:bookmarkEnd w:id="6"/>
+      <w:proofErr w:type="spellStart"/>
+      <w:proofErr w:type="gramStart"/>
+      <w:r>
+        <w:rPr>
+          <w:color w:val="3B2322"/>
+        </w:rPr>
+        <w:t>javax.net.ssl.trustStorePassword</w:t>
+      </w:r>
+      <w:proofErr w:type="spellEnd"/>
+      <w:proofErr w:type="gramEnd"/>
+      <w:r>
+        <w:rPr>
+          <w:color w:val="3B2322"/>
+        </w:rPr>
+        <w:t>=hpc-server-store-</w:t>
+      </w:r>
+      <w:proofErr w:type="spellStart"/>
+      <w:r>
+        <w:rPr>
+          <w:color w:val="3B2322"/>
+        </w:rPr>
+        <w:t>pwd</w:t>
+      </w:r>
+      <w:proofErr w:type="spellEnd"/>
     </w:p>
     <w:p>
       <w:pPr>
@@ -1924,7 +2327,31 @@
         <w:t>ll SQL scripts in $HPC_HOME/</w:t>
       </w:r>
       <w:r>
-        <w:t>hpc-server/hpc-dao-impl/src/main/scripts</w:t>
+        <w:t>hpc-server/hpc-</w:t>
+      </w:r>
+      <w:proofErr w:type="spellStart"/>
+      <w:r>
+        <w:t>dao</w:t>
+      </w:r>
+      <w:proofErr w:type="spellEnd"/>
+      <w:r>
+        <w:t>-</w:t>
+      </w:r>
+      <w:proofErr w:type="spellStart"/>
+      <w:r>
+        <w:t>impl</w:t>
+      </w:r>
+      <w:proofErr w:type="spellEnd"/>
+      <w:r>
+        <w:t>/</w:t>
+      </w:r>
+      <w:proofErr w:type="spellStart"/>
+      <w:r>
+        <w:t>src</w:t>
+      </w:r>
+      <w:proofErr w:type="spellEnd"/>
+      <w:r>
+        <w:t>/main/scripts</w:t>
       </w:r>
       <w:r>
         <w:t>/schema</w:t>
@@ -1948,11 +2375,33 @@
         </w:numPr>
         <w:jc w:val="left"/>
       </w:pPr>
-      <w:r>
-        <w:rPr>
-          <w:color w:val="3B2322"/>
-        </w:rPr>
-        <w:t>hpc_hierarchical_metadata.sql (this script is depending on having iRODS installed which we don’t have on local development environment)</w:t>
+      <w:proofErr w:type="spellStart"/>
+      <w:r>
+        <w:rPr>
+          <w:color w:val="3B2322"/>
+        </w:rPr>
+        <w:t>hpc_hierarchical_metadata.sql</w:t>
+      </w:r>
+      <w:proofErr w:type="spellEnd"/>
+      <w:r>
+        <w:rPr>
+          <w:color w:val="3B2322"/>
+        </w:rPr>
+        <w:t xml:space="preserve"> (this script is depending on having </w:t>
+      </w:r>
+      <w:proofErr w:type="spellStart"/>
+      <w:r>
+        <w:rPr>
+          <w:color w:val="3B2322"/>
+        </w:rPr>
+        <w:t>iRODS</w:t>
+      </w:r>
+      <w:proofErr w:type="spellEnd"/>
+      <w:r>
+        <w:rPr>
+          <w:color w:val="3B2322"/>
+        </w:rPr>
+        <w:t xml:space="preserve"> installed which we don’t have on local development environment)</w:t>
       </w:r>
       <w:r>
         <w:rPr>
@@ -1970,11 +2419,19 @@
         </w:numPr>
         <w:jc w:val="left"/>
       </w:pPr>
-      <w:r>
-        <w:rPr>
-          <w:color w:val="3B2322"/>
-        </w:rPr>
-        <w:t>hpc_system_account.sql (The local-dev version will create foreign tables, so you don’t need to maintain system account credentials locally)</w:t>
+      <w:proofErr w:type="spellStart"/>
+      <w:r>
+        <w:rPr>
+          <w:color w:val="3B2322"/>
+        </w:rPr>
+        <w:t>hpc_system_account.sql</w:t>
+      </w:r>
+      <w:proofErr w:type="spellEnd"/>
+      <w:r>
+        <w:rPr>
+          <w:color w:val="3B2322"/>
+        </w:rPr>
+        <w:t xml:space="preserve"> (The local-dev version will create foreign tables, so you don’t need to maintain system account credentials locally)</w:t>
       </w:r>
     </w:p>
     <w:p>
@@ -1987,7 +2444,31 @@
         <w:jc w:val="left"/>
       </w:pPr>
       <w:r>
-        <w:t>Execute SQL scripts intended for DEV environment (they end with ‘dev’ in the script name’) in $HPC_HOME/hpc-server/hpc-dao-impl/src/main/scripts/restore.</w:t>
+        <w:t>Execute SQL scripts intended for DEV environment (they end with ‘dev’ in the script name’) in $HPC_HOME/hpc-server/hpc-</w:t>
+      </w:r>
+      <w:proofErr w:type="spellStart"/>
+      <w:r>
+        <w:t>dao</w:t>
+      </w:r>
+      <w:proofErr w:type="spellEnd"/>
+      <w:r>
+        <w:t>-</w:t>
+      </w:r>
+      <w:proofErr w:type="spellStart"/>
+      <w:r>
+        <w:t>impl</w:t>
+      </w:r>
+      <w:proofErr w:type="spellEnd"/>
+      <w:r>
+        <w:t>/</w:t>
+      </w:r>
+      <w:proofErr w:type="spellStart"/>
+      <w:r>
+        <w:t>src</w:t>
+      </w:r>
+      <w:proofErr w:type="spellEnd"/>
+      <w:r>
+        <w:t>/main/scripts/restore.</w:t>
       </w:r>
     </w:p>
     <w:p>
@@ -2000,7 +2481,15 @@
         <w:jc w:val="left"/>
       </w:pPr>
       <w:r>
-        <w:t>Manually insert a row into HPC_USER table using your info (NIH user-id, first-name, last-name, etc)</w:t>
+        <w:t xml:space="preserve">Manually insert a row into HPC_USER table using your info (NIH user-id, first-name, last-name, </w:t>
+      </w:r>
+      <w:proofErr w:type="spellStart"/>
+      <w:r>
+        <w:t>etc</w:t>
+      </w:r>
+      <w:proofErr w:type="spellEnd"/>
+      <w:r>
+        <w:t>)</w:t>
       </w:r>
     </w:p>
     <w:p>
@@ -2023,7 +2512,23 @@
         <w:ind w:left="216"/>
       </w:pPr>
       <w:r>
-        <w:t>You will need an iRODS account in the DEV environment. Ask a team member to register you as an HPC-DM user in the DEV environment. Use your NIH user-id and first/last name. The registration in DEV will create your iRODS user.</w:t>
+        <w:t xml:space="preserve">You will need an </w:t>
+      </w:r>
+      <w:proofErr w:type="spellStart"/>
+      <w:r>
+        <w:t>iRODS</w:t>
+      </w:r>
+      <w:proofErr w:type="spellEnd"/>
+      <w:r>
+        <w:t xml:space="preserve"> account in the DEV environment. Ask a team member to register you as an HPC-DM user in the DEV environment. Use your NIH user-id and first/last name. The registration in DEV will create your </w:t>
+      </w:r>
+      <w:proofErr w:type="spellStart"/>
+      <w:r>
+        <w:t>iRODS</w:t>
+      </w:r>
+      <w:proofErr w:type="spellEnd"/>
+      <w:r>
+        <w:t xml:space="preserve"> user.</w:t>
       </w:r>
     </w:p>
     <w:p>
@@ -2058,7 +2563,23 @@
           <w:rFonts w:ascii="Courier" w:hAnsi="Courier" w:cs="Courier"/>
           <w:color w:val="3B2322"/>
         </w:rPr>
-        <w:t>PATH=$MAVEN_HOME/bin:$SERVICE_MIX_HOME/bin:$PATH</w:t>
+        <w:t>PATH=$MAVEN_HOME/</w:t>
+      </w:r>
+      <w:proofErr w:type="gramStart"/>
+      <w:r>
+        <w:rPr>
+          <w:rFonts w:ascii="Courier" w:hAnsi="Courier" w:cs="Courier"/>
+          <w:color w:val="3B2322"/>
+        </w:rPr>
+        <w:t>bin:$</w:t>
+      </w:r>
+      <w:proofErr w:type="gramEnd"/>
+      <w:r>
+        <w:rPr>
+          <w:rFonts w:ascii="Courier" w:hAnsi="Courier" w:cs="Courier"/>
+          <w:color w:val="3B2322"/>
+        </w:rPr>
+        <w:t>SERVICE_MIX_HOME/bin:$PATH</w:t>
       </w:r>
     </w:p>
     <w:p>
@@ -2099,6 +2620,372 @@
     </w:p>
     <w:p>
       <w:pPr>
+        <w:ind w:left="216"/>
+        <w:rPr>
+          <w:u w:val="single"/>
+        </w:rPr>
+      </w:pPr>
+      <w:r>
+        <w:rPr>
+          <w:u w:val="single"/>
+        </w:rPr>
+        <w:t>S</w:t>
+      </w:r>
+      <w:r>
+        <w:rPr>
+          <w:u w:val="single"/>
+        </w:rPr>
+        <w:t>avin</w:t>
+      </w:r>
+      <w:r>
+        <w:rPr>
+          <w:u w:val="single"/>
+        </w:rPr>
+        <w:t xml:space="preserve">g time </w:t>
+      </w:r>
+      <w:r>
+        <w:rPr>
+          <w:u w:val="single"/>
+        </w:rPr>
+        <w:t>on</w:t>
+      </w:r>
+      <w:r>
+        <w:rPr>
+          <w:u w:val="single"/>
+        </w:rPr>
+        <w:t xml:space="preserve"> Maven build</w:t>
+      </w:r>
+      <w:r>
+        <w:rPr>
+          <w:u w:val="single"/>
+        </w:rPr>
+        <w:t>s</w:t>
+      </w:r>
+    </w:p>
+    <w:p>
+      <w:pPr>
+        <w:ind w:left="216"/>
+      </w:pPr>
+      <w:r>
+        <w:t xml:space="preserve">The above instruction runs Maven build of </w:t>
+      </w:r>
+      <w:r>
+        <w:rPr>
+          <w:b/>
+        </w:rPr>
+        <w:t>all</w:t>
+      </w:r>
+      <w:r>
+        <w:t xml:space="preserve"> HPC DME software products.  This could be </w:t>
+      </w:r>
+      <w:r>
+        <w:t>overkill</w:t>
+      </w:r>
+      <w:r>
+        <w:t>, and consequently you spend more time</w:t>
+      </w:r>
+      <w:r>
+        <w:t xml:space="preserve"> executing a build than </w:t>
+      </w:r>
+      <w:r>
+        <w:t>necessary due to building products that you do not need</w:t>
+      </w:r>
+      <w:r>
+        <w:t>.</w:t>
+      </w:r>
+    </w:p>
+    <w:p>
+      <w:pPr>
+        <w:ind w:left="216"/>
+      </w:pPr>
+    </w:p>
+    <w:p>
+      <w:pPr>
+        <w:ind w:left="216"/>
+      </w:pPr>
+      <w:r>
+        <w:t xml:space="preserve">To save time on Maven builds, invoke Maven using the -pl option to exclude modules from the build process.  </w:t>
+      </w:r>
+      <w:r>
+        <w:t>Two</w:t>
+      </w:r>
+      <w:r>
+        <w:t xml:space="preserve"> Maven command </w:t>
+      </w:r>
+      <w:r>
+        <w:t xml:space="preserve">line </w:t>
+      </w:r>
+      <w:r>
+        <w:t>invocations applying the -pl option are shown next</w:t>
+      </w:r>
+      <w:r>
+        <w:t xml:space="preserve"> as examples</w:t>
+      </w:r>
+      <w:r>
+        <w:t>.</w:t>
+      </w:r>
+    </w:p>
+    <w:p>
+      <w:pPr>
+        <w:ind w:left="216"/>
+      </w:pPr>
+    </w:p>
+    <w:p>
+      <w:pPr>
+        <w:ind w:left="216"/>
+      </w:pPr>
+      <w:r>
+        <w:t>Windows command</w:t>
+      </w:r>
+      <w:r>
+        <w:t xml:space="preserve"> line invocation</w:t>
+      </w:r>
+      <w:r>
+        <w:t xml:space="preserve">, </w:t>
+      </w:r>
+      <w:r>
+        <w:t xml:space="preserve">notice </w:t>
+      </w:r>
+      <w:r>
+        <w:t>double</w:t>
+      </w:r>
+      <w:r>
+        <w:t xml:space="preserve"> quotes for -pl switch argument</w:t>
+      </w:r>
+    </w:p>
+    <w:p>
+      <w:pPr>
+        <w:ind w:left="216"/>
+      </w:pPr>
+      <w:r>
+        <w:t xml:space="preserve">&gt;mvn </w:t>
+      </w:r>
+      <w:r>
+        <w:rPr>
+          <w:b/>
+          <w:bCs/>
+        </w:rPr>
+        <w:t>-pl “!hpc-server/</w:t>
+      </w:r>
+      <w:proofErr w:type="spellStart"/>
+      <w:r>
+        <w:rPr>
+          <w:b/>
+          <w:bCs/>
+        </w:rPr>
+        <w:t>hp</w:t>
+      </w:r>
+      <w:proofErr w:type="spellEnd"/>
+      <w:r>
+        <w:rPr>
+          <w:b/>
+          <w:bCs/>
+        </w:rPr>
+        <w:t>c-ws-rs-test,!hpc-cli”</w:t>
+      </w:r>
+      <w:r>
+        <w:t xml:space="preserve"> clean install</w:t>
+      </w:r>
+    </w:p>
+    <w:p>
+      <w:pPr>
+        <w:ind w:left="216"/>
+      </w:pPr>
+    </w:p>
+    <w:p>
+      <w:pPr>
+        <w:ind w:left="216"/>
+      </w:pPr>
+      <w:r>
+        <w:t>Unix/Linux/Mac command</w:t>
+      </w:r>
+      <w:r>
+        <w:t xml:space="preserve"> line invocation</w:t>
+      </w:r>
+      <w:r>
+        <w:t xml:space="preserve">, </w:t>
+      </w:r>
+      <w:r>
+        <w:t xml:space="preserve">notice </w:t>
+      </w:r>
+      <w:r>
+        <w:t>single</w:t>
+      </w:r>
+      <w:r>
+        <w:t xml:space="preserve"> quotes for -pl switch argument</w:t>
+      </w:r>
+    </w:p>
+    <w:p>
+      <w:pPr>
+        <w:ind w:left="216"/>
+      </w:pPr>
+      <w:r>
+        <w:lastRenderedPageBreak/>
+        <w:t xml:space="preserve">&gt;mvn </w:t>
+      </w:r>
+      <w:r>
+        <w:rPr>
+          <w:b/>
+        </w:rPr>
+        <w:t>-pl</w:t>
+      </w:r>
+      <w:r>
+        <w:t xml:space="preserve"> </w:t>
+      </w:r>
+      <w:proofErr w:type="gramStart"/>
+      <w:r>
+        <w:rPr>
+          <w:b/>
+          <w:bCs/>
+        </w:rPr>
+        <w:t>‘!hpc</w:t>
+      </w:r>
+      <w:proofErr w:type="gramEnd"/>
+      <w:r>
+        <w:rPr>
+          <w:b/>
+          <w:bCs/>
+        </w:rPr>
+        <w:t>-server/</w:t>
+      </w:r>
+      <w:proofErr w:type="spellStart"/>
+      <w:r>
+        <w:rPr>
+          <w:b/>
+          <w:bCs/>
+        </w:rPr>
+        <w:t>hp</w:t>
+      </w:r>
+      <w:proofErr w:type="spellEnd"/>
+      <w:r>
+        <w:rPr>
+          <w:b/>
+          <w:bCs/>
+        </w:rPr>
+        <w:t>c-ws-rs-test,!hpc-cli’</w:t>
+      </w:r>
+      <w:r>
+        <w:t xml:space="preserve"> clean install</w:t>
+      </w:r>
+    </w:p>
+    <w:p>
+      <w:pPr>
+        <w:ind w:left="216"/>
+      </w:pPr>
+    </w:p>
+    <w:p>
+      <w:pPr>
+        <w:ind w:left="216"/>
+      </w:pPr>
+      <w:r>
+        <w:t xml:space="preserve">With the -pl option, </w:t>
+      </w:r>
+      <w:r>
+        <w:t xml:space="preserve">you can indicate which modules to skip by specifying </w:t>
+      </w:r>
+      <w:r>
+        <w:t xml:space="preserve">a </w:t>
+      </w:r>
+      <w:r>
+        <w:t xml:space="preserve">comma-separated list of module specifications each prefixed with !.  In the above examples, the </w:t>
+      </w:r>
+      <w:r>
+        <w:rPr>
+          <w:b/>
+          <w:bCs/>
+        </w:rPr>
+        <w:t>hpc-</w:t>
+      </w:r>
+      <w:proofErr w:type="spellStart"/>
+      <w:r>
+        <w:rPr>
+          <w:b/>
+          <w:bCs/>
+        </w:rPr>
+        <w:t>ws</w:t>
+      </w:r>
+      <w:proofErr w:type="spellEnd"/>
+      <w:r>
+        <w:rPr>
+          <w:b/>
+          <w:bCs/>
+        </w:rPr>
+        <w:t>-</w:t>
+      </w:r>
+      <w:proofErr w:type="spellStart"/>
+      <w:r>
+        <w:rPr>
+          <w:b/>
+          <w:bCs/>
+        </w:rPr>
+        <w:t>rs</w:t>
+      </w:r>
+      <w:proofErr w:type="spellEnd"/>
+      <w:r>
+        <w:rPr>
+          <w:b/>
+          <w:bCs/>
+        </w:rPr>
+        <w:t>-test</w:t>
+      </w:r>
+      <w:r>
+        <w:t xml:space="preserve"> module of the </w:t>
+      </w:r>
+      <w:r>
+        <w:rPr>
+          <w:b/>
+          <w:bCs/>
+        </w:rPr>
+        <w:t>hpc-server</w:t>
+      </w:r>
+      <w:r>
+        <w:t xml:space="preserve"> module and the </w:t>
+      </w:r>
+      <w:r>
+        <w:rPr>
+          <w:b/>
+          <w:bCs/>
+        </w:rPr>
+        <w:t>hpc-cli</w:t>
+      </w:r>
+      <w:r>
+        <w:t xml:space="preserve"> module are declared to be skipped.</w:t>
+      </w:r>
+    </w:p>
+    <w:p>
+      <w:pPr>
+        <w:ind w:left="216"/>
+      </w:pPr>
+    </w:p>
+    <w:p>
+      <w:pPr>
+        <w:ind w:left="216"/>
+      </w:pPr>
+      <w:r>
+        <w:t xml:space="preserve">The </w:t>
+      </w:r>
+      <w:r>
+        <w:t xml:space="preserve">preceding </w:t>
+      </w:r>
+      <w:r>
+        <w:t xml:space="preserve">examples assume you want to build all modules except for specific exclusion(s).  If instead you want to build specific module(s) and exclude the rest, you can use the -pl option to specify comma-separated list of modules you wish to build.  In that case, each module is declared without </w:t>
+      </w:r>
+      <w:proofErr w:type="gramStart"/>
+      <w:r>
+        <w:t>the !</w:t>
+      </w:r>
+      <w:proofErr w:type="gramEnd"/>
+      <w:r>
+        <w:t xml:space="preserve"> prefix.</w:t>
+      </w:r>
+    </w:p>
+    <w:p>
+      <w:pPr>
+        <w:ind w:left="216"/>
+      </w:pPr>
+    </w:p>
+    <w:p>
+      <w:pPr>
         <w:pStyle w:val="Heading1"/>
       </w:pPr>
       <w:bookmarkStart w:id="11" w:name="_Toc358910286"/>
@@ -2150,6 +3037,7 @@
       <w:r>
         <w:tab/>
       </w:r>
+      <w:proofErr w:type="gramStart"/>
       <w:r>
         <w:rPr>
           <w:color w:val="3B2322"/>
@@ -2160,7 +3048,14 @@
         <w:rPr>
           <w:color w:val="3B2322"/>
         </w:rPr>
-        <w:t>repo-add</w:t>
+        <w:t>repo</w:t>
+      </w:r>
+      <w:proofErr w:type="gramEnd"/>
+      <w:r>
+        <w:rPr>
+          <w:color w:val="3B2322"/>
+        </w:rPr>
+        <w:t>-add</w:t>
       </w:r>
       <w:r>
         <w:rPr>
@@ -2208,13 +3103,28 @@
           <w:color w:val="3B2322"/>
         </w:rPr>
         <w:tab/>
+      </w:r>
+      <w:proofErr w:type="spellStart"/>
+      <w:proofErr w:type="gramStart"/>
+      <w:r>
+        <w:rPr>
+          <w:color w:val="3B2322"/>
+        </w:rPr>
         <w:t>feature</w:t>
       </w:r>
       <w:r>
         <w:rPr>
           <w:color w:val="3B2322"/>
         </w:rPr>
-        <w:t>:install hpc-server</w:t>
+        <w:t>:install</w:t>
+      </w:r>
+      <w:proofErr w:type="spellEnd"/>
+      <w:proofErr w:type="gramEnd"/>
+      <w:r>
+        <w:rPr>
+          <w:color w:val="3B2322"/>
+        </w:rPr>
+        <w:t xml:space="preserve"> hpc-server</w:t>
       </w:r>
       <w:r>
         <w:rPr>
@@ -2235,7 +3145,22 @@
           <w:color w:val="3B2322"/>
         </w:rPr>
         <w:tab/>
-        <w:t>feature:install hpc-server-scheduler</w:t>
+      </w:r>
+      <w:proofErr w:type="spellStart"/>
+      <w:proofErr w:type="gramStart"/>
+      <w:r>
+        <w:rPr>
+          <w:color w:val="3B2322"/>
+        </w:rPr>
+        <w:t>feature:install</w:t>
+      </w:r>
+      <w:proofErr w:type="spellEnd"/>
+      <w:proofErr w:type="gramEnd"/>
+      <w:r>
+        <w:rPr>
+          <w:color w:val="3B2322"/>
+        </w:rPr>
+        <w:t xml:space="preserve"> hpc-server-scheduler</w:t>
       </w:r>
     </w:p>
     <w:p>
@@ -2254,7 +3179,63 @@
         <w:rPr>
           <w:color w:val="3B2322"/>
         </w:rPr>
-        <w:t>Note: in a local development environment, we typically don’t run the scheduler since we share the same iRODS server with DEV and  the scheduler is running there. Having 2 scheduler running (pointing to the same iRODS but having different HPC DB) will cause issues in the async upload of data objects.</w:t>
+        <w:t xml:space="preserve">Note: in a local development environment, we typically don’t run the scheduler since we share the same </w:t>
+      </w:r>
+      <w:proofErr w:type="spellStart"/>
+      <w:r>
+        <w:rPr>
+          <w:color w:val="3B2322"/>
+        </w:rPr>
+        <w:t>iRODS</w:t>
+      </w:r>
+      <w:proofErr w:type="spellEnd"/>
+      <w:r>
+        <w:rPr>
+          <w:color w:val="3B2322"/>
+        </w:rPr>
+        <w:t xml:space="preserve"> server with DEV </w:t>
+      </w:r>
+      <w:proofErr w:type="gramStart"/>
+      <w:r>
+        <w:rPr>
+          <w:color w:val="3B2322"/>
+        </w:rPr>
+        <w:t>and  the</w:t>
+      </w:r>
+      <w:proofErr w:type="gramEnd"/>
+      <w:r>
+        <w:rPr>
+          <w:color w:val="3B2322"/>
+        </w:rPr>
+        <w:t xml:space="preserve"> scheduler is running there. Having 2 scheduler running (pointing to the same </w:t>
+      </w:r>
+      <w:proofErr w:type="spellStart"/>
+      <w:r>
+        <w:rPr>
+          <w:color w:val="3B2322"/>
+        </w:rPr>
+        <w:t>iRODS</w:t>
+      </w:r>
+      <w:proofErr w:type="spellEnd"/>
+      <w:r>
+        <w:rPr>
+          <w:color w:val="3B2322"/>
+        </w:rPr>
+        <w:t xml:space="preserve"> but having different HPC DB) will cause issues in the </w:t>
+      </w:r>
+      <w:proofErr w:type="spellStart"/>
+      <w:r>
+        <w:rPr>
+          <w:color w:val="3B2322"/>
+        </w:rPr>
+        <w:t>async</w:t>
+      </w:r>
+      <w:proofErr w:type="spellEnd"/>
+      <w:r>
+        <w:rPr>
+          <w:color w:val="3B2322"/>
+        </w:rPr>
+        <w:t xml:space="preserve"> upload of data objects.</w:t>
       </w:r>
     </w:p>
     <w:p/>
@@ -2321,7 +3302,15 @@
         <w:ind w:left="216"/>
       </w:pPr>
       <w:r>
-        <w:t>Soap UI workspace and project can be found under $HPC_HOME/hpc-soap-ui folder.</w:t>
+        <w:t>Soap UI workspace and project can be found under $HPC_HOME/hpc-soap-</w:t>
+      </w:r>
+      <w:proofErr w:type="spellStart"/>
+      <w:r>
+        <w:t>ui</w:t>
+      </w:r>
+      <w:proofErr w:type="spellEnd"/>
+      <w:r>
+        <w:t xml:space="preserve"> folder.</w:t>
       </w:r>
     </w:p>
     <w:p>
@@ -2329,7 +3318,15 @@
         <w:ind w:left="216"/>
       </w:pPr>
       <w:r>
-        <w:t>Note – after pointing soap-ui to the workspace, you will need to correct the path to the project</w:t>
+        <w:t>Note – after pointing soap-</w:t>
+      </w:r>
+      <w:proofErr w:type="spellStart"/>
+      <w:r>
+        <w:t>ui</w:t>
+      </w:r>
+      <w:proofErr w:type="spellEnd"/>
+      <w:r>
+        <w:t xml:space="preserve"> to the workspace, you will need to correct the path to the project</w:t>
       </w:r>
       <w:r>
         <w:t xml:space="preserve"> based on the directory you pulled the code into.</w:t>
@@ -2807,7 +3804,7 @@
         <w:sz w:val="18"/>
         <w:szCs w:val="18"/>
       </w:rPr>
-      <w:t>4</w:t>
+      <w:t>2</w:t>
     </w:r>
     <w:r>
       <w:rPr>
@@ -6624,6 +7621,15 @@
 </file>
 
 <file path=customXml/item1.xml><?xml version="1.0" encoding="utf-8"?>
+<?mso-contentType ?>
+<FormTemplates xmlns="http://schemas.microsoft.com/sharepoint/v3/contenttype/forms">
+  <Display>DocumentLibraryForm</Display>
+  <Edit>DocumentLibraryForm</Edit>
+  <New>DocumentLibraryForm</New>
+</FormTemplates>
+</file>
+
+<file path=customXml/item2.xml><?xml version="1.0" encoding="utf-8"?>
 <ct:contentTypeSchema xmlns:ct="http://schemas.microsoft.com/office/2006/metadata/contentType" xmlns:ma="http://schemas.microsoft.com/office/2006/metadata/properties/metaAttributes" ct:_="" ma:_="" ma:contentTypeName="Document" ma:contentTypeID="0x01010024D1768208899D418F028F6C3AF82400" ma:contentTypeVersion="1" ma:contentTypeDescription="Create a new document." ma:contentTypeScope="" ma:versionID="520fa819e570fd115ba5fb6b06c1191a">
   <xsd:schema xmlns:xsd="http://www.w3.org/2001/XMLSchema" xmlns:p="http://schemas.microsoft.com/office/2006/metadata/properties" targetNamespace="http://schemas.microsoft.com/office/2006/metadata/properties" ma:root="true" ma:fieldsID="4aeb20c0e3442673af7ee10786458764">
     <xsd:element name="properties">
@@ -6672,16 +7678,15 @@
 </ct:contentTypeSchema>
 </file>
 
-<file path=customXml/item2.xml><?xml version="1.0" encoding="utf-8"?>
-<?mso-contentType ?>
-<FormTemplates xmlns="http://schemas.microsoft.com/sharepoint/v3/contenttype/forms">
-  <Display>DocumentLibraryForm</Display>
-  <Edit>DocumentLibraryForm</Edit>
-  <New>DocumentLibraryForm</New>
-</FormTemplates>
+<file path=customXml/itemProps1.xml><?xml version="1.0" encoding="utf-8"?>
+<ds:datastoreItem xmlns:ds="http://schemas.openxmlformats.org/officeDocument/2006/customXml" ds:itemID="{8D35C508-92B7-4418-B10D-4D3E815FA5E6}">
+  <ds:schemaRefs>
+    <ds:schemaRef ds:uri="http://schemas.microsoft.com/sharepoint/v3/contenttype/forms"/>
+  </ds:schemaRefs>
+</ds:datastoreItem>
 </file>
 
-<file path=customXml/itemProps1.xml><?xml version="1.0" encoding="utf-8"?>
+<file path=customXml/itemProps2.xml><?xml version="1.0" encoding="utf-8"?>
 <ds:datastoreItem xmlns:ds="http://schemas.openxmlformats.org/officeDocument/2006/customXml" ds:itemID="{177C7043-315B-4994-8586-66F83B23A7BB}">
   <ds:schemaRefs>
     <ds:schemaRef ds:uri="http://schemas.microsoft.com/office/2006/metadata/contentType"/>
@@ -6694,12 +7699,4 @@
     <ds:schemaRef ds:uri="http://schemas.microsoft.com/office/internal/2005/internalDocumentation"/>
   </ds:schemaRefs>
 </ds:datastoreItem>
-</file>
-
-<file path=customXml/itemProps2.xml><?xml version="1.0" encoding="utf-8"?>
-<ds:datastoreItem xmlns:ds="http://schemas.openxmlformats.org/officeDocument/2006/customXml" ds:itemID="{8D35C508-92B7-4418-B10D-4D3E815FA5E6}">
-  <ds:schemaRefs>
-    <ds:schemaRef ds:uri="http://schemas.microsoft.com/sharepoint/v3/contenttype/forms"/>
-  </ds:schemaRefs>
-</ds:datastoreItem>
 </file>
</xml_diff>

<commit_message>
Updated Development Environment Setup w/ Eclipse and code style section
</commit_message>
<xml_diff>
--- a/doc/development/HPC Development Environment Setup.docx
+++ b/doc/development/HPC Development Environment Setup.docx
@@ -1,6 +1,6 @@
 
 <file path=word/document.xml><?xml version="1.0" encoding="utf-8"?>
-<w:document xmlns:wpc="http://schemas.microsoft.com/office/word/2010/wordprocessingCanvas" xmlns:cx="http://schemas.microsoft.com/office/drawing/2014/chartex" xmlns:cx1="http://schemas.microsoft.com/office/drawing/2015/9/8/chartex" xmlns:cx2="http://schemas.microsoft.com/office/drawing/2015/10/21/chartex" xmlns:cx3="http://schemas.microsoft.com/office/drawing/2016/5/9/chartex" xmlns:cx4="http://schemas.microsoft.com/office/drawing/2016/5/10/chartex" xmlns:cx5="http://schemas.microsoft.com/office/drawing/2016/5/11/chartex" xmlns:cx6="http://schemas.microsoft.com/office/drawing/2016/5/12/chartex" xmlns:cx7="http://schemas.microsoft.com/office/drawing/2016/5/13/chartex" xmlns:cx8="http://schemas.microsoft.com/office/drawing/2016/5/14/chartex" xmlns:mc="http://schemas.openxmlformats.org/markup-compatibility/2006" xmlns:aink="http://schemas.microsoft.com/office/drawing/2016/ink" xmlns:am3d="http://schemas.microsoft.com/office/drawing/2017/model3d" xmlns:o="urn:schemas-microsoft-com:office:office" xmlns:r="http://schemas.openxmlformats.org/officeDocument/2006/relationships" xmlns:m="http://schemas.openxmlformats.org/officeDocument/2006/math" xmlns:v="urn:schemas-microsoft-com:vml" xmlns:wp14="http://schemas.microsoft.com/office/word/2010/wordprocessingDrawing" xmlns:wp="http://schemas.openxmlformats.org/drawingml/2006/wordprocessingDrawing" xmlns:w10="urn:schemas-microsoft-com:office:word" xmlns:w="http://schemas.openxmlformats.org/wordprocessingml/2006/main" xmlns:w14="http://schemas.microsoft.com/office/word/2010/wordml" xmlns:w15="http://schemas.microsoft.com/office/word/2012/wordml" xmlns:w16se="http://schemas.microsoft.com/office/word/2015/wordml/symex" xmlns:wpg="http://schemas.microsoft.com/office/word/2010/wordprocessingGroup" xmlns:wpi="http://schemas.microsoft.com/office/word/2010/wordprocessingInk" xmlns:wne="http://schemas.microsoft.com/office/word/2006/wordml" xmlns:wps="http://schemas.microsoft.com/office/word/2010/wordprocessingShape" mc:Ignorable="w14 w15 w16se wp14">
+<w:document xmlns:wpc="http://schemas.microsoft.com/office/word/2010/wordprocessingCanvas" xmlns:mo="http://schemas.microsoft.com/office/mac/office/2008/main" xmlns:mc="http://schemas.openxmlformats.org/markup-compatibility/2006" xmlns:mv="urn:schemas-microsoft-com:mac:vml" xmlns:o="urn:schemas-microsoft-com:office:office" xmlns:r="http://schemas.openxmlformats.org/officeDocument/2006/relationships" xmlns:m="http://schemas.openxmlformats.org/officeDocument/2006/math" xmlns:v="urn:schemas-microsoft-com:vml" xmlns:wp14="http://schemas.microsoft.com/office/word/2010/wordprocessingDrawing" xmlns:wp="http://schemas.openxmlformats.org/drawingml/2006/wordprocessingDrawing" xmlns:w10="urn:schemas-microsoft-com:office:word" xmlns:w="http://schemas.openxmlformats.org/wordprocessingml/2006/main" xmlns:w14="http://schemas.microsoft.com/office/word/2010/wordml" xmlns:w15="http://schemas.microsoft.com/office/word/2012/wordml" xmlns:wpg="http://schemas.microsoft.com/office/word/2010/wordprocessingGroup" xmlns:wpi="http://schemas.microsoft.com/office/word/2010/wordprocessingInk" xmlns:wne="http://schemas.microsoft.com/office/word/2006/wordml" xmlns:wps="http://schemas.microsoft.com/office/word/2010/wordprocessingShape" mc:Ignorable="w14 w15 wp14">
   <w:body>
     <w:p>
       <w:pPr>
@@ -74,8 +74,6 @@
           <w:szCs w:val="40"/>
         </w:rPr>
       </w:pPr>
-      <w:bookmarkStart w:id="2" w:name="_GoBack"/>
-      <w:bookmarkEnd w:id="2"/>
       <w:r>
         <w:rPr>
           <w:rFonts w:ascii="Arial" w:hAnsi="Arial" w:cs="Arial"/>
@@ -135,7 +133,7 @@
           <w:rFonts w:ascii="Arial" w:hAnsi="Arial" w:cs="Arial"/>
           <w:i/>
         </w:rPr>
-        <w:t>4</w:t>
+        <w:t>5</w:t>
       </w:r>
     </w:p>
     <w:p>
@@ -150,21 +148,21 @@
           <w:rFonts w:ascii="Arial" w:hAnsi="Arial" w:cs="Arial"/>
           <w:i/>
         </w:rPr>
-        <w:t>11</w:t>
+        <w:t>12</w:t>
       </w:r>
       <w:r>
         <w:rPr>
           <w:rFonts w:ascii="Arial" w:hAnsi="Arial" w:cs="Arial"/>
           <w:i/>
         </w:rPr>
-        <w:t>/1</w:t>
+        <w:t>/</w:t>
       </w:r>
       <w:r>
         <w:rPr>
           <w:rFonts w:ascii="Arial" w:hAnsi="Arial" w:cs="Arial"/>
           <w:i/>
         </w:rPr>
-        <w:t>6</w:t>
+        <w:t>03</w:t>
       </w:r>
       <w:r>
         <w:rPr>
@@ -772,7 +770,21 @@
               <w:rPr>
                 <w:rFonts w:cs="Arial"/>
               </w:rPr>
-              <w:t xml:space="preserve">Configure servicemix w/ </w:t>
+              <w:t xml:space="preserve">Configure </w:t>
+            </w:r>
+            <w:proofErr w:type="spellStart"/>
+            <w:r>
+              <w:rPr>
+                <w:rFonts w:cs="Arial"/>
+              </w:rPr>
+              <w:t>servicemix</w:t>
+            </w:r>
+            <w:proofErr w:type="spellEnd"/>
+            <w:r>
+              <w:rPr>
+                <w:rFonts w:cs="Arial"/>
+              </w:rPr>
+              <w:t xml:space="preserve"> w/ </w:t>
             </w:r>
             <w:proofErr w:type="spellStart"/>
             <w:r>
@@ -900,6 +912,89 @@
           </w:p>
         </w:tc>
       </w:tr>
+      <w:tr>
+        <w:trPr>
+          <w:trHeight w:val="248"/>
+        </w:trPr>
+        <w:tc>
+          <w:tcPr>
+            <w:tcW w:w="914" w:type="dxa"/>
+          </w:tcPr>
+          <w:p>
+            <w:pPr>
+              <w:pStyle w:val="Tabletext"/>
+              <w:jc w:val="center"/>
+              <w:rPr>
+                <w:rFonts w:cs="Arial"/>
+              </w:rPr>
+            </w:pPr>
+            <w:r>
+              <w:rPr>
+                <w:rFonts w:cs="Arial"/>
+              </w:rPr>
+              <w:t>1.5</w:t>
+            </w:r>
+          </w:p>
+        </w:tc>
+        <w:tc>
+          <w:tcPr>
+            <w:tcW w:w="1710" w:type="dxa"/>
+          </w:tcPr>
+          <w:p>
+            <w:pPr>
+              <w:pStyle w:val="Tabletext"/>
+              <w:rPr>
+                <w:rFonts w:cs="Arial"/>
+              </w:rPr>
+            </w:pPr>
+            <w:r>
+              <w:rPr>
+                <w:rFonts w:cs="Arial"/>
+              </w:rPr>
+              <w:t>Eran Rosenberg</w:t>
+            </w:r>
+          </w:p>
+        </w:tc>
+        <w:tc>
+          <w:tcPr>
+            <w:tcW w:w="1260" w:type="dxa"/>
+          </w:tcPr>
+          <w:p>
+            <w:pPr>
+              <w:pStyle w:val="Tabletext"/>
+              <w:jc w:val="center"/>
+              <w:rPr>
+                <w:rFonts w:cs="Arial"/>
+              </w:rPr>
+            </w:pPr>
+            <w:r>
+              <w:rPr>
+                <w:rFonts w:cs="Arial"/>
+              </w:rPr>
+              <w:t>12/17/2017</w:t>
+            </w:r>
+          </w:p>
+        </w:tc>
+        <w:tc>
+          <w:tcPr>
+            <w:tcW w:w="5400" w:type="dxa"/>
+          </w:tcPr>
+          <w:p>
+            <w:pPr>
+              <w:pStyle w:val="Tabletext"/>
+              <w:rPr>
+                <w:rFonts w:cs="Arial"/>
+              </w:rPr>
+            </w:pPr>
+            <w:r>
+              <w:rPr>
+                <w:rFonts w:cs="Arial"/>
+              </w:rPr>
+              <w:t>Added section to configure Eclipse and Code Style formatter</w:t>
+            </w:r>
+          </w:p>
+        </w:tc>
+      </w:tr>
     </w:tbl>
     <w:p>
       <w:pPr>
@@ -961,7 +1056,6 @@
           <w:bCs w:val="0"/>
           <w:caps w:val="0"/>
           <w:szCs w:val="24"/>
-          <w:lang w:eastAsia="ja-JP"/>
         </w:rPr>
       </w:pPr>
       <w:r>
@@ -985,27 +1079,55 @@
         </w:rPr>
         <w:fldChar w:fldCharType="separate"/>
       </w:r>
-      <w:r>
-        <w:t>Git Code Repository</w:t>
-      </w:r>
-      <w:r>
-        <w:tab/>
-      </w:r>
-      <w:r>
-        <w:fldChar w:fldCharType="begin"/>
-      </w:r>
-      <w:r>
-        <w:instrText xml:space="preserve"> PAGEREF _Toc358910278 \h </w:instrText>
-      </w:r>
-      <w:r>
-        <w:fldChar w:fldCharType="separate"/>
-      </w:r>
-      <w:r>
-        <w:t>4</w:t>
-      </w:r>
-      <w:r>
-        <w:fldChar w:fldCharType="end"/>
-      </w:r>
+      <w:hyperlink w:anchor="_Toc500057067" w:history="1">
+        <w:r>
+          <w:rPr>
+            <w:rStyle w:val="Hyperlink"/>
+          </w:rPr>
+          <w:t>Git Code Repository</w:t>
+        </w:r>
+        <w:r>
+          <w:rPr>
+            <w:webHidden/>
+          </w:rPr>
+          <w:tab/>
+        </w:r>
+        <w:r>
+          <w:rPr>
+            <w:webHidden/>
+          </w:rPr>
+          <w:fldChar w:fldCharType="begin"/>
+        </w:r>
+        <w:r>
+          <w:rPr>
+            <w:webHidden/>
+          </w:rPr>
+          <w:instrText xml:space="preserve"> PAGEREF _Toc500057067 \h </w:instrText>
+        </w:r>
+        <w:r>
+          <w:rPr>
+            <w:webHidden/>
+          </w:rPr>
+        </w:r>
+        <w:r>
+          <w:rPr>
+            <w:webHidden/>
+          </w:rPr>
+          <w:fldChar w:fldCharType="separate"/>
+        </w:r>
+        <w:r>
+          <w:rPr>
+            <w:webHidden/>
+          </w:rPr>
+          <w:t>4</w:t>
+        </w:r>
+        <w:r>
+          <w:rPr>
+            <w:webHidden/>
+          </w:rPr>
+          <w:fldChar w:fldCharType="end"/>
+        </w:r>
+      </w:hyperlink>
     </w:p>
     <w:p>
       <w:pPr>
@@ -1016,30 +1138,57 @@
           <w:bCs w:val="0"/>
           <w:caps w:val="0"/>
           <w:szCs w:val="24"/>
-          <w:lang w:eastAsia="ja-JP"/>
-        </w:rPr>
-      </w:pPr>
-      <w:r>
-        <w:t>JDK</w:t>
-      </w:r>
-      <w:r>
-        <w:tab/>
-      </w:r>
-      <w:r>
-        <w:fldChar w:fldCharType="begin"/>
-      </w:r>
-      <w:r>
-        <w:instrText xml:space="preserve"> PAGEREF _Toc358910279 \h </w:instrText>
-      </w:r>
-      <w:r>
-        <w:fldChar w:fldCharType="separate"/>
-      </w:r>
-      <w:r>
-        <w:t>4</w:t>
-      </w:r>
-      <w:r>
-        <w:fldChar w:fldCharType="end"/>
-      </w:r>
+        </w:rPr>
+      </w:pPr>
+      <w:hyperlink w:anchor="_Toc500057068" w:history="1">
+        <w:r>
+          <w:rPr>
+            <w:rStyle w:val="Hyperlink"/>
+          </w:rPr>
+          <w:t>Java Development Kit (JDK)</w:t>
+        </w:r>
+        <w:r>
+          <w:rPr>
+            <w:webHidden/>
+          </w:rPr>
+          <w:tab/>
+        </w:r>
+        <w:r>
+          <w:rPr>
+            <w:webHidden/>
+          </w:rPr>
+          <w:fldChar w:fldCharType="begin"/>
+        </w:r>
+        <w:r>
+          <w:rPr>
+            <w:webHidden/>
+          </w:rPr>
+          <w:instrText xml:space="preserve"> PAGEREF _Toc500057068 \h </w:instrText>
+        </w:r>
+        <w:r>
+          <w:rPr>
+            <w:webHidden/>
+          </w:rPr>
+        </w:r>
+        <w:r>
+          <w:rPr>
+            <w:webHidden/>
+          </w:rPr>
+          <w:fldChar w:fldCharType="separate"/>
+        </w:r>
+        <w:r>
+          <w:rPr>
+            <w:webHidden/>
+          </w:rPr>
+          <w:t>4</w:t>
+        </w:r>
+        <w:r>
+          <w:rPr>
+            <w:webHidden/>
+          </w:rPr>
+          <w:fldChar w:fldCharType="end"/>
+        </w:r>
+      </w:hyperlink>
     </w:p>
     <w:p>
       <w:pPr>
@@ -1050,30 +1199,57 @@
           <w:bCs w:val="0"/>
           <w:caps w:val="0"/>
           <w:szCs w:val="24"/>
-          <w:lang w:eastAsia="ja-JP"/>
-        </w:rPr>
-      </w:pPr>
-      <w:r>
-        <w:t>MAVEN</w:t>
-      </w:r>
-      <w:r>
-        <w:tab/>
-      </w:r>
-      <w:r>
-        <w:fldChar w:fldCharType="begin"/>
-      </w:r>
-      <w:r>
-        <w:instrText xml:space="preserve"> PAGEREF _Toc358910280 \h </w:instrText>
-      </w:r>
-      <w:r>
-        <w:fldChar w:fldCharType="separate"/>
-      </w:r>
-      <w:r>
-        <w:t>4</w:t>
-      </w:r>
-      <w:r>
-        <w:fldChar w:fldCharType="end"/>
-      </w:r>
+        </w:rPr>
+      </w:pPr>
+      <w:hyperlink w:anchor="_Toc500057069" w:history="1">
+        <w:r>
+          <w:rPr>
+            <w:rStyle w:val="Hyperlink"/>
+          </w:rPr>
+          <w:t>MAVEN</w:t>
+        </w:r>
+        <w:r>
+          <w:rPr>
+            <w:webHidden/>
+          </w:rPr>
+          <w:tab/>
+        </w:r>
+        <w:r>
+          <w:rPr>
+            <w:webHidden/>
+          </w:rPr>
+          <w:fldChar w:fldCharType="begin"/>
+        </w:r>
+        <w:r>
+          <w:rPr>
+            <w:webHidden/>
+          </w:rPr>
+          <w:instrText xml:space="preserve"> PAGEREF _Toc500057069 \h </w:instrText>
+        </w:r>
+        <w:r>
+          <w:rPr>
+            <w:webHidden/>
+          </w:rPr>
+        </w:r>
+        <w:r>
+          <w:rPr>
+            <w:webHidden/>
+          </w:rPr>
+          <w:fldChar w:fldCharType="separate"/>
+        </w:r>
+        <w:r>
+          <w:rPr>
+            <w:webHidden/>
+          </w:rPr>
+          <w:t>4</w:t>
+        </w:r>
+        <w:r>
+          <w:rPr>
+            <w:webHidden/>
+          </w:rPr>
+          <w:fldChar w:fldCharType="end"/>
+        </w:r>
+      </w:hyperlink>
     </w:p>
     <w:p>
       <w:pPr>
@@ -1084,30 +1260,57 @@
           <w:bCs w:val="0"/>
           <w:caps w:val="0"/>
           <w:szCs w:val="24"/>
-          <w:lang w:eastAsia="ja-JP"/>
-        </w:rPr>
-      </w:pPr>
-      <w:r>
-        <w:t>SERVICEMIX</w:t>
-      </w:r>
-      <w:r>
-        <w:tab/>
-      </w:r>
-      <w:r>
-        <w:fldChar w:fldCharType="begin"/>
-      </w:r>
-      <w:r>
-        <w:instrText xml:space="preserve"> PAGEREF _Toc358910281 \h </w:instrText>
-      </w:r>
-      <w:r>
-        <w:fldChar w:fldCharType="separate"/>
-      </w:r>
-      <w:r>
-        <w:t>4</w:t>
-      </w:r>
-      <w:r>
-        <w:fldChar w:fldCharType="end"/>
-      </w:r>
+        </w:rPr>
+      </w:pPr>
+      <w:hyperlink w:anchor="_Toc500057070" w:history="1">
+        <w:r>
+          <w:rPr>
+            <w:rStyle w:val="Hyperlink"/>
+          </w:rPr>
+          <w:t>SERVICEMIX</w:t>
+        </w:r>
+        <w:r>
+          <w:rPr>
+            <w:webHidden/>
+          </w:rPr>
+          <w:tab/>
+        </w:r>
+        <w:r>
+          <w:rPr>
+            <w:webHidden/>
+          </w:rPr>
+          <w:fldChar w:fldCharType="begin"/>
+        </w:r>
+        <w:r>
+          <w:rPr>
+            <w:webHidden/>
+          </w:rPr>
+          <w:instrText xml:space="preserve"> PAGEREF _Toc500057070 \h </w:instrText>
+        </w:r>
+        <w:r>
+          <w:rPr>
+            <w:webHidden/>
+          </w:rPr>
+        </w:r>
+        <w:r>
+          <w:rPr>
+            <w:webHidden/>
+          </w:rPr>
+          <w:fldChar w:fldCharType="separate"/>
+        </w:r>
+        <w:r>
+          <w:rPr>
+            <w:webHidden/>
+          </w:rPr>
+          <w:t>4</w:t>
+        </w:r>
+        <w:r>
+          <w:rPr>
+            <w:webHidden/>
+          </w:rPr>
+          <w:fldChar w:fldCharType="end"/>
+        </w:r>
+      </w:hyperlink>
     </w:p>
     <w:p>
       <w:pPr>
@@ -1118,30 +1321,57 @@
           <w:bCs w:val="0"/>
           <w:caps w:val="0"/>
           <w:szCs w:val="24"/>
-          <w:lang w:eastAsia="ja-JP"/>
-        </w:rPr>
-      </w:pPr>
-      <w:r>
-        <w:t>PostgreSQL DB</w:t>
-      </w:r>
-      <w:r>
-        <w:tab/>
-      </w:r>
-      <w:r>
-        <w:fldChar w:fldCharType="begin"/>
-      </w:r>
-      <w:r>
-        <w:instrText xml:space="preserve"> PAGEREF _Toc358910282 \h </w:instrText>
-      </w:r>
-      <w:r>
-        <w:fldChar w:fldCharType="separate"/>
-      </w:r>
-      <w:r>
-        <w:t>5</w:t>
-      </w:r>
-      <w:r>
-        <w:fldChar w:fldCharType="end"/>
-      </w:r>
+        </w:rPr>
+      </w:pPr>
+      <w:hyperlink w:anchor="_Toc500057071" w:history="1">
+        <w:r>
+          <w:rPr>
+            <w:rStyle w:val="Hyperlink"/>
+          </w:rPr>
+          <w:t>PostgreSQL DB</w:t>
+        </w:r>
+        <w:r>
+          <w:rPr>
+            <w:webHidden/>
+          </w:rPr>
+          <w:tab/>
+        </w:r>
+        <w:r>
+          <w:rPr>
+            <w:webHidden/>
+          </w:rPr>
+          <w:fldChar w:fldCharType="begin"/>
+        </w:r>
+        <w:r>
+          <w:rPr>
+            <w:webHidden/>
+          </w:rPr>
+          <w:instrText xml:space="preserve"> PAGEREF _Toc500057071 \h </w:instrText>
+        </w:r>
+        <w:r>
+          <w:rPr>
+            <w:webHidden/>
+          </w:rPr>
+        </w:r>
+        <w:r>
+          <w:rPr>
+            <w:webHidden/>
+          </w:rPr>
+          <w:fldChar w:fldCharType="separate"/>
+        </w:r>
+        <w:r>
+          <w:rPr>
+            <w:webHidden/>
+          </w:rPr>
+          <w:t>5</w:t>
+        </w:r>
+        <w:r>
+          <w:rPr>
+            <w:webHidden/>
+          </w:rPr>
+          <w:fldChar w:fldCharType="end"/>
+        </w:r>
+      </w:hyperlink>
     </w:p>
     <w:p>
       <w:pPr>
@@ -1152,30 +1382,57 @@
           <w:bCs w:val="0"/>
           <w:caps w:val="0"/>
           <w:szCs w:val="24"/>
-          <w:lang w:eastAsia="ja-JP"/>
-        </w:rPr>
-      </w:pPr>
-      <w:r>
-        <w:t>IRODS</w:t>
-      </w:r>
-      <w:r>
-        <w:tab/>
-      </w:r>
-      <w:r>
-        <w:fldChar w:fldCharType="begin"/>
-      </w:r>
-      <w:r>
-        <w:instrText xml:space="preserve"> PAGEREF _Toc358910283 \h </w:instrText>
-      </w:r>
-      <w:r>
-        <w:fldChar w:fldCharType="separate"/>
-      </w:r>
-      <w:r>
-        <w:t>5</w:t>
-      </w:r>
-      <w:r>
-        <w:fldChar w:fldCharType="end"/>
-      </w:r>
+        </w:rPr>
+      </w:pPr>
+      <w:hyperlink w:anchor="_Toc500057072" w:history="1">
+        <w:r>
+          <w:rPr>
+            <w:rStyle w:val="Hyperlink"/>
+          </w:rPr>
+          <w:t>IRODS</w:t>
+        </w:r>
+        <w:r>
+          <w:rPr>
+            <w:webHidden/>
+          </w:rPr>
+          <w:tab/>
+        </w:r>
+        <w:r>
+          <w:rPr>
+            <w:webHidden/>
+          </w:rPr>
+          <w:fldChar w:fldCharType="begin"/>
+        </w:r>
+        <w:r>
+          <w:rPr>
+            <w:webHidden/>
+          </w:rPr>
+          <w:instrText xml:space="preserve"> PAGEREF _Toc500057072 \h </w:instrText>
+        </w:r>
+        <w:r>
+          <w:rPr>
+            <w:webHidden/>
+          </w:rPr>
+        </w:r>
+        <w:r>
+          <w:rPr>
+            <w:webHidden/>
+          </w:rPr>
+          <w:fldChar w:fldCharType="separate"/>
+        </w:r>
+        <w:r>
+          <w:rPr>
+            <w:webHidden/>
+          </w:rPr>
+          <w:t>5</w:t>
+        </w:r>
+        <w:r>
+          <w:rPr>
+            <w:webHidden/>
+          </w:rPr>
+          <w:fldChar w:fldCharType="end"/>
+        </w:r>
+      </w:hyperlink>
     </w:p>
     <w:p>
       <w:pPr>
@@ -1186,30 +1443,57 @@
           <w:bCs w:val="0"/>
           <w:caps w:val="0"/>
           <w:szCs w:val="24"/>
-          <w:lang w:eastAsia="ja-JP"/>
-        </w:rPr>
-      </w:pPr>
-      <w:r>
-        <w:t>PATH</w:t>
-      </w:r>
-      <w:r>
-        <w:tab/>
-      </w:r>
-      <w:r>
-        <w:fldChar w:fldCharType="begin"/>
-      </w:r>
-      <w:r>
-        <w:instrText xml:space="preserve"> PAGEREF _Toc358910284 \h </w:instrText>
-      </w:r>
-      <w:r>
-        <w:fldChar w:fldCharType="separate"/>
-      </w:r>
-      <w:r>
-        <w:t>5</w:t>
-      </w:r>
-      <w:r>
-        <w:fldChar w:fldCharType="end"/>
-      </w:r>
+        </w:rPr>
+      </w:pPr>
+      <w:hyperlink w:anchor="_Toc500057073" w:history="1">
+        <w:r>
+          <w:rPr>
+            <w:rStyle w:val="Hyperlink"/>
+          </w:rPr>
+          <w:t>PATH Environment Variable</w:t>
+        </w:r>
+        <w:r>
+          <w:rPr>
+            <w:webHidden/>
+          </w:rPr>
+          <w:tab/>
+        </w:r>
+        <w:r>
+          <w:rPr>
+            <w:webHidden/>
+          </w:rPr>
+          <w:fldChar w:fldCharType="begin"/>
+        </w:r>
+        <w:r>
+          <w:rPr>
+            <w:webHidden/>
+          </w:rPr>
+          <w:instrText xml:space="preserve"> PAGEREF _Toc500057073 \h </w:instrText>
+        </w:r>
+        <w:r>
+          <w:rPr>
+            <w:webHidden/>
+          </w:rPr>
+        </w:r>
+        <w:r>
+          <w:rPr>
+            <w:webHidden/>
+          </w:rPr>
+          <w:fldChar w:fldCharType="separate"/>
+        </w:r>
+        <w:r>
+          <w:rPr>
+            <w:webHidden/>
+          </w:rPr>
+          <w:t>5</w:t>
+        </w:r>
+        <w:r>
+          <w:rPr>
+            <w:webHidden/>
+          </w:rPr>
+          <w:fldChar w:fldCharType="end"/>
+        </w:r>
+      </w:hyperlink>
     </w:p>
     <w:p>
       <w:pPr>
@@ -1220,30 +1504,57 @@
           <w:bCs w:val="0"/>
           <w:caps w:val="0"/>
           <w:szCs w:val="24"/>
-          <w:lang w:eastAsia="ja-JP"/>
-        </w:rPr>
-      </w:pPr>
-      <w:r>
-        <w:t>BUILD</w:t>
-      </w:r>
-      <w:r>
-        <w:tab/>
-      </w:r>
-      <w:r>
-        <w:fldChar w:fldCharType="begin"/>
-      </w:r>
-      <w:r>
-        <w:instrText xml:space="preserve"> PAGEREF _Toc358910285 \h </w:instrText>
-      </w:r>
-      <w:r>
-        <w:fldChar w:fldCharType="separate"/>
-      </w:r>
-      <w:r>
-        <w:t>5</w:t>
-      </w:r>
-      <w:r>
-        <w:fldChar w:fldCharType="end"/>
-      </w:r>
+        </w:rPr>
+      </w:pPr>
+      <w:hyperlink w:anchor="_Toc500057074" w:history="1">
+        <w:r>
+          <w:rPr>
+            <w:rStyle w:val="Hyperlink"/>
+          </w:rPr>
+          <w:t>BUILD</w:t>
+        </w:r>
+        <w:r>
+          <w:rPr>
+            <w:webHidden/>
+          </w:rPr>
+          <w:tab/>
+        </w:r>
+        <w:r>
+          <w:rPr>
+            <w:webHidden/>
+          </w:rPr>
+          <w:fldChar w:fldCharType="begin"/>
+        </w:r>
+        <w:r>
+          <w:rPr>
+            <w:webHidden/>
+          </w:rPr>
+          <w:instrText xml:space="preserve"> PAGEREF _Toc500057074 \h </w:instrText>
+        </w:r>
+        <w:r>
+          <w:rPr>
+            <w:webHidden/>
+          </w:rPr>
+        </w:r>
+        <w:r>
+          <w:rPr>
+            <w:webHidden/>
+          </w:rPr>
+          <w:fldChar w:fldCharType="separate"/>
+        </w:r>
+        <w:r>
+          <w:rPr>
+            <w:webHidden/>
+          </w:rPr>
+          <w:t>5</w:t>
+        </w:r>
+        <w:r>
+          <w:rPr>
+            <w:webHidden/>
+          </w:rPr>
+          <w:fldChar w:fldCharType="end"/>
+        </w:r>
+      </w:hyperlink>
     </w:p>
     <w:p>
       <w:pPr>
@@ -1254,30 +1565,57 @@
           <w:bCs w:val="0"/>
           <w:caps w:val="0"/>
           <w:szCs w:val="24"/>
-          <w:lang w:eastAsia="ja-JP"/>
-        </w:rPr>
-      </w:pPr>
-      <w:r>
-        <w:t>DEPLOY to SERVICEMIX</w:t>
-      </w:r>
-      <w:r>
-        <w:tab/>
-      </w:r>
-      <w:r>
-        <w:fldChar w:fldCharType="begin"/>
-      </w:r>
-      <w:r>
-        <w:instrText xml:space="preserve"> PAGEREF _Toc358910286 \h </w:instrText>
-      </w:r>
-      <w:r>
-        <w:fldChar w:fldCharType="separate"/>
-      </w:r>
-      <w:r>
-        <w:t>6</w:t>
-      </w:r>
-      <w:r>
-        <w:fldChar w:fldCharType="end"/>
-      </w:r>
+        </w:rPr>
+      </w:pPr>
+      <w:hyperlink w:anchor="_Toc500057075" w:history="1">
+        <w:r>
+          <w:rPr>
+            <w:rStyle w:val="Hyperlink"/>
+          </w:rPr>
+          <w:t>DEPLOY API to SERVICEMIX</w:t>
+        </w:r>
+        <w:r>
+          <w:rPr>
+            <w:webHidden/>
+          </w:rPr>
+          <w:tab/>
+        </w:r>
+        <w:r>
+          <w:rPr>
+            <w:webHidden/>
+          </w:rPr>
+          <w:fldChar w:fldCharType="begin"/>
+        </w:r>
+        <w:r>
+          <w:rPr>
+            <w:webHidden/>
+          </w:rPr>
+          <w:instrText xml:space="preserve"> PAGEREF _Toc500057075 \h </w:instrText>
+        </w:r>
+        <w:r>
+          <w:rPr>
+            <w:webHidden/>
+          </w:rPr>
+        </w:r>
+        <w:r>
+          <w:rPr>
+            <w:webHidden/>
+          </w:rPr>
+          <w:fldChar w:fldCharType="separate"/>
+        </w:r>
+        <w:r>
+          <w:rPr>
+            <w:webHidden/>
+          </w:rPr>
+          <w:t>6</w:t>
+        </w:r>
+        <w:r>
+          <w:rPr>
+            <w:webHidden/>
+          </w:rPr>
+          <w:fldChar w:fldCharType="end"/>
+        </w:r>
+      </w:hyperlink>
     </w:p>
     <w:p>
       <w:pPr>
@@ -1288,30 +1626,57 @@
           <w:bCs w:val="0"/>
           <w:caps w:val="0"/>
           <w:szCs w:val="24"/>
-          <w:lang w:eastAsia="ja-JP"/>
-        </w:rPr>
-      </w:pPr>
-      <w:r>
-        <w:t>ENDPOINTS</w:t>
-      </w:r>
-      <w:r>
-        <w:tab/>
-      </w:r>
-      <w:r>
-        <w:fldChar w:fldCharType="begin"/>
-      </w:r>
-      <w:r>
-        <w:instrText xml:space="preserve"> PAGEREF _Toc358910287 \h </w:instrText>
-      </w:r>
-      <w:r>
-        <w:fldChar w:fldCharType="separate"/>
-      </w:r>
-      <w:r>
-        <w:t>6</w:t>
-      </w:r>
-      <w:r>
-        <w:fldChar w:fldCharType="end"/>
-      </w:r>
+        </w:rPr>
+      </w:pPr>
+      <w:hyperlink w:anchor="_Toc500057076" w:history="1">
+        <w:r>
+          <w:rPr>
+            <w:rStyle w:val="Hyperlink"/>
+          </w:rPr>
+          <w:t>ENDPOINTS</w:t>
+        </w:r>
+        <w:r>
+          <w:rPr>
+            <w:webHidden/>
+          </w:rPr>
+          <w:tab/>
+        </w:r>
+        <w:r>
+          <w:rPr>
+            <w:webHidden/>
+          </w:rPr>
+          <w:fldChar w:fldCharType="begin"/>
+        </w:r>
+        <w:r>
+          <w:rPr>
+            <w:webHidden/>
+          </w:rPr>
+          <w:instrText xml:space="preserve"> PAGEREF _Toc500057076 \h </w:instrText>
+        </w:r>
+        <w:r>
+          <w:rPr>
+            <w:webHidden/>
+          </w:rPr>
+        </w:r>
+        <w:r>
+          <w:rPr>
+            <w:webHidden/>
+          </w:rPr>
+          <w:fldChar w:fldCharType="separate"/>
+        </w:r>
+        <w:r>
+          <w:rPr>
+            <w:webHidden/>
+          </w:rPr>
+          <w:t>6</w:t>
+        </w:r>
+        <w:r>
+          <w:rPr>
+            <w:webHidden/>
+          </w:rPr>
+          <w:fldChar w:fldCharType="end"/>
+        </w:r>
+      </w:hyperlink>
     </w:p>
     <w:p>
       <w:pPr>
@@ -1322,30 +1687,118 @@
           <w:bCs w:val="0"/>
           <w:caps w:val="0"/>
           <w:szCs w:val="24"/>
-          <w:lang w:eastAsia="ja-JP"/>
-        </w:rPr>
-      </w:pPr>
-      <w:r>
-        <w:t>SOAP-UI</w:t>
-      </w:r>
-      <w:r>
-        <w:tab/>
-      </w:r>
-      <w:r>
-        <w:fldChar w:fldCharType="begin"/>
-      </w:r>
-      <w:r>
-        <w:instrText xml:space="preserve"> PAGEREF _Toc358910288 \h </w:instrText>
-      </w:r>
-      <w:r>
-        <w:fldChar w:fldCharType="separate"/>
-      </w:r>
-      <w:r>
-        <w:t>6</w:t>
-      </w:r>
-      <w:r>
-        <w:fldChar w:fldCharType="end"/>
-      </w:r>
+        </w:rPr>
+      </w:pPr>
+      <w:hyperlink w:anchor="_Toc500057077" w:history="1">
+        <w:r>
+          <w:rPr>
+            <w:rStyle w:val="Hyperlink"/>
+          </w:rPr>
+          <w:t>SOAP-UI</w:t>
+        </w:r>
+        <w:r>
+          <w:rPr>
+            <w:webHidden/>
+          </w:rPr>
+          <w:tab/>
+        </w:r>
+        <w:r>
+          <w:rPr>
+            <w:webHidden/>
+          </w:rPr>
+          <w:fldChar w:fldCharType="begin"/>
+        </w:r>
+        <w:r>
+          <w:rPr>
+            <w:webHidden/>
+          </w:rPr>
+          <w:instrText xml:space="preserve"> PAGEREF _Toc500057077 \h </w:instrText>
+        </w:r>
+        <w:r>
+          <w:rPr>
+            <w:webHidden/>
+          </w:rPr>
+        </w:r>
+        <w:r>
+          <w:rPr>
+            <w:webHidden/>
+          </w:rPr>
+          <w:fldChar w:fldCharType="separate"/>
+        </w:r>
+        <w:r>
+          <w:rPr>
+            <w:webHidden/>
+          </w:rPr>
+          <w:t>6</w:t>
+        </w:r>
+        <w:r>
+          <w:rPr>
+            <w:webHidden/>
+          </w:rPr>
+          <w:fldChar w:fldCharType="end"/>
+        </w:r>
+      </w:hyperlink>
+    </w:p>
+    <w:p>
+      <w:pPr>
+        <w:pStyle w:val="TOC1"/>
+        <w:rPr>
+          <w:rFonts w:asciiTheme="minorHAnsi" w:eastAsiaTheme="minorEastAsia" w:hAnsiTheme="minorHAnsi" w:cstheme="minorBidi"/>
+          <w:b w:val="0"/>
+          <w:bCs w:val="0"/>
+          <w:caps w:val="0"/>
+          <w:szCs w:val="24"/>
+        </w:rPr>
+      </w:pPr>
+      <w:hyperlink w:anchor="_Toc500057078" w:history="1">
+        <w:r>
+          <w:rPr>
+            <w:rStyle w:val="Hyperlink"/>
+          </w:rPr>
+          <w:t>Eclipse</w:t>
+        </w:r>
+        <w:r>
+          <w:rPr>
+            <w:webHidden/>
+          </w:rPr>
+          <w:tab/>
+        </w:r>
+        <w:r>
+          <w:rPr>
+            <w:webHidden/>
+          </w:rPr>
+          <w:fldChar w:fldCharType="begin"/>
+        </w:r>
+        <w:r>
+          <w:rPr>
+            <w:webHidden/>
+          </w:rPr>
+          <w:instrText xml:space="preserve"> PAGEREF _Toc500057078 \h </w:instrText>
+        </w:r>
+        <w:r>
+          <w:rPr>
+            <w:webHidden/>
+          </w:rPr>
+        </w:r>
+        <w:r>
+          <w:rPr>
+            <w:webHidden/>
+          </w:rPr>
+          <w:fldChar w:fldCharType="separate"/>
+        </w:r>
+        <w:r>
+          <w:rPr>
+            <w:webHidden/>
+          </w:rPr>
+          <w:t>7</w:t>
+        </w:r>
+        <w:r>
+          <w:rPr>
+            <w:webHidden/>
+          </w:rPr>
+          <w:fldChar w:fldCharType="end"/>
+        </w:r>
+      </w:hyperlink>
     </w:p>
     <w:p>
       <w:pPr>
@@ -1392,6 +1845,8 @@
         </w:rPr>
         <w:br w:type="page"/>
       </w:r>
+      <w:bookmarkStart w:id="2" w:name="_GoBack"/>
+      <w:bookmarkEnd w:id="2"/>
     </w:p>
     <w:p>
       <w:pPr>
@@ -1402,7 +1857,7 @@
       <w:pPr>
         <w:pStyle w:val="Heading1"/>
       </w:pPr>
-      <w:bookmarkStart w:id="3" w:name="_Toc358910278"/>
+      <w:bookmarkStart w:id="3" w:name="_Toc500057067"/>
       <w:r>
         <w:t>Git</w:t>
       </w:r>
@@ -1464,11 +1919,16 @@
       <w:r>
         <w:t>Set HPC_HOME environment variable to the ‘</w:t>
       </w:r>
-      <w:r>
-        <w:t>hpc/</w:t>
-      </w:r>
       <w:proofErr w:type="spellStart"/>
       <w:r>
+        <w:t>hpc</w:t>
+      </w:r>
+      <w:proofErr w:type="spellEnd"/>
+      <w:r>
+        <w:t>/</w:t>
+      </w:r>
+      <w:proofErr w:type="spellStart"/>
+      <w:r>
         <w:t>src</w:t>
       </w:r>
       <w:proofErr w:type="spellEnd"/>
@@ -1497,8 +1957,13 @@
       </w:r>
       <w:proofErr w:type="spellEnd"/>
       <w:r>
-        <w:t>/hpc</w:t>
-      </w:r>
+        <w:t>/</w:t>
+      </w:r>
+      <w:proofErr w:type="spellStart"/>
+      <w:r>
+        <w:t>hpc</w:t>
+      </w:r>
+      <w:proofErr w:type="spellEnd"/>
     </w:p>
     <w:p>
       <w:pPr>
@@ -1509,9 +1974,12 @@
       <w:pPr>
         <w:pStyle w:val="Heading1"/>
       </w:pPr>
-      <w:bookmarkStart w:id="4" w:name="_Toc358910279"/>
-      <w:r>
-        <w:t>JDK</w:t>
+      <w:bookmarkStart w:id="4" w:name="_Toc500057068"/>
+      <w:r>
+        <w:t>J</w:t>
+      </w:r>
+      <w:r>
+        <w:t>ava Development Kit (JDK)</w:t>
       </w:r>
       <w:bookmarkEnd w:id="4"/>
     </w:p>
@@ -1564,7 +2032,7 @@
       <w:pPr>
         <w:pStyle w:val="Heading1"/>
       </w:pPr>
-      <w:bookmarkStart w:id="5" w:name="_Toc358910280"/>
+      <w:bookmarkStart w:id="5" w:name="_Toc500057069"/>
       <w:r>
         <w:t>MAVEN</w:t>
       </w:r>
@@ -1611,7 +2079,7 @@
       <w:pPr>
         <w:pStyle w:val="Heading1"/>
       </w:pPr>
-      <w:bookmarkStart w:id="6" w:name="_Toc358910281"/>
+      <w:bookmarkStart w:id="6" w:name="_Toc500057070"/>
       <w:r>
         <w:t>SERVICEMIX</w:t>
       </w:r>
@@ -1708,13 +2176,27 @@
         <w:rPr>
           <w:color w:val="3B2322"/>
         </w:rPr>
-        <w:t xml:space="preserve"> to Service</w:t>
-      </w:r>
-      <w:r>
-        <w:rPr>
-          <w:color w:val="3B2322"/>
-        </w:rPr>
-        <w:t>mix:</w:t>
+        <w:t xml:space="preserve"> to </w:t>
+      </w:r>
+      <w:proofErr w:type="spellStart"/>
+      <w:r>
+        <w:rPr>
+          <w:color w:val="3B2322"/>
+        </w:rPr>
+        <w:t>Service</w:t>
+      </w:r>
+      <w:r>
+        <w:rPr>
+          <w:color w:val="3B2322"/>
+        </w:rPr>
+        <w:t>mix</w:t>
+      </w:r>
+      <w:proofErr w:type="spellEnd"/>
+      <w:r>
+        <w:rPr>
+          <w:color w:val="3B2322"/>
+        </w:rPr>
+        <w:t>:</w:t>
       </w:r>
     </w:p>
     <w:p>
@@ -1771,14 +2253,14 @@
         <w:rPr>
           <w:color w:val="3B2322"/>
         </w:rPr>
-        <w:t xml:space="preserve"> named hpc-</w:t>
+        <w:t xml:space="preserve"> named </w:t>
       </w:r>
       <w:proofErr w:type="spellStart"/>
       <w:r>
         <w:rPr>
           <w:color w:val="3B2322"/>
         </w:rPr>
-        <w:t>keystore.jks</w:t>
+        <w:t>hpc-keystore.jks</w:t>
       </w:r>
       <w:proofErr w:type="spellEnd"/>
       <w:r>
@@ -1855,13 +2337,13 @@
         </w:rPr>
         <w:t xml:space="preserve">Copy </w:t>
       </w:r>
+      <w:proofErr w:type="spellStart"/>
       <w:r>
         <w:rPr>
           <w:color w:val="3B2322"/>
         </w:rPr>
         <w:t>hpc-</w:t>
       </w:r>
-      <w:proofErr w:type="spellStart"/>
       <w:r>
         <w:rPr>
           <w:color w:val="3B2322"/>
@@ -2063,14 +2545,14 @@
         <w:rPr>
           <w:color w:val="3B2322"/>
         </w:rPr>
-        <w:t>/hpc-</w:t>
+        <w:t>/</w:t>
       </w:r>
       <w:proofErr w:type="spellStart"/>
       <w:r>
         <w:rPr>
           <w:color w:val="3B2322"/>
         </w:rPr>
-        <w:t>keystore.jks</w:t>
+        <w:t>hpc-keystore.jks</w:t>
       </w:r>
       <w:proofErr w:type="spellEnd"/>
     </w:p>
@@ -2127,7 +2609,21 @@
         <w:rPr>
           <w:color w:val="3B2322"/>
         </w:rPr>
-        <w:t>=hpc-server-store-</w:t>
+        <w:t>=</w:t>
+      </w:r>
+      <w:proofErr w:type="spellStart"/>
+      <w:r>
+        <w:rPr>
+          <w:color w:val="3B2322"/>
+        </w:rPr>
+        <w:t>hpc</w:t>
+      </w:r>
+      <w:proofErr w:type="spellEnd"/>
+      <w:r>
+        <w:rPr>
+          <w:color w:val="3B2322"/>
+        </w:rPr>
+        <w:t>-server-store-</w:t>
       </w:r>
       <w:proofErr w:type="spellStart"/>
       <w:r>
@@ -2219,14 +2715,14 @@
         <w:rPr>
           <w:color w:val="3B2322"/>
         </w:rPr>
-        <w:t>/hpc-</w:t>
+        <w:t>/</w:t>
       </w:r>
       <w:proofErr w:type="spellStart"/>
       <w:r>
         <w:rPr>
           <w:color w:val="3B2322"/>
         </w:rPr>
-        <w:t>keystore.jks</w:t>
+        <w:t>hpc-keystore.jks</w:t>
       </w:r>
       <w:proofErr w:type="spellEnd"/>
     </w:p>
@@ -2260,13 +2756,27 @@
         <w:rPr>
           <w:color w:val="3B2322"/>
         </w:rPr>
-        <w:t>=hpc-server-store-</w:t>
+        <w:t>=</w:t>
       </w:r>
       <w:proofErr w:type="spellStart"/>
       <w:r>
         <w:rPr>
           <w:color w:val="3B2322"/>
         </w:rPr>
+        <w:t>hpc</w:t>
+      </w:r>
+      <w:proofErr w:type="spellEnd"/>
+      <w:r>
+        <w:rPr>
+          <w:color w:val="3B2322"/>
+        </w:rPr>
+        <w:t>-server-store-</w:t>
+      </w:r>
+      <w:proofErr w:type="spellStart"/>
+      <w:r>
+        <w:rPr>
+          <w:color w:val="3B2322"/>
+        </w:rPr>
         <w:t>pwd</w:t>
       </w:r>
       <w:proofErr w:type="spellEnd"/>
@@ -2280,7 +2790,7 @@
       <w:pPr>
         <w:pStyle w:val="Heading1"/>
       </w:pPr>
-      <w:bookmarkStart w:id="7" w:name="_Toc358910282"/>
+      <w:bookmarkStart w:id="7" w:name="_Toc500057071"/>
       <w:r>
         <w:t>PostgreSQL</w:t>
       </w:r>
@@ -2326,20 +2836,17 @@
       <w:r>
         <w:t>ll SQL scripts in $HPC_HOME/</w:t>
       </w:r>
-      <w:r>
-        <w:t>hpc-server/hpc-</w:t>
-      </w:r>
       <w:proofErr w:type="spellStart"/>
       <w:r>
-        <w:t>dao</w:t>
+        <w:t>hpc</w:t>
       </w:r>
       <w:proofErr w:type="spellEnd"/>
       <w:r>
-        <w:t>-</w:t>
+        <w:t>-server/</w:t>
       </w:r>
       <w:proofErr w:type="spellStart"/>
       <w:r>
-        <w:t>impl</w:t>
+        <w:t>hpc-dao-impl</w:t>
       </w:r>
       <w:proofErr w:type="spellEnd"/>
       <w:r>
@@ -2444,19 +2951,19 @@
         <w:jc w:val="left"/>
       </w:pPr>
       <w:r>
-        <w:t>Execute SQL scripts intended for DEV environment (they end with ‘dev’ in the script name’) in $HPC_HOME/hpc-server/hpc-</w:t>
+        <w:t>Execute SQL scripts intended for DEV environment (they end with ‘dev’ in the script name’) in $HPC_HOME/</w:t>
       </w:r>
       <w:proofErr w:type="spellStart"/>
       <w:r>
-        <w:t>dao</w:t>
+        <w:t>hpc</w:t>
       </w:r>
       <w:proofErr w:type="spellEnd"/>
       <w:r>
-        <w:t>-</w:t>
+        <w:t>-server/</w:t>
       </w:r>
       <w:proofErr w:type="spellStart"/>
       <w:r>
-        <w:t>impl</w:t>
+        <w:t>hpc-dao-impl</w:t>
       </w:r>
       <w:proofErr w:type="spellEnd"/>
       <w:r>
@@ -2501,7 +3008,7 @@
       <w:pPr>
         <w:pStyle w:val="Heading1"/>
       </w:pPr>
-      <w:bookmarkStart w:id="8" w:name="_Toc358910283"/>
+      <w:bookmarkStart w:id="8" w:name="_Toc500057072"/>
       <w:r>
         <w:t>IRODS</w:t>
       </w:r>
@@ -2540,10 +3047,13 @@
       <w:pPr>
         <w:pStyle w:val="Heading1"/>
       </w:pPr>
-      <w:bookmarkStart w:id="9" w:name="_Toc358910284"/>
+      <w:bookmarkStart w:id="9" w:name="_Toc500057073"/>
       <w:r>
         <w:t>PATH</w:t>
       </w:r>
+      <w:r>
+        <w:t xml:space="preserve"> Environment Variable</w:t>
+      </w:r>
       <w:bookmarkEnd w:id="9"/>
     </w:p>
     <w:p>
@@ -2591,7 +3101,7 @@
       <w:pPr>
         <w:pStyle w:val="Heading1"/>
       </w:pPr>
-      <w:bookmarkStart w:id="10" w:name="_Toc358910285"/>
+      <w:bookmarkStart w:id="10" w:name="_Toc500057074"/>
       <w:r>
         <w:t>BUILD</w:t>
       </w:r>
@@ -2758,14 +3268,22 @@
         <w:ind w:left="216"/>
       </w:pPr>
       <w:r>
-        <w:t xml:space="preserve">&gt;mvn </w:t>
+        <w:t>&gt;</w:t>
+      </w:r>
+      <w:proofErr w:type="spellStart"/>
+      <w:r>
+        <w:t>mvn</w:t>
+      </w:r>
+      <w:proofErr w:type="spellEnd"/>
+      <w:r>
+        <w:t xml:space="preserve"> </w:t>
       </w:r>
       <w:r>
         <w:rPr>
           <w:b/>
           <w:bCs/>
         </w:rPr>
-        <w:t>-pl “!hpc-server/</w:t>
+        <w:t>-</w:t>
       </w:r>
       <w:proofErr w:type="spellStart"/>
       <w:r>
@@ -2773,7 +3291,7 @@
           <w:b/>
           <w:bCs/>
         </w:rPr>
-        <w:t>hp</w:t>
+        <w:t>pl</w:t>
       </w:r>
       <w:proofErr w:type="spellEnd"/>
       <w:r>
@@ -2781,66 +3299,17 @@
           <w:b/>
           <w:bCs/>
         </w:rPr>
-        <w:t>c-ws-rs-test,!hpc-cli”</w:t>
-      </w:r>
-      <w:r>
-        <w:t xml:space="preserve"> clean install</w:t>
-      </w:r>
-    </w:p>
-    <w:p>
-      <w:pPr>
-        <w:ind w:left="216"/>
-      </w:pPr>
-    </w:p>
-    <w:p>
-      <w:pPr>
-        <w:ind w:left="216"/>
-      </w:pPr>
-      <w:r>
-        <w:t>Unix/Linux/Mac command</w:t>
-      </w:r>
-      <w:r>
-        <w:t xml:space="preserve"> line invocation</w:t>
-      </w:r>
-      <w:r>
-        <w:t xml:space="preserve">, </w:t>
-      </w:r>
-      <w:r>
-        <w:t xml:space="preserve">notice </w:t>
-      </w:r>
-      <w:r>
-        <w:t>single</w:t>
-      </w:r>
-      <w:r>
-        <w:t xml:space="preserve"> quotes for -pl switch argument</w:t>
-      </w:r>
-    </w:p>
-    <w:p>
-      <w:pPr>
-        <w:ind w:left="216"/>
-      </w:pPr>
-      <w:r>
-        <w:lastRenderedPageBreak/>
-        <w:t xml:space="preserve">&gt;mvn </w:t>
-      </w:r>
-      <w:r>
-        <w:rPr>
-          <w:b/>
-        </w:rPr>
-        <w:t>-pl</w:t>
-      </w:r>
-      <w:r>
-        <w:t xml:space="preserve"> </w:t>
-      </w:r>
-      <w:proofErr w:type="gramStart"/>
+        <w:t xml:space="preserve"> “!</w:t>
+      </w:r>
+      <w:proofErr w:type="spellStart"/>
       <w:r>
         <w:rPr>
           <w:b/>
           <w:bCs/>
         </w:rPr>
-        <w:t>‘!hpc</w:t>
-      </w:r>
-      <w:proofErr w:type="gramEnd"/>
+        <w:t>hpc</w:t>
+      </w:r>
+      <w:proofErr w:type="spellEnd"/>
       <w:r>
         <w:rPr>
           <w:b/>
@@ -2854,7 +3323,7 @@
           <w:b/>
           <w:bCs/>
         </w:rPr>
-        <w:t>hp</w:t>
+        <w:t>hpc</w:t>
       </w:r>
       <w:proofErr w:type="spellEnd"/>
       <w:r>
@@ -2862,90 +3331,301 @@
           <w:b/>
           <w:bCs/>
         </w:rPr>
-        <w:t>c-ws-rs-test,!hpc-cli’</w:t>
-      </w:r>
-      <w:r>
-        <w:t xml:space="preserve"> clean install</w:t>
-      </w:r>
-    </w:p>
-    <w:p>
-      <w:pPr>
-        <w:ind w:left="216"/>
-      </w:pPr>
-    </w:p>
-    <w:p>
-      <w:pPr>
-        <w:ind w:left="216"/>
-      </w:pPr>
-      <w:r>
-        <w:t xml:space="preserve">With the -pl option, </w:t>
-      </w:r>
-      <w:r>
-        <w:t xml:space="preserve">you can indicate which modules to skip by specifying </w:t>
-      </w:r>
-      <w:r>
-        <w:t xml:space="preserve">a </w:t>
-      </w:r>
-      <w:r>
-        <w:t xml:space="preserve">comma-separated list of module specifications each prefixed with !.  In the above examples, the </w:t>
-      </w:r>
+        <w:t>-</w:t>
+      </w:r>
+      <w:proofErr w:type="spellStart"/>
       <w:r>
         <w:rPr>
           <w:b/>
           <w:bCs/>
         </w:rPr>
-        <w:t>hpc-</w:t>
-      </w:r>
-      <w:proofErr w:type="spellStart"/>
+        <w:t>ws</w:t>
+      </w:r>
+      <w:proofErr w:type="spellEnd"/>
       <w:r>
         <w:rPr>
           <w:b/>
           <w:bCs/>
         </w:rPr>
-        <w:t>ws</w:t>
-      </w:r>
-      <w:proofErr w:type="spellEnd"/>
+        <w:t>-</w:t>
+      </w:r>
+      <w:proofErr w:type="spellStart"/>
       <w:r>
         <w:rPr>
           <w:b/>
           <w:bCs/>
         </w:rPr>
-        <w:t>-</w:t>
-      </w:r>
-      <w:proofErr w:type="spellStart"/>
+        <w:t>rs</w:t>
+      </w:r>
+      <w:proofErr w:type="spellEnd"/>
       <w:r>
         <w:rPr>
           <w:b/>
           <w:bCs/>
         </w:rPr>
-        <w:t>rs</w:t>
-      </w:r>
-      <w:proofErr w:type="spellEnd"/>
+        <w:t>-test,!</w:t>
+      </w:r>
+      <w:proofErr w:type="spellStart"/>
       <w:r>
         <w:rPr>
           <w:b/>
           <w:bCs/>
         </w:rPr>
-        <w:t>-test</w:t>
-      </w:r>
-      <w:r>
-        <w:t xml:space="preserve"> module of the </w:t>
-      </w:r>
+        <w:t>hpc</w:t>
+      </w:r>
+      <w:proofErr w:type="spellEnd"/>
       <w:r>
         <w:rPr>
           <w:b/>
           <w:bCs/>
         </w:rPr>
-        <w:t>hpc-server</w:t>
-      </w:r>
-      <w:r>
-        <w:t xml:space="preserve"> module and the </w:t>
-      </w:r>
+        <w:t>-cli”</w:t>
+      </w:r>
+      <w:r>
+        <w:t xml:space="preserve"> clean install</w:t>
+      </w:r>
+    </w:p>
+    <w:p>
+      <w:pPr>
+        <w:ind w:left="216"/>
+      </w:pPr>
+    </w:p>
+    <w:p>
+      <w:pPr>
+        <w:ind w:left="216"/>
+      </w:pPr>
+      <w:r>
+        <w:t>Unix/Linux/Mac command</w:t>
+      </w:r>
+      <w:r>
+        <w:t xml:space="preserve"> line invocation</w:t>
+      </w:r>
+      <w:r>
+        <w:t xml:space="preserve">, </w:t>
+      </w:r>
+      <w:r>
+        <w:t xml:space="preserve">notice </w:t>
+      </w:r>
+      <w:r>
+        <w:t>single</w:t>
+      </w:r>
+      <w:r>
+        <w:t xml:space="preserve"> quotes for -pl switch argument</w:t>
+      </w:r>
+    </w:p>
+    <w:p>
+      <w:pPr>
+        <w:ind w:left="216"/>
+      </w:pPr>
+      <w:r>
+        <w:lastRenderedPageBreak/>
+        <w:t>&gt;</w:t>
+      </w:r>
+      <w:proofErr w:type="spellStart"/>
+      <w:r>
+        <w:t>mvn</w:t>
+      </w:r>
+      <w:proofErr w:type="spellEnd"/>
+      <w:r>
+        <w:t xml:space="preserve"> </w:t>
+      </w:r>
+      <w:r>
+        <w:rPr>
+          <w:b/>
+        </w:rPr>
+        <w:t>-</w:t>
+      </w:r>
+      <w:proofErr w:type="spellStart"/>
+      <w:r>
+        <w:rPr>
+          <w:b/>
+        </w:rPr>
+        <w:t>pl</w:t>
+      </w:r>
+      <w:proofErr w:type="spellEnd"/>
+      <w:r>
+        <w:t xml:space="preserve"> </w:t>
+      </w:r>
+      <w:proofErr w:type="gramStart"/>
       <w:r>
         <w:rPr>
           <w:b/>
           <w:bCs/>
         </w:rPr>
+        <w:t>‘!</w:t>
+      </w:r>
+      <w:proofErr w:type="spellStart"/>
+      <w:r>
+        <w:rPr>
+          <w:b/>
+          <w:bCs/>
+        </w:rPr>
+        <w:t>hpc</w:t>
+      </w:r>
+      <w:proofErr w:type="spellEnd"/>
+      <w:proofErr w:type="gramEnd"/>
+      <w:r>
+        <w:rPr>
+          <w:b/>
+          <w:bCs/>
+        </w:rPr>
+        <w:t>-server/</w:t>
+      </w:r>
+      <w:proofErr w:type="spellStart"/>
+      <w:r>
+        <w:rPr>
+          <w:b/>
+          <w:bCs/>
+        </w:rPr>
+        <w:t>hpc</w:t>
+      </w:r>
+      <w:proofErr w:type="spellEnd"/>
+      <w:r>
+        <w:rPr>
+          <w:b/>
+          <w:bCs/>
+        </w:rPr>
+        <w:t>-</w:t>
+      </w:r>
+      <w:proofErr w:type="spellStart"/>
+      <w:r>
+        <w:rPr>
+          <w:b/>
+          <w:bCs/>
+        </w:rPr>
+        <w:t>ws</w:t>
+      </w:r>
+      <w:proofErr w:type="spellEnd"/>
+      <w:r>
+        <w:rPr>
+          <w:b/>
+          <w:bCs/>
+        </w:rPr>
+        <w:t>-</w:t>
+      </w:r>
+      <w:proofErr w:type="spellStart"/>
+      <w:r>
+        <w:rPr>
+          <w:b/>
+          <w:bCs/>
+        </w:rPr>
+        <w:t>rs</w:t>
+      </w:r>
+      <w:proofErr w:type="spellEnd"/>
+      <w:r>
+        <w:rPr>
+          <w:b/>
+          <w:bCs/>
+        </w:rPr>
+        <w:t>-test,!</w:t>
+      </w:r>
+      <w:proofErr w:type="spellStart"/>
+      <w:r>
+        <w:rPr>
+          <w:b/>
+          <w:bCs/>
+        </w:rPr>
+        <w:t>hpc</w:t>
+      </w:r>
+      <w:proofErr w:type="spellEnd"/>
+      <w:r>
+        <w:rPr>
+          <w:b/>
+          <w:bCs/>
+        </w:rPr>
+        <w:t>-cli’</w:t>
+      </w:r>
+      <w:r>
+        <w:t xml:space="preserve"> clean install</w:t>
+      </w:r>
+    </w:p>
+    <w:p>
+      <w:pPr>
+        <w:ind w:left="216"/>
+      </w:pPr>
+    </w:p>
+    <w:p>
+      <w:pPr>
+        <w:ind w:left="216"/>
+      </w:pPr>
+      <w:r>
+        <w:t xml:space="preserve">With the -pl option, </w:t>
+      </w:r>
+      <w:r>
+        <w:t xml:space="preserve">you can indicate which modules to skip by specifying </w:t>
+      </w:r>
+      <w:r>
+        <w:t xml:space="preserve">a </w:t>
+      </w:r>
+      <w:r>
+        <w:t xml:space="preserve">comma-separated list of module specifications each prefixed with !.  In the above examples, the </w:t>
+      </w:r>
+      <w:proofErr w:type="spellStart"/>
+      <w:r>
+        <w:rPr>
+          <w:b/>
+          <w:bCs/>
+        </w:rPr>
+        <w:t>hpc</w:t>
+      </w:r>
+      <w:proofErr w:type="spellEnd"/>
+      <w:r>
+        <w:rPr>
+          <w:b/>
+          <w:bCs/>
+        </w:rPr>
+        <w:t>-</w:t>
+      </w:r>
+      <w:proofErr w:type="spellStart"/>
+      <w:r>
+        <w:rPr>
+          <w:b/>
+          <w:bCs/>
+        </w:rPr>
+        <w:t>ws</w:t>
+      </w:r>
+      <w:proofErr w:type="spellEnd"/>
+      <w:r>
+        <w:rPr>
+          <w:b/>
+          <w:bCs/>
+        </w:rPr>
+        <w:t>-</w:t>
+      </w:r>
+      <w:proofErr w:type="spellStart"/>
+      <w:r>
+        <w:rPr>
+          <w:b/>
+          <w:bCs/>
+        </w:rPr>
+        <w:t>rs</w:t>
+      </w:r>
+      <w:proofErr w:type="spellEnd"/>
+      <w:r>
+        <w:rPr>
+          <w:b/>
+          <w:bCs/>
+        </w:rPr>
+        <w:t>-test</w:t>
+      </w:r>
+      <w:r>
+        <w:t xml:space="preserve"> module of the </w:t>
+      </w:r>
+      <w:r>
+        <w:rPr>
+          <w:b/>
+          <w:bCs/>
+        </w:rPr>
+        <w:t>hpc-server</w:t>
+      </w:r>
+      <w:r>
+        <w:t xml:space="preserve"> module and the </w:t>
+      </w:r>
+      <w:r>
+        <w:rPr>
+          <w:b/>
+          <w:bCs/>
+        </w:rPr>
         <w:t>hpc-cli</w:t>
       </w:r>
       <w:r>
@@ -2988,12 +3668,18 @@
       <w:pPr>
         <w:pStyle w:val="Heading1"/>
       </w:pPr>
-      <w:bookmarkStart w:id="11" w:name="_Toc358910286"/>
+      <w:bookmarkStart w:id="11" w:name="_Toc500057075"/>
       <w:r>
         <w:t>DEPLOY</w:t>
       </w:r>
       <w:r>
-        <w:t xml:space="preserve"> to SERVICEMIX</w:t>
+        <w:t xml:space="preserve"> </w:t>
+      </w:r>
+      <w:r>
+        <w:t xml:space="preserve">API </w:t>
+      </w:r>
+      <w:r>
+        <w:t>to SERVICEMIX</w:t>
       </w:r>
       <w:bookmarkEnd w:id="11"/>
     </w:p>
@@ -3124,7 +3810,21 @@
         <w:rPr>
           <w:color w:val="3B2322"/>
         </w:rPr>
-        <w:t xml:space="preserve"> hpc-server</w:t>
+        <w:t xml:space="preserve"> </w:t>
+      </w:r>
+      <w:proofErr w:type="spellStart"/>
+      <w:r>
+        <w:rPr>
+          <w:color w:val="3B2322"/>
+        </w:rPr>
+        <w:t>hpc</w:t>
+      </w:r>
+      <w:proofErr w:type="spellEnd"/>
+      <w:r>
+        <w:rPr>
+          <w:color w:val="3B2322"/>
+        </w:rPr>
+        <w:t>-server</w:t>
       </w:r>
       <w:r>
         <w:rPr>
@@ -3160,7 +3860,21 @@
         <w:rPr>
           <w:color w:val="3B2322"/>
         </w:rPr>
-        <w:t xml:space="preserve"> hpc-server-scheduler</w:t>
+        <w:t xml:space="preserve"> </w:t>
+      </w:r>
+      <w:proofErr w:type="spellStart"/>
+      <w:r>
+        <w:rPr>
+          <w:color w:val="3B2322"/>
+        </w:rPr>
+        <w:t>hpc</w:t>
+      </w:r>
+      <w:proofErr w:type="spellEnd"/>
+      <w:r>
+        <w:rPr>
+          <w:color w:val="3B2322"/>
+        </w:rPr>
+        <w:t>-server-scheduler</w:t>
       </w:r>
     </w:p>
     <w:p>
@@ -3251,31 +3965,260 @@
       <w:pPr>
         <w:pStyle w:val="Heading1"/>
       </w:pPr>
-      <w:bookmarkStart w:id="12" w:name="_Toc358910287"/>
+    </w:p>
+    <w:p>
+      <w:pPr>
+        <w:pStyle w:val="Heading1"/>
+      </w:pPr>
+      <w:bookmarkStart w:id="12" w:name="_Toc500057076"/>
       <w:r>
         <w:t>ENDPOINTS</w:t>
       </w:r>
       <w:bookmarkEnd w:id="12"/>
     </w:p>
+    <w:p>
+      <w:pPr>
+        <w:ind w:left="0" w:firstLine="216"/>
+      </w:pPr>
+      <w:r>
+        <w:t xml:space="preserve">HPC DM Services are deployed to </w:t>
+      </w:r>
+      <w:hyperlink r:id="rId20" w:history="1">
+        <w:r>
+          <w:rPr>
+            <w:rStyle w:val="Hyperlink"/>
+          </w:rPr>
+          <w:t>https://localhost:7338/hpc-server/&lt;hpc-service</w:t>
+        </w:r>
+      </w:hyperlink>
+      <w:r>
+        <w:t>&gt;</w:t>
+      </w:r>
+    </w:p>
+    <w:p>
+      <w:pPr>
+        <w:ind w:left="0"/>
+      </w:pPr>
+    </w:p>
+    <w:p>
+      <w:pPr>
+        <w:pStyle w:val="Heading1"/>
+      </w:pPr>
+      <w:bookmarkStart w:id="13" w:name="_Toc500057077"/>
+      <w:r>
+        <w:t>SOAP-UI</w:t>
+      </w:r>
+      <w:bookmarkEnd w:id="13"/>
+    </w:p>
+    <w:p>
+      <w:pPr>
+        <w:ind w:left="216"/>
+      </w:pPr>
+      <w:r>
+        <w:t>Soap UI workspace and project can be found under $HPC_HOME/</w:t>
+      </w:r>
+      <w:proofErr w:type="spellStart"/>
+      <w:r>
+        <w:t>hpc</w:t>
+      </w:r>
+      <w:proofErr w:type="spellEnd"/>
+      <w:r>
+        <w:t>-soap-</w:t>
+      </w:r>
+      <w:proofErr w:type="spellStart"/>
+      <w:r>
+        <w:t>ui</w:t>
+      </w:r>
+      <w:proofErr w:type="spellEnd"/>
+      <w:r>
+        <w:t xml:space="preserve"> folder.</w:t>
+      </w:r>
+    </w:p>
+    <w:p>
+      <w:pPr>
+        <w:ind w:left="216"/>
+      </w:pPr>
+      <w:r>
+        <w:t>Note – after pointing soap-</w:t>
+      </w:r>
+      <w:proofErr w:type="spellStart"/>
+      <w:r>
+        <w:t>ui</w:t>
+      </w:r>
+      <w:proofErr w:type="spellEnd"/>
+      <w:r>
+        <w:t xml:space="preserve"> to the workspace, you will need to correct the path to the project</w:t>
+      </w:r>
+      <w:r>
+        <w:t xml:space="preserve"> based on the directory you pulled the code into.</w:t>
+      </w:r>
+    </w:p>
     <w:p/>
     <w:p>
       <w:pPr>
+        <w:spacing w:before="0" w:after="0"/>
+        <w:ind w:left="0"/>
+        <w:jc w:val="left"/>
+        <w:rPr>
+          <w:rFonts w:eastAsia="Arial Unicode MS"/>
+          <w:b/>
+          <w:bCs/>
+          <w:caps/>
+          <w:noProof/>
+          <w:kern w:val="36"/>
+          <w:sz w:val="28"/>
+          <w:szCs w:val="48"/>
+        </w:rPr>
+      </w:pPr>
+      <w:r>
+        <w:br w:type="page"/>
+      </w:r>
+    </w:p>
+    <w:p>
+      <w:pPr>
+        <w:pStyle w:val="Heading1"/>
+      </w:pPr>
+      <w:bookmarkStart w:id="14" w:name="_Toc500057078"/>
+      <w:r>
+        <w:lastRenderedPageBreak/>
+        <w:t>Eclipse</w:t>
+      </w:r>
+      <w:bookmarkEnd w:id="14"/>
+    </w:p>
+    <w:p>
+      <w:pPr>
+        <w:ind w:left="0"/>
+      </w:pPr>
+      <w:r>
+        <w:t xml:space="preserve">   To create Eclipse projects:</w:t>
+      </w:r>
+    </w:p>
+    <w:p>
+      <w:pPr>
         <w:ind w:left="216"/>
       </w:pPr>
-      <w:r>
-        <w:t xml:space="preserve">HPC DM Services are deployed to </w:t>
-      </w:r>
-      <w:hyperlink r:id="rId20" w:history="1">
+    </w:p>
+    <w:p>
+      <w:pPr>
+        <w:ind w:left="216"/>
+      </w:pPr>
+      <w:r>
+        <w:t>cd $HPC_HOME</w:t>
+      </w:r>
+      <w:r>
+        <w:t>/</w:t>
+      </w:r>
+      <w:proofErr w:type="spellStart"/>
+      <w:r>
+        <w:t>hpc</w:t>
+      </w:r>
+      <w:proofErr w:type="spellEnd"/>
+      <w:r>
+        <w:t>-server</w:t>
+      </w:r>
+    </w:p>
+    <w:p>
+      <w:pPr>
+        <w:ind w:left="216"/>
+      </w:pPr>
+      <w:proofErr w:type="spellStart"/>
+      <w:r>
+        <w:t>mvn</w:t>
+      </w:r>
+      <w:proofErr w:type="spellEnd"/>
+      <w:r>
+        <w:t xml:space="preserve"> </w:t>
+      </w:r>
+      <w:proofErr w:type="spellStart"/>
+      <w:proofErr w:type="gramStart"/>
+      <w:r>
+        <w:t>eclipse:eclipse</w:t>
+      </w:r>
+      <w:proofErr w:type="spellEnd"/>
+      <w:proofErr w:type="gramEnd"/>
+    </w:p>
+    <w:p>
+      <w:pPr>
+        <w:ind w:left="216"/>
+      </w:pPr>
+    </w:p>
+    <w:p>
+      <w:pPr>
+        <w:ind w:left="216"/>
+      </w:pPr>
+      <w:r>
+        <w:t>cd $HPC_HOME</w:t>
+      </w:r>
+      <w:r>
+        <w:t>/</w:t>
+      </w:r>
+      <w:proofErr w:type="spellStart"/>
+      <w:r>
+        <w:t>hpc</w:t>
+      </w:r>
+      <w:proofErr w:type="spellEnd"/>
+      <w:r>
+        <w:t>-web</w:t>
+      </w:r>
+    </w:p>
+    <w:p>
+      <w:pPr>
+        <w:ind w:left="216"/>
+      </w:pPr>
+      <w:proofErr w:type="spellStart"/>
+      <w:r>
+        <w:t>mvn</w:t>
+      </w:r>
+      <w:proofErr w:type="spellEnd"/>
+      <w:r>
+        <w:t xml:space="preserve"> </w:t>
+      </w:r>
+      <w:proofErr w:type="spellStart"/>
+      <w:proofErr w:type="gramStart"/>
+      <w:r>
+        <w:t>eclipse:eclipse</w:t>
+      </w:r>
+      <w:proofErr w:type="spellEnd"/>
+      <w:proofErr w:type="gramEnd"/>
+    </w:p>
+    <w:p>
+      <w:pPr>
+        <w:ind w:left="216"/>
+      </w:pPr>
+    </w:p>
+    <w:p>
+      <w:pPr>
+        <w:ind w:left="216"/>
+      </w:pPr>
+      <w:r>
+        <w:t>You can now import the HPC-DME projects into Eclipse. Make sure it builds clean within Eclipse.</w:t>
+      </w:r>
+    </w:p>
+    <w:p>
+      <w:pPr>
+        <w:ind w:left="216"/>
+      </w:pPr>
+    </w:p>
+    <w:p>
+      <w:pPr>
+        <w:ind w:left="216"/>
+      </w:pPr>
+      <w:r>
+        <w:t>We use the Google Code Style for Java. To set up eclipse, we will use 2 files found under:</w:t>
+      </w:r>
+    </w:p>
+    <w:p>
+      <w:pPr>
+        <w:ind w:left="216"/>
+      </w:pPr>
+      <w:hyperlink r:id="rId21" w:history="1">
         <w:r>
           <w:rPr>
             <w:rStyle w:val="Hyperlink"/>
           </w:rPr>
-          <w:t>https://localhost:7338/hpc-server/&lt;hpc-service</w:t>
+          <w:t>https://github.com/CBIIT/HPC_DME_APIs/blob/master/doc/development/hpc-code-style</w:t>
         </w:r>
       </w:hyperlink>
-      <w:r>
-        <w:t>&gt;</w:t>
-      </w:r>
     </w:p>
     <w:p>
       <w:pPr>
@@ -3286,56 +4229,106 @@
       <w:pPr>
         <w:ind w:left="216"/>
       </w:pPr>
-    </w:p>
-    <w:p>
-      <w:pPr>
-        <w:pStyle w:val="Heading1"/>
-      </w:pPr>
-      <w:bookmarkStart w:id="13" w:name="_Toc358910288"/>
-      <w:r>
-        <w:t>SOAP-UI</w:t>
-      </w:r>
-      <w:bookmarkEnd w:id="13"/>
+      <w:r>
+        <w:t>First copy the jar file to your Eclipse ‘</w:t>
+      </w:r>
+      <w:proofErr w:type="spellStart"/>
+      <w:r>
+        <w:t>dropins</w:t>
+      </w:r>
+      <w:proofErr w:type="spellEnd"/>
+      <w:r>
+        <w:t>’ folder. Then restart Eclipse.</w:t>
+      </w:r>
     </w:p>
     <w:p>
       <w:pPr>
         <w:ind w:left="216"/>
       </w:pPr>
       <w:r>
-        <w:t>Soap UI workspace and project can be found under $HPC_HOME/hpc-soap-</w:t>
-      </w:r>
-      <w:proofErr w:type="spellStart"/>
-      <w:r>
-        <w:t>ui</w:t>
-      </w:r>
-      <w:proofErr w:type="spellEnd"/>
-      <w:r>
-        <w:t xml:space="preserve"> folder.</w:t>
+        <w:t>Go to Preferences -&gt; Java -&gt; Code Style -&gt; Formatter</w:t>
       </w:r>
     </w:p>
     <w:p>
       <w:pPr>
         <w:ind w:left="216"/>
       </w:pPr>
-      <w:r>
-        <w:t>Note – after pointing soap-</w:t>
-      </w:r>
-      <w:proofErr w:type="spellStart"/>
-      <w:r>
-        <w:t>ui</w:t>
-      </w:r>
-      <w:proofErr w:type="spellEnd"/>
-      <w:r>
-        <w:t xml:space="preserve"> to the workspace, you will need to correct the path to the project</w:t>
-      </w:r>
-      <w:r>
-        <w:t xml:space="preserve"> based on the directory you pulled the code into.</w:t>
-      </w:r>
-    </w:p>
-    <w:p/>
+    </w:p>
+    <w:p>
+      <w:pPr>
+        <w:ind w:left="216"/>
+      </w:pPr>
+      <w:r>
+        <w:t>Import the XML file as your profile, and select the google formatter.</w:t>
+      </w:r>
+    </w:p>
+    <w:p>
+      <w:pPr>
+        <w:ind w:left="216"/>
+      </w:pPr>
+      <w:r>
+        <w:rPr>
+          <w:noProof/>
+        </w:rPr>
+        <w:drawing>
+          <wp:inline distT="0" distB="0" distL="0" distR="0" wp14:anchorId="135935CF" wp14:editId="2D223011">
+            <wp:extent cx="5402368" cy="4148742"/>
+            <wp:effectExtent l="0" t="0" r="8255" b="0"/>
+            <wp:docPr id="1" name="Picture 1"/>
+            <wp:cNvGraphicFramePr>
+              <a:graphicFrameLocks xmlns:a="http://schemas.openxmlformats.org/drawingml/2006/main" noChangeAspect="1"/>
+            </wp:cNvGraphicFramePr>
+            <a:graphic xmlns:a="http://schemas.openxmlformats.org/drawingml/2006/main">
+              <a:graphicData uri="http://schemas.openxmlformats.org/drawingml/2006/picture">
+                <pic:pic xmlns:pic="http://schemas.openxmlformats.org/drawingml/2006/picture">
+                  <pic:nvPicPr>
+                    <pic:cNvPr id="1" name="code-style.jpg"/>
+                    <pic:cNvPicPr/>
+                  </pic:nvPicPr>
+                  <pic:blipFill>
+                    <a:blip r:embed="rId22">
+                      <a:extLst>
+                        <a:ext uri="{28A0092B-C50C-407E-A947-70E740481C1C}">
+                          <a14:useLocalDpi xmlns:a14="http://schemas.microsoft.com/office/drawing/2010/main" val="0"/>
+                        </a:ext>
+                      </a:extLst>
+                    </a:blip>
+                    <a:stretch>
+                      <a:fillRect/>
+                    </a:stretch>
+                  </pic:blipFill>
+                  <pic:spPr>
+                    <a:xfrm>
+                      <a:off x="0" y="0"/>
+                      <a:ext cx="5419648" cy="4162012"/>
+                    </a:xfrm>
+                    <a:prstGeom prst="rect">
+                      <a:avLst/>
+                    </a:prstGeom>
+                  </pic:spPr>
+                </pic:pic>
+              </a:graphicData>
+            </a:graphic>
+          </wp:inline>
+        </w:drawing>
+      </w:r>
+      <w:r>
+        <w:t xml:space="preserve"> </w:t>
+      </w:r>
+    </w:p>
+    <w:p>
+      <w:pPr>
+        <w:ind w:left="216"/>
+      </w:pPr>
+    </w:p>
+    <w:p>
+      <w:pPr>
+        <w:ind w:left="0"/>
+      </w:pPr>
+    </w:p>
     <w:sectPr>
-      <w:headerReference w:type="default" r:id="rId21"/>
-      <w:footerReference w:type="default" r:id="rId22"/>
+      <w:headerReference w:type="default" r:id="rId23"/>
+      <w:footerReference w:type="default" r:id="rId24"/>
       <w:pgSz w:w="12240" w:h="15840" w:code="1"/>
       <w:pgMar w:top="720" w:right="1440" w:bottom="720" w:left="1440" w:header="432" w:footer="432" w:gutter="0"/>
       <w:cols w:space="720"/>
@@ -3346,7 +4339,7 @@
 </file>
 
 <file path=word/endnotes.xml><?xml version="1.0" encoding="utf-8"?>
-<w:endnotes xmlns:wpc="http://schemas.microsoft.com/office/word/2010/wordprocessingCanvas" xmlns:cx="http://schemas.microsoft.com/office/drawing/2014/chartex" xmlns:cx1="http://schemas.microsoft.com/office/drawing/2015/9/8/chartex" xmlns:cx2="http://schemas.microsoft.com/office/drawing/2015/10/21/chartex" xmlns:cx3="http://schemas.microsoft.com/office/drawing/2016/5/9/chartex" xmlns:cx4="http://schemas.microsoft.com/office/drawing/2016/5/10/chartex" xmlns:cx5="http://schemas.microsoft.com/office/drawing/2016/5/11/chartex" xmlns:cx6="http://schemas.microsoft.com/office/drawing/2016/5/12/chartex" xmlns:cx7="http://schemas.microsoft.com/office/drawing/2016/5/13/chartex" xmlns:cx8="http://schemas.microsoft.com/office/drawing/2016/5/14/chartex" xmlns:mc="http://schemas.openxmlformats.org/markup-compatibility/2006" xmlns:aink="http://schemas.microsoft.com/office/drawing/2016/ink" xmlns:am3d="http://schemas.microsoft.com/office/drawing/2017/model3d" xmlns:o="urn:schemas-microsoft-com:office:office" xmlns:r="http://schemas.openxmlformats.org/officeDocument/2006/relationships" xmlns:m="http://schemas.openxmlformats.org/officeDocument/2006/math" xmlns:v="urn:schemas-microsoft-com:vml" xmlns:wp14="http://schemas.microsoft.com/office/word/2010/wordprocessingDrawing" xmlns:wp="http://schemas.openxmlformats.org/drawingml/2006/wordprocessingDrawing" xmlns:w10="urn:schemas-microsoft-com:office:word" xmlns:w="http://schemas.openxmlformats.org/wordprocessingml/2006/main" xmlns:w14="http://schemas.microsoft.com/office/word/2010/wordml" xmlns:w15="http://schemas.microsoft.com/office/word/2012/wordml" xmlns:w16se="http://schemas.microsoft.com/office/word/2015/wordml/symex" xmlns:wpg="http://schemas.microsoft.com/office/word/2010/wordprocessingGroup" xmlns:wpi="http://schemas.microsoft.com/office/word/2010/wordprocessingInk" xmlns:wne="http://schemas.microsoft.com/office/word/2006/wordml" xmlns:wps="http://schemas.microsoft.com/office/word/2010/wordprocessingShape" mc:Ignorable="w14 w15 w16se wp14">
+<w:endnotes xmlns:wpc="http://schemas.microsoft.com/office/word/2010/wordprocessingCanvas" xmlns:mo="http://schemas.microsoft.com/office/mac/office/2008/main" xmlns:mc="http://schemas.openxmlformats.org/markup-compatibility/2006" xmlns:mv="urn:schemas-microsoft-com:mac:vml" xmlns:o="urn:schemas-microsoft-com:office:office" xmlns:r="http://schemas.openxmlformats.org/officeDocument/2006/relationships" xmlns:m="http://schemas.openxmlformats.org/officeDocument/2006/math" xmlns:v="urn:schemas-microsoft-com:vml" xmlns:wp14="http://schemas.microsoft.com/office/word/2010/wordprocessingDrawing" xmlns:wp="http://schemas.openxmlformats.org/drawingml/2006/wordprocessingDrawing" xmlns:w10="urn:schemas-microsoft-com:office:word" xmlns:w="http://schemas.openxmlformats.org/wordprocessingml/2006/main" xmlns:w14="http://schemas.microsoft.com/office/word/2010/wordml" xmlns:w15="http://schemas.microsoft.com/office/word/2012/wordml" xmlns:wpg="http://schemas.microsoft.com/office/word/2010/wordprocessingGroup" xmlns:wpi="http://schemas.microsoft.com/office/word/2010/wordprocessingInk" xmlns:wne="http://schemas.microsoft.com/office/word/2006/wordml" xmlns:wps="http://schemas.microsoft.com/office/word/2010/wordprocessingShape" mc:Ignorable="w14 w15 wp14">
   <w:endnote w:type="separator" w:id="-1">
     <w:p>
       <w:r>
@@ -3365,7 +4358,7 @@
 </file>
 
 <file path=word/footer1.xml><?xml version="1.0" encoding="utf-8"?>
-<w:ftr xmlns:wpc="http://schemas.microsoft.com/office/word/2010/wordprocessingCanvas" xmlns:cx="http://schemas.microsoft.com/office/drawing/2014/chartex" xmlns:cx1="http://schemas.microsoft.com/office/drawing/2015/9/8/chartex" xmlns:cx2="http://schemas.microsoft.com/office/drawing/2015/10/21/chartex" xmlns:cx3="http://schemas.microsoft.com/office/drawing/2016/5/9/chartex" xmlns:cx4="http://schemas.microsoft.com/office/drawing/2016/5/10/chartex" xmlns:cx5="http://schemas.microsoft.com/office/drawing/2016/5/11/chartex" xmlns:cx6="http://schemas.microsoft.com/office/drawing/2016/5/12/chartex" xmlns:cx7="http://schemas.microsoft.com/office/drawing/2016/5/13/chartex" xmlns:cx8="http://schemas.microsoft.com/office/drawing/2016/5/14/chartex" xmlns:mc="http://schemas.openxmlformats.org/markup-compatibility/2006" xmlns:aink="http://schemas.microsoft.com/office/drawing/2016/ink" xmlns:am3d="http://schemas.microsoft.com/office/drawing/2017/model3d" xmlns:o="urn:schemas-microsoft-com:office:office" xmlns:r="http://schemas.openxmlformats.org/officeDocument/2006/relationships" xmlns:m="http://schemas.openxmlformats.org/officeDocument/2006/math" xmlns:v="urn:schemas-microsoft-com:vml" xmlns:wp14="http://schemas.microsoft.com/office/word/2010/wordprocessingDrawing" xmlns:wp="http://schemas.openxmlformats.org/drawingml/2006/wordprocessingDrawing" xmlns:w10="urn:schemas-microsoft-com:office:word" xmlns:w="http://schemas.openxmlformats.org/wordprocessingml/2006/main" xmlns:w14="http://schemas.microsoft.com/office/word/2010/wordml" xmlns:w15="http://schemas.microsoft.com/office/word/2012/wordml" xmlns:w16se="http://schemas.microsoft.com/office/word/2015/wordml/symex" xmlns:wpg="http://schemas.microsoft.com/office/word/2010/wordprocessingGroup" xmlns:wpi="http://schemas.microsoft.com/office/word/2010/wordprocessingInk" xmlns:wne="http://schemas.microsoft.com/office/word/2006/wordml" xmlns:wps="http://schemas.microsoft.com/office/word/2010/wordprocessingShape" mc:Ignorable="w14 w15 w16se wp14">
+<w:ftr xmlns:wpc="http://schemas.microsoft.com/office/word/2010/wordprocessingCanvas" xmlns:mo="http://schemas.microsoft.com/office/mac/office/2008/main" xmlns:mc="http://schemas.openxmlformats.org/markup-compatibility/2006" xmlns:mv="urn:schemas-microsoft-com:mac:vml" xmlns:o="urn:schemas-microsoft-com:office:office" xmlns:r="http://schemas.openxmlformats.org/officeDocument/2006/relationships" xmlns:m="http://schemas.openxmlformats.org/officeDocument/2006/math" xmlns:v="urn:schemas-microsoft-com:vml" xmlns:wp14="http://schemas.microsoft.com/office/word/2010/wordprocessingDrawing" xmlns:wp="http://schemas.openxmlformats.org/drawingml/2006/wordprocessingDrawing" xmlns:w10="urn:schemas-microsoft-com:office:word" xmlns:w="http://schemas.openxmlformats.org/wordprocessingml/2006/main" xmlns:w14="http://schemas.microsoft.com/office/word/2010/wordml" xmlns:w15="http://schemas.microsoft.com/office/word/2012/wordml" xmlns:wpg="http://schemas.microsoft.com/office/word/2010/wordprocessingGroup" xmlns:wpi="http://schemas.microsoft.com/office/word/2010/wordprocessingInk" xmlns:wne="http://schemas.microsoft.com/office/word/2006/wordml" xmlns:wps="http://schemas.microsoft.com/office/word/2010/wordprocessingShape" mc:Ignorable="w14 w15 wp14">
   <w:p>
     <w:pPr>
       <w:pStyle w:val="Footer"/>
@@ -3403,7 +4396,7 @@
 </file>
 
 <file path=word/footer2.xml><?xml version="1.0" encoding="utf-8"?>
-<w:ftr xmlns:wpc="http://schemas.microsoft.com/office/word/2010/wordprocessingCanvas" xmlns:cx="http://schemas.microsoft.com/office/drawing/2014/chartex" xmlns:cx1="http://schemas.microsoft.com/office/drawing/2015/9/8/chartex" xmlns:cx2="http://schemas.microsoft.com/office/drawing/2015/10/21/chartex" xmlns:cx3="http://schemas.microsoft.com/office/drawing/2016/5/9/chartex" xmlns:cx4="http://schemas.microsoft.com/office/drawing/2016/5/10/chartex" xmlns:cx5="http://schemas.microsoft.com/office/drawing/2016/5/11/chartex" xmlns:cx6="http://schemas.microsoft.com/office/drawing/2016/5/12/chartex" xmlns:cx7="http://schemas.microsoft.com/office/drawing/2016/5/13/chartex" xmlns:cx8="http://schemas.microsoft.com/office/drawing/2016/5/14/chartex" xmlns:mc="http://schemas.openxmlformats.org/markup-compatibility/2006" xmlns:aink="http://schemas.microsoft.com/office/drawing/2016/ink" xmlns:am3d="http://schemas.microsoft.com/office/drawing/2017/model3d" xmlns:o="urn:schemas-microsoft-com:office:office" xmlns:r="http://schemas.openxmlformats.org/officeDocument/2006/relationships" xmlns:m="http://schemas.openxmlformats.org/officeDocument/2006/math" xmlns:v="urn:schemas-microsoft-com:vml" xmlns:wp14="http://schemas.microsoft.com/office/word/2010/wordprocessingDrawing" xmlns:wp="http://schemas.openxmlformats.org/drawingml/2006/wordprocessingDrawing" xmlns:w10="urn:schemas-microsoft-com:office:word" xmlns:w="http://schemas.openxmlformats.org/wordprocessingml/2006/main" xmlns:w14="http://schemas.microsoft.com/office/word/2010/wordml" xmlns:w15="http://schemas.microsoft.com/office/word/2012/wordml" xmlns:w16se="http://schemas.microsoft.com/office/word/2015/wordml/symex" xmlns:wpg="http://schemas.microsoft.com/office/word/2010/wordprocessingGroup" xmlns:wpi="http://schemas.microsoft.com/office/word/2010/wordprocessingInk" xmlns:wne="http://schemas.microsoft.com/office/word/2006/wordml" xmlns:wps="http://schemas.microsoft.com/office/word/2010/wordprocessingShape" mc:Ignorable="w14 w15 w16se wp14">
+<w:ftr xmlns:wpc="http://schemas.microsoft.com/office/word/2010/wordprocessingCanvas" xmlns:mo="http://schemas.microsoft.com/office/mac/office/2008/main" xmlns:mc="http://schemas.openxmlformats.org/markup-compatibility/2006" xmlns:mv="urn:schemas-microsoft-com:mac:vml" xmlns:o="urn:schemas-microsoft-com:office:office" xmlns:r="http://schemas.openxmlformats.org/officeDocument/2006/relationships" xmlns:m="http://schemas.openxmlformats.org/officeDocument/2006/math" xmlns:v="urn:schemas-microsoft-com:vml" xmlns:wp14="http://schemas.microsoft.com/office/word/2010/wordprocessingDrawing" xmlns:wp="http://schemas.openxmlformats.org/drawingml/2006/wordprocessingDrawing" xmlns:w10="urn:schemas-microsoft-com:office:word" xmlns:w="http://schemas.openxmlformats.org/wordprocessingml/2006/main" xmlns:w14="http://schemas.microsoft.com/office/word/2010/wordml" xmlns:w15="http://schemas.microsoft.com/office/word/2012/wordml" xmlns:wpg="http://schemas.microsoft.com/office/word/2010/wordprocessingGroup" xmlns:wpi="http://schemas.microsoft.com/office/word/2010/wordprocessingInk" xmlns:wne="http://schemas.microsoft.com/office/word/2006/wordml" xmlns:wps="http://schemas.microsoft.com/office/word/2010/wordprocessingShape" mc:Ignorable="w14 w15 wp14">
   <w:p>
     <w:pPr>
       <w:pStyle w:val="Footer"/>
@@ -3686,7 +4679,7 @@
 </file>
 
 <file path=word/footer3.xml><?xml version="1.0" encoding="utf-8"?>
-<w:ftr xmlns:wpc="http://schemas.microsoft.com/office/word/2010/wordprocessingCanvas" xmlns:cx="http://schemas.microsoft.com/office/drawing/2014/chartex" xmlns:cx1="http://schemas.microsoft.com/office/drawing/2015/9/8/chartex" xmlns:cx2="http://schemas.microsoft.com/office/drawing/2015/10/21/chartex" xmlns:cx3="http://schemas.microsoft.com/office/drawing/2016/5/9/chartex" xmlns:cx4="http://schemas.microsoft.com/office/drawing/2016/5/10/chartex" xmlns:cx5="http://schemas.microsoft.com/office/drawing/2016/5/11/chartex" xmlns:cx6="http://schemas.microsoft.com/office/drawing/2016/5/12/chartex" xmlns:cx7="http://schemas.microsoft.com/office/drawing/2016/5/13/chartex" xmlns:cx8="http://schemas.microsoft.com/office/drawing/2016/5/14/chartex" xmlns:mc="http://schemas.openxmlformats.org/markup-compatibility/2006" xmlns:aink="http://schemas.microsoft.com/office/drawing/2016/ink" xmlns:am3d="http://schemas.microsoft.com/office/drawing/2017/model3d" xmlns:o="urn:schemas-microsoft-com:office:office" xmlns:r="http://schemas.openxmlformats.org/officeDocument/2006/relationships" xmlns:m="http://schemas.openxmlformats.org/officeDocument/2006/math" xmlns:v="urn:schemas-microsoft-com:vml" xmlns:wp14="http://schemas.microsoft.com/office/word/2010/wordprocessingDrawing" xmlns:wp="http://schemas.openxmlformats.org/drawingml/2006/wordprocessingDrawing" xmlns:w10="urn:schemas-microsoft-com:office:word" xmlns:w="http://schemas.openxmlformats.org/wordprocessingml/2006/main" xmlns:w14="http://schemas.microsoft.com/office/word/2010/wordml" xmlns:w15="http://schemas.microsoft.com/office/word/2012/wordml" xmlns:w16se="http://schemas.microsoft.com/office/word/2015/wordml/symex" xmlns:wpg="http://schemas.microsoft.com/office/word/2010/wordprocessingGroup" xmlns:wpi="http://schemas.microsoft.com/office/word/2010/wordprocessingInk" xmlns:wne="http://schemas.microsoft.com/office/word/2006/wordml" xmlns:wps="http://schemas.microsoft.com/office/word/2010/wordprocessingShape" mc:Ignorable="w14 w15 w16se wp14">
+<w:ftr xmlns:wpc="http://schemas.microsoft.com/office/word/2010/wordprocessingCanvas" xmlns:mo="http://schemas.microsoft.com/office/mac/office/2008/main" xmlns:mc="http://schemas.openxmlformats.org/markup-compatibility/2006" xmlns:mv="urn:schemas-microsoft-com:mac:vml" xmlns:o="urn:schemas-microsoft-com:office:office" xmlns:r="http://schemas.openxmlformats.org/officeDocument/2006/relationships" xmlns:m="http://schemas.openxmlformats.org/officeDocument/2006/math" xmlns:v="urn:schemas-microsoft-com:vml" xmlns:wp14="http://schemas.microsoft.com/office/word/2010/wordprocessingDrawing" xmlns:wp="http://schemas.openxmlformats.org/drawingml/2006/wordprocessingDrawing" xmlns:w10="urn:schemas-microsoft-com:office:word" xmlns:w="http://schemas.openxmlformats.org/wordprocessingml/2006/main" xmlns:w14="http://schemas.microsoft.com/office/word/2010/wordml" xmlns:w15="http://schemas.microsoft.com/office/word/2012/wordml" xmlns:wpg="http://schemas.microsoft.com/office/word/2010/wordprocessingGroup" xmlns:wpi="http://schemas.microsoft.com/office/word/2010/wordprocessingInk" xmlns:wne="http://schemas.microsoft.com/office/word/2006/wordml" xmlns:wps="http://schemas.microsoft.com/office/word/2010/wordprocessingShape" mc:Ignorable="w14 w15 wp14">
   <w:p>
     <w:pPr>
       <w:pStyle w:val="Footer"/>
@@ -3713,7 +4706,7 @@
 </file>
 
 <file path=word/footer4.xml><?xml version="1.0" encoding="utf-8"?>
-<w:ftr xmlns:wpc="http://schemas.microsoft.com/office/word/2010/wordprocessingCanvas" xmlns:cx="http://schemas.microsoft.com/office/drawing/2014/chartex" xmlns:cx1="http://schemas.microsoft.com/office/drawing/2015/9/8/chartex" xmlns:cx2="http://schemas.microsoft.com/office/drawing/2015/10/21/chartex" xmlns:cx3="http://schemas.microsoft.com/office/drawing/2016/5/9/chartex" xmlns:cx4="http://schemas.microsoft.com/office/drawing/2016/5/10/chartex" xmlns:cx5="http://schemas.microsoft.com/office/drawing/2016/5/11/chartex" xmlns:cx6="http://schemas.microsoft.com/office/drawing/2016/5/12/chartex" xmlns:cx7="http://schemas.microsoft.com/office/drawing/2016/5/13/chartex" xmlns:cx8="http://schemas.microsoft.com/office/drawing/2016/5/14/chartex" xmlns:mc="http://schemas.openxmlformats.org/markup-compatibility/2006" xmlns:aink="http://schemas.microsoft.com/office/drawing/2016/ink" xmlns:am3d="http://schemas.microsoft.com/office/drawing/2017/model3d" xmlns:o="urn:schemas-microsoft-com:office:office" xmlns:r="http://schemas.openxmlformats.org/officeDocument/2006/relationships" xmlns:m="http://schemas.openxmlformats.org/officeDocument/2006/math" xmlns:v="urn:schemas-microsoft-com:vml" xmlns:wp14="http://schemas.microsoft.com/office/word/2010/wordprocessingDrawing" xmlns:wp="http://schemas.openxmlformats.org/drawingml/2006/wordprocessingDrawing" xmlns:w10="urn:schemas-microsoft-com:office:word" xmlns:w="http://schemas.openxmlformats.org/wordprocessingml/2006/main" xmlns:w14="http://schemas.microsoft.com/office/word/2010/wordml" xmlns:w15="http://schemas.microsoft.com/office/word/2012/wordml" xmlns:w16se="http://schemas.microsoft.com/office/word/2015/wordml/symex" xmlns:wpg="http://schemas.microsoft.com/office/word/2010/wordprocessingGroup" xmlns:wpi="http://schemas.microsoft.com/office/word/2010/wordprocessingInk" xmlns:wne="http://schemas.microsoft.com/office/word/2006/wordml" xmlns:wps="http://schemas.microsoft.com/office/word/2010/wordprocessingShape" mc:Ignorable="w14 w15 w16se wp14">
+<w:ftr xmlns:wpc="http://schemas.microsoft.com/office/word/2010/wordprocessingCanvas" xmlns:mo="http://schemas.microsoft.com/office/mac/office/2008/main" xmlns:mc="http://schemas.openxmlformats.org/markup-compatibility/2006" xmlns:mv="urn:schemas-microsoft-com:mac:vml" xmlns:o="urn:schemas-microsoft-com:office:office" xmlns:r="http://schemas.openxmlformats.org/officeDocument/2006/relationships" xmlns:m="http://schemas.openxmlformats.org/officeDocument/2006/math" xmlns:v="urn:schemas-microsoft-com:vml" xmlns:wp14="http://schemas.microsoft.com/office/word/2010/wordprocessingDrawing" xmlns:wp="http://schemas.openxmlformats.org/drawingml/2006/wordprocessingDrawing" xmlns:w10="urn:schemas-microsoft-com:office:word" xmlns:w="http://schemas.openxmlformats.org/wordprocessingml/2006/main" xmlns:w14="http://schemas.microsoft.com/office/word/2010/wordml" xmlns:w15="http://schemas.microsoft.com/office/word/2012/wordml" xmlns:wpg="http://schemas.microsoft.com/office/word/2010/wordprocessingGroup" xmlns:wpi="http://schemas.microsoft.com/office/word/2010/wordprocessingInk" xmlns:wne="http://schemas.microsoft.com/office/word/2006/wordml" xmlns:wps="http://schemas.microsoft.com/office/word/2010/wordprocessingShape" mc:Ignorable="w14 w15 wp14">
   <w:p>
     <w:pPr>
       <w:pStyle w:val="Footer"/>
@@ -3859,7 +4852,7 @@
         <w:sz w:val="18"/>
         <w:szCs w:val="18"/>
       </w:rPr>
-      <w:t>6</w:t>
+      <w:t>7</w:t>
     </w:r>
     <w:r>
       <w:rPr>
@@ -3886,7 +4879,7 @@
 </file>
 
 <file path=word/footnotes.xml><?xml version="1.0" encoding="utf-8"?>
-<w:footnotes xmlns:wpc="http://schemas.microsoft.com/office/word/2010/wordprocessingCanvas" xmlns:cx="http://schemas.microsoft.com/office/drawing/2014/chartex" xmlns:cx1="http://schemas.microsoft.com/office/drawing/2015/9/8/chartex" xmlns:cx2="http://schemas.microsoft.com/office/drawing/2015/10/21/chartex" xmlns:cx3="http://schemas.microsoft.com/office/drawing/2016/5/9/chartex" xmlns:cx4="http://schemas.microsoft.com/office/drawing/2016/5/10/chartex" xmlns:cx5="http://schemas.microsoft.com/office/drawing/2016/5/11/chartex" xmlns:cx6="http://schemas.microsoft.com/office/drawing/2016/5/12/chartex" xmlns:cx7="http://schemas.microsoft.com/office/drawing/2016/5/13/chartex" xmlns:cx8="http://schemas.microsoft.com/office/drawing/2016/5/14/chartex" xmlns:mc="http://schemas.openxmlformats.org/markup-compatibility/2006" xmlns:aink="http://schemas.microsoft.com/office/drawing/2016/ink" xmlns:am3d="http://schemas.microsoft.com/office/drawing/2017/model3d" xmlns:o="urn:schemas-microsoft-com:office:office" xmlns:r="http://schemas.openxmlformats.org/officeDocument/2006/relationships" xmlns:m="http://schemas.openxmlformats.org/officeDocument/2006/math" xmlns:v="urn:schemas-microsoft-com:vml" xmlns:wp14="http://schemas.microsoft.com/office/word/2010/wordprocessingDrawing" xmlns:wp="http://schemas.openxmlformats.org/drawingml/2006/wordprocessingDrawing" xmlns:w10="urn:schemas-microsoft-com:office:word" xmlns:w="http://schemas.openxmlformats.org/wordprocessingml/2006/main" xmlns:w14="http://schemas.microsoft.com/office/word/2010/wordml" xmlns:w15="http://schemas.microsoft.com/office/word/2012/wordml" xmlns:w16se="http://schemas.microsoft.com/office/word/2015/wordml/symex" xmlns:wpg="http://schemas.microsoft.com/office/word/2010/wordprocessingGroup" xmlns:wpi="http://schemas.microsoft.com/office/word/2010/wordprocessingInk" xmlns:wne="http://schemas.microsoft.com/office/word/2006/wordml" xmlns:wps="http://schemas.microsoft.com/office/word/2010/wordprocessingShape" mc:Ignorable="w14 w15 w16se wp14">
+<w:footnotes xmlns:wpc="http://schemas.microsoft.com/office/word/2010/wordprocessingCanvas" xmlns:mo="http://schemas.microsoft.com/office/mac/office/2008/main" xmlns:mc="http://schemas.openxmlformats.org/markup-compatibility/2006" xmlns:mv="urn:schemas-microsoft-com:mac:vml" xmlns:o="urn:schemas-microsoft-com:office:office" xmlns:r="http://schemas.openxmlformats.org/officeDocument/2006/relationships" xmlns:m="http://schemas.openxmlformats.org/officeDocument/2006/math" xmlns:v="urn:schemas-microsoft-com:vml" xmlns:wp14="http://schemas.microsoft.com/office/word/2010/wordprocessingDrawing" xmlns:wp="http://schemas.openxmlformats.org/drawingml/2006/wordprocessingDrawing" xmlns:w10="urn:schemas-microsoft-com:office:word" xmlns:w="http://schemas.openxmlformats.org/wordprocessingml/2006/main" xmlns:w14="http://schemas.microsoft.com/office/word/2010/wordml" xmlns:w15="http://schemas.microsoft.com/office/word/2012/wordml" xmlns:wpg="http://schemas.microsoft.com/office/word/2010/wordprocessingGroup" xmlns:wpi="http://schemas.microsoft.com/office/word/2010/wordprocessingInk" xmlns:wne="http://schemas.microsoft.com/office/word/2006/wordml" xmlns:wps="http://schemas.microsoft.com/office/word/2010/wordprocessingShape" mc:Ignorable="w14 w15 wp14">
   <w:footnote w:type="separator" w:id="-1">
     <w:p>
       <w:r>
@@ -3905,7 +4898,7 @@
 </file>
 
 <file path=word/header1.xml><?xml version="1.0" encoding="utf-8"?>
-<w:hdr xmlns:wpc="http://schemas.microsoft.com/office/word/2010/wordprocessingCanvas" xmlns:cx="http://schemas.microsoft.com/office/drawing/2014/chartex" xmlns:cx1="http://schemas.microsoft.com/office/drawing/2015/9/8/chartex" xmlns:cx2="http://schemas.microsoft.com/office/drawing/2015/10/21/chartex" xmlns:cx3="http://schemas.microsoft.com/office/drawing/2016/5/9/chartex" xmlns:cx4="http://schemas.microsoft.com/office/drawing/2016/5/10/chartex" xmlns:cx5="http://schemas.microsoft.com/office/drawing/2016/5/11/chartex" xmlns:cx6="http://schemas.microsoft.com/office/drawing/2016/5/12/chartex" xmlns:cx7="http://schemas.microsoft.com/office/drawing/2016/5/13/chartex" xmlns:cx8="http://schemas.microsoft.com/office/drawing/2016/5/14/chartex" xmlns:mc="http://schemas.openxmlformats.org/markup-compatibility/2006" xmlns:aink="http://schemas.microsoft.com/office/drawing/2016/ink" xmlns:am3d="http://schemas.microsoft.com/office/drawing/2017/model3d" xmlns:o="urn:schemas-microsoft-com:office:office" xmlns:r="http://schemas.openxmlformats.org/officeDocument/2006/relationships" xmlns:m="http://schemas.openxmlformats.org/officeDocument/2006/math" xmlns:v="urn:schemas-microsoft-com:vml" xmlns:wp14="http://schemas.microsoft.com/office/word/2010/wordprocessingDrawing" xmlns:wp="http://schemas.openxmlformats.org/drawingml/2006/wordprocessingDrawing" xmlns:w10="urn:schemas-microsoft-com:office:word" xmlns:w="http://schemas.openxmlformats.org/wordprocessingml/2006/main" xmlns:w14="http://schemas.microsoft.com/office/word/2010/wordml" xmlns:w15="http://schemas.microsoft.com/office/word/2012/wordml" xmlns:w16se="http://schemas.microsoft.com/office/word/2015/wordml/symex" xmlns:wpg="http://schemas.microsoft.com/office/word/2010/wordprocessingGroup" xmlns:wpi="http://schemas.microsoft.com/office/word/2010/wordprocessingInk" xmlns:wne="http://schemas.microsoft.com/office/word/2006/wordml" xmlns:wps="http://schemas.microsoft.com/office/word/2010/wordprocessingShape" mc:Ignorable="w14 w15 w16se wp14">
+<w:hdr xmlns:wpc="http://schemas.microsoft.com/office/word/2010/wordprocessingCanvas" xmlns:mo="http://schemas.microsoft.com/office/mac/office/2008/main" xmlns:mc="http://schemas.openxmlformats.org/markup-compatibility/2006" xmlns:mv="urn:schemas-microsoft-com:mac:vml" xmlns:o="urn:schemas-microsoft-com:office:office" xmlns:r="http://schemas.openxmlformats.org/officeDocument/2006/relationships" xmlns:m="http://schemas.openxmlformats.org/officeDocument/2006/math" xmlns:v="urn:schemas-microsoft-com:vml" xmlns:wp14="http://schemas.microsoft.com/office/word/2010/wordprocessingDrawing" xmlns:wp="http://schemas.openxmlformats.org/drawingml/2006/wordprocessingDrawing" xmlns:w10="urn:schemas-microsoft-com:office:word" xmlns:w="http://schemas.openxmlformats.org/wordprocessingml/2006/main" xmlns:w14="http://schemas.microsoft.com/office/word/2010/wordml" xmlns:w15="http://schemas.microsoft.com/office/word/2012/wordml" xmlns:wpg="http://schemas.microsoft.com/office/word/2010/wordprocessingGroup" xmlns:wpi="http://schemas.microsoft.com/office/word/2010/wordprocessingInk" xmlns:wne="http://schemas.microsoft.com/office/word/2006/wordml" xmlns:wps="http://schemas.microsoft.com/office/word/2010/wordprocessingShape" mc:Ignorable="w14 w15 wp14">
   <w:p>
     <w:pPr>
       <w:pStyle w:val="Header"/>
@@ -4151,7 +5144,7 @@
 </file>
 
 <file path=word/header2.xml><?xml version="1.0" encoding="utf-8"?>
-<w:hdr xmlns:wpc="http://schemas.microsoft.com/office/word/2010/wordprocessingCanvas" xmlns:cx="http://schemas.microsoft.com/office/drawing/2014/chartex" xmlns:cx1="http://schemas.microsoft.com/office/drawing/2015/9/8/chartex" xmlns:cx2="http://schemas.microsoft.com/office/drawing/2015/10/21/chartex" xmlns:cx3="http://schemas.microsoft.com/office/drawing/2016/5/9/chartex" xmlns:cx4="http://schemas.microsoft.com/office/drawing/2016/5/10/chartex" xmlns:cx5="http://schemas.microsoft.com/office/drawing/2016/5/11/chartex" xmlns:cx6="http://schemas.microsoft.com/office/drawing/2016/5/12/chartex" xmlns:cx7="http://schemas.microsoft.com/office/drawing/2016/5/13/chartex" xmlns:cx8="http://schemas.microsoft.com/office/drawing/2016/5/14/chartex" xmlns:mc="http://schemas.openxmlformats.org/markup-compatibility/2006" xmlns:aink="http://schemas.microsoft.com/office/drawing/2016/ink" xmlns:am3d="http://schemas.microsoft.com/office/drawing/2017/model3d" xmlns:o="urn:schemas-microsoft-com:office:office" xmlns:r="http://schemas.openxmlformats.org/officeDocument/2006/relationships" xmlns:m="http://schemas.openxmlformats.org/officeDocument/2006/math" xmlns:v="urn:schemas-microsoft-com:vml" xmlns:wp14="http://schemas.microsoft.com/office/word/2010/wordprocessingDrawing" xmlns:wp="http://schemas.openxmlformats.org/drawingml/2006/wordprocessingDrawing" xmlns:w10="urn:schemas-microsoft-com:office:word" xmlns:w="http://schemas.openxmlformats.org/wordprocessingml/2006/main" xmlns:w14="http://schemas.microsoft.com/office/word/2010/wordml" xmlns:w15="http://schemas.microsoft.com/office/word/2012/wordml" xmlns:w16se="http://schemas.microsoft.com/office/word/2015/wordml/symex" xmlns:wpg="http://schemas.microsoft.com/office/word/2010/wordprocessingGroup" xmlns:wpi="http://schemas.microsoft.com/office/word/2010/wordprocessingInk" xmlns:wne="http://schemas.microsoft.com/office/word/2006/wordml" xmlns:wps="http://schemas.microsoft.com/office/word/2010/wordprocessingShape" mc:Ignorable="w14 w15 w16se wp14">
+<w:hdr xmlns:wpc="http://schemas.microsoft.com/office/word/2010/wordprocessingCanvas" xmlns:mo="http://schemas.microsoft.com/office/mac/office/2008/main" xmlns:mc="http://schemas.openxmlformats.org/markup-compatibility/2006" xmlns:mv="urn:schemas-microsoft-com:mac:vml" xmlns:o="urn:schemas-microsoft-com:office:office" xmlns:r="http://schemas.openxmlformats.org/officeDocument/2006/relationships" xmlns:m="http://schemas.openxmlformats.org/officeDocument/2006/math" xmlns:v="urn:schemas-microsoft-com:vml" xmlns:wp14="http://schemas.microsoft.com/office/word/2010/wordprocessingDrawing" xmlns:wp="http://schemas.openxmlformats.org/drawingml/2006/wordprocessingDrawing" xmlns:w10="urn:schemas-microsoft-com:office:word" xmlns:w="http://schemas.openxmlformats.org/wordprocessingml/2006/main" xmlns:w14="http://schemas.microsoft.com/office/word/2010/wordml" xmlns:w15="http://schemas.microsoft.com/office/word/2012/wordml" xmlns:wpg="http://schemas.microsoft.com/office/word/2010/wordprocessingGroup" xmlns:wpi="http://schemas.microsoft.com/office/word/2010/wordprocessingInk" xmlns:wne="http://schemas.microsoft.com/office/word/2006/wordml" xmlns:wps="http://schemas.microsoft.com/office/word/2010/wordprocessingShape" mc:Ignorable="w14 w15 wp14">
   <w:p>
     <w:pPr>
       <w:pStyle w:val="Header"/>
@@ -4214,7 +5207,7 @@
 </file>
 
 <file path=word/header3.xml><?xml version="1.0" encoding="utf-8"?>
-<w:hdr xmlns:wpc="http://schemas.microsoft.com/office/word/2010/wordprocessingCanvas" xmlns:cx="http://schemas.microsoft.com/office/drawing/2014/chartex" xmlns:cx1="http://schemas.microsoft.com/office/drawing/2015/9/8/chartex" xmlns:cx2="http://schemas.microsoft.com/office/drawing/2015/10/21/chartex" xmlns:cx3="http://schemas.microsoft.com/office/drawing/2016/5/9/chartex" xmlns:cx4="http://schemas.microsoft.com/office/drawing/2016/5/10/chartex" xmlns:cx5="http://schemas.microsoft.com/office/drawing/2016/5/11/chartex" xmlns:cx6="http://schemas.microsoft.com/office/drawing/2016/5/12/chartex" xmlns:cx7="http://schemas.microsoft.com/office/drawing/2016/5/13/chartex" xmlns:cx8="http://schemas.microsoft.com/office/drawing/2016/5/14/chartex" xmlns:mc="http://schemas.openxmlformats.org/markup-compatibility/2006" xmlns:aink="http://schemas.microsoft.com/office/drawing/2016/ink" xmlns:am3d="http://schemas.microsoft.com/office/drawing/2017/model3d" xmlns:o="urn:schemas-microsoft-com:office:office" xmlns:r="http://schemas.openxmlformats.org/officeDocument/2006/relationships" xmlns:m="http://schemas.openxmlformats.org/officeDocument/2006/math" xmlns:v="urn:schemas-microsoft-com:vml" xmlns:wp14="http://schemas.microsoft.com/office/word/2010/wordprocessingDrawing" xmlns:wp="http://schemas.openxmlformats.org/drawingml/2006/wordprocessingDrawing" xmlns:w10="urn:schemas-microsoft-com:office:word" xmlns:w="http://schemas.openxmlformats.org/wordprocessingml/2006/main" xmlns:w14="http://schemas.microsoft.com/office/word/2010/wordml" xmlns:w15="http://schemas.microsoft.com/office/word/2012/wordml" xmlns:w16se="http://schemas.microsoft.com/office/word/2015/wordml/symex" xmlns:wpg="http://schemas.microsoft.com/office/word/2010/wordprocessingGroup" xmlns:wpi="http://schemas.microsoft.com/office/word/2010/wordprocessingInk" xmlns:wne="http://schemas.microsoft.com/office/word/2006/wordml" xmlns:wps="http://schemas.microsoft.com/office/word/2010/wordprocessingShape" mc:Ignorable="w14 w15 w16se wp14">
+<w:hdr xmlns:wpc="http://schemas.microsoft.com/office/word/2010/wordprocessingCanvas" xmlns:mo="http://schemas.microsoft.com/office/mac/office/2008/main" xmlns:mc="http://schemas.openxmlformats.org/markup-compatibility/2006" xmlns:mv="urn:schemas-microsoft-com:mac:vml" xmlns:o="urn:schemas-microsoft-com:office:office" xmlns:r="http://schemas.openxmlformats.org/officeDocument/2006/relationships" xmlns:m="http://schemas.openxmlformats.org/officeDocument/2006/math" xmlns:v="urn:schemas-microsoft-com:vml" xmlns:wp14="http://schemas.microsoft.com/office/word/2010/wordprocessingDrawing" xmlns:wp="http://schemas.openxmlformats.org/drawingml/2006/wordprocessingDrawing" xmlns:w10="urn:schemas-microsoft-com:office:word" xmlns:w="http://schemas.openxmlformats.org/wordprocessingml/2006/main" xmlns:w14="http://schemas.microsoft.com/office/word/2010/wordml" xmlns:w15="http://schemas.microsoft.com/office/word/2012/wordml" xmlns:wpg="http://schemas.microsoft.com/office/word/2010/wordprocessingGroup" xmlns:wpi="http://schemas.microsoft.com/office/word/2010/wordprocessingInk" xmlns:wne="http://schemas.microsoft.com/office/word/2006/wordml" xmlns:wps="http://schemas.microsoft.com/office/word/2010/wordprocessingShape" mc:Ignorable="w14 w15 wp14">
   <w:p>
     <w:pPr>
       <w:pStyle w:val="Header"/>
@@ -4258,8 +5251,8 @@
 </file>
 
 <file path=word/numbering.xml><?xml version="1.0" encoding="utf-8"?>
-<w:numbering xmlns:wpc="http://schemas.microsoft.com/office/word/2010/wordprocessingCanvas" xmlns:cx="http://schemas.microsoft.com/office/drawing/2014/chartex" xmlns:cx1="http://schemas.microsoft.com/office/drawing/2015/9/8/chartex" xmlns:cx2="http://schemas.microsoft.com/office/drawing/2015/10/21/chartex" xmlns:cx3="http://schemas.microsoft.com/office/drawing/2016/5/9/chartex" xmlns:cx4="http://schemas.microsoft.com/office/drawing/2016/5/10/chartex" xmlns:cx5="http://schemas.microsoft.com/office/drawing/2016/5/11/chartex" xmlns:cx6="http://schemas.microsoft.com/office/drawing/2016/5/12/chartex" xmlns:cx7="http://schemas.microsoft.com/office/drawing/2016/5/13/chartex" xmlns:cx8="http://schemas.microsoft.com/office/drawing/2016/5/14/chartex" xmlns:mc="http://schemas.openxmlformats.org/markup-compatibility/2006" xmlns:aink="http://schemas.microsoft.com/office/drawing/2016/ink" xmlns:am3d="http://schemas.microsoft.com/office/drawing/2017/model3d" xmlns:o="urn:schemas-microsoft-com:office:office" xmlns:r="http://schemas.openxmlformats.org/officeDocument/2006/relationships" xmlns:m="http://schemas.openxmlformats.org/officeDocument/2006/math" xmlns:v="urn:schemas-microsoft-com:vml" xmlns:wp14="http://schemas.microsoft.com/office/word/2010/wordprocessingDrawing" xmlns:wp="http://schemas.openxmlformats.org/drawingml/2006/wordprocessingDrawing" xmlns:w10="urn:schemas-microsoft-com:office:word" xmlns:w="http://schemas.openxmlformats.org/wordprocessingml/2006/main" xmlns:w14="http://schemas.microsoft.com/office/word/2010/wordml" xmlns:w15="http://schemas.microsoft.com/office/word/2012/wordml" xmlns:w16se="http://schemas.microsoft.com/office/word/2015/wordml/symex" xmlns:wpg="http://schemas.microsoft.com/office/word/2010/wordprocessingGroup" xmlns:wpi="http://schemas.microsoft.com/office/word/2010/wordprocessingInk" xmlns:wne="http://schemas.microsoft.com/office/word/2006/wordml" xmlns:wps="http://schemas.microsoft.com/office/word/2010/wordprocessingShape" mc:Ignorable="w14 w15 w16se wp14">
-  <w:abstractNum w:abstractNumId="0" w15:restartNumberingAfterBreak="0">
+<w:numbering xmlns:wpc="http://schemas.microsoft.com/office/word/2010/wordprocessingCanvas" xmlns:mo="http://schemas.microsoft.com/office/mac/office/2008/main" xmlns:mc="http://schemas.openxmlformats.org/markup-compatibility/2006" xmlns:mv="urn:schemas-microsoft-com:mac:vml" xmlns:o="urn:schemas-microsoft-com:office:office" xmlns:r="http://schemas.openxmlformats.org/officeDocument/2006/relationships" xmlns:m="http://schemas.openxmlformats.org/officeDocument/2006/math" xmlns:v="urn:schemas-microsoft-com:vml" xmlns:wp14="http://schemas.microsoft.com/office/word/2010/wordprocessingDrawing" xmlns:wp="http://schemas.openxmlformats.org/drawingml/2006/wordprocessingDrawing" xmlns:w10="urn:schemas-microsoft-com:office:word" xmlns:w="http://schemas.openxmlformats.org/wordprocessingml/2006/main" xmlns:w14="http://schemas.microsoft.com/office/word/2010/wordml" xmlns:w15="http://schemas.microsoft.com/office/word/2012/wordml" xmlns:wpg="http://schemas.microsoft.com/office/word/2010/wordprocessingGroup" xmlns:wpi="http://schemas.microsoft.com/office/word/2010/wordprocessingInk" xmlns:wne="http://schemas.microsoft.com/office/word/2006/wordml" xmlns:wps="http://schemas.microsoft.com/office/word/2010/wordprocessingShape" mc:Ignorable="w14 w15 wp14">
+  <w:abstractNum w:abstractNumId="0">
     <w:nsid w:val="FFFFFF1D"/>
     <w:multiLevelType w:val="multilevel"/>
     <w:tmpl w:val="99DC157A"/>
@@ -4399,7 +5392,7 @@
       </w:rPr>
     </w:lvl>
   </w:abstractNum>
-  <w:abstractNum w:abstractNumId="1" w15:restartNumberingAfterBreak="0">
+  <w:abstractNum w:abstractNumId="1">
     <w:nsid w:val="06103D38"/>
     <w:multiLevelType w:val="hybridMultilevel"/>
     <w:tmpl w:val="F9F6F83C"/>
@@ -4512,7 +5505,7 @@
       </w:rPr>
     </w:lvl>
   </w:abstractNum>
-  <w:abstractNum w:abstractNumId="2" w15:restartNumberingAfterBreak="0">
+  <w:abstractNum w:abstractNumId="2">
     <w:nsid w:val="0B7A7473"/>
     <w:multiLevelType w:val="multilevel"/>
     <w:tmpl w:val="0409001F"/>
@@ -4598,7 +5591,7 @@
       </w:pPr>
     </w:lvl>
   </w:abstractNum>
-  <w:abstractNum w:abstractNumId="3" w15:restartNumberingAfterBreak="0">
+  <w:abstractNum w:abstractNumId="3">
     <w:nsid w:val="17293ECA"/>
     <w:multiLevelType w:val="hybridMultilevel"/>
     <w:tmpl w:val="D0D620D8"/>
@@ -4739,7 +5732,7 @@
       </w:rPr>
     </w:lvl>
   </w:abstractNum>
-  <w:abstractNum w:abstractNumId="4" w15:restartNumberingAfterBreak="0">
+  <w:abstractNum w:abstractNumId="4">
     <w:nsid w:val="1A671EA3"/>
     <w:multiLevelType w:val="hybridMultilevel"/>
     <w:tmpl w:val="FF506032"/>
@@ -4825,7 +5818,7 @@
       </w:pPr>
     </w:lvl>
   </w:abstractNum>
-  <w:abstractNum w:abstractNumId="5" w15:restartNumberingAfterBreak="0">
+  <w:abstractNum w:abstractNumId="5">
     <w:nsid w:val="36046D80"/>
     <w:multiLevelType w:val="hybridMultilevel"/>
     <w:tmpl w:val="43021EAA"/>
@@ -4915,7 +5908,7 @@
       </w:pPr>
     </w:lvl>
   </w:abstractNum>
-  <w:abstractNum w:abstractNumId="6" w15:restartNumberingAfterBreak="0">
+  <w:abstractNum w:abstractNumId="6">
     <w:nsid w:val="37DC1EC6"/>
     <w:multiLevelType w:val="multilevel"/>
     <w:tmpl w:val="B1941240"/>
@@ -5067,7 +6060,7 @@
       </w:rPr>
     </w:lvl>
   </w:abstractNum>
-  <w:abstractNum w:abstractNumId="7" w15:restartNumberingAfterBreak="0">
+  <w:abstractNum w:abstractNumId="7">
     <w:nsid w:val="3B061D28"/>
     <w:multiLevelType w:val="hybridMultilevel"/>
     <w:tmpl w:val="56CAECD0"/>
@@ -5153,7 +6146,7 @@
       </w:pPr>
     </w:lvl>
   </w:abstractNum>
-  <w:abstractNum w:abstractNumId="8" w15:restartNumberingAfterBreak="0">
+  <w:abstractNum w:abstractNumId="8">
     <w:nsid w:val="3D825F45"/>
     <w:multiLevelType w:val="hybridMultilevel"/>
     <w:tmpl w:val="32AC5334"/>
@@ -5266,7 +6259,7 @@
       </w:rPr>
     </w:lvl>
   </w:abstractNum>
-  <w:abstractNum w:abstractNumId="9" w15:restartNumberingAfterBreak="0">
+  <w:abstractNum w:abstractNumId="9">
     <w:nsid w:val="5AAE0FFE"/>
     <w:multiLevelType w:val="hybridMultilevel"/>
     <w:tmpl w:val="977632B8"/>
@@ -5387,7 +6380,7 @@
       </w:pPr>
     </w:lvl>
   </w:abstractNum>
-  <w:abstractNum w:abstractNumId="10" w15:restartNumberingAfterBreak="0">
+  <w:abstractNum w:abstractNumId="10">
     <w:nsid w:val="5E78757F"/>
     <w:multiLevelType w:val="hybridMultilevel"/>
     <w:tmpl w:val="AA609FD2"/>
@@ -5477,7 +6470,7 @@
       </w:pPr>
     </w:lvl>
   </w:abstractNum>
-  <w:abstractNum w:abstractNumId="11" w15:restartNumberingAfterBreak="0">
+  <w:abstractNum w:abstractNumId="11">
     <w:nsid w:val="63672FBE"/>
     <w:multiLevelType w:val="hybridMultilevel"/>
     <w:tmpl w:val="B5B68B48"/>
@@ -5590,7 +6583,7 @@
       </w:rPr>
     </w:lvl>
   </w:abstractNum>
-  <w:abstractNum w:abstractNumId="12" w15:restartNumberingAfterBreak="0">
+  <w:abstractNum w:abstractNumId="12">
     <w:nsid w:val="6E53289F"/>
     <w:multiLevelType w:val="hybridMultilevel"/>
     <w:tmpl w:val="2DC06A1C"/>
@@ -5774,7 +6767,7 @@
 </file>
 
 <file path=word/styles.xml><?xml version="1.0" encoding="utf-8"?>
-<w:styles xmlns:mc="http://schemas.openxmlformats.org/markup-compatibility/2006" xmlns:r="http://schemas.openxmlformats.org/officeDocument/2006/relationships" xmlns:w="http://schemas.openxmlformats.org/wordprocessingml/2006/main" xmlns:w14="http://schemas.microsoft.com/office/word/2010/wordml" xmlns:w15="http://schemas.microsoft.com/office/word/2012/wordml" xmlns:w16se="http://schemas.microsoft.com/office/word/2015/wordml/symex" mc:Ignorable="w14 w15 w16se">
+<w:styles xmlns:mc="http://schemas.openxmlformats.org/markup-compatibility/2006" xmlns:r="http://schemas.openxmlformats.org/officeDocument/2006/relationships" xmlns:w="http://schemas.openxmlformats.org/wordprocessingml/2006/main" xmlns:w14="http://schemas.microsoft.com/office/word/2010/wordml" xmlns:w15="http://schemas.microsoft.com/office/word/2012/wordml" mc:Ignorable="w14 w15">
   <w:docDefaults>
     <w:rPrDefault>
       <w:rPr>
@@ -5784,7 +6777,7 @@
     </w:rPrDefault>
     <w:pPrDefault/>
   </w:docDefaults>
-  <w:latentStyles w:defLockedState="0" w:defUIPriority="0" w:defSemiHidden="0" w:defUnhideWhenUsed="0" w:defQFormat="0" w:count="375">
+  <w:latentStyles w:defLockedState="0" w:defUIPriority="0" w:defSemiHidden="0" w:defUnhideWhenUsed="0" w:defQFormat="0" w:count="382">
     <w:lsdException w:name="Normal" w:qFormat="1"/>
     <w:lsdException w:name="heading 1" w:qFormat="1"/>
     <w:lsdException w:name="heading 2" w:qFormat="1"/>
@@ -6139,8 +7132,6 @@
     <w:lsdException w:name="List Table 7 Colorful Accent 6" w:uiPriority="52"/>
     <w:lsdException w:name="Mention" w:semiHidden="1" w:uiPriority="99" w:unhideWhenUsed="1"/>
     <w:lsdException w:name="Smart Hyperlink" w:semiHidden="1" w:uiPriority="99" w:unhideWhenUsed="1"/>
-    <w:lsdException w:name="Hashtag" w:semiHidden="1" w:uiPriority="99" w:unhideWhenUsed="1"/>
-    <w:lsdException w:name="Unresolved Mention" w:semiHidden="1" w:uiPriority="99" w:unhideWhenUsed="1"/>
   </w:latentStyles>
   <w:style w:type="paragraph" w:default="1" w:styleId="Normal">
     <w:name w:val="Normal"/>
@@ -7227,6 +8218,7 @@
       <w:jc w:val="both"/>
     </w:pPr>
     <w:tblPr>
+      <w:tblInd w:w="0" w:type="dxa"/>
       <w:tblBorders>
         <w:top w:val="single" w:sz="4" w:space="0" w:color="auto"/>
         <w:left w:val="single" w:sz="4" w:space="0" w:color="auto"/>
@@ -7235,6 +8227,12 @@
         <w:insideH w:val="single" w:sz="4" w:space="0" w:color="auto"/>
         <w:insideV w:val="single" w:sz="4" w:space="0" w:color="auto"/>
       </w:tblBorders>
+      <w:tblCellMar>
+        <w:top w:w="0" w:type="dxa"/>
+        <w:left w:w="108" w:type="dxa"/>
+        <w:bottom w:w="0" w:type="dxa"/>
+        <w:right w:w="108" w:type="dxa"/>
+      </w:tblCellMar>
     </w:tblPr>
   </w:style>
   <w:style w:type="paragraph" w:customStyle="1" w:styleId="InfoBlue">
@@ -7285,7 +8283,7 @@
       <w:contextualSpacing/>
     </w:pPr>
   </w:style>
-  <w:style w:type="character" w:styleId="UnresolvedMention">
+  <w:style w:type="character" w:customStyle="1" w:styleId="UnresolvedMention">
     <w:name w:val="Unresolved Mention"/>
     <w:basedOn w:val="DefaultParagraphFont"/>
     <w:uiPriority w:val="99"/>

</xml_diff>

<commit_message>
Keystore update in DEV guide + last changes
</commit_message>
<xml_diff>
--- a/doc/development/HPC Development Environment Setup.docx
+++ b/doc/development/HPC Development Environment Setup.docx
@@ -133,7 +133,7 @@
           <w:rFonts w:ascii="Arial" w:hAnsi="Arial" w:cs="Arial"/>
           <w:i/>
         </w:rPr>
-        <w:t>5</w:t>
+        <w:t>6</w:t>
       </w:r>
     </w:p>
     <w:p>
@@ -162,7 +162,7 @@
           <w:rFonts w:ascii="Arial" w:hAnsi="Arial" w:cs="Arial"/>
           <w:i/>
         </w:rPr>
-        <w:t>03</w:t>
+        <w:t>20</w:t>
       </w:r>
       <w:r>
         <w:rPr>
@@ -590,16 +590,8 @@
               <w:rPr>
                 <w:rFonts w:cs="Arial"/>
               </w:rPr>
-              <w:t xml:space="preserve">Create local </w:t>
+              <w:t>Create local Keystore</w:t>
             </w:r>
-            <w:proofErr w:type="spellStart"/>
-            <w:r>
-              <w:rPr>
-                <w:rFonts w:cs="Arial"/>
-              </w:rPr>
-              <w:t>Keystore</w:t>
-            </w:r>
-            <w:proofErr w:type="spellEnd"/>
           </w:p>
         </w:tc>
       </w:tr>
@@ -770,49 +762,13 @@
               <w:rPr>
                 <w:rFonts w:cs="Arial"/>
               </w:rPr>
-              <w:t xml:space="preserve">Configure </w:t>
+              <w:t>Configure servicemix w/ Keystore</w:t>
             </w:r>
-            <w:proofErr w:type="spellStart"/>
             <w:r>
               <w:rPr>
                 <w:rFonts w:cs="Arial"/>
               </w:rPr>
-              <w:t>servicemix</w:t>
-            </w:r>
-            <w:proofErr w:type="spellEnd"/>
-            <w:r>
-              <w:rPr>
-                <w:rFonts w:cs="Arial"/>
-              </w:rPr>
-              <w:t xml:space="preserve"> w/ </w:t>
-            </w:r>
-            <w:proofErr w:type="spellStart"/>
-            <w:r>
-              <w:rPr>
-                <w:rFonts w:cs="Arial"/>
-              </w:rPr>
-              <w:t>Keystore</w:t>
-            </w:r>
-            <w:proofErr w:type="spellEnd"/>
-            <w:r>
-              <w:rPr>
-                <w:rFonts w:cs="Arial"/>
-              </w:rPr>
-              <w:t xml:space="preserve"> + </w:t>
-            </w:r>
-            <w:proofErr w:type="spellStart"/>
-            <w:r>
-              <w:rPr>
-                <w:rFonts w:cs="Arial"/>
-              </w:rPr>
-              <w:t>Git</w:t>
-            </w:r>
-            <w:proofErr w:type="spellEnd"/>
-            <w:r>
-              <w:rPr>
-                <w:rFonts w:cs="Arial"/>
-              </w:rPr>
-              <w:t xml:space="preserve"> repo</w:t>
+              <w:t xml:space="preserve"> + Git repo</w:t>
             </w:r>
           </w:p>
         </w:tc>
@@ -995,6 +951,89 @@
           </w:p>
         </w:tc>
       </w:tr>
+      <w:tr>
+        <w:trPr>
+          <w:trHeight w:val="248"/>
+        </w:trPr>
+        <w:tc>
+          <w:tcPr>
+            <w:tcW w:w="914" w:type="dxa"/>
+          </w:tcPr>
+          <w:p>
+            <w:pPr>
+              <w:pStyle w:val="Tabletext"/>
+              <w:jc w:val="center"/>
+              <w:rPr>
+                <w:rFonts w:cs="Arial"/>
+              </w:rPr>
+            </w:pPr>
+            <w:r>
+              <w:rPr>
+                <w:rFonts w:cs="Arial"/>
+              </w:rPr>
+              <w:t>1.6</w:t>
+            </w:r>
+          </w:p>
+        </w:tc>
+        <w:tc>
+          <w:tcPr>
+            <w:tcW w:w="1710" w:type="dxa"/>
+          </w:tcPr>
+          <w:p>
+            <w:pPr>
+              <w:pStyle w:val="Tabletext"/>
+              <w:rPr>
+                <w:rFonts w:cs="Arial"/>
+              </w:rPr>
+            </w:pPr>
+            <w:r>
+              <w:rPr>
+                <w:rFonts w:cs="Arial"/>
+              </w:rPr>
+              <w:t>Eran Rosenberg</w:t>
+            </w:r>
+          </w:p>
+        </w:tc>
+        <w:tc>
+          <w:tcPr>
+            <w:tcW w:w="1260" w:type="dxa"/>
+          </w:tcPr>
+          <w:p>
+            <w:pPr>
+              <w:pStyle w:val="Tabletext"/>
+              <w:jc w:val="center"/>
+              <w:rPr>
+                <w:rFonts w:cs="Arial"/>
+              </w:rPr>
+            </w:pPr>
+            <w:r>
+              <w:rPr>
+                <w:rFonts w:cs="Arial"/>
+              </w:rPr>
+              <w:t>12/20/2017</w:t>
+            </w:r>
+          </w:p>
+        </w:tc>
+        <w:tc>
+          <w:tcPr>
+            <w:tcW w:w="5400" w:type="dxa"/>
+          </w:tcPr>
+          <w:p>
+            <w:pPr>
+              <w:pStyle w:val="Tabletext"/>
+              <w:rPr>
+                <w:rFonts w:cs="Arial"/>
+              </w:rPr>
+            </w:pPr>
+            <w:r>
+              <w:rPr>
+                <w:rFonts w:cs="Arial"/>
+              </w:rPr>
+              <w:t>Changed Servicemix config for keystore</w:t>
+            </w:r>
+          </w:p>
+        </w:tc>
+      </w:tr>
     </w:tbl>
     <w:p>
       <w:pPr>
@@ -1845,143 +1884,113 @@
         </w:rPr>
         <w:br w:type="page"/>
       </w:r>
-      <w:bookmarkStart w:id="2" w:name="_GoBack"/>
+    </w:p>
+    <w:p>
+      <w:pPr>
+        <w:pStyle w:val="Heading1"/>
+      </w:pPr>
+    </w:p>
+    <w:p>
+      <w:pPr>
+        <w:pStyle w:val="Heading1"/>
+      </w:pPr>
+      <w:bookmarkStart w:id="2" w:name="_Toc500057067"/>
+      <w:r>
+        <w:t>Git</w:t>
+      </w:r>
+      <w:r>
+        <w:t xml:space="preserve"> Code Repository</w:t>
+      </w:r>
       <w:bookmarkEnd w:id="2"/>
     </w:p>
     <w:p>
       <w:pPr>
+        <w:ind w:left="216"/>
+      </w:pPr>
+      <w:r>
+        <w:t xml:space="preserve">Check out the source code from </w:t>
+      </w:r>
+      <w:r>
+        <w:t>Git</w:t>
+      </w:r>
+      <w:r>
+        <w:t>:</w:t>
+      </w:r>
+    </w:p>
+    <w:p>
+      <w:pPr>
+        <w:ind w:left="216"/>
+      </w:pPr>
+      <w:r>
+        <w:t xml:space="preserve">Repository URL: </w:t>
+      </w:r>
+      <w:hyperlink r:id="rId14" w:history="1">
+        <w:r>
+          <w:rPr>
+            <w:rStyle w:val="Hyperlink"/>
+          </w:rPr>
+          <w:t>https://github.com/CBIIT/HPC_DME_APIs</w:t>
+        </w:r>
+      </w:hyperlink>
+    </w:p>
+    <w:p>
+      <w:pPr>
+        <w:ind w:left="216"/>
+      </w:pPr>
+      <w:r>
+        <w:t xml:space="preserve">Branch name: </w:t>
+      </w:r>
+      <w:r>
+        <w:t>master</w:t>
+      </w:r>
+    </w:p>
+    <w:p>
+      <w:pPr>
+        <w:ind w:left="216"/>
+      </w:pPr>
+    </w:p>
+    <w:p>
+      <w:pPr>
+        <w:ind w:left="216"/>
+      </w:pPr>
+      <w:r>
+        <w:t>Set HPC_HOME environment variable to the ‘</w:t>
+      </w:r>
+      <w:r>
+        <w:t>hpc/</w:t>
+      </w:r>
+      <w:r>
+        <w:t>src’ directory path in the source tree.</w:t>
+      </w:r>
+    </w:p>
+    <w:p>
+      <w:pPr>
+        <w:ind w:left="216"/>
+      </w:pPr>
+      <w:r>
+        <w:t>e.g /Development/HPC-DM</w:t>
+      </w:r>
+      <w:r>
+        <w:t>/src/hpc</w:t>
+      </w:r>
+    </w:p>
+    <w:p>
+      <w:pPr>
+        <w:ind w:left="216"/>
+      </w:pPr>
+    </w:p>
+    <w:p>
+      <w:pPr>
         <w:pStyle w:val="Heading1"/>
       </w:pPr>
-    </w:p>
-    <w:p>
-      <w:pPr>
-        <w:pStyle w:val="Heading1"/>
-      </w:pPr>
-      <w:bookmarkStart w:id="3" w:name="_Toc500057067"/>
-      <w:r>
-        <w:t>Git</w:t>
-      </w:r>
-      <w:r>
-        <w:t xml:space="preserve"> Code Repository</w:t>
+      <w:bookmarkStart w:id="3" w:name="_Toc500057068"/>
+      <w:r>
+        <w:t>J</w:t>
+      </w:r>
+      <w:r>
+        <w:t>ava Development Kit (JDK)</w:t>
       </w:r>
       <w:bookmarkEnd w:id="3"/>
-    </w:p>
-    <w:p>
-      <w:pPr>
-        <w:ind w:left="216"/>
-      </w:pPr>
-      <w:r>
-        <w:t xml:space="preserve">Check out the source code from </w:t>
-      </w:r>
-      <w:r>
-        <w:t>Git</w:t>
-      </w:r>
-      <w:r>
-        <w:t>:</w:t>
-      </w:r>
-    </w:p>
-    <w:p>
-      <w:pPr>
-        <w:ind w:left="216"/>
-      </w:pPr>
-      <w:r>
-        <w:t xml:space="preserve">Repository URL: </w:t>
-      </w:r>
-      <w:hyperlink r:id="rId14" w:history="1">
-        <w:r>
-          <w:rPr>
-            <w:rStyle w:val="Hyperlink"/>
-          </w:rPr>
-          <w:t>https://github.com/CBIIT/HPC_DME_APIs</w:t>
-        </w:r>
-      </w:hyperlink>
-    </w:p>
-    <w:p>
-      <w:pPr>
-        <w:ind w:left="216"/>
-      </w:pPr>
-      <w:r>
-        <w:t xml:space="preserve">Branch name: </w:t>
-      </w:r>
-      <w:r>
-        <w:t>master</w:t>
-      </w:r>
-    </w:p>
-    <w:p>
-      <w:pPr>
-        <w:ind w:left="216"/>
-      </w:pPr>
-    </w:p>
-    <w:p>
-      <w:pPr>
-        <w:ind w:left="216"/>
-      </w:pPr>
-      <w:r>
-        <w:t>Set HPC_HOME environment variable to the ‘</w:t>
-      </w:r>
-      <w:proofErr w:type="spellStart"/>
-      <w:r>
-        <w:t>hpc</w:t>
-      </w:r>
-      <w:proofErr w:type="spellEnd"/>
-      <w:r>
-        <w:t>/</w:t>
-      </w:r>
-      <w:proofErr w:type="spellStart"/>
-      <w:r>
-        <w:t>src</w:t>
-      </w:r>
-      <w:proofErr w:type="spellEnd"/>
-      <w:r>
-        <w:t>’ directory path in the source tree.</w:t>
-      </w:r>
-    </w:p>
-    <w:p>
-      <w:pPr>
-        <w:ind w:left="216"/>
-      </w:pPr>
-      <w:proofErr w:type="spellStart"/>
-      <w:r>
-        <w:t>e.g</w:t>
-      </w:r>
-      <w:proofErr w:type="spellEnd"/>
-      <w:r>
-        <w:t xml:space="preserve"> /Development/HPC-DM</w:t>
-      </w:r>
-      <w:r>
-        <w:t>/</w:t>
-      </w:r>
-      <w:proofErr w:type="spellStart"/>
-      <w:r>
-        <w:t>src</w:t>
-      </w:r>
-      <w:proofErr w:type="spellEnd"/>
-      <w:r>
-        <w:t>/</w:t>
-      </w:r>
-      <w:proofErr w:type="spellStart"/>
-      <w:r>
-        <w:t>hpc</w:t>
-      </w:r>
-      <w:proofErr w:type="spellEnd"/>
-    </w:p>
-    <w:p>
-      <w:pPr>
-        <w:ind w:left="216"/>
-      </w:pPr>
-    </w:p>
-    <w:p>
-      <w:pPr>
-        <w:pStyle w:val="Heading1"/>
-      </w:pPr>
-      <w:bookmarkStart w:id="4" w:name="_Toc500057068"/>
-      <w:r>
-        <w:t>J</w:t>
-      </w:r>
-      <w:r>
-        <w:t>ava Development Kit (JDK)</w:t>
-      </w:r>
-      <w:bookmarkEnd w:id="4"/>
     </w:p>
     <w:p>
       <w:pPr>
@@ -2032,10 +2041,57 @@
       <w:pPr>
         <w:pStyle w:val="Heading1"/>
       </w:pPr>
-      <w:bookmarkStart w:id="5" w:name="_Toc500057069"/>
+      <w:bookmarkStart w:id="4" w:name="_Toc500057069"/>
       <w:r>
         <w:t>MAVEN</w:t>
       </w:r>
+      <w:bookmarkEnd w:id="4"/>
+    </w:p>
+    <w:p>
+      <w:pPr>
+        <w:ind w:left="216"/>
+      </w:pPr>
+      <w:r>
+        <w:t>Install Maven 3.3.9</w:t>
+      </w:r>
+      <w:r>
+        <w:t xml:space="preserve">: </w:t>
+      </w:r>
+      <w:hyperlink r:id="rId16" w:history="1">
+        <w:r>
+          <w:rPr>
+            <w:rStyle w:val="Hyperlink"/>
+          </w:rPr>
+          <w:t>http://maven.apache.org/download.cgi</w:t>
+        </w:r>
+      </w:hyperlink>
+    </w:p>
+    <w:p>
+      <w:pPr>
+        <w:ind w:left="216"/>
+      </w:pPr>
+    </w:p>
+    <w:p>
+      <w:pPr>
+        <w:ind w:left="216"/>
+      </w:pPr>
+      <w:r>
+        <w:t>Set MAVEN_HOME environment variable accordingly.</w:t>
+      </w:r>
+    </w:p>
+    <w:p>
+      <w:pPr>
+        <w:ind w:left="216"/>
+      </w:pPr>
+    </w:p>
+    <w:p>
+      <w:pPr>
+        <w:pStyle w:val="Heading1"/>
+      </w:pPr>
+      <w:bookmarkStart w:id="5" w:name="_Toc500057070"/>
+      <w:r>
+        <w:t>SERVICEMIX</w:t>
+      </w:r>
       <w:bookmarkEnd w:id="5"/>
     </w:p>
     <w:p>
@@ -2043,17 +2099,26 @@
         <w:ind w:left="216"/>
       </w:pPr>
       <w:r>
-        <w:t>Install Maven 3.3.9</w:t>
+        <w:t xml:space="preserve">Install Servicemix </w:t>
+      </w:r>
+      <w:r>
+        <w:t>7.0</w:t>
+      </w:r>
+      <w:r>
+        <w:t>.0</w:t>
+      </w:r>
+      <w:r>
+        <w:t>.</w:t>
       </w:r>
       <w:r>
         <w:t xml:space="preserve">: </w:t>
       </w:r>
-      <w:hyperlink r:id="rId16" w:history="1">
+      <w:hyperlink r:id="rId17" w:history="1">
         <w:r>
           <w:rPr>
             <w:rStyle w:val="Hyperlink"/>
           </w:rPr>
-          <w:t>http://maven.apache.org/download.cgi</w:t>
+          <w:t>http://servicemix.apache.org/downloads.html</w:t>
         </w:r>
       </w:hyperlink>
     </w:p>
@@ -2067,68 +2132,7 @@
         <w:ind w:left="216"/>
       </w:pPr>
       <w:r>
-        <w:t>Set MAVEN_HOME environment variable accordingly.</w:t>
-      </w:r>
-    </w:p>
-    <w:p>
-      <w:pPr>
-        <w:ind w:left="216"/>
-      </w:pPr>
-    </w:p>
-    <w:p>
-      <w:pPr>
-        <w:pStyle w:val="Heading1"/>
-      </w:pPr>
-      <w:bookmarkStart w:id="6" w:name="_Toc500057070"/>
-      <w:r>
-        <w:t>SERVICEMIX</w:t>
-      </w:r>
-      <w:bookmarkEnd w:id="6"/>
-    </w:p>
-    <w:p>
-      <w:pPr>
-        <w:ind w:left="216"/>
-      </w:pPr>
-      <w:r>
-        <w:t xml:space="preserve">Install Servicemix </w:t>
-      </w:r>
-      <w:r>
-        <w:t>7.0</w:t>
-      </w:r>
-      <w:r>
-        <w:t>.0</w:t>
-      </w:r>
-      <w:r>
-        <w:t>.</w:t>
-      </w:r>
-      <w:r>
-        <w:t xml:space="preserve">: </w:t>
-      </w:r>
-      <w:hyperlink r:id="rId17" w:history="1">
-        <w:r>
-          <w:rPr>
-            <w:rStyle w:val="Hyperlink"/>
-          </w:rPr>
-          <w:t>http://servicemix.apache.org/downloads.html</w:t>
-        </w:r>
-      </w:hyperlink>
-    </w:p>
-    <w:p>
-      <w:pPr>
-        <w:ind w:left="216"/>
-      </w:pPr>
-    </w:p>
-    <w:p>
-      <w:pPr>
-        <w:ind w:left="216"/>
-      </w:pPr>
-      <w:proofErr w:type="gramStart"/>
-      <w:r>
-        <w:t>Set  SERVICE</w:t>
-      </w:r>
-      <w:proofErr w:type="gramEnd"/>
-      <w:r>
-        <w:t>_MIX_HOME environment variable accordingly</w:t>
+        <w:t>Set  SERVICE_MIX_HOME environment variable accordingly</w:t>
       </w:r>
       <w:r>
         <w:t>.</w:t>
@@ -2148,55 +2152,13 @@
         <w:rPr>
           <w:color w:val="3B2322"/>
         </w:rPr>
-        <w:t xml:space="preserve">To allow the server to communicate with </w:t>
-      </w:r>
-      <w:proofErr w:type="spellStart"/>
+        <w:t>To allow the server to communicate with iRODS and LDAP, we need to deploy/configure a keystore to Service</w:t>
+      </w:r>
       <w:r>
         <w:rPr>
           <w:color w:val="3B2322"/>
         </w:rPr>
-        <w:t>iRODS</w:t>
-      </w:r>
-      <w:proofErr w:type="spellEnd"/>
-      <w:r>
-        <w:rPr>
-          <w:color w:val="3B2322"/>
-        </w:rPr>
-        <w:t xml:space="preserve"> and LDAP, we need to deploy/configure a </w:t>
-      </w:r>
-      <w:proofErr w:type="spellStart"/>
-      <w:r>
-        <w:rPr>
-          <w:color w:val="3B2322"/>
-        </w:rPr>
-        <w:t>keystore</w:t>
-      </w:r>
-      <w:proofErr w:type="spellEnd"/>
-      <w:r>
-        <w:rPr>
-          <w:color w:val="3B2322"/>
-        </w:rPr>
-        <w:t xml:space="preserve"> to </w:t>
-      </w:r>
-      <w:proofErr w:type="spellStart"/>
-      <w:r>
-        <w:rPr>
-          <w:color w:val="3B2322"/>
-        </w:rPr>
-        <w:t>Service</w:t>
-      </w:r>
-      <w:r>
-        <w:rPr>
-          <w:color w:val="3B2322"/>
-        </w:rPr>
-        <w:t>mix</w:t>
-      </w:r>
-      <w:proofErr w:type="spellEnd"/>
-      <w:r>
-        <w:rPr>
-          <w:color w:val="3B2322"/>
-        </w:rPr>
-        <w:t>:</w:t>
+        <w:t>mix:</w:t>
       </w:r>
     </w:p>
     <w:p>
@@ -2213,208 +2175,13 @@
           <w:numId w:val="13"/>
         </w:numPr>
         <w:jc w:val="left"/>
+      </w:pPr>
+      <w:r>
         <w:rPr>
           <w:color w:val="3B2322"/>
         </w:rPr>
-      </w:pPr>
-      <w:r>
-        <w:rPr>
-          <w:color w:val="3B2322"/>
-        </w:rPr>
-        <w:t>Download</w:t>
-      </w:r>
-      <w:r>
-        <w:rPr>
-          <w:color w:val="3B2322"/>
-        </w:rPr>
-        <w:t xml:space="preserve"> </w:t>
-      </w:r>
-      <w:r>
-        <w:rPr>
-          <w:color w:val="3B2322"/>
-        </w:rPr>
-        <w:t xml:space="preserve">the </w:t>
-      </w:r>
-      <w:proofErr w:type="spellStart"/>
-      <w:r>
-        <w:rPr>
-          <w:color w:val="3B2322"/>
-        </w:rPr>
-        <w:t>keystore</w:t>
-      </w:r>
-      <w:proofErr w:type="spellEnd"/>
-      <w:r>
-        <w:rPr>
-          <w:color w:val="3B2322"/>
-        </w:rPr>
-        <w:t xml:space="preserve"> file</w:t>
-      </w:r>
-      <w:r>
-        <w:rPr>
-          <w:color w:val="3B2322"/>
-        </w:rPr>
-        <w:t xml:space="preserve"> named </w:t>
-      </w:r>
-      <w:proofErr w:type="spellStart"/>
-      <w:r>
-        <w:rPr>
-          <w:color w:val="3B2322"/>
-        </w:rPr>
-        <w:t>hpc-keystore.jks</w:t>
-      </w:r>
-      <w:proofErr w:type="spellEnd"/>
-      <w:r>
-        <w:rPr>
-          <w:color w:val="3B2322"/>
-        </w:rPr>
-        <w:t xml:space="preserve"> </w:t>
-      </w:r>
-      <w:r>
-        <w:rPr>
-          <w:color w:val="3B2322"/>
-        </w:rPr>
-        <w:t>from</w:t>
-      </w:r>
-      <w:r>
-        <w:rPr>
-          <w:color w:val="3B2322"/>
-        </w:rPr>
-        <w:t xml:space="preserve"> the GitHub repository</w:t>
-      </w:r>
-      <w:r>
-        <w:rPr>
-          <w:color w:val="3B2322"/>
-        </w:rPr>
-        <w:t xml:space="preserve"> at </w:t>
-      </w:r>
-      <w:hyperlink r:id="rId18" w:history="1">
-        <w:r>
-          <w:rPr>
-            <w:rStyle w:val="Hyperlink"/>
-          </w:rPr>
-          <w:t>https://github.com/CBIIT/HPC_DME_APIs/blob/master/doc/development/hpc-keystore.jks</w:t>
-        </w:r>
-      </w:hyperlink>
-      <w:r>
-        <w:rPr>
-          <w:color w:val="3B2322"/>
-        </w:rPr>
-        <w:t xml:space="preserve">.  </w:t>
-      </w:r>
-      <w:r>
-        <w:rPr>
-          <w:color w:val="3B2322"/>
-        </w:rPr>
-        <w:t xml:space="preserve">Alternatively, find this </w:t>
-      </w:r>
-      <w:proofErr w:type="spellStart"/>
-      <w:r>
-        <w:rPr>
-          <w:color w:val="3B2322"/>
-        </w:rPr>
-        <w:t>keystore</w:t>
-      </w:r>
-      <w:proofErr w:type="spellEnd"/>
-      <w:r>
-        <w:rPr>
-          <w:color w:val="3B2322"/>
-        </w:rPr>
-        <w:t xml:space="preserve"> file in your local clone of the GitHub repository.</w:t>
-      </w:r>
-    </w:p>
-    <w:p>
-      <w:pPr>
-        <w:pStyle w:val="ListParagraph"/>
-        <w:numPr>
-          <w:ilvl w:val="0"/>
-          <w:numId w:val="13"/>
-        </w:numPr>
-        <w:jc w:val="left"/>
-      </w:pPr>
-      <w:r>
-        <w:rPr>
-          <w:color w:val="3B2322"/>
-        </w:rPr>
-        <w:t xml:space="preserve">Copy </w:t>
-      </w:r>
-      <w:proofErr w:type="spellStart"/>
-      <w:r>
-        <w:rPr>
-          <w:color w:val="3B2322"/>
-        </w:rPr>
-        <w:t>hpc-</w:t>
-      </w:r>
-      <w:r>
-        <w:rPr>
-          <w:color w:val="3B2322"/>
-        </w:rPr>
-        <w:t>keystore</w:t>
-      </w:r>
-      <w:r>
-        <w:rPr>
-          <w:color w:val="3B2322"/>
-        </w:rPr>
-        <w:t>.jks</w:t>
-      </w:r>
-      <w:proofErr w:type="spellEnd"/>
-      <w:r>
-        <w:rPr>
-          <w:color w:val="3B2322"/>
-        </w:rPr>
-        <w:t xml:space="preserve"> to $SERVICE_MIX_HOME/</w:t>
-      </w:r>
-      <w:proofErr w:type="spellStart"/>
-      <w:r>
-        <w:rPr>
-          <w:color w:val="3B2322"/>
-        </w:rPr>
-        <w:t>etc</w:t>
-      </w:r>
-      <w:proofErr w:type="spellEnd"/>
-      <w:r>
-        <w:rPr>
-          <w:color w:val="3B2322"/>
-        </w:rPr>
-        <w:t>/ directory.</w:t>
-      </w:r>
-    </w:p>
-    <w:p>
-      <w:pPr>
-        <w:pStyle w:val="ListParagraph"/>
-        <w:numPr>
-          <w:ilvl w:val="0"/>
-          <w:numId w:val="13"/>
-        </w:numPr>
-        <w:jc w:val="left"/>
-      </w:pPr>
-      <w:r>
-        <w:rPr>
-          <w:color w:val="3B2322"/>
-        </w:rPr>
-        <w:t>Add the following to the end of $SERVICE_MIX_HOME/</w:t>
-      </w:r>
-      <w:proofErr w:type="spellStart"/>
-      <w:r>
-        <w:rPr>
-          <w:color w:val="3B2322"/>
-        </w:rPr>
-        <w:t>etc</w:t>
-      </w:r>
-      <w:proofErr w:type="spellEnd"/>
-      <w:r>
-        <w:rPr>
-          <w:color w:val="3B2322"/>
-        </w:rPr>
-        <w:t>/</w:t>
-      </w:r>
-      <w:proofErr w:type="spellStart"/>
-      <w:r>
-        <w:rPr>
-          <w:color w:val="3B2322"/>
-        </w:rPr>
-        <w:t>system.properties</w:t>
-      </w:r>
-      <w:proofErr w:type="spellEnd"/>
+        <w:t>Add the following to the end of $SERVICE_MIX_HOME/etc/system.properties</w:t>
+      </w:r>
     </w:p>
     <w:p>
       <w:pPr>
@@ -2453,16 +2220,132 @@
         <w:rPr>
           <w:color w:val="3B2322"/>
         </w:rPr>
-        <w:t xml:space="preserve"># HPC-DM </w:t>
-      </w:r>
-      <w:proofErr w:type="spellStart"/>
+        <w:t># HPC-DM keystore</w:t>
+      </w:r>
+    </w:p>
+    <w:p>
+      <w:pPr>
+        <w:widowControl w:val="0"/>
+        <w:autoSpaceDE w:val="0"/>
+        <w:autoSpaceDN w:val="0"/>
+        <w:adjustRightInd w:val="0"/>
+        <w:spacing w:before="0" w:after="0" w:line="360" w:lineRule="atLeast"/>
+        <w:ind w:left="0"/>
+        <w:jc w:val="left"/>
+        <w:rPr>
+          <w:color w:val="000000"/>
+        </w:rPr>
+      </w:pPr>
       <w:r>
         <w:rPr>
           <w:color w:val="3B2322"/>
         </w:rPr>
-        <w:t>keystore</w:t>
-      </w:r>
-      <w:proofErr w:type="spellEnd"/>
+        <w:t xml:space="preserve">   </w:t>
+      </w:r>
+      <w:r>
+        <w:rPr>
+          <w:color w:val="3B2322"/>
+        </w:rPr>
+        <w:t xml:space="preserve"> </w:t>
+      </w:r>
+      <w:r>
+        <w:rPr>
+          <w:color w:val="3B2322"/>
+        </w:rPr>
+        <w:tab/>
+      </w:r>
+      <w:r>
+        <w:rPr>
+          <w:color w:val="000000"/>
+        </w:rPr>
+        <w:t>javax.net.ssl.keyStore=${karaf.home}/etc/hpc-server/</w:t>
+      </w:r>
+      <w:r>
+        <w:rPr>
+          <w:color w:val="000000"/>
+        </w:rPr>
+        <w:t>cacerts</w:t>
+      </w:r>
+      <w:r>
+        <w:rPr>
+          <w:color w:val="000000"/>
+        </w:rPr>
+        <w:t>.jks</w:t>
+      </w:r>
+    </w:p>
+    <w:p>
+      <w:pPr>
+        <w:widowControl w:val="0"/>
+        <w:autoSpaceDE w:val="0"/>
+        <w:autoSpaceDN w:val="0"/>
+        <w:adjustRightInd w:val="0"/>
+        <w:spacing w:before="0" w:after="0" w:line="360" w:lineRule="atLeast"/>
+        <w:ind w:left="0" w:firstLine="720"/>
+        <w:jc w:val="left"/>
+        <w:rPr>
+          <w:color w:val="000000"/>
+        </w:rPr>
+      </w:pPr>
+      <w:r>
+        <w:rPr>
+          <w:color w:val="000000"/>
+        </w:rPr>
+        <w:t>javax.net.ssl.keyStorePassword=changeit</w:t>
+      </w:r>
+    </w:p>
+    <w:p>
+      <w:pPr>
+        <w:widowControl w:val="0"/>
+        <w:autoSpaceDE w:val="0"/>
+        <w:autoSpaceDN w:val="0"/>
+        <w:adjustRightInd w:val="0"/>
+        <w:spacing w:before="0" w:after="0" w:line="360" w:lineRule="atLeast"/>
+        <w:ind w:left="0" w:firstLine="720"/>
+        <w:jc w:val="left"/>
+        <w:rPr>
+          <w:color w:val="000000"/>
+        </w:rPr>
+      </w:pPr>
+      <w:r>
+        <w:rPr>
+          <w:color w:val="000000"/>
+        </w:rPr>
+        <w:t>javax.net.ssl.trustStore=${karaf.home}/etc/hpc-server/</w:t>
+      </w:r>
+      <w:r>
+        <w:rPr>
+          <w:color w:val="000000"/>
+        </w:rPr>
+        <w:t>cacerts</w:t>
+      </w:r>
+      <w:bookmarkStart w:id="6" w:name="_GoBack"/>
+      <w:bookmarkEnd w:id="6"/>
+      <w:r>
+        <w:rPr>
+          <w:color w:val="000000"/>
+        </w:rPr>
+        <w:t>.jks</w:t>
+      </w:r>
+    </w:p>
+    <w:p>
+      <w:pPr>
+        <w:widowControl w:val="0"/>
+        <w:autoSpaceDE w:val="0"/>
+        <w:autoSpaceDN w:val="0"/>
+        <w:adjustRightInd w:val="0"/>
+        <w:spacing w:before="0" w:after="0" w:line="360" w:lineRule="atLeast"/>
+        <w:ind w:left="0" w:firstLine="720"/>
+        <w:jc w:val="left"/>
+        <w:rPr>
+          <w:color w:val="000000"/>
+        </w:rPr>
+      </w:pPr>
+      <w:r>
+        <w:rPr>
+          <w:color w:val="000000"/>
+        </w:rPr>
+        <w:t>javax.net.ssl.trustStorePassword=changeit</w:t>
+      </w:r>
     </w:p>
     <w:p>
       <w:pPr>
@@ -2487,323 +2370,26 @@
         <w:spacing w:before="0" w:after="0"/>
         <w:ind w:left="0"/>
         <w:jc w:val="left"/>
-        <w:rPr>
-          <w:color w:val="3B2322"/>
-        </w:rPr>
-      </w:pPr>
-      <w:r>
-        <w:rPr>
-          <w:color w:val="3B2322"/>
-        </w:rPr>
-        <w:t xml:space="preserve">   </w:t>
-      </w:r>
-      <w:r>
-        <w:rPr>
-          <w:color w:val="3B2322"/>
-        </w:rPr>
-        <w:tab/>
-      </w:r>
-      <w:proofErr w:type="spellStart"/>
-      <w:proofErr w:type="gramStart"/>
-      <w:r>
-        <w:rPr>
-          <w:color w:val="3B2322"/>
-        </w:rPr>
-        <w:t>javax.net.ssl.keyStore</w:t>
-      </w:r>
-      <w:proofErr w:type="spellEnd"/>
-      <w:proofErr w:type="gramEnd"/>
-      <w:r>
-        <w:rPr>
-          <w:color w:val="3B2322"/>
-        </w:rPr>
-        <w:t>=${</w:t>
-      </w:r>
-      <w:proofErr w:type="spellStart"/>
-      <w:r>
-        <w:rPr>
-          <w:color w:val="3B2322"/>
-        </w:rPr>
-        <w:t>karaf.home</w:t>
-      </w:r>
-      <w:proofErr w:type="spellEnd"/>
-      <w:r>
-        <w:rPr>
-          <w:color w:val="3B2322"/>
-        </w:rPr>
-        <w:t>}/</w:t>
-      </w:r>
-      <w:proofErr w:type="spellStart"/>
-      <w:r>
-        <w:rPr>
-          <w:color w:val="3B2322"/>
-        </w:rPr>
-        <w:t>etc</w:t>
-      </w:r>
-      <w:proofErr w:type="spellEnd"/>
-      <w:r>
-        <w:rPr>
-          <w:color w:val="3B2322"/>
-        </w:rPr>
-        <w:t>/</w:t>
-      </w:r>
-      <w:proofErr w:type="spellStart"/>
-      <w:r>
-        <w:rPr>
-          <w:color w:val="3B2322"/>
-        </w:rPr>
-        <w:t>hpc-keystore.jks</w:t>
-      </w:r>
-      <w:proofErr w:type="spellEnd"/>
-    </w:p>
-    <w:p>
-      <w:pPr>
-        <w:widowControl w:val="0"/>
-        <w:tabs>
-          <w:tab w:val="left" w:pos="560"/>
-          <w:tab w:val="left" w:pos="1120"/>
-          <w:tab w:val="left" w:pos="1680"/>
-          <w:tab w:val="left" w:pos="2240"/>
-          <w:tab w:val="left" w:pos="2800"/>
-          <w:tab w:val="left" w:pos="3360"/>
-          <w:tab w:val="left" w:pos="3920"/>
-          <w:tab w:val="left" w:pos="4480"/>
-          <w:tab w:val="left" w:pos="5040"/>
-          <w:tab w:val="left" w:pos="5600"/>
-          <w:tab w:val="left" w:pos="6160"/>
-          <w:tab w:val="left" w:pos="6720"/>
-        </w:tabs>
-        <w:autoSpaceDE w:val="0"/>
-        <w:autoSpaceDN w:val="0"/>
-        <w:adjustRightInd w:val="0"/>
-        <w:spacing w:before="0" w:after="0"/>
-        <w:ind w:left="0"/>
-        <w:jc w:val="left"/>
-        <w:rPr>
-          <w:color w:val="3B2322"/>
-        </w:rPr>
-      </w:pPr>
-      <w:r>
-        <w:rPr>
-          <w:color w:val="3B2322"/>
-        </w:rPr>
-        <w:t xml:space="preserve">   </w:t>
-      </w:r>
-      <w:r>
-        <w:rPr>
-          <w:color w:val="3B2322"/>
-        </w:rPr>
-        <w:tab/>
-      </w:r>
-      <w:proofErr w:type="spellStart"/>
-      <w:proofErr w:type="gramStart"/>
-      <w:r>
-        <w:rPr>
-          <w:color w:val="3B2322"/>
-        </w:rPr>
-        <w:t>javax.net.ssl.keyStorePassword</w:t>
-      </w:r>
-      <w:proofErr w:type="spellEnd"/>
-      <w:proofErr w:type="gramEnd"/>
-      <w:r>
-        <w:rPr>
-          <w:color w:val="3B2322"/>
-        </w:rPr>
-        <w:t>=</w:t>
-      </w:r>
-      <w:proofErr w:type="spellStart"/>
-      <w:r>
-        <w:rPr>
-          <w:color w:val="3B2322"/>
-        </w:rPr>
-        <w:t>hpc</w:t>
-      </w:r>
-      <w:proofErr w:type="spellEnd"/>
-      <w:r>
-        <w:rPr>
-          <w:color w:val="3B2322"/>
-        </w:rPr>
-        <w:t>-server-store-</w:t>
-      </w:r>
-      <w:proofErr w:type="spellStart"/>
-      <w:r>
-        <w:rPr>
-          <w:color w:val="3B2322"/>
-        </w:rPr>
-        <w:t>pwd</w:t>
-      </w:r>
-      <w:proofErr w:type="spellEnd"/>
-    </w:p>
-    <w:p>
-      <w:pPr>
-        <w:widowControl w:val="0"/>
-        <w:tabs>
-          <w:tab w:val="left" w:pos="560"/>
-          <w:tab w:val="left" w:pos="1120"/>
-          <w:tab w:val="left" w:pos="1680"/>
-          <w:tab w:val="left" w:pos="2240"/>
-          <w:tab w:val="left" w:pos="2800"/>
-          <w:tab w:val="left" w:pos="3360"/>
-          <w:tab w:val="left" w:pos="3920"/>
-          <w:tab w:val="left" w:pos="4480"/>
-          <w:tab w:val="left" w:pos="5040"/>
-          <w:tab w:val="left" w:pos="5600"/>
-          <w:tab w:val="left" w:pos="6160"/>
-          <w:tab w:val="left" w:pos="6720"/>
-        </w:tabs>
-        <w:autoSpaceDE w:val="0"/>
-        <w:autoSpaceDN w:val="0"/>
-        <w:adjustRightInd w:val="0"/>
-        <w:spacing w:before="0" w:after="0"/>
-        <w:ind w:left="0"/>
-        <w:jc w:val="left"/>
-        <w:rPr>
-          <w:color w:val="3B2322"/>
-        </w:rPr>
-      </w:pPr>
-      <w:r>
-        <w:rPr>
-          <w:color w:val="3B2322"/>
-        </w:rPr>
-        <w:t xml:space="preserve">   </w:t>
-      </w:r>
-      <w:r>
-        <w:rPr>
-          <w:color w:val="3B2322"/>
-        </w:rPr>
-        <w:tab/>
-      </w:r>
-      <w:proofErr w:type="spellStart"/>
-      <w:proofErr w:type="gramStart"/>
-      <w:r>
-        <w:rPr>
-          <w:color w:val="3B2322"/>
-        </w:rPr>
-        <w:t>javax.net.ssl.trustStore</w:t>
-      </w:r>
-      <w:proofErr w:type="spellEnd"/>
-      <w:proofErr w:type="gramEnd"/>
-      <w:r>
-        <w:rPr>
-          <w:color w:val="3B2322"/>
-        </w:rPr>
-        <w:t>=${</w:t>
-      </w:r>
-      <w:proofErr w:type="spellStart"/>
-      <w:r>
-        <w:rPr>
-          <w:color w:val="3B2322"/>
-        </w:rPr>
-        <w:t>karaf.home</w:t>
-      </w:r>
-      <w:proofErr w:type="spellEnd"/>
-      <w:r>
-        <w:rPr>
-          <w:color w:val="3B2322"/>
-        </w:rPr>
-        <w:t>}/</w:t>
-      </w:r>
-      <w:proofErr w:type="spellStart"/>
-      <w:r>
-        <w:rPr>
-          <w:color w:val="3B2322"/>
-        </w:rPr>
-        <w:t>etc</w:t>
-      </w:r>
-      <w:proofErr w:type="spellEnd"/>
-      <w:r>
-        <w:rPr>
-          <w:color w:val="3B2322"/>
-        </w:rPr>
-        <w:t>/</w:t>
-      </w:r>
-      <w:proofErr w:type="spellStart"/>
-      <w:r>
-        <w:rPr>
-          <w:color w:val="3B2322"/>
-        </w:rPr>
-        <w:t>hpc-keystore.jks</w:t>
-      </w:r>
-      <w:proofErr w:type="spellEnd"/>
+      </w:pPr>
+    </w:p>
+    <w:p>
+      <w:pPr>
+        <w:pStyle w:val="Heading1"/>
+      </w:pPr>
+      <w:bookmarkStart w:id="7" w:name="_Toc500057071"/>
+      <w:r>
+        <w:t>PostgreSQL</w:t>
+      </w:r>
+      <w:r>
+        <w:t xml:space="preserve"> DB</w:t>
+      </w:r>
+      <w:bookmarkEnd w:id="7"/>
     </w:p>
     <w:p>
       <w:pPr>
         <w:ind w:left="216"/>
       </w:pPr>
       <w:r>
-        <w:rPr>
-          <w:color w:val="3B2322"/>
-        </w:rPr>
-        <w:t xml:space="preserve">   </w:t>
-      </w:r>
-      <w:r>
-        <w:rPr>
-          <w:color w:val="3B2322"/>
-        </w:rPr>
-        <w:t xml:space="preserve">  </w:t>
-      </w:r>
-      <w:proofErr w:type="spellStart"/>
-      <w:proofErr w:type="gramStart"/>
-      <w:r>
-        <w:rPr>
-          <w:color w:val="3B2322"/>
-        </w:rPr>
-        <w:t>javax.net.ssl.trustStorePassword</w:t>
-      </w:r>
-      <w:proofErr w:type="spellEnd"/>
-      <w:proofErr w:type="gramEnd"/>
-      <w:r>
-        <w:rPr>
-          <w:color w:val="3B2322"/>
-        </w:rPr>
-        <w:t>=</w:t>
-      </w:r>
-      <w:proofErr w:type="spellStart"/>
-      <w:r>
-        <w:rPr>
-          <w:color w:val="3B2322"/>
-        </w:rPr>
-        <w:t>hpc</w:t>
-      </w:r>
-      <w:proofErr w:type="spellEnd"/>
-      <w:r>
-        <w:rPr>
-          <w:color w:val="3B2322"/>
-        </w:rPr>
-        <w:t>-server-store-</w:t>
-      </w:r>
-      <w:proofErr w:type="spellStart"/>
-      <w:r>
-        <w:rPr>
-          <w:color w:val="3B2322"/>
-        </w:rPr>
-        <w:t>pwd</w:t>
-      </w:r>
-      <w:proofErr w:type="spellEnd"/>
-    </w:p>
-    <w:p>
-      <w:pPr>
-        <w:ind w:left="216"/>
-      </w:pPr>
-    </w:p>
-    <w:p>
-      <w:pPr>
-        <w:pStyle w:val="Heading1"/>
-      </w:pPr>
-      <w:bookmarkStart w:id="7" w:name="_Toc500057071"/>
-      <w:r>
-        <w:t>PostgreSQL</w:t>
-      </w:r>
-      <w:r>
-        <w:t xml:space="preserve"> DB</w:t>
-      </w:r>
-      <w:bookmarkEnd w:id="7"/>
-    </w:p>
-    <w:p>
-      <w:pPr>
-        <w:ind w:left="216"/>
-      </w:pPr>
-      <w:r>
         <w:t>Install</w:t>
       </w:r>
       <w:r>
@@ -2812,7 +2398,7 @@
       <w:r>
         <w:t xml:space="preserve"> </w:t>
       </w:r>
-      <w:hyperlink r:id="rId19" w:history="1">
+      <w:hyperlink r:id="rId18" w:history="1">
         <w:r>
           <w:rPr>
             <w:rStyle w:val="Hyperlink"/>
@@ -2831,34 +2417,14 @@
         <w:jc w:val="left"/>
       </w:pPr>
       <w:r>
+        <w:lastRenderedPageBreak/>
         <w:t>Execute a</w:t>
       </w:r>
       <w:r>
         <w:t>ll SQL scripts in $HPC_HOME/</w:t>
       </w:r>
-      <w:proofErr w:type="spellStart"/>
-      <w:r>
-        <w:t>hpc</w:t>
-      </w:r>
-      <w:proofErr w:type="spellEnd"/>
-      <w:r>
-        <w:t>-server/</w:t>
-      </w:r>
-      <w:proofErr w:type="spellStart"/>
-      <w:r>
-        <w:t>hpc-dao-impl</w:t>
-      </w:r>
-      <w:proofErr w:type="spellEnd"/>
-      <w:r>
-        <w:t>/</w:t>
-      </w:r>
-      <w:proofErr w:type="spellStart"/>
-      <w:r>
-        <w:t>src</w:t>
-      </w:r>
-      <w:proofErr w:type="spellEnd"/>
-      <w:r>
-        <w:t>/main/scripts</w:t>
+      <w:r>
+        <w:t>hpc-server/hpc-dao-impl/src/main/scripts</w:t>
       </w:r>
       <w:r>
         <w:t>/schema</w:t>
@@ -2882,33 +2448,11 @@
         </w:numPr>
         <w:jc w:val="left"/>
       </w:pPr>
-      <w:proofErr w:type="spellStart"/>
       <w:r>
         <w:rPr>
           <w:color w:val="3B2322"/>
         </w:rPr>
-        <w:t>hpc_hierarchical_metadata.sql</w:t>
-      </w:r>
-      <w:proofErr w:type="spellEnd"/>
-      <w:r>
-        <w:rPr>
-          <w:color w:val="3B2322"/>
-        </w:rPr>
-        <w:t xml:space="preserve"> (this script is depending on having </w:t>
-      </w:r>
-      <w:proofErr w:type="spellStart"/>
-      <w:r>
-        <w:rPr>
-          <w:color w:val="3B2322"/>
-        </w:rPr>
-        <w:t>iRODS</w:t>
-      </w:r>
-      <w:proofErr w:type="spellEnd"/>
-      <w:r>
-        <w:rPr>
-          <w:color w:val="3B2322"/>
-        </w:rPr>
-        <w:t xml:space="preserve"> installed which we don’t have on local development environment)</w:t>
+        <w:t>hpc_hierarchical_metadata.sql (this script is depending on having iRODS installed which we don’t have on local development environment)</w:t>
       </w:r>
       <w:r>
         <w:rPr>
@@ -2926,19 +2470,11 @@
         </w:numPr>
         <w:jc w:val="left"/>
       </w:pPr>
-      <w:proofErr w:type="spellStart"/>
       <w:r>
         <w:rPr>
           <w:color w:val="3B2322"/>
         </w:rPr>
-        <w:t>hpc_system_account.sql</w:t>
-      </w:r>
-      <w:proofErr w:type="spellEnd"/>
-      <w:r>
-        <w:rPr>
-          <w:color w:val="3B2322"/>
-        </w:rPr>
-        <w:t xml:space="preserve"> (The local-dev version will create foreign tables, so you don’t need to maintain system account credentials locally)</w:t>
+        <w:t>hpc_system_account.sql (The local-dev version will create foreign tables, so you don’t need to maintain system account credentials locally)</w:t>
       </w:r>
     </w:p>
     <w:p>
@@ -2951,31 +2487,7 @@
         <w:jc w:val="left"/>
       </w:pPr>
       <w:r>
-        <w:t>Execute SQL scripts intended for DEV environment (they end with ‘dev’ in the script name’) in $HPC_HOME/</w:t>
-      </w:r>
-      <w:proofErr w:type="spellStart"/>
-      <w:r>
-        <w:t>hpc</w:t>
-      </w:r>
-      <w:proofErr w:type="spellEnd"/>
-      <w:r>
-        <w:t>-server/</w:t>
-      </w:r>
-      <w:proofErr w:type="spellStart"/>
-      <w:r>
-        <w:t>hpc-dao-impl</w:t>
-      </w:r>
-      <w:proofErr w:type="spellEnd"/>
-      <w:r>
-        <w:t>/</w:t>
-      </w:r>
-      <w:proofErr w:type="spellStart"/>
-      <w:r>
-        <w:t>src</w:t>
-      </w:r>
-      <w:proofErr w:type="spellEnd"/>
-      <w:r>
-        <w:t>/main/scripts/restore.</w:t>
+        <w:t>Execute SQL scripts intended for DEV environment (they end with ‘dev’ in the script name’) in $HPC_HOME/hpc-server/hpc-dao-impl/src/main/scripts/restore.</w:t>
       </w:r>
     </w:p>
     <w:p>
@@ -2988,15 +2500,7 @@
         <w:jc w:val="left"/>
       </w:pPr>
       <w:r>
-        <w:t xml:space="preserve">Manually insert a row into HPC_USER table using your info (NIH user-id, first-name, last-name, </w:t>
-      </w:r>
-      <w:proofErr w:type="spellStart"/>
-      <w:r>
-        <w:t>etc</w:t>
-      </w:r>
-      <w:proofErr w:type="spellEnd"/>
-      <w:r>
-        <w:t>)</w:t>
+        <w:t>Manually insert a row into HPC_USER table using your info (NIH user-id, first-name, last-name, etc)</w:t>
       </w:r>
     </w:p>
     <w:p>
@@ -3019,23 +2523,7 @@
         <w:ind w:left="216"/>
       </w:pPr>
       <w:r>
-        <w:t xml:space="preserve">You will need an </w:t>
-      </w:r>
-      <w:proofErr w:type="spellStart"/>
-      <w:r>
-        <w:t>iRODS</w:t>
-      </w:r>
-      <w:proofErr w:type="spellEnd"/>
-      <w:r>
-        <w:t xml:space="preserve"> account in the DEV environment. Ask a team member to register you as an HPC-DM user in the DEV environment. Use your NIH user-id and first/last name. The registration in DEV will create your </w:t>
-      </w:r>
-      <w:proofErr w:type="spellStart"/>
-      <w:r>
-        <w:t>iRODS</w:t>
-      </w:r>
-      <w:proofErr w:type="spellEnd"/>
-      <w:r>
-        <w:t xml:space="preserve"> user.</w:t>
+        <w:t>You will need an iRODS account in the DEV environment. Ask a team member to register you as an HPC-DM user in the DEV environment. Use your NIH user-id and first/last name. The registration in DEV will create your iRODS user.</w:t>
       </w:r>
     </w:p>
     <w:p>
@@ -3073,23 +2561,7 @@
           <w:rFonts w:ascii="Courier" w:hAnsi="Courier" w:cs="Courier"/>
           <w:color w:val="3B2322"/>
         </w:rPr>
-        <w:t>PATH=$MAVEN_HOME/</w:t>
-      </w:r>
-      <w:proofErr w:type="gramStart"/>
-      <w:r>
-        <w:rPr>
-          <w:rFonts w:ascii="Courier" w:hAnsi="Courier" w:cs="Courier"/>
-          <w:color w:val="3B2322"/>
-        </w:rPr>
-        <w:t>bin:$</w:t>
-      </w:r>
-      <w:proofErr w:type="gramEnd"/>
-      <w:r>
-        <w:rPr>
-          <w:rFonts w:ascii="Courier" w:hAnsi="Courier" w:cs="Courier"/>
-          <w:color w:val="3B2322"/>
-        </w:rPr>
-        <w:t>SERVICE_MIX_HOME/bin:$PATH</w:t>
+        <w:t>PATH=$MAVEN_HOME/bin:$SERVICE_MIX_HOME/bin:$PATH</w:t>
       </w:r>
     </w:p>
     <w:p>
@@ -3268,121 +2740,125 @@
         <w:ind w:left="216"/>
       </w:pPr>
       <w:r>
-        <w:t>&gt;</w:t>
-      </w:r>
-      <w:proofErr w:type="spellStart"/>
-      <w:r>
-        <w:t>mvn</w:t>
-      </w:r>
-      <w:proofErr w:type="spellEnd"/>
-      <w:r>
-        <w:t xml:space="preserve"> </w:t>
+        <w:t xml:space="preserve">&gt;mvn </w:t>
       </w:r>
       <w:r>
         <w:rPr>
           <w:b/>
           <w:bCs/>
         </w:rPr>
-        <w:t>-</w:t>
-      </w:r>
-      <w:proofErr w:type="spellStart"/>
+        <w:t>-pl “!hpc-server/hpc-ws-rs-test,!hpc-cli”</w:t>
+      </w:r>
+      <w:r>
+        <w:t xml:space="preserve"> clean install</w:t>
+      </w:r>
+    </w:p>
+    <w:p>
+      <w:pPr>
+        <w:ind w:left="216"/>
+      </w:pPr>
+    </w:p>
+    <w:p>
+      <w:pPr>
+        <w:ind w:left="216"/>
+      </w:pPr>
+      <w:r>
+        <w:t>Unix/Linux/Mac command</w:t>
+      </w:r>
+      <w:r>
+        <w:t xml:space="preserve"> line invocation</w:t>
+      </w:r>
+      <w:r>
+        <w:t xml:space="preserve">, </w:t>
+      </w:r>
+      <w:r>
+        <w:t xml:space="preserve">notice </w:t>
+      </w:r>
+      <w:r>
+        <w:t>single</w:t>
+      </w:r>
+      <w:r>
+        <w:t xml:space="preserve"> quotes for -pl switch argument</w:t>
+      </w:r>
+    </w:p>
+    <w:p>
+      <w:pPr>
+        <w:ind w:left="216"/>
+      </w:pPr>
+      <w:r>
+        <w:t xml:space="preserve">&gt;mvn </w:t>
+      </w:r>
+      <w:r>
+        <w:rPr>
+          <w:b/>
+        </w:rPr>
+        <w:t>-pl</w:t>
+      </w:r>
+      <w:r>
+        <w:t xml:space="preserve"> </w:t>
+      </w:r>
       <w:r>
         <w:rPr>
           <w:b/>
           <w:bCs/>
         </w:rPr>
-        <w:t>pl</w:t>
-      </w:r>
-      <w:proofErr w:type="spellEnd"/>
+        <w:t>‘!hpc-server/hpc-ws-rs-test,!hpc-cli’</w:t>
+      </w:r>
+      <w:r>
+        <w:t xml:space="preserve"> clean install</w:t>
+      </w:r>
+    </w:p>
+    <w:p>
+      <w:pPr>
+        <w:ind w:left="216"/>
+      </w:pPr>
+    </w:p>
+    <w:p>
+      <w:pPr>
+        <w:ind w:left="216"/>
+      </w:pPr>
+      <w:r>
+        <w:lastRenderedPageBreak/>
+        <w:t xml:space="preserve">With the -pl option, </w:t>
+      </w:r>
+      <w:r>
+        <w:t xml:space="preserve">you can indicate which modules to skip by specifying </w:t>
+      </w:r>
+      <w:r>
+        <w:t xml:space="preserve">a </w:t>
+      </w:r>
+      <w:r>
+        <w:t xml:space="preserve">comma-separated list of module specifications each prefixed with !.  In the above examples, the </w:t>
+      </w:r>
       <w:r>
         <w:rPr>
           <w:b/>
           <w:bCs/>
         </w:rPr>
-        <w:t xml:space="preserve"> “!</w:t>
-      </w:r>
-      <w:proofErr w:type="spellStart"/>
+        <w:t>hpc-ws-rs-test</w:t>
+      </w:r>
+      <w:r>
+        <w:t xml:space="preserve"> module of the </w:t>
+      </w:r>
       <w:r>
         <w:rPr>
           <w:b/>
           <w:bCs/>
         </w:rPr>
-        <w:t>hpc</w:t>
-      </w:r>
-      <w:proofErr w:type="spellEnd"/>
+        <w:t>hpc-server</w:t>
+      </w:r>
+      <w:r>
+        <w:t xml:space="preserve"> module and the </w:t>
+      </w:r>
       <w:r>
         <w:rPr>
           <w:b/>
           <w:bCs/>
         </w:rPr>
-        <w:t>-server/</w:t>
-      </w:r>
-      <w:proofErr w:type="spellStart"/>
-      <w:r>
-        <w:rPr>
-          <w:b/>
-          <w:bCs/>
-        </w:rPr>
-        <w:t>hpc</w:t>
-      </w:r>
-      <w:proofErr w:type="spellEnd"/>
-      <w:r>
-        <w:rPr>
-          <w:b/>
-          <w:bCs/>
-        </w:rPr>
-        <w:t>-</w:t>
-      </w:r>
-      <w:proofErr w:type="spellStart"/>
-      <w:r>
-        <w:rPr>
-          <w:b/>
-          <w:bCs/>
-        </w:rPr>
-        <w:t>ws</w:t>
-      </w:r>
-      <w:proofErr w:type="spellEnd"/>
-      <w:r>
-        <w:rPr>
-          <w:b/>
-          <w:bCs/>
-        </w:rPr>
-        <w:t>-</w:t>
-      </w:r>
-      <w:proofErr w:type="spellStart"/>
-      <w:r>
-        <w:rPr>
-          <w:b/>
-          <w:bCs/>
-        </w:rPr>
-        <w:t>rs</w:t>
-      </w:r>
-      <w:proofErr w:type="spellEnd"/>
-      <w:r>
-        <w:rPr>
-          <w:b/>
-          <w:bCs/>
-        </w:rPr>
-        <w:t>-test,!</w:t>
-      </w:r>
-      <w:proofErr w:type="spellStart"/>
-      <w:r>
-        <w:rPr>
-          <w:b/>
-          <w:bCs/>
-        </w:rPr>
-        <w:t>hpc</w:t>
-      </w:r>
-      <w:proofErr w:type="spellEnd"/>
-      <w:r>
-        <w:rPr>
-          <w:b/>
-          <w:bCs/>
-        </w:rPr>
-        <w:t>-cli”</w:t>
-      </w:r>
-      <w:r>
-        <w:t xml:space="preserve"> clean install</w:t>
+        <w:t>hpc-cli</w:t>
+      </w:r>
+      <w:r>
+        <w:t xml:space="preserve"> module are declared to be skipped.</w:t>
       </w:r>
     </w:p>
     <w:p>
@@ -3395,327 +2871,72 @@
         <w:ind w:left="216"/>
       </w:pPr>
       <w:r>
-        <w:t>Unix/Linux/Mac command</w:t>
-      </w:r>
-      <w:r>
-        <w:t xml:space="preserve"> line invocation</w:t>
-      </w:r>
-      <w:r>
-        <w:t xml:space="preserve">, </w:t>
-      </w:r>
-      <w:r>
-        <w:t xml:space="preserve">notice </w:t>
-      </w:r>
-      <w:r>
-        <w:t>single</w:t>
-      </w:r>
-      <w:r>
-        <w:t xml:space="preserve"> quotes for -pl switch argument</w:t>
+        <w:t xml:space="preserve">The </w:t>
+      </w:r>
+      <w:r>
+        <w:t xml:space="preserve">preceding </w:t>
+      </w:r>
+      <w:r>
+        <w:t>examples assume you want to build all modules except for specific exclusion(s).  If instead you want to build specific module(s) and exclude the rest, you can use the -pl option to specify comma-separated list of modules you wish to build.  In that case, each module is declared without the ! prefix.</w:t>
       </w:r>
     </w:p>
     <w:p>
       <w:pPr>
         <w:ind w:left="216"/>
       </w:pPr>
-      <w:r>
-        <w:lastRenderedPageBreak/>
-        <w:t>&gt;</w:t>
-      </w:r>
-      <w:proofErr w:type="spellStart"/>
-      <w:r>
-        <w:t>mvn</w:t>
-      </w:r>
-      <w:proofErr w:type="spellEnd"/>
+    </w:p>
+    <w:p>
+      <w:pPr>
+        <w:pStyle w:val="Heading1"/>
+      </w:pPr>
+      <w:bookmarkStart w:id="11" w:name="_Toc500057075"/>
+      <w:r>
+        <w:t>DEPLOY</w:t>
+      </w:r>
       <w:r>
         <w:t xml:space="preserve"> </w:t>
       </w:r>
       <w:r>
-        <w:rPr>
-          <w:b/>
-        </w:rPr>
-        <w:t>-</w:t>
-      </w:r>
-      <w:proofErr w:type="spellStart"/>
-      <w:r>
-        <w:rPr>
-          <w:b/>
-        </w:rPr>
-        <w:t>pl</w:t>
-      </w:r>
-      <w:proofErr w:type="spellEnd"/>
-      <w:r>
-        <w:t xml:space="preserve"> </w:t>
-      </w:r>
-      <w:proofErr w:type="gramStart"/>
-      <w:r>
-        <w:rPr>
-          <w:b/>
-          <w:bCs/>
-        </w:rPr>
-        <w:t>‘!</w:t>
-      </w:r>
-      <w:proofErr w:type="spellStart"/>
-      <w:r>
-        <w:rPr>
-          <w:b/>
-          <w:bCs/>
-        </w:rPr>
-        <w:t>hpc</w:t>
-      </w:r>
-      <w:proofErr w:type="spellEnd"/>
-      <w:proofErr w:type="gramEnd"/>
-      <w:r>
-        <w:rPr>
-          <w:b/>
-          <w:bCs/>
-        </w:rPr>
-        <w:t>-server/</w:t>
-      </w:r>
-      <w:proofErr w:type="spellStart"/>
-      <w:r>
-        <w:rPr>
-          <w:b/>
-          <w:bCs/>
-        </w:rPr>
-        <w:t>hpc</w:t>
-      </w:r>
-      <w:proofErr w:type="spellEnd"/>
-      <w:r>
-        <w:rPr>
-          <w:b/>
-          <w:bCs/>
-        </w:rPr>
-        <w:t>-</w:t>
-      </w:r>
-      <w:proofErr w:type="spellStart"/>
-      <w:r>
-        <w:rPr>
-          <w:b/>
-          <w:bCs/>
-        </w:rPr>
-        <w:t>ws</w:t>
-      </w:r>
-      <w:proofErr w:type="spellEnd"/>
-      <w:r>
-        <w:rPr>
-          <w:b/>
-          <w:bCs/>
-        </w:rPr>
-        <w:t>-</w:t>
-      </w:r>
-      <w:proofErr w:type="spellStart"/>
-      <w:r>
-        <w:rPr>
-          <w:b/>
-          <w:bCs/>
-        </w:rPr>
-        <w:t>rs</w:t>
-      </w:r>
-      <w:proofErr w:type="spellEnd"/>
-      <w:r>
-        <w:rPr>
-          <w:b/>
-          <w:bCs/>
-        </w:rPr>
-        <w:t>-test,!</w:t>
-      </w:r>
-      <w:proofErr w:type="spellStart"/>
-      <w:r>
-        <w:rPr>
-          <w:b/>
-          <w:bCs/>
-        </w:rPr>
-        <w:t>hpc</w:t>
-      </w:r>
-      <w:proofErr w:type="spellEnd"/>
-      <w:r>
-        <w:rPr>
-          <w:b/>
-          <w:bCs/>
-        </w:rPr>
-        <w:t>-cli’</w:t>
-      </w:r>
-      <w:r>
-        <w:t xml:space="preserve"> clean install</w:t>
-      </w:r>
+        <w:t xml:space="preserve">API </w:t>
+      </w:r>
+      <w:r>
+        <w:t>to SERVICEMIX</w:t>
+      </w:r>
+      <w:bookmarkEnd w:id="11"/>
     </w:p>
     <w:p>
       <w:pPr>
         <w:ind w:left="216"/>
       </w:pPr>
+      <w:r>
+        <w:t>Find the server version (from the top level pom file). You will need to use it in the command to start the server.</w:t>
+      </w:r>
     </w:p>
     <w:p>
       <w:pPr>
         <w:ind w:left="216"/>
       </w:pPr>
       <w:r>
-        <w:t xml:space="preserve">With the -pl option, </w:t>
-      </w:r>
-      <w:r>
-        <w:t xml:space="preserve">you can indicate which modules to skip by specifying </w:t>
-      </w:r>
-      <w:r>
-        <w:t xml:space="preserve">a </w:t>
-      </w:r>
-      <w:r>
-        <w:t xml:space="preserve">comma-separated list of module specifications each prefixed with !.  In the above examples, the </w:t>
-      </w:r>
-      <w:proofErr w:type="spellStart"/>
-      <w:r>
-        <w:rPr>
-          <w:b/>
-          <w:bCs/>
-        </w:rPr>
-        <w:t>hpc</w:t>
-      </w:r>
-      <w:proofErr w:type="spellEnd"/>
-      <w:r>
-        <w:rPr>
-          <w:b/>
-          <w:bCs/>
-        </w:rPr>
-        <w:t>-</w:t>
-      </w:r>
-      <w:proofErr w:type="spellStart"/>
-      <w:r>
-        <w:rPr>
-          <w:b/>
-          <w:bCs/>
-        </w:rPr>
-        <w:t>ws</w:t>
-      </w:r>
-      <w:proofErr w:type="spellEnd"/>
-      <w:r>
-        <w:rPr>
-          <w:b/>
-          <w:bCs/>
-        </w:rPr>
-        <w:t>-</w:t>
-      </w:r>
-      <w:proofErr w:type="spellStart"/>
-      <w:r>
-        <w:rPr>
-          <w:b/>
-          <w:bCs/>
-        </w:rPr>
-        <w:t>rs</w:t>
-      </w:r>
-      <w:proofErr w:type="spellEnd"/>
-      <w:r>
-        <w:rPr>
-          <w:b/>
-          <w:bCs/>
-        </w:rPr>
-        <w:t>-test</w:t>
-      </w:r>
-      <w:r>
-        <w:t xml:space="preserve"> module of the </w:t>
-      </w:r>
-      <w:r>
-        <w:rPr>
-          <w:b/>
-          <w:bCs/>
-        </w:rPr>
-        <w:t>hpc-server</w:t>
-      </w:r>
-      <w:r>
-        <w:t xml:space="preserve"> module and the </w:t>
-      </w:r>
-      <w:r>
-        <w:rPr>
-          <w:b/>
-          <w:bCs/>
-        </w:rPr>
-        <w:t>hpc-cli</w:t>
-      </w:r>
-      <w:r>
-        <w:t xml:space="preserve"> module are declared to be skipped.</w:t>
+        <w:t>Run Servicemix</w:t>
+      </w:r>
+      <w:r>
+        <w:t xml:space="preserve"> console</w:t>
+      </w:r>
+      <w:r>
+        <w:t>: servicemix</w:t>
       </w:r>
     </w:p>
     <w:p>
       <w:pPr>
         <w:ind w:left="216"/>
       </w:pPr>
+      <w:r>
+        <w:t xml:space="preserve">Install hpc-server (in Servicemix console): </w:t>
+      </w:r>
     </w:p>
     <w:p>
       <w:pPr>
         <w:ind w:left="216"/>
-      </w:pPr>
-      <w:r>
-        <w:t xml:space="preserve">The </w:t>
-      </w:r>
-      <w:r>
-        <w:t xml:space="preserve">preceding </w:t>
-      </w:r>
-      <w:r>
-        <w:t xml:space="preserve">examples assume you want to build all modules except for specific exclusion(s).  If instead you want to build specific module(s) and exclude the rest, you can use the -pl option to specify comma-separated list of modules you wish to build.  In that case, each module is declared without </w:t>
-      </w:r>
-      <w:proofErr w:type="gramStart"/>
-      <w:r>
-        <w:t>the !</w:t>
-      </w:r>
-      <w:proofErr w:type="gramEnd"/>
-      <w:r>
-        <w:t xml:space="preserve"> prefix.</w:t>
-      </w:r>
-    </w:p>
-    <w:p>
-      <w:pPr>
-        <w:ind w:left="216"/>
-      </w:pPr>
-    </w:p>
-    <w:p>
-      <w:pPr>
-        <w:pStyle w:val="Heading1"/>
-      </w:pPr>
-      <w:bookmarkStart w:id="11" w:name="_Toc500057075"/>
-      <w:r>
-        <w:t>DEPLOY</w:t>
-      </w:r>
-      <w:r>
-        <w:t xml:space="preserve"> </w:t>
-      </w:r>
-      <w:r>
-        <w:t xml:space="preserve">API </w:t>
-      </w:r>
-      <w:r>
-        <w:t>to SERVICEMIX</w:t>
-      </w:r>
-      <w:bookmarkEnd w:id="11"/>
-    </w:p>
-    <w:p>
-      <w:pPr>
-        <w:ind w:left="216"/>
-      </w:pPr>
-      <w:r>
-        <w:t>Find the server version (from the top level pom file). You will need to use it in the command to start the server.</w:t>
-      </w:r>
-    </w:p>
-    <w:p>
-      <w:pPr>
-        <w:ind w:left="216"/>
-      </w:pPr>
-      <w:r>
-        <w:t>Run Servicemix</w:t>
-      </w:r>
-      <w:r>
-        <w:t xml:space="preserve"> console</w:t>
-      </w:r>
-      <w:r>
-        <w:t>: servicemix</w:t>
-      </w:r>
-    </w:p>
-    <w:p>
-      <w:pPr>
-        <w:ind w:left="216"/>
-      </w:pPr>
-      <w:r>
-        <w:t xml:space="preserve">Install hpc-server (in Servicemix console): </w:t>
-      </w:r>
-    </w:p>
-    <w:p>
-      <w:pPr>
-        <w:ind w:left="216"/>
         <w:rPr>
           <w:color w:val="3B2322"/>
         </w:rPr>
@@ -3723,7 +2944,6 @@
       <w:r>
         <w:tab/>
       </w:r>
-      <w:proofErr w:type="gramStart"/>
       <w:r>
         <w:rPr>
           <w:color w:val="3B2322"/>
@@ -3734,14 +2954,7 @@
         <w:rPr>
           <w:color w:val="3B2322"/>
         </w:rPr>
-        <w:t>repo</w:t>
-      </w:r>
-      <w:proofErr w:type="gramEnd"/>
-      <w:r>
-        <w:rPr>
-          <w:color w:val="3B2322"/>
-        </w:rPr>
-        <w:t>-add</w:t>
+        <w:t>repo-add</w:t>
       </w:r>
       <w:r>
         <w:rPr>
@@ -3789,265 +3002,127 @@
           <w:color w:val="3B2322"/>
         </w:rPr>
         <w:tab/>
-      </w:r>
-      <w:proofErr w:type="spellStart"/>
-      <w:proofErr w:type="gramStart"/>
+        <w:t>feature</w:t>
+      </w:r>
       <w:r>
         <w:rPr>
           <w:color w:val="3B2322"/>
         </w:rPr>
-        <w:t>feature</w:t>
+        <w:t>:install hpc-server</w:t>
       </w:r>
       <w:r>
         <w:rPr>
           <w:color w:val="3B2322"/>
         </w:rPr>
-        <w:t>:install</w:t>
-      </w:r>
-      <w:proofErr w:type="spellEnd"/>
-      <w:proofErr w:type="gramEnd"/>
-      <w:r>
+        <w:t>-rest-services</w:t>
+      </w:r>
+    </w:p>
+    <w:p>
+      <w:pPr>
+        <w:ind w:left="216"/>
         <w:rPr>
           <w:color w:val="3B2322"/>
         </w:rPr>
-        <w:t xml:space="preserve"> </w:t>
-      </w:r>
-      <w:proofErr w:type="spellStart"/>
+      </w:pPr>
       <w:r>
         <w:rPr>
           <w:color w:val="3B2322"/>
         </w:rPr>
-        <w:t>hpc</w:t>
-      </w:r>
-      <w:proofErr w:type="spellEnd"/>
-      <w:r>
+        <w:tab/>
+        <w:t>feature:install hpc-server-scheduler</w:t>
+      </w:r>
+    </w:p>
+    <w:p>
+      <w:pPr>
+        <w:ind w:left="216"/>
         <w:rPr>
           <w:color w:val="3B2322"/>
         </w:rPr>
-        <w:t>-server</w:t>
-      </w:r>
+      </w:pPr>
+    </w:p>
+    <w:p>
+      <w:pPr>
+        <w:ind w:left="216"/>
+      </w:pPr>
       <w:r>
         <w:rPr>
           <w:color w:val="3B2322"/>
         </w:rPr>
-        <w:t>-rest-services</w:t>
-      </w:r>
-    </w:p>
+        <w:t>Note: in a local development environment, we typically don’t run the scheduler since we share the same iRODS server with DEV and  the scheduler is running there. Having 2 scheduler running (pointing to the same iRODS but having different HPC DB) will cause issues in the async upload of data objects.</w:t>
+      </w:r>
+    </w:p>
+    <w:p/>
     <w:p>
       <w:pPr>
         <w:ind w:left="216"/>
-        <w:rPr>
-          <w:color w:val="3B2322"/>
-        </w:rPr>
-      </w:pPr>
-      <w:r>
-        <w:rPr>
-          <w:color w:val="3B2322"/>
-        </w:rPr>
-        <w:tab/>
-      </w:r>
-      <w:proofErr w:type="spellStart"/>
-      <w:proofErr w:type="gramStart"/>
-      <w:r>
-        <w:rPr>
-          <w:color w:val="3B2322"/>
-        </w:rPr>
-        <w:t>feature:install</w:t>
-      </w:r>
-      <w:proofErr w:type="spellEnd"/>
-      <w:proofErr w:type="gramEnd"/>
-      <w:r>
-        <w:rPr>
-          <w:color w:val="3B2322"/>
-        </w:rPr>
-        <w:t xml:space="preserve"> </w:t>
-      </w:r>
-      <w:proofErr w:type="spellStart"/>
-      <w:r>
-        <w:rPr>
-          <w:color w:val="3B2322"/>
-        </w:rPr>
-        <w:t>hpc</w:t>
-      </w:r>
-      <w:proofErr w:type="spellEnd"/>
-      <w:r>
-        <w:rPr>
-          <w:color w:val="3B2322"/>
-        </w:rPr>
-        <w:t>-server-scheduler</w:t>
-      </w:r>
+      </w:pPr>
+      <w:r>
+        <w:t>Also – you can start servicemix in a debug mode by ‘servicemix debug’, and then attach a debugger to a remote Java application on port 5005.</w:t>
+      </w:r>
+    </w:p>
+    <w:p>
+      <w:pPr>
+        <w:pStyle w:val="Heading1"/>
+      </w:pPr>
+    </w:p>
+    <w:p>
+      <w:pPr>
+        <w:pStyle w:val="Heading1"/>
+      </w:pPr>
+      <w:bookmarkStart w:id="12" w:name="_Toc500057076"/>
+      <w:r>
+        <w:t>ENDPOINTS</w:t>
+      </w:r>
+      <w:bookmarkEnd w:id="12"/>
+    </w:p>
+    <w:p>
+      <w:pPr>
+        <w:ind w:left="0" w:firstLine="216"/>
+      </w:pPr>
+      <w:r>
+        <w:t xml:space="preserve">HPC DM Services are deployed to </w:t>
+      </w:r>
+      <w:hyperlink r:id="rId19" w:history="1">
+        <w:r>
+          <w:rPr>
+            <w:rStyle w:val="Hyperlink"/>
+          </w:rPr>
+          <w:t>https://localhost:7338/hpc-server/&lt;hpc-service</w:t>
+        </w:r>
+      </w:hyperlink>
+      <w:r>
+        <w:t>&gt;</w:t>
+      </w:r>
+    </w:p>
+    <w:p>
+      <w:pPr>
+        <w:ind w:left="0"/>
+      </w:pPr>
+    </w:p>
+    <w:p>
+      <w:pPr>
+        <w:pStyle w:val="Heading1"/>
+      </w:pPr>
+      <w:bookmarkStart w:id="13" w:name="_Toc500057077"/>
+      <w:r>
+        <w:t>SOAP-UI</w:t>
+      </w:r>
+      <w:bookmarkEnd w:id="13"/>
     </w:p>
     <w:p>
       <w:pPr>
         <w:ind w:left="216"/>
-        <w:rPr>
-          <w:color w:val="3B2322"/>
-        </w:rPr>
-      </w:pPr>
+      </w:pPr>
+      <w:r>
+        <w:t>Soap UI workspace and project can be found under $HPC_HOME/hpc-soap-ui folder.</w:t>
+      </w:r>
     </w:p>
     <w:p>
       <w:pPr>
         <w:ind w:left="216"/>
       </w:pPr>
       <w:r>
-        <w:rPr>
-          <w:color w:val="3B2322"/>
-        </w:rPr>
-        <w:t xml:space="preserve">Note: in a local development environment, we typically don’t run the scheduler since we share the same </w:t>
-      </w:r>
-      <w:proofErr w:type="spellStart"/>
-      <w:r>
-        <w:rPr>
-          <w:color w:val="3B2322"/>
-        </w:rPr>
-        <w:t>iRODS</w:t>
-      </w:r>
-      <w:proofErr w:type="spellEnd"/>
-      <w:r>
-        <w:rPr>
-          <w:color w:val="3B2322"/>
-        </w:rPr>
-        <w:t xml:space="preserve"> server with DEV </w:t>
-      </w:r>
-      <w:proofErr w:type="gramStart"/>
-      <w:r>
-        <w:rPr>
-          <w:color w:val="3B2322"/>
-        </w:rPr>
-        <w:t>and  the</w:t>
-      </w:r>
-      <w:proofErr w:type="gramEnd"/>
-      <w:r>
-        <w:rPr>
-          <w:color w:val="3B2322"/>
-        </w:rPr>
-        <w:t xml:space="preserve"> scheduler is running there. Having 2 scheduler running (pointing to the same </w:t>
-      </w:r>
-      <w:proofErr w:type="spellStart"/>
-      <w:r>
-        <w:rPr>
-          <w:color w:val="3B2322"/>
-        </w:rPr>
-        <w:t>iRODS</w:t>
-      </w:r>
-      <w:proofErr w:type="spellEnd"/>
-      <w:r>
-        <w:rPr>
-          <w:color w:val="3B2322"/>
-        </w:rPr>
-        <w:t xml:space="preserve"> but having different HPC DB) will cause issues in the </w:t>
-      </w:r>
-      <w:proofErr w:type="spellStart"/>
-      <w:r>
-        <w:rPr>
-          <w:color w:val="3B2322"/>
-        </w:rPr>
-        <w:t>async</w:t>
-      </w:r>
-      <w:proofErr w:type="spellEnd"/>
-      <w:r>
-        <w:rPr>
-          <w:color w:val="3B2322"/>
-        </w:rPr>
-        <w:t xml:space="preserve"> upload of data objects.</w:t>
-      </w:r>
-    </w:p>
-    <w:p/>
-    <w:p>
-      <w:pPr>
-        <w:ind w:left="216"/>
-      </w:pPr>
-      <w:r>
-        <w:t>Also – you can start servicemix in a debug mode by ‘servicemix debug’, and then attach a debugger to a remote Java application on port 5005.</w:t>
-      </w:r>
-    </w:p>
-    <w:p>
-      <w:pPr>
-        <w:pStyle w:val="Heading1"/>
-      </w:pPr>
-    </w:p>
-    <w:p>
-      <w:pPr>
-        <w:pStyle w:val="Heading1"/>
-      </w:pPr>
-      <w:bookmarkStart w:id="12" w:name="_Toc500057076"/>
-      <w:r>
-        <w:t>ENDPOINTS</w:t>
-      </w:r>
-      <w:bookmarkEnd w:id="12"/>
-    </w:p>
-    <w:p>
-      <w:pPr>
-        <w:ind w:left="0" w:firstLine="216"/>
-      </w:pPr>
-      <w:r>
-        <w:t xml:space="preserve">HPC DM Services are deployed to </w:t>
-      </w:r>
-      <w:hyperlink r:id="rId20" w:history="1">
-        <w:r>
-          <w:rPr>
-            <w:rStyle w:val="Hyperlink"/>
-          </w:rPr>
-          <w:t>https://localhost:7338/hpc-server/&lt;hpc-service</w:t>
-        </w:r>
-      </w:hyperlink>
-      <w:r>
-        <w:t>&gt;</w:t>
-      </w:r>
-    </w:p>
-    <w:p>
-      <w:pPr>
-        <w:ind w:left="0"/>
-      </w:pPr>
-    </w:p>
-    <w:p>
-      <w:pPr>
-        <w:pStyle w:val="Heading1"/>
-      </w:pPr>
-      <w:bookmarkStart w:id="13" w:name="_Toc500057077"/>
-      <w:r>
-        <w:t>SOAP-UI</w:t>
-      </w:r>
-      <w:bookmarkEnd w:id="13"/>
-    </w:p>
-    <w:p>
-      <w:pPr>
-        <w:ind w:left="216"/>
-      </w:pPr>
-      <w:r>
-        <w:t>Soap UI workspace and project can be found under $HPC_HOME/</w:t>
-      </w:r>
-      <w:proofErr w:type="spellStart"/>
-      <w:r>
-        <w:t>hpc</w:t>
-      </w:r>
-      <w:proofErr w:type="spellEnd"/>
-      <w:r>
-        <w:t>-soap-</w:t>
-      </w:r>
-      <w:proofErr w:type="spellStart"/>
-      <w:r>
-        <w:t>ui</w:t>
-      </w:r>
-      <w:proofErr w:type="spellEnd"/>
-      <w:r>
-        <w:t xml:space="preserve"> folder.</w:t>
-      </w:r>
-    </w:p>
-    <w:p>
-      <w:pPr>
-        <w:ind w:left="216"/>
-      </w:pPr>
-      <w:r>
-        <w:t>Note – after pointing soap-</w:t>
-      </w:r>
-      <w:proofErr w:type="spellStart"/>
-      <w:r>
-        <w:t>ui</w:t>
-      </w:r>
-      <w:proofErr w:type="spellEnd"/>
-      <w:r>
-        <w:t xml:space="preserve"> to the workspace, you will need to correct the path to the project</w:t>
+        <w:t>Note – after pointing soap-ui to the workspace, you will need to correct the path to the project</w:t>
       </w:r>
       <w:r>
         <w:t xml:space="preserve"> based on the directory you pulled the code into.</w:t>
@@ -4103,39 +3178,16 @@
         <w:ind w:left="216"/>
       </w:pPr>
       <w:r>
-        <w:t>cd $HPC_HOME</w:t>
-      </w:r>
-      <w:r>
-        <w:t>/</w:t>
-      </w:r>
-      <w:proofErr w:type="spellStart"/>
-      <w:r>
-        <w:t>hpc</w:t>
-      </w:r>
-      <w:proofErr w:type="spellEnd"/>
-      <w:r>
-        <w:t>-server</w:t>
+        <w:t>cd $HPC_HOME/hpc-server</w:t>
       </w:r>
     </w:p>
     <w:p>
       <w:pPr>
         <w:ind w:left="216"/>
       </w:pPr>
-      <w:proofErr w:type="spellStart"/>
-      <w:r>
-        <w:t>mvn</w:t>
-      </w:r>
-      <w:proofErr w:type="spellEnd"/>
-      <w:r>
-        <w:t xml:space="preserve"> </w:t>
-      </w:r>
-      <w:proofErr w:type="spellStart"/>
-      <w:proofErr w:type="gramStart"/>
-      <w:r>
-        <w:t>eclipse:eclipse</w:t>
-      </w:r>
-      <w:proofErr w:type="spellEnd"/>
-      <w:proofErr w:type="gramEnd"/>
+      <w:r>
+        <w:t>mvn eclipse:eclipse</w:t>
+      </w:r>
     </w:p>
     <w:p>
       <w:pPr>
@@ -4147,39 +3199,16 @@
         <w:ind w:left="216"/>
       </w:pPr>
       <w:r>
-        <w:t>cd $HPC_HOME</w:t>
-      </w:r>
-      <w:r>
-        <w:t>/</w:t>
-      </w:r>
-      <w:proofErr w:type="spellStart"/>
-      <w:r>
-        <w:t>hpc</w:t>
-      </w:r>
-      <w:proofErr w:type="spellEnd"/>
-      <w:r>
-        <w:t>-web</w:t>
+        <w:t>cd $HPC_HOME/hpc-web</w:t>
       </w:r>
     </w:p>
     <w:p>
       <w:pPr>
         <w:ind w:left="216"/>
       </w:pPr>
-      <w:proofErr w:type="spellStart"/>
-      <w:r>
-        <w:t>mvn</w:t>
-      </w:r>
-      <w:proofErr w:type="spellEnd"/>
-      <w:r>
-        <w:t xml:space="preserve"> </w:t>
-      </w:r>
-      <w:proofErr w:type="spellStart"/>
-      <w:proofErr w:type="gramStart"/>
-      <w:r>
-        <w:t>eclipse:eclipse</w:t>
-      </w:r>
-      <w:proofErr w:type="spellEnd"/>
-      <w:proofErr w:type="gramEnd"/>
+      <w:r>
+        <w:t>mvn eclipse:eclipse</w:t>
+      </w:r>
     </w:p>
     <w:p>
       <w:pPr>
@@ -4211,7 +3240,7 @@
       <w:pPr>
         <w:ind w:left="216"/>
       </w:pPr>
-      <w:hyperlink r:id="rId21" w:history="1">
+      <w:hyperlink r:id="rId20" w:history="1">
         <w:r>
           <w:rPr>
             <w:rStyle w:val="Hyperlink"/>
@@ -4230,15 +3259,7 @@
         <w:ind w:left="216"/>
       </w:pPr>
       <w:r>
-        <w:t>First copy the jar file to your Eclipse ‘</w:t>
-      </w:r>
-      <w:proofErr w:type="spellStart"/>
-      <w:r>
-        <w:t>dropins</w:t>
-      </w:r>
-      <w:proofErr w:type="spellEnd"/>
-      <w:r>
-        <w:t>’ folder. Then restart Eclipse.</w:t>
+        <w:t>First copy the jar file to your Eclipse ‘dropins’ folder. Then restart Eclipse.</w:t>
       </w:r>
     </w:p>
     <w:p>
@@ -4286,7 +3307,7 @@
                     <pic:cNvPicPr/>
                   </pic:nvPicPr>
                   <pic:blipFill>
-                    <a:blip r:embed="rId22">
+                    <a:blip r:embed="rId21">
                       <a:extLst>
                         <a:ext uri="{28A0092B-C50C-407E-A947-70E740481C1C}">
                           <a14:useLocalDpi xmlns:a14="http://schemas.microsoft.com/office/drawing/2010/main" val="0"/>
@@ -4327,8 +3348,8 @@
       </w:pPr>
     </w:p>
     <w:sectPr>
-      <w:headerReference w:type="default" r:id="rId23"/>
-      <w:footerReference w:type="default" r:id="rId24"/>
+      <w:headerReference w:type="default" r:id="rId22"/>
+      <w:footerReference w:type="default" r:id="rId23"/>
       <w:pgSz w:w="12240" w:h="15840" w:code="1"/>
       <w:pgMar w:top="720" w:right="1440" w:bottom="720" w:left="1440" w:header="432" w:footer="432" w:gutter="0"/>
       <w:cols w:space="720"/>
@@ -4797,7 +3818,7 @@
         <w:sz w:val="18"/>
         <w:szCs w:val="18"/>
       </w:rPr>
-      <w:t>2</w:t>
+      <w:t>4</w:t>
     </w:r>
     <w:r>
       <w:rPr>

</xml_diff>

<commit_message>
Updated deploy API to Servicemix section
</commit_message>
<xml_diff>
--- a/doc/development/HPC Development Environment Setup.docx
+++ b/doc/development/HPC Development Environment Setup.docx
@@ -463,11 +463,19 @@
                 <w:rFonts w:cs="Arial"/>
               </w:rPr>
             </w:pPr>
+            <w:proofErr w:type="spellStart"/>
             <w:r>
               <w:rPr>
                 <w:rFonts w:cs="Arial"/>
               </w:rPr>
-              <w:t>Eran Rosenberg</w:t>
+              <w:t>Eran</w:t>
+            </w:r>
+            <w:proofErr w:type="spellEnd"/>
+            <w:r>
+              <w:rPr>
+                <w:rFonts w:cs="Arial"/>
+              </w:rPr>
+              <w:t xml:space="preserve"> Rosenberg</w:t>
             </w:r>
           </w:p>
         </w:tc>
@@ -547,11 +555,19 @@
                 <w:rFonts w:cs="Arial"/>
               </w:rPr>
             </w:pPr>
+            <w:proofErr w:type="spellStart"/>
             <w:r>
               <w:rPr>
                 <w:rFonts w:cs="Arial"/>
               </w:rPr>
-              <w:t>Eran Rosenberg</w:t>
+              <w:t>Eran</w:t>
+            </w:r>
+            <w:proofErr w:type="spellEnd"/>
+            <w:r>
+              <w:rPr>
+                <w:rFonts w:cs="Arial"/>
+              </w:rPr>
+              <w:t xml:space="preserve"> Rosenberg</w:t>
             </w:r>
           </w:p>
         </w:tc>
@@ -590,8 +606,16 @@
               <w:rPr>
                 <w:rFonts w:cs="Arial"/>
               </w:rPr>
-              <w:t>Create local Keystore</w:t>
+              <w:t xml:space="preserve">Create local </w:t>
             </w:r>
+            <w:proofErr w:type="spellStart"/>
+            <w:r>
+              <w:rPr>
+                <w:rFonts w:cs="Arial"/>
+              </w:rPr>
+              <w:t>Keystore</w:t>
+            </w:r>
+            <w:proofErr w:type="spellEnd"/>
           </w:p>
         </w:tc>
       </w:tr>
@@ -636,11 +660,19 @@
                 <w:rFonts w:cs="Arial"/>
               </w:rPr>
             </w:pPr>
+            <w:proofErr w:type="spellStart"/>
             <w:r>
               <w:rPr>
                 <w:rFonts w:cs="Arial"/>
               </w:rPr>
-              <w:t>Eran Rosenberg</w:t>
+              <w:t>Eran</w:t>
+            </w:r>
+            <w:proofErr w:type="spellEnd"/>
+            <w:r>
+              <w:rPr>
+                <w:rFonts w:cs="Arial"/>
+              </w:rPr>
+              <w:t xml:space="preserve"> Rosenberg</w:t>
             </w:r>
           </w:p>
         </w:tc>
@@ -719,11 +751,19 @@
                 <w:rFonts w:cs="Arial"/>
               </w:rPr>
             </w:pPr>
+            <w:proofErr w:type="spellStart"/>
             <w:r>
               <w:rPr>
                 <w:rFonts w:cs="Arial"/>
               </w:rPr>
-              <w:t>Eran Rosenberg</w:t>
+              <w:t>Eran</w:t>
+            </w:r>
+            <w:proofErr w:type="spellEnd"/>
+            <w:r>
+              <w:rPr>
+                <w:rFonts w:cs="Arial"/>
+              </w:rPr>
+              <w:t xml:space="preserve"> Rosenberg</w:t>
             </w:r>
           </w:p>
         </w:tc>
@@ -762,13 +802,49 @@
               <w:rPr>
                 <w:rFonts w:cs="Arial"/>
               </w:rPr>
-              <w:t>Configure servicemix w/ Keystore</w:t>
+              <w:t xml:space="preserve">Configure </w:t>
             </w:r>
+            <w:proofErr w:type="spellStart"/>
             <w:r>
               <w:rPr>
                 <w:rFonts w:cs="Arial"/>
               </w:rPr>
-              <w:t xml:space="preserve"> + Git repo</w:t>
+              <w:t>servicemix</w:t>
+            </w:r>
+            <w:proofErr w:type="spellEnd"/>
+            <w:r>
+              <w:rPr>
+                <w:rFonts w:cs="Arial"/>
+              </w:rPr>
+              <w:t xml:space="preserve"> w/ </w:t>
+            </w:r>
+            <w:proofErr w:type="spellStart"/>
+            <w:r>
+              <w:rPr>
+                <w:rFonts w:cs="Arial"/>
+              </w:rPr>
+              <w:t>Keystore</w:t>
+            </w:r>
+            <w:proofErr w:type="spellEnd"/>
+            <w:r>
+              <w:rPr>
+                <w:rFonts w:cs="Arial"/>
+              </w:rPr>
+              <w:t xml:space="preserve"> + </w:t>
+            </w:r>
+            <w:proofErr w:type="spellStart"/>
+            <w:r>
+              <w:rPr>
+                <w:rFonts w:cs="Arial"/>
+              </w:rPr>
+              <w:t>Git</w:t>
+            </w:r>
+            <w:proofErr w:type="spellEnd"/>
+            <w:r>
+              <w:rPr>
+                <w:rFonts w:cs="Arial"/>
+              </w:rPr>
+              <w:t xml:space="preserve"> repo</w:t>
             </w:r>
           </w:p>
         </w:tc>
@@ -903,11 +979,19 @@
                 <w:rFonts w:cs="Arial"/>
               </w:rPr>
             </w:pPr>
+            <w:proofErr w:type="spellStart"/>
             <w:r>
               <w:rPr>
                 <w:rFonts w:cs="Arial"/>
               </w:rPr>
-              <w:t>Eran Rosenberg</w:t>
+              <w:t>Eran</w:t>
+            </w:r>
+            <w:proofErr w:type="spellEnd"/>
+            <w:r>
+              <w:rPr>
+                <w:rFonts w:cs="Arial"/>
+              </w:rPr>
+              <w:t xml:space="preserve"> Rosenberg</w:t>
             </w:r>
           </w:p>
         </w:tc>
@@ -986,11 +1070,19 @@
                 <w:rFonts w:cs="Arial"/>
               </w:rPr>
             </w:pPr>
+            <w:proofErr w:type="spellStart"/>
             <w:r>
               <w:rPr>
                 <w:rFonts w:cs="Arial"/>
               </w:rPr>
-              <w:t>Eran Rosenberg</w:t>
+              <w:t>Eran</w:t>
+            </w:r>
+            <w:proofErr w:type="spellEnd"/>
+            <w:r>
+              <w:rPr>
+                <w:rFonts w:cs="Arial"/>
+              </w:rPr>
+              <w:t xml:space="preserve"> Rosenberg</w:t>
             </w:r>
           </w:p>
         </w:tc>
@@ -1029,7 +1121,170 @@
               <w:rPr>
                 <w:rFonts w:cs="Arial"/>
               </w:rPr>
-              <w:t>Changed Servicemix config for keystore</w:t>
+              <w:t xml:space="preserve">Changed </w:t>
+            </w:r>
+            <w:proofErr w:type="spellStart"/>
+            <w:r>
+              <w:rPr>
+                <w:rFonts w:cs="Arial"/>
+              </w:rPr>
+              <w:t>Servicemix</w:t>
+            </w:r>
+            <w:proofErr w:type="spellEnd"/>
+            <w:r>
+              <w:rPr>
+                <w:rFonts w:cs="Arial"/>
+              </w:rPr>
+              <w:t xml:space="preserve"> </w:t>
+            </w:r>
+            <w:proofErr w:type="spellStart"/>
+            <w:r>
+              <w:rPr>
+                <w:rFonts w:cs="Arial"/>
+              </w:rPr>
+              <w:t>config</w:t>
+            </w:r>
+            <w:proofErr w:type="spellEnd"/>
+            <w:r>
+              <w:rPr>
+                <w:rFonts w:cs="Arial"/>
+              </w:rPr>
+              <w:t xml:space="preserve"> for </w:t>
+            </w:r>
+            <w:proofErr w:type="spellStart"/>
+            <w:r>
+              <w:rPr>
+                <w:rFonts w:cs="Arial"/>
+              </w:rPr>
+              <w:t>keystore</w:t>
+            </w:r>
+            <w:proofErr w:type="spellEnd"/>
+          </w:p>
+        </w:tc>
+      </w:tr>
+      <w:tr>
+        <w:trPr>
+          <w:trHeight w:val="248"/>
+        </w:trPr>
+        <w:tc>
+          <w:tcPr>
+            <w:tcW w:w="914" w:type="dxa"/>
+          </w:tcPr>
+          <w:p>
+            <w:pPr>
+              <w:pStyle w:val="Tabletext"/>
+              <w:jc w:val="center"/>
+              <w:rPr>
+                <w:rFonts w:cs="Arial"/>
+              </w:rPr>
+            </w:pPr>
+            <w:r>
+              <w:rPr>
+                <w:rFonts w:cs="Arial"/>
+              </w:rPr>
+              <w:t>1.7</w:t>
+            </w:r>
+          </w:p>
+        </w:tc>
+        <w:tc>
+          <w:tcPr>
+            <w:tcW w:w="1710" w:type="dxa"/>
+          </w:tcPr>
+          <w:p>
+            <w:pPr>
+              <w:pStyle w:val="Tabletext"/>
+              <w:rPr>
+                <w:rFonts w:cs="Arial"/>
+              </w:rPr>
+            </w:pPr>
+            <w:r>
+              <w:rPr>
+                <w:rFonts w:cs="Arial"/>
+              </w:rPr>
+              <w:t>Sunita Menon</w:t>
+            </w:r>
+          </w:p>
+        </w:tc>
+        <w:tc>
+          <w:tcPr>
+            <w:tcW w:w="1260" w:type="dxa"/>
+          </w:tcPr>
+          <w:p>
+            <w:pPr>
+              <w:pStyle w:val="Tabletext"/>
+              <w:jc w:val="center"/>
+              <w:rPr>
+                <w:rFonts w:cs="Arial"/>
+              </w:rPr>
+            </w:pPr>
+            <w:r>
+              <w:rPr>
+                <w:rFonts w:cs="Arial"/>
+              </w:rPr>
+              <w:t>01/30/2017</w:t>
+            </w:r>
+          </w:p>
+        </w:tc>
+        <w:tc>
+          <w:tcPr>
+            <w:tcW w:w="5400" w:type="dxa"/>
+          </w:tcPr>
+          <w:p>
+            <w:pPr>
+              <w:pStyle w:val="Tabletext"/>
+              <w:rPr>
+                <w:rFonts w:cs="Arial"/>
+              </w:rPr>
+            </w:pPr>
+            <w:proofErr w:type="gramStart"/>
+            <w:r>
+              <w:rPr>
+                <w:rFonts w:cs="Arial"/>
+              </w:rPr>
+              <w:t>Fixed  typo</w:t>
+            </w:r>
+            <w:proofErr w:type="gramEnd"/>
+            <w:r>
+              <w:rPr>
+                <w:rFonts w:cs="Arial"/>
+              </w:rPr>
+              <w:t xml:space="preserve"> in the </w:t>
+            </w:r>
+            <w:proofErr w:type="spellStart"/>
+            <w:r>
+              <w:rPr>
+                <w:rFonts w:cs="Arial"/>
+              </w:rPr>
+              <w:t>feature:repo-add</w:t>
+            </w:r>
+            <w:proofErr w:type="spellEnd"/>
+            <w:r>
+              <w:rPr>
+                <w:rFonts w:cs="Arial"/>
+              </w:rPr>
+              <w:t xml:space="preserve"> command</w:t>
+            </w:r>
+            <w:bookmarkStart w:id="2" w:name="_GoBack"/>
+            <w:bookmarkEnd w:id="2"/>
+            <w:r>
+              <w:rPr>
+                <w:rFonts w:cs="Arial"/>
+              </w:rPr>
+              <w:t xml:space="preserve"> and added additional info in the Deploy API To </w:t>
+            </w:r>
+            <w:proofErr w:type="spellStart"/>
+            <w:r>
+              <w:rPr>
+                <w:rFonts w:cs="Arial"/>
+              </w:rPr>
+              <w:t>Servicemix</w:t>
+            </w:r>
+            <w:proofErr w:type="spellEnd"/>
+            <w:r>
+              <w:rPr>
+                <w:rFonts w:cs="Arial"/>
+              </w:rPr>
+              <w:t xml:space="preserve"> section.</w:t>
             </w:r>
           </w:p>
         </w:tc>
@@ -1894,14 +2149,14 @@
       <w:pPr>
         <w:pStyle w:val="Heading1"/>
       </w:pPr>
-      <w:bookmarkStart w:id="2" w:name="_Toc500057067"/>
+      <w:bookmarkStart w:id="3" w:name="_Toc500057067"/>
       <w:r>
         <w:t>Git</w:t>
       </w:r>
       <w:r>
         <w:t xml:space="preserve"> Code Repository</w:t>
       </w:r>
-      <w:bookmarkEnd w:id="2"/>
+      <w:bookmarkEnd w:id="3"/>
     </w:p>
     <w:p>
       <w:pPr>
@@ -1910,9 +2165,11 @@
       <w:r>
         <w:t xml:space="preserve">Check out the source code from </w:t>
       </w:r>
+      <w:proofErr w:type="spellStart"/>
       <w:r>
         <w:t>Git</w:t>
       </w:r>
+      <w:proofErr w:type="spellEnd"/>
       <w:r>
         <w:t>:</w:t>
       </w:r>
@@ -1956,23 +2213,51 @@
       <w:r>
         <w:t>Set HPC_HOME environment variable to the ‘</w:t>
       </w:r>
-      <w:r>
-        <w:t>hpc/</w:t>
-      </w:r>
-      <w:r>
-        <w:t>src’ directory path in the source tree.</w:t>
+      <w:proofErr w:type="spellStart"/>
+      <w:r>
+        <w:t>hpc</w:t>
+      </w:r>
+      <w:proofErr w:type="spellEnd"/>
+      <w:r>
+        <w:t>/</w:t>
+      </w:r>
+      <w:proofErr w:type="spellStart"/>
+      <w:r>
+        <w:t>src</w:t>
+      </w:r>
+      <w:proofErr w:type="spellEnd"/>
+      <w:r>
+        <w:t>’ directory path in the source tree.</w:t>
       </w:r>
     </w:p>
     <w:p>
       <w:pPr>
         <w:ind w:left="216"/>
       </w:pPr>
-      <w:r>
-        <w:t>e.g /Development/HPC-DM</w:t>
-      </w:r>
-      <w:r>
-        <w:t>/src/hpc</w:t>
-      </w:r>
+      <w:proofErr w:type="spellStart"/>
+      <w:r>
+        <w:t>e.g</w:t>
+      </w:r>
+      <w:proofErr w:type="spellEnd"/>
+      <w:r>
+        <w:t xml:space="preserve"> /Development/HPC-DM</w:t>
+      </w:r>
+      <w:r>
+        <w:t>/</w:t>
+      </w:r>
+      <w:proofErr w:type="spellStart"/>
+      <w:r>
+        <w:t>src</w:t>
+      </w:r>
+      <w:proofErr w:type="spellEnd"/>
+      <w:r>
+        <w:t>/</w:t>
+      </w:r>
+      <w:proofErr w:type="spellStart"/>
+      <w:r>
+        <w:t>hpc</w:t>
+      </w:r>
+      <w:proofErr w:type="spellEnd"/>
     </w:p>
     <w:p>
       <w:pPr>
@@ -1983,14 +2268,14 @@
       <w:pPr>
         <w:pStyle w:val="Heading1"/>
       </w:pPr>
-      <w:bookmarkStart w:id="3" w:name="_Toc500057068"/>
+      <w:bookmarkStart w:id="4" w:name="_Toc500057068"/>
       <w:r>
         <w:t>J</w:t>
       </w:r>
       <w:r>
         <w:t>ava Development Kit (JDK)</w:t>
       </w:r>
-      <w:bookmarkEnd w:id="3"/>
+      <w:bookmarkEnd w:id="4"/>
     </w:p>
     <w:p>
       <w:pPr>
@@ -2041,11 +2326,11 @@
       <w:pPr>
         <w:pStyle w:val="Heading1"/>
       </w:pPr>
-      <w:bookmarkStart w:id="4" w:name="_Toc500057069"/>
+      <w:bookmarkStart w:id="5" w:name="_Toc500057069"/>
       <w:r>
         <w:t>MAVEN</w:t>
       </w:r>
-      <w:bookmarkEnd w:id="4"/>
+      <w:bookmarkEnd w:id="5"/>
     </w:p>
     <w:p>
       <w:pPr>
@@ -2088,18 +2373,26 @@
       <w:pPr>
         <w:pStyle w:val="Heading1"/>
       </w:pPr>
-      <w:bookmarkStart w:id="5" w:name="_Toc500057070"/>
+      <w:bookmarkStart w:id="6" w:name="_Toc500057070"/>
       <w:r>
         <w:t>SERVICEMIX</w:t>
       </w:r>
-      <w:bookmarkEnd w:id="5"/>
+      <w:bookmarkEnd w:id="6"/>
     </w:p>
     <w:p>
       <w:pPr>
         <w:ind w:left="216"/>
       </w:pPr>
       <w:r>
-        <w:t xml:space="preserve">Install Servicemix </w:t>
+        <w:t xml:space="preserve">Install </w:t>
+      </w:r>
+      <w:proofErr w:type="spellStart"/>
+      <w:r>
+        <w:t>Servicemix</w:t>
+      </w:r>
+      <w:proofErr w:type="spellEnd"/>
+      <w:r>
+        <w:t xml:space="preserve"> </w:t>
       </w:r>
       <w:r>
         <w:t>7.0</w:t>
@@ -2131,12 +2424,27 @@
       <w:pPr>
         <w:ind w:left="216"/>
       </w:pPr>
-      <w:r>
-        <w:t>Set  SERVICE_MIX_HOME environment variable accordingly</w:t>
+      <w:proofErr w:type="gramStart"/>
+      <w:r>
+        <w:t>Set  SERVICE</w:t>
+      </w:r>
+      <w:proofErr w:type="gramEnd"/>
+      <w:r>
+        <w:t>_MIX_HOME environment variable accordingly</w:t>
       </w:r>
       <w:r>
         <w:t>.</w:t>
       </w:r>
+    </w:p>
+    <w:p>
+      <w:pPr>
+        <w:ind w:left="216"/>
+      </w:pPr>
+    </w:p>
+    <w:p>
+      <w:pPr>
+        <w:ind w:left="216"/>
+      </w:pPr>
     </w:p>
     <w:p>
       <w:pPr>
@@ -2152,13 +2460,55 @@
         <w:rPr>
           <w:color w:val="3B2322"/>
         </w:rPr>
-        <w:t>To allow the server to communicate with iRODS and LDAP, we need to deploy/configure a keystore to Service</w:t>
-      </w:r>
+        <w:t xml:space="preserve">To allow the server to communicate with </w:t>
+      </w:r>
+      <w:proofErr w:type="spellStart"/>
       <w:r>
         <w:rPr>
           <w:color w:val="3B2322"/>
         </w:rPr>
-        <w:t>mix:</w:t>
+        <w:t>iRODS</w:t>
+      </w:r>
+      <w:proofErr w:type="spellEnd"/>
+      <w:r>
+        <w:rPr>
+          <w:color w:val="3B2322"/>
+        </w:rPr>
+        <w:t xml:space="preserve"> and LDAP, we need to deploy/configure a </w:t>
+      </w:r>
+      <w:proofErr w:type="spellStart"/>
+      <w:r>
+        <w:rPr>
+          <w:color w:val="3B2322"/>
+        </w:rPr>
+        <w:t>keystore</w:t>
+      </w:r>
+      <w:proofErr w:type="spellEnd"/>
+      <w:r>
+        <w:rPr>
+          <w:color w:val="3B2322"/>
+        </w:rPr>
+        <w:t xml:space="preserve"> to </w:t>
+      </w:r>
+      <w:proofErr w:type="spellStart"/>
+      <w:r>
+        <w:rPr>
+          <w:color w:val="3B2322"/>
+        </w:rPr>
+        <w:t>Service</w:t>
+      </w:r>
+      <w:r>
+        <w:rPr>
+          <w:color w:val="3B2322"/>
+        </w:rPr>
+        <w:t>mix</w:t>
+      </w:r>
+      <w:proofErr w:type="spellEnd"/>
+      <w:r>
+        <w:rPr>
+          <w:color w:val="3B2322"/>
+        </w:rPr>
+        <w:t>:</w:t>
       </w:r>
     </w:p>
     <w:p>
@@ -2180,8 +2530,30 @@
         <w:rPr>
           <w:color w:val="3B2322"/>
         </w:rPr>
-        <w:t>Add the following to the end of $SERVICE_MIX_HOME/etc/system.properties</w:t>
-      </w:r>
+        <w:t>Add the following to the end of $SERVICE_MIX_HOME/</w:t>
+      </w:r>
+      <w:proofErr w:type="spellStart"/>
+      <w:r>
+        <w:rPr>
+          <w:color w:val="3B2322"/>
+        </w:rPr>
+        <w:t>etc</w:t>
+      </w:r>
+      <w:proofErr w:type="spellEnd"/>
+      <w:r>
+        <w:rPr>
+          <w:color w:val="3B2322"/>
+        </w:rPr>
+        <w:t>/</w:t>
+      </w:r>
+      <w:proofErr w:type="spellStart"/>
+      <w:r>
+        <w:rPr>
+          <w:color w:val="3B2322"/>
+        </w:rPr>
+        <w:t>system.properties</w:t>
+      </w:r>
+      <w:proofErr w:type="spellEnd"/>
     </w:p>
     <w:p>
       <w:pPr>
@@ -2220,8 +2592,16 @@
         <w:rPr>
           <w:color w:val="3B2322"/>
         </w:rPr>
-        <w:t># HPC-DM keystore</w:t>
-      </w:r>
+        <w:t xml:space="preserve"># HPC-DM </w:t>
+      </w:r>
+      <w:proofErr w:type="spellStart"/>
+      <w:r>
+        <w:rPr>
+          <w:color w:val="3B2322"/>
+        </w:rPr>
+        <w:t>keystore</w:t>
+      </w:r>
+      <w:proofErr w:type="spellEnd"/>
     </w:p>
     <w:p>
       <w:pPr>
@@ -2254,16 +2634,69 @@
         </w:rPr>
         <w:tab/>
       </w:r>
+      <w:proofErr w:type="spellStart"/>
+      <w:proofErr w:type="gramStart"/>
       <w:r>
         <w:rPr>
           <w:color w:val="000000"/>
         </w:rPr>
-        <w:t>javax.net.ssl.keyStore=${karaf.home}/etc/hpc-server/</w:t>
-      </w:r>
+        <w:t>javax.net.ssl.keyStore</w:t>
+      </w:r>
+      <w:proofErr w:type="spellEnd"/>
+      <w:proofErr w:type="gramEnd"/>
       <w:r>
         <w:rPr>
           <w:color w:val="000000"/>
         </w:rPr>
+        <w:t>=${</w:t>
+      </w:r>
+      <w:proofErr w:type="spellStart"/>
+      <w:r>
+        <w:rPr>
+          <w:color w:val="000000"/>
+        </w:rPr>
+        <w:t>karaf.home</w:t>
+      </w:r>
+      <w:proofErr w:type="spellEnd"/>
+      <w:r>
+        <w:rPr>
+          <w:color w:val="000000"/>
+        </w:rPr>
+        <w:t>}/</w:t>
+      </w:r>
+      <w:proofErr w:type="spellStart"/>
+      <w:r>
+        <w:rPr>
+          <w:color w:val="000000"/>
+        </w:rPr>
+        <w:t>etc</w:t>
+      </w:r>
+      <w:proofErr w:type="spellEnd"/>
+      <w:r>
+        <w:rPr>
+          <w:color w:val="000000"/>
+        </w:rPr>
+        <w:t>/</w:t>
+      </w:r>
+      <w:proofErr w:type="spellStart"/>
+      <w:r>
+        <w:rPr>
+          <w:color w:val="000000"/>
+        </w:rPr>
+        <w:t>hpc</w:t>
+      </w:r>
+      <w:proofErr w:type="spellEnd"/>
+      <w:r>
+        <w:rPr>
+          <w:color w:val="000000"/>
+        </w:rPr>
+        <w:t>-server/</w:t>
+      </w:r>
+      <w:proofErr w:type="spellStart"/>
+      <w:r>
+        <w:rPr>
+          <w:color w:val="000000"/>
+        </w:rPr>
         <w:t>cacerts</w:t>
       </w:r>
       <w:r>
@@ -2272,6 +2705,7 @@
         </w:rPr>
         <w:t>.jks</w:t>
       </w:r>
+      <w:proofErr w:type="spellEnd"/>
     </w:p>
     <w:p>
       <w:pPr>
@@ -2286,12 +2720,30 @@
           <w:color w:val="000000"/>
         </w:rPr>
       </w:pPr>
+      <w:proofErr w:type="spellStart"/>
+      <w:proofErr w:type="gramStart"/>
       <w:r>
         <w:rPr>
           <w:color w:val="000000"/>
         </w:rPr>
-        <w:t>javax.net.ssl.keyStorePassword=changeit</w:t>
-      </w:r>
+        <w:t>javax.net.ssl.keyStorePassword</w:t>
+      </w:r>
+      <w:proofErr w:type="spellEnd"/>
+      <w:proofErr w:type="gramEnd"/>
+      <w:r>
+        <w:rPr>
+          <w:color w:val="000000"/>
+        </w:rPr>
+        <w:t>=</w:t>
+      </w:r>
+      <w:proofErr w:type="spellStart"/>
+      <w:r>
+        <w:rPr>
+          <w:color w:val="000000"/>
+        </w:rPr>
+        <w:t>changeit</w:t>
+      </w:r>
+      <w:proofErr w:type="spellEnd"/>
     </w:p>
     <w:p>
       <w:pPr>
@@ -2306,26 +2758,78 @@
           <w:color w:val="000000"/>
         </w:rPr>
       </w:pPr>
+      <w:proofErr w:type="spellStart"/>
+      <w:proofErr w:type="gramStart"/>
       <w:r>
         <w:rPr>
           <w:color w:val="000000"/>
         </w:rPr>
-        <w:t>javax.net.ssl.trustStore=${karaf.home}/etc/hpc-server/</w:t>
-      </w:r>
+        <w:t>javax.net.ssl.trustStore</w:t>
+      </w:r>
+      <w:proofErr w:type="spellEnd"/>
+      <w:proofErr w:type="gramEnd"/>
       <w:r>
         <w:rPr>
           <w:color w:val="000000"/>
         </w:rPr>
+        <w:t>=${</w:t>
+      </w:r>
+      <w:proofErr w:type="spellStart"/>
+      <w:r>
+        <w:rPr>
+          <w:color w:val="000000"/>
+        </w:rPr>
+        <w:t>karaf.home</w:t>
+      </w:r>
+      <w:proofErr w:type="spellEnd"/>
+      <w:r>
+        <w:rPr>
+          <w:color w:val="000000"/>
+        </w:rPr>
+        <w:t>}/</w:t>
+      </w:r>
+      <w:proofErr w:type="spellStart"/>
+      <w:r>
+        <w:rPr>
+          <w:color w:val="000000"/>
+        </w:rPr>
+        <w:t>etc</w:t>
+      </w:r>
+      <w:proofErr w:type="spellEnd"/>
+      <w:r>
+        <w:rPr>
+          <w:color w:val="000000"/>
+        </w:rPr>
+        <w:t>/</w:t>
+      </w:r>
+      <w:proofErr w:type="spellStart"/>
+      <w:r>
+        <w:rPr>
+          <w:color w:val="000000"/>
+        </w:rPr>
+        <w:t>hpc</w:t>
+      </w:r>
+      <w:proofErr w:type="spellEnd"/>
+      <w:r>
+        <w:rPr>
+          <w:color w:val="000000"/>
+        </w:rPr>
+        <w:t>-server/</w:t>
+      </w:r>
+      <w:proofErr w:type="spellStart"/>
+      <w:r>
+        <w:rPr>
+          <w:color w:val="000000"/>
+        </w:rPr>
         <w:t>cacerts</w:t>
       </w:r>
-      <w:bookmarkStart w:id="6" w:name="_GoBack"/>
-      <w:bookmarkEnd w:id="6"/>
       <w:r>
         <w:rPr>
           <w:color w:val="000000"/>
         </w:rPr>
         <w:t>.jks</w:t>
       </w:r>
+      <w:proofErr w:type="spellEnd"/>
     </w:p>
     <w:p>
       <w:pPr>
@@ -2340,12 +2844,30 @@
           <w:color w:val="000000"/>
         </w:rPr>
       </w:pPr>
+      <w:proofErr w:type="spellStart"/>
+      <w:proofErr w:type="gramStart"/>
       <w:r>
         <w:rPr>
           <w:color w:val="000000"/>
         </w:rPr>
-        <w:t>javax.net.ssl.trustStorePassword=changeit</w:t>
-      </w:r>
+        <w:t>javax.net.ssl.trustStorePassword</w:t>
+      </w:r>
+      <w:proofErr w:type="spellEnd"/>
+      <w:proofErr w:type="gramEnd"/>
+      <w:r>
+        <w:rPr>
+          <w:color w:val="000000"/>
+        </w:rPr>
+        <w:t>=</w:t>
+      </w:r>
+      <w:proofErr w:type="spellStart"/>
+      <w:r>
+        <w:rPr>
+          <w:color w:val="000000"/>
+        </w:rPr>
+        <w:t>changeit</w:t>
+      </w:r>
+      <w:proofErr w:type="spellEnd"/>
     </w:p>
     <w:p>
       <w:pPr>
@@ -2378,6 +2900,7 @@
       </w:pPr>
       <w:bookmarkStart w:id="7" w:name="_Toc500057071"/>
       <w:r>
+        <w:lastRenderedPageBreak/>
         <w:t>PostgreSQL</w:t>
       </w:r>
       <w:r>
@@ -2417,14 +2940,34 @@
         <w:jc w:val="left"/>
       </w:pPr>
       <w:r>
-        <w:lastRenderedPageBreak/>
         <w:t>Execute a</w:t>
       </w:r>
       <w:r>
         <w:t>ll SQL scripts in $HPC_HOME/</w:t>
       </w:r>
-      <w:r>
-        <w:t>hpc-server/hpc-dao-impl/src/main/scripts</w:t>
+      <w:proofErr w:type="spellStart"/>
+      <w:r>
+        <w:t>hpc</w:t>
+      </w:r>
+      <w:proofErr w:type="spellEnd"/>
+      <w:r>
+        <w:t>-server/</w:t>
+      </w:r>
+      <w:proofErr w:type="spellStart"/>
+      <w:r>
+        <w:t>hpc-dao-impl</w:t>
+      </w:r>
+      <w:proofErr w:type="spellEnd"/>
+      <w:r>
+        <w:t>/</w:t>
+      </w:r>
+      <w:proofErr w:type="spellStart"/>
+      <w:r>
+        <w:t>src</w:t>
+      </w:r>
+      <w:proofErr w:type="spellEnd"/>
+      <w:r>
+        <w:t>/main/scripts</w:t>
       </w:r>
       <w:r>
         <w:t>/schema</w:t>
@@ -2448,11 +2991,33 @@
         </w:numPr>
         <w:jc w:val="left"/>
       </w:pPr>
+      <w:proofErr w:type="spellStart"/>
       <w:r>
         <w:rPr>
           <w:color w:val="3B2322"/>
         </w:rPr>
-        <w:t>hpc_hierarchical_metadata.sql (this script is depending on having iRODS installed which we don’t have on local development environment)</w:t>
+        <w:t>hpc_hierarchical_metadata.sql</w:t>
+      </w:r>
+      <w:proofErr w:type="spellEnd"/>
+      <w:r>
+        <w:rPr>
+          <w:color w:val="3B2322"/>
+        </w:rPr>
+        <w:t xml:space="preserve"> (this script is depending on having </w:t>
+      </w:r>
+      <w:proofErr w:type="spellStart"/>
+      <w:r>
+        <w:rPr>
+          <w:color w:val="3B2322"/>
+        </w:rPr>
+        <w:t>iRODS</w:t>
+      </w:r>
+      <w:proofErr w:type="spellEnd"/>
+      <w:r>
+        <w:rPr>
+          <w:color w:val="3B2322"/>
+        </w:rPr>
+        <w:t xml:space="preserve"> installed which we don’t have on local development environment)</w:t>
       </w:r>
       <w:r>
         <w:rPr>
@@ -2470,11 +3035,19 @@
         </w:numPr>
         <w:jc w:val="left"/>
       </w:pPr>
+      <w:proofErr w:type="spellStart"/>
       <w:r>
         <w:rPr>
           <w:color w:val="3B2322"/>
         </w:rPr>
-        <w:t>hpc_system_account.sql (The local-dev version will create foreign tables, so you don’t need to maintain system account credentials locally)</w:t>
+        <w:t>hpc_system_account.sql</w:t>
+      </w:r>
+      <w:proofErr w:type="spellEnd"/>
+      <w:r>
+        <w:rPr>
+          <w:color w:val="3B2322"/>
+        </w:rPr>
+        <w:t xml:space="preserve"> (The local-dev version will create foreign tables, so you don’t need to maintain system account credentials locally)</w:t>
       </w:r>
     </w:p>
     <w:p>
@@ -2487,7 +3060,31 @@
         <w:jc w:val="left"/>
       </w:pPr>
       <w:r>
-        <w:t>Execute SQL scripts intended for DEV environment (they end with ‘dev’ in the script name’) in $HPC_HOME/hpc-server/hpc-dao-impl/src/main/scripts/restore.</w:t>
+        <w:t>Execute SQL scripts intended for DEV environment (they end with ‘dev’ in the script name’) in $HPC_HOME/</w:t>
+      </w:r>
+      <w:proofErr w:type="spellStart"/>
+      <w:r>
+        <w:t>hpc</w:t>
+      </w:r>
+      <w:proofErr w:type="spellEnd"/>
+      <w:r>
+        <w:t>-server/</w:t>
+      </w:r>
+      <w:proofErr w:type="spellStart"/>
+      <w:r>
+        <w:t>hpc-dao-impl</w:t>
+      </w:r>
+      <w:proofErr w:type="spellEnd"/>
+      <w:r>
+        <w:t>/</w:t>
+      </w:r>
+      <w:proofErr w:type="spellStart"/>
+      <w:r>
+        <w:t>src</w:t>
+      </w:r>
+      <w:proofErr w:type="spellEnd"/>
+      <w:r>
+        <w:t>/main/scripts/restore.</w:t>
       </w:r>
     </w:p>
     <w:p>
@@ -2500,7 +3097,15 @@
         <w:jc w:val="left"/>
       </w:pPr>
       <w:r>
-        <w:t>Manually insert a row into HPC_USER table using your info (NIH user-id, first-name, last-name, etc)</w:t>
+        <w:t xml:space="preserve">Manually insert a row into HPC_USER table using your info (NIH user-id, first-name, last-name, </w:t>
+      </w:r>
+      <w:proofErr w:type="spellStart"/>
+      <w:r>
+        <w:t>etc</w:t>
+      </w:r>
+      <w:proofErr w:type="spellEnd"/>
+      <w:r>
+        <w:t>)</w:t>
       </w:r>
     </w:p>
     <w:p>
@@ -2523,7 +3128,23 @@
         <w:ind w:left="216"/>
       </w:pPr>
       <w:r>
-        <w:t>You will need an iRODS account in the DEV environment. Ask a team member to register you as an HPC-DM user in the DEV environment. Use your NIH user-id and first/last name. The registration in DEV will create your iRODS user.</w:t>
+        <w:t xml:space="preserve">You will need an </w:t>
+      </w:r>
+      <w:proofErr w:type="spellStart"/>
+      <w:r>
+        <w:t>iRODS</w:t>
+      </w:r>
+      <w:proofErr w:type="spellEnd"/>
+      <w:r>
+        <w:t xml:space="preserve"> account in the DEV environment. Ask a team member to register you as an HPC-DM user in the DEV environment. Use your NIH user-id and first/last name. The registration in DEV will create your </w:t>
+      </w:r>
+      <w:proofErr w:type="spellStart"/>
+      <w:r>
+        <w:t>iRODS</w:t>
+      </w:r>
+      <w:proofErr w:type="spellEnd"/>
+      <w:r>
+        <w:t xml:space="preserve"> user.</w:t>
       </w:r>
     </w:p>
     <w:p>
@@ -2561,7 +3182,23 @@
           <w:rFonts w:ascii="Courier" w:hAnsi="Courier" w:cs="Courier"/>
           <w:color w:val="3B2322"/>
         </w:rPr>
-        <w:t>PATH=$MAVEN_HOME/bin:$SERVICE_MIX_HOME/bin:$PATH</w:t>
+        <w:t>PATH=$MAVEN_HOME/</w:t>
+      </w:r>
+      <w:proofErr w:type="gramStart"/>
+      <w:r>
+        <w:rPr>
+          <w:rFonts w:ascii="Courier" w:hAnsi="Courier" w:cs="Courier"/>
+          <w:color w:val="3B2322"/>
+        </w:rPr>
+        <w:t>bin:$</w:t>
+      </w:r>
+      <w:proofErr w:type="gramEnd"/>
+      <w:r>
+        <w:rPr>
+          <w:rFonts w:ascii="Courier" w:hAnsi="Courier" w:cs="Courier"/>
+          <w:color w:val="3B2322"/>
+        </w:rPr>
+        <w:t>SERVICE_MIX_HOME/bin:$PATH</w:t>
       </w:r>
     </w:p>
     <w:p>
@@ -2591,8 +3228,13 @@
       <w:pPr>
         <w:ind w:left="216"/>
       </w:pPr>
-      <w:r>
-        <w:t>mvn clean install</w:t>
+      <w:proofErr w:type="spellStart"/>
+      <w:r>
+        <w:t>mvn</w:t>
+      </w:r>
+      <w:proofErr w:type="spellEnd"/>
+      <w:r>
+        <w:t xml:space="preserve"> clean install</w:t>
       </w:r>
     </w:p>
     <w:p>
@@ -2686,7 +3328,15 @@
         <w:ind w:left="216"/>
       </w:pPr>
       <w:r>
-        <w:t xml:space="preserve">To save time on Maven builds, invoke Maven using the -pl option to exclude modules from the build process.  </w:t>
+        <w:t>To save time on Maven builds, invoke Maven using the -</w:t>
+      </w:r>
+      <w:proofErr w:type="spellStart"/>
+      <w:r>
+        <w:t>pl</w:t>
+      </w:r>
+      <w:proofErr w:type="spellEnd"/>
+      <w:r>
+        <w:t xml:space="preserve"> option to exclude modules from the build process.  </w:t>
       </w:r>
       <w:r>
         <w:t>Two</w:t>
@@ -2698,7 +3348,15 @@
         <w:t xml:space="preserve">line </w:t>
       </w:r>
       <w:r>
-        <w:t>invocations applying the -pl option are shown next</w:t>
+        <w:t>invocations applying the -</w:t>
+      </w:r>
+      <w:proofErr w:type="spellStart"/>
+      <w:r>
+        <w:t>pl</w:t>
+      </w:r>
+      <w:proofErr w:type="spellEnd"/>
+      <w:r>
+        <w:t xml:space="preserve"> option are shown next</w:t>
       </w:r>
       <w:r>
         <w:t xml:space="preserve"> as examples</w:t>
@@ -2732,7 +3390,15 @@
         <w:t>double</w:t>
       </w:r>
       <w:r>
-        <w:t xml:space="preserve"> quotes for -pl switch argument</w:t>
+        <w:t xml:space="preserve"> quotes for -</w:t>
+      </w:r>
+      <w:proofErr w:type="spellStart"/>
+      <w:r>
+        <w:t>pl</w:t>
+      </w:r>
+      <w:proofErr w:type="spellEnd"/>
+      <w:r>
+        <w:t xml:space="preserve"> switch argument</w:t>
       </w:r>
     </w:p>
     <w:p>
@@ -2740,122 +3406,415 @@
         <w:ind w:left="216"/>
       </w:pPr>
       <w:r>
-        <w:t xml:space="preserve">&gt;mvn </w:t>
+        <w:t>&gt;</w:t>
+      </w:r>
+      <w:proofErr w:type="spellStart"/>
+      <w:r>
+        <w:t>mvn</w:t>
+      </w:r>
+      <w:proofErr w:type="spellEnd"/>
+      <w:r>
+        <w:t xml:space="preserve"> </w:t>
       </w:r>
       <w:r>
         <w:rPr>
           <w:b/>
           <w:bCs/>
         </w:rPr>
-        <w:t>-pl “!hpc-server/hpc-ws-rs-test,!hpc-cli”</w:t>
-      </w:r>
-      <w:r>
-        <w:t xml:space="preserve"> clean install</w:t>
-      </w:r>
-    </w:p>
-    <w:p>
-      <w:pPr>
-        <w:ind w:left="216"/>
-      </w:pPr>
-    </w:p>
-    <w:p>
-      <w:pPr>
-        <w:ind w:left="216"/>
-      </w:pPr>
-      <w:r>
-        <w:t>Unix/Linux/Mac command</w:t>
-      </w:r>
-      <w:r>
-        <w:t xml:space="preserve"> line invocation</w:t>
-      </w:r>
-      <w:r>
-        <w:t xml:space="preserve">, </w:t>
-      </w:r>
-      <w:r>
-        <w:t xml:space="preserve">notice </w:t>
-      </w:r>
-      <w:r>
-        <w:t>single</w:t>
-      </w:r>
-      <w:r>
-        <w:t xml:space="preserve"> quotes for -pl switch argument</w:t>
-      </w:r>
-    </w:p>
-    <w:p>
-      <w:pPr>
-        <w:ind w:left="216"/>
-      </w:pPr>
-      <w:r>
-        <w:t xml:space="preserve">&gt;mvn </w:t>
-      </w:r>
-      <w:r>
-        <w:rPr>
-          <w:b/>
-        </w:rPr>
-        <w:t>-pl</w:t>
-      </w:r>
-      <w:r>
-        <w:t xml:space="preserve"> </w:t>
-      </w:r>
+        <w:t>-</w:t>
+      </w:r>
+      <w:proofErr w:type="spellStart"/>
       <w:r>
         <w:rPr>
           <w:b/>
           <w:bCs/>
         </w:rPr>
-        <w:t>‘!hpc-server/hpc-ws-rs-test,!hpc-cli’</w:t>
-      </w:r>
-      <w:r>
-        <w:t xml:space="preserve"> clean install</w:t>
-      </w:r>
-    </w:p>
-    <w:p>
-      <w:pPr>
-        <w:ind w:left="216"/>
-      </w:pPr>
-    </w:p>
-    <w:p>
-      <w:pPr>
-        <w:ind w:left="216"/>
-      </w:pPr>
-      <w:r>
-        <w:lastRenderedPageBreak/>
-        <w:t xml:space="preserve">With the -pl option, </w:t>
-      </w:r>
-      <w:r>
-        <w:t xml:space="preserve">you can indicate which modules to skip by specifying </w:t>
-      </w:r>
-      <w:r>
-        <w:t xml:space="preserve">a </w:t>
-      </w:r>
-      <w:r>
-        <w:t xml:space="preserve">comma-separated list of module specifications each prefixed with !.  In the above examples, the </w:t>
-      </w:r>
+        <w:t>pl</w:t>
+      </w:r>
+      <w:proofErr w:type="spellEnd"/>
       <w:r>
         <w:rPr>
           <w:b/>
           <w:bCs/>
         </w:rPr>
-        <w:t>hpc-ws-rs-test</w:t>
-      </w:r>
-      <w:r>
-        <w:t xml:space="preserve"> module of the </w:t>
-      </w:r>
+        <w:t xml:space="preserve"> </w:t>
+      </w:r>
+      <w:proofErr w:type="gramStart"/>
       <w:r>
         <w:rPr>
           <w:b/>
           <w:bCs/>
         </w:rPr>
-        <w:t>hpc-server</w:t>
-      </w:r>
-      <w:r>
-        <w:t xml:space="preserve"> module and the </w:t>
-      </w:r>
+        <w:t>“!</w:t>
+      </w:r>
+      <w:proofErr w:type="spellStart"/>
       <w:r>
         <w:rPr>
           <w:b/>
           <w:bCs/>
         </w:rPr>
-        <w:t>hpc-cli</w:t>
+        <w:t>hpc</w:t>
+      </w:r>
+      <w:proofErr w:type="spellEnd"/>
+      <w:proofErr w:type="gramEnd"/>
+      <w:r>
+        <w:rPr>
+          <w:b/>
+          <w:bCs/>
+        </w:rPr>
+        <w:t>-server/</w:t>
+      </w:r>
+      <w:proofErr w:type="spellStart"/>
+      <w:r>
+        <w:rPr>
+          <w:b/>
+          <w:bCs/>
+        </w:rPr>
+        <w:t>hpc</w:t>
+      </w:r>
+      <w:proofErr w:type="spellEnd"/>
+      <w:r>
+        <w:rPr>
+          <w:b/>
+          <w:bCs/>
+        </w:rPr>
+        <w:t>-</w:t>
+      </w:r>
+      <w:proofErr w:type="spellStart"/>
+      <w:r>
+        <w:rPr>
+          <w:b/>
+          <w:bCs/>
+        </w:rPr>
+        <w:t>ws</w:t>
+      </w:r>
+      <w:proofErr w:type="spellEnd"/>
+      <w:r>
+        <w:rPr>
+          <w:b/>
+          <w:bCs/>
+        </w:rPr>
+        <w:t>-</w:t>
+      </w:r>
+      <w:proofErr w:type="spellStart"/>
+      <w:r>
+        <w:rPr>
+          <w:b/>
+          <w:bCs/>
+        </w:rPr>
+        <w:t>rs</w:t>
+      </w:r>
+      <w:proofErr w:type="spellEnd"/>
+      <w:r>
+        <w:rPr>
+          <w:b/>
+          <w:bCs/>
+        </w:rPr>
+        <w:t>-test,!</w:t>
+      </w:r>
+      <w:proofErr w:type="spellStart"/>
+      <w:r>
+        <w:rPr>
+          <w:b/>
+          <w:bCs/>
+        </w:rPr>
+        <w:t>hpc</w:t>
+      </w:r>
+      <w:proofErr w:type="spellEnd"/>
+      <w:r>
+        <w:rPr>
+          <w:b/>
+          <w:bCs/>
+        </w:rPr>
+        <w:t>-cli”</w:t>
+      </w:r>
+      <w:r>
+        <w:t xml:space="preserve"> clean install</w:t>
+      </w:r>
+    </w:p>
+    <w:p>
+      <w:pPr>
+        <w:ind w:left="216"/>
+      </w:pPr>
+    </w:p>
+    <w:p>
+      <w:pPr>
+        <w:ind w:left="216"/>
+      </w:pPr>
+      <w:r>
+        <w:t>Unix/Linux/Mac command</w:t>
+      </w:r>
+      <w:r>
+        <w:t xml:space="preserve"> line invocation</w:t>
+      </w:r>
+      <w:r>
+        <w:t xml:space="preserve">, </w:t>
+      </w:r>
+      <w:r>
+        <w:t xml:space="preserve">notice </w:t>
+      </w:r>
+      <w:r>
+        <w:t>single</w:t>
+      </w:r>
+      <w:r>
+        <w:t xml:space="preserve"> quotes for -</w:t>
+      </w:r>
+      <w:proofErr w:type="spellStart"/>
+      <w:r>
+        <w:t>pl</w:t>
+      </w:r>
+      <w:proofErr w:type="spellEnd"/>
+      <w:r>
+        <w:t xml:space="preserve"> switch argument</w:t>
+      </w:r>
+    </w:p>
+    <w:p>
+      <w:pPr>
+        <w:ind w:left="216"/>
+      </w:pPr>
+      <w:r>
+        <w:t>&gt;</w:t>
+      </w:r>
+      <w:proofErr w:type="spellStart"/>
+      <w:r>
+        <w:t>mvn</w:t>
+      </w:r>
+      <w:proofErr w:type="spellEnd"/>
+      <w:r>
+        <w:t xml:space="preserve"> </w:t>
+      </w:r>
+      <w:r>
+        <w:rPr>
+          <w:b/>
+        </w:rPr>
+        <w:t>-</w:t>
+      </w:r>
+      <w:proofErr w:type="spellStart"/>
+      <w:r>
+        <w:rPr>
+          <w:b/>
+        </w:rPr>
+        <w:t>pl</w:t>
+      </w:r>
+      <w:proofErr w:type="spellEnd"/>
+      <w:r>
+        <w:t xml:space="preserve"> </w:t>
+      </w:r>
+      <w:proofErr w:type="gramStart"/>
+      <w:r>
+        <w:rPr>
+          <w:b/>
+          <w:bCs/>
+        </w:rPr>
+        <w:t>‘!</w:t>
+      </w:r>
+      <w:proofErr w:type="spellStart"/>
+      <w:r>
+        <w:rPr>
+          <w:b/>
+          <w:bCs/>
+        </w:rPr>
+        <w:t>hpc</w:t>
+      </w:r>
+      <w:proofErr w:type="spellEnd"/>
+      <w:proofErr w:type="gramEnd"/>
+      <w:r>
+        <w:rPr>
+          <w:b/>
+          <w:bCs/>
+        </w:rPr>
+        <w:t>-server/</w:t>
+      </w:r>
+      <w:proofErr w:type="spellStart"/>
+      <w:r>
+        <w:rPr>
+          <w:b/>
+          <w:bCs/>
+        </w:rPr>
+        <w:t>hpc</w:t>
+      </w:r>
+      <w:proofErr w:type="spellEnd"/>
+      <w:r>
+        <w:rPr>
+          <w:b/>
+          <w:bCs/>
+        </w:rPr>
+        <w:t>-</w:t>
+      </w:r>
+      <w:proofErr w:type="spellStart"/>
+      <w:r>
+        <w:rPr>
+          <w:b/>
+          <w:bCs/>
+        </w:rPr>
+        <w:t>ws</w:t>
+      </w:r>
+      <w:proofErr w:type="spellEnd"/>
+      <w:r>
+        <w:rPr>
+          <w:b/>
+          <w:bCs/>
+        </w:rPr>
+        <w:t>-</w:t>
+      </w:r>
+      <w:proofErr w:type="spellStart"/>
+      <w:r>
+        <w:rPr>
+          <w:b/>
+          <w:bCs/>
+        </w:rPr>
+        <w:t>rs</w:t>
+      </w:r>
+      <w:proofErr w:type="spellEnd"/>
+      <w:r>
+        <w:rPr>
+          <w:b/>
+          <w:bCs/>
+        </w:rPr>
+        <w:t>-test,!</w:t>
+      </w:r>
+      <w:proofErr w:type="spellStart"/>
+      <w:r>
+        <w:rPr>
+          <w:b/>
+          <w:bCs/>
+        </w:rPr>
+        <w:t>hpc</w:t>
+      </w:r>
+      <w:proofErr w:type="spellEnd"/>
+      <w:r>
+        <w:rPr>
+          <w:b/>
+          <w:bCs/>
+        </w:rPr>
+        <w:t>-cli’</w:t>
+      </w:r>
+      <w:r>
+        <w:t xml:space="preserve"> clean install</w:t>
+      </w:r>
+    </w:p>
+    <w:p>
+      <w:pPr>
+        <w:ind w:left="216"/>
+      </w:pPr>
+    </w:p>
+    <w:p>
+      <w:pPr>
+        <w:ind w:left="216"/>
+      </w:pPr>
+      <w:r>
+        <w:t>With the -</w:t>
+      </w:r>
+      <w:proofErr w:type="spellStart"/>
+      <w:r>
+        <w:t>pl</w:t>
+      </w:r>
+      <w:proofErr w:type="spellEnd"/>
+      <w:r>
+        <w:t xml:space="preserve"> option, </w:t>
+      </w:r>
+      <w:r>
+        <w:t xml:space="preserve">you can indicate which modules to skip by specifying </w:t>
+      </w:r>
+      <w:r>
+        <w:t xml:space="preserve">a </w:t>
+      </w:r>
+      <w:r>
+        <w:t xml:space="preserve">comma-separated list of module specifications each prefixed </w:t>
+      </w:r>
+      <w:proofErr w:type="gramStart"/>
+      <w:r>
+        <w:t>with !</w:t>
+      </w:r>
+      <w:proofErr w:type="gramEnd"/>
+      <w:r>
+        <w:t xml:space="preserve">.  In the above examples, the </w:t>
+      </w:r>
+      <w:proofErr w:type="spellStart"/>
+      <w:r>
+        <w:rPr>
+          <w:b/>
+          <w:bCs/>
+        </w:rPr>
+        <w:t>hpc</w:t>
+      </w:r>
+      <w:proofErr w:type="spellEnd"/>
+      <w:r>
+        <w:rPr>
+          <w:b/>
+          <w:bCs/>
+        </w:rPr>
+        <w:t>-</w:t>
+      </w:r>
+      <w:proofErr w:type="spellStart"/>
+      <w:r>
+        <w:rPr>
+          <w:b/>
+          <w:bCs/>
+        </w:rPr>
+        <w:t>ws</w:t>
+      </w:r>
+      <w:proofErr w:type="spellEnd"/>
+      <w:r>
+        <w:rPr>
+          <w:b/>
+          <w:bCs/>
+        </w:rPr>
+        <w:t>-</w:t>
+      </w:r>
+      <w:proofErr w:type="spellStart"/>
+      <w:r>
+        <w:rPr>
+          <w:b/>
+          <w:bCs/>
+        </w:rPr>
+        <w:t>rs</w:t>
+      </w:r>
+      <w:proofErr w:type="spellEnd"/>
+      <w:r>
+        <w:rPr>
+          <w:b/>
+          <w:bCs/>
+        </w:rPr>
+        <w:t>-test</w:t>
+      </w:r>
+      <w:r>
+        <w:t xml:space="preserve"> module of the </w:t>
+      </w:r>
+      <w:proofErr w:type="spellStart"/>
+      <w:r>
+        <w:rPr>
+          <w:b/>
+          <w:bCs/>
+        </w:rPr>
+        <w:t>hpc</w:t>
+      </w:r>
+      <w:proofErr w:type="spellEnd"/>
+      <w:r>
+        <w:rPr>
+          <w:b/>
+          <w:bCs/>
+        </w:rPr>
+        <w:t>-server</w:t>
+      </w:r>
+      <w:r>
+        <w:t xml:space="preserve"> module and the </w:t>
+      </w:r>
+      <w:proofErr w:type="spellStart"/>
+      <w:r>
+        <w:rPr>
+          <w:b/>
+          <w:bCs/>
+        </w:rPr>
+        <w:t>hpc</w:t>
+      </w:r>
+      <w:proofErr w:type="spellEnd"/>
+      <w:r>
+        <w:rPr>
+          <w:b/>
+          <w:bCs/>
+        </w:rPr>
+        <w:t>-cli</w:t>
       </w:r>
       <w:r>
         <w:t xml:space="preserve"> module are declared to be skipped.</w:t>
@@ -2877,7 +3836,23 @@
         <w:t xml:space="preserve">preceding </w:t>
       </w:r>
       <w:r>
-        <w:t>examples assume you want to build all modules except for specific exclusion(s).  If instead you want to build specific module(s) and exclude the rest, you can use the -pl option to specify comma-separated list of modules you wish to build.  In that case, each module is declared without the ! prefix.</w:t>
+        <w:t>examples assume you want to build all modules except for specific exclusion(s).  If instead you want to build specific module(s) and exclude the rest, you can use the -</w:t>
+      </w:r>
+      <w:proofErr w:type="spellStart"/>
+      <w:r>
+        <w:t>pl</w:t>
+      </w:r>
+      <w:proofErr w:type="spellEnd"/>
+      <w:r>
+        <w:t xml:space="preserve"> option to specify comma-separated list of modules you wish to build.  In that case, each module is declared without </w:t>
+      </w:r>
+      <w:proofErr w:type="gramStart"/>
+      <w:r>
+        <w:t>the !</w:t>
+      </w:r>
+      <w:proofErr w:type="gramEnd"/>
+      <w:r>
+        <w:t xml:space="preserve"> prefix.</w:t>
       </w:r>
     </w:p>
     <w:p>
@@ -2909,7 +3884,15 @@
         <w:ind w:left="216"/>
       </w:pPr>
       <w:r>
-        <w:t>Find the server version (from the top level pom file). You will need to use it in the command to start the server.</w:t>
+        <w:t xml:space="preserve">Find the server version (from the top level </w:t>
+      </w:r>
+      <w:proofErr w:type="spellStart"/>
+      <w:r>
+        <w:t>pom</w:t>
+      </w:r>
+      <w:proofErr w:type="spellEnd"/>
+      <w:r>
+        <w:t xml:space="preserve"> file). You will need to use it in the command to start the server.</w:t>
       </w:r>
     </w:p>
     <w:p>
@@ -2917,21 +3900,47 @@
         <w:ind w:left="216"/>
       </w:pPr>
       <w:r>
-        <w:t>Run Servicemix</w:t>
-      </w:r>
+        <w:t xml:space="preserve">Run </w:t>
+      </w:r>
+      <w:proofErr w:type="spellStart"/>
+      <w:r>
+        <w:t>Servicemix</w:t>
+      </w:r>
+      <w:proofErr w:type="spellEnd"/>
       <w:r>
         <w:t xml:space="preserve"> console</w:t>
       </w:r>
       <w:r>
-        <w:t>: servicemix</w:t>
-      </w:r>
+        <w:t xml:space="preserve">: </w:t>
+      </w:r>
+      <w:proofErr w:type="spellStart"/>
+      <w:r>
+        <w:t>servicemix</w:t>
+      </w:r>
+      <w:proofErr w:type="spellEnd"/>
     </w:p>
     <w:p>
       <w:pPr>
         <w:ind w:left="216"/>
       </w:pPr>
       <w:r>
-        <w:t xml:space="preserve">Install hpc-server (in Servicemix console): </w:t>
+        <w:t xml:space="preserve">Install </w:t>
+      </w:r>
+      <w:proofErr w:type="spellStart"/>
+      <w:r>
+        <w:t>hpc</w:t>
+      </w:r>
+      <w:proofErr w:type="spellEnd"/>
+      <w:r>
+        <w:t xml:space="preserve">-server (in </w:t>
+      </w:r>
+      <w:proofErr w:type="spellStart"/>
+      <w:r>
+        <w:t>Servicemix</w:t>
+      </w:r>
+      <w:proofErr w:type="spellEnd"/>
+      <w:r>
+        <w:t xml:space="preserve"> console): </w:t>
       </w:r>
     </w:p>
     <w:p>
@@ -2944,23 +3953,67 @@
       <w:r>
         <w:tab/>
       </w:r>
+      <w:proofErr w:type="spellStart"/>
+      <w:proofErr w:type="gramStart"/>
       <w:r>
         <w:rPr>
           <w:color w:val="3B2322"/>
         </w:rPr>
-        <w:t>features:</w:t>
+        <w:t>feature</w:t>
       </w:r>
       <w:r>
         <w:rPr>
           <w:color w:val="3B2322"/>
         </w:rPr>
-        <w:t>repo-add</w:t>
+        <w:t>:</w:t>
       </w:r>
       <w:r>
         <w:rPr>
           <w:color w:val="3B2322"/>
         </w:rPr>
-        <w:t xml:space="preserve"> mvn:gov.nih.nci.hpc/hpc-features</w:t>
+        <w:t>repo</w:t>
+      </w:r>
+      <w:proofErr w:type="gramEnd"/>
+      <w:r>
+        <w:rPr>
+          <w:color w:val="3B2322"/>
+        </w:rPr>
+        <w:t>-add</w:t>
+      </w:r>
+      <w:proofErr w:type="spellEnd"/>
+      <w:r>
+        <w:rPr>
+          <w:color w:val="3B2322"/>
+        </w:rPr>
+        <w:t xml:space="preserve"> </w:t>
+      </w:r>
+      <w:proofErr w:type="spellStart"/>
+      <w:r>
+        <w:rPr>
+          <w:color w:val="3B2322"/>
+        </w:rPr>
+        <w:t>mvn:gov.nih.nci.hpc</w:t>
+      </w:r>
+      <w:proofErr w:type="spellEnd"/>
+      <w:r>
+        <w:rPr>
+          <w:color w:val="3B2322"/>
+        </w:rPr>
+        <w:t>/</w:t>
+      </w:r>
+      <w:proofErr w:type="spellStart"/>
+      <w:r>
+        <w:rPr>
+          <w:color w:val="3B2322"/>
+        </w:rPr>
+        <w:t>hpc</w:t>
+      </w:r>
+      <w:proofErr w:type="spellEnd"/>
+      <w:r>
+        <w:rPr>
+          <w:color w:val="3B2322"/>
+        </w:rPr>
+        <w:t>-features</w:t>
       </w:r>
       <w:r>
         <w:rPr>
@@ -3002,18 +4055,47 @@
           <w:color w:val="3B2322"/>
         </w:rPr>
         <w:tab/>
+      </w:r>
+      <w:proofErr w:type="spellStart"/>
+      <w:proofErr w:type="gramStart"/>
+      <w:r>
+        <w:rPr>
+          <w:color w:val="3B2322"/>
+        </w:rPr>
         <w:t>feature</w:t>
       </w:r>
       <w:r>
         <w:rPr>
           <w:color w:val="3B2322"/>
         </w:rPr>
-        <w:t>:install hpc-server</w:t>
-      </w:r>
+        <w:t>:install</w:t>
+      </w:r>
+      <w:proofErr w:type="spellEnd"/>
+      <w:proofErr w:type="gramEnd"/>
       <w:r>
         <w:rPr>
           <w:color w:val="3B2322"/>
         </w:rPr>
+        <w:t xml:space="preserve"> </w:t>
+      </w:r>
+      <w:proofErr w:type="spellStart"/>
+      <w:r>
+        <w:rPr>
+          <w:color w:val="3B2322"/>
+        </w:rPr>
+        <w:t>hpc</w:t>
+      </w:r>
+      <w:proofErr w:type="spellEnd"/>
+      <w:r>
+        <w:rPr>
+          <w:color w:val="3B2322"/>
+        </w:rPr>
+        <w:t>-server</w:t>
+      </w:r>
+      <w:r>
+        <w:rPr>
+          <w:color w:val="3B2322"/>
+        </w:rPr>
         <w:t>-rest-services</w:t>
       </w:r>
     </w:p>
@@ -3029,7 +4111,36 @@
           <w:color w:val="3B2322"/>
         </w:rPr>
         <w:tab/>
-        <w:t>feature:install hpc-server-scheduler</w:t>
+      </w:r>
+      <w:proofErr w:type="spellStart"/>
+      <w:proofErr w:type="gramStart"/>
+      <w:r>
+        <w:rPr>
+          <w:color w:val="3B2322"/>
+        </w:rPr>
+        <w:t>feature:install</w:t>
+      </w:r>
+      <w:proofErr w:type="spellEnd"/>
+      <w:proofErr w:type="gramEnd"/>
+      <w:r>
+        <w:rPr>
+          <w:color w:val="3B2322"/>
+        </w:rPr>
+        <w:t xml:space="preserve"> </w:t>
+      </w:r>
+      <w:proofErr w:type="spellStart"/>
+      <w:r>
+        <w:rPr>
+          <w:color w:val="3B2322"/>
+        </w:rPr>
+        <w:t>hpc</w:t>
+      </w:r>
+      <w:proofErr w:type="spellEnd"/>
+      <w:r>
+        <w:rPr>
+          <w:color w:val="3B2322"/>
+        </w:rPr>
+        <w:t>-server-scheduler</w:t>
       </w:r>
     </w:p>
     <w:p>
@@ -3048,7 +4159,118 @@
         <w:rPr>
           <w:color w:val="3B2322"/>
         </w:rPr>
-        <w:t>Note: in a local development environment, we typically don’t run the scheduler since we share the same iRODS server with DEV and  the scheduler is running there. Having 2 scheduler running (pointing to the same iRODS but having different HPC DB) will cause issues in the async upload of data objects.</w:t>
+        <w:t xml:space="preserve">Note: </w:t>
+      </w:r>
+      <w:r>
+        <w:rPr>
+          <w:color w:val="3B2322"/>
+        </w:rPr>
+        <w:t>I</w:t>
+      </w:r>
+      <w:r>
+        <w:rPr>
+          <w:color w:val="3B2322"/>
+        </w:rPr>
+        <w:t xml:space="preserve">n a local development environment, we typically </w:t>
+      </w:r>
+      <w:r>
+        <w:rPr>
+          <w:color w:val="3B2322"/>
+        </w:rPr>
+        <w:t>skip the 3</w:t>
+      </w:r>
+      <w:r>
+        <w:rPr>
+          <w:color w:val="3B2322"/>
+          <w:vertAlign w:val="superscript"/>
+        </w:rPr>
+        <w:t>rd</w:t>
+      </w:r>
+      <w:r>
+        <w:rPr>
+          <w:color w:val="3B2322"/>
+        </w:rPr>
+        <w:t xml:space="preserve"> step above (</w:t>
+      </w:r>
+      <w:r>
+        <w:rPr>
+          <w:color w:val="3B2322"/>
+        </w:rPr>
+        <w:t>server-scheduler install</w:t>
+      </w:r>
+      <w:r>
+        <w:rPr>
+          <w:color w:val="3B2322"/>
+        </w:rPr>
+        <w:t>)</w:t>
+      </w:r>
+      <w:r>
+        <w:rPr>
+          <w:color w:val="3B2322"/>
+        </w:rPr>
+        <w:t xml:space="preserve"> since we share the same </w:t>
+      </w:r>
+      <w:proofErr w:type="spellStart"/>
+      <w:r>
+        <w:rPr>
+          <w:color w:val="3B2322"/>
+        </w:rPr>
+        <w:t>iRODS</w:t>
+      </w:r>
+      <w:proofErr w:type="spellEnd"/>
+      <w:r>
+        <w:rPr>
+          <w:color w:val="3B2322"/>
+        </w:rPr>
+        <w:t xml:space="preserve"> server with DEV </w:t>
+      </w:r>
+      <w:proofErr w:type="gramStart"/>
+      <w:r>
+        <w:rPr>
+          <w:color w:val="3B2322"/>
+        </w:rPr>
+        <w:t>and  the</w:t>
+      </w:r>
+      <w:proofErr w:type="gramEnd"/>
+      <w:r>
+        <w:rPr>
+          <w:color w:val="3B2322"/>
+        </w:rPr>
+        <w:t xml:space="preserve"> scheduler is running there. Having 2 scheduler running (pointing to the same </w:t>
+      </w:r>
+      <w:proofErr w:type="spellStart"/>
+      <w:r>
+        <w:rPr>
+          <w:color w:val="3B2322"/>
+        </w:rPr>
+        <w:t>iRODS</w:t>
+      </w:r>
+      <w:proofErr w:type="spellEnd"/>
+      <w:r>
+        <w:rPr>
+          <w:color w:val="3B2322"/>
+        </w:rPr>
+        <w:t xml:space="preserve"> but having different HPC DB) will cause issues in the </w:t>
+      </w:r>
+      <w:proofErr w:type="spellStart"/>
+      <w:r>
+        <w:rPr>
+          <w:color w:val="3B2322"/>
+        </w:rPr>
+        <w:t>async</w:t>
+      </w:r>
+      <w:proofErr w:type="spellEnd"/>
+      <w:r>
+        <w:rPr>
+          <w:color w:val="3B2322"/>
+        </w:rPr>
+        <w:t xml:space="preserve"> upload of data objects.</w:t>
+      </w:r>
+      <w:r>
+        <w:rPr>
+          <w:color w:val="3B2322"/>
+        </w:rPr>
+        <w:t xml:space="preserve"> </w:t>
       </w:r>
     </w:p>
     <w:p/>
@@ -3057,8 +4279,50 @@
         <w:ind w:left="216"/>
       </w:pPr>
       <w:r>
-        <w:t>Also – you can start servicemix in a debug mode by ‘servicemix debug’, and then attach a debugger to a remote Java application on port 5005.</w:t>
-      </w:r>
+        <w:t>To reset service mix to a clean state, start by ‘</w:t>
+      </w:r>
+      <w:proofErr w:type="spellStart"/>
+      <w:r>
+        <w:t>servicemix</w:t>
+      </w:r>
+      <w:proofErr w:type="spellEnd"/>
+      <w:r>
+        <w:t xml:space="preserve"> clean’, this will delete the data directory in the installation folder.</w:t>
+      </w:r>
+    </w:p>
+    <w:p>
+      <w:pPr>
+        <w:ind w:left="216"/>
+      </w:pPr>
+    </w:p>
+    <w:p>
+      <w:pPr>
+        <w:ind w:left="216"/>
+      </w:pPr>
+      <w:r>
+        <w:t xml:space="preserve">Also – you can start </w:t>
+      </w:r>
+      <w:proofErr w:type="spellStart"/>
+      <w:r>
+        <w:t>servicemix</w:t>
+      </w:r>
+      <w:proofErr w:type="spellEnd"/>
+      <w:r>
+        <w:t xml:space="preserve"> in a debug mode by ‘</w:t>
+      </w:r>
+      <w:proofErr w:type="spellStart"/>
+      <w:r>
+        <w:t>servicemix</w:t>
+      </w:r>
+      <w:proofErr w:type="spellEnd"/>
+      <w:r>
+        <w:t xml:space="preserve"> debug’, and then attach a debugger to a remote Java application on port 5005.</w:t>
+      </w:r>
+    </w:p>
+    <w:p>
+      <w:pPr>
+        <w:ind w:left="216"/>
+      </w:pPr>
     </w:p>
     <w:p>
       <w:pPr>
@@ -3114,7 +4378,23 @@
         <w:ind w:left="216"/>
       </w:pPr>
       <w:r>
-        <w:t>Soap UI workspace and project can be found under $HPC_HOME/hpc-soap-ui folder.</w:t>
+        <w:t>Soap UI workspace and project can be found under $HPC_HOME/</w:t>
+      </w:r>
+      <w:proofErr w:type="spellStart"/>
+      <w:r>
+        <w:t>hpc</w:t>
+      </w:r>
+      <w:proofErr w:type="spellEnd"/>
+      <w:r>
+        <w:t>-soap-</w:t>
+      </w:r>
+      <w:proofErr w:type="spellStart"/>
+      <w:r>
+        <w:t>ui</w:t>
+      </w:r>
+      <w:proofErr w:type="spellEnd"/>
+      <w:r>
+        <w:t xml:space="preserve"> folder.</w:t>
       </w:r>
     </w:p>
     <w:p>
@@ -3122,7 +4402,15 @@
         <w:ind w:left="216"/>
       </w:pPr>
       <w:r>
-        <w:t>Note – after pointing soap-ui to the workspace, you will need to correct the path to the project</w:t>
+        <w:t>Note – after pointing soap-</w:t>
+      </w:r>
+      <w:proofErr w:type="spellStart"/>
+      <w:r>
+        <w:t>ui</w:t>
+      </w:r>
+      <w:proofErr w:type="spellEnd"/>
+      <w:r>
+        <w:t xml:space="preserve"> to the workspace, you will need to correct the path to the project</w:t>
       </w:r>
       <w:r>
         <w:t xml:space="preserve"> based on the directory you pulled the code into.</w:t>
@@ -3178,16 +4466,36 @@
         <w:ind w:left="216"/>
       </w:pPr>
       <w:r>
-        <w:t>cd $HPC_HOME/hpc-server</w:t>
+        <w:t>cd $HPC_HOME/</w:t>
+      </w:r>
+      <w:proofErr w:type="spellStart"/>
+      <w:r>
+        <w:t>hpc</w:t>
+      </w:r>
+      <w:proofErr w:type="spellEnd"/>
+      <w:r>
+        <w:t>-server</w:t>
       </w:r>
     </w:p>
     <w:p>
       <w:pPr>
         <w:ind w:left="216"/>
       </w:pPr>
-      <w:r>
-        <w:t>mvn eclipse:eclipse</w:t>
-      </w:r>
+      <w:proofErr w:type="spellStart"/>
+      <w:r>
+        <w:t>mvn</w:t>
+      </w:r>
+      <w:proofErr w:type="spellEnd"/>
+      <w:r>
+        <w:t xml:space="preserve"> </w:t>
+      </w:r>
+      <w:proofErr w:type="spellStart"/>
+      <w:proofErr w:type="gramStart"/>
+      <w:r>
+        <w:t>eclipse:eclipse</w:t>
+      </w:r>
+      <w:proofErr w:type="spellEnd"/>
+      <w:proofErr w:type="gramEnd"/>
     </w:p>
     <w:p>
       <w:pPr>
@@ -3199,16 +4507,36 @@
         <w:ind w:left="216"/>
       </w:pPr>
       <w:r>
-        <w:t>cd $HPC_HOME/hpc-web</w:t>
+        <w:t>cd $HPC_HOME/</w:t>
+      </w:r>
+      <w:proofErr w:type="spellStart"/>
+      <w:r>
+        <w:t>hpc</w:t>
+      </w:r>
+      <w:proofErr w:type="spellEnd"/>
+      <w:r>
+        <w:t>-web</w:t>
       </w:r>
     </w:p>
     <w:p>
       <w:pPr>
         <w:ind w:left="216"/>
       </w:pPr>
-      <w:r>
-        <w:t>mvn eclipse:eclipse</w:t>
-      </w:r>
+      <w:proofErr w:type="spellStart"/>
+      <w:r>
+        <w:t>mvn</w:t>
+      </w:r>
+      <w:proofErr w:type="spellEnd"/>
+      <w:r>
+        <w:t xml:space="preserve"> </w:t>
+      </w:r>
+      <w:proofErr w:type="spellStart"/>
+      <w:proofErr w:type="gramStart"/>
+      <w:r>
+        <w:t>eclipse:eclipse</w:t>
+      </w:r>
+      <w:proofErr w:type="spellEnd"/>
+      <w:proofErr w:type="gramEnd"/>
     </w:p>
     <w:p>
       <w:pPr>
@@ -3259,7 +4587,15 @@
         <w:ind w:left="216"/>
       </w:pPr>
       <w:r>
-        <w:t>First copy the jar file to your Eclipse ‘dropins’ folder. Then restart Eclipse.</w:t>
+        <w:t>First copy the jar file to your Eclipse ‘</w:t>
+      </w:r>
+      <w:proofErr w:type="spellStart"/>
+      <w:r>
+        <w:t>dropins</w:t>
+      </w:r>
+      <w:proofErr w:type="spellEnd"/>
+      <w:r>
+        <w:t>’ folder. Then restart Eclipse.</w:t>
       </w:r>
     </w:p>
     <w:p>
@@ -3818,7 +5154,7 @@
         <w:sz w:val="18"/>
         <w:szCs w:val="18"/>
       </w:rPr>
-      <w:t>4</w:t>
+      <w:t>3</w:t>
     </w:r>
     <w:r>
       <w:rPr>

</xml_diff>

<commit_message>
Added new sections, plus additional changes.
</commit_message>
<xml_diff>
--- a/doc/development/HPC Development Environment Setup.docx
+++ b/doc/development/HPC Development Environment Setup.docx
@@ -128,42 +128,75 @@
         </w:rPr>
         <w:t>1.</w:t>
       </w:r>
+      <w:ins w:id="2" w:author="Menon, Sunita (NIH/NCI) [C]" w:date="2018-01-31T11:53:00Z">
+        <w:r>
+          <w:rPr>
+            <w:rFonts w:ascii="Arial" w:hAnsi="Arial" w:cs="Arial"/>
+            <w:i/>
+          </w:rPr>
+          <w:t>7</w:t>
+        </w:r>
+      </w:ins>
+      <w:del w:id="3" w:author="Menon, Sunita (NIH/NCI) [C]" w:date="2018-01-31T11:53:00Z">
+        <w:r>
+          <w:rPr>
+            <w:rFonts w:ascii="Arial" w:hAnsi="Arial" w:cs="Arial"/>
+            <w:i/>
+          </w:rPr>
+          <w:delText>6</w:delText>
+        </w:r>
+      </w:del>
+    </w:p>
+    <w:p>
+      <w:pPr>
+        <w:pStyle w:val="StyleSubtitleCover2TopNoborder"/>
+        <w:rPr>
+          <w:rFonts w:ascii="Arial" w:hAnsi="Arial" w:cs="Arial"/>
+        </w:rPr>
+      </w:pPr>
+      <w:ins w:id="4" w:author="Menon, Sunita (NIH/NCI) [C]" w:date="2018-01-31T11:59:00Z">
+        <w:r>
+          <w:rPr>
+            <w:rFonts w:ascii="Arial" w:hAnsi="Arial" w:cs="Arial"/>
+            <w:i/>
+          </w:rPr>
+          <w:t>01</w:t>
+        </w:r>
+      </w:ins>
+      <w:del w:id="5" w:author="Menon, Sunita (NIH/NCI) [C]" w:date="2018-01-31T11:59:00Z">
+        <w:r>
+          <w:rPr>
+            <w:rFonts w:ascii="Arial" w:hAnsi="Arial" w:cs="Arial"/>
+            <w:i/>
+          </w:rPr>
+          <w:delText>12</w:delText>
+        </w:r>
+      </w:del>
       <w:r>
         <w:rPr>
           <w:rFonts w:ascii="Arial" w:hAnsi="Arial" w:cs="Arial"/>
           <w:i/>
         </w:rPr>
-        <w:t>6</w:t>
-      </w:r>
-    </w:p>
-    <w:p>
-      <w:pPr>
-        <w:pStyle w:val="StyleSubtitleCover2TopNoborder"/>
-        <w:rPr>
-          <w:rFonts w:ascii="Arial" w:hAnsi="Arial" w:cs="Arial"/>
-        </w:rPr>
-      </w:pPr>
-      <w:r>
-        <w:rPr>
-          <w:rFonts w:ascii="Arial" w:hAnsi="Arial" w:cs="Arial"/>
-          <w:i/>
-        </w:rPr>
-        <w:t>12</w:t>
-      </w:r>
-      <w:r>
-        <w:rPr>
-          <w:rFonts w:ascii="Arial" w:hAnsi="Arial" w:cs="Arial"/>
-          <w:i/>
-        </w:rPr>
         <w:t>/</w:t>
       </w:r>
-      <w:r>
-        <w:rPr>
-          <w:rFonts w:ascii="Arial" w:hAnsi="Arial" w:cs="Arial"/>
-          <w:i/>
-        </w:rPr>
-        <w:t>20</w:t>
-      </w:r>
+      <w:ins w:id="6" w:author="Menon, Sunita (NIH/NCI) [C]" w:date="2018-01-31T11:59:00Z">
+        <w:r>
+          <w:rPr>
+            <w:rFonts w:ascii="Arial" w:hAnsi="Arial" w:cs="Arial"/>
+            <w:i/>
+          </w:rPr>
+          <w:t>31</w:t>
+        </w:r>
+      </w:ins>
+      <w:del w:id="7" w:author="Menon, Sunita (NIH/NCI) [C]" w:date="2018-01-31T11:59:00Z">
+        <w:r>
+          <w:rPr>
+            <w:rFonts w:ascii="Arial" w:hAnsi="Arial" w:cs="Arial"/>
+            <w:i/>
+          </w:rPr>
+          <w:delText>20</w:delText>
+        </w:r>
+      </w:del>
       <w:r>
         <w:rPr>
           <w:rFonts w:ascii="Arial" w:hAnsi="Arial" w:cs="Arial"/>
@@ -1221,7 +1254,29 @@
               <w:rPr>
                 <w:rFonts w:cs="Arial"/>
               </w:rPr>
-              <w:t>01/30/2017</w:t>
+              <w:t>01/3</w:t>
+            </w:r>
+            <w:ins w:id="8" w:author="Menon, Sunita (NIH/NCI) [C]" w:date="2018-01-31T12:00:00Z">
+              <w:r>
+                <w:rPr>
+                  <w:rFonts w:cs="Arial"/>
+                </w:rPr>
+                <w:t>1</w:t>
+              </w:r>
+            </w:ins>
+            <w:del w:id="9" w:author="Menon, Sunita (NIH/NCI) [C]" w:date="2018-01-31T12:00:00Z">
+              <w:r>
+                <w:rPr>
+                  <w:rFonts w:cs="Arial"/>
+                </w:rPr>
+                <w:delText>0</w:delText>
+              </w:r>
+            </w:del>
+            <w:r>
+              <w:rPr>
+                <w:rFonts w:cs="Arial"/>
+              </w:rPr>
+              <w:t>/2017</w:t>
             </w:r>
           </w:p>
         </w:tc>
@@ -1236,48 +1291,94 @@
                 <w:rFonts w:cs="Arial"/>
               </w:rPr>
             </w:pPr>
-            <w:proofErr w:type="gramStart"/>
+            <w:ins w:id="10" w:author="Menon, Sunita (NIH/NCI) [C]" w:date="2018-01-31T11:57:00Z">
+              <w:r>
+                <w:rPr>
+                  <w:rFonts w:cs="Arial"/>
+                </w:rPr>
+                <w:t xml:space="preserve">Updated </w:t>
+              </w:r>
+            </w:ins>
+            <w:proofErr w:type="spellStart"/>
+            <w:ins w:id="11" w:author="Menon, Sunita (NIH/NCI) [C]" w:date="2018-01-31T11:58:00Z">
+              <w:r>
+                <w:rPr>
+                  <w:rFonts w:cs="Arial"/>
+                </w:rPr>
+                <w:t>Git</w:t>
+              </w:r>
+              <w:proofErr w:type="spellEnd"/>
+              <w:r>
+                <w:rPr>
+                  <w:rFonts w:cs="Arial"/>
+                </w:rPr>
+                <w:t xml:space="preserve"> Code Repository, </w:t>
+              </w:r>
+            </w:ins>
+            <w:del w:id="12" w:author="Menon, Sunita (NIH/NCI) [C]" w:date="2018-01-31T11:57:00Z">
+              <w:r>
+                <w:rPr>
+                  <w:rFonts w:cs="Arial"/>
+                </w:rPr>
+                <w:delText>Fixed  typo in the feature:repo-add command and added additional info in the</w:delText>
+              </w:r>
+            </w:del>
+            <w:proofErr w:type="spellStart"/>
+            <w:ins w:id="13" w:author="Menon, Sunita (NIH/NCI) [C]" w:date="2018-01-31T11:56:00Z">
+              <w:r>
+                <w:rPr>
+                  <w:rFonts w:cs="Arial"/>
+                </w:rPr>
+                <w:t>ServiceM</w:t>
+              </w:r>
+              <w:r>
+                <w:rPr>
+                  <w:rFonts w:cs="Arial"/>
+                </w:rPr>
+                <w:t>ix</w:t>
+              </w:r>
+              <w:proofErr w:type="spellEnd"/>
+              <w:r>
+                <w:rPr>
+                  <w:rFonts w:cs="Arial"/>
+                </w:rPr>
+                <w:t xml:space="preserve"> and</w:t>
+              </w:r>
+            </w:ins>
             <w:r>
               <w:rPr>
                 <w:rFonts w:cs="Arial"/>
               </w:rPr>
-              <w:t>Fixed  typo</w:t>
-            </w:r>
-            <w:proofErr w:type="gramEnd"/>
-            <w:r>
-              <w:rPr>
-                <w:rFonts w:cs="Arial"/>
-              </w:rPr>
-              <w:t xml:space="preserve"> in the </w:t>
+              <w:t xml:space="preserve"> Deploy API To </w:t>
             </w:r>
             <w:proofErr w:type="spellStart"/>
             <w:r>
               <w:rPr>
                 <w:rFonts w:cs="Arial"/>
               </w:rPr>
-              <w:t>feature:repo-add</w:t>
+              <w:t>Service</w:t>
             </w:r>
-            <w:proofErr w:type="spellEnd"/>
+            <w:ins w:id="14" w:author="Menon, Sunita (NIH/NCI) [C]" w:date="2018-01-31T11:58:00Z">
+              <w:r>
+                <w:rPr>
+                  <w:rFonts w:cs="Arial"/>
+                </w:rPr>
+                <w:t>M</w:t>
+              </w:r>
+            </w:ins>
+            <w:del w:id="15" w:author="Menon, Sunita (NIH/NCI) [C]" w:date="2018-01-31T11:58:00Z">
+              <w:r>
+                <w:rPr>
+                  <w:rFonts w:cs="Arial"/>
+                </w:rPr>
+                <w:delText>m</w:delText>
+              </w:r>
+            </w:del>
             <w:r>
               <w:rPr>
                 <w:rFonts w:cs="Arial"/>
               </w:rPr>
-              <w:t xml:space="preserve"> command</w:t>
-            </w:r>
-            <w:bookmarkStart w:id="2" w:name="_GoBack"/>
-            <w:bookmarkEnd w:id="2"/>
-            <w:r>
-              <w:rPr>
-                <w:rFonts w:cs="Arial"/>
-              </w:rPr>
-              <w:t xml:space="preserve"> and added additional info in the Deploy API To </w:t>
-            </w:r>
-            <w:proofErr w:type="spellStart"/>
-            <w:r>
-              <w:rPr>
-                <w:rFonts w:cs="Arial"/>
-              </w:rPr>
-              <w:t>Servicemix</w:t>
+              <w:t>ix</w:t>
             </w:r>
             <w:proofErr w:type="spellEnd"/>
             <w:r>
@@ -1286,6 +1387,94 @@
               </w:rPr>
               <w:t xml:space="preserve"> section.</w:t>
             </w:r>
+            <w:ins w:id="16" w:author="Menon, Sunita (NIH/NCI) [C]" w:date="2018-01-31T11:54:00Z">
+              <w:r>
+                <w:rPr>
+                  <w:rFonts w:cs="Arial"/>
+                </w:rPr>
+                <w:t xml:space="preserve"> Added sections </w:t>
+              </w:r>
+            </w:ins>
+            <w:ins w:id="17" w:author="Menon, Sunita (NIH/NCI) [C]" w:date="2018-01-31T12:00:00Z">
+              <w:r>
+                <w:rPr>
+                  <w:rFonts w:cs="Arial"/>
+                </w:rPr>
+                <w:t>HPCDME Web Client and HPCDME CLI Client</w:t>
+              </w:r>
+            </w:ins>
+            <w:ins w:id="18" w:author="Menon, Sunita (NIH/NCI) [C]" w:date="2018-01-31T11:54:00Z">
+              <w:r>
+                <w:rPr>
+                  <w:rFonts w:cs="Arial"/>
+                </w:rPr>
+                <w:t>.</w:t>
+              </w:r>
+            </w:ins>
+          </w:p>
+        </w:tc>
+      </w:tr>
+      <w:tr>
+        <w:trPr>
+          <w:trHeight w:val="248"/>
+          <w:ins w:id="19" w:author="Menon, Sunita (NIH/NCI) [C]" w:date="2018-01-31T11:54:00Z"/>
+        </w:trPr>
+        <w:tc>
+          <w:tcPr>
+            <w:tcW w:w="914" w:type="dxa"/>
+          </w:tcPr>
+          <w:p>
+            <w:pPr>
+              <w:pStyle w:val="Tabletext"/>
+              <w:jc w:val="center"/>
+              <w:rPr>
+                <w:ins w:id="20" w:author="Menon, Sunita (NIH/NCI) [C]" w:date="2018-01-31T11:54:00Z"/>
+                <w:rFonts w:cs="Arial"/>
+              </w:rPr>
+            </w:pPr>
+          </w:p>
+        </w:tc>
+        <w:tc>
+          <w:tcPr>
+            <w:tcW w:w="1710" w:type="dxa"/>
+          </w:tcPr>
+          <w:p>
+            <w:pPr>
+              <w:pStyle w:val="Tabletext"/>
+              <w:rPr>
+                <w:ins w:id="21" w:author="Menon, Sunita (NIH/NCI) [C]" w:date="2018-01-31T11:54:00Z"/>
+                <w:rFonts w:cs="Arial"/>
+              </w:rPr>
+            </w:pPr>
+          </w:p>
+        </w:tc>
+        <w:tc>
+          <w:tcPr>
+            <w:tcW w:w="1260" w:type="dxa"/>
+          </w:tcPr>
+          <w:p>
+            <w:pPr>
+              <w:pStyle w:val="Tabletext"/>
+              <w:jc w:val="center"/>
+              <w:rPr>
+                <w:ins w:id="22" w:author="Menon, Sunita (NIH/NCI) [C]" w:date="2018-01-31T11:54:00Z"/>
+                <w:rFonts w:cs="Arial"/>
+              </w:rPr>
+            </w:pPr>
+          </w:p>
+        </w:tc>
+        <w:tc>
+          <w:tcPr>
+            <w:tcW w:w="5400" w:type="dxa"/>
+          </w:tcPr>
+          <w:p>
+            <w:pPr>
+              <w:pStyle w:val="Tabletext"/>
+              <w:rPr>
+                <w:ins w:id="23" w:author="Menon, Sunita (NIH/NCI) [C]" w:date="2018-01-31T11:54:00Z"/>
+                <w:rFonts w:cs="Arial"/>
+              </w:rPr>
+            </w:pPr>
           </w:p>
         </w:tc>
       </w:tr>
@@ -1345,6 +1534,7 @@
       <w:pPr>
         <w:pStyle w:val="TOC1"/>
         <w:rPr>
+          <w:ins w:id="24" w:author="Menon, Sunita (NIH/NCI) [C]" w:date="2018-02-01T20:35:00Z"/>
           <w:rFonts w:asciiTheme="minorHAnsi" w:eastAsiaTheme="minorEastAsia" w:hAnsiTheme="minorHAnsi" w:cstheme="minorBidi"/>
           <w:b w:val="0"/>
           <w:bCs w:val="0"/>
@@ -1373,11 +1563,38 @@
         </w:rPr>
         <w:fldChar w:fldCharType="separate"/>
       </w:r>
-      <w:hyperlink w:anchor="_Toc500057067" w:history="1">
+      <w:ins w:id="25" w:author="Menon, Sunita (NIH/NCI) [C]" w:date="2018-02-01T20:35:00Z">
         <w:r>
           <w:rPr>
             <w:rStyle w:val="Hyperlink"/>
           </w:rPr>
+          <w:fldChar w:fldCharType="begin"/>
+        </w:r>
+        <w:r>
+          <w:rPr>
+            <w:rStyle w:val="Hyperlink"/>
+          </w:rPr>
+          <w:instrText xml:space="preserve"> </w:instrText>
+        </w:r>
+        <w:r>
+          <w:instrText>HYPERLINK \l "_Toc505280670"</w:instrText>
+        </w:r>
+        <w:r>
+          <w:rPr>
+            <w:rStyle w:val="Hyperlink"/>
+          </w:rPr>
+          <w:instrText xml:space="preserve"> </w:instrText>
+        </w:r>
+        <w:r>
+          <w:rPr>
+            <w:rStyle w:val="Hyperlink"/>
+          </w:rPr>
+          <w:fldChar w:fldCharType="separate"/>
+        </w:r>
+        <w:r>
+          <w:rPr>
+            <w:rStyle w:val="Hyperlink"/>
+          </w:rPr>
           <w:t>Git Code Repository</w:t>
         </w:r>
         <w:r>
@@ -1396,37 +1613,46 @@
           <w:rPr>
             <w:webHidden/>
           </w:rPr>
-          <w:instrText xml:space="preserve"> PAGEREF _Toc500057067 \h </w:instrText>
-        </w:r>
+          <w:instrText xml:space="preserve"> PAGEREF _Toc505280670 \h </w:instrText>
+        </w:r>
+      </w:ins>
+      <w:r>
+        <w:rPr>
+          <w:webHidden/>
+        </w:rPr>
+      </w:r>
+      <w:r>
+        <w:rPr>
+          <w:webHidden/>
+        </w:rPr>
+        <w:fldChar w:fldCharType="separate"/>
+      </w:r>
+      <w:ins w:id="26" w:author="Menon, Sunita (NIH/NCI) [C]" w:date="2018-02-01T20:35:00Z">
         <w:r>
           <w:rPr>
             <w:webHidden/>
           </w:rPr>
+          <w:t>4</w:t>
         </w:r>
         <w:r>
           <w:rPr>
             <w:webHidden/>
           </w:rPr>
-          <w:fldChar w:fldCharType="separate"/>
-        </w:r>
-        <w:r>
-          <w:rPr>
-            <w:webHidden/>
-          </w:rPr>
-          <w:t>4</w:t>
-        </w:r>
-        <w:r>
-          <w:rPr>
-            <w:webHidden/>
-          </w:rPr>
           <w:fldChar w:fldCharType="end"/>
         </w:r>
-      </w:hyperlink>
+        <w:r>
+          <w:rPr>
+            <w:rStyle w:val="Hyperlink"/>
+          </w:rPr>
+          <w:fldChar w:fldCharType="end"/>
+        </w:r>
+      </w:ins>
     </w:p>
     <w:p>
       <w:pPr>
         <w:pStyle w:val="TOC1"/>
         <w:rPr>
+          <w:ins w:id="27" w:author="Menon, Sunita (NIH/NCI) [C]" w:date="2018-02-01T20:35:00Z"/>
           <w:rFonts w:asciiTheme="minorHAnsi" w:eastAsiaTheme="minorEastAsia" w:hAnsiTheme="minorHAnsi" w:cstheme="minorBidi"/>
           <w:b w:val="0"/>
           <w:bCs w:val="0"/>
@@ -1434,11 +1660,38 @@
           <w:szCs w:val="24"/>
         </w:rPr>
       </w:pPr>
-      <w:hyperlink w:anchor="_Toc500057068" w:history="1">
+      <w:ins w:id="28" w:author="Menon, Sunita (NIH/NCI) [C]" w:date="2018-02-01T20:35:00Z">
         <w:r>
           <w:rPr>
             <w:rStyle w:val="Hyperlink"/>
           </w:rPr>
+          <w:fldChar w:fldCharType="begin"/>
+        </w:r>
+        <w:r>
+          <w:rPr>
+            <w:rStyle w:val="Hyperlink"/>
+          </w:rPr>
+          <w:instrText xml:space="preserve"> </w:instrText>
+        </w:r>
+        <w:r>
+          <w:instrText>HYPERLINK \l "_Toc505280671"</w:instrText>
+        </w:r>
+        <w:r>
+          <w:rPr>
+            <w:rStyle w:val="Hyperlink"/>
+          </w:rPr>
+          <w:instrText xml:space="preserve"> </w:instrText>
+        </w:r>
+        <w:r>
+          <w:rPr>
+            <w:rStyle w:val="Hyperlink"/>
+          </w:rPr>
+          <w:fldChar w:fldCharType="separate"/>
+        </w:r>
+        <w:r>
+          <w:rPr>
+            <w:rStyle w:val="Hyperlink"/>
+          </w:rPr>
           <w:t>Java Development Kit (JDK)</w:t>
         </w:r>
         <w:r>
@@ -1457,37 +1710,46 @@
           <w:rPr>
             <w:webHidden/>
           </w:rPr>
-          <w:instrText xml:space="preserve"> PAGEREF _Toc500057068 \h </w:instrText>
-        </w:r>
+          <w:instrText xml:space="preserve"> PAGEREF _Toc505280671 \h </w:instrText>
+        </w:r>
+      </w:ins>
+      <w:r>
+        <w:rPr>
+          <w:webHidden/>
+        </w:rPr>
+      </w:r>
+      <w:r>
+        <w:rPr>
+          <w:webHidden/>
+        </w:rPr>
+        <w:fldChar w:fldCharType="separate"/>
+      </w:r>
+      <w:ins w:id="29" w:author="Menon, Sunita (NIH/NCI) [C]" w:date="2018-02-01T20:35:00Z">
         <w:r>
           <w:rPr>
             <w:webHidden/>
           </w:rPr>
+          <w:t>4</w:t>
         </w:r>
         <w:r>
           <w:rPr>
             <w:webHidden/>
           </w:rPr>
-          <w:fldChar w:fldCharType="separate"/>
-        </w:r>
-        <w:r>
-          <w:rPr>
-            <w:webHidden/>
-          </w:rPr>
-          <w:t>4</w:t>
-        </w:r>
-        <w:r>
-          <w:rPr>
-            <w:webHidden/>
-          </w:rPr>
           <w:fldChar w:fldCharType="end"/>
         </w:r>
-      </w:hyperlink>
+        <w:r>
+          <w:rPr>
+            <w:rStyle w:val="Hyperlink"/>
+          </w:rPr>
+          <w:fldChar w:fldCharType="end"/>
+        </w:r>
+      </w:ins>
     </w:p>
     <w:p>
       <w:pPr>
         <w:pStyle w:val="TOC1"/>
         <w:rPr>
+          <w:ins w:id="30" w:author="Menon, Sunita (NIH/NCI) [C]" w:date="2018-02-01T20:35:00Z"/>
           <w:rFonts w:asciiTheme="minorHAnsi" w:eastAsiaTheme="minorEastAsia" w:hAnsiTheme="minorHAnsi" w:cstheme="minorBidi"/>
           <w:b w:val="0"/>
           <w:bCs w:val="0"/>
@@ -1495,11 +1757,38 @@
           <w:szCs w:val="24"/>
         </w:rPr>
       </w:pPr>
-      <w:hyperlink w:anchor="_Toc500057069" w:history="1">
+      <w:ins w:id="31" w:author="Menon, Sunita (NIH/NCI) [C]" w:date="2018-02-01T20:35:00Z">
         <w:r>
           <w:rPr>
             <w:rStyle w:val="Hyperlink"/>
           </w:rPr>
+          <w:fldChar w:fldCharType="begin"/>
+        </w:r>
+        <w:r>
+          <w:rPr>
+            <w:rStyle w:val="Hyperlink"/>
+          </w:rPr>
+          <w:instrText xml:space="preserve"> </w:instrText>
+        </w:r>
+        <w:r>
+          <w:instrText>HYPERLINK \l "_Toc505280672"</w:instrText>
+        </w:r>
+        <w:r>
+          <w:rPr>
+            <w:rStyle w:val="Hyperlink"/>
+          </w:rPr>
+          <w:instrText xml:space="preserve"> </w:instrText>
+        </w:r>
+        <w:r>
+          <w:rPr>
+            <w:rStyle w:val="Hyperlink"/>
+          </w:rPr>
+          <w:fldChar w:fldCharType="separate"/>
+        </w:r>
+        <w:r>
+          <w:rPr>
+            <w:rStyle w:val="Hyperlink"/>
+          </w:rPr>
           <w:t>MAVEN</w:t>
         </w:r>
         <w:r>
@@ -1518,37 +1807,46 @@
           <w:rPr>
             <w:webHidden/>
           </w:rPr>
-          <w:instrText xml:space="preserve"> PAGEREF _Toc500057069 \h </w:instrText>
-        </w:r>
+          <w:instrText xml:space="preserve"> PAGEREF _Toc505280672 \h </w:instrText>
+        </w:r>
+      </w:ins>
+      <w:r>
+        <w:rPr>
+          <w:webHidden/>
+        </w:rPr>
+      </w:r>
+      <w:r>
+        <w:rPr>
+          <w:webHidden/>
+        </w:rPr>
+        <w:fldChar w:fldCharType="separate"/>
+      </w:r>
+      <w:ins w:id="32" w:author="Menon, Sunita (NIH/NCI) [C]" w:date="2018-02-01T20:35:00Z">
         <w:r>
           <w:rPr>
             <w:webHidden/>
           </w:rPr>
+          <w:t>4</w:t>
         </w:r>
         <w:r>
           <w:rPr>
             <w:webHidden/>
           </w:rPr>
-          <w:fldChar w:fldCharType="separate"/>
-        </w:r>
-        <w:r>
-          <w:rPr>
-            <w:webHidden/>
-          </w:rPr>
-          <w:t>4</w:t>
-        </w:r>
-        <w:r>
-          <w:rPr>
-            <w:webHidden/>
-          </w:rPr>
           <w:fldChar w:fldCharType="end"/>
         </w:r>
-      </w:hyperlink>
+        <w:r>
+          <w:rPr>
+            <w:rStyle w:val="Hyperlink"/>
+          </w:rPr>
+          <w:fldChar w:fldCharType="end"/>
+        </w:r>
+      </w:ins>
     </w:p>
     <w:p>
       <w:pPr>
         <w:pStyle w:val="TOC1"/>
         <w:rPr>
+          <w:ins w:id="33" w:author="Menon, Sunita (NIH/NCI) [C]" w:date="2018-02-01T20:35:00Z"/>
           <w:rFonts w:asciiTheme="minorHAnsi" w:eastAsiaTheme="minorEastAsia" w:hAnsiTheme="minorHAnsi" w:cstheme="minorBidi"/>
           <w:b w:val="0"/>
           <w:bCs w:val="0"/>
@@ -1556,11 +1854,38 @@
           <w:szCs w:val="24"/>
         </w:rPr>
       </w:pPr>
-      <w:hyperlink w:anchor="_Toc500057070" w:history="1">
+      <w:ins w:id="34" w:author="Menon, Sunita (NIH/NCI) [C]" w:date="2018-02-01T20:35:00Z">
         <w:r>
           <w:rPr>
             <w:rStyle w:val="Hyperlink"/>
           </w:rPr>
+          <w:fldChar w:fldCharType="begin"/>
+        </w:r>
+        <w:r>
+          <w:rPr>
+            <w:rStyle w:val="Hyperlink"/>
+          </w:rPr>
+          <w:instrText xml:space="preserve"> </w:instrText>
+        </w:r>
+        <w:r>
+          <w:instrText>HYPERLINK \l "_Toc505280673"</w:instrText>
+        </w:r>
+        <w:r>
+          <w:rPr>
+            <w:rStyle w:val="Hyperlink"/>
+          </w:rPr>
+          <w:instrText xml:space="preserve"> </w:instrText>
+        </w:r>
+        <w:r>
+          <w:rPr>
+            <w:rStyle w:val="Hyperlink"/>
+          </w:rPr>
+          <w:fldChar w:fldCharType="separate"/>
+        </w:r>
+        <w:r>
+          <w:rPr>
+            <w:rStyle w:val="Hyperlink"/>
+          </w:rPr>
           <w:t>SERVICEMIX</w:t>
         </w:r>
         <w:r>
@@ -1579,37 +1904,46 @@
           <w:rPr>
             <w:webHidden/>
           </w:rPr>
-          <w:instrText xml:space="preserve"> PAGEREF _Toc500057070 \h </w:instrText>
-        </w:r>
+          <w:instrText xml:space="preserve"> PAGEREF _Toc505280673 \h </w:instrText>
+        </w:r>
+      </w:ins>
+      <w:r>
+        <w:rPr>
+          <w:webHidden/>
+        </w:rPr>
+      </w:r>
+      <w:r>
+        <w:rPr>
+          <w:webHidden/>
+        </w:rPr>
+        <w:fldChar w:fldCharType="separate"/>
+      </w:r>
+      <w:ins w:id="35" w:author="Menon, Sunita (NIH/NCI) [C]" w:date="2018-02-01T20:35:00Z">
         <w:r>
           <w:rPr>
             <w:webHidden/>
           </w:rPr>
+          <w:t>4</w:t>
         </w:r>
         <w:r>
           <w:rPr>
             <w:webHidden/>
           </w:rPr>
-          <w:fldChar w:fldCharType="separate"/>
-        </w:r>
-        <w:r>
-          <w:rPr>
-            <w:webHidden/>
-          </w:rPr>
-          <w:t>4</w:t>
-        </w:r>
-        <w:r>
-          <w:rPr>
-            <w:webHidden/>
-          </w:rPr>
           <w:fldChar w:fldCharType="end"/>
         </w:r>
-      </w:hyperlink>
+        <w:r>
+          <w:rPr>
+            <w:rStyle w:val="Hyperlink"/>
+          </w:rPr>
+          <w:fldChar w:fldCharType="end"/>
+        </w:r>
+      </w:ins>
     </w:p>
     <w:p>
       <w:pPr>
         <w:pStyle w:val="TOC1"/>
         <w:rPr>
+          <w:ins w:id="36" w:author="Menon, Sunita (NIH/NCI) [C]" w:date="2018-02-01T20:35:00Z"/>
           <w:rFonts w:asciiTheme="minorHAnsi" w:eastAsiaTheme="minorEastAsia" w:hAnsiTheme="minorHAnsi" w:cstheme="minorBidi"/>
           <w:b w:val="0"/>
           <w:bCs w:val="0"/>
@@ -1617,11 +1951,38 @@
           <w:szCs w:val="24"/>
         </w:rPr>
       </w:pPr>
-      <w:hyperlink w:anchor="_Toc500057071" w:history="1">
+      <w:ins w:id="37" w:author="Menon, Sunita (NIH/NCI) [C]" w:date="2018-02-01T20:35:00Z">
         <w:r>
           <w:rPr>
             <w:rStyle w:val="Hyperlink"/>
           </w:rPr>
+          <w:fldChar w:fldCharType="begin"/>
+        </w:r>
+        <w:r>
+          <w:rPr>
+            <w:rStyle w:val="Hyperlink"/>
+          </w:rPr>
+          <w:instrText xml:space="preserve"> </w:instrText>
+        </w:r>
+        <w:r>
+          <w:instrText>HYPERLINK \l "_Toc505280674"</w:instrText>
+        </w:r>
+        <w:r>
+          <w:rPr>
+            <w:rStyle w:val="Hyperlink"/>
+          </w:rPr>
+          <w:instrText xml:space="preserve"> </w:instrText>
+        </w:r>
+        <w:r>
+          <w:rPr>
+            <w:rStyle w:val="Hyperlink"/>
+          </w:rPr>
+          <w:fldChar w:fldCharType="separate"/>
+        </w:r>
+        <w:r>
+          <w:rPr>
+            <w:rStyle w:val="Hyperlink"/>
+          </w:rPr>
           <w:t>PostgreSQL DB</w:t>
         </w:r>
         <w:r>
@@ -1640,37 +2001,46 @@
           <w:rPr>
             <w:webHidden/>
           </w:rPr>
-          <w:instrText xml:space="preserve"> PAGEREF _Toc500057071 \h </w:instrText>
-        </w:r>
+          <w:instrText xml:space="preserve"> PAGEREF _Toc505280674 \h </w:instrText>
+        </w:r>
+      </w:ins>
+      <w:r>
+        <w:rPr>
+          <w:webHidden/>
+        </w:rPr>
+      </w:r>
+      <w:r>
+        <w:rPr>
+          <w:webHidden/>
+        </w:rPr>
+        <w:fldChar w:fldCharType="separate"/>
+      </w:r>
+      <w:ins w:id="38" w:author="Menon, Sunita (NIH/NCI) [C]" w:date="2018-02-01T20:35:00Z">
         <w:r>
           <w:rPr>
             <w:webHidden/>
           </w:rPr>
+          <w:t>5</w:t>
         </w:r>
         <w:r>
           <w:rPr>
             <w:webHidden/>
           </w:rPr>
-          <w:fldChar w:fldCharType="separate"/>
-        </w:r>
-        <w:r>
-          <w:rPr>
-            <w:webHidden/>
-          </w:rPr>
-          <w:t>5</w:t>
-        </w:r>
-        <w:r>
-          <w:rPr>
-            <w:webHidden/>
-          </w:rPr>
           <w:fldChar w:fldCharType="end"/>
         </w:r>
-      </w:hyperlink>
+        <w:r>
+          <w:rPr>
+            <w:rStyle w:val="Hyperlink"/>
+          </w:rPr>
+          <w:fldChar w:fldCharType="end"/>
+        </w:r>
+      </w:ins>
     </w:p>
     <w:p>
       <w:pPr>
         <w:pStyle w:val="TOC1"/>
         <w:rPr>
+          <w:ins w:id="39" w:author="Menon, Sunita (NIH/NCI) [C]" w:date="2018-02-01T20:35:00Z"/>
           <w:rFonts w:asciiTheme="minorHAnsi" w:eastAsiaTheme="minorEastAsia" w:hAnsiTheme="minorHAnsi" w:cstheme="minorBidi"/>
           <w:b w:val="0"/>
           <w:bCs w:val="0"/>
@@ -1678,11 +2048,38 @@
           <w:szCs w:val="24"/>
         </w:rPr>
       </w:pPr>
-      <w:hyperlink w:anchor="_Toc500057072" w:history="1">
+      <w:ins w:id="40" w:author="Menon, Sunita (NIH/NCI) [C]" w:date="2018-02-01T20:35:00Z">
         <w:r>
           <w:rPr>
             <w:rStyle w:val="Hyperlink"/>
           </w:rPr>
+          <w:fldChar w:fldCharType="begin"/>
+        </w:r>
+        <w:r>
+          <w:rPr>
+            <w:rStyle w:val="Hyperlink"/>
+          </w:rPr>
+          <w:instrText xml:space="preserve"> </w:instrText>
+        </w:r>
+        <w:r>
+          <w:instrText>HYPERLINK \l "_Toc505280675"</w:instrText>
+        </w:r>
+        <w:r>
+          <w:rPr>
+            <w:rStyle w:val="Hyperlink"/>
+          </w:rPr>
+          <w:instrText xml:space="preserve"> </w:instrText>
+        </w:r>
+        <w:r>
+          <w:rPr>
+            <w:rStyle w:val="Hyperlink"/>
+          </w:rPr>
+          <w:fldChar w:fldCharType="separate"/>
+        </w:r>
+        <w:r>
+          <w:rPr>
+            <w:rStyle w:val="Hyperlink"/>
+          </w:rPr>
           <w:t>IRODS</w:t>
         </w:r>
         <w:r>
@@ -1701,37 +2098,46 @@
           <w:rPr>
             <w:webHidden/>
           </w:rPr>
-          <w:instrText xml:space="preserve"> PAGEREF _Toc500057072 \h </w:instrText>
-        </w:r>
+          <w:instrText xml:space="preserve"> PAGEREF _Toc505280675 \h </w:instrText>
+        </w:r>
+      </w:ins>
+      <w:r>
+        <w:rPr>
+          <w:webHidden/>
+        </w:rPr>
+      </w:r>
+      <w:r>
+        <w:rPr>
+          <w:webHidden/>
+        </w:rPr>
+        <w:fldChar w:fldCharType="separate"/>
+      </w:r>
+      <w:ins w:id="41" w:author="Menon, Sunita (NIH/NCI) [C]" w:date="2018-02-01T20:35:00Z">
         <w:r>
           <w:rPr>
             <w:webHidden/>
           </w:rPr>
+          <w:t>5</w:t>
         </w:r>
         <w:r>
           <w:rPr>
             <w:webHidden/>
           </w:rPr>
-          <w:fldChar w:fldCharType="separate"/>
-        </w:r>
-        <w:r>
-          <w:rPr>
-            <w:webHidden/>
-          </w:rPr>
-          <w:t>5</w:t>
-        </w:r>
-        <w:r>
-          <w:rPr>
-            <w:webHidden/>
-          </w:rPr>
           <w:fldChar w:fldCharType="end"/>
         </w:r>
-      </w:hyperlink>
+        <w:r>
+          <w:rPr>
+            <w:rStyle w:val="Hyperlink"/>
+          </w:rPr>
+          <w:fldChar w:fldCharType="end"/>
+        </w:r>
+      </w:ins>
     </w:p>
     <w:p>
       <w:pPr>
         <w:pStyle w:val="TOC1"/>
         <w:rPr>
+          <w:ins w:id="42" w:author="Menon, Sunita (NIH/NCI) [C]" w:date="2018-02-01T20:35:00Z"/>
           <w:rFonts w:asciiTheme="minorHAnsi" w:eastAsiaTheme="minorEastAsia" w:hAnsiTheme="minorHAnsi" w:cstheme="minorBidi"/>
           <w:b w:val="0"/>
           <w:bCs w:val="0"/>
@@ -1739,11 +2145,38 @@
           <w:szCs w:val="24"/>
         </w:rPr>
       </w:pPr>
-      <w:hyperlink w:anchor="_Toc500057073" w:history="1">
+      <w:ins w:id="43" w:author="Menon, Sunita (NIH/NCI) [C]" w:date="2018-02-01T20:35:00Z">
         <w:r>
           <w:rPr>
             <w:rStyle w:val="Hyperlink"/>
           </w:rPr>
+          <w:fldChar w:fldCharType="begin"/>
+        </w:r>
+        <w:r>
+          <w:rPr>
+            <w:rStyle w:val="Hyperlink"/>
+          </w:rPr>
+          <w:instrText xml:space="preserve"> </w:instrText>
+        </w:r>
+        <w:r>
+          <w:instrText>HYPERLINK \l "_Toc505280676"</w:instrText>
+        </w:r>
+        <w:r>
+          <w:rPr>
+            <w:rStyle w:val="Hyperlink"/>
+          </w:rPr>
+          <w:instrText xml:space="preserve"> </w:instrText>
+        </w:r>
+        <w:r>
+          <w:rPr>
+            <w:rStyle w:val="Hyperlink"/>
+          </w:rPr>
+          <w:fldChar w:fldCharType="separate"/>
+        </w:r>
+        <w:r>
+          <w:rPr>
+            <w:rStyle w:val="Hyperlink"/>
+          </w:rPr>
           <w:t>PATH Environment Variable</w:t>
         </w:r>
         <w:r>
@@ -1762,37 +2195,46 @@
           <w:rPr>
             <w:webHidden/>
           </w:rPr>
-          <w:instrText xml:space="preserve"> PAGEREF _Toc500057073 \h </w:instrText>
-        </w:r>
+          <w:instrText xml:space="preserve"> PAGEREF _Toc505280676 \h </w:instrText>
+        </w:r>
+      </w:ins>
+      <w:r>
+        <w:rPr>
+          <w:webHidden/>
+        </w:rPr>
+      </w:r>
+      <w:r>
+        <w:rPr>
+          <w:webHidden/>
+        </w:rPr>
+        <w:fldChar w:fldCharType="separate"/>
+      </w:r>
+      <w:ins w:id="44" w:author="Menon, Sunita (NIH/NCI) [C]" w:date="2018-02-01T20:35:00Z">
         <w:r>
           <w:rPr>
             <w:webHidden/>
           </w:rPr>
+          <w:t>5</w:t>
         </w:r>
         <w:r>
           <w:rPr>
             <w:webHidden/>
           </w:rPr>
-          <w:fldChar w:fldCharType="separate"/>
-        </w:r>
-        <w:r>
-          <w:rPr>
-            <w:webHidden/>
-          </w:rPr>
-          <w:t>5</w:t>
-        </w:r>
-        <w:r>
-          <w:rPr>
-            <w:webHidden/>
-          </w:rPr>
           <w:fldChar w:fldCharType="end"/>
         </w:r>
-      </w:hyperlink>
+        <w:r>
+          <w:rPr>
+            <w:rStyle w:val="Hyperlink"/>
+          </w:rPr>
+          <w:fldChar w:fldCharType="end"/>
+        </w:r>
+      </w:ins>
     </w:p>
     <w:p>
       <w:pPr>
         <w:pStyle w:val="TOC1"/>
         <w:rPr>
+          <w:ins w:id="45" w:author="Menon, Sunita (NIH/NCI) [C]" w:date="2018-02-01T20:35:00Z"/>
           <w:rFonts w:asciiTheme="minorHAnsi" w:eastAsiaTheme="minorEastAsia" w:hAnsiTheme="minorHAnsi" w:cstheme="minorBidi"/>
           <w:b w:val="0"/>
           <w:bCs w:val="0"/>
@@ -1800,11 +2242,38 @@
           <w:szCs w:val="24"/>
         </w:rPr>
       </w:pPr>
-      <w:hyperlink w:anchor="_Toc500057074" w:history="1">
+      <w:ins w:id="46" w:author="Menon, Sunita (NIH/NCI) [C]" w:date="2018-02-01T20:35:00Z">
         <w:r>
           <w:rPr>
             <w:rStyle w:val="Hyperlink"/>
           </w:rPr>
+          <w:fldChar w:fldCharType="begin"/>
+        </w:r>
+        <w:r>
+          <w:rPr>
+            <w:rStyle w:val="Hyperlink"/>
+          </w:rPr>
+          <w:instrText xml:space="preserve"> </w:instrText>
+        </w:r>
+        <w:r>
+          <w:instrText>HYPERLINK \l "_Toc505280677"</w:instrText>
+        </w:r>
+        <w:r>
+          <w:rPr>
+            <w:rStyle w:val="Hyperlink"/>
+          </w:rPr>
+          <w:instrText xml:space="preserve"> </w:instrText>
+        </w:r>
+        <w:r>
+          <w:rPr>
+            <w:rStyle w:val="Hyperlink"/>
+          </w:rPr>
+          <w:fldChar w:fldCharType="separate"/>
+        </w:r>
+        <w:r>
+          <w:rPr>
+            <w:rStyle w:val="Hyperlink"/>
+          </w:rPr>
           <w:t>BUILD</w:t>
         </w:r>
         <w:r>
@@ -1823,37 +2292,46 @@
           <w:rPr>
             <w:webHidden/>
           </w:rPr>
-          <w:instrText xml:space="preserve"> PAGEREF _Toc500057074 \h </w:instrText>
-        </w:r>
+          <w:instrText xml:space="preserve"> PAGEREF _Toc505280677 \h </w:instrText>
+        </w:r>
+      </w:ins>
+      <w:r>
+        <w:rPr>
+          <w:webHidden/>
+        </w:rPr>
+      </w:r>
+      <w:r>
+        <w:rPr>
+          <w:webHidden/>
+        </w:rPr>
+        <w:fldChar w:fldCharType="separate"/>
+      </w:r>
+      <w:ins w:id="47" w:author="Menon, Sunita (NIH/NCI) [C]" w:date="2018-02-01T20:35:00Z">
         <w:r>
           <w:rPr>
             <w:webHidden/>
           </w:rPr>
+          <w:t>5</w:t>
         </w:r>
         <w:r>
           <w:rPr>
             <w:webHidden/>
           </w:rPr>
-          <w:fldChar w:fldCharType="separate"/>
-        </w:r>
-        <w:r>
-          <w:rPr>
-            <w:webHidden/>
-          </w:rPr>
-          <w:t>5</w:t>
-        </w:r>
-        <w:r>
-          <w:rPr>
-            <w:webHidden/>
-          </w:rPr>
           <w:fldChar w:fldCharType="end"/>
         </w:r>
-      </w:hyperlink>
+        <w:r>
+          <w:rPr>
+            <w:rStyle w:val="Hyperlink"/>
+          </w:rPr>
+          <w:fldChar w:fldCharType="end"/>
+        </w:r>
+      </w:ins>
     </w:p>
     <w:p>
       <w:pPr>
         <w:pStyle w:val="TOC1"/>
         <w:rPr>
+          <w:ins w:id="48" w:author="Menon, Sunita (NIH/NCI) [C]" w:date="2018-02-01T20:35:00Z"/>
           <w:rFonts w:asciiTheme="minorHAnsi" w:eastAsiaTheme="minorEastAsia" w:hAnsiTheme="minorHAnsi" w:cstheme="minorBidi"/>
           <w:b w:val="0"/>
           <w:bCs w:val="0"/>
@@ -1861,11 +2339,38 @@
           <w:szCs w:val="24"/>
         </w:rPr>
       </w:pPr>
-      <w:hyperlink w:anchor="_Toc500057075" w:history="1">
+      <w:ins w:id="49" w:author="Menon, Sunita (NIH/NCI) [C]" w:date="2018-02-01T20:35:00Z">
         <w:r>
           <w:rPr>
             <w:rStyle w:val="Hyperlink"/>
           </w:rPr>
+          <w:fldChar w:fldCharType="begin"/>
+        </w:r>
+        <w:r>
+          <w:rPr>
+            <w:rStyle w:val="Hyperlink"/>
+          </w:rPr>
+          <w:instrText xml:space="preserve"> </w:instrText>
+        </w:r>
+        <w:r>
+          <w:instrText>HYPERLINK \l "_Toc505280678"</w:instrText>
+        </w:r>
+        <w:r>
+          <w:rPr>
+            <w:rStyle w:val="Hyperlink"/>
+          </w:rPr>
+          <w:instrText xml:space="preserve"> </w:instrText>
+        </w:r>
+        <w:r>
+          <w:rPr>
+            <w:rStyle w:val="Hyperlink"/>
+          </w:rPr>
+          <w:fldChar w:fldCharType="separate"/>
+        </w:r>
+        <w:r>
+          <w:rPr>
+            <w:rStyle w:val="Hyperlink"/>
+          </w:rPr>
           <w:t>DEPLOY API to SERVICEMIX</w:t>
         </w:r>
         <w:r>
@@ -1884,37 +2389,46 @@
           <w:rPr>
             <w:webHidden/>
           </w:rPr>
-          <w:instrText xml:space="preserve"> PAGEREF _Toc500057075 \h </w:instrText>
-        </w:r>
+          <w:instrText xml:space="preserve"> PAGEREF _Toc505280678 \h </w:instrText>
+        </w:r>
+      </w:ins>
+      <w:r>
+        <w:rPr>
+          <w:webHidden/>
+        </w:rPr>
+      </w:r>
+      <w:r>
+        <w:rPr>
+          <w:webHidden/>
+        </w:rPr>
+        <w:fldChar w:fldCharType="separate"/>
+      </w:r>
+      <w:ins w:id="50" w:author="Menon, Sunita (NIH/NCI) [C]" w:date="2018-02-01T20:35:00Z">
         <w:r>
           <w:rPr>
             <w:webHidden/>
           </w:rPr>
+          <w:t>6</w:t>
         </w:r>
         <w:r>
           <w:rPr>
             <w:webHidden/>
           </w:rPr>
-          <w:fldChar w:fldCharType="separate"/>
-        </w:r>
-        <w:r>
-          <w:rPr>
-            <w:webHidden/>
-          </w:rPr>
-          <w:t>6</w:t>
-        </w:r>
-        <w:r>
-          <w:rPr>
-            <w:webHidden/>
-          </w:rPr>
           <w:fldChar w:fldCharType="end"/>
         </w:r>
-      </w:hyperlink>
+        <w:r>
+          <w:rPr>
+            <w:rStyle w:val="Hyperlink"/>
+          </w:rPr>
+          <w:fldChar w:fldCharType="end"/>
+        </w:r>
+      </w:ins>
     </w:p>
     <w:p>
       <w:pPr>
         <w:pStyle w:val="TOC1"/>
         <w:rPr>
+          <w:ins w:id="51" w:author="Menon, Sunita (NIH/NCI) [C]" w:date="2018-02-01T20:35:00Z"/>
           <w:rFonts w:asciiTheme="minorHAnsi" w:eastAsiaTheme="minorEastAsia" w:hAnsiTheme="minorHAnsi" w:cstheme="minorBidi"/>
           <w:b w:val="0"/>
           <w:bCs w:val="0"/>
@@ -1922,11 +2436,38 @@
           <w:szCs w:val="24"/>
         </w:rPr>
       </w:pPr>
-      <w:hyperlink w:anchor="_Toc500057076" w:history="1">
+      <w:ins w:id="52" w:author="Menon, Sunita (NIH/NCI) [C]" w:date="2018-02-01T20:35:00Z">
         <w:r>
           <w:rPr>
             <w:rStyle w:val="Hyperlink"/>
           </w:rPr>
+          <w:fldChar w:fldCharType="begin"/>
+        </w:r>
+        <w:r>
+          <w:rPr>
+            <w:rStyle w:val="Hyperlink"/>
+          </w:rPr>
+          <w:instrText xml:space="preserve"> </w:instrText>
+        </w:r>
+        <w:r>
+          <w:instrText>HYPERLINK \l "_Toc505280679"</w:instrText>
+        </w:r>
+        <w:r>
+          <w:rPr>
+            <w:rStyle w:val="Hyperlink"/>
+          </w:rPr>
+          <w:instrText xml:space="preserve"> </w:instrText>
+        </w:r>
+        <w:r>
+          <w:rPr>
+            <w:rStyle w:val="Hyperlink"/>
+          </w:rPr>
+          <w:fldChar w:fldCharType="separate"/>
+        </w:r>
+        <w:r>
+          <w:rPr>
+            <w:rStyle w:val="Hyperlink"/>
+          </w:rPr>
           <w:t>ENDPOINTS</w:t>
         </w:r>
         <w:r>
@@ -1945,37 +2486,46 @@
           <w:rPr>
             <w:webHidden/>
           </w:rPr>
-          <w:instrText xml:space="preserve"> PAGEREF _Toc500057076 \h </w:instrText>
-        </w:r>
+          <w:instrText xml:space="preserve"> PAGEREF _Toc505280679 \h </w:instrText>
+        </w:r>
+      </w:ins>
+      <w:r>
+        <w:rPr>
+          <w:webHidden/>
+        </w:rPr>
+      </w:r>
+      <w:r>
+        <w:rPr>
+          <w:webHidden/>
+        </w:rPr>
+        <w:fldChar w:fldCharType="separate"/>
+      </w:r>
+      <w:ins w:id="53" w:author="Menon, Sunita (NIH/NCI) [C]" w:date="2018-02-01T20:35:00Z">
         <w:r>
           <w:rPr>
             <w:webHidden/>
           </w:rPr>
+          <w:t>6</w:t>
         </w:r>
         <w:r>
           <w:rPr>
             <w:webHidden/>
           </w:rPr>
-          <w:fldChar w:fldCharType="separate"/>
-        </w:r>
-        <w:r>
-          <w:rPr>
-            <w:webHidden/>
-          </w:rPr>
-          <w:t>6</w:t>
-        </w:r>
-        <w:r>
-          <w:rPr>
-            <w:webHidden/>
-          </w:rPr>
           <w:fldChar w:fldCharType="end"/>
         </w:r>
-      </w:hyperlink>
+        <w:r>
+          <w:rPr>
+            <w:rStyle w:val="Hyperlink"/>
+          </w:rPr>
+          <w:fldChar w:fldCharType="end"/>
+        </w:r>
+      </w:ins>
     </w:p>
     <w:p>
       <w:pPr>
         <w:pStyle w:val="TOC1"/>
         <w:rPr>
+          <w:ins w:id="54" w:author="Menon, Sunita (NIH/NCI) [C]" w:date="2018-02-01T20:35:00Z"/>
           <w:rFonts w:asciiTheme="minorHAnsi" w:eastAsiaTheme="minorEastAsia" w:hAnsiTheme="minorHAnsi" w:cstheme="minorBidi"/>
           <w:b w:val="0"/>
           <w:bCs w:val="0"/>
@@ -1983,11 +2533,38 @@
           <w:szCs w:val="24"/>
         </w:rPr>
       </w:pPr>
-      <w:hyperlink w:anchor="_Toc500057077" w:history="1">
+      <w:ins w:id="55" w:author="Menon, Sunita (NIH/NCI) [C]" w:date="2018-02-01T20:35:00Z">
         <w:r>
           <w:rPr>
             <w:rStyle w:val="Hyperlink"/>
           </w:rPr>
+          <w:fldChar w:fldCharType="begin"/>
+        </w:r>
+        <w:r>
+          <w:rPr>
+            <w:rStyle w:val="Hyperlink"/>
+          </w:rPr>
+          <w:instrText xml:space="preserve"> </w:instrText>
+        </w:r>
+        <w:r>
+          <w:instrText>HYPERLINK \l "_Toc505280680"</w:instrText>
+        </w:r>
+        <w:r>
+          <w:rPr>
+            <w:rStyle w:val="Hyperlink"/>
+          </w:rPr>
+          <w:instrText xml:space="preserve"> </w:instrText>
+        </w:r>
+        <w:r>
+          <w:rPr>
+            <w:rStyle w:val="Hyperlink"/>
+          </w:rPr>
+          <w:fldChar w:fldCharType="separate"/>
+        </w:r>
+        <w:r>
+          <w:rPr>
+            <w:rStyle w:val="Hyperlink"/>
+          </w:rPr>
           <w:t>SOAP-UI</w:t>
         </w:r>
         <w:r>
@@ -2006,37 +2583,46 @@
           <w:rPr>
             <w:webHidden/>
           </w:rPr>
-          <w:instrText xml:space="preserve"> PAGEREF _Toc500057077 \h </w:instrText>
-        </w:r>
+          <w:instrText xml:space="preserve"> PAGEREF _Toc505280680 \h </w:instrText>
+        </w:r>
+      </w:ins>
+      <w:r>
+        <w:rPr>
+          <w:webHidden/>
+        </w:rPr>
+      </w:r>
+      <w:r>
+        <w:rPr>
+          <w:webHidden/>
+        </w:rPr>
+        <w:fldChar w:fldCharType="separate"/>
+      </w:r>
+      <w:ins w:id="56" w:author="Menon, Sunita (NIH/NCI) [C]" w:date="2018-02-01T20:35:00Z">
         <w:r>
           <w:rPr>
             <w:webHidden/>
           </w:rPr>
+          <w:t>7</w:t>
         </w:r>
         <w:r>
           <w:rPr>
             <w:webHidden/>
           </w:rPr>
-          <w:fldChar w:fldCharType="separate"/>
-        </w:r>
-        <w:r>
-          <w:rPr>
-            <w:webHidden/>
-          </w:rPr>
-          <w:t>6</w:t>
-        </w:r>
-        <w:r>
-          <w:rPr>
-            <w:webHidden/>
-          </w:rPr>
           <w:fldChar w:fldCharType="end"/>
         </w:r>
-      </w:hyperlink>
+        <w:r>
+          <w:rPr>
+            <w:rStyle w:val="Hyperlink"/>
+          </w:rPr>
+          <w:fldChar w:fldCharType="end"/>
+        </w:r>
+      </w:ins>
     </w:p>
     <w:p>
       <w:pPr>
         <w:pStyle w:val="TOC1"/>
         <w:rPr>
+          <w:ins w:id="57" w:author="Menon, Sunita (NIH/NCI) [C]" w:date="2018-02-01T20:35:00Z"/>
           <w:rFonts w:asciiTheme="minorHAnsi" w:eastAsiaTheme="minorEastAsia" w:hAnsiTheme="minorHAnsi" w:cstheme="minorBidi"/>
           <w:b w:val="0"/>
           <w:bCs w:val="0"/>
@@ -2044,11 +2630,232 @@
           <w:szCs w:val="24"/>
         </w:rPr>
       </w:pPr>
-      <w:hyperlink w:anchor="_Toc500057078" w:history="1">
+      <w:ins w:id="58" w:author="Menon, Sunita (NIH/NCI) [C]" w:date="2018-02-01T20:35:00Z">
         <w:r>
           <w:rPr>
             <w:rStyle w:val="Hyperlink"/>
           </w:rPr>
+          <w:fldChar w:fldCharType="begin"/>
+        </w:r>
+        <w:r>
+          <w:rPr>
+            <w:rStyle w:val="Hyperlink"/>
+          </w:rPr>
+          <w:instrText xml:space="preserve"> </w:instrText>
+        </w:r>
+        <w:r>
+          <w:instrText>HYPERLINK \l "_Toc505280681"</w:instrText>
+        </w:r>
+        <w:r>
+          <w:rPr>
+            <w:rStyle w:val="Hyperlink"/>
+          </w:rPr>
+          <w:instrText xml:space="preserve"> </w:instrText>
+        </w:r>
+        <w:r>
+          <w:rPr>
+            <w:rStyle w:val="Hyperlink"/>
+          </w:rPr>
+          <w:fldChar w:fldCharType="separate"/>
+        </w:r>
+        <w:r>
+          <w:rPr>
+            <w:rStyle w:val="Hyperlink"/>
+          </w:rPr>
+          <w:t>HPCDME WEB Client</w:t>
+        </w:r>
+        <w:r>
+          <w:rPr>
+            <w:webHidden/>
+          </w:rPr>
+          <w:tab/>
+        </w:r>
+        <w:r>
+          <w:rPr>
+            <w:webHidden/>
+          </w:rPr>
+          <w:fldChar w:fldCharType="begin"/>
+        </w:r>
+        <w:r>
+          <w:rPr>
+            <w:webHidden/>
+          </w:rPr>
+          <w:instrText xml:space="preserve"> PAGEREF _Toc505280681 \h </w:instrText>
+        </w:r>
+      </w:ins>
+      <w:r>
+        <w:rPr>
+          <w:webHidden/>
+        </w:rPr>
+      </w:r>
+      <w:r>
+        <w:rPr>
+          <w:webHidden/>
+        </w:rPr>
+        <w:fldChar w:fldCharType="separate"/>
+      </w:r>
+      <w:ins w:id="59" w:author="Menon, Sunita (NIH/NCI) [C]" w:date="2018-02-01T20:35:00Z">
+        <w:r>
+          <w:rPr>
+            <w:webHidden/>
+          </w:rPr>
+          <w:t>7</w:t>
+        </w:r>
+        <w:r>
+          <w:rPr>
+            <w:webHidden/>
+          </w:rPr>
+          <w:fldChar w:fldCharType="end"/>
+        </w:r>
+        <w:r>
+          <w:rPr>
+            <w:rStyle w:val="Hyperlink"/>
+          </w:rPr>
+          <w:fldChar w:fldCharType="end"/>
+        </w:r>
+      </w:ins>
+    </w:p>
+    <w:p>
+      <w:pPr>
+        <w:pStyle w:val="TOC1"/>
+        <w:rPr>
+          <w:ins w:id="60" w:author="Menon, Sunita (NIH/NCI) [C]" w:date="2018-02-01T20:35:00Z"/>
+          <w:rFonts w:asciiTheme="minorHAnsi" w:eastAsiaTheme="minorEastAsia" w:hAnsiTheme="minorHAnsi" w:cstheme="minorBidi"/>
+          <w:b w:val="0"/>
+          <w:bCs w:val="0"/>
+          <w:caps w:val="0"/>
+          <w:szCs w:val="24"/>
+        </w:rPr>
+      </w:pPr>
+      <w:ins w:id="61" w:author="Menon, Sunita (NIH/NCI) [C]" w:date="2018-02-01T20:35:00Z">
+        <w:r>
+          <w:rPr>
+            <w:rStyle w:val="Hyperlink"/>
+          </w:rPr>
+          <w:fldChar w:fldCharType="begin"/>
+        </w:r>
+        <w:r>
+          <w:rPr>
+            <w:rStyle w:val="Hyperlink"/>
+          </w:rPr>
+          <w:instrText xml:space="preserve"> </w:instrText>
+        </w:r>
+        <w:r>
+          <w:instrText>HYPERLINK \l "_Toc505280682"</w:instrText>
+        </w:r>
+        <w:r>
+          <w:rPr>
+            <w:rStyle w:val="Hyperlink"/>
+          </w:rPr>
+          <w:instrText xml:space="preserve"> </w:instrText>
+        </w:r>
+        <w:r>
+          <w:rPr>
+            <w:rStyle w:val="Hyperlink"/>
+          </w:rPr>
+          <w:fldChar w:fldCharType="separate"/>
+        </w:r>
+        <w:r>
+          <w:rPr>
+            <w:rStyle w:val="Hyperlink"/>
+          </w:rPr>
+          <w:t>HPCDME CLI Client</w:t>
+        </w:r>
+        <w:r>
+          <w:rPr>
+            <w:webHidden/>
+          </w:rPr>
+          <w:tab/>
+        </w:r>
+        <w:r>
+          <w:rPr>
+            <w:webHidden/>
+          </w:rPr>
+          <w:fldChar w:fldCharType="begin"/>
+        </w:r>
+        <w:r>
+          <w:rPr>
+            <w:webHidden/>
+          </w:rPr>
+          <w:instrText xml:space="preserve"> PAGEREF _Toc505280682 \h </w:instrText>
+        </w:r>
+      </w:ins>
+      <w:r>
+        <w:rPr>
+          <w:webHidden/>
+        </w:rPr>
+      </w:r>
+      <w:r>
+        <w:rPr>
+          <w:webHidden/>
+        </w:rPr>
+        <w:fldChar w:fldCharType="separate"/>
+      </w:r>
+      <w:ins w:id="62" w:author="Menon, Sunita (NIH/NCI) [C]" w:date="2018-02-01T20:35:00Z">
+        <w:r>
+          <w:rPr>
+            <w:webHidden/>
+          </w:rPr>
+          <w:t>7</w:t>
+        </w:r>
+        <w:r>
+          <w:rPr>
+            <w:webHidden/>
+          </w:rPr>
+          <w:fldChar w:fldCharType="end"/>
+        </w:r>
+        <w:r>
+          <w:rPr>
+            <w:rStyle w:val="Hyperlink"/>
+          </w:rPr>
+          <w:fldChar w:fldCharType="end"/>
+        </w:r>
+      </w:ins>
+    </w:p>
+    <w:p>
+      <w:pPr>
+        <w:pStyle w:val="TOC1"/>
+        <w:rPr>
+          <w:ins w:id="63" w:author="Menon, Sunita (NIH/NCI) [C]" w:date="2018-02-01T20:35:00Z"/>
+          <w:rFonts w:asciiTheme="minorHAnsi" w:eastAsiaTheme="minorEastAsia" w:hAnsiTheme="minorHAnsi" w:cstheme="minorBidi"/>
+          <w:b w:val="0"/>
+          <w:bCs w:val="0"/>
+          <w:caps w:val="0"/>
+          <w:szCs w:val="24"/>
+        </w:rPr>
+      </w:pPr>
+      <w:ins w:id="64" w:author="Menon, Sunita (NIH/NCI) [C]" w:date="2018-02-01T20:35:00Z">
+        <w:r>
+          <w:rPr>
+            <w:rStyle w:val="Hyperlink"/>
+          </w:rPr>
+          <w:fldChar w:fldCharType="begin"/>
+        </w:r>
+        <w:r>
+          <w:rPr>
+            <w:rStyle w:val="Hyperlink"/>
+          </w:rPr>
+          <w:instrText xml:space="preserve"> </w:instrText>
+        </w:r>
+        <w:r>
+          <w:instrText>HYPERLINK \l "_Toc505280683"</w:instrText>
+        </w:r>
+        <w:r>
+          <w:rPr>
+            <w:rStyle w:val="Hyperlink"/>
+          </w:rPr>
+          <w:instrText xml:space="preserve"> </w:instrText>
+        </w:r>
+        <w:r>
+          <w:rPr>
+            <w:rStyle w:val="Hyperlink"/>
+          </w:rPr>
+          <w:fldChar w:fldCharType="separate"/>
+        </w:r>
+        <w:r>
+          <w:rPr>
+            <w:rStyle w:val="Hyperlink"/>
+          </w:rPr>
           <w:t>Eclipse</w:t>
         </w:r>
         <w:r>
@@ -2067,32 +2874,424 @@
           <w:rPr>
             <w:webHidden/>
           </w:rPr>
-          <w:instrText xml:space="preserve"> PAGEREF _Toc500057078 \h </w:instrText>
-        </w:r>
+          <w:instrText xml:space="preserve"> PAGEREF _Toc505280683 \h </w:instrText>
+        </w:r>
+      </w:ins>
+      <w:r>
+        <w:rPr>
+          <w:webHidden/>
+        </w:rPr>
+      </w:r>
+      <w:r>
+        <w:rPr>
+          <w:webHidden/>
+        </w:rPr>
+        <w:fldChar w:fldCharType="separate"/>
+      </w:r>
+      <w:ins w:id="65" w:author="Menon, Sunita (NIH/NCI) [C]" w:date="2018-02-01T20:35:00Z">
         <w:r>
           <w:rPr>
             <w:webHidden/>
           </w:rPr>
+          <w:t>8</w:t>
         </w:r>
         <w:r>
           <w:rPr>
             <w:webHidden/>
           </w:rPr>
-          <w:fldChar w:fldCharType="separate"/>
+          <w:fldChar w:fldCharType="end"/>
+        </w:r>
+        <w:r>
+          <w:rPr>
+            <w:rStyle w:val="Hyperlink"/>
+          </w:rPr>
+          <w:fldChar w:fldCharType="end"/>
+        </w:r>
+      </w:ins>
+    </w:p>
+    <w:p>
+      <w:pPr>
+        <w:pStyle w:val="TOC1"/>
+        <w:rPr>
+          <w:del w:id="66" w:author="Menon, Sunita (NIH/NCI) [C]" w:date="2018-01-31T12:03:00Z"/>
+          <w:rFonts w:asciiTheme="minorHAnsi" w:eastAsiaTheme="minorEastAsia" w:hAnsiTheme="minorHAnsi" w:cstheme="minorBidi"/>
+          <w:b w:val="0"/>
+          <w:bCs w:val="0"/>
+          <w:caps w:val="0"/>
+          <w:szCs w:val="24"/>
+        </w:rPr>
+      </w:pPr>
+      <w:del w:id="67" w:author="Menon, Sunita (NIH/NCI) [C]" w:date="2018-01-31T12:03:00Z">
+        <w:r>
+          <w:rPr>
+            <w:rPrChange w:id="68" w:author="Menon, Sunita (NIH/NCI) [C]" w:date="2018-01-31T12:03:00Z">
+              <w:rPr>
+                <w:rStyle w:val="Hyperlink"/>
+              </w:rPr>
+            </w:rPrChange>
+          </w:rPr>
+          <w:delText>Git Code Repository</w:delText>
         </w:r>
         <w:r>
           <w:rPr>
             <w:webHidden/>
           </w:rPr>
-          <w:t>7</w:t>
+          <w:tab/>
+          <w:delText>4</w:delText>
+        </w:r>
+      </w:del>
+    </w:p>
+    <w:p>
+      <w:pPr>
+        <w:pStyle w:val="TOC1"/>
+        <w:rPr>
+          <w:del w:id="69" w:author="Menon, Sunita (NIH/NCI) [C]" w:date="2018-01-31T12:03:00Z"/>
+          <w:rFonts w:asciiTheme="minorHAnsi" w:eastAsiaTheme="minorEastAsia" w:hAnsiTheme="minorHAnsi" w:cstheme="minorBidi"/>
+          <w:b w:val="0"/>
+          <w:bCs w:val="0"/>
+          <w:caps w:val="0"/>
+          <w:szCs w:val="24"/>
+        </w:rPr>
+      </w:pPr>
+      <w:del w:id="70" w:author="Menon, Sunita (NIH/NCI) [C]" w:date="2018-01-31T12:03:00Z">
+        <w:r>
+          <w:rPr>
+            <w:rPrChange w:id="71" w:author="Menon, Sunita (NIH/NCI) [C]" w:date="2018-01-31T12:03:00Z">
+              <w:rPr>
+                <w:rStyle w:val="Hyperlink"/>
+              </w:rPr>
+            </w:rPrChange>
+          </w:rPr>
+          <w:delText>Java Development Kit (JDK)</w:delText>
         </w:r>
         <w:r>
           <w:rPr>
             <w:webHidden/>
           </w:rPr>
-          <w:fldChar w:fldCharType="end"/>
-        </w:r>
-      </w:hyperlink>
+          <w:tab/>
+          <w:delText>4</w:delText>
+        </w:r>
+      </w:del>
+    </w:p>
+    <w:p>
+      <w:pPr>
+        <w:pStyle w:val="TOC1"/>
+        <w:rPr>
+          <w:del w:id="72" w:author="Menon, Sunita (NIH/NCI) [C]" w:date="2018-01-31T12:03:00Z"/>
+          <w:rFonts w:asciiTheme="minorHAnsi" w:eastAsiaTheme="minorEastAsia" w:hAnsiTheme="minorHAnsi" w:cstheme="minorBidi"/>
+          <w:b w:val="0"/>
+          <w:bCs w:val="0"/>
+          <w:caps w:val="0"/>
+          <w:szCs w:val="24"/>
+        </w:rPr>
+      </w:pPr>
+      <w:del w:id="73" w:author="Menon, Sunita (NIH/NCI) [C]" w:date="2018-01-31T12:03:00Z">
+        <w:r>
+          <w:rPr>
+            <w:rPrChange w:id="74" w:author="Menon, Sunita (NIH/NCI) [C]" w:date="2018-01-31T12:03:00Z">
+              <w:rPr>
+                <w:rStyle w:val="Hyperlink"/>
+              </w:rPr>
+            </w:rPrChange>
+          </w:rPr>
+          <w:delText>MAVEN</w:delText>
+        </w:r>
+        <w:r>
+          <w:rPr>
+            <w:webHidden/>
+          </w:rPr>
+          <w:tab/>
+          <w:delText>4</w:delText>
+        </w:r>
+      </w:del>
+    </w:p>
+    <w:p>
+      <w:pPr>
+        <w:pStyle w:val="TOC1"/>
+        <w:rPr>
+          <w:del w:id="75" w:author="Menon, Sunita (NIH/NCI) [C]" w:date="2018-01-31T12:03:00Z"/>
+          <w:rFonts w:asciiTheme="minorHAnsi" w:eastAsiaTheme="minorEastAsia" w:hAnsiTheme="minorHAnsi" w:cstheme="minorBidi"/>
+          <w:b w:val="0"/>
+          <w:bCs w:val="0"/>
+          <w:caps w:val="0"/>
+          <w:szCs w:val="24"/>
+        </w:rPr>
+      </w:pPr>
+      <w:del w:id="76" w:author="Menon, Sunita (NIH/NCI) [C]" w:date="2018-01-31T12:03:00Z">
+        <w:r>
+          <w:rPr>
+            <w:rPrChange w:id="77" w:author="Menon, Sunita (NIH/NCI) [C]" w:date="2018-01-31T12:03:00Z">
+              <w:rPr>
+                <w:rStyle w:val="Hyperlink"/>
+              </w:rPr>
+            </w:rPrChange>
+          </w:rPr>
+          <w:delText>SERVICEMIX</w:delText>
+        </w:r>
+        <w:r>
+          <w:rPr>
+            <w:webHidden/>
+          </w:rPr>
+          <w:tab/>
+          <w:delText>4</w:delText>
+        </w:r>
+      </w:del>
+    </w:p>
+    <w:p>
+      <w:pPr>
+        <w:pStyle w:val="TOC1"/>
+        <w:rPr>
+          <w:del w:id="78" w:author="Menon, Sunita (NIH/NCI) [C]" w:date="2018-01-31T12:03:00Z"/>
+          <w:rFonts w:asciiTheme="minorHAnsi" w:eastAsiaTheme="minorEastAsia" w:hAnsiTheme="minorHAnsi" w:cstheme="minorBidi"/>
+          <w:b w:val="0"/>
+          <w:bCs w:val="0"/>
+          <w:caps w:val="0"/>
+          <w:szCs w:val="24"/>
+        </w:rPr>
+      </w:pPr>
+      <w:del w:id="79" w:author="Menon, Sunita (NIH/NCI) [C]" w:date="2018-01-31T12:03:00Z">
+        <w:r>
+          <w:rPr>
+            <w:rPrChange w:id="80" w:author="Menon, Sunita (NIH/NCI) [C]" w:date="2018-01-31T12:03:00Z">
+              <w:rPr>
+                <w:rStyle w:val="Hyperlink"/>
+              </w:rPr>
+            </w:rPrChange>
+          </w:rPr>
+          <w:delText>PostgreSQL DB</w:delText>
+        </w:r>
+        <w:r>
+          <w:rPr>
+            <w:webHidden/>
+          </w:rPr>
+          <w:tab/>
+          <w:delText>5</w:delText>
+        </w:r>
+      </w:del>
+    </w:p>
+    <w:p>
+      <w:pPr>
+        <w:pStyle w:val="TOC1"/>
+        <w:rPr>
+          <w:del w:id="81" w:author="Menon, Sunita (NIH/NCI) [C]" w:date="2018-01-31T12:03:00Z"/>
+          <w:rFonts w:asciiTheme="minorHAnsi" w:eastAsiaTheme="minorEastAsia" w:hAnsiTheme="minorHAnsi" w:cstheme="minorBidi"/>
+          <w:b w:val="0"/>
+          <w:bCs w:val="0"/>
+          <w:caps w:val="0"/>
+          <w:szCs w:val="24"/>
+        </w:rPr>
+      </w:pPr>
+      <w:del w:id="82" w:author="Menon, Sunita (NIH/NCI) [C]" w:date="2018-01-31T12:03:00Z">
+        <w:r>
+          <w:rPr>
+            <w:rPrChange w:id="83" w:author="Menon, Sunita (NIH/NCI) [C]" w:date="2018-01-31T12:03:00Z">
+              <w:rPr>
+                <w:rStyle w:val="Hyperlink"/>
+              </w:rPr>
+            </w:rPrChange>
+          </w:rPr>
+          <w:delText>IRODS</w:delText>
+        </w:r>
+        <w:r>
+          <w:rPr>
+            <w:webHidden/>
+          </w:rPr>
+          <w:tab/>
+          <w:delText>5</w:delText>
+        </w:r>
+      </w:del>
+    </w:p>
+    <w:p>
+      <w:pPr>
+        <w:pStyle w:val="TOC1"/>
+        <w:rPr>
+          <w:del w:id="84" w:author="Menon, Sunita (NIH/NCI) [C]" w:date="2018-01-31T12:03:00Z"/>
+          <w:rFonts w:asciiTheme="minorHAnsi" w:eastAsiaTheme="minorEastAsia" w:hAnsiTheme="minorHAnsi" w:cstheme="minorBidi"/>
+          <w:b w:val="0"/>
+          <w:bCs w:val="0"/>
+          <w:caps w:val="0"/>
+          <w:szCs w:val="24"/>
+        </w:rPr>
+      </w:pPr>
+      <w:del w:id="85" w:author="Menon, Sunita (NIH/NCI) [C]" w:date="2018-01-31T12:03:00Z">
+        <w:r>
+          <w:rPr>
+            <w:rPrChange w:id="86" w:author="Menon, Sunita (NIH/NCI) [C]" w:date="2018-01-31T12:03:00Z">
+              <w:rPr>
+                <w:rStyle w:val="Hyperlink"/>
+              </w:rPr>
+            </w:rPrChange>
+          </w:rPr>
+          <w:delText>PATH Environment Variable</w:delText>
+        </w:r>
+        <w:r>
+          <w:rPr>
+            <w:webHidden/>
+          </w:rPr>
+          <w:tab/>
+          <w:delText>5</w:delText>
+        </w:r>
+      </w:del>
+    </w:p>
+    <w:p>
+      <w:pPr>
+        <w:pStyle w:val="TOC1"/>
+        <w:rPr>
+          <w:del w:id="87" w:author="Menon, Sunita (NIH/NCI) [C]" w:date="2018-01-31T12:03:00Z"/>
+          <w:rFonts w:asciiTheme="minorHAnsi" w:eastAsiaTheme="minorEastAsia" w:hAnsiTheme="minorHAnsi" w:cstheme="minorBidi"/>
+          <w:b w:val="0"/>
+          <w:bCs w:val="0"/>
+          <w:caps w:val="0"/>
+          <w:szCs w:val="24"/>
+        </w:rPr>
+      </w:pPr>
+      <w:del w:id="88" w:author="Menon, Sunita (NIH/NCI) [C]" w:date="2018-01-31T12:03:00Z">
+        <w:r>
+          <w:rPr>
+            <w:rPrChange w:id="89" w:author="Menon, Sunita (NIH/NCI) [C]" w:date="2018-01-31T12:03:00Z">
+              <w:rPr>
+                <w:rStyle w:val="Hyperlink"/>
+              </w:rPr>
+            </w:rPrChange>
+          </w:rPr>
+          <w:delText>BUILD</w:delText>
+        </w:r>
+        <w:r>
+          <w:rPr>
+            <w:webHidden/>
+          </w:rPr>
+          <w:tab/>
+          <w:delText>5</w:delText>
+        </w:r>
+      </w:del>
+    </w:p>
+    <w:p>
+      <w:pPr>
+        <w:pStyle w:val="TOC1"/>
+        <w:rPr>
+          <w:del w:id="90" w:author="Menon, Sunita (NIH/NCI) [C]" w:date="2018-01-31T12:03:00Z"/>
+          <w:rFonts w:asciiTheme="minorHAnsi" w:eastAsiaTheme="minorEastAsia" w:hAnsiTheme="minorHAnsi" w:cstheme="minorBidi"/>
+          <w:b w:val="0"/>
+          <w:bCs w:val="0"/>
+          <w:caps w:val="0"/>
+          <w:szCs w:val="24"/>
+        </w:rPr>
+      </w:pPr>
+      <w:del w:id="91" w:author="Menon, Sunita (NIH/NCI) [C]" w:date="2018-01-31T12:03:00Z">
+        <w:r>
+          <w:rPr>
+            <w:rPrChange w:id="92" w:author="Menon, Sunita (NIH/NCI) [C]" w:date="2018-01-31T12:03:00Z">
+              <w:rPr>
+                <w:rStyle w:val="Hyperlink"/>
+              </w:rPr>
+            </w:rPrChange>
+          </w:rPr>
+          <w:delText>DEPLOY API to SERVICEMIX</w:delText>
+        </w:r>
+        <w:r>
+          <w:rPr>
+            <w:webHidden/>
+          </w:rPr>
+          <w:tab/>
+          <w:delText>6</w:delText>
+        </w:r>
+      </w:del>
+    </w:p>
+    <w:p>
+      <w:pPr>
+        <w:pStyle w:val="TOC1"/>
+        <w:rPr>
+          <w:del w:id="93" w:author="Menon, Sunita (NIH/NCI) [C]" w:date="2018-01-31T12:03:00Z"/>
+          <w:rFonts w:asciiTheme="minorHAnsi" w:eastAsiaTheme="minorEastAsia" w:hAnsiTheme="minorHAnsi" w:cstheme="minorBidi"/>
+          <w:b w:val="0"/>
+          <w:bCs w:val="0"/>
+          <w:caps w:val="0"/>
+          <w:szCs w:val="24"/>
+        </w:rPr>
+      </w:pPr>
+      <w:del w:id="94" w:author="Menon, Sunita (NIH/NCI) [C]" w:date="2018-01-31T12:03:00Z">
+        <w:r>
+          <w:rPr>
+            <w:rPrChange w:id="95" w:author="Menon, Sunita (NIH/NCI) [C]" w:date="2018-01-31T12:03:00Z">
+              <w:rPr>
+                <w:rStyle w:val="Hyperlink"/>
+              </w:rPr>
+            </w:rPrChange>
+          </w:rPr>
+          <w:delText>ENDPOINTS</w:delText>
+        </w:r>
+        <w:r>
+          <w:rPr>
+            <w:webHidden/>
+          </w:rPr>
+          <w:tab/>
+          <w:delText>6</w:delText>
+        </w:r>
+      </w:del>
+    </w:p>
+    <w:p>
+      <w:pPr>
+        <w:pStyle w:val="TOC1"/>
+        <w:rPr>
+          <w:del w:id="96" w:author="Menon, Sunita (NIH/NCI) [C]" w:date="2018-01-31T12:03:00Z"/>
+          <w:rFonts w:asciiTheme="minorHAnsi" w:eastAsiaTheme="minorEastAsia" w:hAnsiTheme="minorHAnsi" w:cstheme="minorBidi"/>
+          <w:b w:val="0"/>
+          <w:bCs w:val="0"/>
+          <w:caps w:val="0"/>
+          <w:szCs w:val="24"/>
+        </w:rPr>
+      </w:pPr>
+      <w:del w:id="97" w:author="Menon, Sunita (NIH/NCI) [C]" w:date="2018-01-31T12:03:00Z">
+        <w:r>
+          <w:rPr>
+            <w:rPrChange w:id="98" w:author="Menon, Sunita (NIH/NCI) [C]" w:date="2018-01-31T12:03:00Z">
+              <w:rPr>
+                <w:rStyle w:val="Hyperlink"/>
+              </w:rPr>
+            </w:rPrChange>
+          </w:rPr>
+          <w:delText>SOAP-UI</w:delText>
+        </w:r>
+        <w:r>
+          <w:rPr>
+            <w:webHidden/>
+          </w:rPr>
+          <w:tab/>
+          <w:delText>6</w:delText>
+        </w:r>
+      </w:del>
+    </w:p>
+    <w:p>
+      <w:pPr>
+        <w:pStyle w:val="TOC1"/>
+        <w:rPr>
+          <w:del w:id="99" w:author="Menon, Sunita (NIH/NCI) [C]" w:date="2018-01-31T12:03:00Z"/>
+          <w:rFonts w:asciiTheme="minorHAnsi" w:eastAsiaTheme="minorEastAsia" w:hAnsiTheme="minorHAnsi" w:cstheme="minorBidi"/>
+          <w:b w:val="0"/>
+          <w:bCs w:val="0"/>
+          <w:caps w:val="0"/>
+          <w:szCs w:val="24"/>
+        </w:rPr>
+      </w:pPr>
+      <w:del w:id="100" w:author="Menon, Sunita (NIH/NCI) [C]" w:date="2018-01-31T12:03:00Z">
+        <w:r>
+          <w:rPr>
+            <w:rPrChange w:id="101" w:author="Menon, Sunita (NIH/NCI) [C]" w:date="2018-01-31T12:03:00Z">
+              <w:rPr>
+                <w:rStyle w:val="Hyperlink"/>
+              </w:rPr>
+            </w:rPrChange>
+          </w:rPr>
+          <w:delText>Eclipse</w:delText>
+        </w:r>
+        <w:r>
+          <w:rPr>
+            <w:webHidden/>
+          </w:rPr>
+          <w:tab/>
+          <w:delText>7</w:delText>
+        </w:r>
+      </w:del>
     </w:p>
     <w:p>
       <w:pPr>
@@ -2149,14 +3348,14 @@
       <w:pPr>
         <w:pStyle w:val="Heading1"/>
       </w:pPr>
-      <w:bookmarkStart w:id="3" w:name="_Toc500057067"/>
+      <w:bookmarkStart w:id="102" w:name="_Toc505280670"/>
       <w:r>
         <w:t>Git</w:t>
       </w:r>
       <w:r>
         <w:t xml:space="preserve"> Code Repository</w:t>
       </w:r>
-      <w:bookmarkEnd w:id="3"/>
+      <w:bookmarkEnd w:id="102"/>
     </w:p>
     <w:p>
       <w:pPr>
@@ -2211,13 +3410,65 @@
         <w:ind w:left="216"/>
       </w:pPr>
       <w:r>
-        <w:t>Set HPC_HOME environment variable to the ‘</w:t>
+        <w:t xml:space="preserve">Set HPC_HOME environment variable to the </w:t>
+      </w:r>
+      <w:del w:id="103" w:author="Menon, Sunita (NIH/NCI) [C]" w:date="2018-01-31T11:07:00Z">
+        <w:r>
+          <w:delText>‘</w:delText>
+        </w:r>
+      </w:del>
+      <w:ins w:id="104" w:author="Menon, Sunita (NIH/NCI) [C]" w:date="2018-01-31T10:35:00Z">
+        <w:r>
+          <w:t>&lt;Path to HPC_DME_APIs&gt;</w:t>
+        </w:r>
+      </w:ins>
+      <w:del w:id="105" w:author="Menon, Sunita (NIH/NCI) [C]" w:date="2018-01-31T10:35:00Z">
+        <w:r>
+          <w:delText>hpc</w:delText>
+        </w:r>
+      </w:del>
+      <w:r>
+        <w:t>/</w:t>
       </w:r>
       <w:proofErr w:type="spellStart"/>
       <w:r>
-        <w:t>hpc</w:t>
+        <w:t>src</w:t>
       </w:r>
       <w:proofErr w:type="spellEnd"/>
+      <w:del w:id="106" w:author="Menon, Sunita (NIH/NCI) [C]" w:date="2018-01-31T11:07:00Z">
+        <w:r>
+          <w:delText>’</w:delText>
+        </w:r>
+      </w:del>
+      <w:r>
+        <w:t xml:space="preserve"> directory path in the source tree.</w:t>
+      </w:r>
+    </w:p>
+    <w:p>
+      <w:pPr>
+        <w:ind w:left="216"/>
+      </w:pPr>
+      <w:r>
+        <w:t>e.g</w:t>
+      </w:r>
+      <w:ins w:id="107" w:author="Menon, Sunita (NIH/NCI) [C]" w:date="2018-01-31T10:36:00Z">
+        <w:r>
+          <w:t>.</w:t>
+        </w:r>
+      </w:ins>
+      <w:r>
+        <w:t xml:space="preserve"> /Development/HPC</w:t>
+      </w:r>
+      <w:ins w:id="108" w:author="Menon, Sunita (NIH/NCI) [C]" w:date="2018-01-31T10:36:00Z">
+        <w:r>
+          <w:t>_DME_APIs</w:t>
+        </w:r>
+      </w:ins>
+      <w:del w:id="109" w:author="Menon, Sunita (NIH/NCI) [C]" w:date="2018-01-31T10:36:00Z">
+        <w:r>
+          <w:delText>-DM</w:delText>
+        </w:r>
+      </w:del>
       <w:r>
         <w:t>/</w:t>
       </w:r>
@@ -2226,56 +3477,29 @@
         <w:t>src</w:t>
       </w:r>
       <w:proofErr w:type="spellEnd"/>
-      <w:r>
-        <w:t>’ directory path in the source tree.</w:t>
-      </w:r>
+      <w:del w:id="110" w:author="Menon, Sunita (NIH/NCI) [C]" w:date="2018-01-31T10:36:00Z">
+        <w:r>
+          <w:delText>/hpc</w:delText>
+        </w:r>
+      </w:del>
     </w:p>
     <w:p>
       <w:pPr>
         <w:ind w:left="216"/>
       </w:pPr>
-      <w:proofErr w:type="spellStart"/>
-      <w:r>
-        <w:t>e.g</w:t>
-      </w:r>
-      <w:proofErr w:type="spellEnd"/>
-      <w:r>
-        <w:t xml:space="preserve"> /Development/HPC-DM</w:t>
-      </w:r>
-      <w:r>
-        <w:t>/</w:t>
-      </w:r>
-      <w:proofErr w:type="spellStart"/>
-      <w:r>
-        <w:t>src</w:t>
-      </w:r>
-      <w:proofErr w:type="spellEnd"/>
-      <w:r>
-        <w:t>/</w:t>
-      </w:r>
-      <w:proofErr w:type="spellStart"/>
-      <w:r>
-        <w:t>hpc</w:t>
-      </w:r>
-      <w:proofErr w:type="spellEnd"/>
-    </w:p>
-    <w:p>
-      <w:pPr>
-        <w:ind w:left="216"/>
-      </w:pPr>
     </w:p>
     <w:p>
       <w:pPr>
         <w:pStyle w:val="Heading1"/>
       </w:pPr>
-      <w:bookmarkStart w:id="4" w:name="_Toc500057068"/>
+      <w:bookmarkStart w:id="111" w:name="_Toc505280671"/>
       <w:r>
         <w:t>J</w:t>
       </w:r>
       <w:r>
         <w:t>ava Development Kit (JDK)</w:t>
       </w:r>
-      <w:bookmarkEnd w:id="4"/>
+      <w:bookmarkEnd w:id="111"/>
     </w:p>
     <w:p>
       <w:pPr>
@@ -2326,11 +3550,11 @@
       <w:pPr>
         <w:pStyle w:val="Heading1"/>
       </w:pPr>
-      <w:bookmarkStart w:id="5" w:name="_Toc500057069"/>
+      <w:bookmarkStart w:id="112" w:name="_Toc505280672"/>
       <w:r>
         <w:t>MAVEN</w:t>
       </w:r>
-      <w:bookmarkEnd w:id="5"/>
+      <w:bookmarkEnd w:id="112"/>
     </w:p>
     <w:p>
       <w:pPr>
@@ -2373,11 +3597,11 @@
       <w:pPr>
         <w:pStyle w:val="Heading1"/>
       </w:pPr>
-      <w:bookmarkStart w:id="6" w:name="_Toc500057070"/>
+      <w:bookmarkStart w:id="113" w:name="_Toc505280673"/>
       <w:r>
         <w:t>SERVICEMIX</w:t>
       </w:r>
-      <w:bookmarkEnd w:id="6"/>
+      <w:bookmarkEnd w:id="113"/>
     </w:p>
     <w:p>
       <w:pPr>
@@ -2439,11 +3663,19 @@
     <w:p>
       <w:pPr>
         <w:ind w:left="216"/>
-      </w:pPr>
-    </w:p>
-    <w:p>
-      <w:pPr>
-        <w:ind w:left="216"/>
+        <w:rPr>
+          <w:del w:id="114" w:author="Menon, Sunita (NIH/NCI) [C]" w:date="2018-01-31T11:10:00Z"/>
+        </w:rPr>
+      </w:pPr>
+    </w:p>
+    <w:p>
+      <w:pPr>
+        <w:ind w:left="0"/>
+        <w:pPrChange w:id="115" w:author="Menon, Sunita (NIH/NCI) [C]" w:date="2018-01-31T11:10:00Z">
+          <w:pPr>
+            <w:ind w:left="216"/>
+          </w:pPr>
+        </w:pPrChange>
       </w:pPr>
     </w:p>
     <w:p>
@@ -2892,21 +4124,329 @@
         <w:spacing w:before="0" w:after="0"/>
         <w:ind w:left="0"/>
         <w:jc w:val="left"/>
+        <w:rPr>
+          <w:ins w:id="116" w:author="Menon, Sunita (NIH/NCI) [C]" w:date="2018-01-31T11:17:00Z"/>
+        </w:rPr>
+      </w:pPr>
+    </w:p>
+    <w:p>
+      <w:pPr>
+        <w:widowControl w:val="0"/>
+        <w:tabs>
+          <w:tab w:val="left" w:pos="560"/>
+          <w:tab w:val="left" w:pos="1120"/>
+          <w:tab w:val="left" w:pos="1680"/>
+          <w:tab w:val="left" w:pos="2240"/>
+          <w:tab w:val="left" w:pos="2800"/>
+          <w:tab w:val="left" w:pos="3360"/>
+          <w:tab w:val="left" w:pos="3920"/>
+          <w:tab w:val="left" w:pos="4480"/>
+          <w:tab w:val="left" w:pos="5040"/>
+          <w:tab w:val="left" w:pos="5600"/>
+          <w:tab w:val="left" w:pos="6160"/>
+          <w:tab w:val="left" w:pos="6720"/>
+        </w:tabs>
+        <w:autoSpaceDE w:val="0"/>
+        <w:autoSpaceDN w:val="0"/>
+        <w:adjustRightInd w:val="0"/>
+        <w:spacing w:before="0" w:after="0"/>
+        <w:ind w:left="0"/>
+        <w:jc w:val="left"/>
+        <w:rPr>
+          <w:ins w:id="117" w:author="Menon, Sunita (NIH/NCI) [C]" w:date="2018-01-31T11:17:00Z"/>
+        </w:rPr>
+      </w:pPr>
+    </w:p>
+    <w:p>
+      <w:pPr>
+        <w:pStyle w:val="ListParagraph"/>
+        <w:widowControl w:val="0"/>
+        <w:numPr>
+          <w:ilvl w:val="0"/>
+          <w:numId w:val="13"/>
+        </w:numPr>
+        <w:tabs>
+          <w:tab w:val="left" w:pos="560"/>
+          <w:tab w:val="left" w:pos="1120"/>
+          <w:tab w:val="left" w:pos="1680"/>
+          <w:tab w:val="left" w:pos="2240"/>
+          <w:tab w:val="left" w:pos="2800"/>
+          <w:tab w:val="left" w:pos="3360"/>
+          <w:tab w:val="left" w:pos="3920"/>
+          <w:tab w:val="left" w:pos="4480"/>
+          <w:tab w:val="left" w:pos="5040"/>
+          <w:tab w:val="left" w:pos="5600"/>
+          <w:tab w:val="left" w:pos="6160"/>
+          <w:tab w:val="left" w:pos="6720"/>
+        </w:tabs>
+        <w:autoSpaceDE w:val="0"/>
+        <w:autoSpaceDN w:val="0"/>
+        <w:adjustRightInd w:val="0"/>
+        <w:spacing w:before="0" w:after="0"/>
+        <w:jc w:val="left"/>
+        <w:rPr>
+          <w:ins w:id="118" w:author="Menon, Sunita (NIH/NCI) [C]" w:date="2018-01-31T11:40:00Z"/>
+        </w:rPr>
+        <w:pPrChange w:id="119" w:author="Menon, Sunita (NIH/NCI) [C]" w:date="2018-01-31T11:17:00Z">
+          <w:pPr>
+            <w:widowControl w:val="0"/>
+            <w:tabs>
+              <w:tab w:val="left" w:pos="560"/>
+              <w:tab w:val="left" w:pos="1120"/>
+              <w:tab w:val="left" w:pos="1680"/>
+              <w:tab w:val="left" w:pos="2240"/>
+              <w:tab w:val="left" w:pos="2800"/>
+              <w:tab w:val="left" w:pos="3360"/>
+              <w:tab w:val="left" w:pos="3920"/>
+              <w:tab w:val="left" w:pos="4480"/>
+              <w:tab w:val="left" w:pos="5040"/>
+              <w:tab w:val="left" w:pos="5600"/>
+              <w:tab w:val="left" w:pos="6160"/>
+              <w:tab w:val="left" w:pos="6720"/>
+            </w:tabs>
+            <w:autoSpaceDE w:val="0"/>
+            <w:autoSpaceDN w:val="0"/>
+            <w:adjustRightInd w:val="0"/>
+            <w:spacing w:before="0" w:after="0"/>
+            <w:ind w:left="0"/>
+            <w:jc w:val="left"/>
+          </w:pPr>
+        </w:pPrChange>
+      </w:pPr>
+      <w:ins w:id="120" w:author="Menon, Sunita (NIH/NCI) [C]" w:date="2018-01-31T11:40:00Z">
+        <w:r>
+          <w:lastRenderedPageBreak/>
+          <w:t>Update $HPC_HOME/hpc-server/hpc-features/src/main/resources/hpc-server-local.properties as follows:</w:t>
+        </w:r>
+      </w:ins>
+    </w:p>
+    <w:p>
+      <w:pPr>
+        <w:pStyle w:val="ListParagraph"/>
+        <w:widowControl w:val="0"/>
+        <w:numPr>
+          <w:ilvl w:val="1"/>
+          <w:numId w:val="13"/>
+        </w:numPr>
+        <w:tabs>
+          <w:tab w:val="left" w:pos="560"/>
+          <w:tab w:val="left" w:pos="1120"/>
+          <w:tab w:val="left" w:pos="1680"/>
+          <w:tab w:val="left" w:pos="2240"/>
+          <w:tab w:val="left" w:pos="2800"/>
+          <w:tab w:val="left" w:pos="3360"/>
+          <w:tab w:val="left" w:pos="3920"/>
+          <w:tab w:val="left" w:pos="4480"/>
+          <w:tab w:val="left" w:pos="5040"/>
+          <w:tab w:val="left" w:pos="5600"/>
+          <w:tab w:val="left" w:pos="6160"/>
+          <w:tab w:val="left" w:pos="6720"/>
+        </w:tabs>
+        <w:autoSpaceDE w:val="0"/>
+        <w:autoSpaceDN w:val="0"/>
+        <w:adjustRightInd w:val="0"/>
+        <w:spacing w:before="0" w:after="0"/>
+        <w:jc w:val="left"/>
+        <w:rPr>
+          <w:ins w:id="121" w:author="Menon, Sunita (NIH/NCI) [C]" w:date="2018-01-31T11:40:00Z"/>
+        </w:rPr>
+        <w:pPrChange w:id="122" w:author="Menon, Sunita (NIH/NCI) [C]" w:date="2018-01-31T11:40:00Z">
+          <w:pPr>
+            <w:widowControl w:val="0"/>
+            <w:tabs>
+              <w:tab w:val="left" w:pos="560"/>
+              <w:tab w:val="left" w:pos="1120"/>
+              <w:tab w:val="left" w:pos="1680"/>
+              <w:tab w:val="left" w:pos="2240"/>
+              <w:tab w:val="left" w:pos="2800"/>
+              <w:tab w:val="left" w:pos="3360"/>
+              <w:tab w:val="left" w:pos="3920"/>
+              <w:tab w:val="left" w:pos="4480"/>
+              <w:tab w:val="left" w:pos="5040"/>
+              <w:tab w:val="left" w:pos="5600"/>
+              <w:tab w:val="left" w:pos="6160"/>
+              <w:tab w:val="left" w:pos="6720"/>
+            </w:tabs>
+            <w:autoSpaceDE w:val="0"/>
+            <w:autoSpaceDN w:val="0"/>
+            <w:adjustRightInd w:val="0"/>
+            <w:spacing w:before="0" w:after="0"/>
+            <w:ind w:left="0"/>
+            <w:jc w:val="left"/>
+          </w:pPr>
+        </w:pPrChange>
+      </w:pPr>
+      <w:ins w:id="123" w:author="Menon, Sunita (NIH/NCI) [C]" w:date="2018-01-31T11:18:00Z">
+        <w:r>
+          <w:t>Set</w:t>
+        </w:r>
+      </w:ins>
+      <w:ins w:id="124" w:author="Menon, Sunita (NIH/NCI) [C]" w:date="2018-01-31T11:35:00Z">
+        <w:r>
+          <w:t xml:space="preserve"> the </w:t>
+        </w:r>
+        <w:proofErr w:type="spellStart"/>
+        <w:proofErr w:type="gramStart"/>
+        <w:r>
+          <w:t>hpc.integration</w:t>
+        </w:r>
+        <w:proofErr w:type="gramEnd"/>
+        <w:r>
+          <w:t>.ldap.username</w:t>
+        </w:r>
+        <w:proofErr w:type="spellEnd"/>
+        <w:r>
+          <w:t xml:space="preserve"> and </w:t>
+        </w:r>
+        <w:proofErr w:type="spellStart"/>
+        <w:r>
+          <w:t>hpc.integration.ldap.password</w:t>
+        </w:r>
+        <w:proofErr w:type="spellEnd"/>
+        <w:r>
+          <w:t xml:space="preserve"> </w:t>
+        </w:r>
+      </w:ins>
+      <w:ins w:id="125" w:author="Menon, Sunita (NIH/NCI) [C]" w:date="2018-01-31T11:37:00Z">
+        <w:r>
+          <w:t>properties.</w:t>
+        </w:r>
+      </w:ins>
+    </w:p>
+    <w:p>
+      <w:pPr>
+        <w:pStyle w:val="ListParagraph"/>
+        <w:widowControl w:val="0"/>
+        <w:numPr>
+          <w:ilvl w:val="1"/>
+          <w:numId w:val="13"/>
+        </w:numPr>
+        <w:tabs>
+          <w:tab w:val="left" w:pos="560"/>
+          <w:tab w:val="left" w:pos="1120"/>
+          <w:tab w:val="left" w:pos="1680"/>
+          <w:tab w:val="left" w:pos="2240"/>
+          <w:tab w:val="left" w:pos="2800"/>
+          <w:tab w:val="left" w:pos="3360"/>
+          <w:tab w:val="left" w:pos="3920"/>
+          <w:tab w:val="left" w:pos="4480"/>
+          <w:tab w:val="left" w:pos="5040"/>
+          <w:tab w:val="left" w:pos="5600"/>
+          <w:tab w:val="left" w:pos="6160"/>
+          <w:tab w:val="left" w:pos="6720"/>
+        </w:tabs>
+        <w:autoSpaceDE w:val="0"/>
+        <w:autoSpaceDN w:val="0"/>
+        <w:adjustRightInd w:val="0"/>
+        <w:spacing w:before="0" w:after="0"/>
+        <w:jc w:val="left"/>
+        <w:rPr>
+          <w:ins w:id="126" w:author="Menon, Sunita (NIH/NCI) [C]" w:date="2018-01-31T11:18:00Z"/>
+        </w:rPr>
+        <w:pPrChange w:id="127" w:author="Menon, Sunita (NIH/NCI) [C]" w:date="2018-01-31T11:40:00Z">
+          <w:pPr>
+            <w:widowControl w:val="0"/>
+            <w:tabs>
+              <w:tab w:val="left" w:pos="560"/>
+              <w:tab w:val="left" w:pos="1120"/>
+              <w:tab w:val="left" w:pos="1680"/>
+              <w:tab w:val="left" w:pos="2240"/>
+              <w:tab w:val="left" w:pos="2800"/>
+              <w:tab w:val="left" w:pos="3360"/>
+              <w:tab w:val="left" w:pos="3920"/>
+              <w:tab w:val="left" w:pos="4480"/>
+              <w:tab w:val="left" w:pos="5040"/>
+              <w:tab w:val="left" w:pos="5600"/>
+              <w:tab w:val="left" w:pos="6160"/>
+              <w:tab w:val="left" w:pos="6720"/>
+            </w:tabs>
+            <w:autoSpaceDE w:val="0"/>
+            <w:autoSpaceDN w:val="0"/>
+            <w:adjustRightInd w:val="0"/>
+            <w:spacing w:before="0" w:after="0"/>
+            <w:ind w:left="0"/>
+            <w:jc w:val="left"/>
+          </w:pPr>
+        </w:pPrChange>
+      </w:pPr>
+      <w:ins w:id="128" w:author="Menon, Sunita (NIH/NCI) [C]" w:date="2018-01-31T11:37:00Z">
+        <w:r>
+          <w:t xml:space="preserve">Set/uncomment </w:t>
+        </w:r>
+      </w:ins>
+      <w:proofErr w:type="gramStart"/>
+      <w:ins w:id="129" w:author="Menon, Sunita (NIH/NCI) [C]" w:date="2018-01-31T11:18:00Z">
+        <w:r>
+          <w:t>hpc.dao.postgres</w:t>
+        </w:r>
+      </w:ins>
+      <w:proofErr w:type="gramEnd"/>
+      <w:ins w:id="130" w:author="Menon, Sunita (NIH/NCI) [C]" w:date="2018-01-31T11:38:00Z">
+        <w:r>
+          <w:t>.*</w:t>
+        </w:r>
+      </w:ins>
+      <w:ins w:id="131" w:author="Menon, Sunita (NIH/NCI) [C]" w:date="2018-01-31T11:18:00Z">
+        <w:r>
+          <w:t xml:space="preserve"> properties</w:t>
+        </w:r>
+      </w:ins>
+      <w:ins w:id="132" w:author="Menon, Sunita (NIH/NCI) [C]" w:date="2018-01-31T11:27:00Z">
+        <w:r>
+          <w:t xml:space="preserve"> </w:t>
+        </w:r>
+      </w:ins>
+      <w:ins w:id="133" w:author="Menon, Sunita (NIH/NCI) [C]" w:date="2018-01-31T11:28:00Z">
+        <w:r>
+          <w:t>depending on the instance</w:t>
+        </w:r>
+        <w:r>
+          <w:t xml:space="preserve"> being used</w:t>
+        </w:r>
+      </w:ins>
+      <w:ins w:id="134" w:author="Menon, Sunita (NIH/NCI) [C]" w:date="2018-01-31T11:18:00Z">
+        <w:r>
+          <w:t>.</w:t>
+        </w:r>
+      </w:ins>
+    </w:p>
+    <w:p>
+      <w:pPr>
+        <w:widowControl w:val="0"/>
+        <w:tabs>
+          <w:tab w:val="left" w:pos="560"/>
+          <w:tab w:val="left" w:pos="1120"/>
+          <w:tab w:val="left" w:pos="1680"/>
+          <w:tab w:val="left" w:pos="2240"/>
+          <w:tab w:val="left" w:pos="2800"/>
+          <w:tab w:val="left" w:pos="3360"/>
+          <w:tab w:val="left" w:pos="3920"/>
+          <w:tab w:val="left" w:pos="4480"/>
+          <w:tab w:val="left" w:pos="5040"/>
+          <w:tab w:val="left" w:pos="5600"/>
+          <w:tab w:val="left" w:pos="6160"/>
+          <w:tab w:val="left" w:pos="6720"/>
+        </w:tabs>
+        <w:autoSpaceDE w:val="0"/>
+        <w:autoSpaceDN w:val="0"/>
+        <w:adjustRightInd w:val="0"/>
+        <w:spacing w:before="0" w:after="0"/>
+        <w:ind w:left="0"/>
+        <w:jc w:val="left"/>
       </w:pPr>
     </w:p>
     <w:p>
       <w:pPr>
         <w:pStyle w:val="Heading1"/>
       </w:pPr>
-      <w:bookmarkStart w:id="7" w:name="_Toc500057071"/>
-      <w:r>
-        <w:lastRenderedPageBreak/>
+      <w:bookmarkStart w:id="135" w:name="_Toc505280674"/>
+      <w:r>
         <w:t>PostgreSQL</w:t>
       </w:r>
       <w:r>
         <w:t xml:space="preserve"> DB</w:t>
       </w:r>
-      <w:bookmarkEnd w:id="7"/>
+      <w:bookmarkEnd w:id="135"/>
     </w:p>
     <w:p>
       <w:pPr>
@@ -3117,11 +4657,11 @@
       <w:pPr>
         <w:pStyle w:val="Heading1"/>
       </w:pPr>
-      <w:bookmarkStart w:id="8" w:name="_Toc500057072"/>
+      <w:bookmarkStart w:id="136" w:name="_Toc505280675"/>
       <w:r>
         <w:t>IRODS</w:t>
       </w:r>
-      <w:bookmarkEnd w:id="8"/>
+      <w:bookmarkEnd w:id="136"/>
     </w:p>
     <w:p>
       <w:pPr>
@@ -3156,14 +4696,14 @@
       <w:pPr>
         <w:pStyle w:val="Heading1"/>
       </w:pPr>
-      <w:bookmarkStart w:id="9" w:name="_Toc500057073"/>
+      <w:bookmarkStart w:id="137" w:name="_Toc505280676"/>
       <w:r>
         <w:t>PATH</w:t>
       </w:r>
       <w:r>
         <w:t xml:space="preserve"> Environment Variable</w:t>
       </w:r>
-      <w:bookmarkEnd w:id="9"/>
+      <w:bookmarkEnd w:id="137"/>
     </w:p>
     <w:p>
       <w:pPr>
@@ -3210,11 +4750,11 @@
       <w:pPr>
         <w:pStyle w:val="Heading1"/>
       </w:pPr>
-      <w:bookmarkStart w:id="10" w:name="_Toc500057074"/>
+      <w:bookmarkStart w:id="138" w:name="_Toc505280677"/>
       <w:r>
         <w:t>BUILD</w:t>
       </w:r>
-      <w:bookmarkEnd w:id="10"/>
+      <w:bookmarkEnd w:id="138"/>
     </w:p>
     <w:p>
       <w:pPr>
@@ -3864,7 +5404,7 @@
       <w:pPr>
         <w:pStyle w:val="Heading1"/>
       </w:pPr>
-      <w:bookmarkStart w:id="11" w:name="_Toc500057075"/>
+      <w:bookmarkStart w:id="139" w:name="_Toc505280678"/>
       <w:r>
         <w:t>DEPLOY</w:t>
       </w:r>
@@ -3877,7 +5417,7 @@
       <w:r>
         <w:t>to SERVICEMIX</w:t>
       </w:r>
-      <w:bookmarkEnd w:id="11"/>
+      <w:bookmarkEnd w:id="139"/>
     </w:p>
     <w:p>
       <w:pPr>
@@ -4333,120 +5873,1547 @@
       <w:pPr>
         <w:pStyle w:val="Heading1"/>
       </w:pPr>
-      <w:bookmarkStart w:id="12" w:name="_Toc500057076"/>
+      <w:bookmarkStart w:id="140" w:name="_Toc505280679"/>
       <w:r>
         <w:t>ENDPOINTS</w:t>
       </w:r>
-      <w:bookmarkEnd w:id="12"/>
+      <w:bookmarkEnd w:id="140"/>
     </w:p>
     <w:p>
       <w:pPr>
         <w:ind w:left="0" w:firstLine="216"/>
+        <w:rPr>
+          <w:del w:id="141" w:author="Menon, Sunita (NIH/NCI) [C]" w:date="2018-01-31T10:19:00Z"/>
+        </w:rPr>
+        <w:pPrChange w:id="142" w:author="Menon, Sunita (NIH/NCI) [C]" w:date="2018-01-31T10:19:00Z">
+          <w:pPr>
+            <w:ind w:left="0"/>
+          </w:pPr>
+        </w:pPrChange>
       </w:pPr>
       <w:r>
         <w:t xml:space="preserve">HPC DM Services are deployed to </w:t>
       </w:r>
-      <w:hyperlink r:id="rId19" w:history="1">
+      <w:r>
+        <w:fldChar w:fldCharType="begin"/>
+      </w:r>
+      <w:r>
+        <w:instrText xml:space="preserve"> HYPERLINK "https://localhost:7338/hpc-server/%3chpc-service" </w:instrText>
+      </w:r>
+      <w:r>
+        <w:fldChar w:fldCharType="separate"/>
+      </w:r>
+      <w:r>
+        <w:rPr>
+          <w:rStyle w:val="Hyperlink"/>
+        </w:rPr>
+        <w:t>https://localhost:7338/hpc-server/&lt;hpc-service</w:t>
+      </w:r>
+      <w:r>
+        <w:rPr>
+          <w:rStyle w:val="Hyperlink"/>
+        </w:rPr>
+        <w:fldChar w:fldCharType="end"/>
+      </w:r>
+      <w:r>
+        <w:t>&gt;</w:t>
+      </w:r>
+    </w:p>
+    <w:p>
+      <w:pPr>
+        <w:ind w:left="0" w:firstLine="216"/>
+        <w:rPr>
+          <w:ins w:id="143" w:author="Menon, Sunita (NIH/NCI) [C]" w:date="2018-01-31T10:19:00Z"/>
+        </w:rPr>
+      </w:pPr>
+    </w:p>
+    <w:p>
+      <w:pPr>
+        <w:ind w:left="0" w:firstLine="216"/>
+        <w:rPr>
+          <w:ins w:id="144" w:author="Menon, Sunita (NIH/NCI) [C]" w:date="2018-01-31T10:19:00Z"/>
+        </w:rPr>
+        <w:pPrChange w:id="145" w:author="Menon, Sunita (NIH/NCI) [C]" w:date="2018-01-31T10:19:00Z">
+          <w:pPr>
+            <w:ind w:left="0"/>
+          </w:pPr>
+        </w:pPrChange>
+      </w:pPr>
+      <w:ins w:id="146" w:author="Menon, Sunita (NIH/NCI) [C]" w:date="2018-01-31T10:19:00Z">
+        <w:r>
+          <w:t>This is the URL to be used for accessing the services from SOAP-UI</w:t>
+        </w:r>
+      </w:ins>
+      <w:ins w:id="147" w:author="Menon, Sunita (NIH/NCI) [C]" w:date="2018-01-31T11:09:00Z">
+        <w:r>
+          <w:t xml:space="preserve"> or curl</w:t>
+        </w:r>
+      </w:ins>
+      <w:ins w:id="148" w:author="Menon, Sunita (NIH/NCI) [C]" w:date="2018-01-31T10:19:00Z">
+        <w:r>
+          <w:t>.</w:t>
+        </w:r>
+      </w:ins>
+    </w:p>
+    <w:p>
+      <w:pPr>
+        <w:ind w:left="0" w:firstLine="216"/>
+        <w:pPrChange w:id="149" w:author="Menon, Sunita (NIH/NCI) [C]" w:date="2018-01-31T10:19:00Z">
+          <w:pPr>
+            <w:ind w:left="0"/>
+          </w:pPr>
+        </w:pPrChange>
+      </w:pPr>
+    </w:p>
+    <w:p>
+      <w:pPr>
+        <w:pStyle w:val="Heading1"/>
+      </w:pPr>
+      <w:bookmarkStart w:id="150" w:name="_Toc505280680"/>
+      <w:r>
+        <w:lastRenderedPageBreak/>
+        <w:t>SOAP-UI</w:t>
+      </w:r>
+      <w:bookmarkEnd w:id="150"/>
+    </w:p>
+    <w:p>
+      <w:pPr>
+        <w:ind w:left="216"/>
+      </w:pPr>
+      <w:r>
+        <w:t>Soap UI workspace and project can be found under $HPC_HOME/</w:t>
+      </w:r>
+      <w:proofErr w:type="spellStart"/>
+      <w:r>
+        <w:t>hpc</w:t>
+      </w:r>
+      <w:proofErr w:type="spellEnd"/>
+      <w:r>
+        <w:t>-soap-</w:t>
+      </w:r>
+      <w:proofErr w:type="spellStart"/>
+      <w:r>
+        <w:t>ui</w:t>
+      </w:r>
+      <w:proofErr w:type="spellEnd"/>
+      <w:r>
+        <w:t xml:space="preserve"> folder.</w:t>
+      </w:r>
+    </w:p>
+    <w:p>
+      <w:pPr>
+        <w:ind w:left="216"/>
+        <w:rPr>
+          <w:ins w:id="151" w:author="Menon, Sunita (NIH/NCI) [C]" w:date="2018-02-01T20:33:00Z"/>
+        </w:rPr>
+      </w:pPr>
+      <w:r>
+        <w:t>Note – after pointing soap-</w:t>
+      </w:r>
+      <w:proofErr w:type="spellStart"/>
+      <w:r>
+        <w:t>ui</w:t>
+      </w:r>
+      <w:proofErr w:type="spellEnd"/>
+      <w:r>
+        <w:t xml:space="preserve"> to the workspace, you will need to correct the path to the project</w:t>
+      </w:r>
+      <w:r>
+        <w:t xml:space="preserve"> based on the directory you pulled the code into.</w:t>
+      </w:r>
+    </w:p>
+    <w:p>
+      <w:pPr>
+        <w:ind w:left="216"/>
+      </w:pPr>
+    </w:p>
+    <w:p/>
+    <w:p>
+      <w:pPr>
+        <w:pStyle w:val="Heading1"/>
+        <w:rPr>
+          <w:ins w:id="152" w:author="Menon, Sunita (NIH/NCI) [C]" w:date="2018-01-31T10:21:00Z"/>
+        </w:rPr>
+      </w:pPr>
+      <w:bookmarkStart w:id="153" w:name="_Toc505280681"/>
+      <w:ins w:id="154" w:author="Menon, Sunita (NIH/NCI) [C]" w:date="2018-01-31T10:24:00Z">
+        <w:r>
+          <w:t xml:space="preserve">HPCDME </w:t>
+        </w:r>
+      </w:ins>
+      <w:ins w:id="155" w:author="Menon, Sunita (NIH/NCI) [C]" w:date="2018-01-31T10:21:00Z">
+        <w:r>
+          <w:t>WEB Client</w:t>
+        </w:r>
+        <w:bookmarkEnd w:id="153"/>
+      </w:ins>
+    </w:p>
+    <w:p>
+      <w:pPr>
+        <w:ind w:left="216"/>
+        <w:rPr>
+          <w:ins w:id="156" w:author="Menon, Sunita (NIH/NCI) [C]" w:date="2018-01-31T10:21:00Z"/>
+        </w:rPr>
+      </w:pPr>
+    </w:p>
+    <w:p>
+      <w:pPr>
+        <w:ind w:left="216"/>
+        <w:rPr>
+          <w:ins w:id="157" w:author="Menon, Sunita (NIH/NCI) [C]" w:date="2018-02-01T17:03:00Z"/>
+        </w:rPr>
+      </w:pPr>
+      <w:ins w:id="158" w:author="Menon, Sunita (NIH/NCI) [C]" w:date="2018-01-31T10:21:00Z">
+        <w:r>
+          <w:t>cd $HPC_HOME/</w:t>
+        </w:r>
+        <w:proofErr w:type="spellStart"/>
+        <w:r>
+          <w:t>hpc</w:t>
+        </w:r>
+        <w:proofErr w:type="spellEnd"/>
+        <w:r>
+          <w:t>-web</w:t>
+        </w:r>
+      </w:ins>
+    </w:p>
+    <w:p>
+      <w:pPr>
+        <w:ind w:left="216"/>
+        <w:rPr>
+          <w:ins w:id="159" w:author="Menon, Sunita (NIH/NCI) [C]" w:date="2018-02-01T17:03:00Z"/>
+        </w:rPr>
+      </w:pPr>
+    </w:p>
+    <w:p>
+      <w:pPr>
+        <w:ind w:left="216"/>
+        <w:rPr>
+          <w:ins w:id="160" w:author="Menon, Sunita (NIH/NCI) [C]" w:date="2018-02-01T17:03:00Z"/>
+        </w:rPr>
+      </w:pPr>
+      <w:proofErr w:type="spellStart"/>
+      <w:ins w:id="161" w:author="Menon, Sunita (NIH/NCI) [C]" w:date="2018-02-01T17:03:00Z">
+        <w:r>
+          <w:t>mvn</w:t>
+        </w:r>
+        <w:proofErr w:type="spellEnd"/>
+        <w:r>
+          <w:t xml:space="preserve"> clean install</w:t>
+        </w:r>
+      </w:ins>
+    </w:p>
+    <w:p>
+      <w:pPr>
+        <w:ind w:left="216"/>
+        <w:rPr>
+          <w:ins w:id="162" w:author="Menon, Sunita (NIH/NCI) [C]" w:date="2018-02-01T17:03:00Z"/>
+        </w:rPr>
+      </w:pPr>
+    </w:p>
+    <w:p>
+      <w:pPr>
+        <w:ind w:left="216"/>
+        <w:rPr>
+          <w:ins w:id="163" w:author="Menon, Sunita (NIH/NCI) [C]" w:date="2018-01-31T10:21:00Z"/>
+        </w:rPr>
+      </w:pPr>
+      <w:ins w:id="164" w:author="Menon, Sunita (NIH/NCI) [C]" w:date="2018-02-01T17:03:00Z">
+        <w:r>
+          <w:t>To start the web client,</w:t>
+        </w:r>
+      </w:ins>
+    </w:p>
+    <w:p>
+      <w:pPr>
+        <w:ind w:left="216"/>
+        <w:rPr>
+          <w:ins w:id="165" w:author="Menon, Sunita (NIH/NCI) [C]" w:date="2018-01-31T10:21:00Z"/>
+        </w:rPr>
+      </w:pPr>
+    </w:p>
+    <w:p>
+      <w:pPr>
+        <w:ind w:left="216"/>
+        <w:rPr>
+          <w:ins w:id="166" w:author="Menon, Sunita (NIH/NCI) [C]" w:date="2018-01-31T10:21:00Z"/>
+        </w:rPr>
+      </w:pPr>
+      <w:ins w:id="167" w:author="Menon, Sunita (NIH/NCI) [C]" w:date="2018-01-31T10:21:00Z">
+        <w:r>
+          <w:t>java –</w:t>
+        </w:r>
+        <w:proofErr w:type="spellStart"/>
+        <w:r>
+          <w:t>Xdebug</w:t>
+        </w:r>
+        <w:proofErr w:type="spellEnd"/>
+        <w:r>
+          <w:t xml:space="preserve"> </w:t>
+        </w:r>
+        <w:r>
+          <w:t>–</w:t>
+        </w:r>
+        <w:proofErr w:type="spellStart"/>
+        <w:proofErr w:type="gramStart"/>
+        <w:r>
+          <w:t>Xrunjdwp:server</w:t>
+        </w:r>
+        <w:proofErr w:type="spellEnd"/>
+        <w:proofErr w:type="gramEnd"/>
+        <w:r>
+          <w:t>=y, transport=</w:t>
+        </w:r>
+        <w:proofErr w:type="spellStart"/>
+        <w:r>
+          <w:t>dt_socket,suspend</w:t>
+        </w:r>
+        <w:proofErr w:type="spellEnd"/>
+        <w:r>
+          <w:t>=</w:t>
+        </w:r>
+        <w:proofErr w:type="spellStart"/>
+        <w:r>
+          <w:t>n,address</w:t>
+        </w:r>
+        <w:proofErr w:type="spellEnd"/>
+        <w:r>
+          <w:t>=5015 –jar target/&lt;</w:t>
+        </w:r>
+        <w:proofErr w:type="spellStart"/>
+        <w:r>
+          <w:t>hpc</w:t>
+        </w:r>
+        <w:proofErr w:type="spellEnd"/>
+        <w:r>
+          <w:t>-web</w:t>
+        </w:r>
+      </w:ins>
+      <w:ins w:id="168" w:author="Menon, Sunita (NIH/NCI) [C]" w:date="2018-02-01T17:03:00Z">
+        <w:r>
+          <w:t>-&lt;version number&gt;.war</w:t>
+        </w:r>
+      </w:ins>
+      <w:ins w:id="169" w:author="Menon, Sunita (NIH/NCI) [C]" w:date="2018-01-31T10:21:00Z">
+        <w:r>
+          <w:t xml:space="preserve"> </w:t>
+        </w:r>
+      </w:ins>
+    </w:p>
+    <w:p>
+      <w:pPr>
+        <w:ind w:left="216"/>
+        <w:rPr>
+          <w:ins w:id="170" w:author="Menon, Sunita (NIH/NCI) [C]" w:date="2018-01-31T10:21:00Z"/>
+        </w:rPr>
+      </w:pPr>
+    </w:p>
+    <w:p>
+      <w:pPr>
+        <w:ind w:left="216"/>
+        <w:rPr>
+          <w:ins w:id="171" w:author="Menon, Sunita (NIH/NCI) [C]" w:date="2018-02-01T17:04:00Z"/>
+        </w:rPr>
+      </w:pPr>
+      <w:ins w:id="172" w:author="Menon, Sunita (NIH/NCI) [C]" w:date="2018-01-31T10:23:00Z">
+        <w:r>
+          <w:t xml:space="preserve">For </w:t>
+        </w:r>
+      </w:ins>
+      <w:ins w:id="173" w:author="Menon, Sunita (NIH/NCI) [C]" w:date="2018-01-31T10:21:00Z">
+        <w:r>
+          <w:t xml:space="preserve">e.g. if the version number is 1.6.0-SNAPSHOT, then </w:t>
+        </w:r>
+      </w:ins>
+      <w:ins w:id="174" w:author="Menon, Sunita (NIH/NCI) [C]" w:date="2018-02-01T17:04:00Z">
+        <w:r>
+          <w:t>run</w:t>
+        </w:r>
+      </w:ins>
+    </w:p>
+    <w:p>
+      <w:pPr>
+        <w:ind w:left="216"/>
+        <w:rPr>
+          <w:ins w:id="175" w:author="Menon, Sunita (NIH/NCI) [C]" w:date="2018-02-01T17:04:00Z"/>
+        </w:rPr>
+      </w:pPr>
+    </w:p>
+    <w:p>
+      <w:pPr>
+        <w:ind w:left="216"/>
+        <w:rPr>
+          <w:ins w:id="176" w:author="Menon, Sunita (NIH/NCI) [C]" w:date="2018-02-01T17:04:00Z"/>
+        </w:rPr>
+      </w:pPr>
+      <w:ins w:id="177" w:author="Menon, Sunita (NIH/NCI) [C]" w:date="2018-02-01T17:04:00Z">
+        <w:r>
+          <w:t>java –</w:t>
+        </w:r>
+        <w:proofErr w:type="spellStart"/>
+        <w:r>
+          <w:t>Xdebug</w:t>
+        </w:r>
+        <w:proofErr w:type="spellEnd"/>
+        <w:r>
+          <w:t xml:space="preserve"> –</w:t>
+        </w:r>
+        <w:proofErr w:type="spellStart"/>
+        <w:proofErr w:type="gramStart"/>
+        <w:r>
+          <w:t>Xrunjdwp:server</w:t>
+        </w:r>
+        <w:proofErr w:type="spellEnd"/>
+        <w:proofErr w:type="gramEnd"/>
+        <w:r>
+          <w:t>=y, transport=</w:t>
+        </w:r>
+        <w:proofErr w:type="spellStart"/>
+        <w:r>
+          <w:t>dt_socket,suspend</w:t>
+        </w:r>
+        <w:proofErr w:type="spellEnd"/>
+        <w:r>
+          <w:t>=</w:t>
+        </w:r>
+        <w:proofErr w:type="spellStart"/>
+        <w:r>
+          <w:t>n,address</w:t>
+        </w:r>
+        <w:proofErr w:type="spellEnd"/>
+        <w:r>
+          <w:t>=5015 –jar target/hpc-web</w:t>
+        </w:r>
+        <w:r>
+          <w:t>-1.6</w:t>
+        </w:r>
+        <w:r>
+          <w:t xml:space="preserve">.0-SNAPSHOT.war </w:t>
+        </w:r>
+      </w:ins>
+    </w:p>
+    <w:p>
+      <w:pPr>
+        <w:ind w:left="0"/>
+        <w:rPr>
+          <w:ins w:id="178" w:author="Menon, Sunita (NIH/NCI) [C]" w:date="2018-01-31T10:21:00Z"/>
+        </w:rPr>
+      </w:pPr>
+    </w:p>
+    <w:p>
+      <w:pPr>
+        <w:widowControl w:val="0"/>
+        <w:autoSpaceDE w:val="0"/>
+        <w:autoSpaceDN w:val="0"/>
+        <w:adjustRightInd w:val="0"/>
+        <w:spacing w:before="0" w:after="0" w:line="260" w:lineRule="atLeast"/>
+        <w:ind w:left="0" w:firstLine="216"/>
+        <w:jc w:val="left"/>
+        <w:rPr>
+          <w:ins w:id="179" w:author="Menon, Sunita (NIH/NCI) [C]" w:date="2018-01-31T10:21:00Z"/>
+        </w:rPr>
+        <w:pPrChange w:id="180" w:author="Menon, Sunita (NIH/NCI) [C]" w:date="2018-01-31T10:21:00Z">
+          <w:pPr>
+            <w:spacing w:before="0" w:after="0"/>
+            <w:ind w:left="0"/>
+            <w:jc w:val="left"/>
+          </w:pPr>
+        </w:pPrChange>
+      </w:pPr>
+      <w:ins w:id="181" w:author="Menon, Sunita (NIH/NCI) [C]" w:date="2018-01-31T10:21:00Z">
+        <w:r>
+          <w:t>The URL of the local web client is</w:t>
+        </w:r>
+      </w:ins>
+    </w:p>
+    <w:p>
+      <w:pPr>
+        <w:widowControl w:val="0"/>
+        <w:autoSpaceDE w:val="0"/>
+        <w:autoSpaceDN w:val="0"/>
+        <w:adjustRightInd w:val="0"/>
+        <w:spacing w:before="0" w:after="0" w:line="260" w:lineRule="atLeast"/>
+        <w:ind w:left="0" w:firstLine="216"/>
+        <w:jc w:val="left"/>
+        <w:rPr>
+          <w:ins w:id="182" w:author="Menon, Sunita (NIH/NCI) [C]" w:date="2018-01-31T10:21:00Z"/>
+        </w:rPr>
+        <w:pPrChange w:id="183" w:author="Menon, Sunita (NIH/NCI) [C]" w:date="2018-01-31T10:21:00Z">
+          <w:pPr>
+            <w:spacing w:before="0" w:after="0"/>
+            <w:ind w:left="0"/>
+            <w:jc w:val="left"/>
+          </w:pPr>
+        </w:pPrChange>
+      </w:pPr>
+    </w:p>
+    <w:p>
+      <w:pPr>
+        <w:widowControl w:val="0"/>
+        <w:autoSpaceDE w:val="0"/>
+        <w:autoSpaceDN w:val="0"/>
+        <w:adjustRightInd w:val="0"/>
+        <w:spacing w:before="0" w:after="0" w:line="260" w:lineRule="atLeast"/>
+        <w:ind w:left="0" w:firstLine="216"/>
+        <w:jc w:val="left"/>
+        <w:rPr>
+          <w:ins w:id="184" w:author="Menon, Sunita (NIH/NCI) [C]" w:date="2018-02-01T20:33:00Z"/>
+        </w:rPr>
+        <w:pPrChange w:id="185" w:author="Menon, Sunita (NIH/NCI) [C]" w:date="2018-01-31T10:21:00Z">
+          <w:pPr>
+            <w:spacing w:before="0" w:after="0"/>
+            <w:ind w:left="0"/>
+            <w:jc w:val="left"/>
+          </w:pPr>
+        </w:pPrChange>
+      </w:pPr>
+      <w:ins w:id="186" w:author="Menon, Sunita (NIH/NCI) [C]" w:date="2018-01-31T10:23:00Z">
+        <w:r>
+          <w:fldChar w:fldCharType="begin"/>
+        </w:r>
+        <w:r>
+          <w:instrText xml:space="preserve"> HYPERLINK "</w:instrText>
+        </w:r>
+      </w:ins>
+      <w:ins w:id="187" w:author="Menon, Sunita (NIH/NCI) [C]" w:date="2018-01-31T10:21:00Z">
+        <w:r>
+          <w:instrText>https://localhost:9080</w:instrText>
+        </w:r>
+      </w:ins>
+      <w:ins w:id="188" w:author="Menon, Sunita (NIH/NCI) [C]" w:date="2018-01-31T10:23:00Z">
+        <w:r>
+          <w:instrText xml:space="preserve">" </w:instrText>
+        </w:r>
+        <w:r>
+          <w:fldChar w:fldCharType="separate"/>
+        </w:r>
+      </w:ins>
+      <w:ins w:id="189" w:author="Menon, Sunita (NIH/NCI) [C]" w:date="2018-01-31T10:21:00Z">
         <w:r>
           <w:rPr>
             <w:rStyle w:val="Hyperlink"/>
           </w:rPr>
-          <w:t>https://localhost:7338/hpc-server/&lt;hpc-service</w:t>
-        </w:r>
-      </w:hyperlink>
-      <w:r>
-        <w:t>&gt;</w:t>
-      </w:r>
-    </w:p>
-    <w:p>
-      <w:pPr>
-        <w:ind w:left="0"/>
+          <w:t>https://localhost:9080</w:t>
+        </w:r>
+      </w:ins>
+      <w:ins w:id="190" w:author="Menon, Sunita (NIH/NCI) [C]" w:date="2018-01-31T10:23:00Z">
+        <w:r>
+          <w:fldChar w:fldCharType="end"/>
+        </w:r>
+      </w:ins>
+    </w:p>
+    <w:p>
+      <w:pPr>
+        <w:widowControl w:val="0"/>
+        <w:autoSpaceDE w:val="0"/>
+        <w:autoSpaceDN w:val="0"/>
+        <w:adjustRightInd w:val="0"/>
+        <w:spacing w:before="0" w:after="0" w:line="260" w:lineRule="atLeast"/>
+        <w:ind w:left="0" w:firstLine="216"/>
+        <w:jc w:val="left"/>
+        <w:rPr>
+          <w:ins w:id="191" w:author="Menon, Sunita (NIH/NCI) [C]" w:date="2018-01-31T10:23:00Z"/>
+        </w:rPr>
+        <w:pPrChange w:id="192" w:author="Menon, Sunita (NIH/NCI) [C]" w:date="2018-01-31T10:21:00Z">
+          <w:pPr>
+            <w:spacing w:before="0" w:after="0"/>
+            <w:ind w:left="0"/>
+            <w:jc w:val="left"/>
+          </w:pPr>
+        </w:pPrChange>
+      </w:pPr>
+    </w:p>
+    <w:p>
+      <w:pPr>
+        <w:widowControl w:val="0"/>
+        <w:autoSpaceDE w:val="0"/>
+        <w:autoSpaceDN w:val="0"/>
+        <w:adjustRightInd w:val="0"/>
+        <w:spacing w:before="0" w:after="0" w:line="260" w:lineRule="atLeast"/>
+        <w:ind w:left="0" w:firstLine="216"/>
+        <w:jc w:val="left"/>
+        <w:rPr>
+          <w:ins w:id="193" w:author="Menon, Sunita (NIH/NCI) [C]" w:date="2018-01-31T10:23:00Z"/>
+        </w:rPr>
+        <w:pPrChange w:id="194" w:author="Menon, Sunita (NIH/NCI) [C]" w:date="2018-01-31T10:21:00Z">
+          <w:pPr>
+            <w:spacing w:before="0" w:after="0"/>
+            <w:ind w:left="0"/>
+            <w:jc w:val="left"/>
+          </w:pPr>
+        </w:pPrChange>
       </w:pPr>
     </w:p>
     <w:p>
       <w:pPr>
         <w:pStyle w:val="Heading1"/>
-      </w:pPr>
-      <w:bookmarkStart w:id="13" w:name="_Toc500057077"/>
-      <w:r>
-        <w:t>SOAP-UI</w:t>
-      </w:r>
-      <w:bookmarkEnd w:id="13"/>
-    </w:p>
-    <w:p>
-      <w:pPr>
-        <w:ind w:left="216"/>
-      </w:pPr>
-      <w:r>
-        <w:t>Soap UI workspace and project can be found under $HPC_HOME/</w:t>
-      </w:r>
+        <w:rPr>
+          <w:ins w:id="195" w:author="Menon, Sunita (NIH/NCI) [C]" w:date="2018-01-31T10:37:00Z"/>
+        </w:rPr>
+      </w:pPr>
+      <w:bookmarkStart w:id="196" w:name="_Toc505280682"/>
+      <w:ins w:id="197" w:author="Menon, Sunita (NIH/NCI) [C]" w:date="2018-01-31T10:37:00Z">
+        <w:r>
+          <w:t>HPCDME CLI Client</w:t>
+        </w:r>
+        <w:bookmarkEnd w:id="196"/>
+      </w:ins>
+    </w:p>
+    <w:p>
+      <w:pPr>
+        <w:widowControl w:val="0"/>
+        <w:autoSpaceDE w:val="0"/>
+        <w:autoSpaceDN w:val="0"/>
+        <w:adjustRightInd w:val="0"/>
+        <w:spacing w:before="0" w:after="0" w:line="260" w:lineRule="atLeast"/>
+        <w:ind w:left="0" w:firstLine="216"/>
+        <w:jc w:val="left"/>
+        <w:rPr>
+          <w:ins w:id="198" w:author="Menon, Sunita (NIH/NCI) [C]" w:date="2018-01-31T10:32:00Z"/>
+        </w:rPr>
+        <w:pPrChange w:id="199" w:author="Menon, Sunita (NIH/NCI) [C]" w:date="2018-01-31T10:21:00Z">
+          <w:pPr>
+            <w:spacing w:before="0" w:after="0"/>
+            <w:ind w:left="0"/>
+            <w:jc w:val="left"/>
+          </w:pPr>
+        </w:pPrChange>
+      </w:pPr>
+    </w:p>
+    <w:p>
+      <w:pPr>
+        <w:pStyle w:val="ListParagraph"/>
+        <w:numPr>
+          <w:ilvl w:val="0"/>
+          <w:numId w:val="15"/>
+        </w:numPr>
+        <w:rPr>
+          <w:ins w:id="200" w:author="Menon, Sunita (NIH/NCI) [C]" w:date="2018-02-01T17:13:00Z"/>
+        </w:rPr>
+        <w:pPrChange w:id="201" w:author="Menon, Sunita (NIH/NCI) [C]" w:date="2018-02-01T17:14:00Z">
+          <w:pPr>
+            <w:spacing w:before="0" w:after="0"/>
+            <w:ind w:left="0"/>
+            <w:jc w:val="left"/>
+          </w:pPr>
+        </w:pPrChange>
+      </w:pPr>
+      <w:ins w:id="202" w:author="Menon, Sunita (NIH/NCI) [C]" w:date="2018-01-31T10:37:00Z">
+        <w:r>
+          <w:t>Set HPC_DM_UTILS environment variable to</w:t>
+        </w:r>
+        <w:r>
+          <w:t xml:space="preserve"> </w:t>
+        </w:r>
+      </w:ins>
+      <w:ins w:id="203" w:author="Menon, Sunita (NIH/NCI) [C]" w:date="2018-01-31T11:07:00Z">
+        <w:r>
+          <w:t xml:space="preserve">the </w:t>
+        </w:r>
+      </w:ins>
+      <w:ins w:id="204" w:author="Menon, Sunita (NIH/NCI) [C]" w:date="2018-01-31T10:37:00Z">
+        <w:r>
+          <w:t>&lt;Path to HPC_DME_APIs&gt;/</w:t>
+        </w:r>
+        <w:proofErr w:type="spellStart"/>
+        <w:r>
+          <w:t>utils</w:t>
+        </w:r>
+        <w:proofErr w:type="spellEnd"/>
+        <w:r>
+          <w:t xml:space="preserve"> </w:t>
+        </w:r>
+        <w:proofErr w:type="gramStart"/>
+        <w:r>
+          <w:t xml:space="preserve">directory </w:t>
+        </w:r>
+        <w:r>
+          <w:t xml:space="preserve"> in</w:t>
+        </w:r>
+        <w:proofErr w:type="gramEnd"/>
+        <w:r>
+          <w:t xml:space="preserve"> the source tree  </w:t>
+        </w:r>
+        <w:r>
+          <w:t>e.g. /Development/HPC_DME_APIs/</w:t>
+        </w:r>
+        <w:proofErr w:type="spellStart"/>
+        <w:r>
+          <w:t>utils</w:t>
+        </w:r>
+      </w:ins>
+      <w:proofErr w:type="spellEnd"/>
+    </w:p>
+    <w:p>
+      <w:pPr>
+        <w:rPr>
+          <w:ins w:id="205" w:author="Menon, Sunita (NIH/NCI) [C]" w:date="2018-02-01T17:13:00Z"/>
+        </w:rPr>
+        <w:pPrChange w:id="206" w:author="Menon, Sunita (NIH/NCI) [C]" w:date="2018-02-01T17:13:00Z">
+          <w:pPr>
+            <w:spacing w:before="0" w:after="0"/>
+            <w:ind w:left="0"/>
+            <w:jc w:val="left"/>
+          </w:pPr>
+        </w:pPrChange>
+      </w:pPr>
+    </w:p>
+    <w:p>
+      <w:pPr>
+        <w:pStyle w:val="ListParagraph"/>
+        <w:numPr>
+          <w:ilvl w:val="0"/>
+          <w:numId w:val="15"/>
+        </w:numPr>
+        <w:rPr>
+          <w:ins w:id="207" w:author="Menon, Sunita (NIH/NCI) [C]" w:date="2018-02-01T17:14:00Z"/>
+        </w:rPr>
+        <w:pPrChange w:id="208" w:author="Menon, Sunita (NIH/NCI) [C]" w:date="2018-02-01T17:16:00Z">
+          <w:pPr>
+            <w:spacing w:before="0" w:after="0"/>
+            <w:ind w:left="0"/>
+            <w:jc w:val="left"/>
+          </w:pPr>
+        </w:pPrChange>
+      </w:pPr>
+      <w:ins w:id="209" w:author="Menon, Sunita (NIH/NCI) [C]" w:date="2018-02-01T17:07:00Z">
+        <w:r>
+          <w:t>C</w:t>
+        </w:r>
+        <w:r>
+          <w:t xml:space="preserve">opy </w:t>
+        </w:r>
+      </w:ins>
+      <w:ins w:id="210" w:author="Menon, Sunita (NIH/NCI) [C]" w:date="2018-02-01T17:17:00Z">
+        <w:r>
+          <w:t xml:space="preserve">the file </w:t>
+        </w:r>
+      </w:ins>
       <w:proofErr w:type="spellStart"/>
-      <w:r>
-        <w:t>hpc</w:t>
-      </w:r>
+      <w:ins w:id="211" w:author="Menon, Sunita (NIH/NCI) [C]" w:date="2018-02-01T17:07:00Z">
+        <w:r>
+          <w:t>keystore.jks</w:t>
+        </w:r>
+        <w:proofErr w:type="spellEnd"/>
+        <w:r>
+          <w:t xml:space="preserve"> </w:t>
+        </w:r>
+        <w:proofErr w:type="gramStart"/>
+        <w:r>
+          <w:t xml:space="preserve">from </w:t>
+        </w:r>
+      </w:ins>
+      <w:ins w:id="212" w:author="Menon, Sunita (NIH/NCI) [C]" w:date="2018-02-01T17:09:00Z">
+        <w:r>
+          <w:t xml:space="preserve"> </w:t>
+        </w:r>
+      </w:ins>
+      <w:ins w:id="213" w:author="Menon, Sunita (NIH/NCI) [C]" w:date="2018-02-01T17:07:00Z">
+        <w:r>
+          <w:t>$</w:t>
+        </w:r>
+      </w:ins>
+      <w:proofErr w:type="gramEnd"/>
+      <w:ins w:id="214" w:author="Menon, Sunita (NIH/NCI) [C]" w:date="2018-02-01T17:08:00Z">
+        <w:r>
+          <w:t>SERVICE_MIX_HOME/</w:t>
+        </w:r>
+        <w:proofErr w:type="spellStart"/>
+        <w:r>
+          <w:t>etc</w:t>
+        </w:r>
+        <w:proofErr w:type="spellEnd"/>
+        <w:r>
+          <w:t>/</w:t>
+        </w:r>
+        <w:proofErr w:type="spellStart"/>
+        <w:r>
+          <w:t>hpc</w:t>
+        </w:r>
+        <w:proofErr w:type="spellEnd"/>
+        <w:r>
+          <w:t>-server</w:t>
+        </w:r>
+      </w:ins>
+      <w:ins w:id="215" w:author="Menon, Sunita (NIH/NCI) [C]" w:date="2018-02-01T17:17:00Z">
+        <w:r>
+          <w:t>/ directory</w:t>
+        </w:r>
+      </w:ins>
+      <w:ins w:id="216" w:author="Menon, Sunita (NIH/NCI) [C]" w:date="2018-02-01T17:08:00Z">
+        <w:r>
+          <w:t xml:space="preserve"> to </w:t>
+        </w:r>
+      </w:ins>
+      <w:ins w:id="217" w:author="Menon, Sunita (NIH/NCI) [C]" w:date="2018-02-01T17:16:00Z">
+        <w:r>
+          <w:t xml:space="preserve"> </w:t>
+        </w:r>
+      </w:ins>
+      <w:ins w:id="218" w:author="Menon, Sunita (NIH/NCI) [C]" w:date="2018-02-01T17:08:00Z">
+        <w:r>
+          <w:t>$HPC_DM_UTILS/</w:t>
+        </w:r>
+      </w:ins>
+      <w:proofErr w:type="spellStart"/>
+      <w:ins w:id="219" w:author="Menon, Sunita (NIH/NCI) [C]" w:date="2018-02-01T17:09:00Z">
+        <w:r>
+          <w:t>hpc</w:t>
+        </w:r>
+        <w:proofErr w:type="spellEnd"/>
+        <w:r>
+          <w:t>-client/</w:t>
+        </w:r>
+        <w:proofErr w:type="spellStart"/>
+        <w:r>
+          <w:t>keystore</w:t>
+        </w:r>
+      </w:ins>
       <w:proofErr w:type="spellEnd"/>
-      <w:r>
-        <w:t>-soap-</w:t>
-      </w:r>
+      <w:ins w:id="220" w:author="Menon, Sunita (NIH/NCI) [C]" w:date="2018-02-01T17:17:00Z">
+        <w:r>
+          <w:t>/</w:t>
+        </w:r>
+      </w:ins>
+      <w:ins w:id="221" w:author="Menon, Sunita (NIH/NCI) [C]" w:date="2018-02-01T17:09:00Z">
+        <w:r>
+          <w:t xml:space="preserve"> directory.</w:t>
+        </w:r>
+      </w:ins>
+      <w:ins w:id="222" w:author="Menon, Sunita (NIH/NCI) [C]" w:date="2018-02-01T17:08:00Z">
+        <w:r>
+          <w:t xml:space="preserve"> </w:t>
+        </w:r>
+      </w:ins>
+    </w:p>
+    <w:p>
+      <w:pPr>
+        <w:widowControl w:val="0"/>
+        <w:autoSpaceDE w:val="0"/>
+        <w:autoSpaceDN w:val="0"/>
+        <w:adjustRightInd w:val="0"/>
+        <w:spacing w:before="0" w:after="0" w:line="260" w:lineRule="atLeast"/>
+        <w:ind w:left="0" w:firstLine="216"/>
+        <w:jc w:val="left"/>
+        <w:rPr>
+          <w:ins w:id="223" w:author="Menon, Sunita (NIH/NCI) [C]" w:date="2018-02-01T17:14:00Z"/>
+        </w:rPr>
+        <w:pPrChange w:id="224" w:author="Menon, Sunita (NIH/NCI) [C]" w:date="2018-02-01T17:14:00Z">
+          <w:pPr>
+            <w:spacing w:before="0" w:after="0"/>
+            <w:ind w:left="0"/>
+            <w:jc w:val="left"/>
+          </w:pPr>
+        </w:pPrChange>
+      </w:pPr>
+    </w:p>
+    <w:p>
+      <w:pPr>
+        <w:pStyle w:val="ListParagraph"/>
+        <w:widowControl w:val="0"/>
+        <w:numPr>
+          <w:ilvl w:val="0"/>
+          <w:numId w:val="15"/>
+        </w:numPr>
+        <w:autoSpaceDE w:val="0"/>
+        <w:autoSpaceDN w:val="0"/>
+        <w:adjustRightInd w:val="0"/>
+        <w:spacing w:before="0" w:after="0" w:line="260" w:lineRule="atLeast"/>
+        <w:jc w:val="left"/>
+        <w:rPr>
+          <w:ins w:id="225" w:author="Menon, Sunita (NIH/NCI) [C]" w:date="2018-01-31T10:39:00Z"/>
+        </w:rPr>
+        <w:pPrChange w:id="226" w:author="Menon, Sunita (NIH/NCI) [C]" w:date="2018-02-01T17:14:00Z">
+          <w:pPr>
+            <w:spacing w:before="0" w:after="0"/>
+            <w:ind w:left="0"/>
+            <w:jc w:val="left"/>
+          </w:pPr>
+        </w:pPrChange>
+      </w:pPr>
+      <w:ins w:id="227" w:author="Menon, Sunita (NIH/NCI) [C]" w:date="2018-01-31T10:34:00Z">
+        <w:r>
+          <w:t>Update</w:t>
+        </w:r>
+        <w:r>
+          <w:t xml:space="preserve"> the </w:t>
+        </w:r>
+      </w:ins>
+      <w:ins w:id="228" w:author="Menon, Sunita (NIH/NCI) [C]" w:date="2018-01-31T10:45:00Z">
+        <w:r>
+          <w:t xml:space="preserve">server </w:t>
+        </w:r>
+      </w:ins>
       <w:proofErr w:type="spellStart"/>
-      <w:r>
-        <w:t>ui</w:t>
-      </w:r>
+      <w:ins w:id="229" w:author="Menon, Sunita (NIH/NCI) [C]" w:date="2018-01-31T10:46:00Z">
+        <w:r>
+          <w:t>url</w:t>
+        </w:r>
+        <w:proofErr w:type="spellEnd"/>
+        <w:r>
+          <w:t xml:space="preserve"> and </w:t>
+        </w:r>
+        <w:proofErr w:type="spellStart"/>
+        <w:r>
+          <w:t>keystore</w:t>
+        </w:r>
+      </w:ins>
       <w:proofErr w:type="spellEnd"/>
-      <w:r>
-        <w:t xml:space="preserve"> folder.</w:t>
-      </w:r>
-    </w:p>
-    <w:p>
-      <w:pPr>
-        <w:ind w:left="216"/>
-      </w:pPr>
-      <w:r>
-        <w:t>Note – after pointing soap-</w:t>
-      </w:r>
+      <w:ins w:id="230" w:author="Menon, Sunita (NIH/NCI) [C]" w:date="2018-01-31T10:41:00Z">
+        <w:r>
+          <w:t xml:space="preserve"> </w:t>
+        </w:r>
+      </w:ins>
+      <w:ins w:id="231" w:author="Menon, Sunita (NIH/NCI) [C]" w:date="2018-01-31T10:34:00Z">
+        <w:r>
+          <w:t>pro</w:t>
+        </w:r>
+        <w:r>
+          <w:t>perties in $HPC_DM_UTILS/</w:t>
+        </w:r>
+        <w:proofErr w:type="spellStart"/>
+        <w:r>
+          <w:t>hpcdme.properties</w:t>
+        </w:r>
+        <w:proofErr w:type="spellEnd"/>
+        <w:r>
+          <w:t>:</w:t>
+        </w:r>
+      </w:ins>
+    </w:p>
+    <w:p>
+      <w:pPr>
+        <w:widowControl w:val="0"/>
+        <w:autoSpaceDE w:val="0"/>
+        <w:autoSpaceDN w:val="0"/>
+        <w:adjustRightInd w:val="0"/>
+        <w:spacing w:before="0" w:after="0" w:line="260" w:lineRule="atLeast"/>
+        <w:ind w:left="0" w:firstLine="576"/>
+        <w:jc w:val="left"/>
+        <w:rPr>
+          <w:ins w:id="232" w:author="Menon, Sunita (NIH/NCI) [C]" w:date="2018-01-31T10:41:00Z"/>
+        </w:rPr>
+        <w:pPrChange w:id="233" w:author="Menon, Sunita (NIH/NCI) [C]" w:date="2018-02-01T17:15:00Z">
+          <w:pPr>
+            <w:widowControl w:val="0"/>
+            <w:autoSpaceDE w:val="0"/>
+            <w:autoSpaceDN w:val="0"/>
+            <w:adjustRightInd w:val="0"/>
+            <w:spacing w:before="0" w:after="0" w:line="260" w:lineRule="atLeast"/>
+            <w:ind w:left="0" w:firstLine="216"/>
+            <w:jc w:val="left"/>
+          </w:pPr>
+        </w:pPrChange>
+      </w:pPr>
+      <w:ins w:id="234" w:author="Menon, Sunita (NIH/NCI) [C]" w:date="2018-01-31T10:41:00Z">
+        <w:r>
+          <w:t>hpc.server.url=https://localhost:7738/hpc-server</w:t>
+        </w:r>
+      </w:ins>
+    </w:p>
+    <w:p>
+      <w:pPr>
+        <w:widowControl w:val="0"/>
+        <w:autoSpaceDE w:val="0"/>
+        <w:autoSpaceDN w:val="0"/>
+        <w:adjustRightInd w:val="0"/>
+        <w:spacing w:before="0" w:after="0" w:line="260" w:lineRule="atLeast"/>
+        <w:ind w:left="0" w:firstLine="576"/>
+        <w:jc w:val="left"/>
+        <w:rPr>
+          <w:ins w:id="235" w:author="Menon, Sunita (NIH/NCI) [C]" w:date="2018-01-31T10:41:00Z"/>
+        </w:rPr>
+        <w:pPrChange w:id="236" w:author="Menon, Sunita (NIH/NCI) [C]" w:date="2018-02-01T17:15:00Z">
+          <w:pPr>
+            <w:widowControl w:val="0"/>
+            <w:autoSpaceDE w:val="0"/>
+            <w:autoSpaceDN w:val="0"/>
+            <w:adjustRightInd w:val="0"/>
+            <w:spacing w:before="0" w:after="0" w:line="260" w:lineRule="atLeast"/>
+            <w:ind w:left="0" w:firstLine="216"/>
+            <w:jc w:val="left"/>
+          </w:pPr>
+        </w:pPrChange>
+      </w:pPr>
       <w:proofErr w:type="spellStart"/>
-      <w:r>
-        <w:t>ui</w:t>
-      </w:r>
-      <w:proofErr w:type="spellEnd"/>
-      <w:r>
-        <w:t xml:space="preserve"> to the workspace, you will need to correct the path to the project</w:t>
-      </w:r>
-      <w:r>
-        <w:t xml:space="preserve"> based on the directory you pulled the code into.</w:t>
-      </w:r>
-    </w:p>
-    <w:p/>
-    <w:p>
-      <w:pPr>
-        <w:spacing w:before="0" w:after="0"/>
+      <w:proofErr w:type="gramStart"/>
+      <w:ins w:id="237" w:author="Menon, Sunita (NIH/NCI) [C]" w:date="2018-01-31T10:41:00Z">
+        <w:r>
+          <w:t>hpc.ssl.keystore</w:t>
+        </w:r>
+        <w:proofErr w:type="gramEnd"/>
+        <w:r>
+          <w:t>.path</w:t>
+        </w:r>
+        <w:proofErr w:type="spellEnd"/>
+        <w:r>
+          <w:t>=</w:t>
+        </w:r>
+        <w:proofErr w:type="spellStart"/>
+        <w:r>
+          <w:t>hpc</w:t>
+        </w:r>
+        <w:proofErr w:type="spellEnd"/>
+        <w:r>
+          <w:t>-client/</w:t>
+        </w:r>
+        <w:proofErr w:type="spellStart"/>
+        <w:r>
+          <w:t>keystore</w:t>
+        </w:r>
+        <w:proofErr w:type="spellEnd"/>
+        <w:r>
+          <w:t>/</w:t>
+        </w:r>
+        <w:proofErr w:type="spellStart"/>
+        <w:r>
+          <w:t>keystore.jks</w:t>
+        </w:r>
+        <w:proofErr w:type="spellEnd"/>
+      </w:ins>
+    </w:p>
+    <w:p>
+      <w:pPr>
+        <w:widowControl w:val="0"/>
+        <w:autoSpaceDE w:val="0"/>
+        <w:autoSpaceDN w:val="0"/>
+        <w:adjustRightInd w:val="0"/>
+        <w:spacing w:before="0" w:after="0" w:line="260" w:lineRule="atLeast"/>
+        <w:ind w:left="0" w:firstLine="576"/>
+        <w:jc w:val="left"/>
+        <w:rPr>
+          <w:ins w:id="238" w:author="Menon, Sunita (NIH/NCI) [C]" w:date="2018-02-01T17:11:00Z"/>
+        </w:rPr>
+        <w:pPrChange w:id="239" w:author="Menon, Sunita (NIH/NCI) [C]" w:date="2018-02-01T17:15:00Z">
+          <w:pPr>
+            <w:spacing w:before="0" w:after="0"/>
+            <w:ind w:left="0"/>
+            <w:jc w:val="left"/>
+          </w:pPr>
+        </w:pPrChange>
+      </w:pPr>
+      <w:proofErr w:type="spellStart"/>
+      <w:proofErr w:type="gramStart"/>
+      <w:ins w:id="240" w:author="Menon, Sunita (NIH/NCI) [C]" w:date="2018-01-31T10:41:00Z">
+        <w:r>
+          <w:t>hpc.ssl.keystore</w:t>
+        </w:r>
+        <w:proofErr w:type="gramEnd"/>
+        <w:r>
+          <w:t>.password</w:t>
+        </w:r>
+        <w:proofErr w:type="spellEnd"/>
+        <w:r>
+          <w:t>=&lt;</w:t>
+        </w:r>
+      </w:ins>
+      <w:ins w:id="241" w:author="Menon, Sunita (NIH/NCI) [C]" w:date="2018-01-31T11:07:00Z">
+        <w:r>
+          <w:t xml:space="preserve">replace with </w:t>
+        </w:r>
+      </w:ins>
+      <w:proofErr w:type="spellStart"/>
+      <w:ins w:id="242" w:author="Menon, Sunita (NIH/NCI) [C]" w:date="2018-01-31T10:41:00Z">
+        <w:r>
+          <w:t>keystore</w:t>
+        </w:r>
+        <w:proofErr w:type="spellEnd"/>
+        <w:r>
+          <w:t xml:space="preserve"> password&gt;</w:t>
+        </w:r>
+      </w:ins>
+    </w:p>
+    <w:p>
+      <w:pPr>
+        <w:widowControl w:val="0"/>
+        <w:autoSpaceDE w:val="0"/>
+        <w:autoSpaceDN w:val="0"/>
+        <w:adjustRightInd w:val="0"/>
+        <w:spacing w:before="0" w:after="0" w:line="260" w:lineRule="atLeast"/>
         <w:ind w:left="0"/>
         <w:jc w:val="left"/>
         <w:rPr>
-          <w:rFonts w:eastAsia="Arial Unicode MS"/>
-          <w:b/>
-          <w:bCs/>
-          <w:caps/>
-          <w:noProof/>
-          <w:kern w:val="36"/>
-          <w:sz w:val="28"/>
-          <w:szCs w:val="48"/>
-        </w:rPr>
-      </w:pPr>
-      <w:r>
-        <w:br w:type="page"/>
-      </w:r>
+          <w:ins w:id="243" w:author="Menon, Sunita (NIH/NCI) [C]" w:date="2018-01-31T10:31:00Z"/>
+        </w:rPr>
+        <w:pPrChange w:id="244" w:author="Menon, Sunita (NIH/NCI) [C]" w:date="2018-02-01T22:04:00Z">
+          <w:pPr>
+            <w:spacing w:before="0" w:after="0"/>
+            <w:ind w:left="0"/>
+            <w:jc w:val="left"/>
+          </w:pPr>
+        </w:pPrChange>
+      </w:pPr>
+      <w:bookmarkStart w:id="245" w:name="_GoBack"/>
+      <w:bookmarkEnd w:id="245"/>
+    </w:p>
+    <w:p>
+      <w:pPr>
+        <w:widowControl w:val="0"/>
+        <w:autoSpaceDE w:val="0"/>
+        <w:autoSpaceDN w:val="0"/>
+        <w:adjustRightInd w:val="0"/>
+        <w:spacing w:before="0" w:after="0" w:line="260" w:lineRule="atLeast"/>
+        <w:ind w:left="0" w:firstLine="216"/>
+        <w:jc w:val="left"/>
+        <w:rPr>
+          <w:ins w:id="246" w:author="Menon, Sunita (NIH/NCI) [C]" w:date="2018-01-31T10:32:00Z"/>
+        </w:rPr>
+        <w:pPrChange w:id="247" w:author="Menon, Sunita (NIH/NCI) [C]" w:date="2018-01-31T10:21:00Z">
+          <w:pPr>
+            <w:spacing w:before="0" w:after="0"/>
+            <w:ind w:left="0"/>
+            <w:jc w:val="left"/>
+          </w:pPr>
+        </w:pPrChange>
+      </w:pPr>
+      <w:ins w:id="248" w:author="Menon, Sunita (NIH/NCI) [C]" w:date="2018-01-31T10:31:00Z">
+        <w:r>
+          <w:t>To start the CLI Client</w:t>
+        </w:r>
+      </w:ins>
+      <w:ins w:id="249" w:author="Menon, Sunita (NIH/NCI) [C]" w:date="2018-01-31T10:32:00Z">
+        <w:r>
+          <w:t>,</w:t>
+        </w:r>
+      </w:ins>
+    </w:p>
+    <w:p>
+      <w:pPr>
+        <w:widowControl w:val="0"/>
+        <w:autoSpaceDE w:val="0"/>
+        <w:autoSpaceDN w:val="0"/>
+        <w:adjustRightInd w:val="0"/>
+        <w:spacing w:before="0" w:after="0" w:line="260" w:lineRule="atLeast"/>
+        <w:ind w:left="0" w:firstLine="216"/>
+        <w:jc w:val="left"/>
+        <w:rPr>
+          <w:ins w:id="250" w:author="Menon, Sunita (NIH/NCI) [C]" w:date="2018-01-31T10:32:00Z"/>
+        </w:rPr>
+        <w:pPrChange w:id="251" w:author="Menon, Sunita (NIH/NCI) [C]" w:date="2018-01-31T10:21:00Z">
+          <w:pPr>
+            <w:spacing w:before="0" w:after="0"/>
+            <w:ind w:left="0"/>
+            <w:jc w:val="left"/>
+          </w:pPr>
+        </w:pPrChange>
+      </w:pPr>
+    </w:p>
+    <w:p>
+      <w:pPr>
+        <w:widowControl w:val="0"/>
+        <w:autoSpaceDE w:val="0"/>
+        <w:autoSpaceDN w:val="0"/>
+        <w:adjustRightInd w:val="0"/>
+        <w:spacing w:before="0" w:after="0" w:line="260" w:lineRule="atLeast"/>
+        <w:ind w:left="0" w:firstLine="216"/>
+        <w:jc w:val="left"/>
+        <w:rPr>
+          <w:ins w:id="252" w:author="Menon, Sunita (NIH/NCI) [C]" w:date="2018-01-31T10:42:00Z"/>
+        </w:rPr>
+        <w:pPrChange w:id="253" w:author="Menon, Sunita (NIH/NCI) [C]" w:date="2018-01-31T10:21:00Z">
+          <w:pPr>
+            <w:spacing w:before="0" w:after="0"/>
+            <w:ind w:left="0"/>
+            <w:jc w:val="left"/>
+          </w:pPr>
+        </w:pPrChange>
+      </w:pPr>
+      <w:ins w:id="254" w:author="Menon, Sunita (NIH/NCI) [C]" w:date="2018-01-31T10:32:00Z">
+        <w:r>
+          <w:lastRenderedPageBreak/>
+          <w:t>cd $HPC_DM_UTILS</w:t>
+        </w:r>
+      </w:ins>
+      <w:ins w:id="255" w:author="Menon, Sunita (NIH/NCI) [C]" w:date="2018-01-31T10:31:00Z">
+        <w:r>
+          <w:t>/</w:t>
+        </w:r>
+        <w:proofErr w:type="spellStart"/>
+        <w:r>
+          <w:t>hpc</w:t>
+        </w:r>
+        <w:proofErr w:type="spellEnd"/>
+        <w:r>
+          <w:t>-client</w:t>
+        </w:r>
+      </w:ins>
+    </w:p>
+    <w:p>
+      <w:pPr>
+        <w:widowControl w:val="0"/>
+        <w:autoSpaceDE w:val="0"/>
+        <w:autoSpaceDN w:val="0"/>
+        <w:adjustRightInd w:val="0"/>
+        <w:spacing w:before="0" w:after="0" w:line="260" w:lineRule="atLeast"/>
+        <w:ind w:left="0" w:firstLine="216"/>
+        <w:jc w:val="left"/>
+        <w:rPr>
+          <w:ins w:id="256" w:author="Menon, Sunita (NIH/NCI) [C]" w:date="2018-01-31T10:42:00Z"/>
+        </w:rPr>
+        <w:pPrChange w:id="257" w:author="Menon, Sunita (NIH/NCI) [C]" w:date="2018-01-31T10:21:00Z">
+          <w:pPr>
+            <w:spacing w:before="0" w:after="0"/>
+            <w:ind w:left="0"/>
+            <w:jc w:val="left"/>
+          </w:pPr>
+        </w:pPrChange>
+      </w:pPr>
+    </w:p>
+    <w:p>
+      <w:pPr>
+        <w:ind w:left="216"/>
+        <w:rPr>
+          <w:ins w:id="258" w:author="Menon, Sunita (NIH/NCI) [C]" w:date="2018-01-31T10:49:00Z"/>
+        </w:rPr>
+      </w:pPr>
+      <w:ins w:id="259" w:author="Menon, Sunita (NIH/NCI) [C]" w:date="2018-01-31T10:49:00Z">
+        <w:r>
+          <w:t>java</w:t>
+        </w:r>
+      </w:ins>
+      <w:ins w:id="260" w:author="Menon, Sunita (NIH/NCI) [C]" w:date="2018-01-31T10:53:00Z">
+        <w:r>
+          <w:t xml:space="preserve"> </w:t>
+        </w:r>
+      </w:ins>
+      <w:ins w:id="261" w:author="Menon, Sunita (NIH/NCI) [C]" w:date="2018-01-31T10:49:00Z">
+        <w:r>
+          <w:t>–</w:t>
+        </w:r>
+        <w:proofErr w:type="spellStart"/>
+        <w:r>
+          <w:t>Xdebug</w:t>
+        </w:r>
+        <w:proofErr w:type="spellEnd"/>
+        <w:r>
+          <w:t xml:space="preserve"> –</w:t>
+        </w:r>
+        <w:proofErr w:type="spellStart"/>
+        <w:proofErr w:type="gramStart"/>
+        <w:r>
+          <w:t>Xrunjdwp:server</w:t>
+        </w:r>
+        <w:proofErr w:type="spellEnd"/>
+        <w:proofErr w:type="gramEnd"/>
+        <w:r>
+          <w:t>=y, transport=</w:t>
+        </w:r>
+        <w:proofErr w:type="spellStart"/>
+        <w:r>
+          <w:t>dt_socket,suspend</w:t>
+        </w:r>
+        <w:proofErr w:type="spellEnd"/>
+        <w:r>
+          <w:t>=</w:t>
+        </w:r>
+        <w:proofErr w:type="spellStart"/>
+        <w:r>
+          <w:t>n,address</w:t>
+        </w:r>
+        <w:proofErr w:type="spellEnd"/>
+        <w:r>
+          <w:t xml:space="preserve">=5025 </w:t>
+        </w:r>
+      </w:ins>
+      <w:ins w:id="262" w:author="Menon, Sunita (NIH/NCI) [C]" w:date="2018-01-31T10:54:00Z">
+        <w:r>
+          <w:t xml:space="preserve">                  </w:t>
+        </w:r>
+      </w:ins>
+      <w:ins w:id="263" w:author="Menon, Sunita (NIH/NCI) [C]" w:date="2018-01-31T10:52:00Z">
+        <w:r>
+          <w:t xml:space="preserve"> </w:t>
+        </w:r>
+      </w:ins>
+      <w:ins w:id="264" w:author="Menon, Sunita (NIH/NCI) [C]" w:date="2018-01-31T10:54:00Z">
+        <w:r>
+          <w:t>-</w:t>
+        </w:r>
+      </w:ins>
+      <w:proofErr w:type="spellStart"/>
+      <w:ins w:id="265" w:author="Menon, Sunita (NIH/NCI) [C]" w:date="2018-01-31T10:52:00Z">
+        <w:r>
+          <w:t>Dhpc.client.properties</w:t>
+        </w:r>
+        <w:proofErr w:type="spellEnd"/>
+        <w:r>
+          <w:t>=$HPC_DM_UTILS/</w:t>
+        </w:r>
+        <w:proofErr w:type="spellStart"/>
+        <w:r>
+          <w:t>hpcdme.properties</w:t>
+        </w:r>
+        <w:proofErr w:type="spellEnd"/>
+        <w:r>
+          <w:t xml:space="preserve"> </w:t>
+        </w:r>
+      </w:ins>
+      <w:ins w:id="266" w:author="Menon, Sunita (NIH/NCI) [C]" w:date="2018-01-31T10:55:00Z">
+        <w:r>
+          <w:t xml:space="preserve">                                                     </w:t>
+        </w:r>
+      </w:ins>
+      <w:ins w:id="267" w:author="Menon, Sunita (NIH/NCI) [C]" w:date="2018-01-31T10:49:00Z">
+        <w:r>
+          <w:t xml:space="preserve">–jar </w:t>
+        </w:r>
+        <w:proofErr w:type="spellStart"/>
+        <w:r>
+          <w:t>hpc</w:t>
+        </w:r>
+        <w:proofErr w:type="spellEnd"/>
+        <w:r>
+          <w:t>-client</w:t>
+        </w:r>
+        <w:r>
+          <w:t>/&lt;</w:t>
+        </w:r>
+        <w:proofErr w:type="spellStart"/>
+        <w:r>
+          <w:t>hpc</w:t>
+        </w:r>
+        <w:proofErr w:type="spellEnd"/>
+        <w:r>
+          <w:t>-</w:t>
+        </w:r>
+        <w:r>
+          <w:t>cli</w:t>
+        </w:r>
+      </w:ins>
+      <w:ins w:id="268" w:author="Menon, Sunita (NIH/NCI) [C]" w:date="2018-02-01T17:20:00Z">
+        <w:r>
+          <w:t>-&lt;version-number&gt;.</w:t>
+        </w:r>
+      </w:ins>
+      <w:ins w:id="269" w:author="Menon, Sunita (NIH/NCI) [C]" w:date="2018-01-31T10:59:00Z">
+        <w:r>
+          <w:t xml:space="preserve">jar </w:t>
+        </w:r>
+      </w:ins>
+    </w:p>
+    <w:p>
+      <w:pPr>
+        <w:widowControl w:val="0"/>
+        <w:autoSpaceDE w:val="0"/>
+        <w:autoSpaceDN w:val="0"/>
+        <w:adjustRightInd w:val="0"/>
+        <w:spacing w:before="0" w:after="0" w:line="260" w:lineRule="atLeast"/>
+        <w:ind w:left="0" w:firstLine="216"/>
+        <w:jc w:val="left"/>
+        <w:rPr>
+          <w:ins w:id="270" w:author="Menon, Sunita (NIH/NCI) [C]" w:date="2018-01-31T10:32:00Z"/>
+        </w:rPr>
+        <w:pPrChange w:id="271" w:author="Menon, Sunita (NIH/NCI) [C]" w:date="2018-01-31T10:21:00Z">
+          <w:pPr>
+            <w:spacing w:before="0" w:after="0"/>
+            <w:ind w:left="0"/>
+            <w:jc w:val="left"/>
+          </w:pPr>
+        </w:pPrChange>
+      </w:pPr>
+    </w:p>
+    <w:p>
+      <w:pPr>
+        <w:widowControl w:val="0"/>
+        <w:autoSpaceDE w:val="0"/>
+        <w:autoSpaceDN w:val="0"/>
+        <w:adjustRightInd w:val="0"/>
+        <w:spacing w:before="0" w:after="0" w:line="260" w:lineRule="atLeast"/>
+        <w:ind w:left="0" w:firstLine="216"/>
+        <w:jc w:val="left"/>
+        <w:rPr>
+          <w:ins w:id="272" w:author="Menon, Sunita (NIH/NCI) [C]" w:date="2018-02-01T17:20:00Z"/>
+        </w:rPr>
+        <w:pPrChange w:id="273" w:author="Menon, Sunita (NIH/NCI) [C]" w:date="2018-02-01T17:20:00Z">
+          <w:pPr>
+            <w:ind w:left="216"/>
+          </w:pPr>
+        </w:pPrChange>
+      </w:pPr>
+      <w:ins w:id="274" w:author="Menon, Sunita (NIH/NCI) [C]" w:date="2018-01-31T11:01:00Z">
+        <w:r>
+          <w:t xml:space="preserve">For e.g. if the </w:t>
+        </w:r>
+      </w:ins>
+      <w:ins w:id="275" w:author="Menon, Sunita (NIH/NCI) [C]" w:date="2018-01-31T11:03:00Z">
+        <w:r>
+          <w:t xml:space="preserve">version number is 1.6.0-SNAPSHOT then </w:t>
+        </w:r>
+      </w:ins>
+      <w:ins w:id="276" w:author="Menon, Sunita (NIH/NCI) [C]" w:date="2018-02-01T17:20:00Z">
+        <w:r>
+          <w:t>run</w:t>
+        </w:r>
+      </w:ins>
+    </w:p>
+    <w:p>
+      <w:pPr>
+        <w:widowControl w:val="0"/>
+        <w:autoSpaceDE w:val="0"/>
+        <w:autoSpaceDN w:val="0"/>
+        <w:adjustRightInd w:val="0"/>
+        <w:spacing w:before="0" w:after="0" w:line="260" w:lineRule="atLeast"/>
+        <w:ind w:left="0" w:firstLine="216"/>
+        <w:jc w:val="left"/>
+        <w:rPr>
+          <w:ins w:id="277" w:author="Menon, Sunita (NIH/NCI) [C]" w:date="2018-02-01T17:21:00Z"/>
+        </w:rPr>
+        <w:pPrChange w:id="278" w:author="Menon, Sunita (NIH/NCI) [C]" w:date="2018-02-01T17:20:00Z">
+          <w:pPr>
+            <w:ind w:left="216"/>
+          </w:pPr>
+        </w:pPrChange>
+      </w:pPr>
+    </w:p>
+    <w:p>
+      <w:pPr>
+        <w:widowControl w:val="0"/>
+        <w:autoSpaceDE w:val="0"/>
+        <w:autoSpaceDN w:val="0"/>
+        <w:adjustRightInd w:val="0"/>
+        <w:spacing w:before="0" w:after="0" w:line="260" w:lineRule="atLeast"/>
+        <w:ind w:left="0" w:firstLine="216"/>
+        <w:jc w:val="left"/>
+        <w:rPr>
+          <w:ins w:id="279" w:author="Menon, Sunita (NIH/NCI) [C]" w:date="2018-01-31T11:02:00Z"/>
+        </w:rPr>
+        <w:pPrChange w:id="280" w:author="Menon, Sunita (NIH/NCI) [C]" w:date="2018-02-01T17:20:00Z">
+          <w:pPr>
+            <w:ind w:left="216"/>
+          </w:pPr>
+        </w:pPrChange>
+      </w:pPr>
+      <w:ins w:id="281" w:author="Menon, Sunita (NIH/NCI) [C]" w:date="2018-02-01T17:21:00Z">
+        <w:r>
+          <w:t>java –</w:t>
+        </w:r>
+        <w:proofErr w:type="spellStart"/>
+        <w:r>
+          <w:t>Xdebug</w:t>
+        </w:r>
+        <w:proofErr w:type="spellEnd"/>
+        <w:r>
+          <w:t xml:space="preserve"> –</w:t>
+        </w:r>
+        <w:proofErr w:type="spellStart"/>
+        <w:proofErr w:type="gramStart"/>
+        <w:r>
+          <w:t>Xrunjdwp:server</w:t>
+        </w:r>
+        <w:proofErr w:type="spellEnd"/>
+        <w:proofErr w:type="gramEnd"/>
+        <w:r>
+          <w:t>=y, transport=</w:t>
+        </w:r>
+        <w:proofErr w:type="spellStart"/>
+        <w:r>
+          <w:t>dt_socket,suspend</w:t>
+        </w:r>
+        <w:proofErr w:type="spellEnd"/>
+        <w:r>
+          <w:t>=</w:t>
+        </w:r>
+        <w:proofErr w:type="spellStart"/>
+        <w:r>
+          <w:t>n,address</w:t>
+        </w:r>
+        <w:proofErr w:type="spellEnd"/>
+        <w:r>
+          <w:t>=5025                    -</w:t>
+        </w:r>
+        <w:proofErr w:type="spellStart"/>
+        <w:r>
+          <w:t>Dhpc.client.properties</w:t>
+        </w:r>
+        <w:proofErr w:type="spellEnd"/>
+        <w:r>
+          <w:t>=$HPC_DM_UTILS/</w:t>
+        </w:r>
+        <w:proofErr w:type="spellStart"/>
+        <w:r>
+          <w:t>hpcdme.properties</w:t>
+        </w:r>
+        <w:proofErr w:type="spellEnd"/>
+        <w:r>
+          <w:t xml:space="preserve">                                                      –jar </w:t>
+        </w:r>
+        <w:proofErr w:type="spellStart"/>
+        <w:r>
+          <w:t>hpc</w:t>
+        </w:r>
+        <w:proofErr w:type="spellEnd"/>
+        <w:r>
+          <w:t>-client/hpc-cli-1.6.0-SNAPSHOT.jar</w:t>
+        </w:r>
+      </w:ins>
+    </w:p>
+    <w:p>
+      <w:pPr>
+        <w:widowControl w:val="0"/>
+        <w:autoSpaceDE w:val="0"/>
+        <w:autoSpaceDN w:val="0"/>
+        <w:adjustRightInd w:val="0"/>
+        <w:spacing w:before="0" w:after="0" w:line="260" w:lineRule="atLeast"/>
+        <w:ind w:left="0" w:firstLine="216"/>
+        <w:jc w:val="left"/>
+        <w:rPr>
+          <w:ins w:id="282" w:author="Menon, Sunita (NIH/NCI) [C]" w:date="2018-01-31T11:01:00Z"/>
+        </w:rPr>
+        <w:pPrChange w:id="283" w:author="Menon, Sunita (NIH/NCI) [C]" w:date="2018-01-31T10:21:00Z">
+          <w:pPr>
+            <w:spacing w:before="0" w:after="0"/>
+            <w:ind w:left="0"/>
+            <w:jc w:val="left"/>
+          </w:pPr>
+        </w:pPrChange>
+      </w:pPr>
+    </w:p>
+    <w:p>
+      <w:pPr>
+        <w:widowControl w:val="0"/>
+        <w:autoSpaceDE w:val="0"/>
+        <w:autoSpaceDN w:val="0"/>
+        <w:adjustRightInd w:val="0"/>
+        <w:spacing w:before="0" w:after="0" w:line="260" w:lineRule="atLeast"/>
+        <w:ind w:left="0"/>
+        <w:jc w:val="left"/>
+        <w:rPr>
+          <w:rPrChange w:id="284" w:author="Menon, Sunita (NIH/NCI) [C]" w:date="2018-01-31T10:21:00Z">
+            <w:rPr>
+              <w:rFonts w:eastAsia="Arial Unicode MS"/>
+              <w:b/>
+              <w:bCs/>
+              <w:caps/>
+              <w:noProof/>
+              <w:kern w:val="36"/>
+              <w:sz w:val="28"/>
+              <w:szCs w:val="48"/>
+            </w:rPr>
+          </w:rPrChange>
+        </w:rPr>
+        <w:pPrChange w:id="285" w:author="Menon, Sunita (NIH/NCI) [C]" w:date="2018-02-01T20:33:00Z">
+          <w:pPr>
+            <w:spacing w:before="0" w:after="0"/>
+            <w:ind w:left="0"/>
+            <w:jc w:val="left"/>
+          </w:pPr>
+        </w:pPrChange>
+      </w:pPr>
+      <w:del w:id="286" w:author="Menon, Sunita (NIH/NCI) [C]" w:date="2018-02-01T20:33:00Z">
+        <w:r>
+          <w:br w:type="page"/>
+        </w:r>
+      </w:del>
     </w:p>
     <w:p>
       <w:pPr>
         <w:pStyle w:val="Heading1"/>
       </w:pPr>
-      <w:bookmarkStart w:id="14" w:name="_Toc500057078"/>
-      <w:r>
-        <w:lastRenderedPageBreak/>
+      <w:bookmarkStart w:id="287" w:name="_Toc505280683"/>
+      <w:r>
         <w:t>Eclipse</w:t>
       </w:r>
-      <w:bookmarkEnd w:id="14"/>
+      <w:bookmarkEnd w:id="287"/>
     </w:p>
     <w:p>
       <w:pPr>
@@ -4568,7 +7535,7 @@
       <w:pPr>
         <w:ind w:left="216"/>
       </w:pPr>
-      <w:hyperlink r:id="rId20" w:history="1">
+      <w:hyperlink r:id="rId19" w:history="1">
         <w:r>
           <w:rPr>
             <w:rStyle w:val="Hyperlink"/>
@@ -4627,6 +7594,7 @@
         <w:rPr>
           <w:noProof/>
         </w:rPr>
+        <w:lastRenderedPageBreak/>
         <w:drawing>
           <wp:inline distT="0" distB="0" distL="0" distR="0" wp14:anchorId="135935CF" wp14:editId="2D223011">
             <wp:extent cx="5402368" cy="4148742"/>
@@ -4643,7 +7611,7 @@
                     <pic:cNvPicPr/>
                   </pic:nvPicPr>
                   <pic:blipFill>
-                    <a:blip r:embed="rId21">
+                    <a:blip r:embed="rId20">
                       <a:extLst>
                         <a:ext uri="{28A0092B-C50C-407E-A947-70E740481C1C}">
                           <a14:useLocalDpi xmlns:a14="http://schemas.microsoft.com/office/drawing/2010/main" val="0"/>
@@ -4684,8 +7652,8 @@
       </w:pPr>
     </w:p>
     <w:sectPr>
-      <w:headerReference w:type="default" r:id="rId22"/>
-      <w:footerReference w:type="default" r:id="rId23"/>
+      <w:headerReference w:type="default" r:id="rId21"/>
+      <w:footerReference w:type="default" r:id="rId22"/>
       <w:pgSz w:w="12240" w:h="15840" w:code="1"/>
       <w:pgMar w:top="720" w:right="1440" w:bottom="720" w:left="1440" w:header="432" w:footer="432" w:gutter="0"/>
       <w:cols w:space="720"/>
@@ -5154,7 +8122,7 @@
         <w:sz w:val="18"/>
         <w:szCs w:val="18"/>
       </w:rPr>
-      <w:t>3</w:t>
+      <w:t>7</w:t>
     </w:r>
     <w:r>
       <w:rPr>
@@ -5209,7 +8177,7 @@
         <w:sz w:val="18"/>
         <w:szCs w:val="18"/>
       </w:rPr>
-      <w:t>7</w:t>
+      <w:t>9</w:t>
     </w:r>
     <w:r>
       <w:rPr>
@@ -6418,6 +9386,95 @@
     </w:lvl>
   </w:abstractNum>
   <w:abstractNum w:abstractNumId="7">
+    <w:nsid w:val="39BF2089"/>
+    <w:multiLevelType w:val="hybridMultilevel"/>
+    <w:tmpl w:val="2F7275CE"/>
+    <w:lvl w:ilvl="0" w:tplc="0409000F">
+      <w:start w:val="2"/>
+      <w:numFmt w:val="decimal"/>
+      <w:lvlText w:val="%1."/>
+      <w:lvlJc w:val="left"/>
+      <w:pPr>
+        <w:ind w:left="720" w:hanging="360"/>
+      </w:pPr>
+      <w:rPr>
+        <w:rFonts w:hint="default"/>
+      </w:rPr>
+    </w:lvl>
+    <w:lvl w:ilvl="1" w:tplc="04090019" w:tentative="1">
+      <w:start w:val="1"/>
+      <w:numFmt w:val="lowerLetter"/>
+      <w:lvlText w:val="%2."/>
+      <w:lvlJc w:val="left"/>
+      <w:pPr>
+        <w:ind w:left="1440" w:hanging="360"/>
+      </w:pPr>
+    </w:lvl>
+    <w:lvl w:ilvl="2" w:tplc="0409001B" w:tentative="1">
+      <w:start w:val="1"/>
+      <w:numFmt w:val="lowerRoman"/>
+      <w:lvlText w:val="%3."/>
+      <w:lvlJc w:val="right"/>
+      <w:pPr>
+        <w:ind w:left="2160" w:hanging="180"/>
+      </w:pPr>
+    </w:lvl>
+    <w:lvl w:ilvl="3" w:tplc="0409000F" w:tentative="1">
+      <w:start w:val="1"/>
+      <w:numFmt w:val="decimal"/>
+      <w:lvlText w:val="%4."/>
+      <w:lvlJc w:val="left"/>
+      <w:pPr>
+        <w:ind w:left="2880" w:hanging="360"/>
+      </w:pPr>
+    </w:lvl>
+    <w:lvl w:ilvl="4" w:tplc="04090019" w:tentative="1">
+      <w:start w:val="1"/>
+      <w:numFmt w:val="lowerLetter"/>
+      <w:lvlText w:val="%5."/>
+      <w:lvlJc w:val="left"/>
+      <w:pPr>
+        <w:ind w:left="3600" w:hanging="360"/>
+      </w:pPr>
+    </w:lvl>
+    <w:lvl w:ilvl="5" w:tplc="0409001B" w:tentative="1">
+      <w:start w:val="1"/>
+      <w:numFmt w:val="lowerRoman"/>
+      <w:lvlText w:val="%6."/>
+      <w:lvlJc w:val="right"/>
+      <w:pPr>
+        <w:ind w:left="4320" w:hanging="180"/>
+      </w:pPr>
+    </w:lvl>
+    <w:lvl w:ilvl="6" w:tplc="0409000F" w:tentative="1">
+      <w:start w:val="1"/>
+      <w:numFmt w:val="decimal"/>
+      <w:lvlText w:val="%7."/>
+      <w:lvlJc w:val="left"/>
+      <w:pPr>
+        <w:ind w:left="5040" w:hanging="360"/>
+      </w:pPr>
+    </w:lvl>
+    <w:lvl w:ilvl="7" w:tplc="04090019" w:tentative="1">
+      <w:start w:val="1"/>
+      <w:numFmt w:val="lowerLetter"/>
+      <w:lvlText w:val="%8."/>
+      <w:lvlJc w:val="left"/>
+      <w:pPr>
+        <w:ind w:left="5760" w:hanging="360"/>
+      </w:pPr>
+    </w:lvl>
+    <w:lvl w:ilvl="8" w:tplc="0409001B" w:tentative="1">
+      <w:start w:val="1"/>
+      <w:numFmt w:val="lowerRoman"/>
+      <w:lvlText w:val="%9."/>
+      <w:lvlJc w:val="right"/>
+      <w:pPr>
+        <w:ind w:left="6480" w:hanging="180"/>
+      </w:pPr>
+    </w:lvl>
+  </w:abstractNum>
+  <w:abstractNum w:abstractNumId="8">
     <w:nsid w:val="3B061D28"/>
     <w:multiLevelType w:val="hybridMultilevel"/>
     <w:tmpl w:val="56CAECD0"/>
@@ -6503,7 +9560,7 @@
       </w:pPr>
     </w:lvl>
   </w:abstractNum>
-  <w:abstractNum w:abstractNumId="8">
+  <w:abstractNum w:abstractNumId="9">
     <w:nsid w:val="3D825F45"/>
     <w:multiLevelType w:val="hybridMultilevel"/>
     <w:tmpl w:val="32AC5334"/>
@@ -6616,7 +9673,96 @@
       </w:rPr>
     </w:lvl>
   </w:abstractNum>
-  <w:abstractNum w:abstractNumId="9">
+  <w:abstractNum w:abstractNumId="10">
+    <w:nsid w:val="51225416"/>
+    <w:multiLevelType w:val="hybridMultilevel"/>
+    <w:tmpl w:val="0C927CF6"/>
+    <w:lvl w:ilvl="0" w:tplc="F12A8746">
+      <w:start w:val="1"/>
+      <w:numFmt w:val="decimal"/>
+      <w:lvlText w:val="%1."/>
+      <w:lvlJc w:val="left"/>
+      <w:pPr>
+        <w:ind w:left="576" w:hanging="360"/>
+      </w:pPr>
+      <w:rPr>
+        <w:rFonts w:hint="default"/>
+      </w:rPr>
+    </w:lvl>
+    <w:lvl w:ilvl="1" w:tplc="04090019">
+      <w:start w:val="1"/>
+      <w:numFmt w:val="lowerLetter"/>
+      <w:lvlText w:val="%2."/>
+      <w:lvlJc w:val="left"/>
+      <w:pPr>
+        <w:ind w:left="1296" w:hanging="360"/>
+      </w:pPr>
+    </w:lvl>
+    <w:lvl w:ilvl="2" w:tplc="0409001B" w:tentative="1">
+      <w:start w:val="1"/>
+      <w:numFmt w:val="lowerRoman"/>
+      <w:lvlText w:val="%3."/>
+      <w:lvlJc w:val="right"/>
+      <w:pPr>
+        <w:ind w:left="2016" w:hanging="180"/>
+      </w:pPr>
+    </w:lvl>
+    <w:lvl w:ilvl="3" w:tplc="0409000F" w:tentative="1">
+      <w:start w:val="1"/>
+      <w:numFmt w:val="decimal"/>
+      <w:lvlText w:val="%4."/>
+      <w:lvlJc w:val="left"/>
+      <w:pPr>
+        <w:ind w:left="2736" w:hanging="360"/>
+      </w:pPr>
+    </w:lvl>
+    <w:lvl w:ilvl="4" w:tplc="04090019" w:tentative="1">
+      <w:start w:val="1"/>
+      <w:numFmt w:val="lowerLetter"/>
+      <w:lvlText w:val="%5."/>
+      <w:lvlJc w:val="left"/>
+      <w:pPr>
+        <w:ind w:left="3456" w:hanging="360"/>
+      </w:pPr>
+    </w:lvl>
+    <w:lvl w:ilvl="5" w:tplc="0409001B" w:tentative="1">
+      <w:start w:val="1"/>
+      <w:numFmt w:val="lowerRoman"/>
+      <w:lvlText w:val="%6."/>
+      <w:lvlJc w:val="right"/>
+      <w:pPr>
+        <w:ind w:left="4176" w:hanging="180"/>
+      </w:pPr>
+    </w:lvl>
+    <w:lvl w:ilvl="6" w:tplc="0409000F" w:tentative="1">
+      <w:start w:val="1"/>
+      <w:numFmt w:val="decimal"/>
+      <w:lvlText w:val="%7."/>
+      <w:lvlJc w:val="left"/>
+      <w:pPr>
+        <w:ind w:left="4896" w:hanging="360"/>
+      </w:pPr>
+    </w:lvl>
+    <w:lvl w:ilvl="7" w:tplc="04090019" w:tentative="1">
+      <w:start w:val="1"/>
+      <w:numFmt w:val="lowerLetter"/>
+      <w:lvlText w:val="%8."/>
+      <w:lvlJc w:val="left"/>
+      <w:pPr>
+        <w:ind w:left="5616" w:hanging="360"/>
+      </w:pPr>
+    </w:lvl>
+    <w:lvl w:ilvl="8" w:tplc="0409001B" w:tentative="1">
+      <w:start w:val="1"/>
+      <w:numFmt w:val="lowerRoman"/>
+      <w:lvlText w:val="%9."/>
+      <w:lvlJc w:val="right"/>
+      <w:pPr>
+        <w:ind w:left="6336" w:hanging="180"/>
+      </w:pPr>
+    </w:lvl>
+  </w:abstractNum>
+  <w:abstractNum w:abstractNumId="11">
     <w:nsid w:val="5AAE0FFE"/>
     <w:multiLevelType w:val="hybridMultilevel"/>
     <w:tmpl w:val="977632B8"/>
@@ -6737,7 +9883,7 @@
       </w:pPr>
     </w:lvl>
   </w:abstractNum>
-  <w:abstractNum w:abstractNumId="10">
+  <w:abstractNum w:abstractNumId="12">
     <w:nsid w:val="5E78757F"/>
     <w:multiLevelType w:val="hybridMultilevel"/>
     <w:tmpl w:val="AA609FD2"/>
@@ -6754,7 +9900,7 @@
         <w:color w:val="3B2322"/>
       </w:rPr>
     </w:lvl>
-    <w:lvl w:ilvl="1" w:tplc="04090019" w:tentative="1">
+    <w:lvl w:ilvl="1" w:tplc="04090019">
       <w:start w:val="1"/>
       <w:numFmt w:val="lowerLetter"/>
       <w:lvlText w:val="%2."/>
@@ -6827,7 +9973,7 @@
       </w:pPr>
     </w:lvl>
   </w:abstractNum>
-  <w:abstractNum w:abstractNumId="11">
+  <w:abstractNum w:abstractNumId="13">
     <w:nsid w:val="63672FBE"/>
     <w:multiLevelType w:val="hybridMultilevel"/>
     <w:tmpl w:val="B5B68B48"/>
@@ -6940,7 +10086,7 @@
       </w:rPr>
     </w:lvl>
   </w:abstractNum>
-  <w:abstractNum w:abstractNumId="12">
+  <w:abstractNum w:abstractNumId="14">
     <w:nsid w:val="6E53289F"/>
     <w:multiLevelType w:val="hybridMultilevel"/>
     <w:tmpl w:val="2DC06A1C"/>
@@ -7084,10 +10230,10 @@
     <w:abstractNumId w:val="3"/>
   </w:num>
   <w:num w:numId="2">
-    <w:abstractNumId w:val="9"/>
+    <w:abstractNumId w:val="11"/>
   </w:num>
   <w:num w:numId="3">
-    <w:abstractNumId w:val="12"/>
+    <w:abstractNumId w:val="14"/>
   </w:num>
   <w:num w:numId="4">
     <w:abstractNumId w:val="6"/>
@@ -7096,7 +10242,7 @@
     <w:abstractNumId w:val="0"/>
   </w:num>
   <w:num w:numId="6">
-    <w:abstractNumId w:val="8"/>
+    <w:abstractNumId w:val="9"/>
   </w:num>
   <w:num w:numId="7">
     <w:abstractNumId w:val="1"/>
@@ -7108,19 +10254,33 @@
     <w:abstractNumId w:val="4"/>
   </w:num>
   <w:num w:numId="10">
-    <w:abstractNumId w:val="7"/>
+    <w:abstractNumId w:val="8"/>
   </w:num>
   <w:num w:numId="11">
-    <w:abstractNumId w:val="11"/>
+    <w:abstractNumId w:val="13"/>
   </w:num>
   <w:num w:numId="12">
     <w:abstractNumId w:val="5"/>
   </w:num>
   <w:num w:numId="13">
+    <w:abstractNumId w:val="12"/>
+  </w:num>
+  <w:num w:numId="14">
+    <w:abstractNumId w:val="7"/>
+  </w:num>
+  <w:num w:numId="15">
     <w:abstractNumId w:val="10"/>
   </w:num>
   <w:numIdMacAtCleanup w:val="4"/>
 </w:numbering>
+</file>
+
+<file path=word/people.xml><?xml version="1.0" encoding="utf-8"?>
+<w15:people xmlns:wpc="http://schemas.microsoft.com/office/word/2010/wordprocessingCanvas" xmlns:mo="http://schemas.microsoft.com/office/mac/office/2008/main" xmlns:mc="http://schemas.openxmlformats.org/markup-compatibility/2006" xmlns:mv="urn:schemas-microsoft-com:mac:vml" xmlns:o="urn:schemas-microsoft-com:office:office" xmlns:r="http://schemas.openxmlformats.org/officeDocument/2006/relationships" xmlns:m="http://schemas.openxmlformats.org/officeDocument/2006/math" xmlns:v="urn:schemas-microsoft-com:vml" xmlns:wp14="http://schemas.microsoft.com/office/word/2010/wordprocessingDrawing" xmlns:wp="http://schemas.openxmlformats.org/drawingml/2006/wordprocessingDrawing" xmlns:w10="urn:schemas-microsoft-com:office:word" xmlns:w="http://schemas.openxmlformats.org/wordprocessingml/2006/main" xmlns:w14="http://schemas.microsoft.com/office/word/2010/wordml" xmlns:w15="http://schemas.microsoft.com/office/word/2012/wordml" xmlns:wpg="http://schemas.microsoft.com/office/word/2010/wordprocessingGroup" xmlns:wpi="http://schemas.microsoft.com/office/word/2010/wordprocessingInk" xmlns:wne="http://schemas.microsoft.com/office/word/2006/wordml" xmlns:wps="http://schemas.microsoft.com/office/word/2010/wordprocessingShape" mc:Ignorable="w14 w15 wp14">
+  <w15:person w15:author="Menon, Sunita (NIH/NCI) [C]">
+    <w15:presenceInfo w15:providerId="None" w15:userId="Menon, Sunita (NIH/NCI) [C]"/>
+  </w15:person>
+</w15:people>
 </file>
 
 <file path=word/styles.xml><?xml version="1.0" encoding="utf-8"?>

</xml_diff>

<commit_message>
Updated local environment setup instructions
</commit_message>
<xml_diff>
--- a/doc/development/HPC Development Environment Setup.docx
+++ b/doc/development/HPC Development Environment Setup.docx
@@ -1443,6 +1443,22 @@
                 <w:t>, updated DB section</w:t>
               </w:r>
             </w:ins>
+            <w:ins w:id="14" w:author="Menon, Sunita (NIH/NCI) [C]" w:date="2021-06-14T00:15:00Z">
+              <w:r>
+                <w:rPr>
+                  <w:rFonts w:cs="Arial"/>
+                </w:rPr>
+                <w:t>, added</w:t>
+              </w:r>
+            </w:ins>
+            <w:ins w:id="15" w:author="Menon, Sunita (NIH/NCI) [C]" w:date="2021-06-14T00:25:00Z">
+              <w:r>
+                <w:rPr>
+                  <w:rFonts w:cs="Arial"/>
+                </w:rPr>
+                <w:t>/updated some steps</w:t>
+              </w:r>
+            </w:ins>
           </w:p>
         </w:tc>
       </w:tr>
@@ -2428,14 +2444,14 @@
       <w:pPr>
         <w:pStyle w:val="Heading1"/>
       </w:pPr>
-      <w:bookmarkStart w:id="14" w:name="_Toc505280670"/>
+      <w:bookmarkStart w:id="16" w:name="_Toc505280670"/>
       <w:r>
         <w:t>Git</w:t>
       </w:r>
       <w:r>
         <w:t xml:space="preserve"> Code Repository</w:t>
       </w:r>
-      <w:bookmarkEnd w:id="14"/>
+      <w:bookmarkEnd w:id="16"/>
     </w:p>
     <w:p>
       <w:pPr>
@@ -2541,14 +2557,14 @@
       <w:pPr>
         <w:pStyle w:val="Heading1"/>
       </w:pPr>
-      <w:bookmarkStart w:id="15" w:name="_Toc505280671"/>
+      <w:bookmarkStart w:id="17" w:name="_Toc505280671"/>
       <w:r>
         <w:t>J</w:t>
       </w:r>
       <w:r>
         <w:t>ava Development Kit (JDK)</w:t>
       </w:r>
-      <w:bookmarkEnd w:id="15"/>
+      <w:bookmarkEnd w:id="17"/>
     </w:p>
     <w:p>
       <w:pPr>
@@ -2598,11 +2614,11 @@
       <w:pPr>
         <w:pStyle w:val="Heading1"/>
       </w:pPr>
-      <w:bookmarkStart w:id="16" w:name="_Toc505280672"/>
+      <w:bookmarkStart w:id="18" w:name="_Toc505280672"/>
       <w:r>
         <w:t>MAVEN</w:t>
       </w:r>
-      <w:bookmarkEnd w:id="16"/>
+      <w:bookmarkEnd w:id="18"/>
     </w:p>
     <w:p>
       <w:pPr>
@@ -2669,11 +2685,11 @@
       <w:pPr>
         <w:pStyle w:val="Heading1"/>
       </w:pPr>
-      <w:bookmarkStart w:id="17" w:name="_Toc505280673"/>
+      <w:bookmarkStart w:id="19" w:name="_Toc505280673"/>
       <w:r>
         <w:t>SERVICEMIX</w:t>
       </w:r>
-      <w:bookmarkEnd w:id="17"/>
+      <w:bookmarkEnd w:id="19"/>
     </w:p>
     <w:p>
       <w:pPr>
@@ -3342,7 +3358,7 @@
         <w:t>hpc.integration.ldap.password</w:t>
       </w:r>
       <w:proofErr w:type="spellEnd"/>
-      <w:del w:id="18" w:author="Menon, Sunita (NIH/NCI) [C]" w:date="2021-06-13T23:53:00Z">
+      <w:del w:id="20" w:author="Menon, Sunita (NIH/NCI) [C]" w:date="2021-06-13T23:53:00Z">
         <w:r>
           <w:delText xml:space="preserve"> properties</w:delText>
         </w:r>
@@ -3389,12 +3405,12 @@
       <w:r>
         <w:t>hpc.dao.</w:t>
       </w:r>
-      <w:ins w:id="19" w:author="Menon, Sunita (NIH/NCI) [C]" w:date="2021-06-13T23:52:00Z">
+      <w:ins w:id="21" w:author="Menon, Sunita (NIH/NCI) [C]" w:date="2021-06-13T23:52:00Z">
         <w:r>
           <w:t>oracle</w:t>
         </w:r>
       </w:ins>
-      <w:del w:id="20" w:author="Menon, Sunita (NIH/NCI) [C]" w:date="2021-06-13T23:52:00Z">
+      <w:del w:id="22" w:author="Menon, Sunita (NIH/NCI) [C]" w:date="2021-06-13T23:52:00Z">
         <w:r>
           <w:delText>postgresql</w:delText>
         </w:r>
@@ -3558,7 +3574,7 @@
       <w:pPr>
         <w:pStyle w:val="Heading1"/>
       </w:pPr>
-      <w:bookmarkStart w:id="21" w:name="_Toc505280674"/>
+      <w:bookmarkStart w:id="23" w:name="_Toc505280674"/>
     </w:p>
     <w:p>
       <w:pPr>
@@ -3570,7 +3586,7 @@
       <w:r>
         <w:t xml:space="preserve"> DB</w:t>
       </w:r>
-      <w:bookmarkEnd w:id="21"/>
+      <w:bookmarkEnd w:id="23"/>
       <w:r>
         <w:t xml:space="preserve"> </w:t>
       </w:r>
@@ -3584,10 +3600,10 @@
       <w:pPr>
         <w:ind w:left="216"/>
       </w:pPr>
-      <w:ins w:id="22" w:author="Menon, Sunita (NIH/NCI) [C]" w:date="2021-06-13T23:47:00Z">
-        <w:r>
-          <w:rPr>
-            <w:rPrChange w:id="23" w:author="Menon, Sunita (NIH/NCI) [C]" w:date="2021-06-13T23:47:00Z">
+      <w:ins w:id="24" w:author="Menon, Sunita (NIH/NCI) [C]" w:date="2021-06-13T23:47:00Z">
+        <w:r>
+          <w:rPr>
+            <w:rPrChange w:id="25" w:author="Menon, Sunita (NIH/NCI) [C]" w:date="2021-06-13T23:47:00Z">
               <w:rPr>
                 <w:b/>
                 <w:bCs/>
@@ -3597,10 +3613,10 @@
           <w:t xml:space="preserve">Ensure that the </w:t>
         </w:r>
       </w:ins>
-      <w:ins w:id="24" w:author="Menon, Sunita (NIH/NCI) [C]" w:date="2021-06-13T23:46:00Z">
-        <w:r>
-          <w:rPr>
-            <w:rPrChange w:id="25" w:author="Menon, Sunita (NIH/NCI) [C]" w:date="2021-06-13T23:47:00Z">
+      <w:ins w:id="26" w:author="Menon, Sunita (NIH/NCI) [C]" w:date="2021-06-13T23:46:00Z">
+        <w:r>
+          <w:rPr>
+            <w:rPrChange w:id="27" w:author="Menon, Sunita (NIH/NCI) [C]" w:date="2021-06-13T23:47:00Z">
               <w:rPr>
                 <w:b/>
                 <w:bCs/>
@@ -3610,10 +3626,10 @@
           <w:t xml:space="preserve">property file </w:t>
         </w:r>
       </w:ins>
-      <w:ins w:id="26" w:author="Menon, Sunita (NIH/NCI) [C]" w:date="2021-06-13T23:47:00Z">
-        <w:r>
-          <w:rPr>
-            <w:rPrChange w:id="27" w:author="Menon, Sunita (NIH/NCI) [C]" w:date="2021-06-13T23:47:00Z">
+      <w:ins w:id="28" w:author="Menon, Sunita (NIH/NCI) [C]" w:date="2021-06-13T23:47:00Z">
+        <w:r>
+          <w:rPr>
+            <w:rPrChange w:id="29" w:author="Menon, Sunita (NIH/NCI) [C]" w:date="2021-06-13T23:47:00Z">
               <w:rPr>
                 <w:b/>
                 <w:bCs/>
@@ -3630,10 +3646,10 @@
           <w:t xml:space="preserve"> </w:t>
         </w:r>
       </w:ins>
-      <w:ins w:id="28" w:author="Menon, Sunita (NIH/NCI) [C]" w:date="2021-06-13T23:48:00Z">
-        <w:r>
-          <w:rPr>
-            <w:rPrChange w:id="29" w:author="Menon, Sunita (NIH/NCI) [C]" w:date="2021-06-13T23:48:00Z">
+      <w:ins w:id="30" w:author="Menon, Sunita (NIH/NCI) [C]" w:date="2021-06-13T23:48:00Z">
+        <w:r>
+          <w:rPr>
+            <w:rPrChange w:id="31" w:author="Menon, Sunita (NIH/NCI) [C]" w:date="2021-06-13T23:48:00Z">
               <w:rPr>
                 <w:b/>
                 <w:bCs/>
@@ -3651,35 +3667,7 @@
         </w:r>
       </w:ins>
       <w:proofErr w:type="spellStart"/>
-      <w:ins w:id="30" w:author="Menon, Sunita (NIH/NCI) [C]" w:date="2021-06-13T23:46:00Z">
-        <w:r>
-          <w:rPr>
-            <w:b/>
-            <w:bCs/>
-            <w:rPrChange w:id="31" w:author="Menon, Sunita (NIH/NCI) [C]" w:date="2021-06-13T23:47:00Z">
-              <w:rPr>
-                <w:b/>
-                <w:bCs/>
-              </w:rPr>
-            </w:rPrChange>
-          </w:rPr>
-          <w:t>hpc</w:t>
-        </w:r>
-        <w:proofErr w:type="spellEnd"/>
-        <w:r>
-          <w:rPr>
-            <w:b/>
-            <w:bCs/>
-            <w:rPrChange w:id="32" w:author="Menon, Sunita (NIH/NCI) [C]" w:date="2021-06-13T23:47:00Z">
-              <w:rPr>
-                <w:b/>
-                <w:bCs/>
-              </w:rPr>
-            </w:rPrChange>
-          </w:rPr>
-          <w:t>-server-</w:t>
-        </w:r>
-        <w:proofErr w:type="spellStart"/>
+      <w:ins w:id="32" w:author="Menon, Sunita (NIH/NCI) [C]" w:date="2021-06-13T23:46:00Z">
         <w:r>
           <w:rPr>
             <w:b/>
@@ -3691,16 +3679,44 @@
               </w:rPr>
             </w:rPrChange>
           </w:rPr>
+          <w:t>hpc</w:t>
+        </w:r>
+        <w:proofErr w:type="spellEnd"/>
+        <w:r>
+          <w:rPr>
+            <w:b/>
+            <w:bCs/>
+            <w:rPrChange w:id="34" w:author="Menon, Sunita (NIH/NCI) [C]" w:date="2021-06-13T23:47:00Z">
+              <w:rPr>
+                <w:b/>
+                <w:bCs/>
+              </w:rPr>
+            </w:rPrChange>
+          </w:rPr>
+          <w:t>-server-</w:t>
+        </w:r>
+        <w:proofErr w:type="spellStart"/>
+        <w:r>
+          <w:rPr>
+            <w:b/>
+            <w:bCs/>
+            <w:rPrChange w:id="35" w:author="Menon, Sunita (NIH/NCI) [C]" w:date="2021-06-13T23:47:00Z">
+              <w:rPr>
+                <w:b/>
+                <w:bCs/>
+              </w:rPr>
+            </w:rPrChange>
+          </w:rPr>
           <w:t>local.properties</w:t>
         </w:r>
       </w:ins>
       <w:proofErr w:type="spellEnd"/>
-      <w:ins w:id="34" w:author="Menon, Sunita (NIH/NCI) [C]" w:date="2021-06-13T23:47:00Z">
+      <w:ins w:id="36" w:author="Menon, Sunita (NIH/NCI) [C]" w:date="2021-06-13T23:47:00Z">
         <w:r>
           <w:t xml:space="preserve"> is </w:t>
         </w:r>
       </w:ins>
-      <w:del w:id="35" w:author="Menon, Sunita (NIH/NCI) [C]" w:date="2021-06-13T23:45:00Z">
+      <w:del w:id="37" w:author="Menon, Sunita (NIH/NCI) [C]" w:date="2021-06-13T23:45:00Z">
         <w:r>
           <w:rPr>
             <w:b/>
@@ -3712,7 +3728,7 @@
           <w:delText>: Skip this step if you are setting up your local development environment, since y</w:delText>
         </w:r>
       </w:del>
-      <w:del w:id="36" w:author="Menon, Sunita (NIH/NCI) [C]" w:date="2021-06-13T23:47:00Z">
+      <w:del w:id="38" w:author="Menon, Sunita (NIH/NCI) [C]" w:date="2021-06-13T23:47:00Z">
         <w:r>
           <w:delText xml:space="preserve">ou will be </w:delText>
         </w:r>
@@ -3720,7 +3736,7 @@
       <w:r>
         <w:t>pointing to the already installed Dev. Environment Instance</w:t>
       </w:r>
-      <w:del w:id="37" w:author="Menon, Sunita (NIH/NCI) [C]" w:date="2021-06-13T23:48:00Z">
+      <w:del w:id="39" w:author="Menon, Sunita (NIH/NCI) [C]" w:date="2021-06-13T23:48:00Z">
         <w:r>
           <w:delText xml:space="preserve"> in </w:delText>
         </w:r>
@@ -3739,7 +3755,7 @@
       <w:pPr>
         <w:ind w:left="216"/>
         <w:rPr>
-          <w:del w:id="38" w:author="Menon, Sunita (NIH/NCI) [C]" w:date="2021-06-13T23:46:00Z"/>
+          <w:del w:id="40" w:author="Menon, Sunita (NIH/NCI) [C]" w:date="2021-06-13T23:46:00Z"/>
         </w:rPr>
       </w:pPr>
     </w:p>
@@ -3747,10 +3763,10 @@
       <w:pPr>
         <w:ind w:left="216"/>
         <w:rPr>
-          <w:del w:id="39" w:author="Menon, Sunita (NIH/NCI) [C]" w:date="2021-06-13T23:46:00Z"/>
-        </w:rPr>
-      </w:pPr>
-      <w:del w:id="40" w:author="Menon, Sunita (NIH/NCI) [C]" w:date="2021-06-13T23:46:00Z">
+          <w:del w:id="41" w:author="Menon, Sunita (NIH/NCI) [C]" w:date="2021-06-13T23:46:00Z"/>
+        </w:rPr>
+      </w:pPr>
+      <w:del w:id="42" w:author="Menon, Sunita (NIH/NCI) [C]" w:date="2021-06-13T23:46:00Z">
         <w:r>
           <w:delText>Install</w:delText>
         </w:r>
@@ -3792,10 +3808,10 @@
         </w:numPr>
         <w:jc w:val="left"/>
         <w:rPr>
-          <w:del w:id="41" w:author="Menon, Sunita (NIH/NCI) [C]" w:date="2021-06-13T23:46:00Z"/>
-        </w:rPr>
-      </w:pPr>
-      <w:del w:id="42" w:author="Menon, Sunita (NIH/NCI) [C]" w:date="2021-06-13T23:46:00Z">
+          <w:del w:id="43" w:author="Menon, Sunita (NIH/NCI) [C]" w:date="2021-06-13T23:46:00Z"/>
+        </w:rPr>
+      </w:pPr>
+      <w:del w:id="44" w:author="Menon, Sunita (NIH/NCI) [C]" w:date="2021-06-13T23:46:00Z">
         <w:r>
           <w:delText>Execute a</w:delText>
         </w:r>
@@ -3828,10 +3844,10 @@
         </w:numPr>
         <w:jc w:val="left"/>
         <w:rPr>
-          <w:del w:id="43" w:author="Menon, Sunita (NIH/NCI) [C]" w:date="2021-06-13T23:46:00Z"/>
-        </w:rPr>
-      </w:pPr>
-      <w:del w:id="44" w:author="Menon, Sunita (NIH/NCI) [C]" w:date="2021-06-13T23:46:00Z">
+          <w:del w:id="45" w:author="Menon, Sunita (NIH/NCI) [C]" w:date="2021-06-13T23:46:00Z"/>
+        </w:rPr>
+      </w:pPr>
+      <w:del w:id="46" w:author="Menon, Sunita (NIH/NCI) [C]" w:date="2021-06-13T23:46:00Z">
         <w:r>
           <w:rPr>
             <w:color w:val="3B2322"/>
@@ -3855,10 +3871,10 @@
         </w:numPr>
         <w:jc w:val="left"/>
         <w:rPr>
-          <w:del w:id="45" w:author="Menon, Sunita (NIH/NCI) [C]" w:date="2021-06-13T23:46:00Z"/>
-        </w:rPr>
-      </w:pPr>
-      <w:del w:id="46" w:author="Menon, Sunita (NIH/NCI) [C]" w:date="2021-06-13T23:46:00Z">
+          <w:del w:id="47" w:author="Menon, Sunita (NIH/NCI) [C]" w:date="2021-06-13T23:46:00Z"/>
+        </w:rPr>
+      </w:pPr>
+      <w:del w:id="48" w:author="Menon, Sunita (NIH/NCI) [C]" w:date="2021-06-13T23:46:00Z">
         <w:r>
           <w:rPr>
             <w:color w:val="3B2322"/>
@@ -3876,10 +3892,10 @@
         </w:numPr>
         <w:jc w:val="left"/>
         <w:rPr>
-          <w:del w:id="47" w:author="Menon, Sunita (NIH/NCI) [C]" w:date="2021-06-13T23:46:00Z"/>
-        </w:rPr>
-      </w:pPr>
-      <w:del w:id="48" w:author="Menon, Sunita (NIH/NCI) [C]" w:date="2021-06-13T23:46:00Z">
+          <w:del w:id="49" w:author="Menon, Sunita (NIH/NCI) [C]" w:date="2021-06-13T23:46:00Z"/>
+        </w:rPr>
+      </w:pPr>
+      <w:del w:id="50" w:author="Menon, Sunita (NIH/NCI) [C]" w:date="2021-06-13T23:46:00Z">
         <w:r>
           <w:delText>Execute SQL scripts intended for DEV environment (they end with ‘dev’ in the script name’) in $HPC_HOME/hpc-server/hpc-dao-impl/src/main/scripts/restore.</w:delText>
         </w:r>
@@ -3894,10 +3910,10 @@
         </w:numPr>
         <w:jc w:val="left"/>
         <w:rPr>
-          <w:del w:id="49" w:author="Menon, Sunita (NIH/NCI) [C]" w:date="2021-06-13T23:46:00Z"/>
-        </w:rPr>
-      </w:pPr>
-      <w:del w:id="50" w:author="Menon, Sunita (NIH/NCI) [C]" w:date="2021-06-13T23:46:00Z">
+          <w:del w:id="51" w:author="Menon, Sunita (NIH/NCI) [C]" w:date="2021-06-13T23:46:00Z"/>
+        </w:rPr>
+      </w:pPr>
+      <w:del w:id="52" w:author="Menon, Sunita (NIH/NCI) [C]" w:date="2021-06-13T23:46:00Z">
         <w:r>
           <w:delText>Manually insert a row into HPC_USER table using your info (NIH user-id, first-name, last-name, etc)</w:delText>
         </w:r>
@@ -3912,11 +3928,11 @@
       <w:pPr>
         <w:pStyle w:val="Heading1"/>
       </w:pPr>
-      <w:bookmarkStart w:id="51" w:name="_Toc505280675"/>
+      <w:bookmarkStart w:id="53" w:name="_Toc505280675"/>
       <w:r>
         <w:t>IRODS</w:t>
       </w:r>
-      <w:bookmarkEnd w:id="51"/>
+      <w:bookmarkEnd w:id="53"/>
     </w:p>
     <w:p>
       <w:pPr>
@@ -3931,13 +3947,13 @@
       </w:r>
       <w:proofErr w:type="spellEnd"/>
       <w:r>
-        <w:t xml:space="preserve"> account in the DEV environment. Ask a team member to register you as an HPC-DM user in the DEV </w:t>
-      </w:r>
-      <w:proofErr w:type="gramStart"/>
-      <w:r>
-        <w:t>environment..</w:t>
-      </w:r>
-      <w:proofErr w:type="gramEnd"/>
+        <w:t xml:space="preserve"> account in the DEV environment. Ask a team member to register you as an HPC-DM user in the DEV environment.</w:t>
+      </w:r>
+      <w:del w:id="54" w:author="Menon, Sunita (NIH/NCI) [C]" w:date="2021-06-14T00:21:00Z">
+        <w:r>
+          <w:delText>.</w:delText>
+        </w:r>
+      </w:del>
       <w:r>
         <w:t xml:space="preserve"> The registration in DEV will create your </w:t>
       </w:r>
@@ -3959,14 +3975,14 @@
       <w:pPr>
         <w:pStyle w:val="Heading1"/>
       </w:pPr>
-      <w:bookmarkStart w:id="52" w:name="_Toc505280676"/>
+      <w:bookmarkStart w:id="55" w:name="_Toc505280676"/>
       <w:r>
         <w:t>PATH</w:t>
       </w:r>
       <w:r>
         <w:t xml:space="preserve"> Environment Variable</w:t>
       </w:r>
-      <w:bookmarkEnd w:id="52"/>
+      <w:bookmarkEnd w:id="55"/>
     </w:p>
     <w:p>
       <w:pPr>
@@ -4023,11 +4039,11 @@
       <w:pPr>
         <w:pStyle w:val="Heading1"/>
       </w:pPr>
-      <w:bookmarkStart w:id="53" w:name="_Toc505280677"/>
+      <w:bookmarkStart w:id="56" w:name="_Toc505280677"/>
       <w:r>
         <w:t>BUILD</w:t>
       </w:r>
-      <w:bookmarkEnd w:id="53"/>
+      <w:bookmarkEnd w:id="56"/>
     </w:p>
     <w:p>
       <w:pPr>
@@ -4138,20 +4154,45 @@
         <w:t>all</w:t>
       </w:r>
       <w:r>
-        <w:t xml:space="preserve"> HPC DME software products.  This could be </w:t>
-      </w:r>
-      <w:r>
-        <w:t>overkill</w:t>
-      </w:r>
-      <w:r>
-        <w:t>, and consequently you spend more time</w:t>
-      </w:r>
-      <w:r>
-        <w:t xml:space="preserve"> executing a build than </w:t>
-      </w:r>
-      <w:r>
-        <w:t>necessary due to building products that you do not need</w:t>
-      </w:r>
+        <w:t xml:space="preserve"> HPC DME software products.  This </w:t>
+      </w:r>
+      <w:ins w:id="57" w:author="Menon, Sunita (NIH/NCI) [C]" w:date="2021-06-14T00:17:00Z">
+        <w:r>
+          <w:t xml:space="preserve">is required the first time you do the build. After that, </w:t>
+        </w:r>
+      </w:ins>
+      <w:ins w:id="58" w:author="Menon, Sunita (NIH/NCI) [C]" w:date="2021-06-14T00:19:00Z">
+        <w:r>
+          <w:t xml:space="preserve">if you wish, </w:t>
+        </w:r>
+      </w:ins>
+      <w:ins w:id="59" w:author="Menon, Sunita (NIH/NCI) [C]" w:date="2021-06-14T00:18:00Z">
+        <w:r>
+          <w:t>you can exclude the modules you do not need</w:t>
+        </w:r>
+      </w:ins>
+      <w:ins w:id="60" w:author="Menon, Sunita (NIH/NCI) [C]" w:date="2021-06-14T00:19:00Z">
+        <w:r>
+          <w:t xml:space="preserve"> to save build time</w:t>
+        </w:r>
+      </w:ins>
+      <w:del w:id="61" w:author="Menon, Sunita (NIH/NCI) [C]" w:date="2021-06-14T00:19:00Z">
+        <w:r>
+          <w:delText xml:space="preserve">could be </w:delText>
+        </w:r>
+        <w:r>
+          <w:delText>overkill</w:delText>
+        </w:r>
+        <w:r>
+          <w:delText>, and consequently you spend more time</w:delText>
+        </w:r>
+        <w:r>
+          <w:delText xml:space="preserve"> executing a build than </w:delText>
+        </w:r>
+        <w:r>
+          <w:delText>necessary due to building products that you do not need</w:delText>
+        </w:r>
+      </w:del>
       <w:r>
         <w:t>.</w:t>
       </w:r>
@@ -4622,7 +4663,7 @@
       <w:pPr>
         <w:pStyle w:val="Heading1"/>
       </w:pPr>
-      <w:bookmarkStart w:id="54" w:name="_Toc505280678"/>
+      <w:bookmarkStart w:id="62" w:name="_Toc505280678"/>
       <w:r>
         <w:t>DEPLOY</w:t>
       </w:r>
@@ -4635,7 +4676,7 @@
       <w:r>
         <w:t>to SERVICEMIX</w:t>
       </w:r>
-      <w:bookmarkEnd w:id="54"/>
+      <w:bookmarkEnd w:id="62"/>
     </w:p>
     <w:p>
       <w:pPr>
@@ -4845,7 +4886,6 @@
         </w:rPr>
         <w:t xml:space="preserve"> </w:t>
       </w:r>
-      <w:proofErr w:type="spellStart"/>
       <w:r>
         <w:rPr>
           <w:rFonts w:ascii="Courier" w:hAnsi="Courier"/>
@@ -4853,37 +4893,7 @@
           <w:sz w:val="22"/>
           <w:szCs w:val="22"/>
         </w:rPr>
-        <w:t>mvn:gov.nih.nci.hpc</w:t>
-      </w:r>
-      <w:proofErr w:type="spellEnd"/>
-      <w:r>
-        <w:rPr>
-          <w:rFonts w:ascii="Courier" w:hAnsi="Courier"/>
-          <w:color w:val="3B2322"/>
-          <w:sz w:val="22"/>
-          <w:szCs w:val="22"/>
-        </w:rPr>
-        <w:t>/</w:t>
-      </w:r>
-      <w:proofErr w:type="spellStart"/>
-      <w:r>
-        <w:rPr>
-          <w:rFonts w:ascii="Courier" w:hAnsi="Courier"/>
-          <w:color w:val="3B2322"/>
-          <w:sz w:val="22"/>
-          <w:szCs w:val="22"/>
-        </w:rPr>
-        <w:t>hpc</w:t>
-      </w:r>
-      <w:proofErr w:type="spellEnd"/>
-      <w:r>
-        <w:rPr>
-          <w:rFonts w:ascii="Courier" w:hAnsi="Courier"/>
-          <w:color w:val="3B2322"/>
-          <w:sz w:val="22"/>
-          <w:szCs w:val="22"/>
-        </w:rPr>
-        <w:t>-features</w:t>
+        <w:t>mvn:gov.nih.nci.hpc/hpc-features</w:t>
       </w:r>
       <w:r>
         <w:rPr>
@@ -4903,7 +4913,66 @@
           <w:sz w:val="22"/>
           <w:szCs w:val="22"/>
         </w:rPr>
-        <w:t>&lt;server-version&gt;</w:t>
+        <w:t>&lt;</w:t>
+      </w:r>
+      <w:ins w:id="63" w:author="Menon, Sunita (NIH/NCI) [C]" w:date="2021-06-14T00:12:00Z">
+        <w:r>
+          <w:rPr>
+            <w:rFonts w:ascii="Courier" w:hAnsi="Courier"/>
+            <w:iCs/>
+            <w:color w:val="3B2322"/>
+            <w:sz w:val="22"/>
+            <w:szCs w:val="22"/>
+            <w:rPrChange w:id="64" w:author="Menon, Sunita (NIH/NCI) [C]" w:date="2021-06-14T00:12:00Z">
+              <w:rPr>
+                <w:rFonts w:ascii="Courier" w:hAnsi="Courier"/>
+                <w:i/>
+                <w:color w:val="3B2322"/>
+                <w:sz w:val="22"/>
+                <w:szCs w:val="22"/>
+              </w:rPr>
+            </w:rPrChange>
+          </w:rPr>
+          <w:t>hpc-</w:t>
+        </w:r>
+      </w:ins>
+      <w:r>
+        <w:rPr>
+          <w:rFonts w:ascii="Courier" w:hAnsi="Courier"/>
+          <w:iCs/>
+          <w:color w:val="3B2322"/>
+          <w:sz w:val="22"/>
+          <w:szCs w:val="22"/>
+          <w:rPrChange w:id="65" w:author="Menon, Sunita (NIH/NCI) [C]" w:date="2021-06-14T00:12:00Z">
+            <w:rPr>
+              <w:rFonts w:ascii="Courier" w:hAnsi="Courier"/>
+              <w:i/>
+              <w:color w:val="3B2322"/>
+              <w:sz w:val="22"/>
+              <w:szCs w:val="22"/>
+            </w:rPr>
+          </w:rPrChange>
+        </w:rPr>
+        <w:t>server</w:t>
+      </w:r>
+      <w:r>
+        <w:rPr>
+          <w:rFonts w:ascii="Courier" w:hAnsi="Courier"/>
+          <w:iCs/>
+          <w:color w:val="3B2322"/>
+          <w:sz w:val="22"/>
+          <w:szCs w:val="22"/>
+          <w:rPrChange w:id="66" w:author="Menon, Sunita (NIH/NCI) [C]" w:date="2021-06-14T00:10:00Z">
+            <w:rPr>
+              <w:rFonts w:ascii="Courier" w:hAnsi="Courier"/>
+              <w:i/>
+              <w:color w:val="3B2322"/>
+              <w:sz w:val="22"/>
+              <w:szCs w:val="22"/>
+            </w:rPr>
+          </w:rPrChange>
+        </w:rPr>
+        <w:t>-version</w:t>
       </w:r>
       <w:r>
         <w:rPr>
@@ -4913,6 +4982,16 @@
           <w:sz w:val="22"/>
           <w:szCs w:val="22"/>
         </w:rPr>
+        <w:t>&gt;</w:t>
+      </w:r>
+      <w:r>
+        <w:rPr>
+          <w:rFonts w:ascii="Courier" w:hAnsi="Courier"/>
+          <w:i/>
+          <w:color w:val="3B2322"/>
+          <w:sz w:val="22"/>
+          <w:szCs w:val="22"/>
+        </w:rPr>
         <w:t>/</w:t>
       </w:r>
       <w:r>
@@ -5002,6 +5081,175 @@
         </w:rPr>
         <w:t>-rest-services</w:t>
       </w:r>
+    </w:p>
+    <w:p>
+      <w:pPr>
+        <w:ind w:left="216"/>
+        <w:rPr>
+          <w:ins w:id="67" w:author="Menon, Sunita (NIH/NCI) [C]" w:date="2021-06-14T00:11:00Z"/>
+          <w:color w:val="3B2322"/>
+        </w:rPr>
+      </w:pPr>
+    </w:p>
+    <w:p>
+      <w:pPr>
+        <w:ind w:left="216"/>
+        <w:rPr>
+          <w:ins w:id="68" w:author="Menon, Sunita (NIH/NCI) [C]" w:date="2021-06-14T00:11:00Z"/>
+          <w:color w:val="3B2322"/>
+        </w:rPr>
+      </w:pPr>
+      <w:ins w:id="69" w:author="Menon, Sunita (NIH/NCI) [C]" w:date="2021-06-14T00:11:00Z">
+        <w:r>
+          <w:rPr>
+            <w:color w:val="3B2322"/>
+          </w:rPr>
+          <w:t xml:space="preserve">For example. if the </w:t>
+        </w:r>
+        <w:proofErr w:type="spellStart"/>
+        <w:r>
+          <w:rPr>
+            <w:color w:val="3B2322"/>
+          </w:rPr>
+          <w:t>hpc</w:t>
+        </w:r>
+        <w:proofErr w:type="spellEnd"/>
+        <w:r>
+          <w:rPr>
+            <w:color w:val="3B2322"/>
+          </w:rPr>
+          <w:t>-server-version is 2.8.1, then do</w:t>
+        </w:r>
+      </w:ins>
+    </w:p>
+    <w:p>
+      <w:pPr>
+        <w:ind w:left="216"/>
+        <w:jc w:val="left"/>
+        <w:rPr>
+          <w:ins w:id="70" w:author="Menon, Sunita (NIH/NCI) [C]" w:date="2021-06-14T00:11:00Z"/>
+          <w:color w:val="3B2322"/>
+        </w:rPr>
+        <w:pPrChange w:id="71" w:author="Menon, Sunita (NIH/NCI) [C]" w:date="2021-06-14T00:11:00Z">
+          <w:pPr>
+            <w:ind w:left="216"/>
+          </w:pPr>
+        </w:pPrChange>
+      </w:pPr>
+      <w:proofErr w:type="spellStart"/>
+      <w:ins w:id="72" w:author="Menon, Sunita (NIH/NCI) [C]" w:date="2021-06-14T00:11:00Z">
+        <w:r>
+          <w:rPr>
+            <w:rFonts w:ascii="Courier" w:hAnsi="Courier"/>
+            <w:color w:val="3B2322"/>
+            <w:sz w:val="22"/>
+            <w:szCs w:val="22"/>
+          </w:rPr>
+          <w:t>feature:repo-add</w:t>
+        </w:r>
+        <w:proofErr w:type="spellEnd"/>
+        <w:r>
+          <w:rPr>
+            <w:rFonts w:ascii="Courier" w:hAnsi="Courier"/>
+            <w:color w:val="3B2322"/>
+            <w:sz w:val="22"/>
+            <w:szCs w:val="22"/>
+          </w:rPr>
+          <w:t xml:space="preserve"> </w:t>
+        </w:r>
+        <w:proofErr w:type="spellStart"/>
+        <w:r>
+          <w:rPr>
+            <w:rFonts w:ascii="Courier" w:hAnsi="Courier"/>
+            <w:color w:val="3B2322"/>
+            <w:sz w:val="22"/>
+            <w:szCs w:val="22"/>
+          </w:rPr>
+          <w:t>mvn:gov.nih.nci.hpc</w:t>
+        </w:r>
+        <w:proofErr w:type="spellEnd"/>
+        <w:r>
+          <w:rPr>
+            <w:rFonts w:ascii="Courier" w:hAnsi="Courier"/>
+            <w:color w:val="3B2322"/>
+            <w:sz w:val="22"/>
+            <w:szCs w:val="22"/>
+          </w:rPr>
+          <w:t>/</w:t>
+        </w:r>
+        <w:proofErr w:type="spellStart"/>
+        <w:r>
+          <w:rPr>
+            <w:rFonts w:ascii="Courier" w:hAnsi="Courier"/>
+            <w:color w:val="3B2322"/>
+            <w:sz w:val="22"/>
+            <w:szCs w:val="22"/>
+          </w:rPr>
+          <w:t>hpc</w:t>
+        </w:r>
+        <w:proofErr w:type="spellEnd"/>
+        <w:r>
+          <w:rPr>
+            <w:rFonts w:ascii="Courier" w:hAnsi="Courier"/>
+            <w:color w:val="3B2322"/>
+            <w:sz w:val="22"/>
+            <w:szCs w:val="22"/>
+          </w:rPr>
+          <w:t>-features</w:t>
+        </w:r>
+        <w:r>
+          <w:rPr>
+            <w:rFonts w:ascii="Courier" w:hAnsi="Courier"/>
+            <w:i/>
+            <w:color w:val="3B2322"/>
+            <w:sz w:val="22"/>
+            <w:szCs w:val="22"/>
+          </w:rPr>
+          <w:t>/</w:t>
+        </w:r>
+      </w:ins>
+      <w:ins w:id="73" w:author="Menon, Sunita (NIH/NCI) [C]" w:date="2021-06-14T00:12:00Z">
+        <w:r>
+          <w:rPr>
+            <w:rFonts w:ascii="Courier" w:hAnsi="Courier"/>
+            <w:iCs/>
+            <w:color w:val="3B2322"/>
+            <w:sz w:val="22"/>
+            <w:szCs w:val="22"/>
+            <w:rPrChange w:id="74" w:author="Menon, Sunita (NIH/NCI) [C]" w:date="2021-06-14T00:12:00Z">
+              <w:rPr>
+                <w:rFonts w:ascii="Courier" w:hAnsi="Courier"/>
+                <w:i/>
+                <w:color w:val="3B2322"/>
+                <w:sz w:val="22"/>
+                <w:szCs w:val="22"/>
+              </w:rPr>
+            </w:rPrChange>
+          </w:rPr>
+          <w:t>2.8.1</w:t>
+        </w:r>
+      </w:ins>
+      <w:ins w:id="75" w:author="Menon, Sunita (NIH/NCI) [C]" w:date="2021-06-14T00:11:00Z">
+        <w:r>
+          <w:rPr>
+            <w:rFonts w:ascii="Courier" w:hAnsi="Courier"/>
+            <w:i/>
+            <w:color w:val="3B2322"/>
+            <w:sz w:val="22"/>
+            <w:szCs w:val="22"/>
+          </w:rPr>
+          <w:t>/</w:t>
+        </w:r>
+        <w:r>
+          <w:rPr>
+            <w:rFonts w:ascii="Courier" w:hAnsi="Courier"/>
+            <w:color w:val="3B2322"/>
+            <w:sz w:val="22"/>
+            <w:szCs w:val="22"/>
+          </w:rPr>
+          <w:t>xml/features</w:t>
+        </w:r>
+      </w:ins>
     </w:p>
     <w:p>
       <w:pPr>
@@ -5209,11 +5457,11 @@
       <w:pPr>
         <w:pStyle w:val="Heading1"/>
       </w:pPr>
-      <w:bookmarkStart w:id="55" w:name="_Toc505280679"/>
+      <w:bookmarkStart w:id="76" w:name="_Toc505280679"/>
       <w:r>
         <w:t>ENDPOINTS</w:t>
       </w:r>
-      <w:bookmarkEnd w:id="55"/>
+      <w:bookmarkEnd w:id="76"/>
     </w:p>
     <w:p>
       <w:pPr>
@@ -5239,7 +5487,6 @@
         <w:ind w:left="0" w:firstLine="216"/>
       </w:pPr>
       <w:r>
-        <w:lastRenderedPageBreak/>
         <w:t>This is the URL to be used for accessing the services from SOAP-UI</w:t>
       </w:r>
       <w:r>
@@ -5259,14 +5506,14 @@
       <w:pPr>
         <w:pStyle w:val="Heading1"/>
       </w:pPr>
-      <w:bookmarkStart w:id="56" w:name="_Toc505280681"/>
+      <w:bookmarkStart w:id="77" w:name="_Toc505280681"/>
       <w:r>
         <w:t xml:space="preserve">HPCDME </w:t>
       </w:r>
       <w:r>
         <w:t>WEB Client</w:t>
       </w:r>
-      <w:bookmarkEnd w:id="56"/>
+      <w:bookmarkEnd w:id="77"/>
     </w:p>
     <w:p>
       <w:pPr>
@@ -5421,230 +5668,240 @@
           <w:sz w:val="22"/>
           <w:szCs w:val="22"/>
         </w:rPr>
-        <w:t>=5015 –jar target/&lt;</w:t>
+        <w:t>=5015 –jar target/</w:t>
       </w:r>
       <w:proofErr w:type="spellStart"/>
-      <w:r>
-        <w:rPr>
-          <w:rFonts w:ascii="Courier" w:hAnsi="Courier"/>
-          <w:sz w:val="22"/>
-          <w:szCs w:val="22"/>
-        </w:rPr>
-        <w:t>hpc</w:t>
-      </w:r>
-      <w:proofErr w:type="spellEnd"/>
-      <w:r>
-        <w:rPr>
-          <w:rFonts w:ascii="Courier" w:hAnsi="Courier"/>
-          <w:sz w:val="22"/>
-          <w:szCs w:val="22"/>
-        </w:rPr>
-        <w:t>-web</w:t>
-      </w:r>
-      <w:r>
-        <w:rPr>
-          <w:rFonts w:ascii="Courier" w:hAnsi="Courier"/>
-          <w:sz w:val="22"/>
-          <w:szCs w:val="22"/>
-        </w:rPr>
-        <w:t xml:space="preserve">-&lt;version number&gt;.war </w:t>
-      </w:r>
-    </w:p>
-    <w:p>
-      <w:pPr>
-        <w:ind w:left="216"/>
-      </w:pPr>
-    </w:p>
-    <w:p>
-      <w:pPr>
-        <w:ind w:left="216"/>
-      </w:pPr>
-      <w:r>
-        <w:t xml:space="preserve">For </w:t>
-      </w:r>
-      <w:proofErr w:type="gramStart"/>
-      <w:r>
-        <w:t>e.g.</w:t>
-      </w:r>
-      <w:proofErr w:type="gramEnd"/>
-      <w:r>
-        <w:t xml:space="preserve"> if the version number is </w:t>
-      </w:r>
-      <w:ins w:id="57" w:author="Menon, Sunita (NIH/NCI) [C]" w:date="2021-06-13T23:49:00Z">
-        <w:r>
-          <w:t>2</w:t>
-        </w:r>
-      </w:ins>
-      <w:del w:id="58" w:author="Menon, Sunita (NIH/NCI) [C]" w:date="2021-06-13T23:49:00Z">
-        <w:r>
-          <w:delText>1</w:delText>
-        </w:r>
-      </w:del>
-      <w:r>
-        <w:t>.</w:t>
-      </w:r>
-      <w:ins w:id="59" w:author="Menon, Sunita (NIH/NCI) [C]" w:date="2021-06-13T23:49:00Z">
-        <w:r>
-          <w:t>8</w:t>
-        </w:r>
-      </w:ins>
-      <w:del w:id="60" w:author="Menon, Sunita (NIH/NCI) [C]" w:date="2021-06-13T23:49:00Z">
-        <w:r>
-          <w:delText>1</w:delText>
-        </w:r>
-        <w:r>
-          <w:delText>6</w:delText>
-        </w:r>
-      </w:del>
-      <w:r>
-        <w:t xml:space="preserve">.0, then </w:t>
-      </w:r>
-      <w:r>
-        <w:t>run</w:t>
-      </w:r>
-    </w:p>
-    <w:p>
-      <w:pPr>
-        <w:ind w:left="216"/>
-      </w:pPr>
-    </w:p>
-    <w:p>
-      <w:pPr>
-        <w:ind w:left="216"/>
-        <w:jc w:val="left"/>
-        <w:rPr>
-          <w:rFonts w:ascii="Courier" w:hAnsi="Courier"/>
-          <w:sz w:val="22"/>
-          <w:szCs w:val="22"/>
-        </w:rPr>
-      </w:pPr>
-      <w:r>
-        <w:rPr>
-          <w:rFonts w:ascii="Courier" w:hAnsi="Courier"/>
-          <w:sz w:val="22"/>
-          <w:szCs w:val="22"/>
-        </w:rPr>
-        <w:t>java –</w:t>
-      </w:r>
-      <w:proofErr w:type="spellStart"/>
-      <w:r>
-        <w:rPr>
-          <w:rFonts w:ascii="Courier" w:hAnsi="Courier"/>
-          <w:sz w:val="22"/>
-          <w:szCs w:val="22"/>
-        </w:rPr>
-        <w:t>Xdebug</w:t>
-      </w:r>
-      <w:proofErr w:type="spellEnd"/>
-      <w:r>
-        <w:rPr>
-          <w:rFonts w:ascii="Courier" w:hAnsi="Courier"/>
-          <w:sz w:val="22"/>
-          <w:szCs w:val="22"/>
-        </w:rPr>
-        <w:t xml:space="preserve"> –</w:t>
-      </w:r>
-      <w:proofErr w:type="spellStart"/>
-      <w:r>
-        <w:rPr>
-          <w:rFonts w:ascii="Courier" w:hAnsi="Courier"/>
-          <w:sz w:val="22"/>
-          <w:szCs w:val="22"/>
-        </w:rPr>
-        <w:t>Xrunjdwp:server</w:t>
-      </w:r>
-      <w:proofErr w:type="spellEnd"/>
-      <w:r>
-        <w:rPr>
-          <w:rFonts w:ascii="Courier" w:hAnsi="Courier"/>
-          <w:sz w:val="22"/>
-          <w:szCs w:val="22"/>
-        </w:rPr>
-        <w:t>=y, transport=</w:t>
-      </w:r>
-      <w:proofErr w:type="spellStart"/>
-      <w:r>
-        <w:rPr>
-          <w:rFonts w:ascii="Courier" w:hAnsi="Courier"/>
-          <w:sz w:val="22"/>
-          <w:szCs w:val="22"/>
-        </w:rPr>
-        <w:t>dt_socket,suspend</w:t>
-      </w:r>
-      <w:proofErr w:type="spellEnd"/>
-      <w:r>
-        <w:rPr>
-          <w:rFonts w:ascii="Courier" w:hAnsi="Courier"/>
-          <w:sz w:val="22"/>
-          <w:szCs w:val="22"/>
-        </w:rPr>
-        <w:t>=</w:t>
-      </w:r>
-      <w:proofErr w:type="spellStart"/>
-      <w:r>
-        <w:rPr>
-          <w:rFonts w:ascii="Courier" w:hAnsi="Courier"/>
-          <w:sz w:val="22"/>
-          <w:szCs w:val="22"/>
-        </w:rPr>
-        <w:t>n,address</w:t>
-      </w:r>
-      <w:proofErr w:type="spellEnd"/>
-      <w:r>
-        <w:rPr>
-          <w:rFonts w:ascii="Courier" w:hAnsi="Courier"/>
-          <w:sz w:val="22"/>
-          <w:szCs w:val="22"/>
-        </w:rPr>
-        <w:t>=5015 –jar target/hpc-web</w:t>
-      </w:r>
-      <w:r>
-        <w:rPr>
-          <w:rFonts w:ascii="Courier" w:hAnsi="Courier"/>
-          <w:sz w:val="22"/>
-          <w:szCs w:val="22"/>
-        </w:rPr>
-        <w:t>-</w:t>
-      </w:r>
-      <w:ins w:id="61" w:author="Menon, Sunita (NIH/NCI) [C]" w:date="2021-06-13T23:49:00Z">
+      <w:del w:id="78" w:author="Menon, Sunita (NIH/NCI) [C]" w:date="2021-06-14T00:09:00Z">
         <w:r>
           <w:rPr>
             <w:rFonts w:ascii="Courier" w:hAnsi="Courier"/>
             <w:sz w:val="22"/>
             <w:szCs w:val="22"/>
           </w:rPr>
+          <w:delText>&lt;</w:delText>
+        </w:r>
+      </w:del>
+      <w:r>
+        <w:rPr>
+          <w:rFonts w:ascii="Courier" w:hAnsi="Courier"/>
+          <w:sz w:val="22"/>
+          <w:szCs w:val="22"/>
+        </w:rPr>
+        <w:t>hpc</w:t>
+      </w:r>
+      <w:proofErr w:type="spellEnd"/>
+      <w:r>
+        <w:rPr>
+          <w:rFonts w:ascii="Courier" w:hAnsi="Courier"/>
+          <w:sz w:val="22"/>
+          <w:szCs w:val="22"/>
+        </w:rPr>
+        <w:t>-web</w:t>
+      </w:r>
+      <w:r>
+        <w:rPr>
+          <w:rFonts w:ascii="Courier" w:hAnsi="Courier"/>
+          <w:sz w:val="22"/>
+          <w:szCs w:val="22"/>
+        </w:rPr>
+        <w:t xml:space="preserve">-&lt;version number&gt;.war </w:t>
+      </w:r>
+    </w:p>
+    <w:p>
+      <w:pPr>
+        <w:ind w:left="216"/>
+      </w:pPr>
+    </w:p>
+    <w:p>
+      <w:pPr>
+        <w:ind w:left="216"/>
+      </w:pPr>
+      <w:r>
+        <w:t xml:space="preserve">For </w:t>
+      </w:r>
+      <w:proofErr w:type="gramStart"/>
+      <w:r>
+        <w:t>e.g.</w:t>
+      </w:r>
+      <w:proofErr w:type="gramEnd"/>
+      <w:r>
+        <w:t xml:space="preserve"> if the version number is </w:t>
+      </w:r>
+      <w:ins w:id="79" w:author="Menon, Sunita (NIH/NCI) [C]" w:date="2021-06-13T23:49:00Z">
+        <w:r>
           <w:t>2</w:t>
         </w:r>
       </w:ins>
-      <w:del w:id="62" w:author="Menon, Sunita (NIH/NCI) [C]" w:date="2021-06-13T23:49:00Z">
+      <w:del w:id="80" w:author="Menon, Sunita (NIH/NCI) [C]" w:date="2021-06-13T23:49:00Z">
+        <w:r>
+          <w:delText>1</w:delText>
+        </w:r>
+      </w:del>
+      <w:r>
+        <w:t>.</w:t>
+      </w:r>
+      <w:ins w:id="81" w:author="Menon, Sunita (NIH/NCI) [C]" w:date="2021-06-13T23:49:00Z">
+        <w:r>
+          <w:t>8</w:t>
+        </w:r>
+      </w:ins>
+      <w:del w:id="82" w:author="Menon, Sunita (NIH/NCI) [C]" w:date="2021-06-13T23:49:00Z">
+        <w:r>
+          <w:delText>1</w:delText>
+        </w:r>
+        <w:r>
+          <w:delText>6</w:delText>
+        </w:r>
+      </w:del>
+      <w:r>
+        <w:t xml:space="preserve">.0, then </w:t>
+      </w:r>
+      <w:r>
+        <w:t>run</w:t>
+      </w:r>
+    </w:p>
+    <w:p>
+      <w:pPr>
+        <w:ind w:left="216"/>
+      </w:pPr>
+    </w:p>
+    <w:p>
+      <w:pPr>
+        <w:ind w:left="216"/>
+        <w:jc w:val="left"/>
+        <w:rPr>
+          <w:rFonts w:ascii="Courier" w:hAnsi="Courier"/>
+          <w:sz w:val="22"/>
+          <w:szCs w:val="22"/>
+        </w:rPr>
+      </w:pPr>
+      <w:r>
+        <w:rPr>
+          <w:rFonts w:ascii="Courier" w:hAnsi="Courier"/>
+          <w:sz w:val="22"/>
+          <w:szCs w:val="22"/>
+        </w:rPr>
+        <w:t>java –</w:t>
+      </w:r>
+      <w:proofErr w:type="spellStart"/>
+      <w:r>
+        <w:rPr>
+          <w:rFonts w:ascii="Courier" w:hAnsi="Courier"/>
+          <w:sz w:val="22"/>
+          <w:szCs w:val="22"/>
+        </w:rPr>
+        <w:t>Xdebug</w:t>
+      </w:r>
+      <w:proofErr w:type="spellEnd"/>
+      <w:r>
+        <w:rPr>
+          <w:rFonts w:ascii="Courier" w:hAnsi="Courier"/>
+          <w:sz w:val="22"/>
+          <w:szCs w:val="22"/>
+        </w:rPr>
+        <w:t xml:space="preserve"> –</w:t>
+      </w:r>
+      <w:proofErr w:type="spellStart"/>
+      <w:r>
+        <w:rPr>
+          <w:rFonts w:ascii="Courier" w:hAnsi="Courier"/>
+          <w:sz w:val="22"/>
+          <w:szCs w:val="22"/>
+        </w:rPr>
+        <w:t>Xrunjdwp:server</w:t>
+      </w:r>
+      <w:proofErr w:type="spellEnd"/>
+      <w:r>
+        <w:rPr>
+          <w:rFonts w:ascii="Courier" w:hAnsi="Courier"/>
+          <w:sz w:val="22"/>
+          <w:szCs w:val="22"/>
+        </w:rPr>
+        <w:t>=y, transport=</w:t>
+      </w:r>
+      <w:proofErr w:type="spellStart"/>
+      <w:r>
+        <w:rPr>
+          <w:rFonts w:ascii="Courier" w:hAnsi="Courier"/>
+          <w:sz w:val="22"/>
+          <w:szCs w:val="22"/>
+        </w:rPr>
+        <w:t>dt_socket,suspend</w:t>
+      </w:r>
+      <w:proofErr w:type="spellEnd"/>
+      <w:r>
+        <w:rPr>
+          <w:rFonts w:ascii="Courier" w:hAnsi="Courier"/>
+          <w:sz w:val="22"/>
+          <w:szCs w:val="22"/>
+        </w:rPr>
+        <w:t>=</w:t>
+      </w:r>
+      <w:proofErr w:type="spellStart"/>
+      <w:r>
+        <w:rPr>
+          <w:rFonts w:ascii="Courier" w:hAnsi="Courier"/>
+          <w:sz w:val="22"/>
+          <w:szCs w:val="22"/>
+        </w:rPr>
+        <w:t>n,address</w:t>
+      </w:r>
+      <w:proofErr w:type="spellEnd"/>
+      <w:r>
+        <w:rPr>
+          <w:rFonts w:ascii="Courier" w:hAnsi="Courier"/>
+          <w:sz w:val="22"/>
+          <w:szCs w:val="22"/>
+        </w:rPr>
+        <w:t>=5015 –jar target/hpc-web</w:t>
+      </w:r>
+      <w:r>
+        <w:rPr>
+          <w:rFonts w:ascii="Courier" w:hAnsi="Courier"/>
+          <w:sz w:val="22"/>
+          <w:szCs w:val="22"/>
+        </w:rPr>
+        <w:t>-</w:t>
+      </w:r>
+      <w:ins w:id="83" w:author="Menon, Sunita (NIH/NCI) [C]" w:date="2021-06-13T23:49:00Z">
         <w:r>
           <w:rPr>
             <w:rFonts w:ascii="Courier" w:hAnsi="Courier"/>
             <w:sz w:val="22"/>
             <w:szCs w:val="22"/>
           </w:rPr>
-          <w:delText>1</w:delText>
-        </w:r>
-      </w:del>
-      <w:r>
-        <w:rPr>
-          <w:rFonts w:ascii="Courier" w:hAnsi="Courier"/>
-          <w:sz w:val="22"/>
-          <w:szCs w:val="22"/>
-        </w:rPr>
-        <w:t>.</w:t>
-      </w:r>
-      <w:ins w:id="63" w:author="Menon, Sunita (NIH/NCI) [C]" w:date="2021-06-13T23:49:00Z">
+          <w:t>2</w:t>
+        </w:r>
+      </w:ins>
+      <w:del w:id="84" w:author="Menon, Sunita (NIH/NCI) [C]" w:date="2021-06-13T23:49:00Z">
         <w:r>
           <w:rPr>
             <w:rFonts w:ascii="Courier" w:hAnsi="Courier"/>
             <w:sz w:val="22"/>
             <w:szCs w:val="22"/>
           </w:rPr>
+          <w:delText>1</w:delText>
+        </w:r>
+      </w:del>
+      <w:r>
+        <w:rPr>
+          <w:rFonts w:ascii="Courier" w:hAnsi="Courier"/>
+          <w:sz w:val="22"/>
+          <w:szCs w:val="22"/>
+        </w:rPr>
+        <w:t>.</w:t>
+      </w:r>
+      <w:ins w:id="85" w:author="Menon, Sunita (NIH/NCI) [C]" w:date="2021-06-13T23:49:00Z">
+        <w:r>
+          <w:rPr>
+            <w:rFonts w:ascii="Courier" w:hAnsi="Courier"/>
+            <w:sz w:val="22"/>
+            <w:szCs w:val="22"/>
+          </w:rPr>
           <w:t>8</w:t>
         </w:r>
       </w:ins>
-      <w:del w:id="64" w:author="Menon, Sunita (NIH/NCI) [C]" w:date="2021-06-13T23:49:00Z">
+      <w:del w:id="86" w:author="Menon, Sunita (NIH/NCI) [C]" w:date="2021-06-13T23:49:00Z">
         <w:r>
           <w:rPr>
             <w:rFonts w:ascii="Courier" w:hAnsi="Courier"/>
@@ -5746,7 +6003,7 @@
       <w:pPr>
         <w:pStyle w:val="Heading1"/>
       </w:pPr>
-      <w:bookmarkStart w:id="65" w:name="_Toc505280682"/>
+      <w:bookmarkStart w:id="87" w:name="_Toc505280682"/>
       <w:r>
         <w:t xml:space="preserve">HPCDME </w:t>
       </w:r>
@@ -5756,7 +6013,7 @@
       <w:r>
         <w:t>CLI Client</w:t>
       </w:r>
-      <w:bookmarkEnd w:id="65"/>
+      <w:bookmarkEnd w:id="87"/>
     </w:p>
     <w:p>
       <w:pPr>
@@ -6366,9 +6623,19 @@
           <w:sz w:val="22"/>
           <w:szCs w:val="22"/>
         </w:rPr>
-        <w:t>/&lt;</w:t>
+        <w:t>/</w:t>
       </w:r>
       <w:proofErr w:type="spellStart"/>
+      <w:del w:id="88" w:author="Menon, Sunita (NIH/NCI) [C]" w:date="2021-06-14T00:10:00Z">
+        <w:r>
+          <w:rPr>
+            <w:rFonts w:ascii="Courier" w:hAnsi="Courier"/>
+            <w:sz w:val="22"/>
+            <w:szCs w:val="22"/>
+          </w:rPr>
+          <w:delText>&lt;</w:delText>
+        </w:r>
+      </w:del>
       <w:r>
         <w:rPr>
           <w:rFonts w:ascii="Courier" w:hAnsi="Courier"/>
@@ -6443,12 +6710,12 @@
       <w:r>
         <w:t xml:space="preserve"> if the version number is </w:t>
       </w:r>
-      <w:ins w:id="66" w:author="Menon, Sunita (NIH/NCI) [C]" w:date="2021-06-13T23:50:00Z">
+      <w:ins w:id="89" w:author="Menon, Sunita (NIH/NCI) [C]" w:date="2021-06-13T23:50:00Z">
         <w:r>
           <w:t>2</w:t>
         </w:r>
       </w:ins>
-      <w:del w:id="67" w:author="Menon, Sunita (NIH/NCI) [C]" w:date="2021-06-13T23:50:00Z">
+      <w:del w:id="90" w:author="Menon, Sunita (NIH/NCI) [C]" w:date="2021-06-13T23:50:00Z">
         <w:r>
           <w:delText>1</w:delText>
         </w:r>
@@ -6456,12 +6723,12 @@
       <w:r>
         <w:t>.</w:t>
       </w:r>
-      <w:ins w:id="68" w:author="Menon, Sunita (NIH/NCI) [C]" w:date="2021-06-13T23:50:00Z">
+      <w:ins w:id="91" w:author="Menon, Sunita (NIH/NCI) [C]" w:date="2021-06-13T23:50:00Z">
         <w:r>
           <w:t>8</w:t>
         </w:r>
       </w:ins>
-      <w:del w:id="69" w:author="Menon, Sunita (NIH/NCI) [C]" w:date="2021-06-13T23:50:00Z">
+      <w:del w:id="92" w:author="Menon, Sunita (NIH/NCI) [C]" w:date="2021-06-13T23:50:00Z">
         <w:r>
           <w:delText>1</w:delText>
         </w:r>
@@ -6636,7 +6903,7 @@
         </w:rPr>
         <w:t>-client/hpc-cli-</w:t>
       </w:r>
-      <w:ins w:id="70" w:author="Menon, Sunita (NIH/NCI) [C]" w:date="2021-06-13T23:50:00Z">
+      <w:ins w:id="93" w:author="Menon, Sunita (NIH/NCI) [C]" w:date="2021-06-13T23:50:00Z">
         <w:r>
           <w:rPr>
             <w:rFonts w:ascii="Courier" w:hAnsi="Courier"/>
@@ -6646,7 +6913,7 @@
           <w:t>2</w:t>
         </w:r>
       </w:ins>
-      <w:del w:id="71" w:author="Menon, Sunita (NIH/NCI) [C]" w:date="2021-06-13T23:50:00Z">
+      <w:del w:id="94" w:author="Menon, Sunita (NIH/NCI) [C]" w:date="2021-06-13T23:50:00Z">
         <w:r>
           <w:rPr>
             <w:rFonts w:ascii="Courier" w:hAnsi="Courier"/>
@@ -6664,7 +6931,7 @@
         </w:rPr>
         <w:t>.</w:t>
       </w:r>
-      <w:ins w:id="72" w:author="Menon, Sunita (NIH/NCI) [C]" w:date="2021-06-13T23:50:00Z">
+      <w:ins w:id="95" w:author="Menon, Sunita (NIH/NCI) [C]" w:date="2021-06-13T23:50:00Z">
         <w:r>
           <w:rPr>
             <w:rFonts w:ascii="Courier" w:hAnsi="Courier"/>
@@ -6674,7 +6941,7 @@
           <w:t>8</w:t>
         </w:r>
       </w:ins>
-      <w:del w:id="73" w:author="Menon, Sunita (NIH/NCI) [C]" w:date="2021-06-13T23:50:00Z">
+      <w:del w:id="96" w:author="Menon, Sunita (NIH/NCI) [C]" w:date="2021-06-13T23:50:00Z">
         <w:r>
           <w:rPr>
             <w:rFonts w:ascii="Courier" w:hAnsi="Courier"/>
@@ -6825,11 +7092,11 @@
       <w:pPr>
         <w:pStyle w:val="Heading1"/>
       </w:pPr>
-      <w:bookmarkStart w:id="74" w:name="_Toc505280683"/>
+      <w:bookmarkStart w:id="97" w:name="_Toc505280683"/>
       <w:r>
         <w:t>Eclipse</w:t>
       </w:r>
-      <w:bookmarkEnd w:id="74"/>
+      <w:bookmarkEnd w:id="97"/>
     </w:p>
     <w:p>
       <w:pPr>

</xml_diff>

<commit_message>
Add minor changes to the ServiceMix section
</commit_message>
<xml_diff>
--- a/doc/development/HPC Development Environment Setup.docx
+++ b/doc/development/HPC Development Environment Setup.docx
@@ -2739,8 +2739,13 @@
       <w:pPr>
         <w:ind w:left="216"/>
       </w:pPr>
-      <w:r>
-        <w:t>Set  SERVICE_MIX_HOME environment variable accordingly</w:t>
+      <w:proofErr w:type="gramStart"/>
+      <w:r>
+        <w:t>Set  SERVICE</w:t>
+      </w:r>
+      <w:proofErr w:type="gramEnd"/>
+      <w:r>
+        <w:t>_MIX_HOME environment variable accordingly</w:t>
       </w:r>
       <w:r>
         <w:t>.</w:t>
@@ -2951,6 +2956,7 @@
         <w:tab/>
       </w:r>
       <w:proofErr w:type="spellStart"/>
+      <w:proofErr w:type="gramStart"/>
       <w:r>
         <w:rPr>
           <w:rFonts w:ascii="Courier" w:hAnsi="Courier"/>
@@ -2961,6 +2967,7 @@
         <w:t>javax.net.ssl.keyStore</w:t>
       </w:r>
       <w:proofErr w:type="spellEnd"/>
+      <w:proofErr w:type="gramEnd"/>
       <w:r>
         <w:rPr>
           <w:rFonts w:ascii="Courier" w:hAnsi="Courier"/>
@@ -3068,6 +3075,7 @@
         </w:rPr>
       </w:pPr>
       <w:proofErr w:type="spellStart"/>
+      <w:proofErr w:type="gramStart"/>
       <w:r>
         <w:rPr>
           <w:rFonts w:ascii="Courier" w:hAnsi="Courier"/>
@@ -3078,6 +3086,7 @@
         <w:t>javax.net.ssl.keyStorePassword</w:t>
       </w:r>
       <w:proofErr w:type="spellEnd"/>
+      <w:proofErr w:type="gramEnd"/>
       <w:r>
         <w:rPr>
           <w:rFonts w:ascii="Courier" w:hAnsi="Courier"/>
@@ -3115,6 +3124,7 @@
           <w:szCs w:val="22"/>
         </w:rPr>
       </w:pPr>
+      <w:proofErr w:type="gramStart"/>
       <w:r>
         <w:rPr>
           <w:rFonts w:ascii="Courier" w:hAnsi="Courier"/>
@@ -3122,7 +3132,17 @@
           <w:sz w:val="22"/>
           <w:szCs w:val="22"/>
         </w:rPr>
-        <w:t>javax.net.ssl.trustStore=${karaf.home}/etc/hpc-server/</w:t>
+        <w:t>javax.net.ssl.trustStore</w:t>
+      </w:r>
+      <w:proofErr w:type="gramEnd"/>
+      <w:r>
+        <w:rPr>
+          <w:rFonts w:ascii="Courier" w:hAnsi="Courier"/>
+          <w:color w:val="000000"/>
+          <w:sz w:val="22"/>
+          <w:szCs w:val="22"/>
+        </w:rPr>
+        <w:t>=${karaf.home}/etc/hpc-server/</w:t>
       </w:r>
       <w:r>
         <w:rPr>
@@ -3157,6 +3177,7 @@
         </w:rPr>
       </w:pPr>
       <w:proofErr w:type="spellStart"/>
+      <w:proofErr w:type="gramStart"/>
       <w:r>
         <w:rPr>
           <w:rFonts w:ascii="Courier" w:hAnsi="Courier"/>
@@ -3168,6 +3189,7 @@
         <w:t>javax.net.ssl.trustStorePassword</w:t>
       </w:r>
       <w:proofErr w:type="spellEnd"/>
+      <w:proofErr w:type="gramEnd"/>
       <w:r>
         <w:rPr>
           <w:rFonts w:ascii="Courier" w:hAnsi="Courier"/>
@@ -3303,8 +3325,13 @@
         <w:t xml:space="preserve">Set the </w:t>
       </w:r>
       <w:proofErr w:type="spellStart"/>
-      <w:r>
-        <w:t>hpc.bus.aspect.systemAdministratorUserId</w:t>
+      <w:proofErr w:type="gramStart"/>
+      <w:r>
+        <w:t>hpc.bus.aspect</w:t>
+      </w:r>
+      <w:proofErr w:type="gramEnd"/>
+      <w:r>
+        <w:t>.systemAdministratorUserId</w:t>
       </w:r>
       <w:proofErr w:type="spellEnd"/>
       <w:r>
@@ -3354,8 +3381,13 @@
         <w:t xml:space="preserve">Set the </w:t>
       </w:r>
       <w:proofErr w:type="spellStart"/>
-      <w:r>
-        <w:t>hpc.integration.ldap.password</w:t>
+      <w:proofErr w:type="gramStart"/>
+      <w:r>
+        <w:t>hpc.integration</w:t>
+      </w:r>
+      <w:proofErr w:type="gramEnd"/>
+      <w:r>
+        <w:t>.ldap.password</w:t>
       </w:r>
       <w:proofErr w:type="spellEnd"/>
       <w:del w:id="20" w:author="Menon, Sunita (NIH/NCI) [C]" w:date="2021-06-13T23:53:00Z">
@@ -3402,6 +3434,7 @@
         <w:t xml:space="preserve"> </w:t>
       </w:r>
       <w:proofErr w:type="spellStart"/>
+      <w:proofErr w:type="gramStart"/>
       <w:r>
         <w:t>hpc.dao.</w:t>
       </w:r>
@@ -3410,6 +3443,7 @@
           <w:t>oracle</w:t>
         </w:r>
       </w:ins>
+      <w:proofErr w:type="gramEnd"/>
       <w:del w:id="22" w:author="Menon, Sunita (NIH/NCI) [C]" w:date="2021-06-13T23:52:00Z">
         <w:r>
           <w:delText>postgresql</w:delText>
@@ -3672,12 +3706,6 @@
           <w:rPr>
             <w:b/>
             <w:bCs/>
-            <w:rPrChange w:id="33" w:author="Menon, Sunita (NIH/NCI) [C]" w:date="2021-06-13T23:47:00Z">
-              <w:rPr>
-                <w:b/>
-                <w:bCs/>
-              </w:rPr>
-            </w:rPrChange>
           </w:rPr>
           <w:t>hpc</w:t>
         </w:r>
@@ -3686,12 +3714,6 @@
           <w:rPr>
             <w:b/>
             <w:bCs/>
-            <w:rPrChange w:id="34" w:author="Menon, Sunita (NIH/NCI) [C]" w:date="2021-06-13T23:47:00Z">
-              <w:rPr>
-                <w:b/>
-                <w:bCs/>
-              </w:rPr>
-            </w:rPrChange>
           </w:rPr>
           <w:t>-server-</w:t>
         </w:r>
@@ -3700,23 +3722,17 @@
           <w:rPr>
             <w:b/>
             <w:bCs/>
-            <w:rPrChange w:id="35" w:author="Menon, Sunita (NIH/NCI) [C]" w:date="2021-06-13T23:47:00Z">
-              <w:rPr>
-                <w:b/>
-                <w:bCs/>
-              </w:rPr>
-            </w:rPrChange>
           </w:rPr>
           <w:t>local.properties</w:t>
         </w:r>
       </w:ins>
       <w:proofErr w:type="spellEnd"/>
-      <w:ins w:id="36" w:author="Menon, Sunita (NIH/NCI) [C]" w:date="2021-06-13T23:47:00Z">
+      <w:ins w:id="33" w:author="Menon, Sunita (NIH/NCI) [C]" w:date="2021-06-13T23:47:00Z">
         <w:r>
           <w:t xml:space="preserve"> is </w:t>
         </w:r>
       </w:ins>
-      <w:del w:id="37" w:author="Menon, Sunita (NIH/NCI) [C]" w:date="2021-06-13T23:45:00Z">
+      <w:del w:id="34" w:author="Menon, Sunita (NIH/NCI) [C]" w:date="2021-06-13T23:45:00Z">
         <w:r>
           <w:rPr>
             <w:b/>
@@ -3728,7 +3744,7 @@
           <w:delText>: Skip this step if you are setting up your local development environment, since y</w:delText>
         </w:r>
       </w:del>
-      <w:del w:id="38" w:author="Menon, Sunita (NIH/NCI) [C]" w:date="2021-06-13T23:47:00Z">
+      <w:del w:id="35" w:author="Menon, Sunita (NIH/NCI) [C]" w:date="2021-06-13T23:47:00Z">
         <w:r>
           <w:delText xml:space="preserve">ou will be </w:delText>
         </w:r>
@@ -3736,7 +3752,7 @@
       <w:r>
         <w:t>pointing to the already installed Dev. Environment Instance</w:t>
       </w:r>
-      <w:del w:id="39" w:author="Menon, Sunita (NIH/NCI) [C]" w:date="2021-06-13T23:48:00Z">
+      <w:del w:id="36" w:author="Menon, Sunita (NIH/NCI) [C]" w:date="2021-06-13T23:48:00Z">
         <w:r>
           <w:delText xml:space="preserve"> in </w:delText>
         </w:r>
@@ -3755,7 +3771,7 @@
       <w:pPr>
         <w:ind w:left="216"/>
         <w:rPr>
-          <w:del w:id="40" w:author="Menon, Sunita (NIH/NCI) [C]" w:date="2021-06-13T23:46:00Z"/>
+          <w:del w:id="37" w:author="Menon, Sunita (NIH/NCI) [C]" w:date="2021-06-13T23:46:00Z"/>
         </w:rPr>
       </w:pPr>
     </w:p>
@@ -3763,10 +3779,10 @@
       <w:pPr>
         <w:ind w:left="216"/>
         <w:rPr>
-          <w:del w:id="41" w:author="Menon, Sunita (NIH/NCI) [C]" w:date="2021-06-13T23:46:00Z"/>
-        </w:rPr>
-      </w:pPr>
-      <w:del w:id="42" w:author="Menon, Sunita (NIH/NCI) [C]" w:date="2021-06-13T23:46:00Z">
+          <w:del w:id="38" w:author="Menon, Sunita (NIH/NCI) [C]" w:date="2021-06-13T23:46:00Z"/>
+        </w:rPr>
+      </w:pPr>
+      <w:del w:id="39" w:author="Menon, Sunita (NIH/NCI) [C]" w:date="2021-06-13T23:46:00Z">
         <w:r>
           <w:delText>Install</w:delText>
         </w:r>
@@ -3808,10 +3824,10 @@
         </w:numPr>
         <w:jc w:val="left"/>
         <w:rPr>
-          <w:del w:id="43" w:author="Menon, Sunita (NIH/NCI) [C]" w:date="2021-06-13T23:46:00Z"/>
-        </w:rPr>
-      </w:pPr>
-      <w:del w:id="44" w:author="Menon, Sunita (NIH/NCI) [C]" w:date="2021-06-13T23:46:00Z">
+          <w:del w:id="40" w:author="Menon, Sunita (NIH/NCI) [C]" w:date="2021-06-13T23:46:00Z"/>
+        </w:rPr>
+      </w:pPr>
+      <w:del w:id="41" w:author="Menon, Sunita (NIH/NCI) [C]" w:date="2021-06-13T23:46:00Z">
         <w:r>
           <w:delText>Execute a</w:delText>
         </w:r>
@@ -3844,10 +3860,10 @@
         </w:numPr>
         <w:jc w:val="left"/>
         <w:rPr>
-          <w:del w:id="45" w:author="Menon, Sunita (NIH/NCI) [C]" w:date="2021-06-13T23:46:00Z"/>
-        </w:rPr>
-      </w:pPr>
-      <w:del w:id="46" w:author="Menon, Sunita (NIH/NCI) [C]" w:date="2021-06-13T23:46:00Z">
+          <w:del w:id="42" w:author="Menon, Sunita (NIH/NCI) [C]" w:date="2021-06-13T23:46:00Z"/>
+        </w:rPr>
+      </w:pPr>
+      <w:del w:id="43" w:author="Menon, Sunita (NIH/NCI) [C]" w:date="2021-06-13T23:46:00Z">
         <w:r>
           <w:rPr>
             <w:color w:val="3B2322"/>
@@ -3871,10 +3887,10 @@
         </w:numPr>
         <w:jc w:val="left"/>
         <w:rPr>
-          <w:del w:id="47" w:author="Menon, Sunita (NIH/NCI) [C]" w:date="2021-06-13T23:46:00Z"/>
-        </w:rPr>
-      </w:pPr>
-      <w:del w:id="48" w:author="Menon, Sunita (NIH/NCI) [C]" w:date="2021-06-13T23:46:00Z">
+          <w:del w:id="44" w:author="Menon, Sunita (NIH/NCI) [C]" w:date="2021-06-13T23:46:00Z"/>
+        </w:rPr>
+      </w:pPr>
+      <w:del w:id="45" w:author="Menon, Sunita (NIH/NCI) [C]" w:date="2021-06-13T23:46:00Z">
         <w:r>
           <w:rPr>
             <w:color w:val="3B2322"/>
@@ -3892,10 +3908,10 @@
         </w:numPr>
         <w:jc w:val="left"/>
         <w:rPr>
-          <w:del w:id="49" w:author="Menon, Sunita (NIH/NCI) [C]" w:date="2021-06-13T23:46:00Z"/>
-        </w:rPr>
-      </w:pPr>
-      <w:del w:id="50" w:author="Menon, Sunita (NIH/NCI) [C]" w:date="2021-06-13T23:46:00Z">
+          <w:del w:id="46" w:author="Menon, Sunita (NIH/NCI) [C]" w:date="2021-06-13T23:46:00Z"/>
+        </w:rPr>
+      </w:pPr>
+      <w:del w:id="47" w:author="Menon, Sunita (NIH/NCI) [C]" w:date="2021-06-13T23:46:00Z">
         <w:r>
           <w:delText>Execute SQL scripts intended for DEV environment (they end with ‘dev’ in the script name’) in $HPC_HOME/hpc-server/hpc-dao-impl/src/main/scripts/restore.</w:delText>
         </w:r>
@@ -3910,10 +3926,10 @@
         </w:numPr>
         <w:jc w:val="left"/>
         <w:rPr>
-          <w:del w:id="51" w:author="Menon, Sunita (NIH/NCI) [C]" w:date="2021-06-13T23:46:00Z"/>
-        </w:rPr>
-      </w:pPr>
-      <w:del w:id="52" w:author="Menon, Sunita (NIH/NCI) [C]" w:date="2021-06-13T23:46:00Z">
+          <w:del w:id="48" w:author="Menon, Sunita (NIH/NCI) [C]" w:date="2021-06-13T23:46:00Z"/>
+        </w:rPr>
+      </w:pPr>
+      <w:del w:id="49" w:author="Menon, Sunita (NIH/NCI) [C]" w:date="2021-06-13T23:46:00Z">
         <w:r>
           <w:delText>Manually insert a row into HPC_USER table using your info (NIH user-id, first-name, last-name, etc)</w:delText>
         </w:r>
@@ -3928,11 +3944,11 @@
       <w:pPr>
         <w:pStyle w:val="Heading1"/>
       </w:pPr>
-      <w:bookmarkStart w:id="53" w:name="_Toc505280675"/>
+      <w:bookmarkStart w:id="50" w:name="_Toc505280675"/>
       <w:r>
         <w:t>IRODS</w:t>
       </w:r>
-      <w:bookmarkEnd w:id="53"/>
+      <w:bookmarkEnd w:id="50"/>
     </w:p>
     <w:p>
       <w:pPr>
@@ -3949,7 +3965,7 @@
       <w:r>
         <w:t xml:space="preserve"> account in the DEV environment. Ask a team member to register you as an HPC-DM user in the DEV environment.</w:t>
       </w:r>
-      <w:del w:id="54" w:author="Menon, Sunita (NIH/NCI) [C]" w:date="2021-06-14T00:21:00Z">
+      <w:del w:id="51" w:author="Menon, Sunita (NIH/NCI) [C]" w:date="2021-06-14T00:21:00Z">
         <w:r>
           <w:delText>.</w:delText>
         </w:r>
@@ -3975,14 +3991,14 @@
       <w:pPr>
         <w:pStyle w:val="Heading1"/>
       </w:pPr>
-      <w:bookmarkStart w:id="55" w:name="_Toc505280676"/>
+      <w:bookmarkStart w:id="52" w:name="_Toc505280676"/>
       <w:r>
         <w:t>PATH</w:t>
       </w:r>
       <w:r>
         <w:t xml:space="preserve"> Environment Variable</w:t>
       </w:r>
-      <w:bookmarkEnd w:id="55"/>
+      <w:bookmarkEnd w:id="52"/>
     </w:p>
     <w:p>
       <w:pPr>
@@ -4027,7 +4043,27 @@
           <w:sz w:val="22"/>
           <w:szCs w:val="22"/>
         </w:rPr>
-        <w:t>PATH=$MAVEN_HOME/bin:$SERVICE_MIX_HOME/bin:$PATH</w:t>
+        <w:t>PATH=$MAVEN_HOME/</w:t>
+      </w:r>
+      <w:proofErr w:type="gramStart"/>
+      <w:r>
+        <w:rPr>
+          <w:rFonts w:ascii="Courier" w:hAnsi="Courier" w:cs="Courier"/>
+          <w:color w:val="3B2322"/>
+          <w:sz w:val="22"/>
+          <w:szCs w:val="22"/>
+        </w:rPr>
+        <w:t>bin:$</w:t>
+      </w:r>
+      <w:proofErr w:type="gramEnd"/>
+      <w:r>
+        <w:rPr>
+          <w:rFonts w:ascii="Courier" w:hAnsi="Courier" w:cs="Courier"/>
+          <w:color w:val="3B2322"/>
+          <w:sz w:val="22"/>
+          <w:szCs w:val="22"/>
+        </w:rPr>
+        <w:t>SERVICE_MIX_HOME/bin:$PATH</w:t>
       </w:r>
     </w:p>
     <w:p>
@@ -4039,11 +4075,11 @@
       <w:pPr>
         <w:pStyle w:val="Heading1"/>
       </w:pPr>
-      <w:bookmarkStart w:id="56" w:name="_Toc505280677"/>
+      <w:bookmarkStart w:id="53" w:name="_Toc505280677"/>
       <w:r>
         <w:t>BUILD</w:t>
       </w:r>
-      <w:bookmarkEnd w:id="56"/>
+      <w:bookmarkEnd w:id="53"/>
     </w:p>
     <w:p>
       <w:pPr>
@@ -4156,27 +4192,27 @@
       <w:r>
         <w:t xml:space="preserve"> HPC DME software products.  This </w:t>
       </w:r>
-      <w:ins w:id="57" w:author="Menon, Sunita (NIH/NCI) [C]" w:date="2021-06-14T00:17:00Z">
+      <w:ins w:id="54" w:author="Menon, Sunita (NIH/NCI) [C]" w:date="2021-06-14T00:17:00Z">
         <w:r>
           <w:t xml:space="preserve">is required the first time you do the build. After that, </w:t>
         </w:r>
       </w:ins>
-      <w:ins w:id="58" w:author="Menon, Sunita (NIH/NCI) [C]" w:date="2021-06-14T00:19:00Z">
+      <w:ins w:id="55" w:author="Menon, Sunita (NIH/NCI) [C]" w:date="2021-06-14T00:19:00Z">
         <w:r>
           <w:t xml:space="preserve">if you wish, </w:t>
         </w:r>
       </w:ins>
-      <w:ins w:id="59" w:author="Menon, Sunita (NIH/NCI) [C]" w:date="2021-06-14T00:18:00Z">
+      <w:ins w:id="56" w:author="Menon, Sunita (NIH/NCI) [C]" w:date="2021-06-14T00:18:00Z">
         <w:r>
           <w:t>you can exclude the modules you do not need</w:t>
         </w:r>
       </w:ins>
-      <w:ins w:id="60" w:author="Menon, Sunita (NIH/NCI) [C]" w:date="2021-06-14T00:19:00Z">
+      <w:ins w:id="57" w:author="Menon, Sunita (NIH/NCI) [C]" w:date="2021-06-14T00:19:00Z">
         <w:r>
           <w:t xml:space="preserve"> to save build time</w:t>
         </w:r>
       </w:ins>
-      <w:del w:id="61" w:author="Menon, Sunita (NIH/NCI) [C]" w:date="2021-06-14T00:19:00Z">
+      <w:del w:id="58" w:author="Menon, Sunita (NIH/NCI) [C]" w:date="2021-06-14T00:19:00Z">
         <w:r>
           <w:delText xml:space="preserve">could be </w:delText>
         </w:r>
@@ -4277,82 +4313,82 @@
           <w:b/>
           <w:bCs/>
         </w:rPr>
-        <w:t>-pl “!</w:t>
-      </w:r>
-      <w:proofErr w:type="spellStart"/>
+        <w:t xml:space="preserve">-pl </w:t>
+      </w:r>
+      <w:proofErr w:type="gramStart"/>
       <w:r>
         <w:rPr>
           <w:b/>
           <w:bCs/>
         </w:rPr>
-        <w:t>hpc</w:t>
-      </w:r>
-      <w:proofErr w:type="spellEnd"/>
+        <w:t>“!</w:t>
+      </w:r>
+      <w:proofErr w:type="spellStart"/>
       <w:r>
         <w:rPr>
           <w:b/>
           <w:bCs/>
         </w:rPr>
-        <w:t>-server/</w:t>
-      </w:r>
-      <w:proofErr w:type="spellStart"/>
+        <w:t>hpc</w:t>
+      </w:r>
+      <w:proofErr w:type="spellEnd"/>
+      <w:proofErr w:type="gramEnd"/>
       <w:r>
         <w:rPr>
           <w:b/>
           <w:bCs/>
         </w:rPr>
-        <w:t>hpc</w:t>
-      </w:r>
-      <w:proofErr w:type="spellEnd"/>
+        <w:t>-server/</w:t>
+      </w:r>
+      <w:proofErr w:type="spellStart"/>
       <w:r>
         <w:rPr>
           <w:b/>
           <w:bCs/>
         </w:rPr>
-        <w:t>-</w:t>
-      </w:r>
-      <w:proofErr w:type="spellStart"/>
+        <w:t>hpc</w:t>
+      </w:r>
+      <w:proofErr w:type="spellEnd"/>
       <w:r>
         <w:rPr>
           <w:b/>
           <w:bCs/>
         </w:rPr>
-        <w:t>ws</w:t>
-      </w:r>
-      <w:proofErr w:type="spellEnd"/>
+        <w:t>-</w:t>
+      </w:r>
+      <w:proofErr w:type="spellStart"/>
       <w:r>
         <w:rPr>
           <w:b/>
           <w:bCs/>
         </w:rPr>
-        <w:t>-</w:t>
-      </w:r>
-      <w:proofErr w:type="spellStart"/>
+        <w:t>ws</w:t>
+      </w:r>
+      <w:proofErr w:type="spellEnd"/>
       <w:r>
         <w:rPr>
           <w:b/>
           <w:bCs/>
         </w:rPr>
-        <w:t>rs</w:t>
-      </w:r>
-      <w:proofErr w:type="spellEnd"/>
+        <w:t>-</w:t>
+      </w:r>
+      <w:proofErr w:type="spellStart"/>
       <w:r>
         <w:rPr>
           <w:b/>
           <w:bCs/>
         </w:rPr>
-        <w:t>-</w:t>
-      </w:r>
-      <w:proofErr w:type="gramStart"/>
+        <w:t>rs</w:t>
+      </w:r>
+      <w:proofErr w:type="spellEnd"/>
       <w:r>
         <w:rPr>
           <w:b/>
           <w:bCs/>
         </w:rPr>
-        <w:t>test,!</w:t>
+        <w:t>-test,!</w:t>
       </w:r>
       <w:proofErr w:type="spellStart"/>
-      <w:proofErr w:type="gramEnd"/>
       <w:r>
         <w:rPr>
           <w:b/>
@@ -4424,6 +4460,7 @@
       <w:r>
         <w:t xml:space="preserve"> </w:t>
       </w:r>
+      <w:proofErr w:type="gramStart"/>
       <w:r>
         <w:rPr>
           <w:b/>
@@ -4440,6 +4477,7 @@
         <w:t>hpc</w:t>
       </w:r>
       <w:proofErr w:type="spellEnd"/>
+      <w:proofErr w:type="gramEnd"/>
       <w:r>
         <w:rPr>
           <w:b/>
@@ -4493,287 +4531,294 @@
           <w:b/>
           <w:bCs/>
         </w:rPr>
-        <w:t>-</w:t>
-      </w:r>
-      <w:proofErr w:type="gramStart"/>
+        <w:t>-test,!</w:t>
+      </w:r>
+      <w:proofErr w:type="spellStart"/>
       <w:r>
         <w:rPr>
           <w:b/>
           <w:bCs/>
         </w:rPr>
-        <w:t>test,!</w:t>
-      </w:r>
-      <w:proofErr w:type="spellStart"/>
-      <w:proofErr w:type="gramEnd"/>
+        <w:t>hpc</w:t>
+      </w:r>
+      <w:proofErr w:type="spellEnd"/>
       <w:r>
         <w:rPr>
           <w:b/>
           <w:bCs/>
         </w:rPr>
-        <w:t>hpc</w:t>
-      </w:r>
-      <w:proofErr w:type="spellEnd"/>
+        <w:t>-cli’</w:t>
+      </w:r>
+      <w:r>
+        <w:t xml:space="preserve"> clean install</w:t>
+      </w:r>
+    </w:p>
+    <w:p>
+      <w:pPr>
+        <w:ind w:left="216"/>
+      </w:pPr>
+    </w:p>
+    <w:p>
+      <w:pPr>
+        <w:ind w:left="216"/>
+      </w:pPr>
+      <w:r>
+        <w:t xml:space="preserve">With the -pl option, </w:t>
+      </w:r>
+      <w:r>
+        <w:t xml:space="preserve">you can indicate which modules to skip by specifying </w:t>
+      </w:r>
+      <w:r>
+        <w:t xml:space="preserve">a </w:t>
+      </w:r>
+      <w:r>
+        <w:t xml:space="preserve">comma-separated list of module specifications each prefixed </w:t>
+      </w:r>
+      <w:proofErr w:type="gramStart"/>
+      <w:r>
+        <w:t>with !</w:t>
+      </w:r>
+      <w:proofErr w:type="gramEnd"/>
+      <w:r>
+        <w:t xml:space="preserve">.  In the above examples, the </w:t>
+      </w:r>
+      <w:proofErr w:type="spellStart"/>
       <w:r>
         <w:rPr>
           <w:b/>
           <w:bCs/>
         </w:rPr>
-        <w:t>-cli’</w:t>
-      </w:r>
-      <w:r>
-        <w:t xml:space="preserve"> clean install</w:t>
-      </w:r>
-    </w:p>
-    <w:p>
-      <w:pPr>
-        <w:ind w:left="216"/>
-      </w:pPr>
-    </w:p>
-    <w:p>
-      <w:pPr>
-        <w:ind w:left="216"/>
-      </w:pPr>
-      <w:r>
-        <w:t xml:space="preserve">With the -pl option, </w:t>
-      </w:r>
-      <w:r>
-        <w:t xml:space="preserve">you can indicate which modules to skip by specifying </w:t>
-      </w:r>
-      <w:r>
-        <w:t xml:space="preserve">a </w:t>
-      </w:r>
-      <w:r>
-        <w:t xml:space="preserve">comma-separated list of module specifications each prefixed with !.  In the above examples, the </w:t>
-      </w:r>
-      <w:proofErr w:type="spellStart"/>
+        <w:t>hpc</w:t>
+      </w:r>
+      <w:proofErr w:type="spellEnd"/>
       <w:r>
         <w:rPr>
           <w:b/>
           <w:bCs/>
         </w:rPr>
-        <w:t>hpc</w:t>
-      </w:r>
-      <w:proofErr w:type="spellEnd"/>
+        <w:t>-</w:t>
+      </w:r>
+      <w:proofErr w:type="spellStart"/>
       <w:r>
         <w:rPr>
           <w:b/>
           <w:bCs/>
         </w:rPr>
-        <w:t>-</w:t>
-      </w:r>
-      <w:proofErr w:type="spellStart"/>
+        <w:t>ws</w:t>
+      </w:r>
+      <w:proofErr w:type="spellEnd"/>
       <w:r>
         <w:rPr>
           <w:b/>
           <w:bCs/>
         </w:rPr>
-        <w:t>ws</w:t>
-      </w:r>
-      <w:proofErr w:type="spellEnd"/>
+        <w:t>-</w:t>
+      </w:r>
+      <w:proofErr w:type="spellStart"/>
       <w:r>
         <w:rPr>
           <w:b/>
           <w:bCs/>
         </w:rPr>
-        <w:t>-</w:t>
-      </w:r>
-      <w:proofErr w:type="spellStart"/>
+        <w:t>rs</w:t>
+      </w:r>
+      <w:proofErr w:type="spellEnd"/>
       <w:r>
         <w:rPr>
           <w:b/>
           <w:bCs/>
         </w:rPr>
-        <w:t>rs</w:t>
-      </w:r>
-      <w:proofErr w:type="spellEnd"/>
+        <w:t>-test</w:t>
+      </w:r>
+      <w:r>
+        <w:t xml:space="preserve"> module of the </w:t>
+      </w:r>
+      <w:proofErr w:type="spellStart"/>
       <w:r>
         <w:rPr>
           <w:b/>
           <w:bCs/>
         </w:rPr>
-        <w:t>-test</w:t>
-      </w:r>
-      <w:r>
-        <w:t xml:space="preserve"> module of the </w:t>
-      </w:r>
-      <w:proofErr w:type="spellStart"/>
+        <w:t>hpc</w:t>
+      </w:r>
+      <w:proofErr w:type="spellEnd"/>
       <w:r>
         <w:rPr>
           <w:b/>
           <w:bCs/>
         </w:rPr>
-        <w:t>hpc</w:t>
-      </w:r>
-      <w:proofErr w:type="spellEnd"/>
+        <w:t>-server</w:t>
+      </w:r>
+      <w:r>
+        <w:t xml:space="preserve"> module and the </w:t>
+      </w:r>
+      <w:proofErr w:type="spellStart"/>
       <w:r>
         <w:rPr>
           <w:b/>
           <w:bCs/>
         </w:rPr>
-        <w:t>-server</w:t>
-      </w:r>
-      <w:r>
-        <w:t xml:space="preserve"> module and the </w:t>
-      </w:r>
-      <w:proofErr w:type="spellStart"/>
+        <w:t>hpc</w:t>
+      </w:r>
+      <w:proofErr w:type="spellEnd"/>
       <w:r>
         <w:rPr>
           <w:b/>
           <w:bCs/>
         </w:rPr>
-        <w:t>hpc</w:t>
+        <w:t>-cli</w:t>
+      </w:r>
+      <w:r>
+        <w:t xml:space="preserve"> module are declared to be skipped.</w:t>
+      </w:r>
+    </w:p>
+    <w:p>
+      <w:pPr>
+        <w:ind w:left="216"/>
+      </w:pPr>
+    </w:p>
+    <w:p>
+      <w:pPr>
+        <w:ind w:left="216"/>
+      </w:pPr>
+      <w:r>
+        <w:t xml:space="preserve">The </w:t>
+      </w:r>
+      <w:r>
+        <w:t xml:space="preserve">preceding </w:t>
+      </w:r>
+      <w:r>
+        <w:t xml:space="preserve">examples assume you want to build all modules except for specific exclusion(s).  If instead you want to build specific module(s) and exclude the rest, you can use the -pl option to specify comma-separated list of modules you wish to build.  In that case, each module is declared without </w:t>
+      </w:r>
+      <w:proofErr w:type="gramStart"/>
+      <w:r>
+        <w:t>the !</w:t>
+      </w:r>
+      <w:proofErr w:type="gramEnd"/>
+      <w:r>
+        <w:t xml:space="preserve"> prefix.</w:t>
+      </w:r>
+    </w:p>
+    <w:p>
+      <w:pPr>
+        <w:ind w:left="216"/>
+      </w:pPr>
+    </w:p>
+    <w:p>
+      <w:pPr>
+        <w:pStyle w:val="Heading1"/>
+      </w:pPr>
+      <w:bookmarkStart w:id="59" w:name="_Toc505280678"/>
+      <w:r>
+        <w:t>DEPLOY</w:t>
+      </w:r>
+      <w:r>
+        <w:t xml:space="preserve"> </w:t>
+      </w:r>
+      <w:r>
+        <w:t xml:space="preserve">API </w:t>
+      </w:r>
+      <w:r>
+        <w:t>to SERVICEMIX</w:t>
+      </w:r>
+      <w:bookmarkEnd w:id="59"/>
+    </w:p>
+    <w:p>
+      <w:pPr>
+        <w:ind w:left="216"/>
+      </w:pPr>
+      <w:r>
+        <w:t xml:space="preserve">Find the server version (from the </w:t>
+      </w:r>
+      <w:proofErr w:type="gramStart"/>
+      <w:r>
+        <w:t>top level</w:t>
+      </w:r>
+      <w:proofErr w:type="gramEnd"/>
+      <w:r>
+        <w:t xml:space="preserve"> pom file). You will need to use it in the command to start the server.</w:t>
+      </w:r>
+    </w:p>
+    <w:p>
+      <w:pPr>
+        <w:ind w:left="216"/>
+      </w:pPr>
+      <w:r>
+        <w:t xml:space="preserve">Run </w:t>
+      </w:r>
+      <w:proofErr w:type="spellStart"/>
+      <w:r>
+        <w:t>Servicemix</w:t>
       </w:r>
       <w:proofErr w:type="spellEnd"/>
+      <w:r>
+        <w:t xml:space="preserve"> console</w:t>
+      </w:r>
+      <w:r>
+        <w:t xml:space="preserve"> with the command</w:t>
+      </w:r>
+      <w:r>
+        <w:t>:</w:t>
+      </w:r>
+    </w:p>
+    <w:p>
+      <w:pPr>
+        <w:ind w:left="216"/>
+      </w:pPr>
+    </w:p>
+    <w:p>
+      <w:pPr>
+        <w:ind w:left="216"/>
+        <w:rPr>
+          <w:rFonts w:ascii="Courier" w:hAnsi="Courier"/>
+          <w:sz w:val="22"/>
+          <w:szCs w:val="22"/>
+        </w:rPr>
+      </w:pPr>
+      <w:r>
+        <w:t xml:space="preserve"> </w:t>
+      </w:r>
+      <w:proofErr w:type="spellStart"/>
+      <w:r>
+        <w:rPr>
+          <w:rFonts w:ascii="Courier" w:hAnsi="Courier"/>
+          <w:sz w:val="22"/>
+          <w:szCs w:val="22"/>
+        </w:rPr>
+        <w:t>s</w:t>
+      </w:r>
+      <w:r>
+        <w:rPr>
+          <w:rFonts w:ascii="Courier" w:hAnsi="Courier"/>
+          <w:sz w:val="22"/>
+          <w:szCs w:val="22"/>
+        </w:rPr>
+        <w:t>ervicemix</w:t>
+      </w:r>
+      <w:proofErr w:type="spellEnd"/>
+      <w:r>
+        <w:rPr>
+          <w:rFonts w:ascii="Courier" w:hAnsi="Courier"/>
+          <w:sz w:val="22"/>
+          <w:szCs w:val="22"/>
+        </w:rPr>
+        <w:t xml:space="preserve"> clean debug</w:t>
+      </w:r>
+    </w:p>
+    <w:p>
+      <w:pPr>
+        <w:ind w:left="216"/>
+      </w:pPr>
+    </w:p>
+    <w:p>
+      <w:pPr>
+        <w:ind w:left="216"/>
+      </w:pPr>
       <w:r>
         <w:rPr>
           <w:b/>
           <w:bCs/>
         </w:rPr>
-        <w:t>-cli</w:t>
-      </w:r>
-      <w:r>
-        <w:t xml:space="preserve"> module are declared to be skipped.</w:t>
-      </w:r>
-    </w:p>
-    <w:p>
-      <w:pPr>
-        <w:ind w:left="216"/>
-      </w:pPr>
-    </w:p>
-    <w:p>
-      <w:pPr>
-        <w:ind w:left="216"/>
-      </w:pPr>
-      <w:r>
-        <w:t xml:space="preserve">The </w:t>
-      </w:r>
-      <w:r>
-        <w:t xml:space="preserve">preceding </w:t>
-      </w:r>
-      <w:r>
-        <w:t>examples assume you want to build all modules except for specific exclusion(s).  If instead you want to build specific module(s) and exclude the rest, you can use the -pl option to specify comma-separated list of modules you wish to build.  In that case, each module is declared without the ! prefix.</w:t>
-      </w:r>
-    </w:p>
-    <w:p>
-      <w:pPr>
-        <w:ind w:left="216"/>
-      </w:pPr>
-    </w:p>
-    <w:p>
-      <w:pPr>
-        <w:pStyle w:val="Heading1"/>
-      </w:pPr>
-      <w:bookmarkStart w:id="62" w:name="_Toc505280678"/>
-      <w:r>
-        <w:t>DEPLOY</w:t>
-      </w:r>
-      <w:r>
-        <w:t xml:space="preserve"> </w:t>
-      </w:r>
-      <w:r>
-        <w:t xml:space="preserve">API </w:t>
-      </w:r>
-      <w:r>
-        <w:t>to SERVICEMIX</w:t>
-      </w:r>
-      <w:bookmarkEnd w:id="62"/>
-    </w:p>
-    <w:p>
-      <w:pPr>
-        <w:ind w:left="216"/>
-      </w:pPr>
-      <w:r>
-        <w:t xml:space="preserve">Find the server version (from the </w:t>
-      </w:r>
-      <w:proofErr w:type="gramStart"/>
-      <w:r>
-        <w:t>top level</w:t>
-      </w:r>
-      <w:proofErr w:type="gramEnd"/>
-      <w:r>
-        <w:t xml:space="preserve"> pom file). You will need to use it in the command to start the server.</w:t>
-      </w:r>
-    </w:p>
-    <w:p>
-      <w:pPr>
-        <w:ind w:left="216"/>
-      </w:pPr>
-      <w:r>
-        <w:t xml:space="preserve">Run </w:t>
-      </w:r>
-      <w:proofErr w:type="spellStart"/>
-      <w:r>
-        <w:t>Servicemix</w:t>
-      </w:r>
-      <w:proofErr w:type="spellEnd"/>
-      <w:r>
-        <w:t xml:space="preserve"> console</w:t>
-      </w:r>
-      <w:r>
-        <w:t xml:space="preserve"> with the command</w:t>
-      </w:r>
-      <w:r>
-        <w:t>:</w:t>
-      </w:r>
-    </w:p>
-    <w:p>
-      <w:pPr>
-        <w:ind w:left="216"/>
-      </w:pPr>
-    </w:p>
-    <w:p>
-      <w:pPr>
-        <w:ind w:left="216"/>
-        <w:rPr>
-          <w:rFonts w:ascii="Courier" w:hAnsi="Courier"/>
-          <w:sz w:val="22"/>
-          <w:szCs w:val="22"/>
-        </w:rPr>
-      </w:pPr>
-      <w:r>
-        <w:t xml:space="preserve"> </w:t>
-      </w:r>
-      <w:proofErr w:type="spellStart"/>
-      <w:r>
-        <w:rPr>
-          <w:rFonts w:ascii="Courier" w:hAnsi="Courier"/>
-          <w:sz w:val="22"/>
-          <w:szCs w:val="22"/>
-        </w:rPr>
-        <w:t>s</w:t>
-      </w:r>
-      <w:r>
-        <w:rPr>
-          <w:rFonts w:ascii="Courier" w:hAnsi="Courier"/>
-          <w:sz w:val="22"/>
-          <w:szCs w:val="22"/>
-        </w:rPr>
-        <w:t>ervicemix</w:t>
-      </w:r>
-      <w:proofErr w:type="spellEnd"/>
-      <w:r>
-        <w:rPr>
-          <w:rFonts w:ascii="Courier" w:hAnsi="Courier"/>
-          <w:sz w:val="22"/>
-          <w:szCs w:val="22"/>
-        </w:rPr>
-        <w:t xml:space="preserve"> clean debug</w:t>
-      </w:r>
-    </w:p>
-    <w:p>
-      <w:pPr>
-        <w:ind w:left="216"/>
-      </w:pPr>
-    </w:p>
-    <w:p>
-      <w:pPr>
-        <w:ind w:left="216"/>
-      </w:pPr>
-      <w:r>
-        <w:rPr>
-          <w:b/>
-          <w:bCs/>
-        </w:rPr>
         <w:t>Note:</w:t>
       </w:r>
       <w:r>
@@ -4849,6 +4894,7 @@
         <w:tab/>
       </w:r>
       <w:proofErr w:type="spellStart"/>
+      <w:proofErr w:type="gramStart"/>
       <w:r>
         <w:rPr>
           <w:rFonts w:ascii="Courier" w:hAnsi="Courier"/>
@@ -4874,7 +4920,17 @@
           <w:sz w:val="22"/>
           <w:szCs w:val="22"/>
         </w:rPr>
-        <w:t>repo-add</w:t>
+        <w:t>repo</w:t>
+      </w:r>
+      <w:proofErr w:type="gramEnd"/>
+      <w:r>
+        <w:rPr>
+          <w:rFonts w:ascii="Courier" w:hAnsi="Courier"/>
+          <w:color w:val="3B2322"/>
+          <w:sz w:val="22"/>
+          <w:szCs w:val="22"/>
+        </w:rPr>
+        <w:t>-add</w:t>
       </w:r>
       <w:proofErr w:type="spellEnd"/>
       <w:r>
@@ -4915,7 +4971,7 @@
         </w:rPr>
         <w:t>&lt;</w:t>
       </w:r>
-      <w:ins w:id="63" w:author="Menon, Sunita (NIH/NCI) [C]" w:date="2021-06-14T00:12:00Z">
+      <w:ins w:id="60" w:author="Menon, Sunita (NIH/NCI) [C]" w:date="2021-06-14T00:12:00Z">
         <w:r>
           <w:rPr>
             <w:rFonts w:ascii="Courier" w:hAnsi="Courier"/>
@@ -4923,7 +4979,7 @@
             <w:color w:val="3B2322"/>
             <w:sz w:val="22"/>
             <w:szCs w:val="22"/>
-            <w:rPrChange w:id="64" w:author="Menon, Sunita (NIH/NCI) [C]" w:date="2021-06-14T00:12:00Z">
+            <w:rPrChange w:id="61" w:author="Menon, Sunita (NIH/NCI) [C]" w:date="2021-06-14T00:12:00Z">
               <w:rPr>
                 <w:rFonts w:ascii="Courier" w:hAnsi="Courier"/>
                 <w:i/>
@@ -4943,7 +4999,7 @@
           <w:color w:val="3B2322"/>
           <w:sz w:val="22"/>
           <w:szCs w:val="22"/>
-          <w:rPrChange w:id="65" w:author="Menon, Sunita (NIH/NCI) [C]" w:date="2021-06-14T00:12:00Z">
+          <w:rPrChange w:id="62" w:author="Menon, Sunita (NIH/NCI) [C]" w:date="2021-06-14T00:12:00Z">
             <w:rPr>
               <w:rFonts w:ascii="Courier" w:hAnsi="Courier"/>
               <w:i/>
@@ -4962,7 +5018,7 @@
           <w:color w:val="3B2322"/>
           <w:sz w:val="22"/>
           <w:szCs w:val="22"/>
-          <w:rPrChange w:id="66" w:author="Menon, Sunita (NIH/NCI) [C]" w:date="2021-06-14T00:10:00Z">
+          <w:rPrChange w:id="63" w:author="Menon, Sunita (NIH/NCI) [C]" w:date="2021-06-14T00:10:00Z">
             <w:rPr>
               <w:rFonts w:ascii="Courier" w:hAnsi="Courier"/>
               <w:i/>
@@ -5024,6 +5080,7 @@
         <w:tab/>
       </w:r>
       <w:proofErr w:type="spellStart"/>
+      <w:proofErr w:type="gramStart"/>
       <w:r>
         <w:rPr>
           <w:rFonts w:ascii="Courier" w:hAnsi="Courier"/>
@@ -5043,6 +5100,7 @@
         <w:t>:install</w:t>
       </w:r>
       <w:proofErr w:type="spellEnd"/>
+      <w:proofErr w:type="gramEnd"/>
       <w:r>
         <w:rPr>
           <w:rFonts w:ascii="Courier" w:hAnsi="Courier"/>
@@ -5081,6 +5139,25 @@
         </w:rPr>
         <w:t>-rest-services</w:t>
       </w:r>
+    </w:p>
+    <w:p>
+      <w:pPr>
+        <w:ind w:left="216"/>
+        <w:rPr>
+          <w:ins w:id="64" w:author="Chintala, Sarada (NIH/NCI) [C]" w:date="2021-07-06T12:15:00Z"/>
+          <w:color w:val="3B2322"/>
+        </w:rPr>
+      </w:pPr>
+    </w:p>
+    <w:p>
+      <w:pPr>
+        <w:ind w:left="216"/>
+        <w:rPr>
+          <w:ins w:id="65" w:author="Menon, Sunita (NIH/NCI) [C]" w:date="2021-06-14T00:11:00Z"/>
+          <w:del w:id="66" w:author="Chintala, Sarada (NIH/NCI) [C]" w:date="2021-07-06T12:16:00Z"/>
+          <w:color w:val="3B2322"/>
+        </w:rPr>
+      </w:pPr>
     </w:p>
     <w:p>
       <w:pPr>
@@ -5090,16 +5167,7 @@
           <w:color w:val="3B2322"/>
         </w:rPr>
       </w:pPr>
-    </w:p>
-    <w:p>
-      <w:pPr>
-        <w:ind w:left="216"/>
-        <w:rPr>
-          <w:ins w:id="68" w:author="Menon, Sunita (NIH/NCI) [C]" w:date="2021-06-14T00:11:00Z"/>
-          <w:color w:val="3B2322"/>
-        </w:rPr>
-      </w:pPr>
-      <w:ins w:id="69" w:author="Menon, Sunita (NIH/NCI) [C]" w:date="2021-06-14T00:11:00Z">
+      <w:ins w:id="68" w:author="Menon, Sunita (NIH/NCI) [C]" w:date="2021-06-14T00:11:00Z">
         <w:r>
           <w:rPr>
             <w:color w:val="3B2322"/>
@@ -5127,17 +5195,16 @@
         <w:ind w:left="216"/>
         <w:jc w:val="left"/>
         <w:rPr>
-          <w:ins w:id="70" w:author="Menon, Sunita (NIH/NCI) [C]" w:date="2021-06-14T00:11:00Z"/>
+          <w:ins w:id="69" w:author="Chintala, Sarada (NIH/NCI) [C]" w:date="2021-07-06T12:16:00Z"/>
+          <w:rFonts w:ascii="Courier" w:hAnsi="Courier"/>
           <w:color w:val="3B2322"/>
-        </w:rPr>
-        <w:pPrChange w:id="71" w:author="Menon, Sunita (NIH/NCI) [C]" w:date="2021-06-14T00:11:00Z">
-          <w:pPr>
-            <w:ind w:left="216"/>
-          </w:pPr>
-        </w:pPrChange>
+          <w:sz w:val="22"/>
+          <w:szCs w:val="22"/>
+        </w:rPr>
       </w:pPr>
       <w:proofErr w:type="spellStart"/>
-      <w:ins w:id="72" w:author="Menon, Sunita (NIH/NCI) [C]" w:date="2021-06-14T00:11:00Z">
+      <w:proofErr w:type="gramStart"/>
+      <w:ins w:id="70" w:author="Menon, Sunita (NIH/NCI) [C]" w:date="2021-06-14T00:11:00Z">
         <w:r>
           <w:rPr>
             <w:rFonts w:ascii="Courier" w:hAnsi="Courier"/>
@@ -5145,7 +5212,17 @@
             <w:sz w:val="22"/>
             <w:szCs w:val="22"/>
           </w:rPr>
-          <w:t>feature:repo-add</w:t>
+          <w:t>feature:repo</w:t>
+        </w:r>
+        <w:proofErr w:type="gramEnd"/>
+        <w:r>
+          <w:rPr>
+            <w:rFonts w:ascii="Courier" w:hAnsi="Courier"/>
+            <w:color w:val="3B2322"/>
+            <w:sz w:val="22"/>
+            <w:szCs w:val="22"/>
+          </w:rPr>
+          <w:t>-add</w:t>
         </w:r>
         <w:proofErr w:type="spellEnd"/>
         <w:r>
@@ -5208,7 +5285,7 @@
           <w:t>/</w:t>
         </w:r>
       </w:ins>
-      <w:ins w:id="73" w:author="Menon, Sunita (NIH/NCI) [C]" w:date="2021-06-14T00:12:00Z">
+      <w:ins w:id="71" w:author="Menon, Sunita (NIH/NCI) [C]" w:date="2021-06-14T00:12:00Z">
         <w:r>
           <w:rPr>
             <w:rFonts w:ascii="Courier" w:hAnsi="Courier"/>
@@ -5216,7 +5293,7 @@
             <w:color w:val="3B2322"/>
             <w:sz w:val="22"/>
             <w:szCs w:val="22"/>
-            <w:rPrChange w:id="74" w:author="Menon, Sunita (NIH/NCI) [C]" w:date="2021-06-14T00:12:00Z">
+            <w:rPrChange w:id="72" w:author="Menon, Sunita (NIH/NCI) [C]" w:date="2021-06-14T00:12:00Z">
               <w:rPr>
                 <w:rFonts w:ascii="Courier" w:hAnsi="Courier"/>
                 <w:i/>
@@ -5229,7 +5306,7 @@
           <w:t>2.8.1</w:t>
         </w:r>
       </w:ins>
-      <w:ins w:id="75" w:author="Menon, Sunita (NIH/NCI) [C]" w:date="2021-06-14T00:11:00Z">
+      <w:ins w:id="73" w:author="Menon, Sunita (NIH/NCI) [C]" w:date="2021-06-14T00:11:00Z">
         <w:r>
           <w:rPr>
             <w:rFonts w:ascii="Courier" w:hAnsi="Courier"/>
@@ -5255,12 +5332,27 @@
       <w:pPr>
         <w:ind w:left="216"/>
         <w:rPr>
+          <w:ins w:id="74" w:author="Menon, Sunita (NIH/NCI) [C]" w:date="2021-06-14T00:11:00Z"/>
+          <w:del w:id="75" w:author="Chintala, Sarada (NIH/NCI) [C]" w:date="2021-07-06T12:16:00Z"/>
           <w:color w:val="3B2322"/>
         </w:rPr>
       </w:pPr>
     </w:p>
     <w:p>
       <w:pPr>
+        <w:ind w:left="0"/>
+        <w:rPr>
+          <w:color w:val="3B2322"/>
+        </w:rPr>
+        <w:pPrChange w:id="76" w:author="Chintala, Sarada (NIH/NCI) [C]" w:date="2021-07-06T12:16:00Z">
+          <w:pPr>
+            <w:ind w:left="216"/>
+          </w:pPr>
+        </w:pPrChange>
+      </w:pPr>
+    </w:p>
+    <w:p>
+      <w:pPr>
         <w:ind w:left="216"/>
         <w:rPr>
           <w:color w:val="3B2322"/>
@@ -5277,6 +5369,7 @@
       <w:pPr>
         <w:ind w:left="216"/>
         <w:rPr>
+          <w:ins w:id="77" w:author="Chintala, Sarada (NIH/NCI) [C]" w:date="2021-07-06T12:16:00Z"/>
           <w:rFonts w:ascii="Courier" w:hAnsi="Courier"/>
           <w:color w:val="3B2322"/>
           <w:sz w:val="22"/>
@@ -5290,6 +5383,7 @@
         <w:tab/>
       </w:r>
       <w:proofErr w:type="spellStart"/>
+      <w:proofErr w:type="gramStart"/>
       <w:r>
         <w:rPr>
           <w:rFonts w:ascii="Courier" w:hAnsi="Courier"/>
@@ -5300,6 +5394,7 @@
         <w:t>feature:install</w:t>
       </w:r>
       <w:proofErr w:type="spellEnd"/>
+      <w:proofErr w:type="gramEnd"/>
       <w:r>
         <w:rPr>
           <w:rFonts w:ascii="Courier" w:hAnsi="Courier"/>
@@ -5329,6 +5424,90 @@
         </w:rPr>
         <w:t>-server-scheduler</w:t>
       </w:r>
+    </w:p>
+    <w:p>
+      <w:pPr>
+        <w:ind w:left="216"/>
+        <w:rPr>
+          <w:ins w:id="78" w:author="Chintala, Sarada (NIH/NCI) [C]" w:date="2021-07-06T12:16:00Z"/>
+          <w:rFonts w:ascii="Courier" w:hAnsi="Courier"/>
+          <w:color w:val="3B2322"/>
+          <w:sz w:val="22"/>
+          <w:szCs w:val="22"/>
+        </w:rPr>
+      </w:pPr>
+    </w:p>
+    <w:p>
+      <w:pPr>
+        <w:ind w:left="216"/>
+        <w:rPr>
+          <w:color w:val="3B2322"/>
+          <w:rPrChange w:id="79" w:author="Chintala, Sarada (NIH/NCI) [C]" w:date="2021-07-06T12:16:00Z">
+            <w:rPr>
+              <w:rFonts w:ascii="Courier" w:hAnsi="Courier"/>
+              <w:color w:val="3B2322"/>
+              <w:sz w:val="22"/>
+              <w:szCs w:val="22"/>
+            </w:rPr>
+          </w:rPrChange>
+        </w:rPr>
+      </w:pPr>
+      <w:ins w:id="80" w:author="Chintala, Sarada (NIH/NCI) [C]" w:date="2021-07-06T12:16:00Z">
+        <w:r>
+          <w:rPr>
+            <w:color w:val="3B2322"/>
+          </w:rPr>
+          <w:t xml:space="preserve">After the install, remain in </w:t>
+        </w:r>
+      </w:ins>
+      <w:proofErr w:type="spellStart"/>
+      <w:ins w:id="81" w:author="Chintala, Sarada (NIH/NCI) [C]" w:date="2021-07-06T12:17:00Z">
+        <w:r>
+          <w:rPr>
+            <w:color w:val="3B2322"/>
+          </w:rPr>
+          <w:t>S</w:t>
+        </w:r>
+      </w:ins>
+      <w:ins w:id="82" w:author="Chintala, Sarada (NIH/NCI) [C]" w:date="2021-07-06T12:16:00Z">
+        <w:r>
+          <w:rPr>
+            <w:color w:val="3B2322"/>
+          </w:rPr>
+          <w:t>erviceMi</w:t>
+        </w:r>
+        <w:r>
+          <w:rPr>
+            <w:color w:val="3B2322"/>
+          </w:rPr>
+          <w:t>x</w:t>
+        </w:r>
+      </w:ins>
+      <w:proofErr w:type="spellEnd"/>
+      <w:ins w:id="83" w:author="Chintala, Sarada (NIH/NCI) [C]" w:date="2021-07-06T12:17:00Z">
+        <w:r>
+          <w:rPr>
+            <w:color w:val="3B2322"/>
+          </w:rPr>
+          <w:t xml:space="preserve"> console</w:t>
+        </w:r>
+      </w:ins>
+      <w:ins w:id="84" w:author="Chintala, Sarada (NIH/NCI) [C]" w:date="2021-07-06T12:16:00Z">
+        <w:r>
+          <w:rPr>
+            <w:color w:val="3B2322"/>
+          </w:rPr>
+          <w:t xml:space="preserve"> for the server to continu</w:t>
+        </w:r>
+      </w:ins>
+      <w:ins w:id="85" w:author="Chintala, Sarada (NIH/NCI) [C]" w:date="2021-07-06T12:17:00Z">
+        <w:r>
+          <w:rPr>
+            <w:color w:val="3B2322"/>
+          </w:rPr>
+          <w:t>e running.</w:t>
+        </w:r>
+      </w:ins>
     </w:p>
     <w:p>
       <w:pPr>
@@ -5425,7 +5604,28 @@
         <w:rPr>
           <w:color w:val="3B2322"/>
         </w:rPr>
-        <w:t xml:space="preserve"> server with DEV and  the scheduler is running there. Having 2 scheduler running (pointing to the same </w:t>
+        <w:t xml:space="preserve"> server with DEV </w:t>
+      </w:r>
+      <w:proofErr w:type="gramStart"/>
+      <w:r>
+        <w:rPr>
+          <w:color w:val="3B2322"/>
+        </w:rPr>
+        <w:t>and  the</w:t>
+      </w:r>
+      <w:proofErr w:type="gramEnd"/>
+      <w:r>
+        <w:rPr>
+          <w:color w:val="3B2322"/>
+        </w:rPr>
+        <w:t xml:space="preserve"> scheduler </w:t>
+      </w:r>
+      <w:r>
+        <w:rPr>
+          <w:color w:val="3B2322"/>
+        </w:rPr>
+        <w:lastRenderedPageBreak/>
+        <w:t xml:space="preserve">is running there. Having 2 scheduler running (pointing to the same </w:t>
       </w:r>
       <w:proofErr w:type="spellStart"/>
       <w:r>
@@ -5457,11 +5657,11 @@
       <w:pPr>
         <w:pStyle w:val="Heading1"/>
       </w:pPr>
-      <w:bookmarkStart w:id="76" w:name="_Toc505280679"/>
+      <w:bookmarkStart w:id="86" w:name="_Toc505280679"/>
       <w:r>
         <w:t>ENDPOINTS</w:t>
       </w:r>
-      <w:bookmarkEnd w:id="76"/>
+      <w:bookmarkEnd w:id="86"/>
     </w:p>
     <w:p>
       <w:pPr>
@@ -5470,14 +5670,87 @@
       <w:r>
         <w:t xml:space="preserve">HPC DM Services are deployed to </w:t>
       </w:r>
-      <w:hyperlink r:id="rId17" w:history="1">
+      <w:ins w:id="87" w:author="Chintala, Sarada (NIH/NCI) [C]" w:date="2021-07-06T11:58:00Z">
+        <w:r>
+          <w:fldChar w:fldCharType="begin"/>
+        </w:r>
+        <w:r>
+          <w:instrText xml:space="preserve"> HYPERLINK "</w:instrText>
+        </w:r>
+      </w:ins>
+      <w:r>
+        <w:rPr>
+          <w:rPrChange w:id="88" w:author="Chintala, Sarada (NIH/NCI) [C]" w:date="2021-07-06T11:58:00Z">
+            <w:rPr>
+              <w:rStyle w:val="Hyperlink"/>
+            </w:rPr>
+          </w:rPrChange>
+        </w:rPr>
+        <w:instrText>https://localhost:7</w:instrText>
+      </w:r>
+      <w:ins w:id="89" w:author="Chintala, Sarada (NIH/NCI) [C]" w:date="2021-07-06T11:58:00Z">
+        <w:r>
+          <w:rPr>
+            <w:rPrChange w:id="90" w:author="Chintala, Sarada (NIH/NCI) [C]" w:date="2021-07-06T11:58:00Z">
+              <w:rPr>
+                <w:rStyle w:val="Hyperlink"/>
+              </w:rPr>
+            </w:rPrChange>
+          </w:rPr>
+          <w:instrText>7</w:instrText>
+        </w:r>
+      </w:ins>
+      <w:r>
+        <w:rPr>
+          <w:rPrChange w:id="91" w:author="Chintala, Sarada (NIH/NCI) [C]" w:date="2021-07-06T11:58:00Z">
+            <w:rPr>
+              <w:rStyle w:val="Hyperlink"/>
+            </w:rPr>
+          </w:rPrChange>
+        </w:rPr>
+        <w:instrText>38/hpc-server/&lt;hpc-service</w:instrText>
+      </w:r>
+      <w:ins w:id="92" w:author="Chintala, Sarada (NIH/NCI) [C]" w:date="2021-07-06T11:58:00Z">
+        <w:r>
+          <w:instrText xml:space="preserve">" </w:instrText>
+        </w:r>
+        <w:r>
+          <w:fldChar w:fldCharType="separate"/>
+        </w:r>
+      </w:ins>
+      <w:r>
+        <w:rPr>
+          <w:rStyle w:val="Hyperlink"/>
+        </w:rPr>
+        <w:t>https://localhost:7</w:t>
+      </w:r>
+      <w:ins w:id="93" w:author="Chintala, Sarada (NIH/NCI) [C]" w:date="2021-07-06T11:58:00Z">
         <w:r>
           <w:rPr>
             <w:rStyle w:val="Hyperlink"/>
           </w:rPr>
-          <w:t>https://localhost:7338/hpc-server/&lt;hpc-service</w:t>
-        </w:r>
-      </w:hyperlink>
+          <w:t>7</w:t>
+        </w:r>
+      </w:ins>
+      <w:del w:id="94" w:author="Chintala, Sarada (NIH/NCI) [C]" w:date="2021-07-06T11:58:00Z">
+        <w:r>
+          <w:rPr>
+            <w:rStyle w:val="Hyperlink"/>
+          </w:rPr>
+          <w:delText>3</w:delText>
+        </w:r>
+      </w:del>
+      <w:r>
+        <w:rPr>
+          <w:rStyle w:val="Hyperlink"/>
+        </w:rPr>
+        <w:t>38/hpc-server/&lt;hpc-service</w:t>
+      </w:r>
+      <w:ins w:id="95" w:author="Chintala, Sarada (NIH/NCI) [C]" w:date="2021-07-06T11:58:00Z">
+        <w:r>
+          <w:fldChar w:fldCharType="end"/>
+        </w:r>
+      </w:ins>
       <w:r>
         <w:t>&gt;</w:t>
       </w:r>
@@ -5506,14 +5779,14 @@
       <w:pPr>
         <w:pStyle w:val="Heading1"/>
       </w:pPr>
-      <w:bookmarkStart w:id="77" w:name="_Toc505280681"/>
+      <w:bookmarkStart w:id="96" w:name="_Toc505280681"/>
       <w:r>
         <w:t xml:space="preserve">HPCDME </w:t>
       </w:r>
       <w:r>
         <w:t>WEB Client</w:t>
       </w:r>
-      <w:bookmarkEnd w:id="77"/>
+      <w:bookmarkEnd w:id="96"/>
     </w:p>
     <w:p>
       <w:pPr>
@@ -5617,6 +5890,7 @@
         <w:t>–</w:t>
       </w:r>
       <w:proofErr w:type="spellStart"/>
+      <w:proofErr w:type="gramStart"/>
       <w:r>
         <w:rPr>
           <w:rFonts w:ascii="Courier" w:hAnsi="Courier"/>
@@ -5626,6 +5900,7 @@
         <w:t>Xrunjdwp:server</w:t>
       </w:r>
       <w:proofErr w:type="spellEnd"/>
+      <w:proofErr w:type="gramEnd"/>
       <w:r>
         <w:rPr>
           <w:rFonts w:ascii="Courier" w:hAnsi="Courier"/>
@@ -5671,7 +5946,7 @@
         <w:t>=5015 –jar target/</w:t>
       </w:r>
       <w:proofErr w:type="spellStart"/>
-      <w:del w:id="78" w:author="Menon, Sunita (NIH/NCI) [C]" w:date="2021-06-14T00:09:00Z">
+      <w:del w:id="97" w:author="Menon, Sunita (NIH/NCI) [C]" w:date="2021-06-14T00:09:00Z">
         <w:r>
           <w:rPr>
             <w:rFonts w:ascii="Courier" w:hAnsi="Courier"/>
@@ -5727,12 +6002,12 @@
       <w:r>
         <w:t xml:space="preserve"> if the version number is </w:t>
       </w:r>
-      <w:ins w:id="79" w:author="Menon, Sunita (NIH/NCI) [C]" w:date="2021-06-13T23:49:00Z">
+      <w:ins w:id="98" w:author="Menon, Sunita (NIH/NCI) [C]" w:date="2021-06-13T23:49:00Z">
         <w:r>
           <w:t>2</w:t>
         </w:r>
       </w:ins>
-      <w:del w:id="80" w:author="Menon, Sunita (NIH/NCI) [C]" w:date="2021-06-13T23:49:00Z">
+      <w:del w:id="99" w:author="Menon, Sunita (NIH/NCI) [C]" w:date="2021-06-13T23:49:00Z">
         <w:r>
           <w:delText>1</w:delText>
         </w:r>
@@ -5740,12 +6015,19 @@
       <w:r>
         <w:t>.</w:t>
       </w:r>
-      <w:ins w:id="81" w:author="Menon, Sunita (NIH/NCI) [C]" w:date="2021-06-13T23:49:00Z">
-        <w:r>
-          <w:t>8</w:t>
+      <w:ins w:id="100" w:author="Chintala, Sarada (NIH/NCI) [C]" w:date="2021-07-06T12:11:00Z">
+        <w:r>
+          <w:t>9</w:t>
         </w:r>
       </w:ins>
-      <w:del w:id="82" w:author="Menon, Sunita (NIH/NCI) [C]" w:date="2021-06-13T23:49:00Z">
+      <w:ins w:id="101" w:author="Menon, Sunita (NIH/NCI) [C]" w:date="2021-06-13T23:49:00Z">
+        <w:del w:id="102" w:author="Chintala, Sarada (NIH/NCI) [C]" w:date="2021-07-06T12:11:00Z">
+          <w:r>
+            <w:delText>8</w:delText>
+          </w:r>
+        </w:del>
+      </w:ins>
+      <w:del w:id="103" w:author="Menon, Sunita (NIH/NCI) [C]" w:date="2021-06-13T23:49:00Z">
         <w:r>
           <w:delText>1</w:delText>
         </w:r>
@@ -5763,6 +6045,9 @@
     <w:p>
       <w:pPr>
         <w:ind w:left="216"/>
+        <w:rPr>
+          <w:del w:id="104" w:author="Chintala, Sarada (NIH/NCI) [C]" w:date="2021-07-06T12:10:00Z"/>
+        </w:rPr>
       </w:pPr>
     </w:p>
     <w:p>
@@ -5770,138 +6055,65 @@
         <w:ind w:left="216"/>
         <w:jc w:val="left"/>
         <w:rPr>
-          <w:rFonts w:ascii="Courier" w:hAnsi="Courier"/>
-          <w:sz w:val="22"/>
-          <w:szCs w:val="22"/>
-        </w:rPr>
-      </w:pPr>
-      <w:r>
-        <w:rPr>
-          <w:rFonts w:ascii="Courier" w:hAnsi="Courier"/>
-          <w:sz w:val="22"/>
-          <w:szCs w:val="22"/>
-        </w:rPr>
-        <w:t>java –</w:t>
-      </w:r>
-      <w:proofErr w:type="spellStart"/>
-      <w:r>
-        <w:rPr>
-          <w:rFonts w:ascii="Courier" w:hAnsi="Courier"/>
-          <w:sz w:val="22"/>
-          <w:szCs w:val="22"/>
-        </w:rPr>
-        <w:t>Xdebug</w:t>
-      </w:r>
-      <w:proofErr w:type="spellEnd"/>
-      <w:r>
-        <w:rPr>
-          <w:rFonts w:ascii="Courier" w:hAnsi="Courier"/>
-          <w:sz w:val="22"/>
-          <w:szCs w:val="22"/>
-        </w:rPr>
-        <w:t xml:space="preserve"> –</w:t>
-      </w:r>
-      <w:proofErr w:type="spellStart"/>
-      <w:r>
-        <w:rPr>
-          <w:rFonts w:ascii="Courier" w:hAnsi="Courier"/>
-          <w:sz w:val="22"/>
-          <w:szCs w:val="22"/>
-        </w:rPr>
-        <w:t>Xrunjdwp:server</w:t>
-      </w:r>
-      <w:proofErr w:type="spellEnd"/>
-      <w:r>
-        <w:rPr>
-          <w:rFonts w:ascii="Courier" w:hAnsi="Courier"/>
-          <w:sz w:val="22"/>
-          <w:szCs w:val="22"/>
-        </w:rPr>
-        <w:t>=y, transport=</w:t>
-      </w:r>
-      <w:proofErr w:type="spellStart"/>
-      <w:r>
-        <w:rPr>
-          <w:rFonts w:ascii="Courier" w:hAnsi="Courier"/>
-          <w:sz w:val="22"/>
-          <w:szCs w:val="22"/>
-        </w:rPr>
-        <w:t>dt_socket,suspend</w:t>
-      </w:r>
-      <w:proofErr w:type="spellEnd"/>
-      <w:r>
-        <w:rPr>
-          <w:rFonts w:ascii="Courier" w:hAnsi="Courier"/>
-          <w:sz w:val="22"/>
-          <w:szCs w:val="22"/>
-        </w:rPr>
-        <w:t>=</w:t>
-      </w:r>
-      <w:proofErr w:type="spellStart"/>
-      <w:r>
-        <w:rPr>
-          <w:rFonts w:ascii="Courier" w:hAnsi="Courier"/>
-          <w:sz w:val="22"/>
-          <w:szCs w:val="22"/>
-        </w:rPr>
-        <w:t>n,address</w:t>
-      </w:r>
-      <w:proofErr w:type="spellEnd"/>
-      <w:r>
-        <w:rPr>
-          <w:rFonts w:ascii="Courier" w:hAnsi="Courier"/>
-          <w:sz w:val="22"/>
-          <w:szCs w:val="22"/>
-        </w:rPr>
-        <w:t>=5015 –jar target/hpc-web</w:t>
-      </w:r>
-      <w:r>
-        <w:rPr>
-          <w:rFonts w:ascii="Courier" w:hAnsi="Courier"/>
-          <w:sz w:val="22"/>
-          <w:szCs w:val="22"/>
-        </w:rPr>
-        <w:t>-</w:t>
-      </w:r>
-      <w:ins w:id="83" w:author="Menon, Sunita (NIH/NCI) [C]" w:date="2021-06-13T23:49:00Z">
+          <w:del w:id="105" w:author="Chintala, Sarada (NIH/NCI) [C]" w:date="2021-07-06T12:10:00Z"/>
+          <w:rFonts w:ascii="Courier" w:hAnsi="Courier"/>
+          <w:sz w:val="22"/>
+          <w:szCs w:val="22"/>
+        </w:rPr>
+      </w:pPr>
+      <w:del w:id="106" w:author="Chintala, Sarada (NIH/NCI) [C]" w:date="2021-07-06T12:10:00Z">
         <w:r>
           <w:rPr>
             <w:rFonts w:ascii="Courier" w:hAnsi="Courier"/>
             <w:sz w:val="22"/>
             <w:szCs w:val="22"/>
           </w:rPr>
-          <w:t>2</w:t>
-        </w:r>
-      </w:ins>
-      <w:del w:id="84" w:author="Menon, Sunita (NIH/NCI) [C]" w:date="2021-06-13T23:49:00Z">
+          <w:delText>java –Xdebug –Xrunjdwp:server=y, transport=dt_socket,suspend=n,address=5015 –jar target/hpc-web</w:delText>
+        </w:r>
         <w:r>
           <w:rPr>
             <w:rFonts w:ascii="Courier" w:hAnsi="Courier"/>
             <w:sz w:val="22"/>
             <w:szCs w:val="22"/>
           </w:rPr>
-          <w:delText>1</w:delText>
+          <w:delText>-</w:delText>
         </w:r>
       </w:del>
-      <w:r>
-        <w:rPr>
-          <w:rFonts w:ascii="Courier" w:hAnsi="Courier"/>
-          <w:sz w:val="22"/>
-          <w:szCs w:val="22"/>
-        </w:rPr>
-        <w:t>.</w:t>
-      </w:r>
-      <w:ins w:id="85" w:author="Menon, Sunita (NIH/NCI) [C]" w:date="2021-06-13T23:49:00Z">
+      <w:ins w:id="107" w:author="Menon, Sunita (NIH/NCI) [C]" w:date="2021-06-13T23:49:00Z">
+        <w:del w:id="108" w:author="Chintala, Sarada (NIH/NCI) [C]" w:date="2021-07-06T12:10:00Z">
+          <w:r>
+            <w:rPr>
+              <w:rFonts w:ascii="Courier" w:hAnsi="Courier"/>
+              <w:sz w:val="22"/>
+              <w:szCs w:val="22"/>
+            </w:rPr>
+            <w:delText>2</w:delText>
+          </w:r>
+        </w:del>
+      </w:ins>
+      <w:del w:id="109" w:author="Chintala, Sarada (NIH/NCI) [C]" w:date="2021-07-06T12:10:00Z">
         <w:r>
           <w:rPr>
             <w:rFonts w:ascii="Courier" w:hAnsi="Courier"/>
             <w:sz w:val="22"/>
             <w:szCs w:val="22"/>
           </w:rPr>
-          <w:t>8</w:t>
-        </w:r>
+          <w:delText>1.</w:delText>
+        </w:r>
+      </w:del>
+      <w:ins w:id="110" w:author="Menon, Sunita (NIH/NCI) [C]" w:date="2021-06-13T23:49:00Z">
+        <w:del w:id="111" w:author="Chintala, Sarada (NIH/NCI) [C]" w:date="2021-07-06T12:10:00Z">
+          <w:r>
+            <w:rPr>
+              <w:rFonts w:ascii="Courier" w:hAnsi="Courier"/>
+              <w:sz w:val="22"/>
+              <w:szCs w:val="22"/>
+            </w:rPr>
+            <w:delText>8</w:delText>
+          </w:r>
+        </w:del>
       </w:ins>
-      <w:del w:id="86" w:author="Menon, Sunita (NIH/NCI) [C]" w:date="2021-06-13T23:49:00Z">
+      <w:del w:id="112" w:author="Chintala, Sarada (NIH/NCI) [C]" w:date="2021-07-06T12:10:00Z">
         <w:r>
           <w:rPr>
             <w:rFonts w:ascii="Courier" w:hAnsi="Courier"/>
@@ -5918,20 +6130,117 @@
           </w:rPr>
           <w:delText>6</w:delText>
         </w:r>
+        <w:r>
+          <w:rPr>
+            <w:rFonts w:ascii="Courier" w:hAnsi="Courier"/>
+            <w:sz w:val="22"/>
+            <w:szCs w:val="22"/>
+          </w:rPr>
+          <w:delText xml:space="preserve">.0.war </w:delText>
+        </w:r>
       </w:del>
-      <w:r>
-        <w:rPr>
-          <w:rFonts w:ascii="Courier" w:hAnsi="Courier"/>
-          <w:sz w:val="22"/>
-          <w:szCs w:val="22"/>
-        </w:rPr>
-        <w:t xml:space="preserve">.0.war </w:t>
-      </w:r>
     </w:p>
     <w:p>
       <w:pPr>
         <w:ind w:left="0"/>
-      </w:pPr>
+        <w:rPr>
+          <w:ins w:id="113" w:author="Chintala, Sarada (NIH/NCI) [C]" w:date="2021-07-06T12:09:00Z"/>
+        </w:rPr>
+      </w:pPr>
+    </w:p>
+    <w:p>
+      <w:pPr>
+        <w:ind w:left="216"/>
+        <w:pPrChange w:id="114" w:author="Chintala, Sarada (NIH/NCI) [C]" w:date="2021-07-06T12:10:00Z">
+          <w:pPr>
+            <w:ind w:left="0"/>
+          </w:pPr>
+        </w:pPrChange>
+      </w:pPr>
+      <w:ins w:id="115" w:author="Chintala, Sarada (NIH/NCI) [C]" w:date="2021-07-06T12:09:00Z">
+        <w:r>
+          <w:rPr>
+            <w:rFonts w:ascii="AppleSystemUIFont" w:hAnsi="AppleSystemUIFont" w:cs="AppleSystemUIFont"/>
+            <w:sz w:val="26"/>
+            <w:szCs w:val="26"/>
+          </w:rPr>
+          <w:t>java -</w:t>
+        </w:r>
+        <w:proofErr w:type="spellStart"/>
+        <w:r>
+          <w:rPr>
+            <w:rFonts w:ascii="AppleSystemUIFont" w:hAnsi="AppleSystemUIFont" w:cs="AppleSystemUIFont"/>
+            <w:sz w:val="26"/>
+            <w:szCs w:val="26"/>
+          </w:rPr>
+          <w:t>Xdebug</w:t>
+        </w:r>
+        <w:proofErr w:type="spellEnd"/>
+        <w:r>
+          <w:rPr>
+            <w:rFonts w:ascii="AppleSystemUIFont" w:hAnsi="AppleSystemUIFont" w:cs="AppleSystemUIFont"/>
+            <w:sz w:val="26"/>
+            <w:szCs w:val="26"/>
+          </w:rPr>
+          <w:t xml:space="preserve"> -</w:t>
+        </w:r>
+        <w:proofErr w:type="spellStart"/>
+        <w:proofErr w:type="gramStart"/>
+        <w:r>
+          <w:rPr>
+            <w:rFonts w:ascii="AppleSystemUIFont" w:hAnsi="AppleSystemUIFont" w:cs="AppleSystemUIFont"/>
+            <w:sz w:val="26"/>
+            <w:szCs w:val="26"/>
+          </w:rPr>
+          <w:t>Xrunjdwp:transport</w:t>
+        </w:r>
+        <w:proofErr w:type="spellEnd"/>
+        <w:proofErr w:type="gramEnd"/>
+        <w:r>
+          <w:rPr>
+            <w:rFonts w:ascii="AppleSystemUIFont" w:hAnsi="AppleSystemUIFont" w:cs="AppleSystemUIFont"/>
+            <w:sz w:val="26"/>
+            <w:szCs w:val="26"/>
+          </w:rPr>
+          <w:t>=</w:t>
+        </w:r>
+        <w:proofErr w:type="spellStart"/>
+        <w:r>
+          <w:rPr>
+            <w:rFonts w:ascii="AppleSystemUIFont" w:hAnsi="AppleSystemUIFont" w:cs="AppleSystemUIFont"/>
+            <w:sz w:val="26"/>
+            <w:szCs w:val="26"/>
+          </w:rPr>
+          <w:t>dt_socket,address</w:t>
+        </w:r>
+        <w:proofErr w:type="spellEnd"/>
+        <w:r>
+          <w:rPr>
+            <w:rFonts w:ascii="AppleSystemUIFont" w:hAnsi="AppleSystemUIFont" w:cs="AppleSystemUIFont"/>
+            <w:sz w:val="26"/>
+            <w:szCs w:val="26"/>
+          </w:rPr>
+          <w:t>=5025,server=</w:t>
+        </w:r>
+        <w:proofErr w:type="spellStart"/>
+        <w:r>
+          <w:rPr>
+            <w:rFonts w:ascii="AppleSystemUIFont" w:hAnsi="AppleSystemUIFont" w:cs="AppleSystemUIFont"/>
+            <w:sz w:val="26"/>
+            <w:szCs w:val="26"/>
+          </w:rPr>
+          <w:t>y,suspend</w:t>
+        </w:r>
+        <w:proofErr w:type="spellEnd"/>
+        <w:r>
+          <w:rPr>
+            <w:rFonts w:ascii="AppleSystemUIFont" w:hAnsi="AppleSystemUIFont" w:cs="AppleSystemUIFont"/>
+            <w:sz w:val="26"/>
+            <w:szCs w:val="26"/>
+          </w:rPr>
+          <w:t>=n -jar target/hpc-web-2.9.0.war</w:t>
+        </w:r>
+      </w:ins>
     </w:p>
     <w:p>
       <w:pPr>
@@ -5968,7 +6277,7 @@
         <w:ind w:left="0" w:firstLine="216"/>
         <w:jc w:val="left"/>
       </w:pPr>
-      <w:hyperlink r:id="rId18" w:history="1">
+      <w:hyperlink r:id="rId17" w:history="1">
         <w:r>
           <w:rPr>
             <w:rStyle w:val="Hyperlink"/>
@@ -6003,7 +6312,7 @@
       <w:pPr>
         <w:pStyle w:val="Heading1"/>
       </w:pPr>
-      <w:bookmarkStart w:id="87" w:name="_Toc505280682"/>
+      <w:bookmarkStart w:id="116" w:name="_Toc505280682"/>
       <w:r>
         <w:t xml:space="preserve">HPCDME </w:t>
       </w:r>
@@ -6013,7 +6322,7 @@
       <w:r>
         <w:t>CLI Client</w:t>
       </w:r>
-      <w:bookmarkEnd w:id="87"/>
+      <w:bookmarkEnd w:id="116"/>
     </w:p>
     <w:p>
       <w:pPr>
@@ -6044,18 +6353,21 @@
         <w:t>&lt;Path to HPC_DME_APIs&gt;/utils</w:t>
       </w:r>
       <w:r>
-        <w:t xml:space="preserve"> directory </w:t>
-      </w:r>
-      <w:r>
-        <w:t xml:space="preserve"> in the source tree  </w:t>
+        <w:t xml:space="preserve"> </w:t>
       </w:r>
       <w:proofErr w:type="gramStart"/>
       <w:r>
-        <w:t>e.g.</w:t>
+        <w:t xml:space="preserve">directory </w:t>
+      </w:r>
+      <w:r>
+        <w:t xml:space="preserve"> in</w:t>
       </w:r>
       <w:proofErr w:type="gramEnd"/>
       <w:r>
-        <w:t xml:space="preserve"> /Development/HPC_DME_APIs/utils</w:t>
+        <w:t xml:space="preserve"> the source tree  </w:t>
+      </w:r>
+      <w:r>
+        <w:t>e.g. /Development/HPC_DME_APIs/utils</w:t>
       </w:r>
     </w:p>
     <w:p/>
@@ -6082,7 +6394,15 @@
       </w:r>
       <w:proofErr w:type="spellEnd"/>
       <w:r>
-        <w:t xml:space="preserve"> from  $SERVICE_MIX_HOME/</w:t>
+        <w:t xml:space="preserve"> </w:t>
+      </w:r>
+      <w:proofErr w:type="gramStart"/>
+      <w:r>
+        <w:t>from  $</w:t>
+      </w:r>
+      <w:proofErr w:type="gramEnd"/>
+      <w:r>
+        <w:t>SERVICE_MIX_HOME/</w:t>
       </w:r>
       <w:proofErr w:type="spellStart"/>
       <w:r>
@@ -6230,13 +6550,23 @@
         </w:rPr>
       </w:pPr>
       <w:proofErr w:type="spellStart"/>
-      <w:r>
-        <w:rPr>
-          <w:rFonts w:ascii="Courier" w:hAnsi="Courier"/>
-          <w:sz w:val="22"/>
-          <w:szCs w:val="22"/>
-        </w:rPr>
-        <w:t>hpc.ssl.keystore.path</w:t>
+      <w:proofErr w:type="gramStart"/>
+      <w:r>
+        <w:rPr>
+          <w:rFonts w:ascii="Courier" w:hAnsi="Courier"/>
+          <w:sz w:val="22"/>
+          <w:szCs w:val="22"/>
+        </w:rPr>
+        <w:t>hpc.ssl.keystore</w:t>
+      </w:r>
+      <w:proofErr w:type="gramEnd"/>
+      <w:r>
+        <w:rPr>
+          <w:rFonts w:ascii="Courier" w:hAnsi="Courier"/>
+          <w:sz w:val="22"/>
+          <w:szCs w:val="22"/>
+        </w:rPr>
+        <w:t>.path</w:t>
       </w:r>
       <w:proofErr w:type="spellEnd"/>
       <w:r>
@@ -6292,13 +6622,24 @@
         </w:rPr>
       </w:pPr>
       <w:proofErr w:type="spellStart"/>
-      <w:r>
-        <w:rPr>
-          <w:rFonts w:ascii="Courier" w:hAnsi="Courier"/>
-          <w:sz w:val="22"/>
-          <w:szCs w:val="22"/>
-        </w:rPr>
-        <w:t>hpc.ssl.keystore.password</w:t>
+      <w:proofErr w:type="gramStart"/>
+      <w:r>
+        <w:rPr>
+          <w:rFonts w:ascii="Courier" w:hAnsi="Courier"/>
+          <w:sz w:val="22"/>
+          <w:szCs w:val="22"/>
+        </w:rPr>
+        <w:lastRenderedPageBreak/>
+        <w:t>hpc.ssl.keystore</w:t>
+      </w:r>
+      <w:proofErr w:type="gramEnd"/>
+      <w:r>
+        <w:rPr>
+          <w:rFonts w:ascii="Courier" w:hAnsi="Courier"/>
+          <w:sz w:val="22"/>
+          <w:szCs w:val="22"/>
+        </w:rPr>
+        <w:t>.password</w:t>
       </w:r>
       <w:proofErr w:type="spellEnd"/>
       <w:r>
@@ -6476,6 +6817,7 @@
         <w:t xml:space="preserve"> –</w:t>
       </w:r>
       <w:proofErr w:type="spellStart"/>
+      <w:proofErr w:type="gramStart"/>
       <w:r>
         <w:rPr>
           <w:rFonts w:ascii="Courier" w:hAnsi="Courier"/>
@@ -6485,6 +6827,7 @@
         <w:t>Xrunjdwp:server</w:t>
       </w:r>
       <w:proofErr w:type="spellEnd"/>
+      <w:proofErr w:type="gramEnd"/>
       <w:r>
         <w:rPr>
           <w:rFonts w:ascii="Courier" w:hAnsi="Courier"/>
@@ -6626,7 +6969,7 @@
         <w:t>/</w:t>
       </w:r>
       <w:proofErr w:type="spellStart"/>
-      <w:del w:id="88" w:author="Menon, Sunita (NIH/NCI) [C]" w:date="2021-06-14T00:10:00Z">
+      <w:del w:id="117" w:author="Menon, Sunita (NIH/NCI) [C]" w:date="2021-06-14T00:10:00Z">
         <w:r>
           <w:rPr>
             <w:rFonts w:ascii="Courier" w:hAnsi="Courier"/>
@@ -6710,12 +7053,12 @@
       <w:r>
         <w:t xml:space="preserve"> if the version number is </w:t>
       </w:r>
-      <w:ins w:id="89" w:author="Menon, Sunita (NIH/NCI) [C]" w:date="2021-06-13T23:50:00Z">
+      <w:ins w:id="118" w:author="Menon, Sunita (NIH/NCI) [C]" w:date="2021-06-13T23:50:00Z">
         <w:r>
           <w:t>2</w:t>
         </w:r>
       </w:ins>
-      <w:del w:id="90" w:author="Menon, Sunita (NIH/NCI) [C]" w:date="2021-06-13T23:50:00Z">
+      <w:del w:id="119" w:author="Menon, Sunita (NIH/NCI) [C]" w:date="2021-06-13T23:50:00Z">
         <w:r>
           <w:delText>1</w:delText>
         </w:r>
@@ -6723,12 +7066,12 @@
       <w:r>
         <w:t>.</w:t>
       </w:r>
-      <w:ins w:id="91" w:author="Menon, Sunita (NIH/NCI) [C]" w:date="2021-06-13T23:50:00Z">
+      <w:ins w:id="120" w:author="Menon, Sunita (NIH/NCI) [C]" w:date="2021-06-13T23:50:00Z">
         <w:r>
           <w:t>8</w:t>
         </w:r>
       </w:ins>
-      <w:del w:id="92" w:author="Menon, Sunita (NIH/NCI) [C]" w:date="2021-06-13T23:50:00Z">
+      <w:del w:id="121" w:author="Menon, Sunita (NIH/NCI) [C]" w:date="2021-06-13T23:50:00Z">
         <w:r>
           <w:delText>1</w:delText>
         </w:r>
@@ -6796,6 +7139,7 @@
         <w:t xml:space="preserve"> –</w:t>
       </w:r>
       <w:proofErr w:type="spellStart"/>
+      <w:proofErr w:type="gramStart"/>
       <w:r>
         <w:rPr>
           <w:rFonts w:ascii="Courier" w:hAnsi="Courier"/>
@@ -6805,6 +7149,7 @@
         <w:t>Xrunjdwp:server</w:t>
       </w:r>
       <w:proofErr w:type="spellEnd"/>
+      <w:proofErr w:type="gramEnd"/>
       <w:r>
         <w:rPr>
           <w:rFonts w:ascii="Courier" w:hAnsi="Courier"/>
@@ -6903,7 +7248,7 @@
         </w:rPr>
         <w:t>-client/hpc-cli-</w:t>
       </w:r>
-      <w:ins w:id="93" w:author="Menon, Sunita (NIH/NCI) [C]" w:date="2021-06-13T23:50:00Z">
+      <w:ins w:id="122" w:author="Menon, Sunita (NIH/NCI) [C]" w:date="2021-06-13T23:50:00Z">
         <w:r>
           <w:rPr>
             <w:rFonts w:ascii="Courier" w:hAnsi="Courier"/>
@@ -6913,7 +7258,7 @@
           <w:t>2</w:t>
         </w:r>
       </w:ins>
-      <w:del w:id="94" w:author="Menon, Sunita (NIH/NCI) [C]" w:date="2021-06-13T23:50:00Z">
+      <w:del w:id="123" w:author="Menon, Sunita (NIH/NCI) [C]" w:date="2021-06-13T23:50:00Z">
         <w:r>
           <w:rPr>
             <w:rFonts w:ascii="Courier" w:hAnsi="Courier"/>
@@ -6931,7 +7276,7 @@
         </w:rPr>
         <w:t>.</w:t>
       </w:r>
-      <w:ins w:id="95" w:author="Menon, Sunita (NIH/NCI) [C]" w:date="2021-06-13T23:50:00Z">
+      <w:ins w:id="124" w:author="Menon, Sunita (NIH/NCI) [C]" w:date="2021-06-13T23:50:00Z">
         <w:r>
           <w:rPr>
             <w:rFonts w:ascii="Courier" w:hAnsi="Courier"/>
@@ -6941,7 +7286,7 @@
           <w:t>8</w:t>
         </w:r>
       </w:ins>
-      <w:del w:id="96" w:author="Menon, Sunita (NIH/NCI) [C]" w:date="2021-06-13T23:50:00Z">
+      <w:del w:id="125" w:author="Menon, Sunita (NIH/NCI) [C]" w:date="2021-06-13T23:50:00Z">
         <w:r>
           <w:rPr>
             <w:rFonts w:ascii="Courier" w:hAnsi="Courier"/>
@@ -7092,11 +7437,11 @@
       <w:pPr>
         <w:pStyle w:val="Heading1"/>
       </w:pPr>
-      <w:bookmarkStart w:id="97" w:name="_Toc505280683"/>
+      <w:bookmarkStart w:id="126" w:name="_Toc505280683"/>
       <w:r>
         <w:t>Eclipse</w:t>
       </w:r>
-      <w:bookmarkEnd w:id="97"/>
+      <w:bookmarkEnd w:id="126"/>
     </w:p>
     <w:p>
       <w:pPr>
@@ -7175,6 +7520,7 @@
         <w:t xml:space="preserve"> </w:t>
       </w:r>
       <w:proofErr w:type="spellStart"/>
+      <w:proofErr w:type="gramStart"/>
       <w:r>
         <w:rPr>
           <w:rFonts w:ascii="Courier" w:hAnsi="Courier"/>
@@ -7184,6 +7530,7 @@
         <w:t>eclipse:eclipse</w:t>
       </w:r>
       <w:proofErr w:type="spellEnd"/>
+      <w:proofErr w:type="gramEnd"/>
     </w:p>
     <w:p>
       <w:pPr>
@@ -7254,6 +7601,7 @@
         <w:t xml:space="preserve"> </w:t>
       </w:r>
       <w:proofErr w:type="spellStart"/>
+      <w:proofErr w:type="gramStart"/>
       <w:r>
         <w:rPr>
           <w:rFonts w:ascii="Courier" w:hAnsi="Courier"/>
@@ -7263,6 +7611,7 @@
         <w:t>eclipse:eclipse</w:t>
       </w:r>
       <w:proofErr w:type="spellEnd"/>
+      <w:proofErr w:type="gramEnd"/>
     </w:p>
     <w:p>
       <w:pPr>
@@ -7294,7 +7643,7 @@
       <w:pPr>
         <w:ind w:left="216"/>
       </w:pPr>
-      <w:hyperlink r:id="rId19" w:history="1">
+      <w:hyperlink r:id="rId18" w:history="1">
         <w:r>
           <w:rPr>
             <w:rStyle w:val="Hyperlink"/>
@@ -7378,7 +7727,7 @@
                     <pic:cNvPicPr/>
                   </pic:nvPicPr>
                   <pic:blipFill>
-                    <a:blip r:embed="rId20">
+                    <a:blip r:embed="rId19">
                       <a:extLst>
                         <a:ext uri="{28A0092B-C50C-407E-A947-70E740481C1C}">
                           <a14:useLocalDpi xmlns:a14="http://schemas.microsoft.com/office/drawing/2010/main" val="0"/>
@@ -7477,8 +7826,8 @@
       </w:pPr>
     </w:p>
     <w:sectPr>
-      <w:headerReference w:type="default" r:id="rId21"/>
-      <w:footerReference w:type="default" r:id="rId22"/>
+      <w:headerReference w:type="default" r:id="rId20"/>
+      <w:footerReference w:type="default" r:id="rId21"/>
       <w:pgSz w:w="12240" w:h="15840" w:code="1"/>
       <w:pgMar w:top="720" w:right="1440" w:bottom="720" w:left="1440" w:header="432" w:footer="432" w:gutter="0"/>
       <w:cols w:space="720"/>
@@ -10104,6 +10453,9 @@
 <w15:people xmlns:wpc="http://schemas.microsoft.com/office/word/2010/wordprocessingCanvas" xmlns:cx="http://schemas.microsoft.com/office/drawing/2014/chartex" xmlns:cx1="http://schemas.microsoft.com/office/drawing/2015/9/8/chartex" xmlns:cx2="http://schemas.microsoft.com/office/drawing/2015/10/21/chartex" xmlns:cx3="http://schemas.microsoft.com/office/drawing/2016/5/9/chartex" xmlns:cx4="http://schemas.microsoft.com/office/drawing/2016/5/10/chartex" xmlns:cx5="http://schemas.microsoft.com/office/drawing/2016/5/11/chartex" xmlns:cx6="http://schemas.microsoft.com/office/drawing/2016/5/12/chartex" xmlns:cx7="http://schemas.microsoft.com/office/drawing/2016/5/13/chartex" xmlns:cx8="http://schemas.microsoft.com/office/drawing/2016/5/14/chartex" xmlns:mc="http://schemas.openxmlformats.org/markup-compatibility/2006" xmlns:aink="http://schemas.microsoft.com/office/drawing/2016/ink" xmlns:am3d="http://schemas.microsoft.com/office/drawing/2017/model3d" xmlns:o="urn:schemas-microsoft-com:office:office" xmlns:r="http://schemas.openxmlformats.org/officeDocument/2006/relationships" xmlns:m="http://schemas.openxmlformats.org/officeDocument/2006/math" xmlns:v="urn:schemas-microsoft-com:vml" xmlns:wp14="http://schemas.microsoft.com/office/word/2010/wordprocessingDrawing" xmlns:wp="http://schemas.openxmlformats.org/drawingml/2006/wordprocessingDrawing" xmlns:w10="urn:schemas-microsoft-com:office:word" xmlns:w="http://schemas.openxmlformats.org/wordprocessingml/2006/main" xmlns:w14="http://schemas.microsoft.com/office/word/2010/wordml" xmlns:w15="http://schemas.microsoft.com/office/word/2012/wordml" xmlns:w16cex="http://schemas.microsoft.com/office/word/2018/wordml/cex" xmlns:w16cid="http://schemas.microsoft.com/office/word/2016/wordml/cid" xmlns:w16="http://schemas.microsoft.com/office/word/2018/wordml" xmlns:w16se="http://schemas.microsoft.com/office/word/2015/wordml/symex" xmlns:wpg="http://schemas.microsoft.com/office/word/2010/wordprocessingGroup" xmlns:wpi="http://schemas.microsoft.com/office/word/2010/wordprocessingInk" xmlns:wne="http://schemas.microsoft.com/office/word/2006/wordml" xmlns:wps="http://schemas.microsoft.com/office/word/2010/wordprocessingShape" mc:Ignorable="w14 w15 w16se w16cid w16 w16cex wp14">
   <w15:person w15:author="Menon, Sunita (NIH/NCI) [C]">
     <w15:presenceInfo w15:providerId="AD" w15:userId="S::menons2@nih.gov::758ef455-cee4-484e-950b-e649d9c01c48"/>
+  </w15:person>
+  <w15:person w15:author="Chintala, Sarada (NIH/NCI) [C]">
+    <w15:presenceInfo w15:providerId="AD" w15:userId="S::schintal@nih.gov::c7d500ee-430a-40e2-b1da-f721666004bb"/>
   </w15:person>
 </w15:people>
 </file>
@@ -11630,6 +11982,15 @@
       <w:shd w:val="clear" w:color="auto" w:fill="E6E6E6"/>
     </w:rPr>
   </w:style>
+  <w:style w:type="character" w:styleId="UnresolvedMention">
+    <w:name w:val="Unresolved Mention"/>
+    <w:basedOn w:val="DefaultParagraphFont"/>
+    <w:rsid w:val="00194274"/>
+    <w:rPr>
+      <w:color w:val="605E5C"/>
+      <w:shd w:val="clear" w:color="auto" w:fill="E1DFDD"/>
+    </w:rPr>
+  </w:style>
 </w:styles>
 </file>
 
@@ -11954,6 +12315,15 @@
 </file>
 
 <file path=customXml/item1.xml><?xml version="1.0" encoding="utf-8"?>
+<?mso-contentType ?>
+<FormTemplates xmlns="http://schemas.microsoft.com/sharepoint/v3/contenttype/forms">
+  <Display>DocumentLibraryForm</Display>
+  <Edit>DocumentLibraryForm</Edit>
+  <New>DocumentLibraryForm</New>
+</FormTemplates>
+</file>
+
+<file path=customXml/item2.xml><?xml version="1.0" encoding="utf-8"?>
 <ct:contentTypeSchema xmlns:ct="http://schemas.microsoft.com/office/2006/metadata/contentType" xmlns:ma="http://schemas.microsoft.com/office/2006/metadata/properties/metaAttributes" ct:_="" ma:_="" ma:contentTypeName="Document" ma:contentTypeID="0x01010024D1768208899D418F028F6C3AF82400" ma:contentTypeVersion="1" ma:contentTypeDescription="Create a new document." ma:contentTypeScope="" ma:versionID="520fa819e570fd115ba5fb6b06c1191a">
   <xsd:schema xmlns:xsd="http://www.w3.org/2001/XMLSchema" xmlns:p="http://schemas.microsoft.com/office/2006/metadata/properties" targetNamespace="http://schemas.microsoft.com/office/2006/metadata/properties" ma:root="true" ma:fieldsID="4aeb20c0e3442673af7ee10786458764">
     <xsd:element name="properties">
@@ -12002,16 +12372,15 @@
 </ct:contentTypeSchema>
 </file>
 
-<file path=customXml/item2.xml><?xml version="1.0" encoding="utf-8"?>
-<?mso-contentType ?>
-<FormTemplates xmlns="http://schemas.microsoft.com/sharepoint/v3/contenttype/forms">
-  <Display>DocumentLibraryForm</Display>
-  <Edit>DocumentLibraryForm</Edit>
-  <New>DocumentLibraryForm</New>
-</FormTemplates>
+<file path=customXml/itemProps1.xml><?xml version="1.0" encoding="utf-8"?>
+<ds:datastoreItem xmlns:ds="http://schemas.openxmlformats.org/officeDocument/2006/customXml" ds:itemID="{8D35C508-92B7-4418-B10D-4D3E815FA5E6}">
+  <ds:schemaRefs>
+    <ds:schemaRef ds:uri="http://schemas.microsoft.com/sharepoint/v3/contenttype/forms"/>
+  </ds:schemaRefs>
+</ds:datastoreItem>
 </file>
 
-<file path=customXml/itemProps1.xml><?xml version="1.0" encoding="utf-8"?>
+<file path=customXml/itemProps2.xml><?xml version="1.0" encoding="utf-8"?>
 <ds:datastoreItem xmlns:ds="http://schemas.openxmlformats.org/officeDocument/2006/customXml" ds:itemID="{177C7043-315B-4994-8586-66F83B23A7BB}">
   <ds:schemaRefs>
     <ds:schemaRef ds:uri="http://schemas.microsoft.com/office/2006/metadata/contentType"/>
@@ -12024,12 +12393,4 @@
     <ds:schemaRef ds:uri="http://schemas.microsoft.com/office/internal/2005/internalDocumentation"/>
   </ds:schemaRefs>
 </ds:datastoreItem>
-</file>
-
-<file path=customXml/itemProps2.xml><?xml version="1.0" encoding="utf-8"?>
-<ds:datastoreItem xmlns:ds="http://schemas.openxmlformats.org/officeDocument/2006/customXml" ds:itemID="{8D35C508-92B7-4418-B10D-4D3E815FA5E6}">
-  <ds:schemaRefs>
-    <ds:schemaRef ds:uri="http://schemas.microsoft.com/sharepoint/v3/contenttype/forms"/>
-  </ds:schemaRefs>
-</ds:datastoreItem>
 </file>
</xml_diff>